<commit_message>
Added solution for InvertBinaryTree question
</commit_message>
<xml_diff>
--- a/Grind75_Questions.docx
+++ b/Grind75_Questions.docx
@@ -864,6 +864,23 @@
         </w:rPr>
       </w:pPr>
       <w:r>
+        <w:rPr/>
+      </w:r>
+    </w:p>
+    <w:p>
+      <w:pPr>
+        <w:pStyle w:val="TextBody"/>
+        <w:widowControl/>
+        <w:bidi w:val="0"/>
+        <w:ind w:left="0" w:right="0" w:hanging="0"/>
+        <w:jc w:val="left"/>
+        <w:rPr>
+          <w:b/>
+          <w:b/>
+          <w:bCs/>
+        </w:rPr>
+      </w:pPr>
+      <w:r>
         <w:rPr>
           <w:rFonts w:ascii="apple-system;BlinkMacSystemFont;Segoe UI;Helvetica;Arial;sans-serif;Apple Color Emoji;Segoe UI Emoji;Segoe UI Symbol" w:hAnsi="apple-system;BlinkMacSystemFont;Segoe UI;Helvetica;Arial;sans-serif;Apple Color Emoji;Segoe UI Emoji;Segoe UI Symbol"/>
           <w:b/>
@@ -1046,10 +1063,10 @@
           <wp:anchor behindDoc="0" distT="0" distB="0" distL="0" distR="0" simplePos="0" locked="0" layoutInCell="0" allowOverlap="1" relativeHeight="2">
             <wp:simplePos x="0" y="0"/>
             <wp:positionH relativeFrom="column">
-              <wp:align>center</wp:align>
+              <wp:posOffset>432435</wp:posOffset>
             </wp:positionH>
             <wp:positionV relativeFrom="paragraph">
-              <wp:posOffset>635</wp:posOffset>
+              <wp:posOffset>-111760</wp:posOffset>
             </wp:positionV>
             <wp:extent cx="4822825" cy="2199640"/>
             <wp:effectExtent l="0" t="0" r="0" b="0"/>
@@ -1093,6 +1110,91 @@
       <w:pPr>
         <w:pStyle w:val="PreformattedText"/>
         <w:bidi w:val="0"/>
+        <w:spacing w:before="0" w:after="283"/>
+        <w:jc w:val="left"/>
+        <w:rPr/>
+      </w:pPr>
+      <w:r>
+        <w:rPr/>
+        <w:t xml:space="preserve"> </w:t>
+      </w:r>
+    </w:p>
+    <w:p>
+      <w:pPr>
+        <w:pStyle w:val="PreformattedText"/>
+        <w:bidi w:val="0"/>
+        <w:spacing w:before="0" w:after="283"/>
+        <w:jc w:val="left"/>
+        <w:rPr/>
+      </w:pPr>
+      <w:r>
+        <w:rPr/>
+      </w:r>
+    </w:p>
+    <w:p>
+      <w:pPr>
+        <w:pStyle w:val="PreformattedText"/>
+        <w:bidi w:val="0"/>
+        <w:spacing w:before="0" w:after="283"/>
+        <w:jc w:val="left"/>
+        <w:rPr/>
+      </w:pPr>
+      <w:r>
+        <w:rPr/>
+      </w:r>
+    </w:p>
+    <w:p>
+      <w:pPr>
+        <w:pStyle w:val="PreformattedText"/>
+        <w:bidi w:val="0"/>
+        <w:spacing w:before="0" w:after="283"/>
+        <w:jc w:val="left"/>
+        <w:rPr/>
+      </w:pPr>
+      <w:r>
+        <w:rPr/>
+      </w:r>
+    </w:p>
+    <w:p>
+      <w:pPr>
+        <w:pStyle w:val="PreformattedText"/>
+        <w:bidi w:val="0"/>
+        <w:spacing w:before="0" w:after="283"/>
+        <w:jc w:val="left"/>
+        <w:rPr/>
+      </w:pPr>
+      <w:r>
+        <w:rPr/>
+      </w:r>
+    </w:p>
+    <w:p>
+      <w:pPr>
+        <w:pStyle w:val="PreformattedText"/>
+        <w:bidi w:val="0"/>
+        <w:spacing w:before="0" w:after="283"/>
+        <w:jc w:val="left"/>
+        <w:rPr/>
+      </w:pPr>
+      <w:r>
+        <w:rPr/>
+      </w:r>
+    </w:p>
+    <w:p>
+      <w:pPr>
+        <w:pStyle w:val="PreformattedText"/>
+        <w:bidi w:val="0"/>
+        <w:spacing w:before="0" w:after="283"/>
+        <w:jc w:val="left"/>
+        <w:rPr/>
+      </w:pPr>
+      <w:r>
+        <w:rPr/>
+      </w:r>
+    </w:p>
+    <w:p>
+      <w:pPr>
+        <w:pStyle w:val="PreformattedText"/>
+        <w:bidi w:val="0"/>
         <w:jc w:val="left"/>
         <w:rPr/>
       </w:pPr>
@@ -1122,8 +1224,25 @@
         <w:t>Output:</w:t>
       </w:r>
       <w:r>
-        <w:rPr/>
-        <w:t xml:space="preserve"> [1,1,2,3,4,4]</w:t>
+        <w:rPr>
+          <w:rStyle w:val="StrongEmphasis"/>
+          <w:b w:val="false"/>
+          <w:bCs w:val="false"/>
+        </w:rPr>
+        <w:t>[1,1,2,3,4,4]</w:t>
+      </w:r>
+    </w:p>
+    <w:p>
+      <w:pPr>
+        <w:pStyle w:val="TextBody"/>
+        <w:bidi w:val="0"/>
+        <w:jc w:val="left"/>
+        <w:rPr>
+          <w:rStyle w:val="StrongEmphasis"/>
+        </w:rPr>
+      </w:pPr>
+      <w:r>
+        <w:rPr/>
       </w:r>
     </w:p>
     <w:p>
@@ -1486,86 +1605,12 @@
         <w:ind w:left="0" w:right="0" w:hanging="0"/>
         <w:jc w:val="left"/>
         <w:rPr>
-          <w:rFonts w:ascii="apple-system;BlinkMacSystemFont;Segoe UI;Helvetica;Arial;sans-serif;Apple Color Emoji;Segoe UI Emoji;Segoe UI Symbol" w:hAnsi="apple-system;BlinkMacSystemFont;Segoe UI;Helvetica;Arial;sans-serif;Apple Color Emoji;Segoe UI Emoji;Segoe UI Symbol"/>
-          <w:i w:val="false"/>
-          <w:i w:val="false"/>
-          <w:caps w:val="false"/>
-          <w:smallCaps w:val="false"/>
-          <w:color w:val="262626"/>
-          <w:spacing w:val="0"/>
-          <w:sz w:val="21"/>
-        </w:rPr>
-      </w:pPr>
-      <w:r>
-        <w:rPr>
-          <w:rFonts w:ascii="apple-system;BlinkMacSystemFont;Segoe UI;Helvetica;Arial;sans-serif;Apple Color Emoji;Segoe UI Emoji;Segoe UI Symbol" w:hAnsi="apple-system;BlinkMacSystemFont;Segoe UI;Helvetica;Arial;sans-serif;Apple Color Emoji;Segoe UI Emoji;Segoe UI Symbol"/>
-          <w:i w:val="false"/>
-          <w:caps w:val="false"/>
-          <w:smallCaps w:val="false"/>
-          <w:color w:val="262626"/>
-          <w:spacing w:val="0"/>
-          <w:sz w:val="21"/>
-        </w:rPr>
-      </w:r>
-    </w:p>
-    <w:p>
-      <w:pPr>
-        <w:pStyle w:val="TextBody"/>
-        <w:widowControl/>
-        <w:bidi w:val="0"/>
-        <w:ind w:left="0" w:right="0" w:hanging="0"/>
-        <w:jc w:val="left"/>
-        <w:rPr>
-          <w:rFonts w:ascii="apple-system;BlinkMacSystemFont;Segoe UI;Helvetica;Arial;sans-serif;Apple Color Emoji;Segoe UI Emoji;Segoe UI Symbol" w:hAnsi="apple-system;BlinkMacSystemFont;Segoe UI;Helvetica;Arial;sans-serif;Apple Color Emoji;Segoe UI Emoji;Segoe UI Symbol"/>
-          <w:i w:val="false"/>
-          <w:i w:val="false"/>
-          <w:caps w:val="false"/>
-          <w:smallCaps w:val="false"/>
-          <w:color w:val="262626"/>
-          <w:spacing w:val="0"/>
-          <w:sz w:val="21"/>
-        </w:rPr>
-      </w:pPr>
-      <w:r>
-        <w:rPr>
-          <w:rFonts w:ascii="apple-system;BlinkMacSystemFont;Segoe UI;Helvetica;Arial;sans-serif;Apple Color Emoji;Segoe UI Emoji;Segoe UI Symbol" w:hAnsi="apple-system;BlinkMacSystemFont;Segoe UI;Helvetica;Arial;sans-serif;Apple Color Emoji;Segoe UI Emoji;Segoe UI Symbol"/>
-          <w:i w:val="false"/>
-          <w:caps w:val="false"/>
-          <w:smallCaps w:val="false"/>
-          <w:color w:val="262626"/>
-          <w:spacing w:val="0"/>
-          <w:sz w:val="21"/>
-        </w:rPr>
-      </w:r>
-    </w:p>
-    <w:p>
-      <w:pPr>
-        <w:pStyle w:val="TextBody"/>
-        <w:widowControl/>
-        <w:bidi w:val="0"/>
-        <w:ind w:left="0" w:right="0" w:hanging="0"/>
-        <w:jc w:val="left"/>
-        <w:rPr>
-          <w:rFonts w:ascii="apple-system;BlinkMacSystemFont;Segoe UI;Helvetica;Arial;sans-serif;Apple Color Emoji;Segoe UI Emoji;Segoe UI Symbol" w:hAnsi="apple-system;BlinkMacSystemFont;Segoe UI;Helvetica;Arial;sans-serif;Apple Color Emoji;Segoe UI Emoji;Segoe UI Symbol"/>
-          <w:i w:val="false"/>
-          <w:i w:val="false"/>
-          <w:caps w:val="false"/>
-          <w:smallCaps w:val="false"/>
-          <w:color w:val="262626"/>
-          <w:spacing w:val="0"/>
-          <w:sz w:val="21"/>
-        </w:rPr>
-      </w:pPr>
-      <w:r>
-        <w:rPr>
-          <w:rFonts w:ascii="apple-system;BlinkMacSystemFont;Segoe UI;Helvetica;Arial;sans-serif;Apple Color Emoji;Segoe UI Emoji;Segoe UI Symbol" w:hAnsi="apple-system;BlinkMacSystemFont;Segoe UI;Helvetica;Arial;sans-serif;Apple Color Emoji;Segoe UI Emoji;Segoe UI Symbol"/>
-          <w:i w:val="false"/>
-          <w:caps w:val="false"/>
-          <w:smallCaps w:val="false"/>
-          <w:color w:val="262626"/>
-          <w:spacing w:val="0"/>
-          <w:sz w:val="21"/>
-        </w:rPr>
+          <w:b/>
+          <w:b/>
+        </w:rPr>
+      </w:pPr>
+      <w:r>
+        <w:rPr/>
       </w:r>
     </w:p>
     <w:p>
@@ -2542,17 +2587,7 @@
         </w:rPr>
       </w:pPr>
       <w:r>
-        <w:rPr>
-          <w:rFonts w:ascii="apple-system;BlinkMacSystemFont;Segoe UI;Helvetica;Arial;sans-serif;Apple Color Emoji;Segoe UI Emoji;Segoe UI Symbol" w:hAnsi="apple-system;BlinkMacSystemFont;Segoe UI;Helvetica;Arial;sans-serif;Apple Color Emoji;Segoe UI Emoji;Segoe UI Symbol"/>
-          <w:b/>
-          <w:bCs/>
-          <w:i w:val="false"/>
-          <w:caps w:val="false"/>
-          <w:smallCaps w:val="false"/>
-          <w:color w:val="262626"/>
-          <w:spacing w:val="0"/>
-          <w:sz w:val="21"/>
-        </w:rPr>
+        <w:rPr/>
       </w:r>
     </w:p>
     <w:p>
@@ -3089,6 +3124,1104 @@
       <w:r>
         <w:rPr/>
         <w:t> consists only of printable ASCII characters.</w:t>
+      </w:r>
+    </w:p>
+    <w:p>
+      <w:pPr>
+        <w:pStyle w:val="TextBody"/>
+        <w:widowControl/>
+        <w:bidi w:val="0"/>
+        <w:spacing w:before="0" w:after="140"/>
+        <w:ind w:left="0" w:right="0" w:hanging="0"/>
+        <w:jc w:val="left"/>
+        <w:rPr>
+          <w:rFonts w:ascii="apple-system;BlinkMacSystemFont;Segoe UI;Helvetica;Arial;sans-serif;Apple Color Emoji;Segoe UI Emoji;Segoe UI Symbol" w:hAnsi="apple-system;BlinkMacSystemFont;Segoe UI;Helvetica;Arial;sans-serif;Apple Color Emoji;Segoe UI Emoji;Segoe UI Symbol"/>
+          <w:b/>
+          <w:b/>
+          <w:bCs/>
+          <w:i w:val="false"/>
+          <w:i w:val="false"/>
+          <w:caps w:val="false"/>
+          <w:smallCaps w:val="false"/>
+          <w:color w:val="262626"/>
+          <w:spacing w:val="0"/>
+          <w:sz w:val="21"/>
+        </w:rPr>
+      </w:pPr>
+      <w:r>
+        <w:rPr>
+          <w:rFonts w:ascii="apple-system;BlinkMacSystemFont;Segoe UI;Helvetica;Arial;sans-serif;Apple Color Emoji;Segoe UI Emoji;Segoe UI Symbol" w:hAnsi="apple-system;BlinkMacSystemFont;Segoe UI;Helvetica;Arial;sans-serif;Apple Color Emoji;Segoe UI Emoji;Segoe UI Symbol"/>
+          <w:b/>
+          <w:bCs/>
+          <w:i w:val="false"/>
+          <w:caps w:val="false"/>
+          <w:smallCaps w:val="false"/>
+          <w:color w:val="262626"/>
+          <w:spacing w:val="0"/>
+          <w:sz w:val="21"/>
+        </w:rPr>
+      </w:r>
+    </w:p>
+    <w:p>
+      <w:pPr>
+        <w:pStyle w:val="TextBody"/>
+        <w:widowControl/>
+        <w:bidi w:val="0"/>
+        <w:spacing w:before="0" w:after="140"/>
+        <w:ind w:left="0" w:right="0" w:hanging="0"/>
+        <w:jc w:val="left"/>
+        <w:rPr>
+          <w:rFonts w:ascii="apple-system;BlinkMacSystemFont;Segoe UI;Helvetica;Arial;sans-serif;Apple Color Emoji;Segoe UI Emoji;Segoe UI Symbol" w:hAnsi="apple-system;BlinkMacSystemFont;Segoe UI;Helvetica;Arial;sans-serif;Apple Color Emoji;Segoe UI Emoji;Segoe UI Symbol"/>
+          <w:b/>
+          <w:b/>
+          <w:bCs/>
+          <w:i w:val="false"/>
+          <w:i w:val="false"/>
+          <w:caps w:val="false"/>
+          <w:smallCaps w:val="false"/>
+          <w:color w:val="262626"/>
+          <w:spacing w:val="0"/>
+          <w:sz w:val="21"/>
+        </w:rPr>
+      </w:pPr>
+      <w:r>
+        <w:rPr>
+          <w:rFonts w:ascii="apple-system;BlinkMacSystemFont;Segoe UI;Helvetica;Arial;sans-serif;Apple Color Emoji;Segoe UI Emoji;Segoe UI Symbol" w:hAnsi="apple-system;BlinkMacSystemFont;Segoe UI;Helvetica;Arial;sans-serif;Apple Color Emoji;Segoe UI Emoji;Segoe UI Symbol"/>
+          <w:b/>
+          <w:bCs/>
+          <w:i w:val="false"/>
+          <w:caps w:val="false"/>
+          <w:smallCaps w:val="false"/>
+          <w:color w:val="262626"/>
+          <w:spacing w:val="0"/>
+          <w:sz w:val="21"/>
+        </w:rPr>
+      </w:r>
+    </w:p>
+    <w:p>
+      <w:pPr>
+        <w:pStyle w:val="TextBody"/>
+        <w:widowControl/>
+        <w:bidi w:val="0"/>
+        <w:spacing w:before="0" w:after="140"/>
+        <w:ind w:left="0" w:right="0" w:hanging="0"/>
+        <w:jc w:val="left"/>
+        <w:rPr>
+          <w:rFonts w:ascii="apple-system;BlinkMacSystemFont;Segoe UI;Helvetica;Arial;sans-serif;Apple Color Emoji;Segoe UI Emoji;Segoe UI Symbol" w:hAnsi="apple-system;BlinkMacSystemFont;Segoe UI;Helvetica;Arial;sans-serif;Apple Color Emoji;Segoe UI Emoji;Segoe UI Symbol"/>
+          <w:b/>
+          <w:b/>
+          <w:bCs/>
+          <w:i w:val="false"/>
+          <w:i w:val="false"/>
+          <w:caps w:val="false"/>
+          <w:smallCaps w:val="false"/>
+          <w:color w:val="262626"/>
+          <w:spacing w:val="0"/>
+          <w:sz w:val="21"/>
+        </w:rPr>
+      </w:pPr>
+      <w:r>
+        <w:rPr>
+          <w:rFonts w:ascii="apple-system;BlinkMacSystemFont;Segoe UI;Helvetica;Arial;sans-serif;Apple Color Emoji;Segoe UI Emoji;Segoe UI Symbol" w:hAnsi="apple-system;BlinkMacSystemFont;Segoe UI;Helvetica;Arial;sans-serif;Apple Color Emoji;Segoe UI Emoji;Segoe UI Symbol"/>
+          <w:b/>
+          <w:bCs/>
+          <w:i w:val="false"/>
+          <w:caps w:val="false"/>
+          <w:smallCaps w:val="false"/>
+          <w:color w:val="262626"/>
+          <w:spacing w:val="0"/>
+          <w:sz w:val="21"/>
+        </w:rPr>
+      </w:r>
+    </w:p>
+    <w:p>
+      <w:pPr>
+        <w:pStyle w:val="TextBody"/>
+        <w:widowControl/>
+        <w:bidi w:val="0"/>
+        <w:spacing w:before="0" w:after="140"/>
+        <w:ind w:left="0" w:right="0" w:hanging="0"/>
+        <w:jc w:val="left"/>
+        <w:rPr>
+          <w:rFonts w:ascii="apple-system;BlinkMacSystemFont;Segoe UI;Helvetica;Arial;sans-serif;Apple Color Emoji;Segoe UI Emoji;Segoe UI Symbol" w:hAnsi="apple-system;BlinkMacSystemFont;Segoe UI;Helvetica;Arial;sans-serif;Apple Color Emoji;Segoe UI Emoji;Segoe UI Symbol"/>
+          <w:b/>
+          <w:b/>
+          <w:bCs/>
+          <w:i w:val="false"/>
+          <w:i w:val="false"/>
+          <w:caps w:val="false"/>
+          <w:smallCaps w:val="false"/>
+          <w:color w:val="262626"/>
+          <w:spacing w:val="0"/>
+          <w:sz w:val="21"/>
+        </w:rPr>
+      </w:pPr>
+      <w:r>
+        <w:rPr>
+          <w:rFonts w:ascii="apple-system;BlinkMacSystemFont;Segoe UI;Helvetica;Arial;sans-serif;Apple Color Emoji;Segoe UI Emoji;Segoe UI Symbol" w:hAnsi="apple-system;BlinkMacSystemFont;Segoe UI;Helvetica;Arial;sans-serif;Apple Color Emoji;Segoe UI Emoji;Segoe UI Symbol"/>
+          <w:b/>
+          <w:bCs/>
+          <w:i w:val="false"/>
+          <w:caps w:val="false"/>
+          <w:smallCaps w:val="false"/>
+          <w:color w:val="262626"/>
+          <w:spacing w:val="0"/>
+          <w:sz w:val="21"/>
+        </w:rPr>
+      </w:r>
+    </w:p>
+    <w:p>
+      <w:pPr>
+        <w:pStyle w:val="TextBody"/>
+        <w:widowControl/>
+        <w:bidi w:val="0"/>
+        <w:spacing w:before="0" w:after="140"/>
+        <w:ind w:left="0" w:right="0" w:hanging="0"/>
+        <w:jc w:val="left"/>
+        <w:rPr>
+          <w:rFonts w:ascii="apple-system;BlinkMacSystemFont;Segoe UI;Helvetica;Arial;sans-serif;Apple Color Emoji;Segoe UI Emoji;Segoe UI Symbol" w:hAnsi="apple-system;BlinkMacSystemFont;Segoe UI;Helvetica;Arial;sans-serif;Apple Color Emoji;Segoe UI Emoji;Segoe UI Symbol"/>
+          <w:b/>
+          <w:b/>
+          <w:bCs/>
+          <w:i w:val="false"/>
+          <w:i w:val="false"/>
+          <w:caps w:val="false"/>
+          <w:smallCaps w:val="false"/>
+          <w:color w:val="262626"/>
+          <w:spacing w:val="0"/>
+          <w:sz w:val="21"/>
+        </w:rPr>
+      </w:pPr>
+      <w:r>
+        <w:rPr>
+          <w:rFonts w:ascii="apple-system;BlinkMacSystemFont;Segoe UI;Helvetica;Arial;sans-serif;Apple Color Emoji;Segoe UI Emoji;Segoe UI Symbol" w:hAnsi="apple-system;BlinkMacSystemFont;Segoe UI;Helvetica;Arial;sans-serif;Apple Color Emoji;Segoe UI Emoji;Segoe UI Symbol"/>
+          <w:b/>
+          <w:bCs/>
+          <w:i w:val="false"/>
+          <w:caps w:val="false"/>
+          <w:smallCaps w:val="false"/>
+          <w:color w:val="262626"/>
+          <w:spacing w:val="0"/>
+          <w:sz w:val="21"/>
+        </w:rPr>
+      </w:r>
+    </w:p>
+    <w:p>
+      <w:pPr>
+        <w:pStyle w:val="TextBody"/>
+        <w:widowControl/>
+        <w:bidi w:val="0"/>
+        <w:spacing w:before="0" w:after="140"/>
+        <w:ind w:left="0" w:right="0" w:hanging="0"/>
+        <w:jc w:val="left"/>
+        <w:rPr>
+          <w:rFonts w:ascii="apple-system;BlinkMacSystemFont;Segoe UI;Helvetica;Arial;sans-serif;Apple Color Emoji;Segoe UI Emoji;Segoe UI Symbol" w:hAnsi="apple-system;BlinkMacSystemFont;Segoe UI;Helvetica;Arial;sans-serif;Apple Color Emoji;Segoe UI Emoji;Segoe UI Symbol"/>
+          <w:b/>
+          <w:b/>
+          <w:bCs/>
+          <w:i w:val="false"/>
+          <w:i w:val="false"/>
+          <w:caps w:val="false"/>
+          <w:smallCaps w:val="false"/>
+          <w:color w:val="262626"/>
+          <w:spacing w:val="0"/>
+          <w:sz w:val="21"/>
+        </w:rPr>
+      </w:pPr>
+      <w:r>
+        <w:rPr>
+          <w:rFonts w:ascii="apple-system;BlinkMacSystemFont;Segoe UI;Helvetica;Arial;sans-serif;Apple Color Emoji;Segoe UI Emoji;Segoe UI Symbol" w:hAnsi="apple-system;BlinkMacSystemFont;Segoe UI;Helvetica;Arial;sans-serif;Apple Color Emoji;Segoe UI Emoji;Segoe UI Symbol"/>
+          <w:b/>
+          <w:bCs/>
+          <w:i w:val="false"/>
+          <w:caps w:val="false"/>
+          <w:smallCaps w:val="false"/>
+          <w:color w:val="262626"/>
+          <w:spacing w:val="0"/>
+          <w:sz w:val="21"/>
+        </w:rPr>
+      </w:r>
+    </w:p>
+    <w:p>
+      <w:pPr>
+        <w:pStyle w:val="TextBody"/>
+        <w:widowControl/>
+        <w:bidi w:val="0"/>
+        <w:spacing w:before="0" w:after="140"/>
+        <w:ind w:left="0" w:right="0" w:hanging="0"/>
+        <w:jc w:val="left"/>
+        <w:rPr>
+          <w:rFonts w:ascii="apple-system;BlinkMacSystemFont;Segoe UI;Helvetica;Arial;sans-serif;Apple Color Emoji;Segoe UI Emoji;Segoe UI Symbol" w:hAnsi="apple-system;BlinkMacSystemFont;Segoe UI;Helvetica;Arial;sans-serif;Apple Color Emoji;Segoe UI Emoji;Segoe UI Symbol"/>
+          <w:b/>
+          <w:b/>
+          <w:bCs/>
+          <w:i w:val="false"/>
+          <w:i w:val="false"/>
+          <w:caps w:val="false"/>
+          <w:smallCaps w:val="false"/>
+          <w:color w:val="262626"/>
+          <w:spacing w:val="0"/>
+          <w:sz w:val="21"/>
+        </w:rPr>
+      </w:pPr>
+      <w:r>
+        <w:rPr>
+          <w:rFonts w:ascii="apple-system;BlinkMacSystemFont;Segoe UI;Helvetica;Arial;sans-serif;Apple Color Emoji;Segoe UI Emoji;Segoe UI Symbol" w:hAnsi="apple-system;BlinkMacSystemFont;Segoe UI;Helvetica;Arial;sans-serif;Apple Color Emoji;Segoe UI Emoji;Segoe UI Symbol"/>
+          <w:b/>
+          <w:bCs/>
+          <w:i w:val="false"/>
+          <w:caps w:val="false"/>
+          <w:smallCaps w:val="false"/>
+          <w:color w:val="262626"/>
+          <w:spacing w:val="0"/>
+          <w:sz w:val="21"/>
+        </w:rPr>
+      </w:r>
+    </w:p>
+    <w:p>
+      <w:pPr>
+        <w:pStyle w:val="TextBody"/>
+        <w:widowControl/>
+        <w:bidi w:val="0"/>
+        <w:spacing w:before="0" w:after="140"/>
+        <w:ind w:left="0" w:right="0" w:hanging="0"/>
+        <w:jc w:val="left"/>
+        <w:rPr>
+          <w:rFonts w:ascii="apple-system;BlinkMacSystemFont;Segoe UI;Helvetica;Arial;sans-serif;Apple Color Emoji;Segoe UI Emoji;Segoe UI Symbol" w:hAnsi="apple-system;BlinkMacSystemFont;Segoe UI;Helvetica;Arial;sans-serif;Apple Color Emoji;Segoe UI Emoji;Segoe UI Symbol"/>
+          <w:b/>
+          <w:b/>
+          <w:bCs/>
+          <w:i w:val="false"/>
+          <w:i w:val="false"/>
+          <w:caps w:val="false"/>
+          <w:smallCaps w:val="false"/>
+          <w:color w:val="262626"/>
+          <w:spacing w:val="0"/>
+          <w:sz w:val="21"/>
+        </w:rPr>
+      </w:pPr>
+      <w:r>
+        <w:rPr>
+          <w:rFonts w:ascii="apple-system;BlinkMacSystemFont;Segoe UI;Helvetica;Arial;sans-serif;Apple Color Emoji;Segoe UI Emoji;Segoe UI Symbol" w:hAnsi="apple-system;BlinkMacSystemFont;Segoe UI;Helvetica;Arial;sans-serif;Apple Color Emoji;Segoe UI Emoji;Segoe UI Symbol"/>
+          <w:b/>
+          <w:bCs/>
+          <w:i w:val="false"/>
+          <w:caps w:val="false"/>
+          <w:smallCaps w:val="false"/>
+          <w:color w:val="262626"/>
+          <w:spacing w:val="0"/>
+          <w:sz w:val="21"/>
+        </w:rPr>
+      </w:r>
+    </w:p>
+    <w:p>
+      <w:pPr>
+        <w:pStyle w:val="TextBody"/>
+        <w:widowControl/>
+        <w:bidi w:val="0"/>
+        <w:spacing w:before="0" w:after="140"/>
+        <w:ind w:left="0" w:right="0" w:hanging="0"/>
+        <w:jc w:val="left"/>
+        <w:rPr>
+          <w:rFonts w:ascii="apple-system;BlinkMacSystemFont;Segoe UI;Helvetica;Arial;sans-serif;Apple Color Emoji;Segoe UI Emoji;Segoe UI Symbol" w:hAnsi="apple-system;BlinkMacSystemFont;Segoe UI;Helvetica;Arial;sans-serif;Apple Color Emoji;Segoe UI Emoji;Segoe UI Symbol"/>
+          <w:b/>
+          <w:b/>
+          <w:bCs/>
+          <w:i w:val="false"/>
+          <w:i w:val="false"/>
+          <w:caps w:val="false"/>
+          <w:smallCaps w:val="false"/>
+          <w:color w:val="262626"/>
+          <w:spacing w:val="0"/>
+          <w:sz w:val="21"/>
+        </w:rPr>
+      </w:pPr>
+      <w:r>
+        <w:rPr>
+          <w:rFonts w:ascii="apple-system;BlinkMacSystemFont;Segoe UI;Helvetica;Arial;sans-serif;Apple Color Emoji;Segoe UI Emoji;Segoe UI Symbol" w:hAnsi="apple-system;BlinkMacSystemFont;Segoe UI;Helvetica;Arial;sans-serif;Apple Color Emoji;Segoe UI Emoji;Segoe UI Symbol"/>
+          <w:b/>
+          <w:bCs/>
+          <w:i w:val="false"/>
+          <w:caps w:val="false"/>
+          <w:smallCaps w:val="false"/>
+          <w:color w:val="262626"/>
+          <w:spacing w:val="0"/>
+          <w:sz w:val="21"/>
+        </w:rPr>
+      </w:r>
+    </w:p>
+    <w:p>
+      <w:pPr>
+        <w:pStyle w:val="TextBody"/>
+        <w:widowControl/>
+        <w:bidi w:val="0"/>
+        <w:spacing w:before="0" w:after="140"/>
+        <w:ind w:left="0" w:right="0" w:hanging="0"/>
+        <w:jc w:val="left"/>
+        <w:rPr>
+          <w:rFonts w:ascii="apple-system;BlinkMacSystemFont;Segoe UI;Helvetica;Arial;sans-serif;Apple Color Emoji;Segoe UI Emoji;Segoe UI Symbol" w:hAnsi="apple-system;BlinkMacSystemFont;Segoe UI;Helvetica;Arial;sans-serif;Apple Color Emoji;Segoe UI Emoji;Segoe UI Symbol"/>
+          <w:b/>
+          <w:b/>
+          <w:bCs/>
+          <w:i w:val="false"/>
+          <w:i w:val="false"/>
+          <w:caps w:val="false"/>
+          <w:smallCaps w:val="false"/>
+          <w:color w:val="262626"/>
+          <w:spacing w:val="0"/>
+          <w:sz w:val="21"/>
+        </w:rPr>
+      </w:pPr>
+      <w:r>
+        <w:rPr>
+          <w:rFonts w:ascii="apple-system;BlinkMacSystemFont;Segoe UI;Helvetica;Arial;sans-serif;Apple Color Emoji;Segoe UI Emoji;Segoe UI Symbol" w:hAnsi="apple-system;BlinkMacSystemFont;Segoe UI;Helvetica;Arial;sans-serif;Apple Color Emoji;Segoe UI Emoji;Segoe UI Symbol"/>
+          <w:b/>
+          <w:bCs/>
+          <w:i w:val="false"/>
+          <w:caps w:val="false"/>
+          <w:smallCaps w:val="false"/>
+          <w:color w:val="262626"/>
+          <w:spacing w:val="0"/>
+          <w:sz w:val="21"/>
+        </w:rPr>
+      </w:r>
+    </w:p>
+    <w:p>
+      <w:pPr>
+        <w:pStyle w:val="TextBody"/>
+        <w:widowControl/>
+        <w:bidi w:val="0"/>
+        <w:spacing w:before="0" w:after="140"/>
+        <w:ind w:left="0" w:right="0" w:hanging="0"/>
+        <w:jc w:val="left"/>
+        <w:rPr>
+          <w:rFonts w:ascii="apple-system;BlinkMacSystemFont;Segoe UI;Helvetica;Arial;sans-serif;Apple Color Emoji;Segoe UI Emoji;Segoe UI Symbol" w:hAnsi="apple-system;BlinkMacSystemFont;Segoe UI;Helvetica;Arial;sans-serif;Apple Color Emoji;Segoe UI Emoji;Segoe UI Symbol"/>
+          <w:b/>
+          <w:b/>
+          <w:bCs/>
+          <w:i w:val="false"/>
+          <w:i w:val="false"/>
+          <w:caps w:val="false"/>
+          <w:smallCaps w:val="false"/>
+          <w:color w:val="262626"/>
+          <w:spacing w:val="0"/>
+          <w:sz w:val="21"/>
+        </w:rPr>
+      </w:pPr>
+      <w:r>
+        <w:rPr>
+          <w:rFonts w:ascii="apple-system;BlinkMacSystemFont;Segoe UI;Helvetica;Arial;sans-serif;Apple Color Emoji;Segoe UI Emoji;Segoe UI Symbol" w:hAnsi="apple-system;BlinkMacSystemFont;Segoe UI;Helvetica;Arial;sans-serif;Apple Color Emoji;Segoe UI Emoji;Segoe UI Symbol"/>
+          <w:b/>
+          <w:bCs/>
+          <w:i w:val="false"/>
+          <w:caps w:val="false"/>
+          <w:smallCaps w:val="false"/>
+          <w:color w:val="262626"/>
+          <w:spacing w:val="0"/>
+          <w:sz w:val="21"/>
+        </w:rPr>
+      </w:r>
+    </w:p>
+    <w:p>
+      <w:pPr>
+        <w:pStyle w:val="TextBody"/>
+        <w:widowControl/>
+        <w:bidi w:val="0"/>
+        <w:spacing w:before="0" w:after="140"/>
+        <w:ind w:left="0" w:right="0" w:hanging="0"/>
+        <w:jc w:val="left"/>
+        <w:rPr>
+          <w:rFonts w:ascii="apple-system;BlinkMacSystemFont;Segoe UI;Helvetica;Arial;sans-serif;Apple Color Emoji;Segoe UI Emoji;Segoe UI Symbol" w:hAnsi="apple-system;BlinkMacSystemFont;Segoe UI;Helvetica;Arial;sans-serif;Apple Color Emoji;Segoe UI Emoji;Segoe UI Symbol"/>
+          <w:b/>
+          <w:b/>
+          <w:bCs/>
+          <w:i w:val="false"/>
+          <w:i w:val="false"/>
+          <w:caps w:val="false"/>
+          <w:smallCaps w:val="false"/>
+          <w:color w:val="262626"/>
+          <w:spacing w:val="0"/>
+          <w:sz w:val="21"/>
+        </w:rPr>
+      </w:pPr>
+      <w:r>
+        <w:rPr>
+          <w:rFonts w:ascii="apple-system;BlinkMacSystemFont;Segoe UI;Helvetica;Arial;sans-serif;Apple Color Emoji;Segoe UI Emoji;Segoe UI Symbol" w:hAnsi="apple-system;BlinkMacSystemFont;Segoe UI;Helvetica;Arial;sans-serif;Apple Color Emoji;Segoe UI Emoji;Segoe UI Symbol"/>
+          <w:b/>
+          <w:bCs/>
+          <w:i w:val="false"/>
+          <w:caps w:val="false"/>
+          <w:smallCaps w:val="false"/>
+          <w:color w:val="262626"/>
+          <w:spacing w:val="0"/>
+          <w:sz w:val="21"/>
+        </w:rPr>
+      </w:r>
+    </w:p>
+    <w:p>
+      <w:pPr>
+        <w:pStyle w:val="TextBody"/>
+        <w:widowControl/>
+        <w:bidi w:val="0"/>
+        <w:spacing w:before="0" w:after="140"/>
+        <w:ind w:left="0" w:right="0" w:hanging="0"/>
+        <w:jc w:val="left"/>
+        <w:rPr>
+          <w:rFonts w:ascii="apple-system;BlinkMacSystemFont;Segoe UI;Helvetica;Arial;sans-serif;Apple Color Emoji;Segoe UI Emoji;Segoe UI Symbol" w:hAnsi="apple-system;BlinkMacSystemFont;Segoe UI;Helvetica;Arial;sans-serif;Apple Color Emoji;Segoe UI Emoji;Segoe UI Symbol"/>
+          <w:b/>
+          <w:b/>
+          <w:bCs/>
+          <w:i w:val="false"/>
+          <w:i w:val="false"/>
+          <w:caps w:val="false"/>
+          <w:smallCaps w:val="false"/>
+          <w:color w:val="262626"/>
+          <w:spacing w:val="0"/>
+          <w:sz w:val="21"/>
+        </w:rPr>
+      </w:pPr>
+      <w:r>
+        <w:rPr>
+          <w:rFonts w:ascii="apple-system;BlinkMacSystemFont;Segoe UI;Helvetica;Arial;sans-serif;Apple Color Emoji;Segoe UI Emoji;Segoe UI Symbol" w:hAnsi="apple-system;BlinkMacSystemFont;Segoe UI;Helvetica;Arial;sans-serif;Apple Color Emoji;Segoe UI Emoji;Segoe UI Symbol"/>
+          <w:b/>
+          <w:bCs/>
+          <w:i w:val="false"/>
+          <w:caps w:val="false"/>
+          <w:smallCaps w:val="false"/>
+          <w:color w:val="262626"/>
+          <w:spacing w:val="0"/>
+          <w:sz w:val="21"/>
+        </w:rPr>
+      </w:r>
+    </w:p>
+    <w:p>
+      <w:pPr>
+        <w:pStyle w:val="TextBody"/>
+        <w:widowControl/>
+        <w:bidi w:val="0"/>
+        <w:spacing w:before="0" w:after="140"/>
+        <w:ind w:left="0" w:right="0" w:hanging="0"/>
+        <w:jc w:val="left"/>
+        <w:rPr>
+          <w:rFonts w:ascii="apple-system;BlinkMacSystemFont;Segoe UI;Helvetica;Arial;sans-serif;Apple Color Emoji;Segoe UI Emoji;Segoe UI Symbol" w:hAnsi="apple-system;BlinkMacSystemFont;Segoe UI;Helvetica;Arial;sans-serif;Apple Color Emoji;Segoe UI Emoji;Segoe UI Symbol"/>
+          <w:b/>
+          <w:b/>
+          <w:bCs/>
+          <w:i w:val="false"/>
+          <w:i w:val="false"/>
+          <w:caps w:val="false"/>
+          <w:smallCaps w:val="false"/>
+          <w:color w:val="262626"/>
+          <w:spacing w:val="0"/>
+          <w:sz w:val="21"/>
+        </w:rPr>
+      </w:pPr>
+      <w:r>
+        <w:rPr>
+          <w:rFonts w:ascii="apple-system;BlinkMacSystemFont;Segoe UI;Helvetica;Arial;sans-serif;Apple Color Emoji;Segoe UI Emoji;Segoe UI Symbol" w:hAnsi="apple-system;BlinkMacSystemFont;Segoe UI;Helvetica;Arial;sans-serif;Apple Color Emoji;Segoe UI Emoji;Segoe UI Symbol"/>
+          <w:b/>
+          <w:bCs/>
+          <w:i w:val="false"/>
+          <w:caps w:val="false"/>
+          <w:smallCaps w:val="false"/>
+          <w:color w:val="262626"/>
+          <w:spacing w:val="0"/>
+          <w:sz w:val="21"/>
+        </w:rPr>
+      </w:r>
+    </w:p>
+    <w:p>
+      <w:pPr>
+        <w:pStyle w:val="Normal"/>
+        <w:widowControl/>
+        <w:bidi w:val="0"/>
+        <w:spacing w:before="0" w:after="140"/>
+        <w:ind w:left="0" w:right="0" w:hanging="0"/>
+        <w:jc w:val="left"/>
+        <w:rPr>
+          <w:b/>
+          <w:b/>
+          <w:bCs/>
+        </w:rPr>
+      </w:pPr>
+      <w:r>
+        <w:rPr>
+          <w:b/>
+          <w:bCs/>
+        </w:rPr>
+        <w:t>5</w:t>
+      </w:r>
+      <w:r>
+        <w:rPr>
+          <w:b/>
+          <w:bCs/>
+        </w:rPr>
+        <w:t xml:space="preserve">. Invert Binary Tree </w:t>
+      </w:r>
+      <w:r>
+        <w:rPr>
+          <w:b/>
+          <w:bCs/>
+        </w:rPr>
+        <w:t>(226 in LC)</w:t>
+      </w:r>
+    </w:p>
+    <w:p>
+      <w:pPr>
+        <w:pStyle w:val="TextBody"/>
+        <w:rPr>
+          <w:rFonts w:ascii="apple-system;BlinkMacSystemFont;Segoe UI;Helvetica;Arial;sans-serif;Apple Color Emoji;Segoe UI Emoji;Segoe UI Symbol" w:hAnsi="apple-system;BlinkMacSystemFont;Segoe UI;Helvetica;Arial;sans-serif;Apple Color Emoji;Segoe UI Emoji;Segoe UI Symbol"/>
+          <w:b/>
+          <w:b/>
+          <w:bCs/>
+          <w:i w:val="false"/>
+          <w:i w:val="false"/>
+          <w:caps w:val="false"/>
+          <w:smallCaps w:val="false"/>
+          <w:color w:val="262626"/>
+          <w:spacing w:val="0"/>
+          <w:sz w:val="21"/>
+        </w:rPr>
+      </w:pPr>
+      <w:r>
+        <w:rPr/>
+        <w:t>Given the </w:t>
+      </w:r>
+      <w:r>
+        <w:rPr>
+          <w:rStyle w:val="SourceText"/>
+        </w:rPr>
+        <w:t>root</w:t>
+      </w:r>
+      <w:r>
+        <w:rPr/>
+        <w:t> of a binary tree, invert the tree, and return </w:t>
+      </w:r>
+      <w:r>
+        <w:rPr>
+          <w:rStyle w:val="Emphasis"/>
+        </w:rPr>
+        <w:t>its root</w:t>
+      </w:r>
+      <w:r>
+        <w:rPr/>
+        <w:t>.</w:t>
+      </w:r>
+    </w:p>
+    <w:p>
+      <w:pPr>
+        <w:pStyle w:val="TextBody"/>
+        <w:rPr>
+          <w:rFonts w:ascii="apple-system;BlinkMacSystemFont;Segoe UI;Helvetica;Arial;sans-serif;Apple Color Emoji;Segoe UI Emoji;Segoe UI Symbol" w:hAnsi="apple-system;BlinkMacSystemFont;Segoe UI;Helvetica;Arial;sans-serif;Apple Color Emoji;Segoe UI Emoji;Segoe UI Symbol"/>
+          <w:b/>
+          <w:b/>
+          <w:bCs/>
+          <w:i w:val="false"/>
+          <w:i w:val="false"/>
+          <w:caps w:val="false"/>
+          <w:smallCaps w:val="false"/>
+          <w:color w:val="262626"/>
+          <w:spacing w:val="0"/>
+          <w:sz w:val="21"/>
+        </w:rPr>
+      </w:pPr>
+      <w:r>
+        <w:rPr>
+          <w:rStyle w:val="StrongEmphasis"/>
+        </w:rPr>
+        <w:t>Example 1:</w:t>
+      </w:r>
+    </w:p>
+    <w:p>
+      <w:pPr>
+        <w:pStyle w:val="TextBody"/>
+        <w:rPr>
+          <w:rFonts w:ascii="apple-system;BlinkMacSystemFont;Segoe UI;Helvetica;Arial;sans-serif;Apple Color Emoji;Segoe UI Emoji;Segoe UI Symbol" w:hAnsi="apple-system;BlinkMacSystemFont;Segoe UI;Helvetica;Arial;sans-serif;Apple Color Emoji;Segoe UI Emoji;Segoe UI Symbol"/>
+          <w:b/>
+          <w:b/>
+          <w:bCs/>
+          <w:i w:val="false"/>
+          <w:i w:val="false"/>
+          <w:caps w:val="false"/>
+          <w:smallCaps w:val="false"/>
+          <w:color w:val="262626"/>
+          <w:spacing w:val="0"/>
+          <w:sz w:val="21"/>
+        </w:rPr>
+      </w:pPr>
+      <w:r>
+        <w:rPr>
+          <w:rFonts w:ascii="apple-system;BlinkMacSystemFont;Segoe UI;Helvetica;Arial;sans-serif;Apple Color Emoji;Segoe UI Emoji;Segoe UI Symbol" w:hAnsi="apple-system;BlinkMacSystemFont;Segoe UI;Helvetica;Arial;sans-serif;Apple Color Emoji;Segoe UI Emoji;Segoe UI Symbol"/>
+          <w:b/>
+          <w:bCs/>
+          <w:i w:val="false"/>
+          <w:caps w:val="false"/>
+          <w:smallCaps w:val="false"/>
+          <w:color w:val="262626"/>
+          <w:spacing w:val="0"/>
+          <w:sz w:val="21"/>
+        </w:rPr>
+        <w:drawing>
+          <wp:anchor behindDoc="0" distT="0" distB="0" distL="0" distR="0" simplePos="0" locked="0" layoutInCell="0" allowOverlap="1" relativeHeight="3">
+            <wp:simplePos x="0" y="0"/>
+            <wp:positionH relativeFrom="column">
+              <wp:align>center</wp:align>
+            </wp:positionH>
+            <wp:positionV relativeFrom="paragraph">
+              <wp:posOffset>635</wp:posOffset>
+            </wp:positionV>
+            <wp:extent cx="6120130" cy="2021840"/>
+            <wp:effectExtent l="0" t="0" r="0" b="0"/>
+            <wp:wrapSquare wrapText="largest"/>
+            <wp:docPr id="2" name="Image2" descr=""/>
+            <wp:cNvGraphicFramePr>
+              <a:graphicFrameLocks xmlns:a="http://schemas.openxmlformats.org/drawingml/2006/main" noChangeAspect="1"/>
+            </wp:cNvGraphicFramePr>
+            <a:graphic xmlns:a="http://schemas.openxmlformats.org/drawingml/2006/main">
+              <a:graphicData uri="http://schemas.openxmlformats.org/drawingml/2006/picture">
+                <pic:pic xmlns:pic="http://schemas.openxmlformats.org/drawingml/2006/picture">
+                  <pic:nvPicPr>
+                    <pic:cNvPr id="2" name="Image2" descr=""/>
+                    <pic:cNvPicPr>
+                      <a:picLocks noChangeAspect="1" noChangeArrowheads="1"/>
+                    </pic:cNvPicPr>
+                  </pic:nvPicPr>
+                  <pic:blipFill>
+                    <a:blip r:embed="rId3"/>
+                    <a:stretch>
+                      <a:fillRect/>
+                    </a:stretch>
+                  </pic:blipFill>
+                  <pic:spPr bwMode="auto">
+                    <a:xfrm>
+                      <a:off x="0" y="0"/>
+                      <a:ext cx="6120130" cy="2021840"/>
+                    </a:xfrm>
+                    <a:prstGeom prst="rect">
+                      <a:avLst/>
+                    </a:prstGeom>
+                  </pic:spPr>
+                </pic:pic>
+              </a:graphicData>
+            </a:graphic>
+          </wp:anchor>
+        </w:drawing>
+      </w:r>
+    </w:p>
+    <w:p>
+      <w:pPr>
+        <w:pStyle w:val="PreformattedText"/>
+        <w:rPr>
+          <w:rFonts w:ascii="apple-system;BlinkMacSystemFont;Segoe UI;Helvetica;Arial;sans-serif;Apple Color Emoji;Segoe UI Emoji;Segoe UI Symbol" w:hAnsi="apple-system;BlinkMacSystemFont;Segoe UI;Helvetica;Arial;sans-serif;Apple Color Emoji;Segoe UI Emoji;Segoe UI Symbol"/>
+          <w:b/>
+          <w:b/>
+          <w:bCs/>
+          <w:i w:val="false"/>
+          <w:i w:val="false"/>
+          <w:caps w:val="false"/>
+          <w:smallCaps w:val="false"/>
+          <w:color w:val="262626"/>
+          <w:spacing w:val="0"/>
+          <w:sz w:val="21"/>
+        </w:rPr>
+      </w:pPr>
+      <w:r>
+        <w:rPr>
+          <w:rStyle w:val="StrongEmphasis"/>
+        </w:rPr>
+        <w:t>Input:</w:t>
+      </w:r>
+      <w:r>
+        <w:rPr/>
+        <w:t xml:space="preserve"> root = [4,2,7,1,3,6,9]</w:t>
+      </w:r>
+    </w:p>
+    <w:p>
+      <w:pPr>
+        <w:pStyle w:val="PreformattedText"/>
+        <w:spacing w:before="0" w:after="283"/>
+        <w:rPr>
+          <w:rFonts w:ascii="apple-system;BlinkMacSystemFont;Segoe UI;Helvetica;Arial;sans-serif;Apple Color Emoji;Segoe UI Emoji;Segoe UI Symbol" w:hAnsi="apple-system;BlinkMacSystemFont;Segoe UI;Helvetica;Arial;sans-serif;Apple Color Emoji;Segoe UI Emoji;Segoe UI Symbol"/>
+          <w:b/>
+          <w:b/>
+          <w:bCs/>
+          <w:i w:val="false"/>
+          <w:i w:val="false"/>
+          <w:caps w:val="false"/>
+          <w:smallCaps w:val="false"/>
+          <w:color w:val="262626"/>
+          <w:spacing w:val="0"/>
+          <w:sz w:val="21"/>
+        </w:rPr>
+      </w:pPr>
+      <w:r>
+        <w:rPr>
+          <w:rStyle w:val="StrongEmphasis"/>
+        </w:rPr>
+        <w:t>Output:</w:t>
+      </w:r>
+      <w:r>
+        <w:rPr/>
+        <w:t xml:space="preserve"> [4,7,2,9,6,3,1]</w:t>
+      </w:r>
+    </w:p>
+    <w:p>
+      <w:pPr>
+        <w:pStyle w:val="TextBody"/>
+        <w:rPr>
+          <w:rFonts w:ascii="apple-system;BlinkMacSystemFont;Segoe UI;Helvetica;Arial;sans-serif;Apple Color Emoji;Segoe UI Emoji;Segoe UI Symbol" w:hAnsi="apple-system;BlinkMacSystemFont;Segoe UI;Helvetica;Arial;sans-serif;Apple Color Emoji;Segoe UI Emoji;Segoe UI Symbol"/>
+          <w:b/>
+          <w:b/>
+          <w:bCs/>
+          <w:i w:val="false"/>
+          <w:i w:val="false"/>
+          <w:caps w:val="false"/>
+          <w:smallCaps w:val="false"/>
+          <w:color w:val="262626"/>
+          <w:spacing w:val="0"/>
+          <w:sz w:val="21"/>
+        </w:rPr>
+      </w:pPr>
+      <w:r>
+        <w:rPr>
+          <w:rStyle w:val="StrongEmphasis"/>
+        </w:rPr>
+        <w:t>Example 2:</w:t>
+      </w:r>
+    </w:p>
+    <w:p>
+      <w:pPr>
+        <w:pStyle w:val="TextBody"/>
+        <w:rPr>
+          <w:rFonts w:ascii="apple-system;BlinkMacSystemFont;Segoe UI;Helvetica;Arial;sans-serif;Apple Color Emoji;Segoe UI Emoji;Segoe UI Symbol" w:hAnsi="apple-system;BlinkMacSystemFont;Segoe UI;Helvetica;Arial;sans-serif;Apple Color Emoji;Segoe UI Emoji;Segoe UI Symbol"/>
+          <w:b/>
+          <w:b/>
+          <w:bCs/>
+          <w:i w:val="false"/>
+          <w:i w:val="false"/>
+          <w:caps w:val="false"/>
+          <w:smallCaps w:val="false"/>
+          <w:color w:val="262626"/>
+          <w:spacing w:val="0"/>
+          <w:sz w:val="21"/>
+        </w:rPr>
+      </w:pPr>
+      <w:r>
+        <w:rPr>
+          <w:rFonts w:ascii="apple-system;BlinkMacSystemFont;Segoe UI;Helvetica;Arial;sans-serif;Apple Color Emoji;Segoe UI Emoji;Segoe UI Symbol" w:hAnsi="apple-system;BlinkMacSystemFont;Segoe UI;Helvetica;Arial;sans-serif;Apple Color Emoji;Segoe UI Emoji;Segoe UI Symbol"/>
+          <w:b/>
+          <w:bCs/>
+          <w:i w:val="false"/>
+          <w:caps w:val="false"/>
+          <w:smallCaps w:val="false"/>
+          <w:color w:val="262626"/>
+          <w:spacing w:val="0"/>
+          <w:sz w:val="21"/>
+        </w:rPr>
+        <w:drawing>
+          <wp:anchor behindDoc="0" distT="0" distB="0" distL="0" distR="0" simplePos="0" locked="0" layoutInCell="0" allowOverlap="1" relativeHeight="4">
+            <wp:simplePos x="0" y="0"/>
+            <wp:positionH relativeFrom="column">
+              <wp:align>center</wp:align>
+            </wp:positionH>
+            <wp:positionV relativeFrom="paragraph">
+              <wp:posOffset>635</wp:posOffset>
+            </wp:positionV>
+            <wp:extent cx="6120130" cy="1463675"/>
+            <wp:effectExtent l="0" t="0" r="0" b="0"/>
+            <wp:wrapSquare wrapText="largest"/>
+            <wp:docPr id="3" name="Image3" descr=""/>
+            <wp:cNvGraphicFramePr>
+              <a:graphicFrameLocks xmlns:a="http://schemas.openxmlformats.org/drawingml/2006/main" noChangeAspect="1"/>
+            </wp:cNvGraphicFramePr>
+            <a:graphic xmlns:a="http://schemas.openxmlformats.org/drawingml/2006/main">
+              <a:graphicData uri="http://schemas.openxmlformats.org/drawingml/2006/picture">
+                <pic:pic xmlns:pic="http://schemas.openxmlformats.org/drawingml/2006/picture">
+                  <pic:nvPicPr>
+                    <pic:cNvPr id="3" name="Image3" descr=""/>
+                    <pic:cNvPicPr>
+                      <a:picLocks noChangeAspect="1" noChangeArrowheads="1"/>
+                    </pic:cNvPicPr>
+                  </pic:nvPicPr>
+                  <pic:blipFill>
+                    <a:blip r:embed="rId4"/>
+                    <a:stretch>
+                      <a:fillRect/>
+                    </a:stretch>
+                  </pic:blipFill>
+                  <pic:spPr bwMode="auto">
+                    <a:xfrm>
+                      <a:off x="0" y="0"/>
+                      <a:ext cx="6120130" cy="1463675"/>
+                    </a:xfrm>
+                    <a:prstGeom prst="rect">
+                      <a:avLst/>
+                    </a:prstGeom>
+                  </pic:spPr>
+                </pic:pic>
+              </a:graphicData>
+            </a:graphic>
+          </wp:anchor>
+        </w:drawing>
+      </w:r>
+    </w:p>
+    <w:p>
+      <w:pPr>
+        <w:pStyle w:val="PreformattedText"/>
+        <w:rPr>
+          <w:rFonts w:ascii="apple-system;BlinkMacSystemFont;Segoe UI;Helvetica;Arial;sans-serif;Apple Color Emoji;Segoe UI Emoji;Segoe UI Symbol" w:hAnsi="apple-system;BlinkMacSystemFont;Segoe UI;Helvetica;Arial;sans-serif;Apple Color Emoji;Segoe UI Emoji;Segoe UI Symbol"/>
+          <w:b/>
+          <w:b/>
+          <w:bCs/>
+          <w:i w:val="false"/>
+          <w:i w:val="false"/>
+          <w:caps w:val="false"/>
+          <w:smallCaps w:val="false"/>
+          <w:color w:val="262626"/>
+          <w:spacing w:val="0"/>
+          <w:sz w:val="21"/>
+        </w:rPr>
+      </w:pPr>
+      <w:r>
+        <w:rPr>
+          <w:rStyle w:val="StrongEmphasis"/>
+        </w:rPr>
+        <w:t>Input:</w:t>
+      </w:r>
+      <w:r>
+        <w:rPr/>
+        <w:t xml:space="preserve"> root = [2,1,3]</w:t>
+      </w:r>
+    </w:p>
+    <w:p>
+      <w:pPr>
+        <w:pStyle w:val="PreformattedText"/>
+        <w:spacing w:before="0" w:after="283"/>
+        <w:rPr>
+          <w:rFonts w:ascii="apple-system;BlinkMacSystemFont;Segoe UI;Helvetica;Arial;sans-serif;Apple Color Emoji;Segoe UI Emoji;Segoe UI Symbol" w:hAnsi="apple-system;BlinkMacSystemFont;Segoe UI;Helvetica;Arial;sans-serif;Apple Color Emoji;Segoe UI Emoji;Segoe UI Symbol"/>
+          <w:b/>
+          <w:b/>
+          <w:bCs/>
+          <w:i w:val="false"/>
+          <w:i w:val="false"/>
+          <w:caps w:val="false"/>
+          <w:smallCaps w:val="false"/>
+          <w:color w:val="262626"/>
+          <w:spacing w:val="0"/>
+          <w:sz w:val="21"/>
+        </w:rPr>
+      </w:pPr>
+      <w:r>
+        <w:rPr>
+          <w:rStyle w:val="StrongEmphasis"/>
+        </w:rPr>
+        <w:t>Output:</w:t>
+      </w:r>
+      <w:r>
+        <w:rPr/>
+        <w:t xml:space="preserve"> [2,3,1]</w:t>
+      </w:r>
+    </w:p>
+    <w:p>
+      <w:pPr>
+        <w:pStyle w:val="TextBody"/>
+        <w:rPr>
+          <w:rFonts w:ascii="apple-system;BlinkMacSystemFont;Segoe UI;Helvetica;Arial;sans-serif;Apple Color Emoji;Segoe UI Emoji;Segoe UI Symbol" w:hAnsi="apple-system;BlinkMacSystemFont;Segoe UI;Helvetica;Arial;sans-serif;Apple Color Emoji;Segoe UI Emoji;Segoe UI Symbol"/>
+          <w:b/>
+          <w:b/>
+          <w:bCs/>
+          <w:i w:val="false"/>
+          <w:i w:val="false"/>
+          <w:caps w:val="false"/>
+          <w:smallCaps w:val="false"/>
+          <w:color w:val="262626"/>
+          <w:spacing w:val="0"/>
+          <w:sz w:val="21"/>
+        </w:rPr>
+      </w:pPr>
+      <w:r>
+        <w:rPr>
+          <w:rStyle w:val="StrongEmphasis"/>
+        </w:rPr>
+        <w:t>Example 3:</w:t>
+      </w:r>
+    </w:p>
+    <w:p>
+      <w:pPr>
+        <w:pStyle w:val="PreformattedText"/>
+        <w:rPr>
+          <w:rFonts w:ascii="apple-system;BlinkMacSystemFont;Segoe UI;Helvetica;Arial;sans-serif;Apple Color Emoji;Segoe UI Emoji;Segoe UI Symbol" w:hAnsi="apple-system;BlinkMacSystemFont;Segoe UI;Helvetica;Arial;sans-serif;Apple Color Emoji;Segoe UI Emoji;Segoe UI Symbol"/>
+          <w:b/>
+          <w:b/>
+          <w:bCs/>
+          <w:i w:val="false"/>
+          <w:i w:val="false"/>
+          <w:caps w:val="false"/>
+          <w:smallCaps w:val="false"/>
+          <w:color w:val="262626"/>
+          <w:spacing w:val="0"/>
+          <w:sz w:val="21"/>
+        </w:rPr>
+      </w:pPr>
+      <w:r>
+        <w:rPr>
+          <w:rStyle w:val="StrongEmphasis"/>
+        </w:rPr>
+        <w:t>Input:</w:t>
+      </w:r>
+      <w:r>
+        <w:rPr/>
+        <w:t xml:space="preserve"> root = []</w:t>
+      </w:r>
+    </w:p>
+    <w:p>
+      <w:pPr>
+        <w:pStyle w:val="PreformattedText"/>
+        <w:spacing w:before="0" w:after="283"/>
+        <w:rPr>
+          <w:rFonts w:ascii="apple-system;BlinkMacSystemFont;Segoe UI;Helvetica;Arial;sans-serif;Apple Color Emoji;Segoe UI Emoji;Segoe UI Symbol" w:hAnsi="apple-system;BlinkMacSystemFont;Segoe UI;Helvetica;Arial;sans-serif;Apple Color Emoji;Segoe UI Emoji;Segoe UI Symbol"/>
+          <w:b/>
+          <w:b/>
+          <w:bCs/>
+          <w:i w:val="false"/>
+          <w:i w:val="false"/>
+          <w:caps w:val="false"/>
+          <w:smallCaps w:val="false"/>
+          <w:color w:val="262626"/>
+          <w:spacing w:val="0"/>
+          <w:sz w:val="21"/>
+        </w:rPr>
+      </w:pPr>
+      <w:r>
+        <w:rPr>
+          <w:rStyle w:val="StrongEmphasis"/>
+        </w:rPr>
+        <w:t>Output:</w:t>
+      </w:r>
+      <w:r>
+        <w:rPr/>
+        <w:t xml:space="preserve"> []</w:t>
+      </w:r>
+    </w:p>
+    <w:p>
+      <w:pPr>
+        <w:pStyle w:val="TextBody"/>
+        <w:rPr>
+          <w:rFonts w:ascii="apple-system;BlinkMacSystemFont;Segoe UI;Helvetica;Arial;sans-serif;Apple Color Emoji;Segoe UI Emoji;Segoe UI Symbol" w:hAnsi="apple-system;BlinkMacSystemFont;Segoe UI;Helvetica;Arial;sans-serif;Apple Color Emoji;Segoe UI Emoji;Segoe UI Symbol"/>
+          <w:b/>
+          <w:b/>
+          <w:bCs/>
+          <w:i w:val="false"/>
+          <w:i w:val="false"/>
+          <w:caps w:val="false"/>
+          <w:smallCaps w:val="false"/>
+          <w:color w:val="262626"/>
+          <w:spacing w:val="0"/>
+          <w:sz w:val="21"/>
+        </w:rPr>
+      </w:pPr>
+      <w:r>
+        <w:rPr/>
+        <w:t> </w:t>
+      </w:r>
+    </w:p>
+    <w:p>
+      <w:pPr>
+        <w:pStyle w:val="TextBody"/>
+        <w:rPr>
+          <w:rFonts w:ascii="apple-system;BlinkMacSystemFont;Segoe UI;Helvetica;Arial;sans-serif;Apple Color Emoji;Segoe UI Emoji;Segoe UI Symbol" w:hAnsi="apple-system;BlinkMacSystemFont;Segoe UI;Helvetica;Arial;sans-serif;Apple Color Emoji;Segoe UI Emoji;Segoe UI Symbol"/>
+          <w:b/>
+          <w:b/>
+          <w:bCs/>
+          <w:i w:val="false"/>
+          <w:i w:val="false"/>
+          <w:caps w:val="false"/>
+          <w:smallCaps w:val="false"/>
+          <w:color w:val="262626"/>
+          <w:spacing w:val="0"/>
+          <w:sz w:val="21"/>
+        </w:rPr>
+      </w:pPr>
+      <w:r>
+        <w:rPr>
+          <w:rStyle w:val="StrongEmphasis"/>
+        </w:rPr>
+        <w:t>Constraints:</w:t>
+      </w:r>
+    </w:p>
+    <w:p>
+      <w:pPr>
+        <w:pStyle w:val="TextBody"/>
+        <w:numPr>
+          <w:ilvl w:val="0"/>
+          <w:numId w:val="5"/>
+        </w:numPr>
+        <w:tabs>
+          <w:tab w:val="clear" w:pos="709"/>
+          <w:tab w:val="left" w:pos="0" w:leader="none"/>
+        </w:tabs>
+        <w:spacing w:before="0" w:after="0"/>
+        <w:ind w:left="709" w:hanging="283"/>
+        <w:rPr>
+          <w:rFonts w:ascii="apple-system;BlinkMacSystemFont;Segoe UI;Helvetica;Arial;sans-serif;Apple Color Emoji;Segoe UI Emoji;Segoe UI Symbol" w:hAnsi="apple-system;BlinkMacSystemFont;Segoe UI;Helvetica;Arial;sans-serif;Apple Color Emoji;Segoe UI Emoji;Segoe UI Symbol"/>
+          <w:b/>
+          <w:b/>
+          <w:bCs/>
+          <w:i w:val="false"/>
+          <w:i w:val="false"/>
+          <w:caps w:val="false"/>
+          <w:smallCaps w:val="false"/>
+          <w:color w:val="262626"/>
+          <w:spacing w:val="0"/>
+          <w:sz w:val="21"/>
+        </w:rPr>
+      </w:pPr>
+      <w:r>
+        <w:rPr/>
+        <w:t>The number of nodes in the tree is in the range </w:t>
+      </w:r>
+      <w:r>
+        <w:rPr>
+          <w:rStyle w:val="SourceText"/>
+        </w:rPr>
+        <w:t>[0, 100]</w:t>
+      </w:r>
+      <w:r>
+        <w:rPr/>
+        <w:t>.</w:t>
+      </w:r>
+    </w:p>
+    <w:p>
+      <w:pPr>
+        <w:pStyle w:val="TextBody"/>
+        <w:numPr>
+          <w:ilvl w:val="0"/>
+          <w:numId w:val="5"/>
+        </w:numPr>
+        <w:tabs>
+          <w:tab w:val="clear" w:pos="709"/>
+          <w:tab w:val="left" w:pos="0" w:leader="none"/>
+        </w:tabs>
+        <w:ind w:left="709" w:hanging="283"/>
+        <w:rPr>
+          <w:rFonts w:ascii="apple-system;BlinkMacSystemFont;Segoe UI;Helvetica;Arial;sans-serif;Apple Color Emoji;Segoe UI Emoji;Segoe UI Symbol" w:hAnsi="apple-system;BlinkMacSystemFont;Segoe UI;Helvetica;Arial;sans-serif;Apple Color Emoji;Segoe UI Emoji;Segoe UI Symbol"/>
+          <w:b/>
+          <w:b/>
+          <w:bCs/>
+          <w:i w:val="false"/>
+          <w:i w:val="false"/>
+          <w:caps w:val="false"/>
+          <w:smallCaps w:val="false"/>
+          <w:color w:val="262626"/>
+          <w:spacing w:val="0"/>
+          <w:sz w:val="21"/>
+        </w:rPr>
+      </w:pPr>
+      <w:r>
+        <w:rPr>
+          <w:rStyle w:val="SourceText"/>
+        </w:rPr>
+        <w:t>-100 &lt;= Node.val &lt;= 100</w:t>
       </w:r>
     </w:p>
     <w:p>
@@ -3683,6 +4816,143 @@
   <w:abstractNum w:abstractNumId="5">
     <w:lvl w:ilvl="0">
       <w:start w:val="1"/>
+      <w:numFmt w:val="bullet"/>
+      <w:lvlText w:val=""/>
+      <w:lvlJc w:val="left"/>
+      <w:pPr>
+        <w:tabs>
+          <w:tab w:val="num" w:pos="709"/>
+        </w:tabs>
+        <w:ind w:left="709" w:hanging="283"/>
+      </w:pPr>
+      <w:rPr>
+        <w:rFonts w:ascii="Symbol" w:hAnsi="Symbol" w:cs="Symbol" w:hint="default"/>
+      </w:rPr>
+    </w:lvl>
+    <w:lvl w:ilvl="1">
+      <w:start w:val="1"/>
+      <w:numFmt w:val="bullet"/>
+      <w:lvlText w:val=""/>
+      <w:lvlJc w:val="left"/>
+      <w:pPr>
+        <w:tabs>
+          <w:tab w:val="num" w:pos="1418"/>
+        </w:tabs>
+        <w:ind w:left="1418" w:hanging="283"/>
+      </w:pPr>
+      <w:rPr>
+        <w:rFonts w:ascii="Symbol" w:hAnsi="Symbol" w:cs="Symbol" w:hint="default"/>
+      </w:rPr>
+    </w:lvl>
+    <w:lvl w:ilvl="2">
+      <w:start w:val="1"/>
+      <w:numFmt w:val="bullet"/>
+      <w:lvlText w:val=""/>
+      <w:lvlJc w:val="left"/>
+      <w:pPr>
+        <w:tabs>
+          <w:tab w:val="num" w:pos="2127"/>
+        </w:tabs>
+        <w:ind w:left="2127" w:hanging="283"/>
+      </w:pPr>
+      <w:rPr>
+        <w:rFonts w:ascii="Symbol" w:hAnsi="Symbol" w:cs="Symbol" w:hint="default"/>
+      </w:rPr>
+    </w:lvl>
+    <w:lvl w:ilvl="3">
+      <w:start w:val="1"/>
+      <w:numFmt w:val="bullet"/>
+      <w:lvlText w:val=""/>
+      <w:lvlJc w:val="left"/>
+      <w:pPr>
+        <w:tabs>
+          <w:tab w:val="num" w:pos="2836"/>
+        </w:tabs>
+        <w:ind w:left="2836" w:hanging="283"/>
+      </w:pPr>
+      <w:rPr>
+        <w:rFonts w:ascii="Symbol" w:hAnsi="Symbol" w:cs="Symbol" w:hint="default"/>
+      </w:rPr>
+    </w:lvl>
+    <w:lvl w:ilvl="4">
+      <w:start w:val="1"/>
+      <w:numFmt w:val="bullet"/>
+      <w:lvlText w:val=""/>
+      <w:lvlJc w:val="left"/>
+      <w:pPr>
+        <w:tabs>
+          <w:tab w:val="num" w:pos="3545"/>
+        </w:tabs>
+        <w:ind w:left="3545" w:hanging="283"/>
+      </w:pPr>
+      <w:rPr>
+        <w:rFonts w:ascii="Symbol" w:hAnsi="Symbol" w:cs="Symbol" w:hint="default"/>
+      </w:rPr>
+    </w:lvl>
+    <w:lvl w:ilvl="5">
+      <w:start w:val="1"/>
+      <w:numFmt w:val="bullet"/>
+      <w:lvlText w:val=""/>
+      <w:lvlJc w:val="left"/>
+      <w:pPr>
+        <w:tabs>
+          <w:tab w:val="num" w:pos="4254"/>
+        </w:tabs>
+        <w:ind w:left="4254" w:hanging="283"/>
+      </w:pPr>
+      <w:rPr>
+        <w:rFonts w:ascii="Symbol" w:hAnsi="Symbol" w:cs="Symbol" w:hint="default"/>
+      </w:rPr>
+    </w:lvl>
+    <w:lvl w:ilvl="6">
+      <w:start w:val="1"/>
+      <w:numFmt w:val="bullet"/>
+      <w:lvlText w:val=""/>
+      <w:lvlJc w:val="left"/>
+      <w:pPr>
+        <w:tabs>
+          <w:tab w:val="num" w:pos="4963"/>
+        </w:tabs>
+        <w:ind w:left="4963" w:hanging="283"/>
+      </w:pPr>
+      <w:rPr>
+        <w:rFonts w:ascii="Symbol" w:hAnsi="Symbol" w:cs="Symbol" w:hint="default"/>
+      </w:rPr>
+    </w:lvl>
+    <w:lvl w:ilvl="7">
+      <w:start w:val="1"/>
+      <w:numFmt w:val="bullet"/>
+      <w:lvlText w:val=""/>
+      <w:lvlJc w:val="left"/>
+      <w:pPr>
+        <w:tabs>
+          <w:tab w:val="num" w:pos="5672"/>
+        </w:tabs>
+        <w:ind w:left="5672" w:hanging="283"/>
+      </w:pPr>
+      <w:rPr>
+        <w:rFonts w:ascii="Symbol" w:hAnsi="Symbol" w:cs="Symbol" w:hint="default"/>
+      </w:rPr>
+    </w:lvl>
+    <w:lvl w:ilvl="8">
+      <w:start w:val="1"/>
+      <w:numFmt w:val="bullet"/>
+      <w:lvlText w:val=""/>
+      <w:lvlJc w:val="left"/>
+      <w:pPr>
+        <w:tabs>
+          <w:tab w:val="num" w:pos="6381"/>
+        </w:tabs>
+        <w:ind w:left="6381" w:hanging="283"/>
+      </w:pPr>
+      <w:rPr>
+        <w:rFonts w:ascii="Symbol" w:hAnsi="Symbol" w:cs="Symbol" w:hint="default"/>
+      </w:rPr>
+    </w:lvl>
+  </w:abstractNum>
+  <w:abstractNum w:abstractNumId="6">
+    <w:lvl w:ilvl="0">
+      <w:start w:val="1"/>
       <w:numFmt w:val="none"/>
       <w:suff w:val="nothing"/>
       <w:lvlText w:val=""/>
@@ -3813,6 +5083,9 @@
   </w:num>
   <w:num w:numId="5">
     <w:abstractNumId w:val="5"/>
+  </w:num>
+  <w:num w:numId="6">
+    <w:abstractNumId w:val="6"/>
   </w:num>
 </w:numbering>
 </file>

</xml_diff>

<commit_message>
Added solution for ValidAnagram question
</commit_message>
<xml_diff>
--- a/Grind75_Questions.docx
+++ b/Grind75_Questions.docx
@@ -864,7 +864,10 @@
         </w:rPr>
       </w:pPr>
       <w:r>
-        <w:rPr/>
+        <w:rPr>
+          <w:b/>
+          <w:bCs/>
+        </w:rPr>
       </w:r>
     </w:p>
     <w:p>
@@ -1610,7 +1613,9 @@
         </w:rPr>
       </w:pPr>
       <w:r>
-        <w:rPr/>
+        <w:rPr>
+          <w:b/>
+        </w:rPr>
       </w:r>
     </w:p>
     <w:p>
@@ -2587,7 +2592,17 @@
         </w:rPr>
       </w:pPr>
       <w:r>
-        <w:rPr/>
+        <w:rPr>
+          <w:rFonts w:ascii="apple-system;BlinkMacSystemFont;Segoe UI;Helvetica;Arial;sans-serif;Apple Color Emoji;Segoe UI Emoji;Segoe UI Symbol" w:hAnsi="apple-system;BlinkMacSystemFont;Segoe UI;Helvetica;Arial;sans-serif;Apple Color Emoji;Segoe UI Emoji;Segoe UI Symbol"/>
+          <w:b/>
+          <w:bCs/>
+          <w:i w:val="false"/>
+          <w:caps w:val="false"/>
+          <w:smallCaps w:val="false"/>
+          <w:color w:val="262626"/>
+          <w:spacing w:val="0"/>
+          <w:sz w:val="21"/>
+        </w:rPr>
       </w:r>
     </w:p>
     <w:p>
@@ -3649,21 +3664,7 @@
           <w:b/>
           <w:bCs/>
         </w:rPr>
-        <w:t>5</w:t>
-      </w:r>
-      <w:r>
-        <w:rPr>
-          <w:b/>
-          <w:bCs/>
-        </w:rPr>
-        <w:t xml:space="preserve">. Invert Binary Tree </w:t>
-      </w:r>
-      <w:r>
-        <w:rPr>
-          <w:b/>
-          <w:bCs/>
-        </w:rPr>
-        <w:t>(226 in LC)</w:t>
+        <w:t>5. Invert Binary Tree (226 in LC)</w:t>
       </w:r>
     </w:p>
     <w:p>
@@ -4250,6 +4251,501 @@
         <w:rPr/>
       </w:r>
     </w:p>
+    <w:p>
+      <w:pPr>
+        <w:pStyle w:val="TextBody"/>
+        <w:widowControl/>
+        <w:bidi w:val="0"/>
+        <w:spacing w:before="0" w:after="140"/>
+        <w:ind w:left="0" w:right="0" w:hanging="0"/>
+        <w:jc w:val="left"/>
+        <w:rPr>
+          <w:b/>
+          <w:b/>
+          <w:bCs/>
+        </w:rPr>
+      </w:pPr>
+      <w:r>
+        <w:rPr>
+          <w:b/>
+          <w:bCs/>
+        </w:rPr>
+      </w:r>
+    </w:p>
+    <w:p>
+      <w:pPr>
+        <w:pStyle w:val="TextBody"/>
+        <w:widowControl/>
+        <w:bidi w:val="0"/>
+        <w:spacing w:before="0" w:after="140"/>
+        <w:ind w:left="0" w:right="0" w:hanging="0"/>
+        <w:jc w:val="left"/>
+        <w:rPr>
+          <w:b/>
+          <w:b/>
+          <w:bCs/>
+        </w:rPr>
+      </w:pPr>
+      <w:r>
+        <w:rPr>
+          <w:b/>
+          <w:bCs/>
+        </w:rPr>
+      </w:r>
+    </w:p>
+    <w:p>
+      <w:pPr>
+        <w:pStyle w:val="TextBody"/>
+        <w:widowControl/>
+        <w:bidi w:val="0"/>
+        <w:spacing w:before="0" w:after="140"/>
+        <w:ind w:left="0" w:right="0" w:hanging="0"/>
+        <w:jc w:val="left"/>
+        <w:rPr>
+          <w:b/>
+          <w:b/>
+          <w:bCs/>
+        </w:rPr>
+      </w:pPr>
+      <w:r>
+        <w:rPr>
+          <w:b/>
+          <w:bCs/>
+        </w:rPr>
+        <w:t>6. Valid Anagram (242 in LC)</w:t>
+      </w:r>
+    </w:p>
+    <w:p>
+      <w:pPr>
+        <w:pStyle w:val="TextBody"/>
+        <w:widowControl/>
+        <w:bidi w:val="0"/>
+        <w:spacing w:before="0" w:after="140"/>
+        <w:ind w:left="0" w:right="0" w:hanging="0"/>
+        <w:jc w:val="left"/>
+        <w:rPr>
+          <w:b/>
+          <w:b/>
+          <w:bCs/>
+        </w:rPr>
+      </w:pPr>
+      <w:r>
+        <w:rPr>
+          <w:b/>
+          <w:bCs/>
+        </w:rPr>
+        <w:t>Given two strings </w:t>
+      </w:r>
+      <w:r>
+        <w:rPr>
+          <w:rStyle w:val="SourceText"/>
+          <w:b/>
+          <w:bCs/>
+        </w:rPr>
+        <w:t>s</w:t>
+      </w:r>
+      <w:r>
+        <w:rPr>
+          <w:b/>
+          <w:bCs/>
+        </w:rPr>
+        <w:t> and </w:t>
+      </w:r>
+      <w:r>
+        <w:rPr>
+          <w:rStyle w:val="SourceText"/>
+          <w:b/>
+          <w:bCs/>
+        </w:rPr>
+        <w:t>t</w:t>
+      </w:r>
+      <w:r>
+        <w:rPr>
+          <w:b/>
+          <w:bCs/>
+        </w:rPr>
+        <w:t>, return </w:t>
+      </w:r>
+      <w:r>
+        <w:rPr>
+          <w:rStyle w:val="SourceText"/>
+          <w:b/>
+          <w:bCs/>
+        </w:rPr>
+        <w:t>true</w:t>
+      </w:r>
+      <w:r>
+        <w:rPr>
+          <w:b/>
+          <w:bCs/>
+        </w:rPr>
+        <w:t> </w:t>
+      </w:r>
+      <w:r>
+        <w:rPr>
+          <w:rStyle w:val="Emphasis"/>
+          <w:b/>
+          <w:bCs/>
+        </w:rPr>
+        <w:t>if</w:t>
+      </w:r>
+      <w:r>
+        <w:rPr>
+          <w:b/>
+          <w:bCs/>
+        </w:rPr>
+        <w:t> </w:t>
+      </w:r>
+      <w:r>
+        <w:rPr>
+          <w:rStyle w:val="SourceText"/>
+          <w:b/>
+          <w:bCs/>
+        </w:rPr>
+        <w:t>t</w:t>
+      </w:r>
+      <w:r>
+        <w:rPr>
+          <w:b/>
+          <w:bCs/>
+        </w:rPr>
+        <w:t> </w:t>
+      </w:r>
+      <w:r>
+        <w:rPr>
+          <w:rStyle w:val="Emphasis"/>
+          <w:b/>
+          <w:bCs/>
+        </w:rPr>
+        <w:t>is an anagram of</w:t>
+      </w:r>
+      <w:r>
+        <w:rPr>
+          <w:b/>
+          <w:bCs/>
+        </w:rPr>
+        <w:t> </w:t>
+      </w:r>
+      <w:r>
+        <w:rPr>
+          <w:rStyle w:val="SourceText"/>
+          <w:b/>
+          <w:bCs/>
+        </w:rPr>
+        <w:t>s</w:t>
+      </w:r>
+      <w:r>
+        <w:rPr>
+          <w:rStyle w:val="Emphasis"/>
+          <w:b/>
+          <w:bCs/>
+        </w:rPr>
+        <w:t>, and</w:t>
+      </w:r>
+      <w:r>
+        <w:rPr>
+          <w:b/>
+          <w:bCs/>
+        </w:rPr>
+        <w:t> </w:t>
+      </w:r>
+      <w:r>
+        <w:rPr>
+          <w:rStyle w:val="SourceText"/>
+          <w:b/>
+          <w:bCs/>
+        </w:rPr>
+        <w:t>false</w:t>
+      </w:r>
+      <w:r>
+        <w:rPr>
+          <w:b/>
+          <w:bCs/>
+        </w:rPr>
+        <w:t> </w:t>
+      </w:r>
+      <w:r>
+        <w:rPr>
+          <w:rStyle w:val="Emphasis"/>
+          <w:b/>
+          <w:bCs/>
+        </w:rPr>
+        <w:t>otherwise</w:t>
+      </w:r>
+      <w:r>
+        <w:rPr>
+          <w:b/>
+          <w:bCs/>
+        </w:rPr>
+        <w:t>.</w:t>
+      </w:r>
+    </w:p>
+    <w:p>
+      <w:pPr>
+        <w:pStyle w:val="TextBody"/>
+        <w:pBdr/>
+        <w:rPr/>
+      </w:pPr>
+      <w:r>
+        <w:rPr/>
+        <w:t>An </w:t>
+      </w:r>
+      <w:r>
+        <w:rPr>
+          <w:rStyle w:val="StrongEmphasis"/>
+        </w:rPr>
+        <w:t>Anagram</w:t>
+      </w:r>
+      <w:r>
+        <w:rPr/>
+        <w:t> is a word or phrase formed by rearranging the letters of a different word or phrase, typically using all the original letters exactly once.</w:t>
+      </w:r>
+    </w:p>
+    <w:p>
+      <w:pPr>
+        <w:pStyle w:val="TextBody"/>
+        <w:pBdr/>
+        <w:rPr/>
+      </w:pPr>
+      <w:r>
+        <w:rPr/>
+        <w:t> </w:t>
+      </w:r>
+    </w:p>
+    <w:p>
+      <w:pPr>
+        <w:pStyle w:val="TextBody"/>
+        <w:pBdr/>
+        <w:rPr/>
+      </w:pPr>
+      <w:r>
+        <w:rPr>
+          <w:rStyle w:val="StrongEmphasis"/>
+        </w:rPr>
+        <w:t>Example 1:</w:t>
+      </w:r>
+    </w:p>
+    <w:p>
+      <w:pPr>
+        <w:pStyle w:val="PreformattedText"/>
+        <w:pBdr/>
+        <w:rPr/>
+      </w:pPr>
+      <w:r>
+        <w:rPr>
+          <w:rStyle w:val="StrongEmphasis"/>
+        </w:rPr>
+        <w:t>Input:</w:t>
+      </w:r>
+      <w:r>
+        <w:rPr/>
+        <w:t xml:space="preserve"> s = "anagram", t = "nagaram"</w:t>
+      </w:r>
+    </w:p>
+    <w:p>
+      <w:pPr>
+        <w:pStyle w:val="PreformattedText"/>
+        <w:pBdr/>
+        <w:spacing w:before="0" w:after="283"/>
+        <w:rPr/>
+      </w:pPr>
+      <w:r>
+        <w:rPr>
+          <w:rStyle w:val="StrongEmphasis"/>
+        </w:rPr>
+        <w:t>Output:</w:t>
+      </w:r>
+      <w:r>
+        <w:rPr/>
+        <w:t xml:space="preserve"> true</w:t>
+      </w:r>
+    </w:p>
+    <w:p>
+      <w:pPr>
+        <w:pStyle w:val="TextBody"/>
+        <w:pBdr/>
+        <w:rPr/>
+      </w:pPr>
+      <w:r>
+        <w:rPr>
+          <w:rStyle w:val="StrongEmphasis"/>
+        </w:rPr>
+        <w:t>Example 2:</w:t>
+      </w:r>
+    </w:p>
+    <w:p>
+      <w:pPr>
+        <w:pStyle w:val="PreformattedText"/>
+        <w:pBdr/>
+        <w:rPr/>
+      </w:pPr>
+      <w:r>
+        <w:rPr>
+          <w:rStyle w:val="StrongEmphasis"/>
+        </w:rPr>
+        <w:t>Input:</w:t>
+      </w:r>
+      <w:r>
+        <w:rPr/>
+        <w:t xml:space="preserve"> s = "rat", t = "car"</w:t>
+      </w:r>
+    </w:p>
+    <w:p>
+      <w:pPr>
+        <w:pStyle w:val="PreformattedText"/>
+        <w:pBdr/>
+        <w:spacing w:before="0" w:after="283"/>
+        <w:rPr/>
+      </w:pPr>
+      <w:r>
+        <w:rPr>
+          <w:rStyle w:val="StrongEmphasis"/>
+        </w:rPr>
+        <w:t>Output:</w:t>
+      </w:r>
+      <w:r>
+        <w:rPr/>
+        <w:t xml:space="preserve"> false</w:t>
+      </w:r>
+    </w:p>
+    <w:p>
+      <w:pPr>
+        <w:pStyle w:val="TextBody"/>
+        <w:pBdr/>
+        <w:rPr/>
+      </w:pPr>
+      <w:r>
+        <w:rPr/>
+        <w:t> </w:t>
+      </w:r>
+    </w:p>
+    <w:p>
+      <w:pPr>
+        <w:pStyle w:val="TextBody"/>
+        <w:pBdr/>
+        <w:rPr/>
+      </w:pPr>
+      <w:r>
+        <w:rPr>
+          <w:rStyle w:val="StrongEmphasis"/>
+        </w:rPr>
+        <w:t>Constraints:</w:t>
+      </w:r>
+    </w:p>
+    <w:p>
+      <w:pPr>
+        <w:pStyle w:val="TextBody"/>
+        <w:numPr>
+          <w:ilvl w:val="0"/>
+          <w:numId w:val="6"/>
+        </w:numPr>
+        <w:pBdr/>
+        <w:tabs>
+          <w:tab w:val="clear" w:pos="709"/>
+          <w:tab w:val="left" w:pos="0" w:leader="none"/>
+        </w:tabs>
+        <w:spacing w:before="0" w:after="0"/>
+        <w:ind w:left="709" w:hanging="283"/>
+        <w:rPr/>
+      </w:pPr>
+      <w:r>
+        <w:rPr>
+          <w:rStyle w:val="SourceText"/>
+        </w:rPr>
+        <w:t>1 &lt;= s.length, t.length &lt;= 5 * 10</w:t>
+      </w:r>
+      <w:r>
+        <w:rPr>
+          <w:rStyle w:val="SourceText"/>
+        </w:rPr>
+        <w:t>4</w:t>
+      </w:r>
+    </w:p>
+    <w:p>
+      <w:pPr>
+        <w:pStyle w:val="TextBody"/>
+        <w:numPr>
+          <w:ilvl w:val="0"/>
+          <w:numId w:val="6"/>
+        </w:numPr>
+        <w:pBdr/>
+        <w:tabs>
+          <w:tab w:val="clear" w:pos="709"/>
+          <w:tab w:val="left" w:pos="0" w:leader="none"/>
+        </w:tabs>
+        <w:ind w:left="709" w:hanging="283"/>
+        <w:rPr/>
+      </w:pPr>
+      <w:r>
+        <w:rPr>
+          <w:rStyle w:val="SourceText"/>
+        </w:rPr>
+        <w:t>s</w:t>
+      </w:r>
+      <w:r>
+        <w:rPr/>
+        <w:t> and </w:t>
+      </w:r>
+      <w:r>
+        <w:rPr>
+          <w:rStyle w:val="SourceText"/>
+        </w:rPr>
+        <w:t>t</w:t>
+      </w:r>
+      <w:r>
+        <w:rPr/>
+        <w:t> consist of lowercase English letters.</w:t>
+      </w:r>
+    </w:p>
+    <w:p>
+      <w:pPr>
+        <w:pStyle w:val="TextBody"/>
+        <w:pBdr/>
+        <w:rPr/>
+      </w:pPr>
+      <w:r>
+        <w:rPr/>
+        <w:t> </w:t>
+      </w:r>
+    </w:p>
+    <w:p>
+      <w:pPr>
+        <w:pStyle w:val="TextBody"/>
+        <w:pBdr/>
+        <w:rPr/>
+      </w:pPr>
+      <w:r>
+        <w:rPr>
+          <w:rStyle w:val="StrongEmphasis"/>
+        </w:rPr>
+        <w:t>Follow up:</w:t>
+      </w:r>
+      <w:r>
+        <w:rPr/>
+        <w:t> What if the inputs contain Unicode characters? How would you adapt your solution to such a case?</w:t>
+      </w:r>
+    </w:p>
+    <w:p>
+      <w:pPr>
+        <w:pStyle w:val="TextBody"/>
+        <w:widowControl/>
+        <w:bidi w:val="0"/>
+        <w:spacing w:before="0" w:after="140"/>
+        <w:ind w:left="0" w:right="0" w:hanging="0"/>
+        <w:jc w:val="left"/>
+        <w:rPr>
+          <w:b/>
+          <w:b/>
+          <w:bCs/>
+        </w:rPr>
+      </w:pPr>
+      <w:r>
+        <w:rPr>
+          <w:b/>
+          <w:bCs/>
+        </w:rPr>
+      </w:r>
+    </w:p>
     <w:sectPr>
       <w:type w:val="nextPage"/>
       <w:pgSz w:w="11906" w:h="16838"/>
@@ -4951,6 +5447,143 @@
     </w:lvl>
   </w:abstractNum>
   <w:abstractNum w:abstractNumId="6">
+    <w:lvl w:ilvl="0">
+      <w:start w:val="1"/>
+      <w:numFmt w:val="bullet"/>
+      <w:lvlText w:val=""/>
+      <w:lvlJc w:val="left"/>
+      <w:pPr>
+        <w:tabs>
+          <w:tab w:val="num" w:pos="709"/>
+        </w:tabs>
+        <w:ind w:left="709" w:hanging="283"/>
+      </w:pPr>
+      <w:rPr>
+        <w:rFonts w:ascii="Symbol" w:hAnsi="Symbol" w:cs="Symbol" w:hint="default"/>
+      </w:rPr>
+    </w:lvl>
+    <w:lvl w:ilvl="1">
+      <w:start w:val="1"/>
+      <w:numFmt w:val="bullet"/>
+      <w:lvlText w:val=""/>
+      <w:lvlJc w:val="left"/>
+      <w:pPr>
+        <w:tabs>
+          <w:tab w:val="num" w:pos="1418"/>
+        </w:tabs>
+        <w:ind w:left="1418" w:hanging="283"/>
+      </w:pPr>
+      <w:rPr>
+        <w:rFonts w:ascii="Symbol" w:hAnsi="Symbol" w:cs="Symbol" w:hint="default"/>
+      </w:rPr>
+    </w:lvl>
+    <w:lvl w:ilvl="2">
+      <w:start w:val="1"/>
+      <w:numFmt w:val="bullet"/>
+      <w:lvlText w:val=""/>
+      <w:lvlJc w:val="left"/>
+      <w:pPr>
+        <w:tabs>
+          <w:tab w:val="num" w:pos="2127"/>
+        </w:tabs>
+        <w:ind w:left="2127" w:hanging="283"/>
+      </w:pPr>
+      <w:rPr>
+        <w:rFonts w:ascii="Symbol" w:hAnsi="Symbol" w:cs="Symbol" w:hint="default"/>
+      </w:rPr>
+    </w:lvl>
+    <w:lvl w:ilvl="3">
+      <w:start w:val="1"/>
+      <w:numFmt w:val="bullet"/>
+      <w:lvlText w:val=""/>
+      <w:lvlJc w:val="left"/>
+      <w:pPr>
+        <w:tabs>
+          <w:tab w:val="num" w:pos="2836"/>
+        </w:tabs>
+        <w:ind w:left="2836" w:hanging="283"/>
+      </w:pPr>
+      <w:rPr>
+        <w:rFonts w:ascii="Symbol" w:hAnsi="Symbol" w:cs="Symbol" w:hint="default"/>
+      </w:rPr>
+    </w:lvl>
+    <w:lvl w:ilvl="4">
+      <w:start w:val="1"/>
+      <w:numFmt w:val="bullet"/>
+      <w:lvlText w:val=""/>
+      <w:lvlJc w:val="left"/>
+      <w:pPr>
+        <w:tabs>
+          <w:tab w:val="num" w:pos="3545"/>
+        </w:tabs>
+        <w:ind w:left="3545" w:hanging="283"/>
+      </w:pPr>
+      <w:rPr>
+        <w:rFonts w:ascii="Symbol" w:hAnsi="Symbol" w:cs="Symbol" w:hint="default"/>
+      </w:rPr>
+    </w:lvl>
+    <w:lvl w:ilvl="5">
+      <w:start w:val="1"/>
+      <w:numFmt w:val="bullet"/>
+      <w:lvlText w:val=""/>
+      <w:lvlJc w:val="left"/>
+      <w:pPr>
+        <w:tabs>
+          <w:tab w:val="num" w:pos="4254"/>
+        </w:tabs>
+        <w:ind w:left="4254" w:hanging="283"/>
+      </w:pPr>
+      <w:rPr>
+        <w:rFonts w:ascii="Symbol" w:hAnsi="Symbol" w:cs="Symbol" w:hint="default"/>
+      </w:rPr>
+    </w:lvl>
+    <w:lvl w:ilvl="6">
+      <w:start w:val="1"/>
+      <w:numFmt w:val="bullet"/>
+      <w:lvlText w:val=""/>
+      <w:lvlJc w:val="left"/>
+      <w:pPr>
+        <w:tabs>
+          <w:tab w:val="num" w:pos="4963"/>
+        </w:tabs>
+        <w:ind w:left="4963" w:hanging="283"/>
+      </w:pPr>
+      <w:rPr>
+        <w:rFonts w:ascii="Symbol" w:hAnsi="Symbol" w:cs="Symbol" w:hint="default"/>
+      </w:rPr>
+    </w:lvl>
+    <w:lvl w:ilvl="7">
+      <w:start w:val="1"/>
+      <w:numFmt w:val="bullet"/>
+      <w:lvlText w:val=""/>
+      <w:lvlJc w:val="left"/>
+      <w:pPr>
+        <w:tabs>
+          <w:tab w:val="num" w:pos="5672"/>
+        </w:tabs>
+        <w:ind w:left="5672" w:hanging="283"/>
+      </w:pPr>
+      <w:rPr>
+        <w:rFonts w:ascii="Symbol" w:hAnsi="Symbol" w:cs="Symbol" w:hint="default"/>
+      </w:rPr>
+    </w:lvl>
+    <w:lvl w:ilvl="8">
+      <w:start w:val="1"/>
+      <w:numFmt w:val="bullet"/>
+      <w:lvlText w:val=""/>
+      <w:lvlJc w:val="left"/>
+      <w:pPr>
+        <w:tabs>
+          <w:tab w:val="num" w:pos="6381"/>
+        </w:tabs>
+        <w:ind w:left="6381" w:hanging="283"/>
+      </w:pPr>
+      <w:rPr>
+        <w:rFonts w:ascii="Symbol" w:hAnsi="Symbol" w:cs="Symbol" w:hint="default"/>
+      </w:rPr>
+    </w:lvl>
+  </w:abstractNum>
+  <w:abstractNum w:abstractNumId="7">
     <w:lvl w:ilvl="0">
       <w:start w:val="1"/>
       <w:numFmt w:val="none"/>
@@ -5086,6 +5719,9 @@
   </w:num>
   <w:num w:numId="6">
     <w:abstractNumId w:val="6"/>
+  </w:num>
+  <w:num w:numId="7">
+    <w:abstractNumId w:val="7"/>
   </w:num>
 </w:numbering>
 </file>

</xml_diff>

<commit_message>
Added the solution for BinarySearch question
</commit_message>
<xml_diff>
--- a/Grind75_Questions.docx
+++ b/Grind75_Questions.docx
@@ -4248,7 +4248,17 @@
         </w:rPr>
       </w:pPr>
       <w:r>
-        <w:rPr/>
+        <w:rPr>
+          <w:rFonts w:ascii="apple-system;BlinkMacSystemFont;Segoe UI;Helvetica;Arial;sans-serif;Apple Color Emoji;Segoe UI Emoji;Segoe UI Symbol" w:hAnsi="apple-system;BlinkMacSystemFont;Segoe UI;Helvetica;Arial;sans-serif;Apple Color Emoji;Segoe UI Emoji;Segoe UI Symbol"/>
+          <w:b/>
+          <w:bCs/>
+          <w:i w:val="false"/>
+          <w:caps w:val="false"/>
+          <w:smallCaps w:val="false"/>
+          <w:color w:val="262626"/>
+          <w:spacing w:val="0"/>
+          <w:sz w:val="21"/>
+        </w:rPr>
       </w:r>
     </w:p>
     <w:p>
@@ -4483,7 +4493,6 @@
     <w:p>
       <w:pPr>
         <w:pStyle w:val="TextBody"/>
-        <w:pBdr/>
         <w:rPr/>
       </w:pPr>
       <w:r>
@@ -4504,7 +4513,6 @@
     <w:p>
       <w:pPr>
         <w:pStyle w:val="TextBody"/>
-        <w:pBdr/>
         <w:rPr/>
       </w:pPr>
       <w:r>
@@ -4515,7 +4523,6 @@
     <w:p>
       <w:pPr>
         <w:pStyle w:val="TextBody"/>
-        <w:pBdr/>
         <w:rPr/>
       </w:pPr>
       <w:r>
@@ -4528,7 +4535,6 @@
     <w:p>
       <w:pPr>
         <w:pStyle w:val="PreformattedText"/>
-        <w:pBdr/>
         <w:rPr/>
       </w:pPr>
       <w:r>
@@ -4545,7 +4551,6 @@
     <w:p>
       <w:pPr>
         <w:pStyle w:val="PreformattedText"/>
-        <w:pBdr/>
         <w:spacing w:before="0" w:after="283"/>
         <w:rPr/>
       </w:pPr>
@@ -4563,7 +4568,6 @@
     <w:p>
       <w:pPr>
         <w:pStyle w:val="TextBody"/>
-        <w:pBdr/>
         <w:rPr/>
       </w:pPr>
       <w:r>
@@ -4576,7 +4580,6 @@
     <w:p>
       <w:pPr>
         <w:pStyle w:val="PreformattedText"/>
-        <w:pBdr/>
         <w:rPr/>
       </w:pPr>
       <w:r>
@@ -4593,7 +4596,6 @@
     <w:p>
       <w:pPr>
         <w:pStyle w:val="PreformattedText"/>
-        <w:pBdr/>
         <w:spacing w:before="0" w:after="283"/>
         <w:rPr/>
       </w:pPr>
@@ -4611,7 +4613,6 @@
     <w:p>
       <w:pPr>
         <w:pStyle w:val="TextBody"/>
-        <w:pBdr/>
         <w:rPr/>
       </w:pPr>
       <w:r>
@@ -4622,7 +4623,6 @@
     <w:p>
       <w:pPr>
         <w:pStyle w:val="TextBody"/>
-        <w:pBdr/>
         <w:rPr/>
       </w:pPr>
       <w:r>
@@ -4639,7 +4639,6 @@
           <w:ilvl w:val="0"/>
           <w:numId w:val="6"/>
         </w:numPr>
-        <w:pBdr/>
         <w:tabs>
           <w:tab w:val="clear" w:pos="709"/>
           <w:tab w:val="left" w:pos="0" w:leader="none"/>
@@ -4652,13 +4651,7 @@
         <w:rPr>
           <w:rStyle w:val="SourceText"/>
         </w:rPr>
-        <w:t>1 &lt;= s.length, t.length &lt;= 5 * 10</w:t>
-      </w:r>
-      <w:r>
-        <w:rPr>
-          <w:rStyle w:val="SourceText"/>
-        </w:rPr>
-        <w:t>4</w:t>
+        <w:t>1 &lt;= s.length, t.length &lt;= 5 * 104</w:t>
       </w:r>
     </w:p>
     <w:p>
@@ -4668,7 +4661,6 @@
           <w:ilvl w:val="0"/>
           <w:numId w:val="6"/>
         </w:numPr>
-        <w:pBdr/>
         <w:tabs>
           <w:tab w:val="clear" w:pos="709"/>
           <w:tab w:val="left" w:pos="0" w:leader="none"/>
@@ -4700,8 +4692,416 @@
     <w:p>
       <w:pPr>
         <w:pStyle w:val="TextBody"/>
+        <w:rPr/>
+      </w:pPr>
+      <w:r>
+        <w:rPr/>
+        <w:t> </w:t>
+      </w:r>
+    </w:p>
+    <w:p>
+      <w:pPr>
+        <w:pStyle w:val="TextBody"/>
+        <w:rPr/>
+      </w:pPr>
+      <w:r>
+        <w:rPr>
+          <w:rStyle w:val="StrongEmphasis"/>
+        </w:rPr>
+        <w:t>Follow up:</w:t>
+      </w:r>
+      <w:r>
+        <w:rPr/>
+        <w:t> What if the inputs contain Unicode characters? How would you adapt your solution to such a case?</w:t>
+      </w:r>
+    </w:p>
+    <w:p>
+      <w:pPr>
+        <w:pStyle w:val="TextBody"/>
+        <w:widowControl/>
+        <w:bidi w:val="0"/>
+        <w:spacing w:before="0" w:after="140"/>
+        <w:ind w:left="0" w:right="0" w:hanging="0"/>
+        <w:jc w:val="left"/>
+        <w:rPr>
+          <w:b/>
+          <w:b/>
+          <w:bCs/>
+        </w:rPr>
+      </w:pPr>
+      <w:r>
+        <w:rPr/>
+      </w:r>
+    </w:p>
+    <w:p>
+      <w:pPr>
+        <w:pStyle w:val="TextBody"/>
+        <w:widowControl/>
+        <w:bidi w:val="0"/>
+        <w:spacing w:before="0" w:after="140"/>
+        <w:ind w:left="0" w:right="0" w:hanging="0"/>
+        <w:jc w:val="left"/>
+        <w:rPr>
+          <w:b/>
+          <w:b/>
+          <w:bCs/>
+        </w:rPr>
+      </w:pPr>
+      <w:r>
+        <w:rPr/>
+      </w:r>
+    </w:p>
+    <w:p>
+      <w:pPr>
+        <w:pStyle w:val="TextBody"/>
+        <w:widowControl/>
+        <w:bidi w:val="0"/>
+        <w:spacing w:before="0" w:after="140"/>
+        <w:ind w:left="0" w:right="0" w:hanging="0"/>
+        <w:jc w:val="left"/>
+        <w:rPr>
+          <w:b/>
+          <w:b/>
+          <w:bCs/>
+        </w:rPr>
+      </w:pPr>
+      <w:r>
+        <w:rPr/>
+      </w:r>
+    </w:p>
+    <w:p>
+      <w:pPr>
+        <w:pStyle w:val="TextBody"/>
+        <w:widowControl/>
+        <w:bidi w:val="0"/>
+        <w:spacing w:before="0" w:after="140"/>
+        <w:ind w:left="0" w:right="0" w:hanging="0"/>
+        <w:jc w:val="left"/>
+        <w:rPr>
+          <w:b/>
+          <w:b/>
+          <w:bCs/>
+        </w:rPr>
+      </w:pPr>
+      <w:r>
+        <w:rPr/>
+      </w:r>
+    </w:p>
+    <w:p>
+      <w:pPr>
+        <w:pStyle w:val="TextBody"/>
+        <w:widowControl/>
+        <w:bidi w:val="0"/>
+        <w:spacing w:before="0" w:after="140"/>
+        <w:ind w:left="0" w:right="0" w:hanging="0"/>
+        <w:jc w:val="left"/>
+        <w:rPr>
+          <w:b/>
+          <w:b/>
+          <w:bCs/>
+        </w:rPr>
+      </w:pPr>
+      <w:r>
+        <w:rPr/>
+      </w:r>
+    </w:p>
+    <w:p>
+      <w:pPr>
+        <w:pStyle w:val="TextBody"/>
+        <w:widowControl/>
+        <w:bidi w:val="0"/>
+        <w:spacing w:before="0" w:after="140"/>
+        <w:ind w:left="0" w:right="0" w:hanging="0"/>
+        <w:jc w:val="left"/>
+        <w:rPr>
+          <w:b/>
+          <w:b/>
+          <w:bCs/>
+        </w:rPr>
+      </w:pPr>
+      <w:r>
+        <w:rPr/>
+      </w:r>
+    </w:p>
+    <w:p>
+      <w:pPr>
+        <w:pStyle w:val="TextBody"/>
+        <w:widowControl/>
+        <w:bidi w:val="0"/>
+        <w:spacing w:before="0" w:after="140"/>
+        <w:ind w:left="0" w:right="0" w:hanging="0"/>
+        <w:jc w:val="left"/>
+        <w:rPr>
+          <w:b/>
+          <w:b/>
+          <w:bCs/>
+        </w:rPr>
+      </w:pPr>
+      <w:r>
+        <w:rPr/>
+      </w:r>
+    </w:p>
+    <w:p>
+      <w:pPr>
+        <w:pStyle w:val="TextBody"/>
+        <w:widowControl/>
+        <w:bidi w:val="0"/>
+        <w:spacing w:before="0" w:after="140"/>
+        <w:ind w:left="0" w:right="0" w:hanging="0"/>
+        <w:jc w:val="left"/>
+        <w:rPr>
+          <w:b/>
+          <w:b/>
+          <w:bCs/>
+        </w:rPr>
+      </w:pPr>
+      <w:r>
+        <w:rPr/>
+      </w:r>
+    </w:p>
+    <w:p>
+      <w:pPr>
+        <w:pStyle w:val="TextBody"/>
+        <w:widowControl/>
+        <w:bidi w:val="0"/>
+        <w:spacing w:before="0" w:after="140"/>
+        <w:ind w:left="0" w:right="0" w:hanging="0"/>
+        <w:jc w:val="left"/>
+        <w:rPr>
+          <w:b/>
+          <w:b/>
+          <w:bCs/>
+        </w:rPr>
+      </w:pPr>
+      <w:r>
+        <w:rPr/>
+      </w:r>
+    </w:p>
+    <w:p>
+      <w:pPr>
+        <w:pStyle w:val="TextBody"/>
+        <w:widowControl/>
+        <w:bidi w:val="0"/>
+        <w:spacing w:before="0" w:after="140"/>
+        <w:ind w:left="0" w:right="0" w:hanging="0"/>
+        <w:jc w:val="left"/>
+        <w:rPr>
+          <w:b/>
+          <w:b/>
+          <w:bCs/>
+        </w:rPr>
+      </w:pPr>
+      <w:r>
+        <w:rPr/>
+      </w:r>
+    </w:p>
+    <w:p>
+      <w:pPr>
+        <w:pStyle w:val="TextBody"/>
+        <w:widowControl/>
+        <w:bidi w:val="0"/>
+        <w:spacing w:before="0" w:after="140"/>
+        <w:ind w:left="0" w:right="0" w:hanging="0"/>
+        <w:jc w:val="left"/>
+        <w:rPr>
+          <w:b/>
+          <w:b/>
+          <w:bCs/>
+        </w:rPr>
+      </w:pPr>
+      <w:r>
+        <w:rPr/>
+      </w:r>
+    </w:p>
+    <w:p>
+      <w:pPr>
+        <w:pStyle w:val="TextBody"/>
+        <w:widowControl/>
+        <w:bidi w:val="0"/>
+        <w:spacing w:before="0" w:after="140"/>
+        <w:ind w:left="0" w:right="0" w:hanging="0"/>
+        <w:jc w:val="left"/>
+        <w:rPr>
+          <w:b/>
+          <w:b/>
+          <w:bCs/>
+        </w:rPr>
+      </w:pPr>
+      <w:r>
+        <w:rPr/>
+      </w:r>
+    </w:p>
+    <w:p>
+      <w:pPr>
+        <w:pStyle w:val="TextBody"/>
+        <w:widowControl/>
+        <w:bidi w:val="0"/>
+        <w:spacing w:before="0" w:after="140"/>
+        <w:ind w:left="0" w:right="0" w:hanging="0"/>
+        <w:jc w:val="left"/>
+        <w:rPr>
+          <w:b/>
+          <w:b/>
+          <w:bCs/>
+        </w:rPr>
+      </w:pPr>
+      <w:r>
+        <w:rPr/>
+      </w:r>
+    </w:p>
+    <w:p>
+      <w:pPr>
+        <w:pStyle w:val="TextBody"/>
+        <w:widowControl/>
+        <w:bidi w:val="0"/>
+        <w:spacing w:before="0" w:after="140"/>
+        <w:ind w:left="0" w:right="0" w:hanging="0"/>
+        <w:jc w:val="left"/>
+        <w:rPr>
+          <w:b/>
+          <w:b/>
+          <w:bCs/>
+        </w:rPr>
+      </w:pPr>
+      <w:r>
+        <w:rPr/>
+      </w:r>
+    </w:p>
+    <w:p>
+      <w:pPr>
+        <w:pStyle w:val="TextBody"/>
+        <w:widowControl/>
+        <w:bidi w:val="0"/>
+        <w:spacing w:before="0" w:after="140"/>
+        <w:ind w:left="0" w:right="0" w:hanging="0"/>
+        <w:jc w:val="left"/>
+        <w:rPr>
+          <w:b/>
+          <w:b/>
+          <w:bCs/>
+        </w:rPr>
+      </w:pPr>
+      <w:r>
+        <w:rPr>
+          <w:b/>
+          <w:bCs/>
+        </w:rPr>
+        <w:t>7. Binary Search (704 in LC)</w:t>
+      </w:r>
+    </w:p>
+    <w:p>
+      <w:pPr>
+        <w:pStyle w:val="TextBody"/>
+        <w:widowControl/>
+        <w:bidi w:val="0"/>
+        <w:spacing w:before="0" w:after="140"/>
+        <w:ind w:left="0" w:right="0" w:hanging="0"/>
+        <w:jc w:val="left"/>
+        <w:rPr>
+          <w:b/>
+          <w:b/>
+          <w:bCs/>
+        </w:rPr>
+      </w:pPr>
+      <w:r>
+        <w:rPr/>
+        <w:t>Given an array of integers </w:t>
+      </w:r>
+      <w:r>
+        <w:rPr>
+          <w:rStyle w:val="SourceText"/>
+        </w:rPr>
+        <w:t>nums</w:t>
+      </w:r>
+      <w:r>
+        <w:rPr/>
+        <w:t> which is sorted in ascending order, and an integer </w:t>
+      </w:r>
+      <w:r>
+        <w:rPr>
+          <w:rStyle w:val="SourceText"/>
+        </w:rPr>
+        <w:t>target</w:t>
+      </w:r>
+      <w:r>
+        <w:rPr/>
+        <w:t>, write a function to search </w:t>
+      </w:r>
+      <w:r>
+        <w:rPr>
+          <w:rStyle w:val="SourceText"/>
+        </w:rPr>
+        <w:t>target</w:t>
+      </w:r>
+      <w:r>
+        <w:rPr/>
+        <w:t> in </w:t>
+      </w:r>
+      <w:r>
+        <w:rPr>
+          <w:rStyle w:val="SourceText"/>
+        </w:rPr>
+        <w:t>nums</w:t>
+      </w:r>
+      <w:r>
+        <w:rPr/>
+        <w:t>. If </w:t>
+      </w:r>
+      <w:r>
+        <w:rPr>
+          <w:rStyle w:val="SourceText"/>
+        </w:rPr>
+        <w:t>target</w:t>
+      </w:r>
+      <w:r>
+        <w:rPr/>
+        <w:t> exists, then return its index. Otherwise, return </w:t>
+      </w:r>
+      <w:r>
+        <w:rPr>
+          <w:rStyle w:val="SourceText"/>
+        </w:rPr>
+        <w:t>-1</w:t>
+      </w:r>
+      <w:r>
+        <w:rPr/>
+        <w:t>.</w:t>
+      </w:r>
+    </w:p>
+    <w:p>
+      <w:pPr>
+        <w:pStyle w:val="TextBody"/>
         <w:pBdr/>
-        <w:rPr/>
+        <w:rPr>
+          <w:b/>
+          <w:b/>
+          <w:bCs/>
+        </w:rPr>
+      </w:pPr>
+      <w:r>
+        <w:rPr/>
+        <w:t>You must write an algorithm with </w:t>
+      </w:r>
+      <w:r>
+        <w:rPr>
+          <w:rStyle w:val="SourceText"/>
+        </w:rPr>
+        <w:t>O(log n)</w:t>
+      </w:r>
+      <w:r>
+        <w:rPr/>
+        <w:t> runtime complexity.</w:t>
+      </w:r>
+    </w:p>
+    <w:p>
+      <w:pPr>
+        <w:pStyle w:val="TextBody"/>
+        <w:pBdr/>
+        <w:rPr>
+          <w:b/>
+          <w:b/>
+          <w:bCs/>
+        </w:rPr>
       </w:pPr>
       <w:r>
         <w:rPr/>
@@ -4712,17 +5112,1172 @@
       <w:pPr>
         <w:pStyle w:val="TextBody"/>
         <w:pBdr/>
-        <w:rPr/>
-      </w:pPr>
-      <w:r>
-        <w:rPr>
-          <w:rStyle w:val="StrongEmphasis"/>
-        </w:rPr>
-        <w:t>Follow up:</w:t>
-      </w:r>
-      <w:r>
-        <w:rPr/>
-        <w:t> What if the inputs contain Unicode characters? How would you adapt your solution to such a case?</w:t>
+        <w:rPr>
+          <w:b/>
+          <w:b/>
+          <w:bCs/>
+        </w:rPr>
+      </w:pPr>
+      <w:r>
+        <w:rPr>
+          <w:rStyle w:val="StrongEmphasis"/>
+        </w:rPr>
+        <w:t>Example 1:</w:t>
+      </w:r>
+    </w:p>
+    <w:p>
+      <w:pPr>
+        <w:pStyle w:val="PreformattedText"/>
+        <w:pBdr/>
+        <w:rPr>
+          <w:b/>
+          <w:b/>
+          <w:bCs/>
+        </w:rPr>
+      </w:pPr>
+      <w:r>
+        <w:rPr>
+          <w:rStyle w:val="StrongEmphasis"/>
+        </w:rPr>
+        <w:t>Input:</w:t>
+      </w:r>
+      <w:r>
+        <w:rPr/>
+        <w:t xml:space="preserve"> nums = [-1,0,3,5,9,12], target = 9</w:t>
+      </w:r>
+    </w:p>
+    <w:p>
+      <w:pPr>
+        <w:pStyle w:val="PreformattedText"/>
+        <w:pBdr/>
+        <w:rPr>
+          <w:b/>
+          <w:b/>
+          <w:bCs/>
+        </w:rPr>
+      </w:pPr>
+      <w:r>
+        <w:rPr>
+          <w:rStyle w:val="StrongEmphasis"/>
+        </w:rPr>
+        <w:t>Output:</w:t>
+      </w:r>
+      <w:r>
+        <w:rPr/>
+        <w:t xml:space="preserve"> 4</w:t>
+      </w:r>
+    </w:p>
+    <w:p>
+      <w:pPr>
+        <w:pStyle w:val="PreformattedText"/>
+        <w:pBdr/>
+        <w:spacing w:before="0" w:after="283"/>
+        <w:rPr>
+          <w:b/>
+          <w:b/>
+          <w:bCs/>
+        </w:rPr>
+      </w:pPr>
+      <w:r>
+        <w:rPr>
+          <w:rStyle w:val="StrongEmphasis"/>
+        </w:rPr>
+        <w:t>Explanation:</w:t>
+      </w:r>
+      <w:r>
+        <w:rPr/>
+        <w:t xml:space="preserve"> 9 exists in nums and its index is 4</w:t>
+      </w:r>
+    </w:p>
+    <w:p>
+      <w:pPr>
+        <w:pStyle w:val="TextBody"/>
+        <w:pBdr/>
+        <w:rPr>
+          <w:b/>
+          <w:b/>
+          <w:bCs/>
+        </w:rPr>
+      </w:pPr>
+      <w:r>
+        <w:rPr>
+          <w:rStyle w:val="StrongEmphasis"/>
+        </w:rPr>
+        <w:t>Example 2:</w:t>
+      </w:r>
+    </w:p>
+    <w:p>
+      <w:pPr>
+        <w:pStyle w:val="PreformattedText"/>
+        <w:pBdr/>
+        <w:rPr>
+          <w:b/>
+          <w:b/>
+          <w:bCs/>
+        </w:rPr>
+      </w:pPr>
+      <w:r>
+        <w:rPr>
+          <w:rStyle w:val="StrongEmphasis"/>
+        </w:rPr>
+        <w:t>Input:</w:t>
+      </w:r>
+      <w:r>
+        <w:rPr/>
+        <w:t xml:space="preserve"> nums = [-1,0,3,5,9,12], target = 2</w:t>
+      </w:r>
+    </w:p>
+    <w:p>
+      <w:pPr>
+        <w:pStyle w:val="PreformattedText"/>
+        <w:pBdr/>
+        <w:rPr>
+          <w:b/>
+          <w:b/>
+          <w:bCs/>
+        </w:rPr>
+      </w:pPr>
+      <w:r>
+        <w:rPr>
+          <w:rStyle w:val="StrongEmphasis"/>
+        </w:rPr>
+        <w:t>Output:</w:t>
+      </w:r>
+      <w:r>
+        <w:rPr/>
+        <w:t xml:space="preserve"> -1</w:t>
+      </w:r>
+    </w:p>
+    <w:p>
+      <w:pPr>
+        <w:pStyle w:val="PreformattedText"/>
+        <w:pBdr/>
+        <w:spacing w:before="0" w:after="283"/>
+        <w:rPr>
+          <w:b/>
+          <w:b/>
+          <w:bCs/>
+        </w:rPr>
+      </w:pPr>
+      <w:r>
+        <w:rPr>
+          <w:rStyle w:val="StrongEmphasis"/>
+        </w:rPr>
+        <w:t>Explanation:</w:t>
+      </w:r>
+      <w:r>
+        <w:rPr/>
+        <w:t xml:space="preserve"> 2 does not exist in nums so return -1</w:t>
+      </w:r>
+    </w:p>
+    <w:p>
+      <w:pPr>
+        <w:pStyle w:val="TextBody"/>
+        <w:pBdr/>
+        <w:rPr>
+          <w:b/>
+          <w:b/>
+          <w:bCs/>
+        </w:rPr>
+      </w:pPr>
+      <w:r>
+        <w:rPr/>
+        <w:t> </w:t>
+      </w:r>
+    </w:p>
+    <w:p>
+      <w:pPr>
+        <w:pStyle w:val="TextBody"/>
+        <w:pBdr/>
+        <w:rPr>
+          <w:b/>
+          <w:b/>
+          <w:bCs/>
+        </w:rPr>
+      </w:pPr>
+      <w:r>
+        <w:rPr>
+          <w:rStyle w:val="StrongEmphasis"/>
+        </w:rPr>
+        <w:t>Constraints:</w:t>
+      </w:r>
+    </w:p>
+    <w:p>
+      <w:pPr>
+        <w:pStyle w:val="TextBody"/>
+        <w:numPr>
+          <w:ilvl w:val="0"/>
+          <w:numId w:val="7"/>
+        </w:numPr>
+        <w:pBdr/>
+        <w:tabs>
+          <w:tab w:val="clear" w:pos="709"/>
+          <w:tab w:val="left" w:pos="0" w:leader="none"/>
+        </w:tabs>
+        <w:spacing w:before="0" w:after="0"/>
+        <w:ind w:left="709" w:hanging="283"/>
+        <w:rPr>
+          <w:b/>
+          <w:b/>
+          <w:bCs/>
+        </w:rPr>
+      </w:pPr>
+      <w:r>
+        <w:rPr>
+          <w:rStyle w:val="SourceText"/>
+        </w:rPr>
+        <w:t>1 &lt;= nums.length &lt;= 10</w:t>
+      </w:r>
+      <w:r>
+        <w:rPr>
+          <w:rStyle w:val="SourceText"/>
+        </w:rPr>
+        <w:t>4</w:t>
+      </w:r>
+    </w:p>
+    <w:p>
+      <w:pPr>
+        <w:pStyle w:val="TextBody"/>
+        <w:numPr>
+          <w:ilvl w:val="0"/>
+          <w:numId w:val="7"/>
+        </w:numPr>
+        <w:pBdr/>
+        <w:tabs>
+          <w:tab w:val="clear" w:pos="709"/>
+          <w:tab w:val="left" w:pos="0" w:leader="none"/>
+        </w:tabs>
+        <w:spacing w:before="0" w:after="0"/>
+        <w:ind w:left="709" w:hanging="283"/>
+        <w:rPr>
+          <w:b/>
+          <w:b/>
+          <w:bCs/>
+        </w:rPr>
+      </w:pPr>
+      <w:r>
+        <w:rPr>
+          <w:rStyle w:val="SourceText"/>
+        </w:rPr>
+        <w:t>-10</w:t>
+      </w:r>
+      <w:r>
+        <w:rPr>
+          <w:rStyle w:val="SourceText"/>
+        </w:rPr>
+        <w:t>4</w:t>
+      </w:r>
+      <w:r>
+        <w:rPr>
+          <w:rStyle w:val="SourceText"/>
+        </w:rPr>
+        <w:t xml:space="preserve"> &lt; nums[i], target &lt; 10</w:t>
+      </w:r>
+      <w:r>
+        <w:rPr>
+          <w:rStyle w:val="SourceText"/>
+        </w:rPr>
+        <w:t>4</w:t>
+      </w:r>
+    </w:p>
+    <w:p>
+      <w:pPr>
+        <w:pStyle w:val="TextBody"/>
+        <w:numPr>
+          <w:ilvl w:val="0"/>
+          <w:numId w:val="7"/>
+        </w:numPr>
+        <w:pBdr/>
+        <w:tabs>
+          <w:tab w:val="clear" w:pos="709"/>
+          <w:tab w:val="left" w:pos="0" w:leader="none"/>
+        </w:tabs>
+        <w:spacing w:before="0" w:after="0"/>
+        <w:ind w:left="709" w:hanging="283"/>
+        <w:rPr>
+          <w:b/>
+          <w:b/>
+          <w:bCs/>
+        </w:rPr>
+      </w:pPr>
+      <w:r>
+        <w:rPr/>
+        <w:t>All the integers in </w:t>
+      </w:r>
+      <w:r>
+        <w:rPr>
+          <w:rStyle w:val="SourceText"/>
+        </w:rPr>
+        <w:t>nums</w:t>
+      </w:r>
+      <w:r>
+        <w:rPr/>
+        <w:t> are </w:t>
+      </w:r>
+      <w:r>
+        <w:rPr>
+          <w:rStyle w:val="StrongEmphasis"/>
+        </w:rPr>
+        <w:t>unique</w:t>
+      </w:r>
+      <w:r>
+        <w:rPr/>
+        <w:t>.</w:t>
+      </w:r>
+    </w:p>
+    <w:p>
+      <w:pPr>
+        <w:pStyle w:val="TextBody"/>
+        <w:numPr>
+          <w:ilvl w:val="0"/>
+          <w:numId w:val="7"/>
+        </w:numPr>
+        <w:pBdr/>
+        <w:tabs>
+          <w:tab w:val="clear" w:pos="709"/>
+          <w:tab w:val="left" w:pos="0" w:leader="none"/>
+        </w:tabs>
+        <w:ind w:left="709" w:hanging="283"/>
+        <w:rPr>
+          <w:b/>
+          <w:b/>
+          <w:bCs/>
+        </w:rPr>
+      </w:pPr>
+      <w:r>
+        <w:rPr>
+          <w:rStyle w:val="SourceText"/>
+        </w:rPr>
+        <w:t>nums</w:t>
+      </w:r>
+      <w:r>
+        <w:rPr/>
+        <w:t> is sorted in ascending order.</w:t>
+      </w:r>
+    </w:p>
+    <w:p>
+      <w:pPr>
+        <w:pStyle w:val="TextBody"/>
+        <w:widowControl/>
+        <w:bidi w:val="0"/>
+        <w:spacing w:before="0" w:after="140"/>
+        <w:ind w:left="0" w:right="0" w:hanging="0"/>
+        <w:jc w:val="left"/>
+        <w:rPr>
+          <w:b/>
+          <w:b/>
+          <w:bCs/>
+        </w:rPr>
+      </w:pPr>
+      <w:r>
+        <w:rPr/>
+      </w:r>
+    </w:p>
+    <w:p>
+      <w:pPr>
+        <w:pStyle w:val="TextBody"/>
+        <w:widowControl/>
+        <w:bidi w:val="0"/>
+        <w:spacing w:before="0" w:after="140"/>
+        <w:ind w:left="0" w:right="0" w:hanging="0"/>
+        <w:jc w:val="left"/>
+        <w:rPr>
+          <w:b/>
+          <w:b/>
+          <w:bCs/>
+        </w:rPr>
+      </w:pPr>
+      <w:r>
+        <w:rPr/>
+      </w:r>
+    </w:p>
+    <w:p>
+      <w:pPr>
+        <w:pStyle w:val="TextBody"/>
+        <w:widowControl/>
+        <w:bidi w:val="0"/>
+        <w:spacing w:before="0" w:after="140"/>
+        <w:ind w:left="0" w:right="0" w:hanging="0"/>
+        <w:jc w:val="left"/>
+        <w:rPr>
+          <w:b/>
+          <w:b/>
+          <w:bCs/>
+        </w:rPr>
+      </w:pPr>
+      <w:r>
+        <w:rPr/>
+      </w:r>
+    </w:p>
+    <w:p>
+      <w:pPr>
+        <w:pStyle w:val="TextBody"/>
+        <w:widowControl/>
+        <w:bidi w:val="0"/>
+        <w:spacing w:before="0" w:after="140"/>
+        <w:ind w:left="0" w:right="0" w:hanging="0"/>
+        <w:jc w:val="left"/>
+        <w:rPr>
+          <w:b/>
+          <w:b/>
+          <w:bCs/>
+        </w:rPr>
+      </w:pPr>
+      <w:r>
+        <w:rPr/>
+      </w:r>
+    </w:p>
+    <w:p>
+      <w:pPr>
+        <w:pStyle w:val="TextBody"/>
+        <w:widowControl/>
+        <w:bidi w:val="0"/>
+        <w:spacing w:before="0" w:after="140"/>
+        <w:ind w:left="0" w:right="0" w:hanging="0"/>
+        <w:jc w:val="left"/>
+        <w:rPr>
+          <w:b/>
+          <w:b/>
+          <w:bCs/>
+        </w:rPr>
+      </w:pPr>
+      <w:r>
+        <w:rPr/>
+      </w:r>
+    </w:p>
+    <w:p>
+      <w:pPr>
+        <w:pStyle w:val="TextBody"/>
+        <w:widowControl/>
+        <w:bidi w:val="0"/>
+        <w:spacing w:before="0" w:after="140"/>
+        <w:ind w:left="0" w:right="0" w:hanging="0"/>
+        <w:jc w:val="left"/>
+        <w:rPr>
+          <w:b/>
+          <w:b/>
+          <w:bCs/>
+        </w:rPr>
+      </w:pPr>
+      <w:r>
+        <w:rPr/>
+      </w:r>
+    </w:p>
+    <w:p>
+      <w:pPr>
+        <w:pStyle w:val="TextBody"/>
+        <w:widowControl/>
+        <w:bidi w:val="0"/>
+        <w:spacing w:before="0" w:after="140"/>
+        <w:ind w:left="0" w:right="0" w:hanging="0"/>
+        <w:jc w:val="left"/>
+        <w:rPr>
+          <w:b/>
+          <w:b/>
+          <w:bCs/>
+        </w:rPr>
+      </w:pPr>
+      <w:r>
+        <w:rPr/>
+      </w:r>
+    </w:p>
+    <w:p>
+      <w:pPr>
+        <w:pStyle w:val="TextBody"/>
+        <w:widowControl/>
+        <w:bidi w:val="0"/>
+        <w:spacing w:before="0" w:after="140"/>
+        <w:ind w:left="0" w:right="0" w:hanging="0"/>
+        <w:jc w:val="left"/>
+        <w:rPr>
+          <w:b/>
+          <w:b/>
+          <w:bCs/>
+        </w:rPr>
+      </w:pPr>
+      <w:r>
+        <w:rPr/>
+      </w:r>
+    </w:p>
+    <w:p>
+      <w:pPr>
+        <w:pStyle w:val="TextBody"/>
+        <w:widowControl/>
+        <w:bidi w:val="0"/>
+        <w:spacing w:before="0" w:after="140"/>
+        <w:ind w:left="0" w:right="0" w:hanging="0"/>
+        <w:jc w:val="left"/>
+        <w:rPr>
+          <w:b/>
+          <w:b/>
+          <w:bCs/>
+        </w:rPr>
+      </w:pPr>
+      <w:r>
+        <w:rPr/>
+      </w:r>
+    </w:p>
+    <w:p>
+      <w:pPr>
+        <w:pStyle w:val="TextBody"/>
+        <w:widowControl/>
+        <w:bidi w:val="0"/>
+        <w:spacing w:before="0" w:after="140"/>
+        <w:ind w:left="0" w:right="0" w:hanging="0"/>
+        <w:jc w:val="left"/>
+        <w:rPr>
+          <w:b/>
+          <w:b/>
+          <w:bCs/>
+        </w:rPr>
+      </w:pPr>
+      <w:r>
+        <w:rPr/>
+      </w:r>
+    </w:p>
+    <w:p>
+      <w:pPr>
+        <w:pStyle w:val="TextBody"/>
+        <w:widowControl/>
+        <w:bidi w:val="0"/>
+        <w:spacing w:before="0" w:after="140"/>
+        <w:ind w:left="0" w:right="0" w:hanging="0"/>
+        <w:jc w:val="left"/>
+        <w:rPr>
+          <w:b/>
+          <w:b/>
+          <w:bCs/>
+        </w:rPr>
+      </w:pPr>
+      <w:r>
+        <w:rPr/>
+      </w:r>
+    </w:p>
+    <w:p>
+      <w:pPr>
+        <w:pStyle w:val="TextBody"/>
+        <w:widowControl/>
+        <w:bidi w:val="0"/>
+        <w:spacing w:before="0" w:after="140"/>
+        <w:ind w:left="0" w:right="0" w:hanging="0"/>
+        <w:jc w:val="left"/>
+        <w:rPr>
+          <w:b/>
+          <w:b/>
+          <w:bCs/>
+        </w:rPr>
+      </w:pPr>
+      <w:r>
+        <w:rPr/>
+      </w:r>
+    </w:p>
+    <w:p>
+      <w:pPr>
+        <w:pStyle w:val="TextBody"/>
+        <w:widowControl/>
+        <w:bidi w:val="0"/>
+        <w:spacing w:before="0" w:after="140"/>
+        <w:ind w:left="0" w:right="0" w:hanging="0"/>
+        <w:jc w:val="left"/>
+        <w:rPr>
+          <w:b/>
+          <w:b/>
+          <w:bCs/>
+        </w:rPr>
+      </w:pPr>
+      <w:r>
+        <w:rPr/>
+      </w:r>
+    </w:p>
+    <w:p>
+      <w:pPr>
+        <w:pStyle w:val="TextBody"/>
+        <w:widowControl/>
+        <w:bidi w:val="0"/>
+        <w:spacing w:before="0" w:after="140"/>
+        <w:ind w:left="0" w:right="0" w:hanging="0"/>
+        <w:jc w:val="left"/>
+        <w:rPr>
+          <w:b/>
+          <w:b/>
+          <w:bCs/>
+        </w:rPr>
+      </w:pPr>
+      <w:r>
+        <w:rPr/>
+      </w:r>
+    </w:p>
+    <w:p>
+      <w:pPr>
+        <w:pStyle w:val="TextBody"/>
+        <w:widowControl/>
+        <w:bidi w:val="0"/>
+        <w:spacing w:before="0" w:after="140"/>
+        <w:ind w:left="0" w:right="0" w:hanging="0"/>
+        <w:jc w:val="left"/>
+        <w:rPr>
+          <w:b/>
+          <w:b/>
+          <w:bCs/>
+        </w:rPr>
+      </w:pPr>
+      <w:r>
+        <w:rPr>
+          <w:b/>
+          <w:bCs/>
+        </w:rPr>
+        <w:t>8. Flood Fill (733 in LC)</w:t>
+      </w:r>
+    </w:p>
+    <w:p>
+      <w:pPr>
+        <w:pStyle w:val="TextBody"/>
+        <w:widowControl/>
+        <w:bidi w:val="0"/>
+        <w:spacing w:before="0" w:after="140"/>
+        <w:ind w:left="0" w:right="0" w:hanging="0"/>
+        <w:jc w:val="left"/>
+        <w:rPr>
+          <w:b/>
+          <w:b/>
+          <w:bCs/>
+        </w:rPr>
+      </w:pPr>
+      <w:r>
+        <w:rPr>
+          <w:b/>
+          <w:bCs/>
+        </w:rPr>
+        <w:t>An image is represented by an </w:t>
+      </w:r>
+      <w:r>
+        <w:rPr>
+          <w:rStyle w:val="SourceText"/>
+          <w:b/>
+          <w:bCs/>
+        </w:rPr>
+        <w:t>m x n</w:t>
+      </w:r>
+      <w:r>
+        <w:rPr>
+          <w:b/>
+          <w:bCs/>
+        </w:rPr>
+        <w:t> integer grid </w:t>
+      </w:r>
+      <w:r>
+        <w:rPr>
+          <w:rStyle w:val="SourceText"/>
+          <w:b/>
+          <w:bCs/>
+        </w:rPr>
+        <w:t>image</w:t>
+      </w:r>
+      <w:r>
+        <w:rPr>
+          <w:b/>
+          <w:bCs/>
+        </w:rPr>
+        <w:t> where </w:t>
+      </w:r>
+      <w:r>
+        <w:rPr>
+          <w:rStyle w:val="SourceText"/>
+          <w:b/>
+          <w:bCs/>
+        </w:rPr>
+        <w:t>image[i][j]</w:t>
+      </w:r>
+      <w:r>
+        <w:rPr>
+          <w:b/>
+          <w:bCs/>
+        </w:rPr>
+        <w:t> represents the pixel value of the image.</w:t>
+      </w:r>
+    </w:p>
+    <w:p>
+      <w:pPr>
+        <w:pStyle w:val="TextBody"/>
+        <w:pBdr/>
+        <w:rPr/>
+      </w:pPr>
+      <w:r>
+        <w:rPr/>
+        <w:t>You are also given three integers </w:t>
+      </w:r>
+      <w:r>
+        <w:rPr>
+          <w:rStyle w:val="SourceText"/>
+        </w:rPr>
+        <w:t>sr</w:t>
+      </w:r>
+      <w:r>
+        <w:rPr/>
+        <w:t>, </w:t>
+      </w:r>
+      <w:r>
+        <w:rPr>
+          <w:rStyle w:val="SourceText"/>
+        </w:rPr>
+        <w:t>sc</w:t>
+      </w:r>
+      <w:r>
+        <w:rPr/>
+        <w:t>, and </w:t>
+      </w:r>
+      <w:r>
+        <w:rPr>
+          <w:rStyle w:val="SourceText"/>
+        </w:rPr>
+        <w:t>color</w:t>
+      </w:r>
+      <w:r>
+        <w:rPr/>
+        <w:t>. You should perform a </w:t>
+      </w:r>
+      <w:r>
+        <w:rPr>
+          <w:rStyle w:val="StrongEmphasis"/>
+        </w:rPr>
+        <w:t>flood fill</w:t>
+      </w:r>
+      <w:r>
+        <w:rPr/>
+        <w:t> on the image starting from the pixel </w:t>
+      </w:r>
+      <w:r>
+        <w:rPr>
+          <w:rStyle w:val="SourceText"/>
+        </w:rPr>
+        <w:t>image[sr][sc]</w:t>
+      </w:r>
+      <w:r>
+        <w:rPr/>
+        <w:t>.</w:t>
+      </w:r>
+    </w:p>
+    <w:p>
+      <w:pPr>
+        <w:pStyle w:val="TextBody"/>
+        <w:pBdr/>
+        <w:rPr/>
+      </w:pPr>
+      <w:r>
+        <w:rPr/>
+        <w:t>To perform a </w:t>
+      </w:r>
+      <w:r>
+        <w:rPr>
+          <w:rStyle w:val="StrongEmphasis"/>
+        </w:rPr>
+        <w:t>flood fill</w:t>
+      </w:r>
+      <w:r>
+        <w:rPr/>
+        <w:t>, consider the starting pixel, plus any pixels connected </w:t>
+      </w:r>
+      <w:r>
+        <w:rPr>
+          <w:rStyle w:val="StrongEmphasis"/>
+        </w:rPr>
+        <w:t>4-directionally</w:t>
+      </w:r>
+      <w:r>
+        <w:rPr/>
+        <w:t> to the starting pixel of the same color as the starting pixel, plus any pixels connected </w:t>
+      </w:r>
+      <w:r>
+        <w:rPr>
+          <w:rStyle w:val="StrongEmphasis"/>
+        </w:rPr>
+        <w:t>4-directionally</w:t>
+      </w:r>
+      <w:r>
+        <w:rPr/>
+        <w:t> to those pixels (also with the same color), and so on. Replace the color of all of the aforementioned pixels with </w:t>
+      </w:r>
+      <w:r>
+        <w:rPr>
+          <w:rStyle w:val="SourceText"/>
+        </w:rPr>
+        <w:t>color</w:t>
+      </w:r>
+      <w:r>
+        <w:rPr/>
+        <w:t>.</w:t>
+      </w:r>
+    </w:p>
+    <w:p>
+      <w:pPr>
+        <w:pStyle w:val="TextBody"/>
+        <w:pBdr/>
+        <w:rPr/>
+      </w:pPr>
+      <w:r>
+        <w:rPr/>
+        <w:t>Return </w:t>
+      </w:r>
+      <w:r>
+        <w:rPr>
+          <w:rStyle w:val="Emphasis"/>
+        </w:rPr>
+        <w:t>the modified image after performing the flood fill</w:t>
+      </w:r>
+      <w:r>
+        <w:rPr/>
+        <w:t>.</w:t>
+      </w:r>
+    </w:p>
+    <w:p>
+      <w:pPr>
+        <w:pStyle w:val="TextBody"/>
+        <w:pBdr/>
+        <w:rPr/>
+      </w:pPr>
+      <w:r>
+        <w:rPr>
+          <w:rStyle w:val="StrongEmphasis"/>
+        </w:rPr>
+        <w:t>Example 1:</w:t>
+      </w:r>
+    </w:p>
+    <w:p>
+      <w:pPr>
+        <w:pStyle w:val="TextBody"/>
+        <w:rPr/>
+      </w:pPr>
+      <w:r>
+        <w:rPr/>
+        <w:drawing>
+          <wp:anchor behindDoc="0" distT="0" distB="0" distL="0" distR="0" simplePos="0" locked="0" layoutInCell="0" allowOverlap="1" relativeHeight="5">
+            <wp:simplePos x="0" y="0"/>
+            <wp:positionH relativeFrom="column">
+              <wp:align>center</wp:align>
+            </wp:positionH>
+            <wp:positionV relativeFrom="paragraph">
+              <wp:posOffset>635</wp:posOffset>
+            </wp:positionV>
+            <wp:extent cx="5838825" cy="2409825"/>
+            <wp:effectExtent l="0" t="0" r="0" b="0"/>
+            <wp:wrapSquare wrapText="largest"/>
+            <wp:docPr id="4" name="Image4" descr=""/>
+            <wp:cNvGraphicFramePr>
+              <a:graphicFrameLocks xmlns:a="http://schemas.openxmlformats.org/drawingml/2006/main" noChangeAspect="1"/>
+            </wp:cNvGraphicFramePr>
+            <a:graphic xmlns:a="http://schemas.openxmlformats.org/drawingml/2006/main">
+              <a:graphicData uri="http://schemas.openxmlformats.org/drawingml/2006/picture">
+                <pic:pic xmlns:pic="http://schemas.openxmlformats.org/drawingml/2006/picture">
+                  <pic:nvPicPr>
+                    <pic:cNvPr id="4" name="Image4" descr=""/>
+                    <pic:cNvPicPr>
+                      <a:picLocks noChangeAspect="1" noChangeArrowheads="1"/>
+                    </pic:cNvPicPr>
+                  </pic:nvPicPr>
+                  <pic:blipFill>
+                    <a:blip r:embed="rId5"/>
+                    <a:stretch>
+                      <a:fillRect/>
+                    </a:stretch>
+                  </pic:blipFill>
+                  <pic:spPr bwMode="auto">
+                    <a:xfrm>
+                      <a:off x="0" y="0"/>
+                      <a:ext cx="5838825" cy="2409825"/>
+                    </a:xfrm>
+                    <a:prstGeom prst="rect">
+                      <a:avLst/>
+                    </a:prstGeom>
+                  </pic:spPr>
+                </pic:pic>
+              </a:graphicData>
+            </a:graphic>
+          </wp:anchor>
+        </w:drawing>
+      </w:r>
+    </w:p>
+    <w:p>
+      <w:pPr>
+        <w:pStyle w:val="PreformattedText"/>
+        <w:pBdr/>
+        <w:rPr/>
+      </w:pPr>
+      <w:r>
+        <w:rPr>
+          <w:rStyle w:val="StrongEmphasis"/>
+        </w:rPr>
+        <w:t>Input:</w:t>
+      </w:r>
+      <w:r>
+        <w:rPr/>
+        <w:t xml:space="preserve"> image = [[1,1,1],[1,1,0],[1,0,1]], sr = 1, sc = 1, color = 2</w:t>
+      </w:r>
+    </w:p>
+    <w:p>
+      <w:pPr>
+        <w:pStyle w:val="PreformattedText"/>
+        <w:pBdr/>
+        <w:rPr/>
+      </w:pPr>
+      <w:r>
+        <w:rPr>
+          <w:rStyle w:val="StrongEmphasis"/>
+        </w:rPr>
+        <w:t>Output:</w:t>
+      </w:r>
+      <w:r>
+        <w:rPr/>
+        <w:t xml:space="preserve"> [[2,2,2],[2,2,0],[2,0,1]]</w:t>
+      </w:r>
+    </w:p>
+    <w:p>
+      <w:pPr>
+        <w:pStyle w:val="PreformattedText"/>
+        <w:pBdr/>
+        <w:rPr/>
+      </w:pPr>
+      <w:r>
+        <w:rPr>
+          <w:rStyle w:val="StrongEmphasis"/>
+        </w:rPr>
+        <w:t>Explanation:</w:t>
+      </w:r>
+      <w:r>
+        <w:rPr/>
+        <w:t xml:space="preserve"> From the center of the image with position (sr, sc) = (1, 1) (i.e., the red pixel), all pixels connected by a path of the same color as the starting pixel (i.e., the blue pixels) are colored with the new color.</w:t>
+      </w:r>
+    </w:p>
+    <w:p>
+      <w:pPr>
+        <w:pStyle w:val="PreformattedText"/>
+        <w:pBdr/>
+        <w:spacing w:before="0" w:after="283"/>
+        <w:rPr/>
+      </w:pPr>
+      <w:r>
+        <w:rPr/>
+        <w:t>Note the bottom corner is not colored 2, because it is not 4-directionally connected to the starting pixel.</w:t>
+      </w:r>
+    </w:p>
+    <w:p>
+      <w:pPr>
+        <w:pStyle w:val="TextBody"/>
+        <w:pBdr/>
+        <w:rPr/>
+      </w:pPr>
+      <w:r>
+        <w:rPr>
+          <w:rStyle w:val="StrongEmphasis"/>
+        </w:rPr>
+        <w:t>Example 2:</w:t>
+      </w:r>
+    </w:p>
+    <w:p>
+      <w:pPr>
+        <w:pStyle w:val="PreformattedText"/>
+        <w:pBdr/>
+        <w:rPr/>
+      </w:pPr>
+      <w:r>
+        <w:rPr>
+          <w:rStyle w:val="StrongEmphasis"/>
+        </w:rPr>
+        <w:t>Input:</w:t>
+      </w:r>
+      <w:r>
+        <w:rPr/>
+        <w:t xml:space="preserve"> image = [[0,0,0],[0,0,0]], sr = 0, sc = 0, color = 0</w:t>
+      </w:r>
+    </w:p>
+    <w:p>
+      <w:pPr>
+        <w:pStyle w:val="PreformattedText"/>
+        <w:pBdr/>
+        <w:rPr/>
+      </w:pPr>
+      <w:r>
+        <w:rPr>
+          <w:rStyle w:val="StrongEmphasis"/>
+        </w:rPr>
+        <w:t>Output:</w:t>
+      </w:r>
+      <w:r>
+        <w:rPr/>
+        <w:t xml:space="preserve"> [[0,0,0],[0,0,0]]</w:t>
+      </w:r>
+    </w:p>
+    <w:p>
+      <w:pPr>
+        <w:pStyle w:val="PreformattedText"/>
+        <w:pBdr/>
+        <w:spacing w:before="0" w:after="283"/>
+        <w:rPr/>
+      </w:pPr>
+      <w:r>
+        <w:rPr>
+          <w:rStyle w:val="StrongEmphasis"/>
+        </w:rPr>
+        <w:t>Explanation:</w:t>
+      </w:r>
+      <w:r>
+        <w:rPr/>
+        <w:t xml:space="preserve"> The starting pixel is already colored 0, so no changes are made to the image.</w:t>
+      </w:r>
+    </w:p>
+    <w:p>
+      <w:pPr>
+        <w:pStyle w:val="TextBody"/>
+        <w:pBdr/>
+        <w:rPr/>
+      </w:pPr>
+      <w:r>
+        <w:rPr>
+          <w:rStyle w:val="StrongEmphasis"/>
+        </w:rPr>
+        <w:t>Constraints:</w:t>
+      </w:r>
+    </w:p>
+    <w:p>
+      <w:pPr>
+        <w:pStyle w:val="TextBody"/>
+        <w:numPr>
+          <w:ilvl w:val="0"/>
+          <w:numId w:val="8"/>
+        </w:numPr>
+        <w:pBdr/>
+        <w:tabs>
+          <w:tab w:val="clear" w:pos="709"/>
+          <w:tab w:val="left" w:pos="0" w:leader="none"/>
+        </w:tabs>
+        <w:spacing w:before="0" w:after="0"/>
+        <w:ind w:left="709" w:hanging="283"/>
+        <w:rPr/>
+      </w:pPr>
+      <w:r>
+        <w:rPr>
+          <w:rStyle w:val="SourceText"/>
+        </w:rPr>
+        <w:t>m == image.length</w:t>
+      </w:r>
+    </w:p>
+    <w:p>
+      <w:pPr>
+        <w:pStyle w:val="TextBody"/>
+        <w:numPr>
+          <w:ilvl w:val="0"/>
+          <w:numId w:val="8"/>
+        </w:numPr>
+        <w:pBdr/>
+        <w:tabs>
+          <w:tab w:val="clear" w:pos="709"/>
+          <w:tab w:val="left" w:pos="0" w:leader="none"/>
+        </w:tabs>
+        <w:spacing w:before="0" w:after="0"/>
+        <w:ind w:left="709" w:hanging="283"/>
+        <w:rPr/>
+      </w:pPr>
+      <w:r>
+        <w:rPr>
+          <w:rStyle w:val="SourceText"/>
+        </w:rPr>
+        <w:t>n == image[i].length</w:t>
+      </w:r>
+    </w:p>
+    <w:p>
+      <w:pPr>
+        <w:pStyle w:val="TextBody"/>
+        <w:numPr>
+          <w:ilvl w:val="0"/>
+          <w:numId w:val="8"/>
+        </w:numPr>
+        <w:pBdr/>
+        <w:tabs>
+          <w:tab w:val="clear" w:pos="709"/>
+          <w:tab w:val="left" w:pos="0" w:leader="none"/>
+        </w:tabs>
+        <w:spacing w:before="0" w:after="0"/>
+        <w:ind w:left="709" w:hanging="283"/>
+        <w:rPr/>
+      </w:pPr>
+      <w:r>
+        <w:rPr>
+          <w:rStyle w:val="SourceText"/>
+        </w:rPr>
+        <w:t>1 &lt;= m, n &lt;= 50</w:t>
+      </w:r>
+    </w:p>
+    <w:p>
+      <w:pPr>
+        <w:pStyle w:val="TextBody"/>
+        <w:numPr>
+          <w:ilvl w:val="0"/>
+          <w:numId w:val="8"/>
+        </w:numPr>
+        <w:pBdr/>
+        <w:tabs>
+          <w:tab w:val="clear" w:pos="709"/>
+          <w:tab w:val="left" w:pos="0" w:leader="none"/>
+        </w:tabs>
+        <w:spacing w:before="0" w:after="0"/>
+        <w:ind w:left="709" w:hanging="283"/>
+        <w:rPr/>
+      </w:pPr>
+      <w:r>
+        <w:rPr>
+          <w:rStyle w:val="SourceText"/>
+        </w:rPr>
+        <w:t>0 &lt;= image[i][j], color &lt; 2</w:t>
+      </w:r>
+      <w:r>
+        <w:rPr>
+          <w:rStyle w:val="SourceText"/>
+        </w:rPr>
+        <w:t>16</w:t>
+      </w:r>
+    </w:p>
+    <w:p>
+      <w:pPr>
+        <w:pStyle w:val="TextBody"/>
+        <w:numPr>
+          <w:ilvl w:val="0"/>
+          <w:numId w:val="8"/>
+        </w:numPr>
+        <w:pBdr/>
+        <w:tabs>
+          <w:tab w:val="clear" w:pos="709"/>
+          <w:tab w:val="left" w:pos="0" w:leader="none"/>
+        </w:tabs>
+        <w:spacing w:before="0" w:after="0"/>
+        <w:ind w:left="709" w:hanging="283"/>
+        <w:rPr/>
+      </w:pPr>
+      <w:r>
+        <w:rPr>
+          <w:rStyle w:val="SourceText"/>
+        </w:rPr>
+        <w:t>0 &lt;= sr &lt; m</w:t>
+      </w:r>
+    </w:p>
+    <w:p>
+      <w:pPr>
+        <w:pStyle w:val="TextBody"/>
+        <w:numPr>
+          <w:ilvl w:val="0"/>
+          <w:numId w:val="8"/>
+        </w:numPr>
+        <w:pBdr/>
+        <w:tabs>
+          <w:tab w:val="clear" w:pos="709"/>
+          <w:tab w:val="left" w:pos="0" w:leader="none"/>
+        </w:tabs>
+        <w:ind w:left="709" w:hanging="283"/>
+        <w:rPr/>
+      </w:pPr>
+      <w:r>
+        <w:rPr>
+          <w:rStyle w:val="SourceText"/>
+        </w:rPr>
+        <w:t>0 &lt;= sc &lt; n</w:t>
       </w:r>
     </w:p>
     <w:p>
@@ -5584,6 +7139,280 @@
     </w:lvl>
   </w:abstractNum>
   <w:abstractNum w:abstractNumId="7">
+    <w:lvl w:ilvl="0">
+      <w:start w:val="1"/>
+      <w:numFmt w:val="bullet"/>
+      <w:lvlText w:val=""/>
+      <w:lvlJc w:val="left"/>
+      <w:pPr>
+        <w:tabs>
+          <w:tab w:val="num" w:pos="709"/>
+        </w:tabs>
+        <w:ind w:left="709" w:hanging="283"/>
+      </w:pPr>
+      <w:rPr>
+        <w:rFonts w:ascii="Symbol" w:hAnsi="Symbol" w:cs="Symbol" w:hint="default"/>
+      </w:rPr>
+    </w:lvl>
+    <w:lvl w:ilvl="1">
+      <w:start w:val="1"/>
+      <w:numFmt w:val="bullet"/>
+      <w:lvlText w:val=""/>
+      <w:lvlJc w:val="left"/>
+      <w:pPr>
+        <w:tabs>
+          <w:tab w:val="num" w:pos="1418"/>
+        </w:tabs>
+        <w:ind w:left="1418" w:hanging="283"/>
+      </w:pPr>
+      <w:rPr>
+        <w:rFonts w:ascii="Symbol" w:hAnsi="Symbol" w:cs="Symbol" w:hint="default"/>
+      </w:rPr>
+    </w:lvl>
+    <w:lvl w:ilvl="2">
+      <w:start w:val="1"/>
+      <w:numFmt w:val="bullet"/>
+      <w:lvlText w:val=""/>
+      <w:lvlJc w:val="left"/>
+      <w:pPr>
+        <w:tabs>
+          <w:tab w:val="num" w:pos="2127"/>
+        </w:tabs>
+        <w:ind w:left="2127" w:hanging="283"/>
+      </w:pPr>
+      <w:rPr>
+        <w:rFonts w:ascii="Symbol" w:hAnsi="Symbol" w:cs="Symbol" w:hint="default"/>
+      </w:rPr>
+    </w:lvl>
+    <w:lvl w:ilvl="3">
+      <w:start w:val="1"/>
+      <w:numFmt w:val="bullet"/>
+      <w:lvlText w:val=""/>
+      <w:lvlJc w:val="left"/>
+      <w:pPr>
+        <w:tabs>
+          <w:tab w:val="num" w:pos="2836"/>
+        </w:tabs>
+        <w:ind w:left="2836" w:hanging="283"/>
+      </w:pPr>
+      <w:rPr>
+        <w:rFonts w:ascii="Symbol" w:hAnsi="Symbol" w:cs="Symbol" w:hint="default"/>
+      </w:rPr>
+    </w:lvl>
+    <w:lvl w:ilvl="4">
+      <w:start w:val="1"/>
+      <w:numFmt w:val="bullet"/>
+      <w:lvlText w:val=""/>
+      <w:lvlJc w:val="left"/>
+      <w:pPr>
+        <w:tabs>
+          <w:tab w:val="num" w:pos="3545"/>
+        </w:tabs>
+        <w:ind w:left="3545" w:hanging="283"/>
+      </w:pPr>
+      <w:rPr>
+        <w:rFonts w:ascii="Symbol" w:hAnsi="Symbol" w:cs="Symbol" w:hint="default"/>
+      </w:rPr>
+    </w:lvl>
+    <w:lvl w:ilvl="5">
+      <w:start w:val="1"/>
+      <w:numFmt w:val="bullet"/>
+      <w:lvlText w:val=""/>
+      <w:lvlJc w:val="left"/>
+      <w:pPr>
+        <w:tabs>
+          <w:tab w:val="num" w:pos="4254"/>
+        </w:tabs>
+        <w:ind w:left="4254" w:hanging="283"/>
+      </w:pPr>
+      <w:rPr>
+        <w:rFonts w:ascii="Symbol" w:hAnsi="Symbol" w:cs="Symbol" w:hint="default"/>
+      </w:rPr>
+    </w:lvl>
+    <w:lvl w:ilvl="6">
+      <w:start w:val="1"/>
+      <w:numFmt w:val="bullet"/>
+      <w:lvlText w:val=""/>
+      <w:lvlJc w:val="left"/>
+      <w:pPr>
+        <w:tabs>
+          <w:tab w:val="num" w:pos="4963"/>
+        </w:tabs>
+        <w:ind w:left="4963" w:hanging="283"/>
+      </w:pPr>
+      <w:rPr>
+        <w:rFonts w:ascii="Symbol" w:hAnsi="Symbol" w:cs="Symbol" w:hint="default"/>
+      </w:rPr>
+    </w:lvl>
+    <w:lvl w:ilvl="7">
+      <w:start w:val="1"/>
+      <w:numFmt w:val="bullet"/>
+      <w:lvlText w:val=""/>
+      <w:lvlJc w:val="left"/>
+      <w:pPr>
+        <w:tabs>
+          <w:tab w:val="num" w:pos="5672"/>
+        </w:tabs>
+        <w:ind w:left="5672" w:hanging="283"/>
+      </w:pPr>
+      <w:rPr>
+        <w:rFonts w:ascii="Symbol" w:hAnsi="Symbol" w:cs="Symbol" w:hint="default"/>
+      </w:rPr>
+    </w:lvl>
+    <w:lvl w:ilvl="8">
+      <w:start w:val="1"/>
+      <w:numFmt w:val="bullet"/>
+      <w:lvlText w:val=""/>
+      <w:lvlJc w:val="left"/>
+      <w:pPr>
+        <w:tabs>
+          <w:tab w:val="num" w:pos="6381"/>
+        </w:tabs>
+        <w:ind w:left="6381" w:hanging="283"/>
+      </w:pPr>
+      <w:rPr>
+        <w:rFonts w:ascii="Symbol" w:hAnsi="Symbol" w:cs="Symbol" w:hint="default"/>
+      </w:rPr>
+    </w:lvl>
+  </w:abstractNum>
+  <w:abstractNum w:abstractNumId="8">
+    <w:lvl w:ilvl="0">
+      <w:start w:val="1"/>
+      <w:numFmt w:val="bullet"/>
+      <w:lvlText w:val=""/>
+      <w:lvlJc w:val="left"/>
+      <w:pPr>
+        <w:tabs>
+          <w:tab w:val="num" w:pos="709"/>
+        </w:tabs>
+        <w:ind w:left="709" w:hanging="283"/>
+      </w:pPr>
+      <w:rPr>
+        <w:rFonts w:ascii="Symbol" w:hAnsi="Symbol" w:cs="Symbol" w:hint="default"/>
+      </w:rPr>
+    </w:lvl>
+    <w:lvl w:ilvl="1">
+      <w:start w:val="1"/>
+      <w:numFmt w:val="bullet"/>
+      <w:lvlText w:val=""/>
+      <w:lvlJc w:val="left"/>
+      <w:pPr>
+        <w:tabs>
+          <w:tab w:val="num" w:pos="1418"/>
+        </w:tabs>
+        <w:ind w:left="1418" w:hanging="283"/>
+      </w:pPr>
+      <w:rPr>
+        <w:rFonts w:ascii="Symbol" w:hAnsi="Symbol" w:cs="Symbol" w:hint="default"/>
+      </w:rPr>
+    </w:lvl>
+    <w:lvl w:ilvl="2">
+      <w:start w:val="1"/>
+      <w:numFmt w:val="bullet"/>
+      <w:lvlText w:val=""/>
+      <w:lvlJc w:val="left"/>
+      <w:pPr>
+        <w:tabs>
+          <w:tab w:val="num" w:pos="2127"/>
+        </w:tabs>
+        <w:ind w:left="2127" w:hanging="283"/>
+      </w:pPr>
+      <w:rPr>
+        <w:rFonts w:ascii="Symbol" w:hAnsi="Symbol" w:cs="Symbol" w:hint="default"/>
+      </w:rPr>
+    </w:lvl>
+    <w:lvl w:ilvl="3">
+      <w:start w:val="1"/>
+      <w:numFmt w:val="bullet"/>
+      <w:lvlText w:val=""/>
+      <w:lvlJc w:val="left"/>
+      <w:pPr>
+        <w:tabs>
+          <w:tab w:val="num" w:pos="2836"/>
+        </w:tabs>
+        <w:ind w:left="2836" w:hanging="283"/>
+      </w:pPr>
+      <w:rPr>
+        <w:rFonts w:ascii="Symbol" w:hAnsi="Symbol" w:cs="Symbol" w:hint="default"/>
+      </w:rPr>
+    </w:lvl>
+    <w:lvl w:ilvl="4">
+      <w:start w:val="1"/>
+      <w:numFmt w:val="bullet"/>
+      <w:lvlText w:val=""/>
+      <w:lvlJc w:val="left"/>
+      <w:pPr>
+        <w:tabs>
+          <w:tab w:val="num" w:pos="3545"/>
+        </w:tabs>
+        <w:ind w:left="3545" w:hanging="283"/>
+      </w:pPr>
+      <w:rPr>
+        <w:rFonts w:ascii="Symbol" w:hAnsi="Symbol" w:cs="Symbol" w:hint="default"/>
+      </w:rPr>
+    </w:lvl>
+    <w:lvl w:ilvl="5">
+      <w:start w:val="1"/>
+      <w:numFmt w:val="bullet"/>
+      <w:lvlText w:val=""/>
+      <w:lvlJc w:val="left"/>
+      <w:pPr>
+        <w:tabs>
+          <w:tab w:val="num" w:pos="4254"/>
+        </w:tabs>
+        <w:ind w:left="4254" w:hanging="283"/>
+      </w:pPr>
+      <w:rPr>
+        <w:rFonts w:ascii="Symbol" w:hAnsi="Symbol" w:cs="Symbol" w:hint="default"/>
+      </w:rPr>
+    </w:lvl>
+    <w:lvl w:ilvl="6">
+      <w:start w:val="1"/>
+      <w:numFmt w:val="bullet"/>
+      <w:lvlText w:val=""/>
+      <w:lvlJc w:val="left"/>
+      <w:pPr>
+        <w:tabs>
+          <w:tab w:val="num" w:pos="4963"/>
+        </w:tabs>
+        <w:ind w:left="4963" w:hanging="283"/>
+      </w:pPr>
+      <w:rPr>
+        <w:rFonts w:ascii="Symbol" w:hAnsi="Symbol" w:cs="Symbol" w:hint="default"/>
+      </w:rPr>
+    </w:lvl>
+    <w:lvl w:ilvl="7">
+      <w:start w:val="1"/>
+      <w:numFmt w:val="bullet"/>
+      <w:lvlText w:val=""/>
+      <w:lvlJc w:val="left"/>
+      <w:pPr>
+        <w:tabs>
+          <w:tab w:val="num" w:pos="5672"/>
+        </w:tabs>
+        <w:ind w:left="5672" w:hanging="283"/>
+      </w:pPr>
+      <w:rPr>
+        <w:rFonts w:ascii="Symbol" w:hAnsi="Symbol" w:cs="Symbol" w:hint="default"/>
+      </w:rPr>
+    </w:lvl>
+    <w:lvl w:ilvl="8">
+      <w:start w:val="1"/>
+      <w:numFmt w:val="bullet"/>
+      <w:lvlText w:val=""/>
+      <w:lvlJc w:val="left"/>
+      <w:pPr>
+        <w:tabs>
+          <w:tab w:val="num" w:pos="6381"/>
+        </w:tabs>
+        <w:ind w:left="6381" w:hanging="283"/>
+      </w:pPr>
+      <w:rPr>
+        <w:rFonts w:ascii="Symbol" w:hAnsi="Symbol" w:cs="Symbol" w:hint="default"/>
+      </w:rPr>
+    </w:lvl>
+  </w:abstractNum>
+  <w:abstractNum w:abstractNumId="9">
     <w:lvl w:ilvl="0">
       <w:start w:val="1"/>
       <w:numFmt w:val="none"/>
@@ -5722,6 +7551,12 @@
   </w:num>
   <w:num w:numId="7">
     <w:abstractNumId w:val="7"/>
+  </w:num>
+  <w:num w:numId="8">
+    <w:abstractNumId w:val="8"/>
+  </w:num>
+  <w:num w:numId="9">
+    <w:abstractNumId w:val="9"/>
   </w:num>
 </w:numbering>
 </file>

</xml_diff>

<commit_message>
Added the solution for FloodFill question
</commit_message>
<xml_diff>
--- a/Grind75_Questions.docx
+++ b/Grind75_Questions.docx
@@ -4730,7 +4730,10 @@
         </w:rPr>
       </w:pPr>
       <w:r>
-        <w:rPr/>
+        <w:rPr>
+          <w:b/>
+          <w:bCs/>
+        </w:rPr>
       </w:r>
     </w:p>
     <w:p>
@@ -4748,7 +4751,10 @@
         </w:rPr>
       </w:pPr>
       <w:r>
-        <w:rPr/>
+        <w:rPr>
+          <w:b/>
+          <w:bCs/>
+        </w:rPr>
       </w:r>
     </w:p>
     <w:p>
@@ -4766,7 +4772,10 @@
         </w:rPr>
       </w:pPr>
       <w:r>
-        <w:rPr/>
+        <w:rPr>
+          <w:b/>
+          <w:bCs/>
+        </w:rPr>
       </w:r>
     </w:p>
     <w:p>
@@ -4784,7 +4793,10 @@
         </w:rPr>
       </w:pPr>
       <w:r>
-        <w:rPr/>
+        <w:rPr>
+          <w:b/>
+          <w:bCs/>
+        </w:rPr>
       </w:r>
     </w:p>
     <w:p>
@@ -4802,7 +4814,10 @@
         </w:rPr>
       </w:pPr>
       <w:r>
-        <w:rPr/>
+        <w:rPr>
+          <w:b/>
+          <w:bCs/>
+        </w:rPr>
       </w:r>
     </w:p>
     <w:p>
@@ -4820,7 +4835,10 @@
         </w:rPr>
       </w:pPr>
       <w:r>
-        <w:rPr/>
+        <w:rPr>
+          <w:b/>
+          <w:bCs/>
+        </w:rPr>
       </w:r>
     </w:p>
     <w:p>
@@ -4838,7 +4856,10 @@
         </w:rPr>
       </w:pPr>
       <w:r>
-        <w:rPr/>
+        <w:rPr>
+          <w:b/>
+          <w:bCs/>
+        </w:rPr>
       </w:r>
     </w:p>
     <w:p>
@@ -4856,7 +4877,10 @@
         </w:rPr>
       </w:pPr>
       <w:r>
-        <w:rPr/>
+        <w:rPr>
+          <w:b/>
+          <w:bCs/>
+        </w:rPr>
       </w:r>
     </w:p>
     <w:p>
@@ -4874,7 +4898,10 @@
         </w:rPr>
       </w:pPr>
       <w:r>
-        <w:rPr/>
+        <w:rPr>
+          <w:b/>
+          <w:bCs/>
+        </w:rPr>
       </w:r>
     </w:p>
     <w:p>
@@ -4892,7 +4919,10 @@
         </w:rPr>
       </w:pPr>
       <w:r>
-        <w:rPr/>
+        <w:rPr>
+          <w:b/>
+          <w:bCs/>
+        </w:rPr>
       </w:r>
     </w:p>
     <w:p>
@@ -4910,7 +4940,10 @@
         </w:rPr>
       </w:pPr>
       <w:r>
-        <w:rPr/>
+        <w:rPr>
+          <w:b/>
+          <w:bCs/>
+        </w:rPr>
       </w:r>
     </w:p>
     <w:p>
@@ -4928,7 +4961,10 @@
         </w:rPr>
       </w:pPr>
       <w:r>
-        <w:rPr/>
+        <w:rPr>
+          <w:b/>
+          <w:bCs/>
+        </w:rPr>
       </w:r>
     </w:p>
     <w:p>
@@ -4946,7 +4982,10 @@
         </w:rPr>
       </w:pPr>
       <w:r>
-        <w:rPr/>
+        <w:rPr>
+          <w:b/>
+          <w:bCs/>
+        </w:rPr>
       </w:r>
     </w:p>
     <w:p>
@@ -4964,7 +5003,10 @@
         </w:rPr>
       </w:pPr>
       <w:r>
-        <w:rPr/>
+        <w:rPr>
+          <w:b/>
+          <w:bCs/>
+        </w:rPr>
       </w:r>
     </w:p>
     <w:p>
@@ -5071,7 +5113,6 @@
     <w:p>
       <w:pPr>
         <w:pStyle w:val="TextBody"/>
-        <w:pBdr/>
         <w:rPr>
           <w:b/>
           <w:b/>
@@ -5096,7 +5137,6 @@
     <w:p>
       <w:pPr>
         <w:pStyle w:val="TextBody"/>
-        <w:pBdr/>
         <w:rPr>
           <w:b/>
           <w:b/>
@@ -5111,7 +5151,6 @@
     <w:p>
       <w:pPr>
         <w:pStyle w:val="TextBody"/>
-        <w:pBdr/>
         <w:rPr>
           <w:b/>
           <w:b/>
@@ -5128,7 +5167,6 @@
     <w:p>
       <w:pPr>
         <w:pStyle w:val="PreformattedText"/>
-        <w:pBdr/>
         <w:rPr>
           <w:b/>
           <w:b/>
@@ -5149,7 +5187,6 @@
     <w:p>
       <w:pPr>
         <w:pStyle w:val="PreformattedText"/>
-        <w:pBdr/>
         <w:rPr>
           <w:b/>
           <w:b/>
@@ -5170,7 +5207,6 @@
     <w:p>
       <w:pPr>
         <w:pStyle w:val="PreformattedText"/>
-        <w:pBdr/>
         <w:spacing w:before="0" w:after="283"/>
         <w:rPr>
           <w:b/>
@@ -5192,7 +5228,6 @@
     <w:p>
       <w:pPr>
         <w:pStyle w:val="TextBody"/>
-        <w:pBdr/>
         <w:rPr>
           <w:b/>
           <w:b/>
@@ -5209,7 +5244,6 @@
     <w:p>
       <w:pPr>
         <w:pStyle w:val="PreformattedText"/>
-        <w:pBdr/>
         <w:rPr>
           <w:b/>
           <w:b/>
@@ -5230,7 +5264,6 @@
     <w:p>
       <w:pPr>
         <w:pStyle w:val="PreformattedText"/>
-        <w:pBdr/>
         <w:rPr>
           <w:b/>
           <w:b/>
@@ -5251,7 +5284,6 @@
     <w:p>
       <w:pPr>
         <w:pStyle w:val="PreformattedText"/>
-        <w:pBdr/>
         <w:spacing w:before="0" w:after="283"/>
         <w:rPr>
           <w:b/>
@@ -5273,7 +5305,6 @@
     <w:p>
       <w:pPr>
         <w:pStyle w:val="TextBody"/>
-        <w:pBdr/>
         <w:rPr>
           <w:b/>
           <w:b/>
@@ -5288,7 +5319,6 @@
     <w:p>
       <w:pPr>
         <w:pStyle w:val="TextBody"/>
-        <w:pBdr/>
         <w:rPr>
           <w:b/>
           <w:b/>
@@ -5309,7 +5339,6 @@
           <w:ilvl w:val="0"/>
           <w:numId w:val="7"/>
         </w:numPr>
-        <w:pBdr/>
         <w:tabs>
           <w:tab w:val="clear" w:pos="709"/>
           <w:tab w:val="left" w:pos="0" w:leader="none"/>
@@ -5326,13 +5355,7 @@
         <w:rPr>
           <w:rStyle w:val="SourceText"/>
         </w:rPr>
-        <w:t>1 &lt;= nums.length &lt;= 10</w:t>
-      </w:r>
-      <w:r>
-        <w:rPr>
-          <w:rStyle w:val="SourceText"/>
-        </w:rPr>
-        <w:t>4</w:t>
+        <w:t>1 &lt;= nums.length &lt;= 104</w:t>
       </w:r>
     </w:p>
     <w:p>
@@ -5342,7 +5365,6 @@
           <w:ilvl w:val="0"/>
           <w:numId w:val="7"/>
         </w:numPr>
-        <w:pBdr/>
         <w:tabs>
           <w:tab w:val="clear" w:pos="709"/>
           <w:tab w:val="left" w:pos="0" w:leader="none"/>
@@ -5359,25 +5381,7 @@
         <w:rPr>
           <w:rStyle w:val="SourceText"/>
         </w:rPr>
-        <w:t>-10</w:t>
-      </w:r>
-      <w:r>
-        <w:rPr>
-          <w:rStyle w:val="SourceText"/>
-        </w:rPr>
-        <w:t>4</w:t>
-      </w:r>
-      <w:r>
-        <w:rPr>
-          <w:rStyle w:val="SourceText"/>
-        </w:rPr>
-        <w:t xml:space="preserve"> &lt; nums[i], target &lt; 10</w:t>
-      </w:r>
-      <w:r>
-        <w:rPr>
-          <w:rStyle w:val="SourceText"/>
-        </w:rPr>
-        <w:t>4</w:t>
+        <w:t>-104 &lt; nums[i], target &lt; 104</w:t>
       </w:r>
     </w:p>
     <w:p>
@@ -5387,7 +5391,6 @@
           <w:ilvl w:val="0"/>
           <w:numId w:val="7"/>
         </w:numPr>
-        <w:pBdr/>
         <w:tabs>
           <w:tab w:val="clear" w:pos="709"/>
           <w:tab w:val="left" w:pos="0" w:leader="none"/>
@@ -5432,7 +5435,6 @@
           <w:ilvl w:val="0"/>
           <w:numId w:val="7"/>
         </w:numPr>
-        <w:pBdr/>
         <w:tabs>
           <w:tab w:val="clear" w:pos="709"/>
           <w:tab w:val="left" w:pos="0" w:leader="none"/>
@@ -5470,7 +5472,10 @@
         </w:rPr>
       </w:pPr>
       <w:r>
-        <w:rPr/>
+        <w:rPr>
+          <w:b/>
+          <w:bCs/>
+        </w:rPr>
       </w:r>
     </w:p>
     <w:p>
@@ -5488,7 +5493,10 @@
         </w:rPr>
       </w:pPr>
       <w:r>
-        <w:rPr/>
+        <w:rPr>
+          <w:b/>
+          <w:bCs/>
+        </w:rPr>
       </w:r>
     </w:p>
     <w:p>
@@ -5506,7 +5514,10 @@
         </w:rPr>
       </w:pPr>
       <w:r>
-        <w:rPr/>
+        <w:rPr>
+          <w:b/>
+          <w:bCs/>
+        </w:rPr>
       </w:r>
     </w:p>
     <w:p>
@@ -5524,7 +5535,10 @@
         </w:rPr>
       </w:pPr>
       <w:r>
-        <w:rPr/>
+        <w:rPr>
+          <w:b/>
+          <w:bCs/>
+        </w:rPr>
       </w:r>
     </w:p>
     <w:p>
@@ -5542,7 +5556,10 @@
         </w:rPr>
       </w:pPr>
       <w:r>
-        <w:rPr/>
+        <w:rPr>
+          <w:b/>
+          <w:bCs/>
+        </w:rPr>
       </w:r>
     </w:p>
     <w:p>
@@ -5560,7 +5577,10 @@
         </w:rPr>
       </w:pPr>
       <w:r>
-        <w:rPr/>
+        <w:rPr>
+          <w:b/>
+          <w:bCs/>
+        </w:rPr>
       </w:r>
     </w:p>
     <w:p>
@@ -5578,7 +5598,10 @@
         </w:rPr>
       </w:pPr>
       <w:r>
-        <w:rPr/>
+        <w:rPr>
+          <w:b/>
+          <w:bCs/>
+        </w:rPr>
       </w:r>
     </w:p>
     <w:p>
@@ -5596,7 +5619,10 @@
         </w:rPr>
       </w:pPr>
       <w:r>
-        <w:rPr/>
+        <w:rPr>
+          <w:b/>
+          <w:bCs/>
+        </w:rPr>
       </w:r>
     </w:p>
     <w:p>
@@ -5614,7 +5640,10 @@
         </w:rPr>
       </w:pPr>
       <w:r>
-        <w:rPr/>
+        <w:rPr>
+          <w:b/>
+          <w:bCs/>
+        </w:rPr>
       </w:r>
     </w:p>
     <w:p>
@@ -5632,7 +5661,10 @@
         </w:rPr>
       </w:pPr>
       <w:r>
-        <w:rPr/>
+        <w:rPr>
+          <w:b/>
+          <w:bCs/>
+        </w:rPr>
       </w:r>
     </w:p>
     <w:p>
@@ -5650,7 +5682,10 @@
         </w:rPr>
       </w:pPr>
       <w:r>
-        <w:rPr/>
+        <w:rPr>
+          <w:b/>
+          <w:bCs/>
+        </w:rPr>
       </w:r>
     </w:p>
     <w:p>
@@ -5668,7 +5703,10 @@
         </w:rPr>
       </w:pPr>
       <w:r>
-        <w:rPr/>
+        <w:rPr>
+          <w:b/>
+          <w:bCs/>
+        </w:rPr>
       </w:r>
     </w:p>
     <w:p>
@@ -5686,7 +5724,10 @@
         </w:rPr>
       </w:pPr>
       <w:r>
-        <w:rPr/>
+        <w:rPr>
+          <w:b/>
+          <w:bCs/>
+        </w:rPr>
       </w:r>
     </w:p>
     <w:p>
@@ -5704,7 +5745,10 @@
         </w:rPr>
       </w:pPr>
       <w:r>
-        <w:rPr/>
+        <w:rPr>
+          <w:b/>
+          <w:bCs/>
+        </w:rPr>
       </w:r>
     </w:p>
     <w:p>
@@ -5799,7 +5843,6 @@
     <w:p>
       <w:pPr>
         <w:pStyle w:val="TextBody"/>
-        <w:pBdr/>
         <w:rPr/>
       </w:pPr>
       <w:r>
@@ -5860,7 +5903,6 @@
     <w:p>
       <w:pPr>
         <w:pStyle w:val="TextBody"/>
-        <w:pBdr/>
         <w:rPr/>
       </w:pPr>
       <w:r>
@@ -5911,7 +5953,6 @@
     <w:p>
       <w:pPr>
         <w:pStyle w:val="TextBody"/>
-        <w:pBdr/>
         <w:rPr/>
       </w:pPr>
       <w:r>
@@ -5932,23 +5973,12 @@
     <w:p>
       <w:pPr>
         <w:pStyle w:val="TextBody"/>
-        <w:pBdr/>
-        <w:rPr/>
-      </w:pPr>
-      <w:r>
-        <w:rPr>
-          <w:rStyle w:val="StrongEmphasis"/>
-        </w:rPr>
-        <w:t>Example 1:</w:t>
-      </w:r>
-    </w:p>
-    <w:p>
-      <w:pPr>
-        <w:pStyle w:val="TextBody"/>
-        <w:rPr/>
-      </w:pPr>
-      <w:r>
-        <w:rPr/>
+        <w:rPr/>
+      </w:pPr>
+      <w:r>
+        <w:rPr>
+          <w:rStyle w:val="StrongEmphasis"/>
+        </w:rPr>
         <w:drawing>
           <wp:anchor behindDoc="0" distT="0" distB="0" distL="0" distR="0" simplePos="0" locked="0" layoutInCell="0" allowOverlap="1" relativeHeight="5">
             <wp:simplePos x="0" y="0"/>
@@ -5995,11 +6025,16 @@
           </wp:anchor>
         </w:drawing>
       </w:r>
+      <w:r>
+        <w:rPr>
+          <w:rStyle w:val="StrongEmphasis"/>
+        </w:rPr>
+        <w:t>Example 1:</w:t>
+      </w:r>
     </w:p>
     <w:p>
       <w:pPr>
         <w:pStyle w:val="PreformattedText"/>
-        <w:pBdr/>
         <w:rPr/>
       </w:pPr>
       <w:r>
@@ -6016,7 +6051,6 @@
     <w:p>
       <w:pPr>
         <w:pStyle w:val="PreformattedText"/>
-        <w:pBdr/>
         <w:rPr/>
       </w:pPr>
       <w:r>
@@ -6033,7 +6067,6 @@
     <w:p>
       <w:pPr>
         <w:pStyle w:val="PreformattedText"/>
-        <w:pBdr/>
         <w:rPr/>
       </w:pPr>
       <w:r>
@@ -6050,7 +6083,6 @@
     <w:p>
       <w:pPr>
         <w:pStyle w:val="PreformattedText"/>
-        <w:pBdr/>
         <w:spacing w:before="0" w:after="283"/>
         <w:rPr/>
       </w:pPr>
@@ -6062,7 +6094,6 @@
     <w:p>
       <w:pPr>
         <w:pStyle w:val="TextBody"/>
-        <w:pBdr/>
         <w:rPr/>
       </w:pPr>
       <w:r>
@@ -6075,7 +6106,6 @@
     <w:p>
       <w:pPr>
         <w:pStyle w:val="PreformattedText"/>
-        <w:pBdr/>
         <w:rPr/>
       </w:pPr>
       <w:r>
@@ -6092,7 +6122,6 @@
     <w:p>
       <w:pPr>
         <w:pStyle w:val="PreformattedText"/>
-        <w:pBdr/>
         <w:rPr/>
       </w:pPr>
       <w:r>
@@ -6109,7 +6138,6 @@
     <w:p>
       <w:pPr>
         <w:pStyle w:val="PreformattedText"/>
-        <w:pBdr/>
         <w:spacing w:before="0" w:after="283"/>
         <w:rPr/>
       </w:pPr>
@@ -6127,7 +6155,6 @@
     <w:p>
       <w:pPr>
         <w:pStyle w:val="TextBody"/>
-        <w:pBdr/>
         <w:rPr/>
       </w:pPr>
       <w:r>
@@ -6144,7 +6171,6 @@
           <w:ilvl w:val="0"/>
           <w:numId w:val="8"/>
         </w:numPr>
-        <w:pBdr/>
         <w:tabs>
           <w:tab w:val="clear" w:pos="709"/>
           <w:tab w:val="left" w:pos="0" w:leader="none"/>
@@ -6167,7 +6193,6 @@
           <w:ilvl w:val="0"/>
           <w:numId w:val="8"/>
         </w:numPr>
-        <w:pBdr/>
         <w:tabs>
           <w:tab w:val="clear" w:pos="709"/>
           <w:tab w:val="left" w:pos="0" w:leader="none"/>
@@ -6190,7 +6215,6 @@
           <w:ilvl w:val="0"/>
           <w:numId w:val="8"/>
         </w:numPr>
-        <w:pBdr/>
         <w:tabs>
           <w:tab w:val="clear" w:pos="709"/>
           <w:tab w:val="left" w:pos="0" w:leader="none"/>
@@ -6213,7 +6237,6 @@
           <w:ilvl w:val="0"/>
           <w:numId w:val="8"/>
         </w:numPr>
-        <w:pBdr/>
         <w:tabs>
           <w:tab w:val="clear" w:pos="709"/>
           <w:tab w:val="left" w:pos="0" w:leader="none"/>
@@ -6226,13 +6249,7 @@
         <w:rPr>
           <w:rStyle w:val="SourceText"/>
         </w:rPr>
-        <w:t>0 &lt;= image[i][j], color &lt; 2</w:t>
-      </w:r>
-      <w:r>
-        <w:rPr>
-          <w:rStyle w:val="SourceText"/>
-        </w:rPr>
-        <w:t>16</w:t>
+        <w:t>0 &lt;= image[i][j], color &lt; 216</w:t>
       </w:r>
     </w:p>
     <w:p>
@@ -6242,7 +6259,6 @@
           <w:ilvl w:val="0"/>
           <w:numId w:val="8"/>
         </w:numPr>
-        <w:pBdr/>
         <w:tabs>
           <w:tab w:val="clear" w:pos="709"/>
           <w:tab w:val="left" w:pos="0" w:leader="none"/>
@@ -6265,7 +6281,6 @@
           <w:ilvl w:val="0"/>
           <w:numId w:val="8"/>
         </w:numPr>
-        <w:pBdr/>
         <w:tabs>
           <w:tab w:val="clear" w:pos="709"/>
           <w:tab w:val="left" w:pos="0" w:leader="none"/>
@@ -6295,10 +6310,1064 @@
         </w:rPr>
       </w:pPr>
       <w:r>
-        <w:rPr>
-          <w:b/>
-          <w:bCs/>
-        </w:rPr>
+        <w:rPr/>
+      </w:r>
+    </w:p>
+    <w:p>
+      <w:pPr>
+        <w:pStyle w:val="TextBody"/>
+        <w:widowControl/>
+        <w:bidi w:val="0"/>
+        <w:spacing w:before="0" w:after="140"/>
+        <w:ind w:left="0" w:right="0" w:hanging="0"/>
+        <w:jc w:val="left"/>
+        <w:rPr>
+          <w:b/>
+          <w:b/>
+          <w:bCs/>
+        </w:rPr>
+      </w:pPr>
+      <w:r>
+        <w:rPr>
+          <w:b/>
+          <w:bCs/>
+        </w:rPr>
+        <w:t>9. Lowest Common Ancestor of a Binary Search Tree (235 in LC)</w:t>
+      </w:r>
+    </w:p>
+    <w:p>
+      <w:pPr>
+        <w:pStyle w:val="TextBody"/>
+        <w:widowControl/>
+        <w:bidi w:val="0"/>
+        <w:spacing w:before="0" w:after="140"/>
+        <w:ind w:left="0" w:right="0" w:hanging="0"/>
+        <w:jc w:val="left"/>
+        <w:rPr>
+          <w:b/>
+          <w:b/>
+          <w:bCs/>
+        </w:rPr>
+      </w:pPr>
+      <w:r>
+        <w:rPr/>
+        <w:t>Given a binary search tree (BST), find the lowest common ancestor (LCA) node of two given nodes in the BST.</w:t>
+      </w:r>
+    </w:p>
+    <w:p>
+      <w:pPr>
+        <w:pStyle w:val="TextBody"/>
+        <w:pBdr/>
+        <w:rPr>
+          <w:b/>
+          <w:b/>
+          <w:bCs/>
+        </w:rPr>
+      </w:pPr>
+      <w:r>
+        <w:rPr/>
+        <w:t>According to the </w:t>
+      </w:r>
+      <w:hyperlink r:id="rId6" w:tgtFrame="_blank">
+        <w:r>
+          <w:rPr>
+            <w:rStyle w:val="InternetLink"/>
+          </w:rPr>
+          <w:t>definition of LCA on Wikipedia</w:t>
+        </w:r>
+      </w:hyperlink>
+      <w:r>
+        <w:rPr/>
+        <w:t>: “The lowest common ancestor is defined between two nodes </w:t>
+      </w:r>
+      <w:r>
+        <w:rPr>
+          <w:rStyle w:val="SourceText"/>
+        </w:rPr>
+        <w:t>p</w:t>
+      </w:r>
+      <w:r>
+        <w:rPr/>
+        <w:t> and </w:t>
+      </w:r>
+      <w:r>
+        <w:rPr>
+          <w:rStyle w:val="SourceText"/>
+        </w:rPr>
+        <w:t>q</w:t>
+      </w:r>
+      <w:r>
+        <w:rPr/>
+        <w:t> as the lowest node in </w:t>
+      </w:r>
+      <w:r>
+        <w:rPr>
+          <w:rStyle w:val="SourceText"/>
+        </w:rPr>
+        <w:t>T</w:t>
+      </w:r>
+      <w:r>
+        <w:rPr/>
+        <w:t> that has both </w:t>
+      </w:r>
+      <w:r>
+        <w:rPr>
+          <w:rStyle w:val="SourceText"/>
+        </w:rPr>
+        <w:t>p</w:t>
+      </w:r>
+      <w:r>
+        <w:rPr/>
+        <w:t> and </w:t>
+      </w:r>
+      <w:r>
+        <w:rPr>
+          <w:rStyle w:val="SourceText"/>
+        </w:rPr>
+        <w:t>q</w:t>
+      </w:r>
+      <w:r>
+        <w:rPr/>
+        <w:t> as descendants (where we allow </w:t>
+      </w:r>
+      <w:r>
+        <w:rPr>
+          <w:rStyle w:val="StrongEmphasis"/>
+        </w:rPr>
+        <w:t>a node to be a descendant of itself</w:t>
+      </w:r>
+      <w:r>
+        <w:rPr/>
+        <w:t>).”</w:t>
+      </w:r>
+    </w:p>
+    <w:p>
+      <w:pPr>
+        <w:pStyle w:val="TextBody"/>
+        <w:pBdr/>
+        <w:rPr>
+          <w:b/>
+          <w:b/>
+          <w:bCs/>
+        </w:rPr>
+      </w:pPr>
+      <w:r>
+        <w:rPr/>
+        <w:t> </w:t>
+      </w:r>
+    </w:p>
+    <w:p>
+      <w:pPr>
+        <w:pStyle w:val="TextBody"/>
+        <w:pBdr/>
+        <w:rPr>
+          <w:b/>
+          <w:b/>
+          <w:bCs/>
+        </w:rPr>
+      </w:pPr>
+      <w:r>
+        <w:rPr>
+          <w:rStyle w:val="StrongEmphasis"/>
+        </w:rPr>
+        <w:t>Example 1:</w:t>
+      </w:r>
+    </w:p>
+    <w:p>
+      <w:pPr>
+        <w:pStyle w:val="TextBody"/>
+        <w:rPr>
+          <w:b/>
+          <w:b/>
+          <w:bCs/>
+        </w:rPr>
+      </w:pPr>
+      <w:r>
+        <w:rPr/>
+        <w:drawing>
+          <wp:anchor behindDoc="0" distT="0" distB="0" distL="0" distR="0" simplePos="0" locked="0" layoutInCell="0" allowOverlap="1" relativeHeight="6">
+            <wp:simplePos x="0" y="0"/>
+            <wp:positionH relativeFrom="column">
+              <wp:posOffset>203200</wp:posOffset>
+            </wp:positionH>
+            <wp:positionV relativeFrom="paragraph">
+              <wp:posOffset>-70485</wp:posOffset>
+            </wp:positionV>
+            <wp:extent cx="1905000" cy="1809750"/>
+            <wp:effectExtent l="0" t="0" r="0" b="0"/>
+            <wp:wrapSquare wrapText="largest"/>
+            <wp:docPr id="5" name="Image5" descr=""/>
+            <wp:cNvGraphicFramePr>
+              <a:graphicFrameLocks xmlns:a="http://schemas.openxmlformats.org/drawingml/2006/main" noChangeAspect="1"/>
+            </wp:cNvGraphicFramePr>
+            <a:graphic xmlns:a="http://schemas.openxmlformats.org/drawingml/2006/main">
+              <a:graphicData uri="http://schemas.openxmlformats.org/drawingml/2006/picture">
+                <pic:pic xmlns:pic="http://schemas.openxmlformats.org/drawingml/2006/picture">
+                  <pic:nvPicPr>
+                    <pic:cNvPr id="5" name="Image5" descr=""/>
+                    <pic:cNvPicPr>
+                      <a:picLocks noChangeAspect="1" noChangeArrowheads="1"/>
+                    </pic:cNvPicPr>
+                  </pic:nvPicPr>
+                  <pic:blipFill>
+                    <a:blip r:embed="rId7"/>
+                    <a:stretch>
+                      <a:fillRect/>
+                    </a:stretch>
+                  </pic:blipFill>
+                  <pic:spPr bwMode="auto">
+                    <a:xfrm>
+                      <a:off x="0" y="0"/>
+                      <a:ext cx="1905000" cy="1809750"/>
+                    </a:xfrm>
+                    <a:prstGeom prst="rect">
+                      <a:avLst/>
+                    </a:prstGeom>
+                  </pic:spPr>
+                </pic:pic>
+              </a:graphicData>
+            </a:graphic>
+          </wp:anchor>
+        </w:drawing>
+      </w:r>
+    </w:p>
+    <w:p>
+      <w:pPr>
+        <w:pStyle w:val="PreformattedText"/>
+        <w:pBdr/>
+        <w:rPr>
+          <w:b/>
+          <w:b/>
+          <w:bCs/>
+        </w:rPr>
+      </w:pPr>
+      <w:r>
+        <w:rPr/>
+      </w:r>
+    </w:p>
+    <w:p>
+      <w:pPr>
+        <w:pStyle w:val="PreformattedText"/>
+        <w:pBdr/>
+        <w:rPr>
+          <w:b/>
+          <w:b/>
+          <w:bCs/>
+        </w:rPr>
+      </w:pPr>
+      <w:r>
+        <w:rPr/>
+      </w:r>
+    </w:p>
+    <w:p>
+      <w:pPr>
+        <w:pStyle w:val="PreformattedText"/>
+        <w:pBdr/>
+        <w:rPr>
+          <w:b/>
+          <w:b/>
+          <w:bCs/>
+        </w:rPr>
+      </w:pPr>
+      <w:r>
+        <w:rPr/>
+      </w:r>
+    </w:p>
+    <w:p>
+      <w:pPr>
+        <w:pStyle w:val="PreformattedText"/>
+        <w:pBdr/>
+        <w:rPr>
+          <w:b/>
+          <w:b/>
+          <w:bCs/>
+        </w:rPr>
+      </w:pPr>
+      <w:r>
+        <w:rPr/>
+      </w:r>
+    </w:p>
+    <w:p>
+      <w:pPr>
+        <w:pStyle w:val="PreformattedText"/>
+        <w:pBdr/>
+        <w:rPr>
+          <w:b/>
+          <w:b/>
+          <w:bCs/>
+        </w:rPr>
+      </w:pPr>
+      <w:r>
+        <w:rPr/>
+      </w:r>
+    </w:p>
+    <w:p>
+      <w:pPr>
+        <w:pStyle w:val="PreformattedText"/>
+        <w:pBdr/>
+        <w:rPr>
+          <w:b/>
+          <w:b/>
+          <w:bCs/>
+        </w:rPr>
+      </w:pPr>
+      <w:r>
+        <w:rPr/>
+      </w:r>
+    </w:p>
+    <w:p>
+      <w:pPr>
+        <w:pStyle w:val="PreformattedText"/>
+        <w:pBdr/>
+        <w:rPr>
+          <w:b/>
+          <w:b/>
+          <w:bCs/>
+        </w:rPr>
+      </w:pPr>
+      <w:r>
+        <w:rPr/>
+      </w:r>
+    </w:p>
+    <w:p>
+      <w:pPr>
+        <w:pStyle w:val="PreformattedText"/>
+        <w:pBdr/>
+        <w:rPr>
+          <w:b/>
+          <w:b/>
+          <w:bCs/>
+        </w:rPr>
+      </w:pPr>
+      <w:r>
+        <w:rPr/>
+      </w:r>
+    </w:p>
+    <w:p>
+      <w:pPr>
+        <w:pStyle w:val="PreformattedText"/>
+        <w:pBdr/>
+        <w:rPr>
+          <w:b/>
+          <w:b/>
+          <w:bCs/>
+        </w:rPr>
+      </w:pPr>
+      <w:r>
+        <w:rPr/>
+      </w:r>
+    </w:p>
+    <w:p>
+      <w:pPr>
+        <w:pStyle w:val="PreformattedText"/>
+        <w:pBdr/>
+        <w:rPr>
+          <w:b/>
+          <w:b/>
+          <w:bCs/>
+        </w:rPr>
+      </w:pPr>
+      <w:r>
+        <w:rPr/>
+      </w:r>
+    </w:p>
+    <w:p>
+      <w:pPr>
+        <w:pStyle w:val="PreformattedText"/>
+        <w:pBdr/>
+        <w:rPr>
+          <w:b/>
+          <w:b/>
+          <w:bCs/>
+        </w:rPr>
+      </w:pPr>
+      <w:r>
+        <w:rPr/>
+      </w:r>
+    </w:p>
+    <w:p>
+      <w:pPr>
+        <w:pStyle w:val="PreformattedText"/>
+        <w:pBdr/>
+        <w:rPr>
+          <w:b/>
+          <w:b/>
+          <w:bCs/>
+        </w:rPr>
+      </w:pPr>
+      <w:r>
+        <w:rPr>
+          <w:rStyle w:val="StrongEmphasis"/>
+        </w:rPr>
+        <w:t>Input:</w:t>
+      </w:r>
+      <w:r>
+        <w:rPr/>
+        <w:t xml:space="preserve"> root = [6,2,8,0,4,7,9,null,null,3,5], p = 2, q = 8</w:t>
+      </w:r>
+    </w:p>
+    <w:p>
+      <w:pPr>
+        <w:pStyle w:val="PreformattedText"/>
+        <w:pBdr/>
+        <w:rPr>
+          <w:b/>
+          <w:b/>
+          <w:bCs/>
+        </w:rPr>
+      </w:pPr>
+      <w:r>
+        <w:rPr>
+          <w:rStyle w:val="StrongEmphasis"/>
+        </w:rPr>
+        <w:t>Output:</w:t>
+      </w:r>
+      <w:r>
+        <w:rPr/>
+        <w:t xml:space="preserve"> 6</w:t>
+      </w:r>
+    </w:p>
+    <w:p>
+      <w:pPr>
+        <w:pStyle w:val="PreformattedText"/>
+        <w:pBdr/>
+        <w:spacing w:before="0" w:after="283"/>
+        <w:rPr>
+          <w:b/>
+          <w:b/>
+          <w:bCs/>
+        </w:rPr>
+      </w:pPr>
+      <w:r>
+        <w:rPr>
+          <w:rStyle w:val="StrongEmphasis"/>
+        </w:rPr>
+        <w:t>Explanation:</w:t>
+      </w:r>
+      <w:r>
+        <w:rPr/>
+        <w:t xml:space="preserve"> The LCA of nodes 2 and 8 is 6.</w:t>
+      </w:r>
+    </w:p>
+    <w:p>
+      <w:pPr>
+        <w:pStyle w:val="TextBody"/>
+        <w:pBdr/>
+        <w:rPr>
+          <w:b/>
+          <w:b/>
+          <w:bCs/>
+        </w:rPr>
+      </w:pPr>
+      <w:r>
+        <w:rPr>
+          <w:rStyle w:val="StrongEmphasis"/>
+        </w:rPr>
+        <w:t>Example 2:</w:t>
+      </w:r>
+    </w:p>
+    <w:p>
+      <w:pPr>
+        <w:pStyle w:val="TextBody"/>
+        <w:rPr>
+          <w:b/>
+          <w:b/>
+          <w:bCs/>
+        </w:rPr>
+      </w:pPr>
+      <w:r>
+        <w:rPr/>
+        <w:drawing>
+          <wp:anchor behindDoc="0" distT="0" distB="0" distL="0" distR="0" simplePos="0" locked="0" layoutInCell="0" allowOverlap="1" relativeHeight="7">
+            <wp:simplePos x="0" y="0"/>
+            <wp:positionH relativeFrom="column">
+              <wp:posOffset>92075</wp:posOffset>
+            </wp:positionH>
+            <wp:positionV relativeFrom="paragraph">
+              <wp:posOffset>-10160</wp:posOffset>
+            </wp:positionV>
+            <wp:extent cx="1905000" cy="1809750"/>
+            <wp:effectExtent l="0" t="0" r="0" b="0"/>
+            <wp:wrapSquare wrapText="largest"/>
+            <wp:docPr id="6" name="Image6" descr=""/>
+            <wp:cNvGraphicFramePr>
+              <a:graphicFrameLocks xmlns:a="http://schemas.openxmlformats.org/drawingml/2006/main" noChangeAspect="1"/>
+            </wp:cNvGraphicFramePr>
+            <a:graphic xmlns:a="http://schemas.openxmlformats.org/drawingml/2006/main">
+              <a:graphicData uri="http://schemas.openxmlformats.org/drawingml/2006/picture">
+                <pic:pic xmlns:pic="http://schemas.openxmlformats.org/drawingml/2006/picture">
+                  <pic:nvPicPr>
+                    <pic:cNvPr id="6" name="Image6" descr=""/>
+                    <pic:cNvPicPr>
+                      <a:picLocks noChangeAspect="1" noChangeArrowheads="1"/>
+                    </pic:cNvPicPr>
+                  </pic:nvPicPr>
+                  <pic:blipFill>
+                    <a:blip r:embed="rId8"/>
+                    <a:stretch>
+                      <a:fillRect/>
+                    </a:stretch>
+                  </pic:blipFill>
+                  <pic:spPr bwMode="auto">
+                    <a:xfrm>
+                      <a:off x="0" y="0"/>
+                      <a:ext cx="1905000" cy="1809750"/>
+                    </a:xfrm>
+                    <a:prstGeom prst="rect">
+                      <a:avLst/>
+                    </a:prstGeom>
+                  </pic:spPr>
+                </pic:pic>
+              </a:graphicData>
+            </a:graphic>
+          </wp:anchor>
+        </w:drawing>
+      </w:r>
+    </w:p>
+    <w:p>
+      <w:pPr>
+        <w:pStyle w:val="PreformattedText"/>
+        <w:pBdr/>
+        <w:rPr>
+          <w:b/>
+          <w:b/>
+          <w:bCs/>
+        </w:rPr>
+      </w:pPr>
+      <w:r>
+        <w:rPr/>
+      </w:r>
+    </w:p>
+    <w:p>
+      <w:pPr>
+        <w:pStyle w:val="PreformattedText"/>
+        <w:pBdr/>
+        <w:rPr>
+          <w:b/>
+          <w:b/>
+          <w:bCs/>
+        </w:rPr>
+      </w:pPr>
+      <w:r>
+        <w:rPr/>
+      </w:r>
+    </w:p>
+    <w:p>
+      <w:pPr>
+        <w:pStyle w:val="PreformattedText"/>
+        <w:pBdr/>
+        <w:rPr>
+          <w:b/>
+          <w:b/>
+          <w:bCs/>
+        </w:rPr>
+      </w:pPr>
+      <w:r>
+        <w:rPr/>
+      </w:r>
+    </w:p>
+    <w:p>
+      <w:pPr>
+        <w:pStyle w:val="PreformattedText"/>
+        <w:pBdr/>
+        <w:rPr>
+          <w:b/>
+          <w:b/>
+          <w:bCs/>
+        </w:rPr>
+      </w:pPr>
+      <w:r>
+        <w:rPr/>
+      </w:r>
+    </w:p>
+    <w:p>
+      <w:pPr>
+        <w:pStyle w:val="PreformattedText"/>
+        <w:pBdr/>
+        <w:rPr>
+          <w:b/>
+          <w:b/>
+          <w:bCs/>
+        </w:rPr>
+      </w:pPr>
+      <w:r>
+        <w:rPr/>
+      </w:r>
+    </w:p>
+    <w:p>
+      <w:pPr>
+        <w:pStyle w:val="PreformattedText"/>
+        <w:pBdr/>
+        <w:rPr>
+          <w:b/>
+          <w:b/>
+          <w:bCs/>
+        </w:rPr>
+      </w:pPr>
+      <w:r>
+        <w:rPr/>
+      </w:r>
+    </w:p>
+    <w:p>
+      <w:pPr>
+        <w:pStyle w:val="PreformattedText"/>
+        <w:pBdr/>
+        <w:rPr>
+          <w:b/>
+          <w:b/>
+          <w:bCs/>
+        </w:rPr>
+      </w:pPr>
+      <w:r>
+        <w:rPr/>
+      </w:r>
+    </w:p>
+    <w:p>
+      <w:pPr>
+        <w:pStyle w:val="PreformattedText"/>
+        <w:pBdr/>
+        <w:rPr>
+          <w:b/>
+          <w:b/>
+          <w:bCs/>
+        </w:rPr>
+      </w:pPr>
+      <w:r>
+        <w:rPr/>
+      </w:r>
+    </w:p>
+    <w:p>
+      <w:pPr>
+        <w:pStyle w:val="PreformattedText"/>
+        <w:pBdr/>
+        <w:rPr>
+          <w:b/>
+          <w:b/>
+          <w:bCs/>
+        </w:rPr>
+      </w:pPr>
+      <w:r>
+        <w:rPr/>
+      </w:r>
+    </w:p>
+    <w:p>
+      <w:pPr>
+        <w:pStyle w:val="PreformattedText"/>
+        <w:pBdr/>
+        <w:rPr>
+          <w:b/>
+          <w:b/>
+          <w:bCs/>
+        </w:rPr>
+      </w:pPr>
+      <w:r>
+        <w:rPr/>
+      </w:r>
+    </w:p>
+    <w:p>
+      <w:pPr>
+        <w:pStyle w:val="PreformattedText"/>
+        <w:pBdr/>
+        <w:rPr>
+          <w:b/>
+          <w:b/>
+          <w:bCs/>
+        </w:rPr>
+      </w:pPr>
+      <w:r>
+        <w:rPr/>
+      </w:r>
+    </w:p>
+    <w:p>
+      <w:pPr>
+        <w:pStyle w:val="PreformattedText"/>
+        <w:pBdr/>
+        <w:rPr>
+          <w:b/>
+          <w:b/>
+          <w:bCs/>
+        </w:rPr>
+      </w:pPr>
+      <w:r>
+        <w:rPr>
+          <w:rStyle w:val="StrongEmphasis"/>
+        </w:rPr>
+        <w:t>Input:</w:t>
+      </w:r>
+      <w:r>
+        <w:rPr/>
+        <w:t xml:space="preserve"> root = [6,2,8,0,4,7,9,null,null,3,5], p = 2, q = 4</w:t>
+      </w:r>
+    </w:p>
+    <w:p>
+      <w:pPr>
+        <w:pStyle w:val="PreformattedText"/>
+        <w:pBdr/>
+        <w:rPr>
+          <w:b/>
+          <w:b/>
+          <w:bCs/>
+        </w:rPr>
+      </w:pPr>
+      <w:r>
+        <w:rPr>
+          <w:rStyle w:val="StrongEmphasis"/>
+        </w:rPr>
+        <w:t>Output:</w:t>
+      </w:r>
+      <w:r>
+        <w:rPr/>
+        <w:t xml:space="preserve"> 2</w:t>
+      </w:r>
+    </w:p>
+    <w:p>
+      <w:pPr>
+        <w:pStyle w:val="PreformattedText"/>
+        <w:pBdr/>
+        <w:spacing w:before="0" w:after="283"/>
+        <w:rPr>
+          <w:b/>
+          <w:b/>
+          <w:bCs/>
+        </w:rPr>
+      </w:pPr>
+      <w:r>
+        <w:rPr>
+          <w:rStyle w:val="StrongEmphasis"/>
+        </w:rPr>
+        <w:t>Explanation:</w:t>
+      </w:r>
+      <w:r>
+        <w:rPr/>
+        <w:t xml:space="preserve"> The LCA of nodes 2 and 4 is 2, since a node can be a descendant of itself according to the LCA definition.</w:t>
+      </w:r>
+    </w:p>
+    <w:p>
+      <w:pPr>
+        <w:pStyle w:val="TextBody"/>
+        <w:pBdr/>
+        <w:rPr>
+          <w:b/>
+          <w:b/>
+          <w:bCs/>
+        </w:rPr>
+      </w:pPr>
+      <w:r>
+        <w:rPr>
+          <w:rStyle w:val="StrongEmphasis"/>
+        </w:rPr>
+        <w:t>Example 3:</w:t>
+      </w:r>
+    </w:p>
+    <w:p>
+      <w:pPr>
+        <w:pStyle w:val="PreformattedText"/>
+        <w:pBdr/>
+        <w:rPr>
+          <w:b/>
+          <w:b/>
+          <w:bCs/>
+        </w:rPr>
+      </w:pPr>
+      <w:r>
+        <w:rPr>
+          <w:rStyle w:val="StrongEmphasis"/>
+        </w:rPr>
+        <w:t>Input:</w:t>
+      </w:r>
+      <w:r>
+        <w:rPr/>
+        <w:t xml:space="preserve"> root = [2,1], p = 2, q = 1</w:t>
+      </w:r>
+    </w:p>
+    <w:p>
+      <w:pPr>
+        <w:pStyle w:val="PreformattedText"/>
+        <w:pBdr/>
+        <w:spacing w:before="0" w:after="283"/>
+        <w:rPr>
+          <w:b/>
+          <w:b/>
+          <w:bCs/>
+        </w:rPr>
+      </w:pPr>
+      <w:r>
+        <w:rPr>
+          <w:rStyle w:val="StrongEmphasis"/>
+        </w:rPr>
+        <w:t>Output:</w:t>
+      </w:r>
+      <w:r>
+        <w:rPr/>
+        <w:t xml:space="preserve"> 2</w:t>
+      </w:r>
+    </w:p>
+    <w:p>
+      <w:pPr>
+        <w:pStyle w:val="TextBody"/>
+        <w:pBdr/>
+        <w:rPr>
+          <w:b/>
+          <w:b/>
+          <w:bCs/>
+        </w:rPr>
+      </w:pPr>
+      <w:r>
+        <w:rPr/>
+        <w:t> </w:t>
+      </w:r>
+    </w:p>
+    <w:p>
+      <w:pPr>
+        <w:pStyle w:val="TextBody"/>
+        <w:pBdr/>
+        <w:rPr>
+          <w:b/>
+          <w:b/>
+          <w:bCs/>
+        </w:rPr>
+      </w:pPr>
+      <w:r>
+        <w:rPr/>
+      </w:r>
+    </w:p>
+    <w:p>
+      <w:pPr>
+        <w:pStyle w:val="TextBody"/>
+        <w:pBdr/>
+        <w:rPr>
+          <w:b/>
+          <w:b/>
+          <w:bCs/>
+        </w:rPr>
+      </w:pPr>
+      <w:r>
+        <w:rPr>
+          <w:rStyle w:val="StrongEmphasis"/>
+        </w:rPr>
+        <w:t>Constraints:</w:t>
+      </w:r>
+    </w:p>
+    <w:p>
+      <w:pPr>
+        <w:pStyle w:val="TextBody"/>
+        <w:numPr>
+          <w:ilvl w:val="0"/>
+          <w:numId w:val="9"/>
+        </w:numPr>
+        <w:pBdr/>
+        <w:tabs>
+          <w:tab w:val="clear" w:pos="709"/>
+          <w:tab w:val="left" w:pos="0" w:leader="none"/>
+        </w:tabs>
+        <w:spacing w:before="0" w:after="0"/>
+        <w:ind w:left="709" w:hanging="283"/>
+        <w:rPr>
+          <w:b/>
+          <w:b/>
+          <w:bCs/>
+        </w:rPr>
+      </w:pPr>
+      <w:r>
+        <w:rPr/>
+        <w:t>The number of nodes in the tree is in the range </w:t>
+      </w:r>
+      <w:r>
+        <w:rPr>
+          <w:rStyle w:val="SourceText"/>
+        </w:rPr>
+        <w:t>[2, 10</w:t>
+      </w:r>
+      <w:r>
+        <w:rPr>
+          <w:rStyle w:val="SourceText"/>
+        </w:rPr>
+        <w:t>5</w:t>
+      </w:r>
+      <w:r>
+        <w:rPr>
+          <w:rStyle w:val="SourceText"/>
+        </w:rPr>
+        <w:t>]</w:t>
+      </w:r>
+      <w:r>
+        <w:rPr/>
+        <w:t>.</w:t>
+      </w:r>
+    </w:p>
+    <w:p>
+      <w:pPr>
+        <w:pStyle w:val="TextBody"/>
+        <w:numPr>
+          <w:ilvl w:val="0"/>
+          <w:numId w:val="9"/>
+        </w:numPr>
+        <w:pBdr/>
+        <w:tabs>
+          <w:tab w:val="clear" w:pos="709"/>
+          <w:tab w:val="left" w:pos="0" w:leader="none"/>
+        </w:tabs>
+        <w:spacing w:before="0" w:after="0"/>
+        <w:ind w:left="709" w:hanging="283"/>
+        <w:rPr>
+          <w:b/>
+          <w:b/>
+          <w:bCs/>
+        </w:rPr>
+      </w:pPr>
+      <w:r>
+        <w:rPr>
+          <w:rStyle w:val="SourceText"/>
+        </w:rPr>
+        <w:t>-10</w:t>
+      </w:r>
+      <w:r>
+        <w:rPr>
+          <w:rStyle w:val="SourceText"/>
+        </w:rPr>
+        <w:t>9</w:t>
+      </w:r>
+      <w:r>
+        <w:rPr>
+          <w:rStyle w:val="SourceText"/>
+        </w:rPr>
+        <w:t xml:space="preserve"> &lt;= Node.val &lt;= 10</w:t>
+      </w:r>
+      <w:r>
+        <w:rPr>
+          <w:rStyle w:val="SourceText"/>
+        </w:rPr>
+        <w:t>9</w:t>
+      </w:r>
+    </w:p>
+    <w:p>
+      <w:pPr>
+        <w:pStyle w:val="TextBody"/>
+        <w:numPr>
+          <w:ilvl w:val="0"/>
+          <w:numId w:val="9"/>
+        </w:numPr>
+        <w:pBdr/>
+        <w:tabs>
+          <w:tab w:val="clear" w:pos="709"/>
+          <w:tab w:val="left" w:pos="0" w:leader="none"/>
+        </w:tabs>
+        <w:spacing w:before="0" w:after="0"/>
+        <w:ind w:left="709" w:hanging="283"/>
+        <w:rPr>
+          <w:b/>
+          <w:b/>
+          <w:bCs/>
+        </w:rPr>
+      </w:pPr>
+      <w:r>
+        <w:rPr/>
+        <w:t>All </w:t>
+      </w:r>
+      <w:r>
+        <w:rPr>
+          <w:rStyle w:val="SourceText"/>
+        </w:rPr>
+        <w:t>Node.val</w:t>
+      </w:r>
+      <w:r>
+        <w:rPr/>
+        <w:t> are </w:t>
+      </w:r>
+      <w:r>
+        <w:rPr>
+          <w:rStyle w:val="StrongEmphasis"/>
+        </w:rPr>
+        <w:t>unique</w:t>
+      </w:r>
+      <w:r>
+        <w:rPr/>
+        <w:t>.</w:t>
+      </w:r>
+    </w:p>
+    <w:p>
+      <w:pPr>
+        <w:pStyle w:val="TextBody"/>
+        <w:numPr>
+          <w:ilvl w:val="0"/>
+          <w:numId w:val="9"/>
+        </w:numPr>
+        <w:pBdr/>
+        <w:tabs>
+          <w:tab w:val="clear" w:pos="709"/>
+          <w:tab w:val="left" w:pos="0" w:leader="none"/>
+        </w:tabs>
+        <w:spacing w:before="0" w:after="0"/>
+        <w:ind w:left="709" w:hanging="283"/>
+        <w:rPr>
+          <w:b/>
+          <w:b/>
+          <w:bCs/>
+        </w:rPr>
+      </w:pPr>
+      <w:r>
+        <w:rPr>
+          <w:rStyle w:val="SourceText"/>
+        </w:rPr>
+        <w:t>p != q</w:t>
+      </w:r>
+    </w:p>
+    <w:p>
+      <w:pPr>
+        <w:pStyle w:val="TextBody"/>
+        <w:numPr>
+          <w:ilvl w:val="0"/>
+          <w:numId w:val="9"/>
+        </w:numPr>
+        <w:pBdr/>
+        <w:tabs>
+          <w:tab w:val="clear" w:pos="709"/>
+          <w:tab w:val="left" w:pos="0" w:leader="none"/>
+        </w:tabs>
+        <w:ind w:left="709" w:hanging="283"/>
+        <w:rPr>
+          <w:b/>
+          <w:b/>
+          <w:bCs/>
+        </w:rPr>
+      </w:pPr>
+      <w:r>
+        <w:rPr>
+          <w:rStyle w:val="SourceText"/>
+        </w:rPr>
+        <w:t>p</w:t>
+      </w:r>
+      <w:r>
+        <w:rPr/>
+        <w:t> and </w:t>
+      </w:r>
+      <w:r>
+        <w:rPr>
+          <w:rStyle w:val="SourceText"/>
+        </w:rPr>
+        <w:t>q</w:t>
+      </w:r>
+      <w:r>
+        <w:rPr/>
+        <w:t> will exist in the BST.</w:t>
+      </w:r>
+    </w:p>
+    <w:p>
+      <w:pPr>
+        <w:pStyle w:val="TextBody"/>
+        <w:widowControl/>
+        <w:bidi w:val="0"/>
+        <w:spacing w:before="0" w:after="140"/>
+        <w:ind w:left="0" w:right="0" w:hanging="0"/>
+        <w:jc w:val="left"/>
+        <w:rPr>
+          <w:b/>
+          <w:b/>
+          <w:bCs/>
+        </w:rPr>
+      </w:pPr>
+      <w:r>
+        <w:rPr/>
       </w:r>
     </w:p>
     <w:sectPr>
@@ -7413,6 +8482,143 @@
     </w:lvl>
   </w:abstractNum>
   <w:abstractNum w:abstractNumId="9">
+    <w:lvl w:ilvl="0">
+      <w:start w:val="1"/>
+      <w:numFmt w:val="bullet"/>
+      <w:lvlText w:val=""/>
+      <w:lvlJc w:val="left"/>
+      <w:pPr>
+        <w:tabs>
+          <w:tab w:val="num" w:pos="709"/>
+        </w:tabs>
+        <w:ind w:left="709" w:hanging="283"/>
+      </w:pPr>
+      <w:rPr>
+        <w:rFonts w:ascii="Symbol" w:hAnsi="Symbol" w:cs="Symbol" w:hint="default"/>
+      </w:rPr>
+    </w:lvl>
+    <w:lvl w:ilvl="1">
+      <w:start w:val="1"/>
+      <w:numFmt w:val="bullet"/>
+      <w:lvlText w:val=""/>
+      <w:lvlJc w:val="left"/>
+      <w:pPr>
+        <w:tabs>
+          <w:tab w:val="num" w:pos="1418"/>
+        </w:tabs>
+        <w:ind w:left="1418" w:hanging="283"/>
+      </w:pPr>
+      <w:rPr>
+        <w:rFonts w:ascii="Symbol" w:hAnsi="Symbol" w:cs="Symbol" w:hint="default"/>
+      </w:rPr>
+    </w:lvl>
+    <w:lvl w:ilvl="2">
+      <w:start w:val="1"/>
+      <w:numFmt w:val="bullet"/>
+      <w:lvlText w:val=""/>
+      <w:lvlJc w:val="left"/>
+      <w:pPr>
+        <w:tabs>
+          <w:tab w:val="num" w:pos="2127"/>
+        </w:tabs>
+        <w:ind w:left="2127" w:hanging="283"/>
+      </w:pPr>
+      <w:rPr>
+        <w:rFonts w:ascii="Symbol" w:hAnsi="Symbol" w:cs="Symbol" w:hint="default"/>
+      </w:rPr>
+    </w:lvl>
+    <w:lvl w:ilvl="3">
+      <w:start w:val="1"/>
+      <w:numFmt w:val="bullet"/>
+      <w:lvlText w:val=""/>
+      <w:lvlJc w:val="left"/>
+      <w:pPr>
+        <w:tabs>
+          <w:tab w:val="num" w:pos="2836"/>
+        </w:tabs>
+        <w:ind w:left="2836" w:hanging="283"/>
+      </w:pPr>
+      <w:rPr>
+        <w:rFonts w:ascii="Symbol" w:hAnsi="Symbol" w:cs="Symbol" w:hint="default"/>
+      </w:rPr>
+    </w:lvl>
+    <w:lvl w:ilvl="4">
+      <w:start w:val="1"/>
+      <w:numFmt w:val="bullet"/>
+      <w:lvlText w:val=""/>
+      <w:lvlJc w:val="left"/>
+      <w:pPr>
+        <w:tabs>
+          <w:tab w:val="num" w:pos="3545"/>
+        </w:tabs>
+        <w:ind w:left="3545" w:hanging="283"/>
+      </w:pPr>
+      <w:rPr>
+        <w:rFonts w:ascii="Symbol" w:hAnsi="Symbol" w:cs="Symbol" w:hint="default"/>
+      </w:rPr>
+    </w:lvl>
+    <w:lvl w:ilvl="5">
+      <w:start w:val="1"/>
+      <w:numFmt w:val="bullet"/>
+      <w:lvlText w:val=""/>
+      <w:lvlJc w:val="left"/>
+      <w:pPr>
+        <w:tabs>
+          <w:tab w:val="num" w:pos="4254"/>
+        </w:tabs>
+        <w:ind w:left="4254" w:hanging="283"/>
+      </w:pPr>
+      <w:rPr>
+        <w:rFonts w:ascii="Symbol" w:hAnsi="Symbol" w:cs="Symbol" w:hint="default"/>
+      </w:rPr>
+    </w:lvl>
+    <w:lvl w:ilvl="6">
+      <w:start w:val="1"/>
+      <w:numFmt w:val="bullet"/>
+      <w:lvlText w:val=""/>
+      <w:lvlJc w:val="left"/>
+      <w:pPr>
+        <w:tabs>
+          <w:tab w:val="num" w:pos="4963"/>
+        </w:tabs>
+        <w:ind w:left="4963" w:hanging="283"/>
+      </w:pPr>
+      <w:rPr>
+        <w:rFonts w:ascii="Symbol" w:hAnsi="Symbol" w:cs="Symbol" w:hint="default"/>
+      </w:rPr>
+    </w:lvl>
+    <w:lvl w:ilvl="7">
+      <w:start w:val="1"/>
+      <w:numFmt w:val="bullet"/>
+      <w:lvlText w:val=""/>
+      <w:lvlJc w:val="left"/>
+      <w:pPr>
+        <w:tabs>
+          <w:tab w:val="num" w:pos="5672"/>
+        </w:tabs>
+        <w:ind w:left="5672" w:hanging="283"/>
+      </w:pPr>
+      <w:rPr>
+        <w:rFonts w:ascii="Symbol" w:hAnsi="Symbol" w:cs="Symbol" w:hint="default"/>
+      </w:rPr>
+    </w:lvl>
+    <w:lvl w:ilvl="8">
+      <w:start w:val="1"/>
+      <w:numFmt w:val="bullet"/>
+      <w:lvlText w:val=""/>
+      <w:lvlJc w:val="left"/>
+      <w:pPr>
+        <w:tabs>
+          <w:tab w:val="num" w:pos="6381"/>
+        </w:tabs>
+        <w:ind w:left="6381" w:hanging="283"/>
+      </w:pPr>
+      <w:rPr>
+        <w:rFonts w:ascii="Symbol" w:hAnsi="Symbol" w:cs="Symbol" w:hint="default"/>
+      </w:rPr>
+    </w:lvl>
+  </w:abstractNum>
+  <w:abstractNum w:abstractNumId="10">
     <w:lvl w:ilvl="0">
       <w:start w:val="1"/>
       <w:numFmt w:val="none"/>
@@ -7557,6 +8763,9 @@
   </w:num>
   <w:num w:numId="9">
     <w:abstractNumId w:val="9"/>
+  </w:num>
+  <w:num w:numId="10">
+    <w:abstractNumId w:val="10"/>
   </w:num>
 </w:numbering>
 </file>
@@ -7626,6 +8835,13 @@
     <w:qFormat/>
     <w:rPr>
       <w:rFonts w:ascii="OpenSymbol" w:hAnsi="OpenSymbol" w:eastAsia="OpenSymbol" w:cs="OpenSymbol"/>
+    </w:rPr>
+  </w:style>
+  <w:style w:type="character" w:styleId="InternetLink">
+    <w:name w:val="Hyperlink"/>
+    <w:rPr>
+      <w:color w:val="000080"/>
+      <w:u w:val="single"/>
     </w:rPr>
   </w:style>
   <w:style w:type="paragraph" w:styleId="Heading">

</xml_diff>

<commit_message>
added the solutions for the Balanced Binary Tree
</commit_message>
<xml_diff>
--- a/Grind75_Questions.docx
+++ b/Grind75_Questions.docx
@@ -5976,9 +5976,6 @@
         <w:rPr/>
       </w:pPr>
       <w:r>
-        <w:rPr>
-          <w:rStyle w:val="StrongEmphasis"/>
-        </w:rPr>
         <w:drawing>
           <wp:anchor behindDoc="0" distT="0" distB="0" distL="0" distR="0" simplePos="0" locked="0" layoutInCell="0" allowOverlap="1" relativeHeight="5">
             <wp:simplePos x="0" y="0"/>
@@ -6310,7 +6307,10 @@
         </w:rPr>
       </w:pPr>
       <w:r>
-        <w:rPr/>
+        <w:rPr>
+          <w:b/>
+          <w:bCs/>
+        </w:rPr>
       </w:r>
     </w:p>
     <w:p>
@@ -6357,7 +6357,6 @@
     <w:p>
       <w:pPr>
         <w:pStyle w:val="TextBody"/>
-        <w:pBdr/>
         <w:rPr>
           <w:b/>
           <w:b/>
@@ -6444,7 +6443,6 @@
     <w:p>
       <w:pPr>
         <w:pStyle w:val="TextBody"/>
-        <w:pBdr/>
         <w:rPr>
           <w:b/>
           <w:b/>
@@ -6459,7 +6457,6 @@
     <w:p>
       <w:pPr>
         <w:pStyle w:val="TextBody"/>
-        <w:pBdr/>
         <w:rPr>
           <w:b/>
           <w:b/>
@@ -6483,7 +6480,10 @@
         </w:rPr>
       </w:pPr>
       <w:r>
-        <w:rPr/>
+        <w:rPr>
+          <w:b/>
+          <w:bCs/>
+        </w:rPr>
         <w:drawing>
           <wp:anchor behindDoc="0" distT="0" distB="0" distL="0" distR="0" simplePos="0" locked="0" layoutInCell="0" allowOverlap="1" relativeHeight="6">
             <wp:simplePos x="0" y="0"/>
@@ -6534,161 +6534,182 @@
     <w:p>
       <w:pPr>
         <w:pStyle w:val="PreformattedText"/>
-        <w:pBdr/>
-        <w:rPr>
-          <w:b/>
-          <w:b/>
-          <w:bCs/>
-        </w:rPr>
-      </w:pPr>
-      <w:r>
-        <w:rPr/>
-      </w:r>
-    </w:p>
-    <w:p>
-      <w:pPr>
-        <w:pStyle w:val="PreformattedText"/>
-        <w:pBdr/>
-        <w:rPr>
-          <w:b/>
-          <w:b/>
-          <w:bCs/>
-        </w:rPr>
-      </w:pPr>
-      <w:r>
-        <w:rPr/>
-      </w:r>
-    </w:p>
-    <w:p>
-      <w:pPr>
-        <w:pStyle w:val="PreformattedText"/>
-        <w:pBdr/>
-        <w:rPr>
-          <w:b/>
-          <w:b/>
-          <w:bCs/>
-        </w:rPr>
-      </w:pPr>
-      <w:r>
-        <w:rPr/>
-      </w:r>
-    </w:p>
-    <w:p>
-      <w:pPr>
-        <w:pStyle w:val="PreformattedText"/>
-        <w:pBdr/>
-        <w:rPr>
-          <w:b/>
-          <w:b/>
-          <w:bCs/>
-        </w:rPr>
-      </w:pPr>
-      <w:r>
-        <w:rPr/>
-      </w:r>
-    </w:p>
-    <w:p>
-      <w:pPr>
-        <w:pStyle w:val="PreformattedText"/>
-        <w:pBdr/>
-        <w:rPr>
-          <w:b/>
-          <w:b/>
-          <w:bCs/>
-        </w:rPr>
-      </w:pPr>
-      <w:r>
-        <w:rPr/>
-      </w:r>
-    </w:p>
-    <w:p>
-      <w:pPr>
-        <w:pStyle w:val="PreformattedText"/>
-        <w:pBdr/>
-        <w:rPr>
-          <w:b/>
-          <w:b/>
-          <w:bCs/>
-        </w:rPr>
-      </w:pPr>
-      <w:r>
-        <w:rPr/>
-      </w:r>
-    </w:p>
-    <w:p>
-      <w:pPr>
-        <w:pStyle w:val="PreformattedText"/>
-        <w:pBdr/>
-        <w:rPr>
-          <w:b/>
-          <w:b/>
-          <w:bCs/>
-        </w:rPr>
-      </w:pPr>
-      <w:r>
-        <w:rPr/>
-      </w:r>
-    </w:p>
-    <w:p>
-      <w:pPr>
-        <w:pStyle w:val="PreformattedText"/>
-        <w:pBdr/>
-        <w:rPr>
-          <w:b/>
-          <w:b/>
-          <w:bCs/>
-        </w:rPr>
-      </w:pPr>
-      <w:r>
-        <w:rPr/>
-      </w:r>
-    </w:p>
-    <w:p>
-      <w:pPr>
-        <w:pStyle w:val="PreformattedText"/>
-        <w:pBdr/>
-        <w:rPr>
-          <w:b/>
-          <w:b/>
-          <w:bCs/>
-        </w:rPr>
-      </w:pPr>
-      <w:r>
-        <w:rPr/>
-      </w:r>
-    </w:p>
-    <w:p>
-      <w:pPr>
-        <w:pStyle w:val="PreformattedText"/>
-        <w:pBdr/>
-        <w:rPr>
-          <w:b/>
-          <w:b/>
-          <w:bCs/>
-        </w:rPr>
-      </w:pPr>
-      <w:r>
-        <w:rPr/>
-      </w:r>
-    </w:p>
-    <w:p>
-      <w:pPr>
-        <w:pStyle w:val="PreformattedText"/>
-        <w:pBdr/>
-        <w:rPr>
-          <w:b/>
-          <w:b/>
-          <w:bCs/>
-        </w:rPr>
-      </w:pPr>
-      <w:r>
-        <w:rPr/>
-      </w:r>
-    </w:p>
-    <w:p>
-      <w:pPr>
-        <w:pStyle w:val="PreformattedText"/>
-        <w:pBdr/>
+        <w:rPr>
+          <w:b/>
+          <w:b/>
+          <w:bCs/>
+        </w:rPr>
+      </w:pPr>
+      <w:r>
+        <w:rPr>
+          <w:b/>
+          <w:bCs/>
+        </w:rPr>
+      </w:r>
+    </w:p>
+    <w:p>
+      <w:pPr>
+        <w:pStyle w:val="PreformattedText"/>
+        <w:rPr>
+          <w:b/>
+          <w:b/>
+          <w:bCs/>
+        </w:rPr>
+      </w:pPr>
+      <w:r>
+        <w:rPr>
+          <w:b/>
+          <w:bCs/>
+        </w:rPr>
+      </w:r>
+    </w:p>
+    <w:p>
+      <w:pPr>
+        <w:pStyle w:val="PreformattedText"/>
+        <w:rPr>
+          <w:b/>
+          <w:b/>
+          <w:bCs/>
+        </w:rPr>
+      </w:pPr>
+      <w:r>
+        <w:rPr>
+          <w:b/>
+          <w:bCs/>
+        </w:rPr>
+      </w:r>
+    </w:p>
+    <w:p>
+      <w:pPr>
+        <w:pStyle w:val="PreformattedText"/>
+        <w:rPr>
+          <w:b/>
+          <w:b/>
+          <w:bCs/>
+        </w:rPr>
+      </w:pPr>
+      <w:r>
+        <w:rPr>
+          <w:b/>
+          <w:bCs/>
+        </w:rPr>
+      </w:r>
+    </w:p>
+    <w:p>
+      <w:pPr>
+        <w:pStyle w:val="PreformattedText"/>
+        <w:rPr>
+          <w:b/>
+          <w:b/>
+          <w:bCs/>
+        </w:rPr>
+      </w:pPr>
+      <w:r>
+        <w:rPr>
+          <w:b/>
+          <w:bCs/>
+        </w:rPr>
+      </w:r>
+    </w:p>
+    <w:p>
+      <w:pPr>
+        <w:pStyle w:val="PreformattedText"/>
+        <w:rPr>
+          <w:b/>
+          <w:b/>
+          <w:bCs/>
+        </w:rPr>
+      </w:pPr>
+      <w:r>
+        <w:rPr>
+          <w:b/>
+          <w:bCs/>
+        </w:rPr>
+      </w:r>
+    </w:p>
+    <w:p>
+      <w:pPr>
+        <w:pStyle w:val="PreformattedText"/>
+        <w:rPr>
+          <w:b/>
+          <w:b/>
+          <w:bCs/>
+        </w:rPr>
+      </w:pPr>
+      <w:r>
+        <w:rPr>
+          <w:b/>
+          <w:bCs/>
+        </w:rPr>
+      </w:r>
+    </w:p>
+    <w:p>
+      <w:pPr>
+        <w:pStyle w:val="PreformattedText"/>
+        <w:rPr>
+          <w:b/>
+          <w:b/>
+          <w:bCs/>
+        </w:rPr>
+      </w:pPr>
+      <w:r>
+        <w:rPr>
+          <w:b/>
+          <w:bCs/>
+        </w:rPr>
+      </w:r>
+    </w:p>
+    <w:p>
+      <w:pPr>
+        <w:pStyle w:val="PreformattedText"/>
+        <w:rPr>
+          <w:b/>
+          <w:b/>
+          <w:bCs/>
+        </w:rPr>
+      </w:pPr>
+      <w:r>
+        <w:rPr>
+          <w:b/>
+          <w:bCs/>
+        </w:rPr>
+      </w:r>
+    </w:p>
+    <w:p>
+      <w:pPr>
+        <w:pStyle w:val="PreformattedText"/>
+        <w:rPr>
+          <w:b/>
+          <w:b/>
+          <w:bCs/>
+        </w:rPr>
+      </w:pPr>
+      <w:r>
+        <w:rPr>
+          <w:b/>
+          <w:bCs/>
+        </w:rPr>
+      </w:r>
+    </w:p>
+    <w:p>
+      <w:pPr>
+        <w:pStyle w:val="PreformattedText"/>
+        <w:rPr>
+          <w:b/>
+          <w:b/>
+          <w:bCs/>
+        </w:rPr>
+      </w:pPr>
+      <w:r>
+        <w:rPr>
+          <w:b/>
+          <w:bCs/>
+        </w:rPr>
+      </w:r>
+    </w:p>
+    <w:p>
+      <w:pPr>
+        <w:pStyle w:val="PreformattedText"/>
         <w:rPr>
           <w:b/>
           <w:b/>
@@ -6709,7 +6730,6 @@
     <w:p>
       <w:pPr>
         <w:pStyle w:val="PreformattedText"/>
-        <w:pBdr/>
         <w:rPr>
           <w:b/>
           <w:b/>
@@ -6730,7 +6750,6 @@
     <w:p>
       <w:pPr>
         <w:pStyle w:val="PreformattedText"/>
-        <w:pBdr/>
         <w:spacing w:before="0" w:after="283"/>
         <w:rPr>
           <w:b/>
@@ -6752,7 +6771,6 @@
     <w:p>
       <w:pPr>
         <w:pStyle w:val="TextBody"/>
-        <w:pBdr/>
         <w:rPr>
           <w:b/>
           <w:b/>
@@ -6776,7 +6794,10 @@
         </w:rPr>
       </w:pPr>
       <w:r>
-        <w:rPr/>
+        <w:rPr>
+          <w:b/>
+          <w:bCs/>
+        </w:rPr>
         <w:drawing>
           <wp:anchor behindDoc="0" distT="0" distB="0" distL="0" distR="0" simplePos="0" locked="0" layoutInCell="0" allowOverlap="1" relativeHeight="7">
             <wp:simplePos x="0" y="0"/>
@@ -6827,161 +6848,182 @@
     <w:p>
       <w:pPr>
         <w:pStyle w:val="PreformattedText"/>
-        <w:pBdr/>
-        <w:rPr>
-          <w:b/>
-          <w:b/>
-          <w:bCs/>
-        </w:rPr>
-      </w:pPr>
-      <w:r>
-        <w:rPr/>
-      </w:r>
-    </w:p>
-    <w:p>
-      <w:pPr>
-        <w:pStyle w:val="PreformattedText"/>
-        <w:pBdr/>
-        <w:rPr>
-          <w:b/>
-          <w:b/>
-          <w:bCs/>
-        </w:rPr>
-      </w:pPr>
-      <w:r>
-        <w:rPr/>
-      </w:r>
-    </w:p>
-    <w:p>
-      <w:pPr>
-        <w:pStyle w:val="PreformattedText"/>
-        <w:pBdr/>
-        <w:rPr>
-          <w:b/>
-          <w:b/>
-          <w:bCs/>
-        </w:rPr>
-      </w:pPr>
-      <w:r>
-        <w:rPr/>
-      </w:r>
-    </w:p>
-    <w:p>
-      <w:pPr>
-        <w:pStyle w:val="PreformattedText"/>
-        <w:pBdr/>
-        <w:rPr>
-          <w:b/>
-          <w:b/>
-          <w:bCs/>
-        </w:rPr>
-      </w:pPr>
-      <w:r>
-        <w:rPr/>
-      </w:r>
-    </w:p>
-    <w:p>
-      <w:pPr>
-        <w:pStyle w:val="PreformattedText"/>
-        <w:pBdr/>
-        <w:rPr>
-          <w:b/>
-          <w:b/>
-          <w:bCs/>
-        </w:rPr>
-      </w:pPr>
-      <w:r>
-        <w:rPr/>
-      </w:r>
-    </w:p>
-    <w:p>
-      <w:pPr>
-        <w:pStyle w:val="PreformattedText"/>
-        <w:pBdr/>
-        <w:rPr>
-          <w:b/>
-          <w:b/>
-          <w:bCs/>
-        </w:rPr>
-      </w:pPr>
-      <w:r>
-        <w:rPr/>
-      </w:r>
-    </w:p>
-    <w:p>
-      <w:pPr>
-        <w:pStyle w:val="PreformattedText"/>
-        <w:pBdr/>
-        <w:rPr>
-          <w:b/>
-          <w:b/>
-          <w:bCs/>
-        </w:rPr>
-      </w:pPr>
-      <w:r>
-        <w:rPr/>
-      </w:r>
-    </w:p>
-    <w:p>
-      <w:pPr>
-        <w:pStyle w:val="PreformattedText"/>
-        <w:pBdr/>
-        <w:rPr>
-          <w:b/>
-          <w:b/>
-          <w:bCs/>
-        </w:rPr>
-      </w:pPr>
-      <w:r>
-        <w:rPr/>
-      </w:r>
-    </w:p>
-    <w:p>
-      <w:pPr>
-        <w:pStyle w:val="PreformattedText"/>
-        <w:pBdr/>
-        <w:rPr>
-          <w:b/>
-          <w:b/>
-          <w:bCs/>
-        </w:rPr>
-      </w:pPr>
-      <w:r>
-        <w:rPr/>
-      </w:r>
-    </w:p>
-    <w:p>
-      <w:pPr>
-        <w:pStyle w:val="PreformattedText"/>
-        <w:pBdr/>
-        <w:rPr>
-          <w:b/>
-          <w:b/>
-          <w:bCs/>
-        </w:rPr>
-      </w:pPr>
-      <w:r>
-        <w:rPr/>
-      </w:r>
-    </w:p>
-    <w:p>
-      <w:pPr>
-        <w:pStyle w:val="PreformattedText"/>
-        <w:pBdr/>
-        <w:rPr>
-          <w:b/>
-          <w:b/>
-          <w:bCs/>
-        </w:rPr>
-      </w:pPr>
-      <w:r>
-        <w:rPr/>
-      </w:r>
-    </w:p>
-    <w:p>
-      <w:pPr>
-        <w:pStyle w:val="PreformattedText"/>
-        <w:pBdr/>
+        <w:rPr>
+          <w:b/>
+          <w:b/>
+          <w:bCs/>
+        </w:rPr>
+      </w:pPr>
+      <w:r>
+        <w:rPr>
+          <w:b/>
+          <w:bCs/>
+        </w:rPr>
+      </w:r>
+    </w:p>
+    <w:p>
+      <w:pPr>
+        <w:pStyle w:val="PreformattedText"/>
+        <w:rPr>
+          <w:b/>
+          <w:b/>
+          <w:bCs/>
+        </w:rPr>
+      </w:pPr>
+      <w:r>
+        <w:rPr>
+          <w:b/>
+          <w:bCs/>
+        </w:rPr>
+      </w:r>
+    </w:p>
+    <w:p>
+      <w:pPr>
+        <w:pStyle w:val="PreformattedText"/>
+        <w:rPr>
+          <w:b/>
+          <w:b/>
+          <w:bCs/>
+        </w:rPr>
+      </w:pPr>
+      <w:r>
+        <w:rPr>
+          <w:b/>
+          <w:bCs/>
+        </w:rPr>
+      </w:r>
+    </w:p>
+    <w:p>
+      <w:pPr>
+        <w:pStyle w:val="PreformattedText"/>
+        <w:rPr>
+          <w:b/>
+          <w:b/>
+          <w:bCs/>
+        </w:rPr>
+      </w:pPr>
+      <w:r>
+        <w:rPr>
+          <w:b/>
+          <w:bCs/>
+        </w:rPr>
+      </w:r>
+    </w:p>
+    <w:p>
+      <w:pPr>
+        <w:pStyle w:val="PreformattedText"/>
+        <w:rPr>
+          <w:b/>
+          <w:b/>
+          <w:bCs/>
+        </w:rPr>
+      </w:pPr>
+      <w:r>
+        <w:rPr>
+          <w:b/>
+          <w:bCs/>
+        </w:rPr>
+      </w:r>
+    </w:p>
+    <w:p>
+      <w:pPr>
+        <w:pStyle w:val="PreformattedText"/>
+        <w:rPr>
+          <w:b/>
+          <w:b/>
+          <w:bCs/>
+        </w:rPr>
+      </w:pPr>
+      <w:r>
+        <w:rPr>
+          <w:b/>
+          <w:bCs/>
+        </w:rPr>
+      </w:r>
+    </w:p>
+    <w:p>
+      <w:pPr>
+        <w:pStyle w:val="PreformattedText"/>
+        <w:rPr>
+          <w:b/>
+          <w:b/>
+          <w:bCs/>
+        </w:rPr>
+      </w:pPr>
+      <w:r>
+        <w:rPr>
+          <w:b/>
+          <w:bCs/>
+        </w:rPr>
+      </w:r>
+    </w:p>
+    <w:p>
+      <w:pPr>
+        <w:pStyle w:val="PreformattedText"/>
+        <w:rPr>
+          <w:b/>
+          <w:b/>
+          <w:bCs/>
+        </w:rPr>
+      </w:pPr>
+      <w:r>
+        <w:rPr>
+          <w:b/>
+          <w:bCs/>
+        </w:rPr>
+      </w:r>
+    </w:p>
+    <w:p>
+      <w:pPr>
+        <w:pStyle w:val="PreformattedText"/>
+        <w:rPr>
+          <w:b/>
+          <w:b/>
+          <w:bCs/>
+        </w:rPr>
+      </w:pPr>
+      <w:r>
+        <w:rPr>
+          <w:b/>
+          <w:bCs/>
+        </w:rPr>
+      </w:r>
+    </w:p>
+    <w:p>
+      <w:pPr>
+        <w:pStyle w:val="PreformattedText"/>
+        <w:rPr>
+          <w:b/>
+          <w:b/>
+          <w:bCs/>
+        </w:rPr>
+      </w:pPr>
+      <w:r>
+        <w:rPr>
+          <w:b/>
+          <w:bCs/>
+        </w:rPr>
+      </w:r>
+    </w:p>
+    <w:p>
+      <w:pPr>
+        <w:pStyle w:val="PreformattedText"/>
+        <w:rPr>
+          <w:b/>
+          <w:b/>
+          <w:bCs/>
+        </w:rPr>
+      </w:pPr>
+      <w:r>
+        <w:rPr>
+          <w:b/>
+          <w:bCs/>
+        </w:rPr>
+      </w:r>
+    </w:p>
+    <w:p>
+      <w:pPr>
+        <w:pStyle w:val="PreformattedText"/>
         <w:rPr>
           <w:b/>
           <w:b/>
@@ -7002,7 +7044,6 @@
     <w:p>
       <w:pPr>
         <w:pStyle w:val="PreformattedText"/>
-        <w:pBdr/>
         <w:rPr>
           <w:b/>
           <w:b/>
@@ -7023,7 +7064,6 @@
     <w:p>
       <w:pPr>
         <w:pStyle w:val="PreformattedText"/>
-        <w:pBdr/>
         <w:spacing w:before="0" w:after="283"/>
         <w:rPr>
           <w:b/>
@@ -7045,7 +7085,6 @@
     <w:p>
       <w:pPr>
         <w:pStyle w:val="TextBody"/>
-        <w:pBdr/>
         <w:rPr>
           <w:b/>
           <w:b/>
@@ -7062,7 +7101,6 @@
     <w:p>
       <w:pPr>
         <w:pStyle w:val="PreformattedText"/>
-        <w:pBdr/>
         <w:rPr>
           <w:b/>
           <w:b/>
@@ -7083,7 +7121,6 @@
     <w:p>
       <w:pPr>
         <w:pStyle w:val="PreformattedText"/>
-        <w:pBdr/>
         <w:spacing w:before="0" w:after="283"/>
         <w:rPr>
           <w:b/>
@@ -7105,7 +7142,6 @@
     <w:p>
       <w:pPr>
         <w:pStyle w:val="TextBody"/>
-        <w:pBdr/>
         <w:rPr>
           <w:b/>
           <w:b/>
@@ -7120,21 +7156,22 @@
     <w:p>
       <w:pPr>
         <w:pStyle w:val="TextBody"/>
-        <w:pBdr/>
-        <w:rPr>
-          <w:b/>
-          <w:b/>
-          <w:bCs/>
-        </w:rPr>
-      </w:pPr>
-      <w:r>
-        <w:rPr/>
-      </w:r>
-    </w:p>
-    <w:p>
-      <w:pPr>
-        <w:pStyle w:val="TextBody"/>
-        <w:pBdr/>
+        <w:rPr>
+          <w:b/>
+          <w:b/>
+          <w:bCs/>
+        </w:rPr>
+      </w:pPr>
+      <w:r>
+        <w:rPr>
+          <w:b/>
+          <w:bCs/>
+        </w:rPr>
+      </w:r>
+    </w:p>
+    <w:p>
+      <w:pPr>
+        <w:pStyle w:val="TextBody"/>
         <w:rPr>
           <w:b/>
           <w:b/>
@@ -7155,7 +7192,6 @@
           <w:ilvl w:val="0"/>
           <w:numId w:val="9"/>
         </w:numPr>
-        <w:pBdr/>
         <w:tabs>
           <w:tab w:val="clear" w:pos="709"/>
           <w:tab w:val="left" w:pos="0" w:leader="none"/>
@@ -7176,19 +7212,7 @@
         <w:rPr>
           <w:rStyle w:val="SourceText"/>
         </w:rPr>
-        <w:t>[2, 10</w:t>
-      </w:r>
-      <w:r>
-        <w:rPr>
-          <w:rStyle w:val="SourceText"/>
-        </w:rPr>
-        <w:t>5</w:t>
-      </w:r>
-      <w:r>
-        <w:rPr>
-          <w:rStyle w:val="SourceText"/>
-        </w:rPr>
-        <w:t>]</w:t>
+        <w:t>[2, 105]</w:t>
       </w:r>
       <w:r>
         <w:rPr/>
@@ -7202,7 +7226,6 @@
           <w:ilvl w:val="0"/>
           <w:numId w:val="9"/>
         </w:numPr>
-        <w:pBdr/>
         <w:tabs>
           <w:tab w:val="clear" w:pos="709"/>
           <w:tab w:val="left" w:pos="0" w:leader="none"/>
@@ -7219,25 +7242,7 @@
         <w:rPr>
           <w:rStyle w:val="SourceText"/>
         </w:rPr>
-        <w:t>-10</w:t>
-      </w:r>
-      <w:r>
-        <w:rPr>
-          <w:rStyle w:val="SourceText"/>
-        </w:rPr>
-        <w:t>9</w:t>
-      </w:r>
-      <w:r>
-        <w:rPr>
-          <w:rStyle w:val="SourceText"/>
-        </w:rPr>
-        <w:t xml:space="preserve"> &lt;= Node.val &lt;= 10</w:t>
-      </w:r>
-      <w:r>
-        <w:rPr>
-          <w:rStyle w:val="SourceText"/>
-        </w:rPr>
-        <w:t>9</w:t>
+        <w:t>-109 &lt;= Node.val &lt;= 109</w:t>
       </w:r>
     </w:p>
     <w:p>
@@ -7247,7 +7252,6 @@
           <w:ilvl w:val="0"/>
           <w:numId w:val="9"/>
         </w:numPr>
-        <w:pBdr/>
         <w:tabs>
           <w:tab w:val="clear" w:pos="709"/>
           <w:tab w:val="left" w:pos="0" w:leader="none"/>
@@ -7292,7 +7296,6 @@
           <w:ilvl w:val="0"/>
           <w:numId w:val="9"/>
         </w:numPr>
-        <w:pBdr/>
         <w:tabs>
           <w:tab w:val="clear" w:pos="709"/>
           <w:tab w:val="left" w:pos="0" w:leader="none"/>
@@ -7319,7 +7322,6 @@
           <w:ilvl w:val="0"/>
           <w:numId w:val="9"/>
         </w:numPr>
-        <w:pBdr/>
         <w:tabs>
           <w:tab w:val="clear" w:pos="709"/>
           <w:tab w:val="left" w:pos="0" w:leader="none"/>
@@ -7350,6 +7352,1438 @@
       <w:r>
         <w:rPr/>
         <w:t> will exist in the BST.</w:t>
+      </w:r>
+    </w:p>
+    <w:p>
+      <w:pPr>
+        <w:pStyle w:val="TextBody"/>
+        <w:widowControl/>
+        <w:bidi w:val="0"/>
+        <w:spacing w:before="0" w:after="140"/>
+        <w:ind w:left="0" w:right="0" w:hanging="0"/>
+        <w:jc w:val="left"/>
+        <w:rPr>
+          <w:b/>
+          <w:b/>
+          <w:bCs/>
+        </w:rPr>
+      </w:pPr>
+      <w:r>
+        <w:rPr>
+          <w:b/>
+          <w:bCs/>
+        </w:rPr>
+      </w:r>
+    </w:p>
+    <w:p>
+      <w:pPr>
+        <w:pStyle w:val="TextBody"/>
+        <w:widowControl/>
+        <w:bidi w:val="0"/>
+        <w:spacing w:before="0" w:after="140"/>
+        <w:ind w:left="0" w:right="0" w:hanging="0"/>
+        <w:jc w:val="left"/>
+        <w:rPr>
+          <w:b/>
+          <w:b/>
+          <w:bCs/>
+        </w:rPr>
+      </w:pPr>
+      <w:r>
+        <w:rPr>
+          <w:b/>
+          <w:bCs/>
+        </w:rPr>
+      </w:r>
+    </w:p>
+    <w:p>
+      <w:pPr>
+        <w:pStyle w:val="TextBody"/>
+        <w:widowControl/>
+        <w:bidi w:val="0"/>
+        <w:spacing w:before="0" w:after="140"/>
+        <w:ind w:left="0" w:right="0" w:hanging="0"/>
+        <w:jc w:val="left"/>
+        <w:rPr>
+          <w:b/>
+          <w:b/>
+          <w:bCs/>
+        </w:rPr>
+      </w:pPr>
+      <w:r>
+        <w:rPr>
+          <w:b/>
+          <w:bCs/>
+        </w:rPr>
+      </w:r>
+    </w:p>
+    <w:p>
+      <w:pPr>
+        <w:pStyle w:val="TextBody"/>
+        <w:widowControl/>
+        <w:bidi w:val="0"/>
+        <w:spacing w:before="0" w:after="140"/>
+        <w:ind w:left="0" w:right="0" w:hanging="0"/>
+        <w:jc w:val="left"/>
+        <w:rPr>
+          <w:b/>
+          <w:b/>
+          <w:bCs/>
+        </w:rPr>
+      </w:pPr>
+      <w:r>
+        <w:rPr>
+          <w:b/>
+          <w:bCs/>
+        </w:rPr>
+      </w:r>
+    </w:p>
+    <w:p>
+      <w:pPr>
+        <w:pStyle w:val="TextBody"/>
+        <w:widowControl/>
+        <w:bidi w:val="0"/>
+        <w:spacing w:before="0" w:after="140"/>
+        <w:ind w:left="0" w:right="0" w:hanging="0"/>
+        <w:jc w:val="left"/>
+        <w:rPr>
+          <w:b/>
+          <w:b/>
+          <w:bCs/>
+        </w:rPr>
+      </w:pPr>
+      <w:r>
+        <w:rPr>
+          <w:b/>
+          <w:bCs/>
+        </w:rPr>
+      </w:r>
+    </w:p>
+    <w:p>
+      <w:pPr>
+        <w:pStyle w:val="TextBody"/>
+        <w:widowControl/>
+        <w:bidi w:val="0"/>
+        <w:spacing w:before="0" w:after="140"/>
+        <w:ind w:left="0" w:right="0" w:hanging="0"/>
+        <w:jc w:val="left"/>
+        <w:rPr>
+          <w:b/>
+          <w:b/>
+          <w:bCs/>
+        </w:rPr>
+      </w:pPr>
+      <w:r>
+        <w:rPr>
+          <w:b/>
+          <w:bCs/>
+        </w:rPr>
+      </w:r>
+    </w:p>
+    <w:p>
+      <w:pPr>
+        <w:pStyle w:val="TextBody"/>
+        <w:widowControl/>
+        <w:bidi w:val="0"/>
+        <w:spacing w:before="0" w:after="140"/>
+        <w:ind w:left="0" w:right="0" w:hanging="0"/>
+        <w:jc w:val="left"/>
+        <w:rPr>
+          <w:b/>
+          <w:b/>
+          <w:bCs/>
+        </w:rPr>
+      </w:pPr>
+      <w:r>
+        <w:rPr>
+          <w:b/>
+          <w:bCs/>
+        </w:rPr>
+      </w:r>
+    </w:p>
+    <w:p>
+      <w:pPr>
+        <w:pStyle w:val="TextBody"/>
+        <w:widowControl/>
+        <w:bidi w:val="0"/>
+        <w:spacing w:before="0" w:after="140"/>
+        <w:ind w:left="0" w:right="0" w:hanging="0"/>
+        <w:jc w:val="left"/>
+        <w:rPr>
+          <w:b/>
+          <w:b/>
+          <w:bCs/>
+        </w:rPr>
+      </w:pPr>
+      <w:r>
+        <w:rPr>
+          <w:b/>
+          <w:bCs/>
+        </w:rPr>
+      </w:r>
+    </w:p>
+    <w:p>
+      <w:pPr>
+        <w:pStyle w:val="TextBody"/>
+        <w:widowControl/>
+        <w:bidi w:val="0"/>
+        <w:spacing w:before="0" w:after="140"/>
+        <w:ind w:left="0" w:right="0" w:hanging="0"/>
+        <w:jc w:val="left"/>
+        <w:rPr>
+          <w:b/>
+          <w:b/>
+          <w:bCs/>
+        </w:rPr>
+      </w:pPr>
+      <w:r>
+        <w:rPr>
+          <w:b/>
+          <w:bCs/>
+        </w:rPr>
+      </w:r>
+    </w:p>
+    <w:p>
+      <w:pPr>
+        <w:pStyle w:val="TextBody"/>
+        <w:widowControl/>
+        <w:bidi w:val="0"/>
+        <w:spacing w:before="0" w:after="140"/>
+        <w:ind w:left="0" w:right="0" w:hanging="0"/>
+        <w:jc w:val="left"/>
+        <w:rPr>
+          <w:b/>
+          <w:b/>
+          <w:bCs/>
+        </w:rPr>
+      </w:pPr>
+      <w:r>
+        <w:rPr>
+          <w:b/>
+          <w:bCs/>
+        </w:rPr>
+      </w:r>
+    </w:p>
+    <w:p>
+      <w:pPr>
+        <w:pStyle w:val="TextBody"/>
+        <w:widowControl/>
+        <w:bidi w:val="0"/>
+        <w:spacing w:before="0" w:after="140"/>
+        <w:ind w:left="0" w:right="0" w:hanging="0"/>
+        <w:jc w:val="left"/>
+        <w:rPr>
+          <w:b/>
+          <w:b/>
+          <w:bCs/>
+        </w:rPr>
+      </w:pPr>
+      <w:r>
+        <w:rPr>
+          <w:b/>
+          <w:bCs/>
+        </w:rPr>
+      </w:r>
+    </w:p>
+    <w:p>
+      <w:pPr>
+        <w:pStyle w:val="TextBody"/>
+        <w:widowControl/>
+        <w:bidi w:val="0"/>
+        <w:spacing w:before="0" w:after="140"/>
+        <w:ind w:left="0" w:right="0" w:hanging="0"/>
+        <w:jc w:val="left"/>
+        <w:rPr>
+          <w:b/>
+          <w:b/>
+          <w:bCs/>
+        </w:rPr>
+      </w:pPr>
+      <w:r>
+        <w:rPr>
+          <w:b/>
+          <w:bCs/>
+        </w:rPr>
+      </w:r>
+    </w:p>
+    <w:p>
+      <w:pPr>
+        <w:pStyle w:val="TextBody"/>
+        <w:widowControl/>
+        <w:bidi w:val="0"/>
+        <w:spacing w:before="0" w:after="140"/>
+        <w:ind w:left="0" w:right="0" w:hanging="0"/>
+        <w:jc w:val="left"/>
+        <w:rPr>
+          <w:b/>
+          <w:b/>
+          <w:bCs/>
+        </w:rPr>
+      </w:pPr>
+      <w:r>
+        <w:rPr>
+          <w:b/>
+          <w:bCs/>
+        </w:rPr>
+      </w:r>
+    </w:p>
+    <w:p>
+      <w:pPr>
+        <w:pStyle w:val="TextBody"/>
+        <w:widowControl/>
+        <w:bidi w:val="0"/>
+        <w:spacing w:before="0" w:after="140"/>
+        <w:ind w:left="0" w:right="0" w:hanging="0"/>
+        <w:jc w:val="left"/>
+        <w:rPr>
+          <w:b/>
+          <w:b/>
+          <w:bCs/>
+        </w:rPr>
+      </w:pPr>
+      <w:r>
+        <w:rPr>
+          <w:b/>
+          <w:bCs/>
+        </w:rPr>
+      </w:r>
+    </w:p>
+    <w:p>
+      <w:pPr>
+        <w:pStyle w:val="TextBody"/>
+        <w:widowControl/>
+        <w:bidi w:val="0"/>
+        <w:spacing w:before="0" w:after="140"/>
+        <w:ind w:left="0" w:right="0" w:hanging="0"/>
+        <w:jc w:val="left"/>
+        <w:rPr>
+          <w:b/>
+          <w:b/>
+          <w:bCs/>
+        </w:rPr>
+      </w:pPr>
+      <w:r>
+        <w:rPr>
+          <w:b/>
+          <w:bCs/>
+        </w:rPr>
+      </w:r>
+    </w:p>
+    <w:p>
+      <w:pPr>
+        <w:pStyle w:val="TextBody"/>
+        <w:widowControl/>
+        <w:bidi w:val="0"/>
+        <w:spacing w:before="0" w:after="140"/>
+        <w:ind w:left="0" w:right="0" w:hanging="0"/>
+        <w:jc w:val="left"/>
+        <w:rPr>
+          <w:b/>
+          <w:b/>
+          <w:bCs/>
+        </w:rPr>
+      </w:pPr>
+      <w:r>
+        <w:rPr>
+          <w:b/>
+          <w:bCs/>
+        </w:rPr>
+      </w:r>
+    </w:p>
+    <w:p>
+      <w:pPr>
+        <w:pStyle w:val="TextBody"/>
+        <w:widowControl/>
+        <w:bidi w:val="0"/>
+        <w:spacing w:before="0" w:after="140"/>
+        <w:ind w:left="0" w:right="0" w:hanging="0"/>
+        <w:jc w:val="left"/>
+        <w:rPr>
+          <w:b/>
+          <w:b/>
+          <w:bCs/>
+        </w:rPr>
+      </w:pPr>
+      <w:r>
+        <w:rPr>
+          <w:b/>
+          <w:bCs/>
+        </w:rPr>
+      </w:r>
+    </w:p>
+    <w:p>
+      <w:pPr>
+        <w:pStyle w:val="TextBody"/>
+        <w:widowControl/>
+        <w:bidi w:val="0"/>
+        <w:spacing w:before="0" w:after="140"/>
+        <w:ind w:left="0" w:right="0" w:hanging="0"/>
+        <w:jc w:val="left"/>
+        <w:rPr>
+          <w:b/>
+          <w:b/>
+          <w:bCs/>
+        </w:rPr>
+      </w:pPr>
+      <w:r>
+        <w:rPr>
+          <w:b/>
+          <w:bCs/>
+        </w:rPr>
+      </w:r>
+    </w:p>
+    <w:p>
+      <w:pPr>
+        <w:pStyle w:val="TextBody"/>
+        <w:widowControl/>
+        <w:bidi w:val="0"/>
+        <w:spacing w:before="0" w:after="140"/>
+        <w:ind w:left="0" w:right="0" w:hanging="0"/>
+        <w:jc w:val="left"/>
+        <w:rPr>
+          <w:b/>
+          <w:b/>
+          <w:bCs/>
+        </w:rPr>
+      </w:pPr>
+      <w:r>
+        <w:rPr>
+          <w:b/>
+          <w:bCs/>
+        </w:rPr>
+      </w:r>
+    </w:p>
+    <w:p>
+      <w:pPr>
+        <w:pStyle w:val="TextBody"/>
+        <w:widowControl/>
+        <w:bidi w:val="0"/>
+        <w:spacing w:before="0" w:after="140"/>
+        <w:ind w:left="0" w:right="0" w:hanging="0"/>
+        <w:jc w:val="left"/>
+        <w:rPr>
+          <w:b/>
+          <w:b/>
+          <w:bCs/>
+        </w:rPr>
+      </w:pPr>
+      <w:r>
+        <w:rPr>
+          <w:b/>
+          <w:bCs/>
+        </w:rPr>
+      </w:r>
+    </w:p>
+    <w:p>
+      <w:pPr>
+        <w:pStyle w:val="TextBody"/>
+        <w:widowControl/>
+        <w:bidi w:val="0"/>
+        <w:spacing w:before="0" w:after="140"/>
+        <w:ind w:left="0" w:right="0" w:hanging="0"/>
+        <w:jc w:val="left"/>
+        <w:rPr>
+          <w:b/>
+          <w:b/>
+          <w:bCs/>
+        </w:rPr>
+      </w:pPr>
+      <w:r>
+        <w:rPr>
+          <w:b/>
+          <w:bCs/>
+        </w:rPr>
+      </w:r>
+    </w:p>
+    <w:p>
+      <w:pPr>
+        <w:pStyle w:val="TextBody"/>
+        <w:widowControl/>
+        <w:bidi w:val="0"/>
+        <w:spacing w:before="0" w:after="140"/>
+        <w:ind w:left="0" w:right="0" w:hanging="0"/>
+        <w:jc w:val="left"/>
+        <w:rPr>
+          <w:b/>
+          <w:b/>
+          <w:bCs/>
+        </w:rPr>
+      </w:pPr>
+      <w:r>
+        <w:rPr>
+          <w:b/>
+          <w:bCs/>
+        </w:rPr>
+      </w:r>
+    </w:p>
+    <w:p>
+      <w:pPr>
+        <w:pStyle w:val="TextBody"/>
+        <w:widowControl/>
+        <w:bidi w:val="0"/>
+        <w:spacing w:before="0" w:after="140"/>
+        <w:ind w:left="0" w:right="0" w:hanging="0"/>
+        <w:jc w:val="left"/>
+        <w:rPr>
+          <w:b/>
+          <w:b/>
+          <w:bCs/>
+        </w:rPr>
+      </w:pPr>
+      <w:r>
+        <w:rPr>
+          <w:b/>
+          <w:bCs/>
+        </w:rPr>
+      </w:r>
+    </w:p>
+    <w:p>
+      <w:pPr>
+        <w:pStyle w:val="TextBody"/>
+        <w:widowControl/>
+        <w:bidi w:val="0"/>
+        <w:spacing w:before="0" w:after="140"/>
+        <w:ind w:left="0" w:right="0" w:hanging="0"/>
+        <w:jc w:val="left"/>
+        <w:rPr>
+          <w:b/>
+          <w:b/>
+          <w:bCs/>
+        </w:rPr>
+      </w:pPr>
+      <w:r>
+        <w:rPr>
+          <w:b/>
+          <w:bCs/>
+        </w:rPr>
+      </w:r>
+    </w:p>
+    <w:p>
+      <w:pPr>
+        <w:pStyle w:val="TextBody"/>
+        <w:widowControl/>
+        <w:bidi w:val="0"/>
+        <w:spacing w:before="0" w:after="140"/>
+        <w:ind w:left="0" w:right="0" w:hanging="0"/>
+        <w:jc w:val="left"/>
+        <w:rPr>
+          <w:b/>
+          <w:b/>
+          <w:bCs/>
+        </w:rPr>
+      </w:pPr>
+      <w:r>
+        <w:rPr>
+          <w:b/>
+          <w:bCs/>
+        </w:rPr>
+      </w:r>
+    </w:p>
+    <w:p>
+      <w:pPr>
+        <w:pStyle w:val="TextBody"/>
+        <w:widowControl/>
+        <w:bidi w:val="0"/>
+        <w:spacing w:before="0" w:after="140"/>
+        <w:ind w:left="0" w:right="0" w:hanging="0"/>
+        <w:jc w:val="left"/>
+        <w:rPr>
+          <w:b/>
+          <w:b/>
+          <w:bCs/>
+        </w:rPr>
+      </w:pPr>
+      <w:r>
+        <w:rPr>
+          <w:b/>
+          <w:bCs/>
+        </w:rPr>
+      </w:r>
+    </w:p>
+    <w:p>
+      <w:pPr>
+        <w:pStyle w:val="TextBody"/>
+        <w:widowControl/>
+        <w:bidi w:val="0"/>
+        <w:spacing w:before="0" w:after="140"/>
+        <w:ind w:left="0" w:right="0" w:hanging="0"/>
+        <w:jc w:val="left"/>
+        <w:rPr>
+          <w:b/>
+          <w:b/>
+          <w:bCs/>
+        </w:rPr>
+      </w:pPr>
+      <w:r>
+        <w:rPr>
+          <w:b/>
+          <w:bCs/>
+        </w:rPr>
+      </w:r>
+    </w:p>
+    <w:p>
+      <w:pPr>
+        <w:pStyle w:val="TextBody"/>
+        <w:widowControl/>
+        <w:bidi w:val="0"/>
+        <w:spacing w:before="0" w:after="140"/>
+        <w:ind w:left="0" w:right="0" w:hanging="0"/>
+        <w:jc w:val="left"/>
+        <w:rPr>
+          <w:b/>
+          <w:b/>
+          <w:bCs/>
+        </w:rPr>
+      </w:pPr>
+      <w:r>
+        <w:rPr>
+          <w:b/>
+          <w:bCs/>
+        </w:rPr>
+      </w:r>
+    </w:p>
+    <w:p>
+      <w:pPr>
+        <w:pStyle w:val="TextBody"/>
+        <w:widowControl/>
+        <w:bidi w:val="0"/>
+        <w:spacing w:before="0" w:after="140"/>
+        <w:ind w:left="0" w:right="0" w:hanging="0"/>
+        <w:jc w:val="left"/>
+        <w:rPr>
+          <w:b/>
+          <w:b/>
+          <w:bCs/>
+        </w:rPr>
+      </w:pPr>
+      <w:r>
+        <w:rPr>
+          <w:b/>
+          <w:bCs/>
+        </w:rPr>
+        <w:t>10. Balanced Binary Tree (110 in LC)</w:t>
+      </w:r>
+    </w:p>
+    <w:p>
+      <w:pPr>
+        <w:pStyle w:val="TextBody"/>
+        <w:widowControl/>
+        <w:bidi w:val="0"/>
+        <w:spacing w:before="0" w:after="140"/>
+        <w:ind w:left="0" w:right="0" w:hanging="0"/>
+        <w:jc w:val="left"/>
+        <w:rPr>
+          <w:b/>
+          <w:b/>
+          <w:bCs/>
+        </w:rPr>
+      </w:pPr>
+      <w:r>
+        <w:rPr>
+          <w:b/>
+          <w:bCs/>
+        </w:rPr>
+      </w:r>
+    </w:p>
+    <w:p>
+      <w:pPr>
+        <w:pStyle w:val="TextBody"/>
+        <w:widowControl/>
+        <w:bidi w:val="0"/>
+        <w:spacing w:before="0" w:after="140"/>
+        <w:ind w:left="0" w:right="0" w:hanging="0"/>
+        <w:jc w:val="left"/>
+        <w:rPr/>
+      </w:pPr>
+      <w:r>
+        <w:rPr>
+          <w:b w:val="false"/>
+          <w:bCs w:val="false"/>
+        </w:rPr>
+        <w:t xml:space="preserve">Given a binary tree, determine if it is </w:t>
+      </w:r>
+      <w:r>
+        <w:rPr>
+          <w:rStyle w:val="StrongEmphasis"/>
+          <w:b w:val="false"/>
+          <w:bCs w:val="false"/>
+        </w:rPr>
+        <w:t>height-balanced.</w:t>
+      </w:r>
+      <w:r>
+        <w:rPr/>
+        <w:t> </w:t>
+      </w:r>
+      <w:r>
+        <w:rPr>
+          <w:rFonts w:ascii="apple-system;BlinkMacSystemFont;Segoe UI;Helvetica;Arial;sans-serif;Apple Color Emoji;Segoe UI Emoji;Segoe UI Symbol" w:hAnsi="apple-system;BlinkMacSystemFont;Segoe UI;Helvetica;Arial;sans-serif;Apple Color Emoji;Segoe UI Emoji;Segoe UI Symbol"/>
+          <w:b w:val="false"/>
+          <w:i w:val="false"/>
+          <w:caps w:val="false"/>
+          <w:smallCaps w:val="false"/>
+          <w:color w:val="262626"/>
+          <w:spacing w:val="0"/>
+          <w:sz w:val="21"/>
+        </w:rPr>
+        <w:t>A </w:t>
+      </w:r>
+      <w:r>
+        <w:rPr>
+          <w:rStyle w:val="StrongEmphasis"/>
+        </w:rPr>
+        <w:t>height-balanced</w:t>
+      </w:r>
+      <w:r>
+        <w:rPr>
+          <w:caps w:val="false"/>
+          <w:smallCaps w:val="false"/>
+          <w:color w:val="262626"/>
+          <w:spacing w:val="0"/>
+        </w:rPr>
+        <w:t> </w:t>
+      </w:r>
+      <w:r>
+        <w:rPr>
+          <w:rFonts w:ascii="apple-system;BlinkMacSystemFont;Segoe UI;Helvetica;Arial;sans-serif;Apple Color Emoji;Segoe UI Emoji;Segoe UI Symbol" w:hAnsi="apple-system;BlinkMacSystemFont;Segoe UI;Helvetica;Arial;sans-serif;Apple Color Emoji;Segoe UI Emoji;Segoe UI Symbol"/>
+          <w:b w:val="false"/>
+          <w:i w:val="false"/>
+          <w:caps w:val="false"/>
+          <w:smallCaps w:val="false"/>
+          <w:color w:val="262626"/>
+          <w:spacing w:val="0"/>
+          <w:sz w:val="21"/>
+        </w:rPr>
+        <w:t>binary tree is a binary tree in which the depth of the two </w:t>
+      </w:r>
+      <w:r>
+        <w:rPr/>
+        <w:t>subtrees</w:t>
+      </w:r>
+      <w:r>
+        <w:rPr>
+          <w:caps w:val="false"/>
+          <w:smallCaps w:val="false"/>
+          <w:color w:val="262626"/>
+          <w:spacing w:val="0"/>
+        </w:rPr>
+        <w:t> </w:t>
+      </w:r>
+      <w:r>
+        <w:rPr>
+          <w:rFonts w:ascii="apple-system;BlinkMacSystemFont;Segoe UI;Helvetica;Arial;sans-serif;Apple Color Emoji;Segoe UI Emoji;Segoe UI Symbol" w:hAnsi="apple-system;BlinkMacSystemFont;Segoe UI;Helvetica;Arial;sans-serif;Apple Color Emoji;Segoe UI Emoji;Segoe UI Symbol"/>
+          <w:b w:val="false"/>
+          <w:i w:val="false"/>
+          <w:caps w:val="false"/>
+          <w:smallCaps w:val="false"/>
+          <w:color w:val="262626"/>
+          <w:spacing w:val="0"/>
+          <w:sz w:val="21"/>
+        </w:rPr>
+        <w:t>of every node never differs by more than one.</w:t>
+      </w:r>
+    </w:p>
+    <w:p>
+      <w:pPr>
+        <w:pStyle w:val="TextBody"/>
+        <w:rPr>
+          <w:b/>
+          <w:b/>
+          <w:bCs/>
+        </w:rPr>
+      </w:pPr>
+      <w:r>
+        <w:rPr>
+          <w:rStyle w:val="StrongEmphasis"/>
+        </w:rPr>
+        <w:t>Example 1:</w:t>
+      </w:r>
+    </w:p>
+    <w:p>
+      <w:pPr>
+        <w:pStyle w:val="TextBody"/>
+        <w:rPr>
+          <w:b/>
+          <w:b/>
+          <w:bCs/>
+        </w:rPr>
+      </w:pPr>
+      <w:r>
+        <w:rPr>
+          <w:b/>
+          <w:bCs/>
+        </w:rPr>
+      </w:r>
+    </w:p>
+    <w:p>
+      <w:pPr>
+        <w:pStyle w:val="TextBody"/>
+        <w:rPr>
+          <w:b/>
+          <w:b/>
+          <w:bCs/>
+        </w:rPr>
+      </w:pPr>
+      <w:r>
+        <w:rPr>
+          <w:b/>
+          <w:bCs/>
+        </w:rPr>
+        <w:drawing>
+          <wp:anchor behindDoc="0" distT="0" distB="0" distL="0" distR="0" simplePos="0" locked="0" layoutInCell="0" allowOverlap="1" relativeHeight="8">
+            <wp:simplePos x="0" y="0"/>
+            <wp:positionH relativeFrom="column">
+              <wp:posOffset>-52070</wp:posOffset>
+            </wp:positionH>
+            <wp:positionV relativeFrom="paragraph">
+              <wp:posOffset>-80010</wp:posOffset>
+            </wp:positionV>
+            <wp:extent cx="2335530" cy="1509395"/>
+            <wp:effectExtent l="0" t="0" r="0" b="0"/>
+            <wp:wrapSquare wrapText="largest"/>
+            <wp:docPr id="7" name="Image7" descr=""/>
+            <wp:cNvGraphicFramePr>
+              <a:graphicFrameLocks xmlns:a="http://schemas.openxmlformats.org/drawingml/2006/main" noChangeAspect="1"/>
+            </wp:cNvGraphicFramePr>
+            <a:graphic xmlns:a="http://schemas.openxmlformats.org/drawingml/2006/main">
+              <a:graphicData uri="http://schemas.openxmlformats.org/drawingml/2006/picture">
+                <pic:pic xmlns:pic="http://schemas.openxmlformats.org/drawingml/2006/picture">
+                  <pic:nvPicPr>
+                    <pic:cNvPr id="7" name="Image7" descr=""/>
+                    <pic:cNvPicPr>
+                      <a:picLocks noChangeAspect="1" noChangeArrowheads="1"/>
+                    </pic:cNvPicPr>
+                  </pic:nvPicPr>
+                  <pic:blipFill>
+                    <a:blip r:embed="rId9"/>
+                    <a:stretch>
+                      <a:fillRect/>
+                    </a:stretch>
+                  </pic:blipFill>
+                  <pic:spPr bwMode="auto">
+                    <a:xfrm>
+                      <a:off x="0" y="0"/>
+                      <a:ext cx="2335530" cy="1509395"/>
+                    </a:xfrm>
+                    <a:prstGeom prst="rect">
+                      <a:avLst/>
+                    </a:prstGeom>
+                  </pic:spPr>
+                </pic:pic>
+              </a:graphicData>
+            </a:graphic>
+          </wp:anchor>
+        </w:drawing>
+      </w:r>
+    </w:p>
+    <w:p>
+      <w:pPr>
+        <w:pStyle w:val="PreformattedText"/>
+        <w:rPr>
+          <w:b/>
+          <w:b/>
+          <w:bCs/>
+        </w:rPr>
+      </w:pPr>
+      <w:r>
+        <w:rPr>
+          <w:b/>
+          <w:bCs/>
+        </w:rPr>
+      </w:r>
+    </w:p>
+    <w:p>
+      <w:pPr>
+        <w:pStyle w:val="PreformattedText"/>
+        <w:rPr>
+          <w:b/>
+          <w:b/>
+          <w:bCs/>
+        </w:rPr>
+      </w:pPr>
+      <w:r>
+        <w:rPr>
+          <w:b/>
+          <w:bCs/>
+        </w:rPr>
+      </w:r>
+    </w:p>
+    <w:p>
+      <w:pPr>
+        <w:pStyle w:val="PreformattedText"/>
+        <w:rPr>
+          <w:b/>
+          <w:b/>
+          <w:bCs/>
+        </w:rPr>
+      </w:pPr>
+      <w:r>
+        <w:rPr>
+          <w:b/>
+          <w:bCs/>
+        </w:rPr>
+      </w:r>
+    </w:p>
+    <w:p>
+      <w:pPr>
+        <w:pStyle w:val="PreformattedText"/>
+        <w:rPr>
+          <w:b/>
+          <w:b/>
+          <w:bCs/>
+        </w:rPr>
+      </w:pPr>
+      <w:r>
+        <w:rPr>
+          <w:b/>
+          <w:bCs/>
+        </w:rPr>
+      </w:r>
+    </w:p>
+    <w:p>
+      <w:pPr>
+        <w:pStyle w:val="PreformattedText"/>
+        <w:rPr>
+          <w:b/>
+          <w:b/>
+          <w:bCs/>
+        </w:rPr>
+      </w:pPr>
+      <w:r>
+        <w:rPr>
+          <w:b/>
+          <w:bCs/>
+        </w:rPr>
+      </w:r>
+    </w:p>
+    <w:p>
+      <w:pPr>
+        <w:pStyle w:val="PreformattedText"/>
+        <w:rPr>
+          <w:b/>
+          <w:b/>
+          <w:bCs/>
+        </w:rPr>
+      </w:pPr>
+      <w:r>
+        <w:rPr>
+          <w:b/>
+          <w:bCs/>
+        </w:rPr>
+      </w:r>
+    </w:p>
+    <w:p>
+      <w:pPr>
+        <w:pStyle w:val="PreformattedText"/>
+        <w:rPr>
+          <w:b/>
+          <w:b/>
+          <w:bCs/>
+        </w:rPr>
+      </w:pPr>
+      <w:r>
+        <w:rPr>
+          <w:b/>
+          <w:bCs/>
+        </w:rPr>
+      </w:r>
+    </w:p>
+    <w:p>
+      <w:pPr>
+        <w:pStyle w:val="PreformattedText"/>
+        <w:rPr>
+          <w:b/>
+          <w:b/>
+          <w:bCs/>
+        </w:rPr>
+      </w:pPr>
+      <w:r>
+        <w:rPr>
+          <w:b/>
+          <w:bCs/>
+        </w:rPr>
+      </w:r>
+    </w:p>
+    <w:p>
+      <w:pPr>
+        <w:pStyle w:val="PreformattedText"/>
+        <w:rPr>
+          <w:b/>
+          <w:b/>
+          <w:bCs/>
+        </w:rPr>
+      </w:pPr>
+      <w:r>
+        <w:rPr>
+          <w:b/>
+          <w:bCs/>
+        </w:rPr>
+      </w:r>
+    </w:p>
+    <w:p>
+      <w:pPr>
+        <w:pStyle w:val="PreformattedText"/>
+        <w:rPr>
+          <w:b/>
+          <w:b/>
+          <w:bCs/>
+        </w:rPr>
+      </w:pPr>
+      <w:r>
+        <w:rPr>
+          <w:rStyle w:val="StrongEmphasis"/>
+        </w:rPr>
+        <w:t>Input:</w:t>
+      </w:r>
+      <w:r>
+        <w:rPr/>
+        <w:t xml:space="preserve"> root = [3,9,20,null,null,15,7]</w:t>
+      </w:r>
+    </w:p>
+    <w:p>
+      <w:pPr>
+        <w:pStyle w:val="PreformattedText"/>
+        <w:spacing w:before="0" w:after="283"/>
+        <w:rPr>
+          <w:b/>
+          <w:b/>
+          <w:bCs/>
+        </w:rPr>
+      </w:pPr>
+      <w:r>
+        <w:rPr>
+          <w:rStyle w:val="StrongEmphasis"/>
+        </w:rPr>
+        <w:t>Output:</w:t>
+      </w:r>
+      <w:r>
+        <w:rPr/>
+        <w:t xml:space="preserve"> true</w:t>
+      </w:r>
+    </w:p>
+    <w:p>
+      <w:pPr>
+        <w:pStyle w:val="TextBody"/>
+        <w:rPr>
+          <w:b/>
+          <w:b/>
+          <w:bCs/>
+        </w:rPr>
+      </w:pPr>
+      <w:r>
+        <w:rPr>
+          <w:rStyle w:val="StrongEmphasis"/>
+        </w:rPr>
+        <w:t>Example 2:</w:t>
+      </w:r>
+    </w:p>
+    <w:p>
+      <w:pPr>
+        <w:pStyle w:val="TextBody"/>
+        <w:rPr>
+          <w:b/>
+          <w:b/>
+          <w:bCs/>
+        </w:rPr>
+      </w:pPr>
+      <w:r>
+        <w:rPr>
+          <w:b/>
+          <w:bCs/>
+        </w:rPr>
+        <w:drawing>
+          <wp:anchor behindDoc="0" distT="0" distB="0" distL="0" distR="0" simplePos="0" locked="0" layoutInCell="0" allowOverlap="1" relativeHeight="9">
+            <wp:simplePos x="0" y="0"/>
+            <wp:positionH relativeFrom="column">
+              <wp:posOffset>-45085</wp:posOffset>
+            </wp:positionH>
+            <wp:positionV relativeFrom="paragraph">
+              <wp:posOffset>635</wp:posOffset>
+            </wp:positionV>
+            <wp:extent cx="2493645" cy="1660525"/>
+            <wp:effectExtent l="0" t="0" r="0" b="0"/>
+            <wp:wrapSquare wrapText="largest"/>
+            <wp:docPr id="8" name="Image8" descr=""/>
+            <wp:cNvGraphicFramePr>
+              <a:graphicFrameLocks xmlns:a="http://schemas.openxmlformats.org/drawingml/2006/main" noChangeAspect="1"/>
+            </wp:cNvGraphicFramePr>
+            <a:graphic xmlns:a="http://schemas.openxmlformats.org/drawingml/2006/main">
+              <a:graphicData uri="http://schemas.openxmlformats.org/drawingml/2006/picture">
+                <pic:pic xmlns:pic="http://schemas.openxmlformats.org/drawingml/2006/picture">
+                  <pic:nvPicPr>
+                    <pic:cNvPr id="8" name="Image8" descr=""/>
+                    <pic:cNvPicPr>
+                      <a:picLocks noChangeAspect="1" noChangeArrowheads="1"/>
+                    </pic:cNvPicPr>
+                  </pic:nvPicPr>
+                  <pic:blipFill>
+                    <a:blip r:embed="rId10"/>
+                    <a:stretch>
+                      <a:fillRect/>
+                    </a:stretch>
+                  </pic:blipFill>
+                  <pic:spPr bwMode="auto">
+                    <a:xfrm>
+                      <a:off x="0" y="0"/>
+                      <a:ext cx="2493645" cy="1660525"/>
+                    </a:xfrm>
+                    <a:prstGeom prst="rect">
+                      <a:avLst/>
+                    </a:prstGeom>
+                  </pic:spPr>
+                </pic:pic>
+              </a:graphicData>
+            </a:graphic>
+          </wp:anchor>
+        </w:drawing>
+      </w:r>
+    </w:p>
+    <w:p>
+      <w:pPr>
+        <w:pStyle w:val="PreformattedText"/>
+        <w:rPr>
+          <w:b/>
+          <w:b/>
+          <w:bCs/>
+        </w:rPr>
+      </w:pPr>
+      <w:r>
+        <w:rPr>
+          <w:b/>
+          <w:bCs/>
+        </w:rPr>
+      </w:r>
+    </w:p>
+    <w:p>
+      <w:pPr>
+        <w:pStyle w:val="PreformattedText"/>
+        <w:rPr>
+          <w:b/>
+          <w:b/>
+          <w:bCs/>
+        </w:rPr>
+      </w:pPr>
+      <w:r>
+        <w:rPr>
+          <w:b/>
+          <w:bCs/>
+        </w:rPr>
+      </w:r>
+    </w:p>
+    <w:p>
+      <w:pPr>
+        <w:pStyle w:val="PreformattedText"/>
+        <w:rPr>
+          <w:b/>
+          <w:b/>
+          <w:bCs/>
+        </w:rPr>
+      </w:pPr>
+      <w:r>
+        <w:rPr>
+          <w:b/>
+          <w:bCs/>
+        </w:rPr>
+      </w:r>
+    </w:p>
+    <w:p>
+      <w:pPr>
+        <w:pStyle w:val="PreformattedText"/>
+        <w:rPr>
+          <w:b/>
+          <w:b/>
+          <w:bCs/>
+        </w:rPr>
+      </w:pPr>
+      <w:r>
+        <w:rPr>
+          <w:b/>
+          <w:bCs/>
+        </w:rPr>
+      </w:r>
+    </w:p>
+    <w:p>
+      <w:pPr>
+        <w:pStyle w:val="PreformattedText"/>
+        <w:rPr>
+          <w:b/>
+          <w:b/>
+          <w:bCs/>
+        </w:rPr>
+      </w:pPr>
+      <w:r>
+        <w:rPr>
+          <w:b/>
+          <w:bCs/>
+        </w:rPr>
+      </w:r>
+    </w:p>
+    <w:p>
+      <w:pPr>
+        <w:pStyle w:val="PreformattedText"/>
+        <w:rPr>
+          <w:b/>
+          <w:b/>
+          <w:bCs/>
+        </w:rPr>
+      </w:pPr>
+      <w:r>
+        <w:rPr>
+          <w:b/>
+          <w:bCs/>
+        </w:rPr>
+      </w:r>
+    </w:p>
+    <w:p>
+      <w:pPr>
+        <w:pStyle w:val="PreformattedText"/>
+        <w:rPr>
+          <w:b/>
+          <w:b/>
+          <w:bCs/>
+        </w:rPr>
+      </w:pPr>
+      <w:r>
+        <w:rPr>
+          <w:b/>
+          <w:bCs/>
+        </w:rPr>
+      </w:r>
+    </w:p>
+    <w:p>
+      <w:pPr>
+        <w:pStyle w:val="PreformattedText"/>
+        <w:rPr>
+          <w:b/>
+          <w:b/>
+          <w:bCs/>
+        </w:rPr>
+      </w:pPr>
+      <w:r>
+        <w:rPr>
+          <w:b/>
+          <w:bCs/>
+        </w:rPr>
+      </w:r>
+    </w:p>
+    <w:p>
+      <w:pPr>
+        <w:pStyle w:val="PreformattedText"/>
+        <w:rPr>
+          <w:b/>
+          <w:b/>
+          <w:bCs/>
+        </w:rPr>
+      </w:pPr>
+      <w:r>
+        <w:rPr>
+          <w:b/>
+          <w:bCs/>
+        </w:rPr>
+      </w:r>
+    </w:p>
+    <w:p>
+      <w:pPr>
+        <w:pStyle w:val="PreformattedText"/>
+        <w:rPr>
+          <w:b/>
+          <w:b/>
+          <w:bCs/>
+        </w:rPr>
+      </w:pPr>
+      <w:r>
+        <w:rPr>
+          <w:b/>
+          <w:bCs/>
+        </w:rPr>
+      </w:r>
+    </w:p>
+    <w:p>
+      <w:pPr>
+        <w:pStyle w:val="PreformattedText"/>
+        <w:rPr>
+          <w:b/>
+          <w:b/>
+          <w:bCs/>
+        </w:rPr>
+      </w:pPr>
+      <w:r>
+        <w:rPr>
+          <w:b/>
+          <w:bCs/>
+        </w:rPr>
+      </w:r>
+    </w:p>
+    <w:p>
+      <w:pPr>
+        <w:pStyle w:val="PreformattedText"/>
+        <w:rPr>
+          <w:b/>
+          <w:b/>
+          <w:bCs/>
+        </w:rPr>
+      </w:pPr>
+      <w:r>
+        <w:rPr>
+          <w:rStyle w:val="StrongEmphasis"/>
+        </w:rPr>
+        <w:t>Input:</w:t>
+      </w:r>
+      <w:r>
+        <w:rPr/>
+        <w:t xml:space="preserve"> root = [1,2,2,3,3,null,null,4,4]</w:t>
+      </w:r>
+    </w:p>
+    <w:p>
+      <w:pPr>
+        <w:pStyle w:val="PreformattedText"/>
+        <w:spacing w:before="0" w:after="283"/>
+        <w:rPr>
+          <w:b/>
+          <w:b/>
+          <w:bCs/>
+        </w:rPr>
+      </w:pPr>
+      <w:r>
+        <w:rPr>
+          <w:rStyle w:val="StrongEmphasis"/>
+        </w:rPr>
+        <w:t>Output:</w:t>
+      </w:r>
+      <w:r>
+        <w:rPr/>
+        <w:t xml:space="preserve"> false</w:t>
+      </w:r>
+    </w:p>
+    <w:p>
+      <w:pPr>
+        <w:pStyle w:val="TextBody"/>
+        <w:rPr>
+          <w:b/>
+          <w:b/>
+          <w:bCs/>
+        </w:rPr>
+      </w:pPr>
+      <w:r>
+        <w:rPr>
+          <w:rStyle w:val="StrongEmphasis"/>
+        </w:rPr>
+        <w:t>Example 3:</w:t>
+      </w:r>
+    </w:p>
+    <w:p>
+      <w:pPr>
+        <w:pStyle w:val="PreformattedText"/>
+        <w:rPr>
+          <w:b/>
+          <w:b/>
+          <w:bCs/>
+        </w:rPr>
+      </w:pPr>
+      <w:r>
+        <w:rPr>
+          <w:rStyle w:val="StrongEmphasis"/>
+        </w:rPr>
+        <w:t>Input:</w:t>
+      </w:r>
+      <w:r>
+        <w:rPr/>
+        <w:t xml:space="preserve"> root = []</w:t>
+      </w:r>
+    </w:p>
+    <w:p>
+      <w:pPr>
+        <w:pStyle w:val="PreformattedText"/>
+        <w:spacing w:before="0" w:after="283"/>
+        <w:rPr>
+          <w:b/>
+          <w:b/>
+          <w:bCs/>
+        </w:rPr>
+      </w:pPr>
+      <w:r>
+        <w:rPr>
+          <w:rStyle w:val="StrongEmphasis"/>
+        </w:rPr>
+        <w:t>Output:</w:t>
+      </w:r>
+      <w:r>
+        <w:rPr/>
+        <w:t xml:space="preserve"> true</w:t>
+      </w:r>
+    </w:p>
+    <w:p>
+      <w:pPr>
+        <w:pStyle w:val="TextBody"/>
+        <w:rPr>
+          <w:b/>
+          <w:b/>
+          <w:bCs/>
+        </w:rPr>
+      </w:pPr>
+      <w:r>
+        <w:rPr>
+          <w:rStyle w:val="StrongEmphasis"/>
+        </w:rPr>
+        <w:t>Constraints:</w:t>
+      </w:r>
+    </w:p>
+    <w:p>
+      <w:pPr>
+        <w:pStyle w:val="TextBody"/>
+        <w:numPr>
+          <w:ilvl w:val="0"/>
+          <w:numId w:val="10"/>
+        </w:numPr>
+        <w:tabs>
+          <w:tab w:val="clear" w:pos="709"/>
+          <w:tab w:val="left" w:pos="0" w:leader="none"/>
+        </w:tabs>
+        <w:spacing w:before="0" w:after="0"/>
+        <w:ind w:left="709" w:hanging="283"/>
+        <w:rPr>
+          <w:b/>
+          <w:b/>
+          <w:bCs/>
+        </w:rPr>
+      </w:pPr>
+      <w:r>
+        <w:rPr/>
+        <w:t>The number of nodes in the tree is in the range </w:t>
+      </w:r>
+      <w:r>
+        <w:rPr>
+          <w:rStyle w:val="SourceText"/>
+        </w:rPr>
+        <w:t>[0, 5000]</w:t>
+      </w:r>
+      <w:r>
+        <w:rPr/>
+        <w:t>.</w:t>
+      </w:r>
+    </w:p>
+    <w:p>
+      <w:pPr>
+        <w:pStyle w:val="TextBody"/>
+        <w:numPr>
+          <w:ilvl w:val="0"/>
+          <w:numId w:val="10"/>
+        </w:numPr>
+        <w:tabs>
+          <w:tab w:val="clear" w:pos="709"/>
+          <w:tab w:val="left" w:pos="0" w:leader="none"/>
+        </w:tabs>
+        <w:ind w:left="709" w:hanging="283"/>
+        <w:rPr>
+          <w:b/>
+          <w:b/>
+          <w:bCs/>
+        </w:rPr>
+      </w:pPr>
+      <w:r>
+        <w:rPr>
+          <w:rStyle w:val="SourceText"/>
+        </w:rPr>
+        <w:t>-104 &lt;= Node.val &lt;= 104</w:t>
       </w:r>
     </w:p>
     <w:p>
@@ -8619,6 +10053,143 @@
     </w:lvl>
   </w:abstractNum>
   <w:abstractNum w:abstractNumId="10">
+    <w:lvl w:ilvl="0">
+      <w:start w:val="1"/>
+      <w:numFmt w:val="bullet"/>
+      <w:lvlText w:val=""/>
+      <w:lvlJc w:val="left"/>
+      <w:pPr>
+        <w:tabs>
+          <w:tab w:val="num" w:pos="709"/>
+        </w:tabs>
+        <w:ind w:left="709" w:hanging="283"/>
+      </w:pPr>
+      <w:rPr>
+        <w:rFonts w:ascii="Symbol" w:hAnsi="Symbol" w:cs="Symbol" w:hint="default"/>
+      </w:rPr>
+    </w:lvl>
+    <w:lvl w:ilvl="1">
+      <w:start w:val="1"/>
+      <w:numFmt w:val="bullet"/>
+      <w:lvlText w:val=""/>
+      <w:lvlJc w:val="left"/>
+      <w:pPr>
+        <w:tabs>
+          <w:tab w:val="num" w:pos="1418"/>
+        </w:tabs>
+        <w:ind w:left="1418" w:hanging="283"/>
+      </w:pPr>
+      <w:rPr>
+        <w:rFonts w:ascii="Symbol" w:hAnsi="Symbol" w:cs="Symbol" w:hint="default"/>
+      </w:rPr>
+    </w:lvl>
+    <w:lvl w:ilvl="2">
+      <w:start w:val="1"/>
+      <w:numFmt w:val="bullet"/>
+      <w:lvlText w:val=""/>
+      <w:lvlJc w:val="left"/>
+      <w:pPr>
+        <w:tabs>
+          <w:tab w:val="num" w:pos="2127"/>
+        </w:tabs>
+        <w:ind w:left="2127" w:hanging="283"/>
+      </w:pPr>
+      <w:rPr>
+        <w:rFonts w:ascii="Symbol" w:hAnsi="Symbol" w:cs="Symbol" w:hint="default"/>
+      </w:rPr>
+    </w:lvl>
+    <w:lvl w:ilvl="3">
+      <w:start w:val="1"/>
+      <w:numFmt w:val="bullet"/>
+      <w:lvlText w:val=""/>
+      <w:lvlJc w:val="left"/>
+      <w:pPr>
+        <w:tabs>
+          <w:tab w:val="num" w:pos="2836"/>
+        </w:tabs>
+        <w:ind w:left="2836" w:hanging="283"/>
+      </w:pPr>
+      <w:rPr>
+        <w:rFonts w:ascii="Symbol" w:hAnsi="Symbol" w:cs="Symbol" w:hint="default"/>
+      </w:rPr>
+    </w:lvl>
+    <w:lvl w:ilvl="4">
+      <w:start w:val="1"/>
+      <w:numFmt w:val="bullet"/>
+      <w:lvlText w:val=""/>
+      <w:lvlJc w:val="left"/>
+      <w:pPr>
+        <w:tabs>
+          <w:tab w:val="num" w:pos="3545"/>
+        </w:tabs>
+        <w:ind w:left="3545" w:hanging="283"/>
+      </w:pPr>
+      <w:rPr>
+        <w:rFonts w:ascii="Symbol" w:hAnsi="Symbol" w:cs="Symbol" w:hint="default"/>
+      </w:rPr>
+    </w:lvl>
+    <w:lvl w:ilvl="5">
+      <w:start w:val="1"/>
+      <w:numFmt w:val="bullet"/>
+      <w:lvlText w:val=""/>
+      <w:lvlJc w:val="left"/>
+      <w:pPr>
+        <w:tabs>
+          <w:tab w:val="num" w:pos="4254"/>
+        </w:tabs>
+        <w:ind w:left="4254" w:hanging="283"/>
+      </w:pPr>
+      <w:rPr>
+        <w:rFonts w:ascii="Symbol" w:hAnsi="Symbol" w:cs="Symbol" w:hint="default"/>
+      </w:rPr>
+    </w:lvl>
+    <w:lvl w:ilvl="6">
+      <w:start w:val="1"/>
+      <w:numFmt w:val="bullet"/>
+      <w:lvlText w:val=""/>
+      <w:lvlJc w:val="left"/>
+      <w:pPr>
+        <w:tabs>
+          <w:tab w:val="num" w:pos="4963"/>
+        </w:tabs>
+        <w:ind w:left="4963" w:hanging="283"/>
+      </w:pPr>
+      <w:rPr>
+        <w:rFonts w:ascii="Symbol" w:hAnsi="Symbol" w:cs="Symbol" w:hint="default"/>
+      </w:rPr>
+    </w:lvl>
+    <w:lvl w:ilvl="7">
+      <w:start w:val="1"/>
+      <w:numFmt w:val="bullet"/>
+      <w:lvlText w:val=""/>
+      <w:lvlJc w:val="left"/>
+      <w:pPr>
+        <w:tabs>
+          <w:tab w:val="num" w:pos="5672"/>
+        </w:tabs>
+        <w:ind w:left="5672" w:hanging="283"/>
+      </w:pPr>
+      <w:rPr>
+        <w:rFonts w:ascii="Symbol" w:hAnsi="Symbol" w:cs="Symbol" w:hint="default"/>
+      </w:rPr>
+    </w:lvl>
+    <w:lvl w:ilvl="8">
+      <w:start w:val="1"/>
+      <w:numFmt w:val="bullet"/>
+      <w:lvlText w:val=""/>
+      <w:lvlJc w:val="left"/>
+      <w:pPr>
+        <w:tabs>
+          <w:tab w:val="num" w:pos="6381"/>
+        </w:tabs>
+        <w:ind w:left="6381" w:hanging="283"/>
+      </w:pPr>
+      <w:rPr>
+        <w:rFonts w:ascii="Symbol" w:hAnsi="Symbol" w:cs="Symbol" w:hint="default"/>
+      </w:rPr>
+    </w:lvl>
+  </w:abstractNum>
+  <w:abstractNum w:abstractNumId="11">
     <w:lvl w:ilvl="0">
       <w:start w:val="1"/>
       <w:numFmt w:val="none"/>
@@ -8766,6 +10337,9 @@
   </w:num>
   <w:num w:numId="10">
     <w:abstractNumId w:val="10"/>
+  </w:num>
+  <w:num w:numId="11">
+    <w:abstractNumId w:val="11"/>
   </w:num>
 </w:numbering>
 </file>

</xml_diff>

<commit_message>
Added the solution for the Linked List Cycle question
</commit_message>
<xml_diff>
--- a/Grind75_Questions.docx
+++ b/Grind75_Questions.docx
@@ -852,15 +852,1379 @@
     </w:p>
     <w:p>
       <w:pPr>
-        <w:pStyle w:val="TextBody"/>
-        <w:widowControl/>
-        <w:bidi w:val="0"/>
-        <w:ind w:left="0" w:right="0" w:hanging="0"/>
-        <w:jc w:val="left"/>
-        <w:rPr>
-          <w:b/>
-          <w:b/>
-          <w:bCs/>
+        <w:pStyle w:val="Normal"/>
+        <w:widowControl/>
+        <w:bidi w:val="0"/>
+        <w:ind w:left="0" w:right="0" w:hanging="0"/>
+        <w:jc w:val="left"/>
+        <w:rPr>
+          <w:b/>
+          <w:b/>
+          <w:bCs/>
+        </w:rPr>
+      </w:pPr>
+      <w:r>
+        <w:rPr>
+          <w:rFonts w:ascii="apple-system;BlinkMacSystemFont;Segoe UI;Helvetica;Arial;sans-serif;Apple Color Emoji;Segoe UI Emoji;Segoe UI Symbol" w:hAnsi="apple-system;BlinkMacSystemFont;Segoe UI;Helvetica;Arial;sans-serif;Apple Color Emoji;Segoe UI Emoji;Segoe UI Symbol"/>
+          <w:b/>
+          <w:bCs/>
+          <w:i w:val="false"/>
+          <w:caps w:val="false"/>
+          <w:smallCaps w:val="false"/>
+          <w:color w:val="262626"/>
+          <w:spacing w:val="0"/>
+          <w:sz w:val="21"/>
+        </w:rPr>
+        <w:t>2</w:t>
+      </w:r>
+      <w:r>
+        <w:rPr>
+          <w:rFonts w:ascii="apple-system;BlinkMacSystemFont;Segoe UI;Helvetica;Arial;sans-serif;Apple Color Emoji;Segoe UI Emoji;Segoe UI Symbol" w:hAnsi="apple-system;BlinkMacSystemFont;Segoe UI;Helvetica;Arial;sans-serif;Apple Color Emoji;Segoe UI Emoji;Segoe UI Symbol"/>
+          <w:b/>
+          <w:bCs/>
+          <w:i w:val="false"/>
+          <w:caps w:val="false"/>
+          <w:smallCaps w:val="false"/>
+          <w:color w:val="262626"/>
+          <w:spacing w:val="0"/>
+          <w:sz w:val="21"/>
+        </w:rPr>
+        <w:t xml:space="preserve">. </w:t>
+      </w:r>
+      <w:r>
+        <w:rPr>
+          <w:rFonts w:ascii="apple-system;BlinkMacSystemFont;Segoe UI;Helvetica;Arial;sans-serif;Apple Color Emoji;Segoe UI Emoji;Segoe UI Symbol" w:hAnsi="apple-system;BlinkMacSystemFont;Segoe UI;Helvetica;Arial;sans-serif;Apple Color Emoji;Segoe UI Emoji;Segoe UI Symbol"/>
+          <w:b/>
+          <w:bCs/>
+          <w:i w:val="false"/>
+          <w:caps w:val="false"/>
+          <w:smallCaps w:val="false"/>
+          <w:color w:val="262626"/>
+          <w:spacing w:val="0"/>
+          <w:sz w:val="21"/>
+        </w:rPr>
+        <w:t xml:space="preserve">Valid Parantheses </w:t>
+      </w:r>
+      <w:r>
+        <w:rPr>
+          <w:rFonts w:ascii="apple-system;BlinkMacSystemFont;Segoe UI;Helvetica;Arial;sans-serif;Apple Color Emoji;Segoe UI Emoji;Segoe UI Symbol" w:hAnsi="apple-system;BlinkMacSystemFont;Segoe UI;Helvetica;Arial;sans-serif;Apple Color Emoji;Segoe UI Emoji;Segoe UI Symbol"/>
+          <w:b/>
+          <w:bCs/>
+          <w:i w:val="false"/>
+          <w:caps w:val="false"/>
+          <w:smallCaps w:val="false"/>
+          <w:color w:val="262626"/>
+          <w:spacing w:val="0"/>
+          <w:sz w:val="21"/>
+        </w:rPr>
+        <w:t>(</w:t>
+      </w:r>
+      <w:r>
+        <w:rPr>
+          <w:rFonts w:ascii="apple-system;BlinkMacSystemFont;Segoe UI;Helvetica;Arial;sans-serif;Apple Color Emoji;Segoe UI Emoji;Segoe UI Symbol" w:hAnsi="apple-system;BlinkMacSystemFont;Segoe UI;Helvetica;Arial;sans-serif;Apple Color Emoji;Segoe UI Emoji;Segoe UI Symbol"/>
+          <w:b/>
+          <w:bCs/>
+          <w:i w:val="false"/>
+          <w:caps w:val="false"/>
+          <w:smallCaps w:val="false"/>
+          <w:color w:val="262626"/>
+          <w:spacing w:val="0"/>
+          <w:sz w:val="21"/>
+        </w:rPr>
+        <w:t>20</w:t>
+      </w:r>
+      <w:r>
+        <w:rPr>
+          <w:rFonts w:ascii="apple-system;BlinkMacSystemFont;Segoe UI;Helvetica;Arial;sans-serif;Apple Color Emoji;Segoe UI Emoji;Segoe UI Symbol" w:hAnsi="apple-system;BlinkMacSystemFont;Segoe UI;Helvetica;Arial;sans-serif;Apple Color Emoji;Segoe UI Emoji;Segoe UI Symbol"/>
+          <w:b/>
+          <w:bCs/>
+          <w:i w:val="false"/>
+          <w:caps w:val="false"/>
+          <w:smallCaps w:val="false"/>
+          <w:color w:val="262626"/>
+          <w:spacing w:val="0"/>
+          <w:sz w:val="21"/>
+        </w:rPr>
+        <w:t xml:space="preserve"> in L</w:t>
+      </w:r>
+      <w:r>
+        <w:rPr>
+          <w:rFonts w:ascii="apple-system;BlinkMacSystemFont;Segoe UI;Helvetica;Arial;sans-serif;Apple Color Emoji;Segoe UI Emoji;Segoe UI Symbol" w:hAnsi="apple-system;BlinkMacSystemFont;Segoe UI;Helvetica;Arial;sans-serif;Apple Color Emoji;Segoe UI Emoji;Segoe UI Symbol"/>
+          <w:b/>
+          <w:bCs/>
+          <w:i w:val="false"/>
+          <w:caps w:val="false"/>
+          <w:smallCaps w:val="false"/>
+          <w:color w:val="262626"/>
+          <w:spacing w:val="0"/>
+          <w:sz w:val="21"/>
+        </w:rPr>
+        <w:t>C</w:t>
+      </w:r>
+      <w:r>
+        <w:rPr>
+          <w:rFonts w:ascii="apple-system;BlinkMacSystemFont;Segoe UI;Helvetica;Arial;sans-serif;Apple Color Emoji;Segoe UI Emoji;Segoe UI Symbol" w:hAnsi="apple-system;BlinkMacSystemFont;Segoe UI;Helvetica;Arial;sans-serif;Apple Color Emoji;Segoe UI Emoji;Segoe UI Symbol"/>
+          <w:b/>
+          <w:bCs/>
+          <w:i w:val="false"/>
+          <w:caps w:val="false"/>
+          <w:smallCaps w:val="false"/>
+          <w:color w:val="262626"/>
+          <w:spacing w:val="0"/>
+          <w:sz w:val="21"/>
+        </w:rPr>
+        <w:t>)</w:t>
+      </w:r>
+    </w:p>
+    <w:p>
+      <w:pPr>
+        <w:pStyle w:val="TextBody"/>
+        <w:widowControl/>
+        <w:bidi w:val="0"/>
+        <w:ind w:left="0" w:right="0" w:hanging="0"/>
+        <w:jc w:val="left"/>
+        <w:rPr>
+          <w:rFonts w:ascii="apple-system;BlinkMacSystemFont;Segoe UI;Helvetica;Arial;sans-serif;Apple Color Emoji;Segoe UI Emoji;Segoe UI Symbol" w:hAnsi="apple-system;BlinkMacSystemFont;Segoe UI;Helvetica;Arial;sans-serif;Apple Color Emoji;Segoe UI Emoji;Segoe UI Symbol"/>
+          <w:b w:val="false"/>
+          <w:b w:val="false"/>
+          <w:i w:val="false"/>
+          <w:i w:val="false"/>
+          <w:caps w:val="false"/>
+          <w:smallCaps w:val="false"/>
+          <w:color w:val="262626"/>
+          <w:spacing w:val="0"/>
+          <w:sz w:val="21"/>
+        </w:rPr>
+      </w:pPr>
+      <w:r>
+        <w:rPr>
+          <w:rFonts w:ascii="apple-system;BlinkMacSystemFont;Segoe UI;Helvetica;Arial;sans-serif;Apple Color Emoji;Segoe UI Emoji;Segoe UI Symbol" w:hAnsi="apple-system;BlinkMacSystemFont;Segoe UI;Helvetica;Arial;sans-serif;Apple Color Emoji;Segoe UI Emoji;Segoe UI Symbol"/>
+          <w:b w:val="false"/>
+          <w:i w:val="false"/>
+          <w:caps w:val="false"/>
+          <w:smallCaps w:val="false"/>
+          <w:color w:val="262626"/>
+          <w:spacing w:val="0"/>
+          <w:sz w:val="21"/>
+        </w:rPr>
+      </w:r>
+    </w:p>
+    <w:p>
+      <w:pPr>
+        <w:pStyle w:val="TextBody"/>
+        <w:widowControl/>
+        <w:bidi w:val="0"/>
+        <w:ind w:left="0" w:right="0" w:hanging="0"/>
+        <w:jc w:val="left"/>
+        <w:rPr>
+          <w:rFonts w:ascii="apple-system;BlinkMacSystemFont;Segoe UI;Helvetica;Arial;sans-serif;Apple Color Emoji;Segoe UI Emoji;Segoe UI Symbol" w:hAnsi="apple-system;BlinkMacSystemFont;Segoe UI;Helvetica;Arial;sans-serif;Apple Color Emoji;Segoe UI Emoji;Segoe UI Symbol"/>
+          <w:b w:val="false"/>
+          <w:b w:val="false"/>
+          <w:i w:val="false"/>
+          <w:i w:val="false"/>
+          <w:caps w:val="false"/>
+          <w:smallCaps w:val="false"/>
+          <w:color w:val="262626"/>
+          <w:spacing w:val="0"/>
+          <w:sz w:val="21"/>
+        </w:rPr>
+      </w:pPr>
+      <w:r>
+        <w:rPr>
+          <w:rFonts w:ascii="apple-system;BlinkMacSystemFont;Segoe UI;Helvetica;Arial;sans-serif;Apple Color Emoji;Segoe UI Emoji;Segoe UI Symbol" w:hAnsi="apple-system;BlinkMacSystemFont;Segoe UI;Helvetica;Arial;sans-serif;Apple Color Emoji;Segoe UI Emoji;Segoe UI Symbol"/>
+          <w:b w:val="false"/>
+          <w:i w:val="false"/>
+          <w:caps w:val="false"/>
+          <w:smallCaps w:val="false"/>
+          <w:color w:val="262626"/>
+          <w:spacing w:val="0"/>
+          <w:sz w:val="21"/>
+        </w:rPr>
+        <w:t>Given a string </w:t>
+      </w:r>
+      <w:r>
+        <w:rPr>
+          <w:rStyle w:val="SourceText"/>
+          <w:rFonts w:ascii="apple-system;BlinkMacSystemFont;Segoe UI;Helvetica;Arial;sans-serif;Apple Color Emoji;Segoe UI Emoji;Segoe UI Symbol" w:hAnsi="apple-system;BlinkMacSystemFont;Segoe UI;Helvetica;Arial;sans-serif;Apple Color Emoji;Segoe UI Emoji;Segoe UI Symbol"/>
+          <w:b w:val="false"/>
+          <w:i w:val="false"/>
+          <w:caps w:val="false"/>
+          <w:smallCaps w:val="false"/>
+          <w:color w:val="262626"/>
+          <w:spacing w:val="0"/>
+          <w:sz w:val="21"/>
+        </w:rPr>
+        <w:t>s</w:t>
+      </w:r>
+      <w:r>
+        <w:rPr>
+          <w:rFonts w:ascii="apple-system;BlinkMacSystemFont;Segoe UI;Helvetica;Arial;sans-serif;Apple Color Emoji;Segoe UI Emoji;Segoe UI Symbol" w:hAnsi="apple-system;BlinkMacSystemFont;Segoe UI;Helvetica;Arial;sans-serif;Apple Color Emoji;Segoe UI Emoji;Segoe UI Symbol"/>
+          <w:b w:val="false"/>
+          <w:i w:val="false"/>
+          <w:caps w:val="false"/>
+          <w:smallCaps w:val="false"/>
+          <w:color w:val="262626"/>
+          <w:spacing w:val="0"/>
+          <w:sz w:val="21"/>
+        </w:rPr>
+        <w:t> containing just the characters </w:t>
+      </w:r>
+      <w:r>
+        <w:rPr>
+          <w:rStyle w:val="SourceText"/>
+          <w:rFonts w:ascii="apple-system;BlinkMacSystemFont;Segoe UI;Helvetica;Arial;sans-serif;Apple Color Emoji;Segoe UI Emoji;Segoe UI Symbol" w:hAnsi="apple-system;BlinkMacSystemFont;Segoe UI;Helvetica;Arial;sans-serif;Apple Color Emoji;Segoe UI Emoji;Segoe UI Symbol"/>
+          <w:b w:val="false"/>
+          <w:i w:val="false"/>
+          <w:caps w:val="false"/>
+          <w:smallCaps w:val="false"/>
+          <w:color w:val="262626"/>
+          <w:spacing w:val="0"/>
+          <w:sz w:val="21"/>
+        </w:rPr>
+        <w:t>'('</w:t>
+      </w:r>
+      <w:r>
+        <w:rPr>
+          <w:rFonts w:ascii="apple-system;BlinkMacSystemFont;Segoe UI;Helvetica;Arial;sans-serif;Apple Color Emoji;Segoe UI Emoji;Segoe UI Symbol" w:hAnsi="apple-system;BlinkMacSystemFont;Segoe UI;Helvetica;Arial;sans-serif;Apple Color Emoji;Segoe UI Emoji;Segoe UI Symbol"/>
+          <w:b w:val="false"/>
+          <w:i w:val="false"/>
+          <w:caps w:val="false"/>
+          <w:smallCaps w:val="false"/>
+          <w:color w:val="262626"/>
+          <w:spacing w:val="0"/>
+          <w:sz w:val="21"/>
+        </w:rPr>
+        <w:t>, </w:t>
+      </w:r>
+      <w:r>
+        <w:rPr>
+          <w:rStyle w:val="SourceText"/>
+          <w:rFonts w:ascii="apple-system;BlinkMacSystemFont;Segoe UI;Helvetica;Arial;sans-serif;Apple Color Emoji;Segoe UI Emoji;Segoe UI Symbol" w:hAnsi="apple-system;BlinkMacSystemFont;Segoe UI;Helvetica;Arial;sans-serif;Apple Color Emoji;Segoe UI Emoji;Segoe UI Symbol"/>
+          <w:b w:val="false"/>
+          <w:i w:val="false"/>
+          <w:caps w:val="false"/>
+          <w:smallCaps w:val="false"/>
+          <w:color w:val="262626"/>
+          <w:spacing w:val="0"/>
+          <w:sz w:val="21"/>
+        </w:rPr>
+        <w:t>')'</w:t>
+      </w:r>
+      <w:r>
+        <w:rPr>
+          <w:rFonts w:ascii="apple-system;BlinkMacSystemFont;Segoe UI;Helvetica;Arial;sans-serif;Apple Color Emoji;Segoe UI Emoji;Segoe UI Symbol" w:hAnsi="apple-system;BlinkMacSystemFont;Segoe UI;Helvetica;Arial;sans-serif;Apple Color Emoji;Segoe UI Emoji;Segoe UI Symbol"/>
+          <w:b w:val="false"/>
+          <w:i w:val="false"/>
+          <w:caps w:val="false"/>
+          <w:smallCaps w:val="false"/>
+          <w:color w:val="262626"/>
+          <w:spacing w:val="0"/>
+          <w:sz w:val="21"/>
+        </w:rPr>
+        <w:t>, </w:t>
+      </w:r>
+      <w:r>
+        <w:rPr>
+          <w:rStyle w:val="SourceText"/>
+          <w:rFonts w:ascii="apple-system;BlinkMacSystemFont;Segoe UI;Helvetica;Arial;sans-serif;Apple Color Emoji;Segoe UI Emoji;Segoe UI Symbol" w:hAnsi="apple-system;BlinkMacSystemFont;Segoe UI;Helvetica;Arial;sans-serif;Apple Color Emoji;Segoe UI Emoji;Segoe UI Symbol"/>
+          <w:b w:val="false"/>
+          <w:i w:val="false"/>
+          <w:caps w:val="false"/>
+          <w:smallCaps w:val="false"/>
+          <w:color w:val="262626"/>
+          <w:spacing w:val="0"/>
+          <w:sz w:val="21"/>
+        </w:rPr>
+        <w:t>'{'</w:t>
+      </w:r>
+      <w:r>
+        <w:rPr>
+          <w:rFonts w:ascii="apple-system;BlinkMacSystemFont;Segoe UI;Helvetica;Arial;sans-serif;Apple Color Emoji;Segoe UI Emoji;Segoe UI Symbol" w:hAnsi="apple-system;BlinkMacSystemFont;Segoe UI;Helvetica;Arial;sans-serif;Apple Color Emoji;Segoe UI Emoji;Segoe UI Symbol"/>
+          <w:b w:val="false"/>
+          <w:i w:val="false"/>
+          <w:caps w:val="false"/>
+          <w:smallCaps w:val="false"/>
+          <w:color w:val="262626"/>
+          <w:spacing w:val="0"/>
+          <w:sz w:val="21"/>
+        </w:rPr>
+        <w:t>, </w:t>
+      </w:r>
+      <w:r>
+        <w:rPr>
+          <w:rStyle w:val="SourceText"/>
+          <w:rFonts w:ascii="apple-system;BlinkMacSystemFont;Segoe UI;Helvetica;Arial;sans-serif;Apple Color Emoji;Segoe UI Emoji;Segoe UI Symbol" w:hAnsi="apple-system;BlinkMacSystemFont;Segoe UI;Helvetica;Arial;sans-serif;Apple Color Emoji;Segoe UI Emoji;Segoe UI Symbol"/>
+          <w:b w:val="false"/>
+          <w:i w:val="false"/>
+          <w:caps w:val="false"/>
+          <w:smallCaps w:val="false"/>
+          <w:color w:val="262626"/>
+          <w:spacing w:val="0"/>
+          <w:sz w:val="21"/>
+        </w:rPr>
+        <w:t>'}'</w:t>
+      </w:r>
+      <w:r>
+        <w:rPr>
+          <w:rFonts w:ascii="apple-system;BlinkMacSystemFont;Segoe UI;Helvetica;Arial;sans-serif;Apple Color Emoji;Segoe UI Emoji;Segoe UI Symbol" w:hAnsi="apple-system;BlinkMacSystemFont;Segoe UI;Helvetica;Arial;sans-serif;Apple Color Emoji;Segoe UI Emoji;Segoe UI Symbol"/>
+          <w:b w:val="false"/>
+          <w:i w:val="false"/>
+          <w:caps w:val="false"/>
+          <w:smallCaps w:val="false"/>
+          <w:color w:val="262626"/>
+          <w:spacing w:val="0"/>
+          <w:sz w:val="21"/>
+        </w:rPr>
+        <w:t>, </w:t>
+      </w:r>
+      <w:r>
+        <w:rPr>
+          <w:rStyle w:val="SourceText"/>
+          <w:rFonts w:ascii="apple-system;BlinkMacSystemFont;Segoe UI;Helvetica;Arial;sans-serif;Apple Color Emoji;Segoe UI Emoji;Segoe UI Symbol" w:hAnsi="apple-system;BlinkMacSystemFont;Segoe UI;Helvetica;Arial;sans-serif;Apple Color Emoji;Segoe UI Emoji;Segoe UI Symbol"/>
+          <w:b w:val="false"/>
+          <w:i w:val="false"/>
+          <w:caps w:val="false"/>
+          <w:smallCaps w:val="false"/>
+          <w:color w:val="262626"/>
+          <w:spacing w:val="0"/>
+          <w:sz w:val="21"/>
+        </w:rPr>
+        <w:t>'['</w:t>
+      </w:r>
+      <w:r>
+        <w:rPr>
+          <w:rFonts w:ascii="apple-system;BlinkMacSystemFont;Segoe UI;Helvetica;Arial;sans-serif;Apple Color Emoji;Segoe UI Emoji;Segoe UI Symbol" w:hAnsi="apple-system;BlinkMacSystemFont;Segoe UI;Helvetica;Arial;sans-serif;Apple Color Emoji;Segoe UI Emoji;Segoe UI Symbol"/>
+          <w:b w:val="false"/>
+          <w:i w:val="false"/>
+          <w:caps w:val="false"/>
+          <w:smallCaps w:val="false"/>
+          <w:color w:val="262626"/>
+          <w:spacing w:val="0"/>
+          <w:sz w:val="21"/>
+        </w:rPr>
+        <w:t> and </w:t>
+      </w:r>
+      <w:r>
+        <w:rPr>
+          <w:rStyle w:val="SourceText"/>
+          <w:rFonts w:ascii="apple-system;BlinkMacSystemFont;Segoe UI;Helvetica;Arial;sans-serif;Apple Color Emoji;Segoe UI Emoji;Segoe UI Symbol" w:hAnsi="apple-system;BlinkMacSystemFont;Segoe UI;Helvetica;Arial;sans-serif;Apple Color Emoji;Segoe UI Emoji;Segoe UI Symbol"/>
+          <w:b w:val="false"/>
+          <w:i w:val="false"/>
+          <w:caps w:val="false"/>
+          <w:smallCaps w:val="false"/>
+          <w:color w:val="262626"/>
+          <w:spacing w:val="0"/>
+          <w:sz w:val="21"/>
+        </w:rPr>
+        <w:t>']'</w:t>
+      </w:r>
+      <w:r>
+        <w:rPr>
+          <w:rFonts w:ascii="apple-system;BlinkMacSystemFont;Segoe UI;Helvetica;Arial;sans-serif;Apple Color Emoji;Segoe UI Emoji;Segoe UI Symbol" w:hAnsi="apple-system;BlinkMacSystemFont;Segoe UI;Helvetica;Arial;sans-serif;Apple Color Emoji;Segoe UI Emoji;Segoe UI Symbol"/>
+          <w:b w:val="false"/>
+          <w:i w:val="false"/>
+          <w:caps w:val="false"/>
+          <w:smallCaps w:val="false"/>
+          <w:color w:val="262626"/>
+          <w:spacing w:val="0"/>
+          <w:sz w:val="21"/>
+        </w:rPr>
+        <w:t>, determine if the input string is valid.</w:t>
+      </w:r>
+    </w:p>
+    <w:p>
+      <w:pPr>
+        <w:pStyle w:val="TextBody"/>
+        <w:pBdr/>
+        <w:rPr>
+          <w:rFonts w:ascii="apple-system;BlinkMacSystemFont;Segoe UI;Helvetica;Arial;sans-serif;Apple Color Emoji;Segoe UI Emoji;Segoe UI Symbol" w:hAnsi="apple-system;BlinkMacSystemFont;Segoe UI;Helvetica;Arial;sans-serif;Apple Color Emoji;Segoe UI Emoji;Segoe UI Symbol"/>
+          <w:b w:val="false"/>
+          <w:b w:val="false"/>
+          <w:i w:val="false"/>
+          <w:i w:val="false"/>
+          <w:caps w:val="false"/>
+          <w:smallCaps w:val="false"/>
+          <w:color w:val="262626"/>
+          <w:spacing w:val="0"/>
+          <w:sz w:val="21"/>
+        </w:rPr>
+      </w:pPr>
+      <w:r>
+        <w:rPr/>
+        <w:t>An input string is valid if:</w:t>
+      </w:r>
+    </w:p>
+    <w:p>
+      <w:pPr>
+        <w:pStyle w:val="TextBody"/>
+        <w:numPr>
+          <w:ilvl w:val="0"/>
+          <w:numId w:val="12"/>
+        </w:numPr>
+        <w:pBdr/>
+        <w:tabs>
+          <w:tab w:val="clear" w:pos="709"/>
+          <w:tab w:val="left" w:pos="0" w:leader="none"/>
+        </w:tabs>
+        <w:spacing w:before="0" w:after="0"/>
+        <w:ind w:left="709" w:hanging="283"/>
+        <w:rPr>
+          <w:rFonts w:ascii="apple-system;BlinkMacSystemFont;Segoe UI;Helvetica;Arial;sans-serif;Apple Color Emoji;Segoe UI Emoji;Segoe UI Symbol" w:hAnsi="apple-system;BlinkMacSystemFont;Segoe UI;Helvetica;Arial;sans-serif;Apple Color Emoji;Segoe UI Emoji;Segoe UI Symbol"/>
+          <w:b w:val="false"/>
+          <w:b w:val="false"/>
+          <w:i w:val="false"/>
+          <w:i w:val="false"/>
+          <w:caps w:val="false"/>
+          <w:smallCaps w:val="false"/>
+          <w:color w:val="262626"/>
+          <w:spacing w:val="0"/>
+          <w:sz w:val="21"/>
+        </w:rPr>
+      </w:pPr>
+      <w:r>
+        <w:rPr/>
+        <w:t>Open brackets must be closed by the same type of brackets.</w:t>
+      </w:r>
+    </w:p>
+    <w:p>
+      <w:pPr>
+        <w:pStyle w:val="TextBody"/>
+        <w:numPr>
+          <w:ilvl w:val="0"/>
+          <w:numId w:val="12"/>
+        </w:numPr>
+        <w:pBdr/>
+        <w:tabs>
+          <w:tab w:val="clear" w:pos="709"/>
+          <w:tab w:val="left" w:pos="0" w:leader="none"/>
+        </w:tabs>
+        <w:spacing w:before="0" w:after="0"/>
+        <w:ind w:left="709" w:hanging="283"/>
+        <w:rPr>
+          <w:rFonts w:ascii="apple-system;BlinkMacSystemFont;Segoe UI;Helvetica;Arial;sans-serif;Apple Color Emoji;Segoe UI Emoji;Segoe UI Symbol" w:hAnsi="apple-system;BlinkMacSystemFont;Segoe UI;Helvetica;Arial;sans-serif;Apple Color Emoji;Segoe UI Emoji;Segoe UI Symbol"/>
+          <w:b w:val="false"/>
+          <w:b w:val="false"/>
+          <w:i w:val="false"/>
+          <w:i w:val="false"/>
+          <w:caps w:val="false"/>
+          <w:smallCaps w:val="false"/>
+          <w:color w:val="262626"/>
+          <w:spacing w:val="0"/>
+          <w:sz w:val="21"/>
+        </w:rPr>
+      </w:pPr>
+      <w:r>
+        <w:rPr/>
+        <w:t>Open brackets must be closed in the correct order.</w:t>
+      </w:r>
+    </w:p>
+    <w:p>
+      <w:pPr>
+        <w:pStyle w:val="TextBody"/>
+        <w:numPr>
+          <w:ilvl w:val="0"/>
+          <w:numId w:val="12"/>
+        </w:numPr>
+        <w:pBdr/>
+        <w:tabs>
+          <w:tab w:val="clear" w:pos="709"/>
+          <w:tab w:val="left" w:pos="0" w:leader="none"/>
+        </w:tabs>
+        <w:ind w:left="709" w:hanging="283"/>
+        <w:rPr>
+          <w:rFonts w:ascii="apple-system;BlinkMacSystemFont;Segoe UI;Helvetica;Arial;sans-serif;Apple Color Emoji;Segoe UI Emoji;Segoe UI Symbol" w:hAnsi="apple-system;BlinkMacSystemFont;Segoe UI;Helvetica;Arial;sans-serif;Apple Color Emoji;Segoe UI Emoji;Segoe UI Symbol"/>
+          <w:b w:val="false"/>
+          <w:b w:val="false"/>
+          <w:i w:val="false"/>
+          <w:i w:val="false"/>
+          <w:caps w:val="false"/>
+          <w:smallCaps w:val="false"/>
+          <w:color w:val="262626"/>
+          <w:spacing w:val="0"/>
+          <w:sz w:val="21"/>
+        </w:rPr>
+      </w:pPr>
+      <w:r>
+        <w:rPr/>
+        <w:t>Every close bracket has a corresponding open bracket of the same type.</w:t>
+      </w:r>
+    </w:p>
+    <w:p>
+      <w:pPr>
+        <w:pStyle w:val="TextBody"/>
+        <w:widowControl/>
+        <w:bidi w:val="0"/>
+        <w:ind w:left="0" w:right="0" w:hanging="0"/>
+        <w:jc w:val="left"/>
+        <w:rPr>
+          <w:rFonts w:ascii="apple-system;BlinkMacSystemFont;Segoe UI;Helvetica;Arial;sans-serif;Apple Color Emoji;Segoe UI Emoji;Segoe UI Symbol" w:hAnsi="apple-system;BlinkMacSystemFont;Segoe UI;Helvetica;Arial;sans-serif;Apple Color Emoji;Segoe UI Emoji;Segoe UI Symbol"/>
+          <w:b w:val="false"/>
+          <w:b w:val="false"/>
+          <w:i w:val="false"/>
+          <w:i w:val="false"/>
+          <w:caps w:val="false"/>
+          <w:smallCaps w:val="false"/>
+          <w:color w:val="262626"/>
+          <w:spacing w:val="0"/>
+          <w:sz w:val="21"/>
+        </w:rPr>
+      </w:pPr>
+      <w:r>
+        <w:rPr>
+          <w:rFonts w:ascii="apple-system;BlinkMacSystemFont;Segoe UI;Helvetica;Arial;sans-serif;Apple Color Emoji;Segoe UI Emoji;Segoe UI Symbol" w:hAnsi="apple-system;BlinkMacSystemFont;Segoe UI;Helvetica;Arial;sans-serif;Apple Color Emoji;Segoe UI Emoji;Segoe UI Symbol"/>
+          <w:b w:val="false"/>
+          <w:i w:val="false"/>
+          <w:caps w:val="false"/>
+          <w:smallCaps w:val="false"/>
+          <w:color w:val="262626"/>
+          <w:spacing w:val="0"/>
+          <w:sz w:val="21"/>
+        </w:rPr>
+      </w:r>
+    </w:p>
+    <w:p>
+      <w:pPr>
+        <w:pStyle w:val="TextBody"/>
+        <w:widowControl/>
+        <w:bidi w:val="0"/>
+        <w:ind w:left="0" w:right="0" w:hanging="0"/>
+        <w:jc w:val="left"/>
+        <w:rPr>
+          <w:rFonts w:ascii="apple-system;BlinkMacSystemFont;Segoe UI;Helvetica;Arial;sans-serif;Apple Color Emoji;Segoe UI Emoji;Segoe UI Symbol" w:hAnsi="apple-system;BlinkMacSystemFont;Segoe UI;Helvetica;Arial;sans-serif;Apple Color Emoji;Segoe UI Emoji;Segoe UI Symbol"/>
+          <w:b w:val="false"/>
+          <w:b w:val="false"/>
+          <w:i w:val="false"/>
+          <w:i w:val="false"/>
+          <w:caps w:val="false"/>
+          <w:smallCaps w:val="false"/>
+          <w:color w:val="262626"/>
+          <w:spacing w:val="0"/>
+          <w:sz w:val="21"/>
+        </w:rPr>
+      </w:pPr>
+      <w:r>
+        <w:rPr>
+          <w:rFonts w:ascii="apple-system;BlinkMacSystemFont;Segoe UI;Helvetica;Arial;sans-serif;Apple Color Emoji;Segoe UI Emoji;Segoe UI Symbol" w:hAnsi="apple-system;BlinkMacSystemFont;Segoe UI;Helvetica;Arial;sans-serif;Apple Color Emoji;Segoe UI Emoji;Segoe UI Symbol"/>
+          <w:b w:val="false"/>
+          <w:i w:val="false"/>
+          <w:caps w:val="false"/>
+          <w:smallCaps w:val="false"/>
+          <w:color w:val="262626"/>
+          <w:spacing w:val="0"/>
+          <w:sz w:val="21"/>
+        </w:rPr>
+      </w:r>
+    </w:p>
+    <w:p>
+      <w:pPr>
+        <w:pStyle w:val="TextBody"/>
+        <w:widowControl/>
+        <w:bidi w:val="0"/>
+        <w:ind w:left="0" w:right="0" w:hanging="0"/>
+        <w:jc w:val="left"/>
+        <w:rPr>
+          <w:rFonts w:ascii="apple-system;BlinkMacSystemFont;Segoe UI;Helvetica;Arial;sans-serif;Apple Color Emoji;Segoe UI Emoji;Segoe UI Symbol" w:hAnsi="apple-system;BlinkMacSystemFont;Segoe UI;Helvetica;Arial;sans-serif;Apple Color Emoji;Segoe UI Emoji;Segoe UI Symbol"/>
+          <w:b w:val="false"/>
+          <w:b w:val="false"/>
+          <w:i w:val="false"/>
+          <w:i w:val="false"/>
+          <w:caps w:val="false"/>
+          <w:smallCaps w:val="false"/>
+          <w:color w:val="262626"/>
+          <w:spacing w:val="0"/>
+          <w:sz w:val="21"/>
+        </w:rPr>
+      </w:pPr>
+      <w:r>
+        <w:rPr>
+          <w:rFonts w:ascii="apple-system;BlinkMacSystemFont;Segoe UI;Helvetica;Arial;sans-serif;Apple Color Emoji;Segoe UI Emoji;Segoe UI Symbol" w:hAnsi="apple-system;BlinkMacSystemFont;Segoe UI;Helvetica;Arial;sans-serif;Apple Color Emoji;Segoe UI Emoji;Segoe UI Symbol"/>
+          <w:b w:val="false"/>
+          <w:i w:val="false"/>
+          <w:caps w:val="false"/>
+          <w:smallCaps w:val="false"/>
+          <w:color w:val="262626"/>
+          <w:spacing w:val="0"/>
+          <w:sz w:val="21"/>
+        </w:rPr>
+      </w:r>
+    </w:p>
+    <w:p>
+      <w:pPr>
+        <w:pStyle w:val="TextBody"/>
+        <w:widowControl/>
+        <w:bidi w:val="0"/>
+        <w:ind w:left="0" w:right="0" w:hanging="0"/>
+        <w:jc w:val="left"/>
+        <w:rPr>
+          <w:rFonts w:ascii="apple-system;BlinkMacSystemFont;Segoe UI;Helvetica;Arial;sans-serif;Apple Color Emoji;Segoe UI Emoji;Segoe UI Symbol" w:hAnsi="apple-system;BlinkMacSystemFont;Segoe UI;Helvetica;Arial;sans-serif;Apple Color Emoji;Segoe UI Emoji;Segoe UI Symbol"/>
+          <w:b w:val="false"/>
+          <w:b w:val="false"/>
+          <w:i w:val="false"/>
+          <w:i w:val="false"/>
+          <w:caps w:val="false"/>
+          <w:smallCaps w:val="false"/>
+          <w:color w:val="262626"/>
+          <w:spacing w:val="0"/>
+          <w:sz w:val="21"/>
+        </w:rPr>
+      </w:pPr>
+      <w:r>
+        <w:rPr>
+          <w:rFonts w:ascii="apple-system;BlinkMacSystemFont;Segoe UI;Helvetica;Arial;sans-serif;Apple Color Emoji;Segoe UI Emoji;Segoe UI Symbol" w:hAnsi="apple-system;BlinkMacSystemFont;Segoe UI;Helvetica;Arial;sans-serif;Apple Color Emoji;Segoe UI Emoji;Segoe UI Symbol"/>
+          <w:b w:val="false"/>
+          <w:i w:val="false"/>
+          <w:caps w:val="false"/>
+          <w:smallCaps w:val="false"/>
+          <w:color w:val="262626"/>
+          <w:spacing w:val="0"/>
+          <w:sz w:val="21"/>
+        </w:rPr>
+      </w:r>
+    </w:p>
+    <w:p>
+      <w:pPr>
+        <w:pStyle w:val="TextBody"/>
+        <w:widowControl/>
+        <w:bidi w:val="0"/>
+        <w:ind w:left="0" w:right="0" w:hanging="0"/>
+        <w:jc w:val="left"/>
+        <w:rPr>
+          <w:rFonts w:ascii="apple-system;BlinkMacSystemFont;Segoe UI;Helvetica;Arial;sans-serif;Apple Color Emoji;Segoe UI Emoji;Segoe UI Symbol" w:hAnsi="apple-system;BlinkMacSystemFont;Segoe UI;Helvetica;Arial;sans-serif;Apple Color Emoji;Segoe UI Emoji;Segoe UI Symbol"/>
+          <w:b w:val="false"/>
+          <w:b w:val="false"/>
+          <w:i w:val="false"/>
+          <w:i w:val="false"/>
+          <w:caps w:val="false"/>
+          <w:smallCaps w:val="false"/>
+          <w:color w:val="262626"/>
+          <w:spacing w:val="0"/>
+          <w:sz w:val="21"/>
+        </w:rPr>
+      </w:pPr>
+      <w:r>
+        <w:rPr>
+          <w:rFonts w:ascii="apple-system;BlinkMacSystemFont;Segoe UI;Helvetica;Arial;sans-serif;Apple Color Emoji;Segoe UI Emoji;Segoe UI Symbol" w:hAnsi="apple-system;BlinkMacSystemFont;Segoe UI;Helvetica;Arial;sans-serif;Apple Color Emoji;Segoe UI Emoji;Segoe UI Symbol"/>
+          <w:b w:val="false"/>
+          <w:i w:val="false"/>
+          <w:caps w:val="false"/>
+          <w:smallCaps w:val="false"/>
+          <w:color w:val="262626"/>
+          <w:spacing w:val="0"/>
+          <w:sz w:val="21"/>
+        </w:rPr>
+      </w:r>
+    </w:p>
+    <w:p>
+      <w:pPr>
+        <w:pStyle w:val="TextBody"/>
+        <w:widowControl/>
+        <w:bidi w:val="0"/>
+        <w:ind w:left="0" w:right="0" w:hanging="0"/>
+        <w:jc w:val="left"/>
+        <w:rPr>
+          <w:rFonts w:ascii="apple-system;BlinkMacSystemFont;Segoe UI;Helvetica;Arial;sans-serif;Apple Color Emoji;Segoe UI Emoji;Segoe UI Symbol" w:hAnsi="apple-system;BlinkMacSystemFont;Segoe UI;Helvetica;Arial;sans-serif;Apple Color Emoji;Segoe UI Emoji;Segoe UI Symbol"/>
+          <w:b w:val="false"/>
+          <w:b w:val="false"/>
+          <w:i w:val="false"/>
+          <w:i w:val="false"/>
+          <w:caps w:val="false"/>
+          <w:smallCaps w:val="false"/>
+          <w:color w:val="262626"/>
+          <w:spacing w:val="0"/>
+          <w:sz w:val="21"/>
+        </w:rPr>
+      </w:pPr>
+      <w:r>
+        <w:rPr>
+          <w:rFonts w:ascii="apple-system;BlinkMacSystemFont;Segoe UI;Helvetica;Arial;sans-serif;Apple Color Emoji;Segoe UI Emoji;Segoe UI Symbol" w:hAnsi="apple-system;BlinkMacSystemFont;Segoe UI;Helvetica;Arial;sans-serif;Apple Color Emoji;Segoe UI Emoji;Segoe UI Symbol"/>
+          <w:b w:val="false"/>
+          <w:i w:val="false"/>
+          <w:caps w:val="false"/>
+          <w:smallCaps w:val="false"/>
+          <w:color w:val="262626"/>
+          <w:spacing w:val="0"/>
+          <w:sz w:val="21"/>
+        </w:rPr>
+      </w:r>
+    </w:p>
+    <w:p>
+      <w:pPr>
+        <w:pStyle w:val="TextBody"/>
+        <w:widowControl/>
+        <w:bidi w:val="0"/>
+        <w:ind w:left="0" w:right="0" w:hanging="0"/>
+        <w:jc w:val="left"/>
+        <w:rPr>
+          <w:rFonts w:ascii="apple-system;BlinkMacSystemFont;Segoe UI;Helvetica;Arial;sans-serif;Apple Color Emoji;Segoe UI Emoji;Segoe UI Symbol" w:hAnsi="apple-system;BlinkMacSystemFont;Segoe UI;Helvetica;Arial;sans-serif;Apple Color Emoji;Segoe UI Emoji;Segoe UI Symbol"/>
+          <w:b w:val="false"/>
+          <w:b w:val="false"/>
+          <w:i w:val="false"/>
+          <w:i w:val="false"/>
+          <w:caps w:val="false"/>
+          <w:smallCaps w:val="false"/>
+          <w:color w:val="262626"/>
+          <w:spacing w:val="0"/>
+          <w:sz w:val="21"/>
+        </w:rPr>
+      </w:pPr>
+      <w:r>
+        <w:rPr>
+          <w:rFonts w:ascii="apple-system;BlinkMacSystemFont;Segoe UI;Helvetica;Arial;sans-serif;Apple Color Emoji;Segoe UI Emoji;Segoe UI Symbol" w:hAnsi="apple-system;BlinkMacSystemFont;Segoe UI;Helvetica;Arial;sans-serif;Apple Color Emoji;Segoe UI Emoji;Segoe UI Symbol"/>
+          <w:b w:val="false"/>
+          <w:i w:val="false"/>
+          <w:caps w:val="false"/>
+          <w:smallCaps w:val="false"/>
+          <w:color w:val="262626"/>
+          <w:spacing w:val="0"/>
+          <w:sz w:val="21"/>
+        </w:rPr>
+      </w:r>
+    </w:p>
+    <w:p>
+      <w:pPr>
+        <w:pStyle w:val="TextBody"/>
+        <w:widowControl/>
+        <w:bidi w:val="0"/>
+        <w:ind w:left="0" w:right="0" w:hanging="0"/>
+        <w:jc w:val="left"/>
+        <w:rPr>
+          <w:rFonts w:ascii="apple-system;BlinkMacSystemFont;Segoe UI;Helvetica;Arial;sans-serif;Apple Color Emoji;Segoe UI Emoji;Segoe UI Symbol" w:hAnsi="apple-system;BlinkMacSystemFont;Segoe UI;Helvetica;Arial;sans-serif;Apple Color Emoji;Segoe UI Emoji;Segoe UI Symbol"/>
+          <w:b w:val="false"/>
+          <w:b w:val="false"/>
+          <w:i w:val="false"/>
+          <w:i w:val="false"/>
+          <w:caps w:val="false"/>
+          <w:smallCaps w:val="false"/>
+          <w:color w:val="262626"/>
+          <w:spacing w:val="0"/>
+          <w:sz w:val="21"/>
+        </w:rPr>
+      </w:pPr>
+      <w:r>
+        <w:rPr>
+          <w:rFonts w:ascii="apple-system;BlinkMacSystemFont;Segoe UI;Helvetica;Arial;sans-serif;Apple Color Emoji;Segoe UI Emoji;Segoe UI Symbol" w:hAnsi="apple-system;BlinkMacSystemFont;Segoe UI;Helvetica;Arial;sans-serif;Apple Color Emoji;Segoe UI Emoji;Segoe UI Symbol"/>
+          <w:b w:val="false"/>
+          <w:i w:val="false"/>
+          <w:caps w:val="false"/>
+          <w:smallCaps w:val="false"/>
+          <w:color w:val="262626"/>
+          <w:spacing w:val="0"/>
+          <w:sz w:val="21"/>
+        </w:rPr>
+      </w:r>
+    </w:p>
+    <w:p>
+      <w:pPr>
+        <w:pStyle w:val="TextBody"/>
+        <w:widowControl/>
+        <w:bidi w:val="0"/>
+        <w:ind w:left="0" w:right="0" w:hanging="0"/>
+        <w:jc w:val="left"/>
+        <w:rPr>
+          <w:rFonts w:ascii="apple-system;BlinkMacSystemFont;Segoe UI;Helvetica;Arial;sans-serif;Apple Color Emoji;Segoe UI Emoji;Segoe UI Symbol" w:hAnsi="apple-system;BlinkMacSystemFont;Segoe UI;Helvetica;Arial;sans-serif;Apple Color Emoji;Segoe UI Emoji;Segoe UI Symbol"/>
+          <w:b w:val="false"/>
+          <w:b w:val="false"/>
+          <w:i w:val="false"/>
+          <w:i w:val="false"/>
+          <w:caps w:val="false"/>
+          <w:smallCaps w:val="false"/>
+          <w:color w:val="262626"/>
+          <w:spacing w:val="0"/>
+          <w:sz w:val="21"/>
+        </w:rPr>
+      </w:pPr>
+      <w:r>
+        <w:rPr>
+          <w:rFonts w:ascii="apple-system;BlinkMacSystemFont;Segoe UI;Helvetica;Arial;sans-serif;Apple Color Emoji;Segoe UI Emoji;Segoe UI Symbol" w:hAnsi="apple-system;BlinkMacSystemFont;Segoe UI;Helvetica;Arial;sans-serif;Apple Color Emoji;Segoe UI Emoji;Segoe UI Symbol"/>
+          <w:b w:val="false"/>
+          <w:i w:val="false"/>
+          <w:caps w:val="false"/>
+          <w:smallCaps w:val="false"/>
+          <w:color w:val="262626"/>
+          <w:spacing w:val="0"/>
+          <w:sz w:val="21"/>
+        </w:rPr>
+      </w:r>
+    </w:p>
+    <w:p>
+      <w:pPr>
+        <w:pStyle w:val="TextBody"/>
+        <w:widowControl/>
+        <w:bidi w:val="0"/>
+        <w:ind w:left="0" w:right="0" w:hanging="0"/>
+        <w:jc w:val="left"/>
+        <w:rPr>
+          <w:rFonts w:ascii="apple-system;BlinkMacSystemFont;Segoe UI;Helvetica;Arial;sans-serif;Apple Color Emoji;Segoe UI Emoji;Segoe UI Symbol" w:hAnsi="apple-system;BlinkMacSystemFont;Segoe UI;Helvetica;Arial;sans-serif;Apple Color Emoji;Segoe UI Emoji;Segoe UI Symbol"/>
+          <w:b w:val="false"/>
+          <w:b w:val="false"/>
+          <w:i w:val="false"/>
+          <w:i w:val="false"/>
+          <w:caps w:val="false"/>
+          <w:smallCaps w:val="false"/>
+          <w:color w:val="262626"/>
+          <w:spacing w:val="0"/>
+          <w:sz w:val="21"/>
+        </w:rPr>
+      </w:pPr>
+      <w:r>
+        <w:rPr>
+          <w:rFonts w:ascii="apple-system;BlinkMacSystemFont;Segoe UI;Helvetica;Arial;sans-serif;Apple Color Emoji;Segoe UI Emoji;Segoe UI Symbol" w:hAnsi="apple-system;BlinkMacSystemFont;Segoe UI;Helvetica;Arial;sans-serif;Apple Color Emoji;Segoe UI Emoji;Segoe UI Symbol"/>
+          <w:b w:val="false"/>
+          <w:i w:val="false"/>
+          <w:caps w:val="false"/>
+          <w:smallCaps w:val="false"/>
+          <w:color w:val="262626"/>
+          <w:spacing w:val="0"/>
+          <w:sz w:val="21"/>
+        </w:rPr>
+      </w:r>
+    </w:p>
+    <w:p>
+      <w:pPr>
+        <w:pStyle w:val="TextBody"/>
+        <w:widowControl/>
+        <w:bidi w:val="0"/>
+        <w:ind w:left="0" w:right="0" w:hanging="0"/>
+        <w:jc w:val="left"/>
+        <w:rPr>
+          <w:rFonts w:ascii="apple-system;BlinkMacSystemFont;Segoe UI;Helvetica;Arial;sans-serif;Apple Color Emoji;Segoe UI Emoji;Segoe UI Symbol" w:hAnsi="apple-system;BlinkMacSystemFont;Segoe UI;Helvetica;Arial;sans-serif;Apple Color Emoji;Segoe UI Emoji;Segoe UI Symbol"/>
+          <w:b w:val="false"/>
+          <w:b w:val="false"/>
+          <w:i w:val="false"/>
+          <w:i w:val="false"/>
+          <w:caps w:val="false"/>
+          <w:smallCaps w:val="false"/>
+          <w:color w:val="262626"/>
+          <w:spacing w:val="0"/>
+          <w:sz w:val="21"/>
+        </w:rPr>
+      </w:pPr>
+      <w:r>
+        <w:rPr>
+          <w:rFonts w:ascii="apple-system;BlinkMacSystemFont;Segoe UI;Helvetica;Arial;sans-serif;Apple Color Emoji;Segoe UI Emoji;Segoe UI Symbol" w:hAnsi="apple-system;BlinkMacSystemFont;Segoe UI;Helvetica;Arial;sans-serif;Apple Color Emoji;Segoe UI Emoji;Segoe UI Symbol"/>
+          <w:b w:val="false"/>
+          <w:i w:val="false"/>
+          <w:caps w:val="false"/>
+          <w:smallCaps w:val="false"/>
+          <w:color w:val="262626"/>
+          <w:spacing w:val="0"/>
+          <w:sz w:val="21"/>
+        </w:rPr>
+      </w:r>
+    </w:p>
+    <w:p>
+      <w:pPr>
+        <w:pStyle w:val="TextBody"/>
+        <w:widowControl/>
+        <w:bidi w:val="0"/>
+        <w:ind w:left="0" w:right="0" w:hanging="0"/>
+        <w:jc w:val="left"/>
+        <w:rPr>
+          <w:rFonts w:ascii="apple-system;BlinkMacSystemFont;Segoe UI;Helvetica;Arial;sans-serif;Apple Color Emoji;Segoe UI Emoji;Segoe UI Symbol" w:hAnsi="apple-system;BlinkMacSystemFont;Segoe UI;Helvetica;Arial;sans-serif;Apple Color Emoji;Segoe UI Emoji;Segoe UI Symbol"/>
+          <w:b w:val="false"/>
+          <w:b w:val="false"/>
+          <w:i w:val="false"/>
+          <w:i w:val="false"/>
+          <w:caps w:val="false"/>
+          <w:smallCaps w:val="false"/>
+          <w:color w:val="262626"/>
+          <w:spacing w:val="0"/>
+          <w:sz w:val="21"/>
+        </w:rPr>
+      </w:pPr>
+      <w:r>
+        <w:rPr>
+          <w:rFonts w:ascii="apple-system;BlinkMacSystemFont;Segoe UI;Helvetica;Arial;sans-serif;Apple Color Emoji;Segoe UI Emoji;Segoe UI Symbol" w:hAnsi="apple-system;BlinkMacSystemFont;Segoe UI;Helvetica;Arial;sans-serif;Apple Color Emoji;Segoe UI Emoji;Segoe UI Symbol"/>
+          <w:b w:val="false"/>
+          <w:i w:val="false"/>
+          <w:caps w:val="false"/>
+          <w:smallCaps w:val="false"/>
+          <w:color w:val="262626"/>
+          <w:spacing w:val="0"/>
+          <w:sz w:val="21"/>
+        </w:rPr>
+      </w:r>
+    </w:p>
+    <w:p>
+      <w:pPr>
+        <w:pStyle w:val="TextBody"/>
+        <w:widowControl/>
+        <w:bidi w:val="0"/>
+        <w:ind w:left="0" w:right="0" w:hanging="0"/>
+        <w:jc w:val="left"/>
+        <w:rPr>
+          <w:rFonts w:ascii="apple-system;BlinkMacSystemFont;Segoe UI;Helvetica;Arial;sans-serif;Apple Color Emoji;Segoe UI Emoji;Segoe UI Symbol" w:hAnsi="apple-system;BlinkMacSystemFont;Segoe UI;Helvetica;Arial;sans-serif;Apple Color Emoji;Segoe UI Emoji;Segoe UI Symbol"/>
+          <w:b w:val="false"/>
+          <w:b w:val="false"/>
+          <w:i w:val="false"/>
+          <w:i w:val="false"/>
+          <w:caps w:val="false"/>
+          <w:smallCaps w:val="false"/>
+          <w:color w:val="262626"/>
+          <w:spacing w:val="0"/>
+          <w:sz w:val="21"/>
+        </w:rPr>
+      </w:pPr>
+      <w:r>
+        <w:rPr>
+          <w:rFonts w:ascii="apple-system;BlinkMacSystemFont;Segoe UI;Helvetica;Arial;sans-serif;Apple Color Emoji;Segoe UI Emoji;Segoe UI Symbol" w:hAnsi="apple-system;BlinkMacSystemFont;Segoe UI;Helvetica;Arial;sans-serif;Apple Color Emoji;Segoe UI Emoji;Segoe UI Symbol"/>
+          <w:b w:val="false"/>
+          <w:i w:val="false"/>
+          <w:caps w:val="false"/>
+          <w:smallCaps w:val="false"/>
+          <w:color w:val="262626"/>
+          <w:spacing w:val="0"/>
+          <w:sz w:val="21"/>
+        </w:rPr>
+      </w:r>
+    </w:p>
+    <w:p>
+      <w:pPr>
+        <w:pStyle w:val="TextBody"/>
+        <w:widowControl/>
+        <w:bidi w:val="0"/>
+        <w:ind w:left="0" w:right="0" w:hanging="0"/>
+        <w:jc w:val="left"/>
+        <w:rPr>
+          <w:rFonts w:ascii="apple-system;BlinkMacSystemFont;Segoe UI;Helvetica;Arial;sans-serif;Apple Color Emoji;Segoe UI Emoji;Segoe UI Symbol" w:hAnsi="apple-system;BlinkMacSystemFont;Segoe UI;Helvetica;Arial;sans-serif;Apple Color Emoji;Segoe UI Emoji;Segoe UI Symbol"/>
+          <w:b w:val="false"/>
+          <w:b w:val="false"/>
+          <w:i w:val="false"/>
+          <w:i w:val="false"/>
+          <w:caps w:val="false"/>
+          <w:smallCaps w:val="false"/>
+          <w:color w:val="262626"/>
+          <w:spacing w:val="0"/>
+          <w:sz w:val="21"/>
+        </w:rPr>
+      </w:pPr>
+      <w:r>
+        <w:rPr>
+          <w:rFonts w:ascii="apple-system;BlinkMacSystemFont;Segoe UI;Helvetica;Arial;sans-serif;Apple Color Emoji;Segoe UI Emoji;Segoe UI Symbol" w:hAnsi="apple-system;BlinkMacSystemFont;Segoe UI;Helvetica;Arial;sans-serif;Apple Color Emoji;Segoe UI Emoji;Segoe UI Symbol"/>
+          <w:b w:val="false"/>
+          <w:i w:val="false"/>
+          <w:caps w:val="false"/>
+          <w:smallCaps w:val="false"/>
+          <w:color w:val="262626"/>
+          <w:spacing w:val="0"/>
+          <w:sz w:val="21"/>
+        </w:rPr>
+      </w:r>
+    </w:p>
+    <w:p>
+      <w:pPr>
+        <w:pStyle w:val="TextBody"/>
+        <w:widowControl/>
+        <w:bidi w:val="0"/>
+        <w:ind w:left="0" w:right="0" w:hanging="0"/>
+        <w:jc w:val="left"/>
+        <w:rPr>
+          <w:rFonts w:ascii="apple-system;BlinkMacSystemFont;Segoe UI;Helvetica;Arial;sans-serif;Apple Color Emoji;Segoe UI Emoji;Segoe UI Symbol" w:hAnsi="apple-system;BlinkMacSystemFont;Segoe UI;Helvetica;Arial;sans-serif;Apple Color Emoji;Segoe UI Emoji;Segoe UI Symbol"/>
+          <w:b w:val="false"/>
+          <w:b w:val="false"/>
+          <w:i w:val="false"/>
+          <w:i w:val="false"/>
+          <w:caps w:val="false"/>
+          <w:smallCaps w:val="false"/>
+          <w:color w:val="262626"/>
+          <w:spacing w:val="0"/>
+          <w:sz w:val="21"/>
+        </w:rPr>
+      </w:pPr>
+      <w:r>
+        <w:rPr>
+          <w:rFonts w:ascii="apple-system;BlinkMacSystemFont;Segoe UI;Helvetica;Arial;sans-serif;Apple Color Emoji;Segoe UI Emoji;Segoe UI Symbol" w:hAnsi="apple-system;BlinkMacSystemFont;Segoe UI;Helvetica;Arial;sans-serif;Apple Color Emoji;Segoe UI Emoji;Segoe UI Symbol"/>
+          <w:b w:val="false"/>
+          <w:i w:val="false"/>
+          <w:caps w:val="false"/>
+          <w:smallCaps w:val="false"/>
+          <w:color w:val="262626"/>
+          <w:spacing w:val="0"/>
+          <w:sz w:val="21"/>
+        </w:rPr>
+      </w:r>
+    </w:p>
+    <w:p>
+      <w:pPr>
+        <w:pStyle w:val="TextBody"/>
+        <w:widowControl/>
+        <w:bidi w:val="0"/>
+        <w:ind w:left="0" w:right="0" w:hanging="0"/>
+        <w:jc w:val="left"/>
+        <w:rPr>
+          <w:rFonts w:ascii="apple-system;BlinkMacSystemFont;Segoe UI;Helvetica;Arial;sans-serif;Apple Color Emoji;Segoe UI Emoji;Segoe UI Symbol" w:hAnsi="apple-system;BlinkMacSystemFont;Segoe UI;Helvetica;Arial;sans-serif;Apple Color Emoji;Segoe UI Emoji;Segoe UI Symbol"/>
+          <w:b w:val="false"/>
+          <w:b w:val="false"/>
+          <w:i w:val="false"/>
+          <w:i w:val="false"/>
+          <w:caps w:val="false"/>
+          <w:smallCaps w:val="false"/>
+          <w:color w:val="262626"/>
+          <w:spacing w:val="0"/>
+          <w:sz w:val="21"/>
+        </w:rPr>
+      </w:pPr>
+      <w:r>
+        <w:rPr>
+          <w:rFonts w:ascii="apple-system;BlinkMacSystemFont;Segoe UI;Helvetica;Arial;sans-serif;Apple Color Emoji;Segoe UI Emoji;Segoe UI Symbol" w:hAnsi="apple-system;BlinkMacSystemFont;Segoe UI;Helvetica;Arial;sans-serif;Apple Color Emoji;Segoe UI Emoji;Segoe UI Symbol"/>
+          <w:b w:val="false"/>
+          <w:i w:val="false"/>
+          <w:caps w:val="false"/>
+          <w:smallCaps w:val="false"/>
+          <w:color w:val="262626"/>
+          <w:spacing w:val="0"/>
+          <w:sz w:val="21"/>
+        </w:rPr>
+      </w:r>
+    </w:p>
+    <w:p>
+      <w:pPr>
+        <w:pStyle w:val="TextBody"/>
+        <w:widowControl/>
+        <w:bidi w:val="0"/>
+        <w:ind w:left="0" w:right="0" w:hanging="0"/>
+        <w:jc w:val="left"/>
+        <w:rPr>
+          <w:rFonts w:ascii="apple-system;BlinkMacSystemFont;Segoe UI;Helvetica;Arial;sans-serif;Apple Color Emoji;Segoe UI Emoji;Segoe UI Symbol" w:hAnsi="apple-system;BlinkMacSystemFont;Segoe UI;Helvetica;Arial;sans-serif;Apple Color Emoji;Segoe UI Emoji;Segoe UI Symbol"/>
+          <w:b w:val="false"/>
+          <w:b w:val="false"/>
+          <w:i w:val="false"/>
+          <w:i w:val="false"/>
+          <w:caps w:val="false"/>
+          <w:smallCaps w:val="false"/>
+          <w:color w:val="262626"/>
+          <w:spacing w:val="0"/>
+          <w:sz w:val="21"/>
+        </w:rPr>
+      </w:pPr>
+      <w:r>
+        <w:rPr>
+          <w:rFonts w:ascii="apple-system;BlinkMacSystemFont;Segoe UI;Helvetica;Arial;sans-serif;Apple Color Emoji;Segoe UI Emoji;Segoe UI Symbol" w:hAnsi="apple-system;BlinkMacSystemFont;Segoe UI;Helvetica;Arial;sans-serif;Apple Color Emoji;Segoe UI Emoji;Segoe UI Symbol"/>
+          <w:b w:val="false"/>
+          <w:i w:val="false"/>
+          <w:caps w:val="false"/>
+          <w:smallCaps w:val="false"/>
+          <w:color w:val="262626"/>
+          <w:spacing w:val="0"/>
+          <w:sz w:val="21"/>
+        </w:rPr>
+      </w:r>
+    </w:p>
+    <w:p>
+      <w:pPr>
+        <w:pStyle w:val="TextBody"/>
+        <w:widowControl/>
+        <w:bidi w:val="0"/>
+        <w:ind w:left="0" w:right="0" w:hanging="0"/>
+        <w:jc w:val="left"/>
+        <w:rPr>
+          <w:rFonts w:ascii="apple-system;BlinkMacSystemFont;Segoe UI;Helvetica;Arial;sans-serif;Apple Color Emoji;Segoe UI Emoji;Segoe UI Symbol" w:hAnsi="apple-system;BlinkMacSystemFont;Segoe UI;Helvetica;Arial;sans-serif;Apple Color Emoji;Segoe UI Emoji;Segoe UI Symbol"/>
+          <w:b w:val="false"/>
+          <w:b w:val="false"/>
+          <w:i w:val="false"/>
+          <w:i w:val="false"/>
+          <w:caps w:val="false"/>
+          <w:smallCaps w:val="false"/>
+          <w:color w:val="262626"/>
+          <w:spacing w:val="0"/>
+          <w:sz w:val="21"/>
+        </w:rPr>
+      </w:pPr>
+      <w:r>
+        <w:rPr>
+          <w:rFonts w:ascii="apple-system;BlinkMacSystemFont;Segoe UI;Helvetica;Arial;sans-serif;Apple Color Emoji;Segoe UI Emoji;Segoe UI Symbol" w:hAnsi="apple-system;BlinkMacSystemFont;Segoe UI;Helvetica;Arial;sans-serif;Apple Color Emoji;Segoe UI Emoji;Segoe UI Symbol"/>
+          <w:b w:val="false"/>
+          <w:i w:val="false"/>
+          <w:caps w:val="false"/>
+          <w:smallCaps w:val="false"/>
+          <w:color w:val="262626"/>
+          <w:spacing w:val="0"/>
+          <w:sz w:val="21"/>
+        </w:rPr>
+      </w:r>
+    </w:p>
+    <w:p>
+      <w:pPr>
+        <w:pStyle w:val="TextBody"/>
+        <w:widowControl/>
+        <w:bidi w:val="0"/>
+        <w:ind w:left="0" w:right="0" w:hanging="0"/>
+        <w:jc w:val="left"/>
+        <w:rPr>
+          <w:rFonts w:ascii="apple-system;BlinkMacSystemFont;Segoe UI;Helvetica;Arial;sans-serif;Apple Color Emoji;Segoe UI Emoji;Segoe UI Symbol" w:hAnsi="apple-system;BlinkMacSystemFont;Segoe UI;Helvetica;Arial;sans-serif;Apple Color Emoji;Segoe UI Emoji;Segoe UI Symbol"/>
+          <w:b w:val="false"/>
+          <w:b w:val="false"/>
+          <w:i w:val="false"/>
+          <w:i w:val="false"/>
+          <w:caps w:val="false"/>
+          <w:smallCaps w:val="false"/>
+          <w:color w:val="262626"/>
+          <w:spacing w:val="0"/>
+          <w:sz w:val="21"/>
+        </w:rPr>
+      </w:pPr>
+      <w:r>
+        <w:rPr>
+          <w:rFonts w:ascii="apple-system;BlinkMacSystemFont;Segoe UI;Helvetica;Arial;sans-serif;Apple Color Emoji;Segoe UI Emoji;Segoe UI Symbol" w:hAnsi="apple-system;BlinkMacSystemFont;Segoe UI;Helvetica;Arial;sans-serif;Apple Color Emoji;Segoe UI Emoji;Segoe UI Symbol"/>
+          <w:b w:val="false"/>
+          <w:i w:val="false"/>
+          <w:caps w:val="false"/>
+          <w:smallCaps w:val="false"/>
+          <w:color w:val="262626"/>
+          <w:spacing w:val="0"/>
+          <w:sz w:val="21"/>
+        </w:rPr>
+      </w:r>
+    </w:p>
+    <w:p>
+      <w:pPr>
+        <w:pStyle w:val="TextBody"/>
+        <w:widowControl/>
+        <w:bidi w:val="0"/>
+        <w:ind w:left="0" w:right="0" w:hanging="0"/>
+        <w:jc w:val="left"/>
+        <w:rPr>
+          <w:rFonts w:ascii="apple-system;BlinkMacSystemFont;Segoe UI;Helvetica;Arial;sans-serif;Apple Color Emoji;Segoe UI Emoji;Segoe UI Symbol" w:hAnsi="apple-system;BlinkMacSystemFont;Segoe UI;Helvetica;Arial;sans-serif;Apple Color Emoji;Segoe UI Emoji;Segoe UI Symbol"/>
+          <w:b w:val="false"/>
+          <w:b w:val="false"/>
+          <w:i w:val="false"/>
+          <w:i w:val="false"/>
+          <w:caps w:val="false"/>
+          <w:smallCaps w:val="false"/>
+          <w:color w:val="262626"/>
+          <w:spacing w:val="0"/>
+          <w:sz w:val="21"/>
+        </w:rPr>
+      </w:pPr>
+      <w:r>
+        <w:rPr>
+          <w:rFonts w:ascii="apple-system;BlinkMacSystemFont;Segoe UI;Helvetica;Arial;sans-serif;Apple Color Emoji;Segoe UI Emoji;Segoe UI Symbol" w:hAnsi="apple-system;BlinkMacSystemFont;Segoe UI;Helvetica;Arial;sans-serif;Apple Color Emoji;Segoe UI Emoji;Segoe UI Symbol"/>
+          <w:b w:val="false"/>
+          <w:i w:val="false"/>
+          <w:caps w:val="false"/>
+          <w:smallCaps w:val="false"/>
+          <w:color w:val="262626"/>
+          <w:spacing w:val="0"/>
+          <w:sz w:val="21"/>
+        </w:rPr>
+      </w:r>
+    </w:p>
+    <w:p>
+      <w:pPr>
+        <w:pStyle w:val="TextBody"/>
+        <w:widowControl/>
+        <w:bidi w:val="0"/>
+        <w:ind w:left="0" w:right="0" w:hanging="0"/>
+        <w:jc w:val="left"/>
+        <w:rPr>
+          <w:rFonts w:ascii="apple-system;BlinkMacSystemFont;Segoe UI;Helvetica;Arial;sans-serif;Apple Color Emoji;Segoe UI Emoji;Segoe UI Symbol" w:hAnsi="apple-system;BlinkMacSystemFont;Segoe UI;Helvetica;Arial;sans-serif;Apple Color Emoji;Segoe UI Emoji;Segoe UI Symbol"/>
+          <w:b w:val="false"/>
+          <w:b w:val="false"/>
+          <w:i w:val="false"/>
+          <w:i w:val="false"/>
+          <w:caps w:val="false"/>
+          <w:smallCaps w:val="false"/>
+          <w:color w:val="262626"/>
+          <w:spacing w:val="0"/>
+          <w:sz w:val="21"/>
+        </w:rPr>
+      </w:pPr>
+      <w:r>
+        <w:rPr>
+          <w:rFonts w:ascii="apple-system;BlinkMacSystemFont;Segoe UI;Helvetica;Arial;sans-serif;Apple Color Emoji;Segoe UI Emoji;Segoe UI Symbol" w:hAnsi="apple-system;BlinkMacSystemFont;Segoe UI;Helvetica;Arial;sans-serif;Apple Color Emoji;Segoe UI Emoji;Segoe UI Symbol"/>
+          <w:b w:val="false"/>
+          <w:i w:val="false"/>
+          <w:caps w:val="false"/>
+          <w:smallCaps w:val="false"/>
+          <w:color w:val="262626"/>
+          <w:spacing w:val="0"/>
+          <w:sz w:val="21"/>
+        </w:rPr>
+      </w:r>
+    </w:p>
+    <w:p>
+      <w:pPr>
+        <w:pStyle w:val="TextBody"/>
+        <w:widowControl/>
+        <w:bidi w:val="0"/>
+        <w:ind w:left="0" w:right="0" w:hanging="0"/>
+        <w:jc w:val="left"/>
+        <w:rPr>
+          <w:rFonts w:ascii="apple-system;BlinkMacSystemFont;Segoe UI;Helvetica;Arial;sans-serif;Apple Color Emoji;Segoe UI Emoji;Segoe UI Symbol" w:hAnsi="apple-system;BlinkMacSystemFont;Segoe UI;Helvetica;Arial;sans-serif;Apple Color Emoji;Segoe UI Emoji;Segoe UI Symbol"/>
+          <w:b w:val="false"/>
+          <w:b w:val="false"/>
+          <w:i w:val="false"/>
+          <w:i w:val="false"/>
+          <w:caps w:val="false"/>
+          <w:smallCaps w:val="false"/>
+          <w:color w:val="262626"/>
+          <w:spacing w:val="0"/>
+          <w:sz w:val="21"/>
+        </w:rPr>
+      </w:pPr>
+      <w:r>
+        <w:rPr>
+          <w:rFonts w:ascii="apple-system;BlinkMacSystemFont;Segoe UI;Helvetica;Arial;sans-serif;Apple Color Emoji;Segoe UI Emoji;Segoe UI Symbol" w:hAnsi="apple-system;BlinkMacSystemFont;Segoe UI;Helvetica;Arial;sans-serif;Apple Color Emoji;Segoe UI Emoji;Segoe UI Symbol"/>
+          <w:b w:val="false"/>
+          <w:i w:val="false"/>
+          <w:caps w:val="false"/>
+          <w:smallCaps w:val="false"/>
+          <w:color w:val="262626"/>
+          <w:spacing w:val="0"/>
+          <w:sz w:val="21"/>
+        </w:rPr>
+      </w:r>
+    </w:p>
+    <w:p>
+      <w:pPr>
+        <w:pStyle w:val="TextBody"/>
+        <w:widowControl/>
+        <w:bidi w:val="0"/>
+        <w:ind w:left="0" w:right="0" w:hanging="0"/>
+        <w:jc w:val="left"/>
+        <w:rPr>
+          <w:rFonts w:ascii="apple-system;BlinkMacSystemFont;Segoe UI;Helvetica;Arial;sans-serif;Apple Color Emoji;Segoe UI Emoji;Segoe UI Symbol" w:hAnsi="apple-system;BlinkMacSystemFont;Segoe UI;Helvetica;Arial;sans-serif;Apple Color Emoji;Segoe UI Emoji;Segoe UI Symbol"/>
+          <w:b w:val="false"/>
+          <w:b w:val="false"/>
+          <w:i w:val="false"/>
+          <w:i w:val="false"/>
+          <w:caps w:val="false"/>
+          <w:smallCaps w:val="false"/>
+          <w:color w:val="262626"/>
+          <w:spacing w:val="0"/>
+          <w:sz w:val="21"/>
+        </w:rPr>
+      </w:pPr>
+      <w:r>
+        <w:rPr>
+          <w:rFonts w:ascii="apple-system;BlinkMacSystemFont;Segoe UI;Helvetica;Arial;sans-serif;Apple Color Emoji;Segoe UI Emoji;Segoe UI Symbol" w:hAnsi="apple-system;BlinkMacSystemFont;Segoe UI;Helvetica;Arial;sans-serif;Apple Color Emoji;Segoe UI Emoji;Segoe UI Symbol"/>
+          <w:b w:val="false"/>
+          <w:i w:val="false"/>
+          <w:caps w:val="false"/>
+          <w:smallCaps w:val="false"/>
+          <w:color w:val="262626"/>
+          <w:spacing w:val="0"/>
+          <w:sz w:val="21"/>
+        </w:rPr>
+      </w:r>
+    </w:p>
+    <w:p>
+      <w:pPr>
+        <w:pStyle w:val="TextBody"/>
+        <w:widowControl/>
+        <w:bidi w:val="0"/>
+        <w:ind w:left="0" w:right="0" w:hanging="0"/>
+        <w:jc w:val="left"/>
+        <w:rPr>
+          <w:rFonts w:ascii="apple-system;BlinkMacSystemFont;Segoe UI;Helvetica;Arial;sans-serif;Apple Color Emoji;Segoe UI Emoji;Segoe UI Symbol" w:hAnsi="apple-system;BlinkMacSystemFont;Segoe UI;Helvetica;Arial;sans-serif;Apple Color Emoji;Segoe UI Emoji;Segoe UI Symbol"/>
+          <w:b w:val="false"/>
+          <w:b w:val="false"/>
+          <w:i w:val="false"/>
+          <w:i w:val="false"/>
+          <w:caps w:val="false"/>
+          <w:smallCaps w:val="false"/>
+          <w:color w:val="262626"/>
+          <w:spacing w:val="0"/>
+          <w:sz w:val="21"/>
+        </w:rPr>
+      </w:pPr>
+      <w:r>
+        <w:rPr>
+          <w:rFonts w:ascii="apple-system;BlinkMacSystemFont;Segoe UI;Helvetica;Arial;sans-serif;Apple Color Emoji;Segoe UI Emoji;Segoe UI Symbol" w:hAnsi="apple-system;BlinkMacSystemFont;Segoe UI;Helvetica;Arial;sans-serif;Apple Color Emoji;Segoe UI Emoji;Segoe UI Symbol"/>
+          <w:b w:val="false"/>
+          <w:i w:val="false"/>
+          <w:caps w:val="false"/>
+          <w:smallCaps w:val="false"/>
+          <w:color w:val="262626"/>
+          <w:spacing w:val="0"/>
+          <w:sz w:val="21"/>
+        </w:rPr>
+      </w:r>
+    </w:p>
+    <w:p>
+      <w:pPr>
+        <w:pStyle w:val="TextBody"/>
+        <w:widowControl/>
+        <w:bidi w:val="0"/>
+        <w:ind w:left="0" w:right="0" w:hanging="0"/>
+        <w:jc w:val="left"/>
+        <w:rPr>
+          <w:rFonts w:ascii="apple-system;BlinkMacSystemFont;Segoe UI;Helvetica;Arial;sans-serif;Apple Color Emoji;Segoe UI Emoji;Segoe UI Symbol" w:hAnsi="apple-system;BlinkMacSystemFont;Segoe UI;Helvetica;Arial;sans-serif;Apple Color Emoji;Segoe UI Emoji;Segoe UI Symbol"/>
+          <w:b w:val="false"/>
+          <w:b w:val="false"/>
+          <w:i w:val="false"/>
+          <w:i w:val="false"/>
+          <w:caps w:val="false"/>
+          <w:smallCaps w:val="false"/>
+          <w:color w:val="262626"/>
+          <w:spacing w:val="0"/>
+          <w:sz w:val="21"/>
+        </w:rPr>
+      </w:pPr>
+      <w:r>
+        <w:rPr>
+          <w:rFonts w:ascii="apple-system;BlinkMacSystemFont;Segoe UI;Helvetica;Arial;sans-serif;Apple Color Emoji;Segoe UI Emoji;Segoe UI Symbol" w:hAnsi="apple-system;BlinkMacSystemFont;Segoe UI;Helvetica;Arial;sans-serif;Apple Color Emoji;Segoe UI Emoji;Segoe UI Symbol"/>
+          <w:b w:val="false"/>
+          <w:i w:val="false"/>
+          <w:caps w:val="false"/>
+          <w:smallCaps w:val="false"/>
+          <w:color w:val="262626"/>
+          <w:spacing w:val="0"/>
+          <w:sz w:val="21"/>
+        </w:rPr>
+      </w:r>
+    </w:p>
+    <w:p>
+      <w:pPr>
+        <w:pStyle w:val="TextBody"/>
+        <w:widowControl/>
+        <w:bidi w:val="0"/>
+        <w:ind w:left="0" w:right="0" w:hanging="0"/>
+        <w:jc w:val="left"/>
+        <w:rPr>
+          <w:rFonts w:ascii="apple-system;BlinkMacSystemFont;Segoe UI;Helvetica;Arial;sans-serif;Apple Color Emoji;Segoe UI Emoji;Segoe UI Symbol" w:hAnsi="apple-system;BlinkMacSystemFont;Segoe UI;Helvetica;Arial;sans-serif;Apple Color Emoji;Segoe UI Emoji;Segoe UI Symbol"/>
+          <w:b w:val="false"/>
+          <w:b w:val="false"/>
+          <w:i w:val="false"/>
+          <w:i w:val="false"/>
+          <w:caps w:val="false"/>
+          <w:smallCaps w:val="false"/>
+          <w:color w:val="262626"/>
+          <w:spacing w:val="0"/>
+          <w:sz w:val="21"/>
+        </w:rPr>
+      </w:pPr>
+      <w:r>
+        <w:rPr>
+          <w:rFonts w:ascii="apple-system;BlinkMacSystemFont;Segoe UI;Helvetica;Arial;sans-serif;Apple Color Emoji;Segoe UI Emoji;Segoe UI Symbol" w:hAnsi="apple-system;BlinkMacSystemFont;Segoe UI;Helvetica;Arial;sans-serif;Apple Color Emoji;Segoe UI Emoji;Segoe UI Symbol"/>
+          <w:b w:val="false"/>
+          <w:i w:val="false"/>
+          <w:caps w:val="false"/>
+          <w:smallCaps w:val="false"/>
+          <w:color w:val="262626"/>
+          <w:spacing w:val="0"/>
+          <w:sz w:val="21"/>
+        </w:rPr>
+      </w:r>
+    </w:p>
+    <w:p>
+      <w:pPr>
+        <w:pStyle w:val="TextBody"/>
+        <w:widowControl/>
+        <w:bidi w:val="0"/>
+        <w:ind w:left="0" w:right="0" w:hanging="0"/>
+        <w:jc w:val="left"/>
+        <w:rPr>
+          <w:rFonts w:ascii="apple-system;BlinkMacSystemFont;Segoe UI;Helvetica;Arial;sans-serif;Apple Color Emoji;Segoe UI Emoji;Segoe UI Symbol" w:hAnsi="apple-system;BlinkMacSystemFont;Segoe UI;Helvetica;Arial;sans-serif;Apple Color Emoji;Segoe UI Emoji;Segoe UI Symbol"/>
+          <w:b w:val="false"/>
+          <w:b w:val="false"/>
+          <w:i w:val="false"/>
+          <w:i w:val="false"/>
+          <w:caps w:val="false"/>
+          <w:smallCaps w:val="false"/>
+          <w:color w:val="262626"/>
+          <w:spacing w:val="0"/>
+          <w:sz w:val="21"/>
         </w:rPr>
       </w:pPr>
       <w:r>
@@ -5770,6 +7134,27 @@
           <w:b/>
           <w:bCs/>
         </w:rPr>
+      </w:r>
+    </w:p>
+    <w:p>
+      <w:pPr>
+        <w:pStyle w:val="TextBody"/>
+        <w:widowControl/>
+        <w:bidi w:val="0"/>
+        <w:spacing w:before="0" w:after="140"/>
+        <w:ind w:left="0" w:right="0" w:hanging="0"/>
+        <w:jc w:val="left"/>
+        <w:rPr>
+          <w:b/>
+          <w:b/>
+          <w:bCs/>
+        </w:rPr>
+      </w:pPr>
+      <w:r>
+        <w:rPr>
+          <w:b/>
+          <w:bCs/>
+        </w:rPr>
         <w:t>8. Flood Fill (733 in LC)</w:t>
       </w:r>
     </w:p>
@@ -8804,6 +10189,1050 @@
         <w:rPr/>
       </w:r>
     </w:p>
+    <w:p>
+      <w:pPr>
+        <w:pStyle w:val="TextBody"/>
+        <w:widowControl/>
+        <w:bidi w:val="0"/>
+        <w:spacing w:before="0" w:after="140"/>
+        <w:ind w:left="0" w:right="0" w:hanging="0"/>
+        <w:jc w:val="left"/>
+        <w:rPr>
+          <w:b/>
+          <w:b/>
+          <w:bCs/>
+        </w:rPr>
+      </w:pPr>
+      <w:r>
+        <w:rPr/>
+      </w:r>
+    </w:p>
+    <w:p>
+      <w:pPr>
+        <w:pStyle w:val="TextBody"/>
+        <w:widowControl/>
+        <w:bidi w:val="0"/>
+        <w:spacing w:before="0" w:after="140"/>
+        <w:ind w:left="0" w:right="0" w:hanging="0"/>
+        <w:jc w:val="left"/>
+        <w:rPr>
+          <w:b/>
+          <w:b/>
+          <w:bCs/>
+        </w:rPr>
+      </w:pPr>
+      <w:r>
+        <w:rPr/>
+      </w:r>
+    </w:p>
+    <w:p>
+      <w:pPr>
+        <w:pStyle w:val="TextBody"/>
+        <w:widowControl/>
+        <w:bidi w:val="0"/>
+        <w:spacing w:before="0" w:after="140"/>
+        <w:ind w:left="0" w:right="0" w:hanging="0"/>
+        <w:jc w:val="left"/>
+        <w:rPr>
+          <w:b/>
+          <w:b/>
+          <w:bCs/>
+        </w:rPr>
+      </w:pPr>
+      <w:r>
+        <w:rPr/>
+      </w:r>
+    </w:p>
+    <w:p>
+      <w:pPr>
+        <w:pStyle w:val="TextBody"/>
+        <w:widowControl/>
+        <w:bidi w:val="0"/>
+        <w:spacing w:before="0" w:after="140"/>
+        <w:ind w:left="0" w:right="0" w:hanging="0"/>
+        <w:jc w:val="left"/>
+        <w:rPr>
+          <w:b/>
+          <w:b/>
+          <w:bCs/>
+        </w:rPr>
+      </w:pPr>
+      <w:r>
+        <w:rPr>
+          <w:b/>
+          <w:bCs/>
+        </w:rPr>
+        <w:t>11. Linked List Cycle (141 in LC)</w:t>
+      </w:r>
+    </w:p>
+    <w:p>
+      <w:pPr>
+        <w:pStyle w:val="TextBody"/>
+        <w:widowControl/>
+        <w:bidi w:val="0"/>
+        <w:spacing w:before="0" w:after="140"/>
+        <w:ind w:left="0" w:right="0" w:hanging="0"/>
+        <w:jc w:val="left"/>
+        <w:rPr>
+          <w:b/>
+          <w:b/>
+          <w:bCs/>
+        </w:rPr>
+      </w:pPr>
+      <w:r>
+        <w:rPr>
+          <w:b/>
+          <w:bCs/>
+        </w:rPr>
+        <w:t>Given </w:t>
+      </w:r>
+      <w:r>
+        <w:rPr>
+          <w:rStyle w:val="SourceText"/>
+          <w:b/>
+          <w:bCs/>
+        </w:rPr>
+        <w:t>head</w:t>
+      </w:r>
+      <w:r>
+        <w:rPr>
+          <w:b/>
+          <w:bCs/>
+        </w:rPr>
+        <w:t>, the head of a linked list, determine if the linked list has a cycle in it.</w:t>
+      </w:r>
+    </w:p>
+    <w:p>
+      <w:pPr>
+        <w:pStyle w:val="TextBody"/>
+        <w:pBdr/>
+        <w:rPr>
+          <w:b/>
+          <w:b/>
+          <w:bCs/>
+        </w:rPr>
+      </w:pPr>
+      <w:r>
+        <w:rPr/>
+        <w:t>There is a cycle in a linked list if there is some node in the list that can be reached again by continuously following the </w:t>
+      </w:r>
+      <w:r>
+        <w:rPr>
+          <w:rStyle w:val="SourceText"/>
+        </w:rPr>
+        <w:t>next</w:t>
+      </w:r>
+      <w:r>
+        <w:rPr/>
+        <w:t> pointer. Internally, </w:t>
+      </w:r>
+      <w:r>
+        <w:rPr>
+          <w:rStyle w:val="SourceText"/>
+        </w:rPr>
+        <w:t>pos</w:t>
+      </w:r>
+      <w:r>
+        <w:rPr/>
+        <w:t> is used to denote the index of the node that tail's </w:t>
+      </w:r>
+      <w:r>
+        <w:rPr>
+          <w:rStyle w:val="SourceText"/>
+        </w:rPr>
+        <w:t>next</w:t>
+      </w:r>
+      <w:r>
+        <w:rPr/>
+        <w:t> pointer is connected to. </w:t>
+      </w:r>
+      <w:r>
+        <w:rPr>
+          <w:rStyle w:val="StrongEmphasis"/>
+        </w:rPr>
+        <w:t>Note that </w:t>
+      </w:r>
+      <w:r>
+        <w:rPr>
+          <w:rStyle w:val="SourceText"/>
+        </w:rPr>
+        <w:t>pos</w:t>
+      </w:r>
+      <w:r>
+        <w:rPr>
+          <w:rStyle w:val="StrongEmphasis"/>
+        </w:rPr>
+        <w:t> is not passed as a parameter</w:t>
+      </w:r>
+      <w:r>
+        <w:rPr/>
+        <w:t>.</w:t>
+      </w:r>
+    </w:p>
+    <w:p>
+      <w:pPr>
+        <w:pStyle w:val="TextBody"/>
+        <w:pBdr/>
+        <w:rPr>
+          <w:b/>
+          <w:b/>
+          <w:bCs/>
+        </w:rPr>
+      </w:pPr>
+      <w:r>
+        <w:rPr/>
+        <w:t>Return </w:t>
+      </w:r>
+      <w:r>
+        <w:rPr>
+          <w:rStyle w:val="SourceText"/>
+        </w:rPr>
+        <w:t>true</w:t>
+      </w:r>
+      <w:r>
+        <w:rPr>
+          <w:rStyle w:val="Emphasis"/>
+        </w:rPr>
+        <w:t> if there is a cycle in the linked list</w:t>
+      </w:r>
+      <w:r>
+        <w:rPr/>
+        <w:t>. Otherwise, return </w:t>
+      </w:r>
+      <w:r>
+        <w:rPr>
+          <w:rStyle w:val="SourceText"/>
+        </w:rPr>
+        <w:t>false</w:t>
+      </w:r>
+      <w:r>
+        <w:rPr/>
+        <w:t>.</w:t>
+      </w:r>
+    </w:p>
+    <w:p>
+      <w:pPr>
+        <w:pStyle w:val="TextBody"/>
+        <w:widowControl/>
+        <w:bidi w:val="0"/>
+        <w:spacing w:before="0" w:after="140"/>
+        <w:ind w:left="0" w:right="0" w:hanging="0"/>
+        <w:jc w:val="left"/>
+        <w:rPr>
+          <w:b/>
+          <w:b/>
+          <w:bCs/>
+        </w:rPr>
+      </w:pPr>
+      <w:r>
+        <w:rPr>
+          <w:rStyle w:val="StrongEmphasis"/>
+        </w:rPr>
+        <w:t>Example 1:</w:t>
+      </w:r>
+    </w:p>
+    <w:p>
+      <w:pPr>
+        <w:pStyle w:val="PreformattedText"/>
+        <w:widowControl/>
+        <w:bidi w:val="0"/>
+        <w:spacing w:before="0" w:after="140"/>
+        <w:ind w:left="0" w:right="0" w:hanging="0"/>
+        <w:jc w:val="left"/>
+        <w:rPr>
+          <w:b/>
+          <w:b/>
+          <w:bCs/>
+        </w:rPr>
+      </w:pPr>
+      <w:r>
+        <w:rPr/>
+        <w:drawing>
+          <wp:anchor behindDoc="0" distT="0" distB="0" distL="0" distR="0" simplePos="0" locked="0" layoutInCell="0" allowOverlap="1" relativeHeight="10">
+            <wp:simplePos x="0" y="0"/>
+            <wp:positionH relativeFrom="column">
+              <wp:posOffset>366395</wp:posOffset>
+            </wp:positionH>
+            <wp:positionV relativeFrom="paragraph">
+              <wp:posOffset>-19685</wp:posOffset>
+            </wp:positionV>
+            <wp:extent cx="2663825" cy="858520"/>
+            <wp:effectExtent l="0" t="0" r="0" b="0"/>
+            <wp:wrapSquare wrapText="largest"/>
+            <wp:docPr id="9" name="Image9" descr=""/>
+            <wp:cNvGraphicFramePr>
+              <a:graphicFrameLocks xmlns:a="http://schemas.openxmlformats.org/drawingml/2006/main" noChangeAspect="1"/>
+            </wp:cNvGraphicFramePr>
+            <a:graphic xmlns:a="http://schemas.openxmlformats.org/drawingml/2006/main">
+              <a:graphicData uri="http://schemas.openxmlformats.org/drawingml/2006/picture">
+                <pic:pic xmlns:pic="http://schemas.openxmlformats.org/drawingml/2006/picture">
+                  <pic:nvPicPr>
+                    <pic:cNvPr id="9" name="Image9" descr=""/>
+                    <pic:cNvPicPr>
+                      <a:picLocks noChangeAspect="1" noChangeArrowheads="1"/>
+                    </pic:cNvPicPr>
+                  </pic:nvPicPr>
+                  <pic:blipFill>
+                    <a:blip r:embed="rId11"/>
+                    <a:stretch>
+                      <a:fillRect/>
+                    </a:stretch>
+                  </pic:blipFill>
+                  <pic:spPr bwMode="auto">
+                    <a:xfrm>
+                      <a:off x="0" y="0"/>
+                      <a:ext cx="2663825" cy="858520"/>
+                    </a:xfrm>
+                    <a:prstGeom prst="rect">
+                      <a:avLst/>
+                    </a:prstGeom>
+                  </pic:spPr>
+                </pic:pic>
+              </a:graphicData>
+            </a:graphic>
+          </wp:anchor>
+        </w:drawing>
+      </w:r>
+    </w:p>
+    <w:p>
+      <w:pPr>
+        <w:pStyle w:val="PreformattedText"/>
+        <w:widowControl/>
+        <w:bidi w:val="0"/>
+        <w:spacing w:before="0" w:after="140"/>
+        <w:ind w:left="0" w:right="0" w:hanging="0"/>
+        <w:jc w:val="left"/>
+        <w:rPr>
+          <w:b/>
+          <w:b/>
+          <w:bCs/>
+        </w:rPr>
+      </w:pPr>
+      <w:r>
+        <w:rPr/>
+      </w:r>
+    </w:p>
+    <w:p>
+      <w:pPr>
+        <w:pStyle w:val="PreformattedText"/>
+        <w:widowControl/>
+        <w:bidi w:val="0"/>
+        <w:spacing w:before="0" w:after="140"/>
+        <w:ind w:left="0" w:right="0" w:hanging="0"/>
+        <w:jc w:val="left"/>
+        <w:rPr>
+          <w:b/>
+          <w:b/>
+          <w:bCs/>
+        </w:rPr>
+      </w:pPr>
+      <w:r>
+        <w:rPr/>
+      </w:r>
+    </w:p>
+    <w:p>
+      <w:pPr>
+        <w:pStyle w:val="PreformattedText"/>
+        <w:widowControl/>
+        <w:bidi w:val="0"/>
+        <w:spacing w:before="0" w:after="140"/>
+        <w:ind w:left="0" w:right="0" w:hanging="0"/>
+        <w:jc w:val="left"/>
+        <w:rPr>
+          <w:b/>
+          <w:b/>
+          <w:bCs/>
+        </w:rPr>
+      </w:pPr>
+      <w:r>
+        <w:rPr/>
+      </w:r>
+    </w:p>
+    <w:p>
+      <w:pPr>
+        <w:pStyle w:val="PreformattedText"/>
+        <w:widowControl/>
+        <w:bidi w:val="0"/>
+        <w:spacing w:before="0" w:after="140"/>
+        <w:ind w:left="0" w:right="0" w:hanging="0"/>
+        <w:jc w:val="left"/>
+        <w:rPr>
+          <w:b/>
+          <w:b/>
+          <w:bCs/>
+        </w:rPr>
+      </w:pPr>
+      <w:r>
+        <w:rPr>
+          <w:rStyle w:val="StrongEmphasis"/>
+        </w:rPr>
+        <w:t>Input:</w:t>
+      </w:r>
+      <w:r>
+        <w:rPr>
+          <w:rStyle w:val="StrongEmphasis"/>
+          <w:b/>
+          <w:bCs/>
+        </w:rPr>
+        <w:t xml:space="preserve"> </w:t>
+      </w:r>
+      <w:r>
+        <w:rPr>
+          <w:rStyle w:val="StrongEmphasis"/>
+          <w:b w:val="false"/>
+          <w:bCs w:val="false"/>
+        </w:rPr>
+        <w:t>head = [3,2,0,-4], pos = 1</w:t>
+      </w:r>
+    </w:p>
+    <w:p>
+      <w:pPr>
+        <w:pStyle w:val="PreformattedText"/>
+        <w:pBdr/>
+        <w:rPr>
+          <w:b/>
+          <w:b/>
+          <w:bCs/>
+        </w:rPr>
+      </w:pPr>
+      <w:r>
+        <w:rPr>
+          <w:rStyle w:val="StrongEmphasis"/>
+        </w:rPr>
+        <w:t>Output:</w:t>
+      </w:r>
+      <w:r>
+        <w:rPr/>
+        <w:t xml:space="preserve"> true</w:t>
+      </w:r>
+    </w:p>
+    <w:p>
+      <w:pPr>
+        <w:pStyle w:val="PreformattedText"/>
+        <w:pBdr/>
+        <w:spacing w:before="0" w:after="283"/>
+        <w:rPr>
+          <w:b/>
+          <w:b/>
+          <w:bCs/>
+        </w:rPr>
+      </w:pPr>
+      <w:r>
+        <w:rPr>
+          <w:rStyle w:val="StrongEmphasis"/>
+        </w:rPr>
+        <w:t>Explanation:</w:t>
+      </w:r>
+      <w:r>
+        <w:rPr/>
+        <w:t xml:space="preserve"> There is a cycle in the linked list, where the tail connects to the 1st node (0-indexed).</w:t>
+      </w:r>
+    </w:p>
+    <w:p>
+      <w:pPr>
+        <w:pStyle w:val="TextBody"/>
+        <w:widowControl/>
+        <w:bidi w:val="0"/>
+        <w:spacing w:before="0" w:after="140"/>
+        <w:ind w:left="0" w:right="0" w:hanging="0"/>
+        <w:jc w:val="left"/>
+        <w:rPr>
+          <w:b/>
+          <w:b/>
+          <w:bCs/>
+        </w:rPr>
+      </w:pPr>
+      <w:r>
+        <w:rPr>
+          <w:rStyle w:val="StrongEmphasis"/>
+        </w:rPr>
+        <w:t>Example 2:</w:t>
+      </w:r>
+    </w:p>
+    <w:p>
+      <w:pPr>
+        <w:pStyle w:val="TextBody"/>
+        <w:rPr>
+          <w:b/>
+          <w:b/>
+          <w:bCs/>
+        </w:rPr>
+      </w:pPr>
+      <w:r>
+        <w:rPr/>
+        <w:drawing>
+          <wp:anchor behindDoc="0" distT="0" distB="0" distL="0" distR="0" simplePos="0" locked="0" layoutInCell="0" allowOverlap="1" relativeHeight="11">
+            <wp:simplePos x="0" y="0"/>
+            <wp:positionH relativeFrom="column">
+              <wp:posOffset>86995</wp:posOffset>
+            </wp:positionH>
+            <wp:positionV relativeFrom="paragraph">
+              <wp:posOffset>-20320</wp:posOffset>
+            </wp:positionV>
+            <wp:extent cx="1559560" cy="814705"/>
+            <wp:effectExtent l="0" t="0" r="0" b="0"/>
+            <wp:wrapSquare wrapText="largest"/>
+            <wp:docPr id="10" name="Image10" descr=""/>
+            <wp:cNvGraphicFramePr>
+              <a:graphicFrameLocks xmlns:a="http://schemas.openxmlformats.org/drawingml/2006/main" noChangeAspect="1"/>
+            </wp:cNvGraphicFramePr>
+            <a:graphic xmlns:a="http://schemas.openxmlformats.org/drawingml/2006/main">
+              <a:graphicData uri="http://schemas.openxmlformats.org/drawingml/2006/picture">
+                <pic:pic xmlns:pic="http://schemas.openxmlformats.org/drawingml/2006/picture">
+                  <pic:nvPicPr>
+                    <pic:cNvPr id="10" name="Image10" descr=""/>
+                    <pic:cNvPicPr>
+                      <a:picLocks noChangeAspect="1" noChangeArrowheads="1"/>
+                    </pic:cNvPicPr>
+                  </pic:nvPicPr>
+                  <pic:blipFill>
+                    <a:blip r:embed="rId12"/>
+                    <a:stretch>
+                      <a:fillRect/>
+                    </a:stretch>
+                  </pic:blipFill>
+                  <pic:spPr bwMode="auto">
+                    <a:xfrm>
+                      <a:off x="0" y="0"/>
+                      <a:ext cx="1559560" cy="814705"/>
+                    </a:xfrm>
+                    <a:prstGeom prst="rect">
+                      <a:avLst/>
+                    </a:prstGeom>
+                  </pic:spPr>
+                </pic:pic>
+              </a:graphicData>
+            </a:graphic>
+          </wp:anchor>
+        </w:drawing>
+      </w:r>
+    </w:p>
+    <w:p>
+      <w:pPr>
+        <w:pStyle w:val="PreformattedText"/>
+        <w:pBdr/>
+        <w:rPr>
+          <w:b/>
+          <w:b/>
+          <w:bCs/>
+        </w:rPr>
+      </w:pPr>
+      <w:r>
+        <w:rPr/>
+      </w:r>
+    </w:p>
+    <w:p>
+      <w:pPr>
+        <w:pStyle w:val="PreformattedText"/>
+        <w:pBdr/>
+        <w:rPr>
+          <w:b/>
+          <w:b/>
+          <w:bCs/>
+        </w:rPr>
+      </w:pPr>
+      <w:r>
+        <w:rPr/>
+      </w:r>
+    </w:p>
+    <w:p>
+      <w:pPr>
+        <w:pStyle w:val="PreformattedText"/>
+        <w:pBdr/>
+        <w:rPr>
+          <w:b/>
+          <w:b/>
+          <w:bCs/>
+        </w:rPr>
+      </w:pPr>
+      <w:r>
+        <w:rPr/>
+      </w:r>
+    </w:p>
+    <w:p>
+      <w:pPr>
+        <w:pStyle w:val="PreformattedText"/>
+        <w:pBdr/>
+        <w:rPr>
+          <w:b/>
+          <w:b/>
+          <w:bCs/>
+        </w:rPr>
+      </w:pPr>
+      <w:r>
+        <w:rPr/>
+      </w:r>
+    </w:p>
+    <w:p>
+      <w:pPr>
+        <w:pStyle w:val="PreformattedText"/>
+        <w:pBdr/>
+        <w:rPr>
+          <w:b/>
+          <w:b/>
+          <w:bCs/>
+        </w:rPr>
+      </w:pPr>
+      <w:r>
+        <w:rPr/>
+      </w:r>
+    </w:p>
+    <w:p>
+      <w:pPr>
+        <w:pStyle w:val="PreformattedText"/>
+        <w:pBdr/>
+        <w:rPr>
+          <w:b/>
+          <w:b/>
+          <w:bCs/>
+        </w:rPr>
+      </w:pPr>
+      <w:r>
+        <w:rPr>
+          <w:rStyle w:val="StrongEmphasis"/>
+        </w:rPr>
+        <w:t>Input:</w:t>
+      </w:r>
+      <w:r>
+        <w:rPr/>
+        <w:t xml:space="preserve"> head = [1,2], pos = 0</w:t>
+      </w:r>
+    </w:p>
+    <w:p>
+      <w:pPr>
+        <w:pStyle w:val="PreformattedText"/>
+        <w:pBdr/>
+        <w:rPr>
+          <w:b/>
+          <w:b/>
+          <w:bCs/>
+        </w:rPr>
+      </w:pPr>
+      <w:r>
+        <w:rPr>
+          <w:rStyle w:val="StrongEmphasis"/>
+        </w:rPr>
+        <w:t>Output:</w:t>
+      </w:r>
+      <w:r>
+        <w:rPr/>
+        <w:t xml:space="preserve"> true</w:t>
+      </w:r>
+    </w:p>
+    <w:p>
+      <w:pPr>
+        <w:pStyle w:val="PreformattedText"/>
+        <w:pBdr/>
+        <w:spacing w:before="0" w:after="283"/>
+        <w:rPr>
+          <w:b/>
+          <w:b/>
+          <w:bCs/>
+        </w:rPr>
+      </w:pPr>
+      <w:r>
+        <w:rPr>
+          <w:rStyle w:val="StrongEmphasis"/>
+        </w:rPr>
+        <w:t>Explanation:</w:t>
+      </w:r>
+      <w:r>
+        <w:rPr/>
+        <w:t xml:space="preserve"> There is a cycle in the linked list, where the tail connects to the 0th node.</w:t>
+      </w:r>
+    </w:p>
+    <w:p>
+      <w:pPr>
+        <w:pStyle w:val="TextBody"/>
+        <w:widowControl/>
+        <w:bidi w:val="0"/>
+        <w:spacing w:before="0" w:after="140"/>
+        <w:ind w:left="0" w:right="0" w:hanging="0"/>
+        <w:jc w:val="left"/>
+        <w:rPr>
+          <w:b/>
+          <w:b/>
+          <w:bCs/>
+        </w:rPr>
+      </w:pPr>
+      <w:r>
+        <w:rPr>
+          <w:rStyle w:val="StrongEmphasis"/>
+        </w:rPr>
+        <w:t>Example 3:</w:t>
+      </w:r>
+    </w:p>
+    <w:p>
+      <w:pPr>
+        <w:pStyle w:val="TextBody"/>
+        <w:rPr>
+          <w:b/>
+          <w:b/>
+          <w:bCs/>
+        </w:rPr>
+      </w:pPr>
+      <w:r>
+        <w:rPr/>
+        <w:drawing>
+          <wp:anchor behindDoc="0" distT="0" distB="0" distL="0" distR="0" simplePos="0" locked="0" layoutInCell="0" allowOverlap="1" relativeHeight="12">
+            <wp:simplePos x="0" y="0"/>
+            <wp:positionH relativeFrom="column">
+              <wp:posOffset>83820</wp:posOffset>
+            </wp:positionH>
+            <wp:positionV relativeFrom="paragraph">
+              <wp:posOffset>-60325</wp:posOffset>
+            </wp:positionV>
+            <wp:extent cx="619125" cy="619125"/>
+            <wp:effectExtent l="0" t="0" r="0" b="0"/>
+            <wp:wrapSquare wrapText="largest"/>
+            <wp:docPr id="11" name="Image11" descr=""/>
+            <wp:cNvGraphicFramePr>
+              <a:graphicFrameLocks xmlns:a="http://schemas.openxmlformats.org/drawingml/2006/main" noChangeAspect="1"/>
+            </wp:cNvGraphicFramePr>
+            <a:graphic xmlns:a="http://schemas.openxmlformats.org/drawingml/2006/main">
+              <a:graphicData uri="http://schemas.openxmlformats.org/drawingml/2006/picture">
+                <pic:pic xmlns:pic="http://schemas.openxmlformats.org/drawingml/2006/picture">
+                  <pic:nvPicPr>
+                    <pic:cNvPr id="11" name="Image11" descr=""/>
+                    <pic:cNvPicPr>
+                      <a:picLocks noChangeAspect="1" noChangeArrowheads="1"/>
+                    </pic:cNvPicPr>
+                  </pic:nvPicPr>
+                  <pic:blipFill>
+                    <a:blip r:embed="rId13"/>
+                    <a:stretch>
+                      <a:fillRect/>
+                    </a:stretch>
+                  </pic:blipFill>
+                  <pic:spPr bwMode="auto">
+                    <a:xfrm>
+                      <a:off x="0" y="0"/>
+                      <a:ext cx="619125" cy="619125"/>
+                    </a:xfrm>
+                    <a:prstGeom prst="rect">
+                      <a:avLst/>
+                    </a:prstGeom>
+                  </pic:spPr>
+                </pic:pic>
+              </a:graphicData>
+            </a:graphic>
+          </wp:anchor>
+        </w:drawing>
+      </w:r>
+    </w:p>
+    <w:p>
+      <w:pPr>
+        <w:pStyle w:val="PreformattedText"/>
+        <w:pBdr/>
+        <w:rPr>
+          <w:b/>
+          <w:b/>
+          <w:bCs/>
+        </w:rPr>
+      </w:pPr>
+      <w:r>
+        <w:rPr/>
+      </w:r>
+    </w:p>
+    <w:p>
+      <w:pPr>
+        <w:pStyle w:val="PreformattedText"/>
+        <w:pBdr/>
+        <w:rPr>
+          <w:b/>
+          <w:b/>
+          <w:bCs/>
+        </w:rPr>
+      </w:pPr>
+      <w:r>
+        <w:rPr/>
+      </w:r>
+    </w:p>
+    <w:p>
+      <w:pPr>
+        <w:pStyle w:val="PreformattedText"/>
+        <w:pBdr/>
+        <w:rPr>
+          <w:b/>
+          <w:b/>
+          <w:bCs/>
+        </w:rPr>
+      </w:pPr>
+      <w:r>
+        <w:rPr>
+          <w:rStyle w:val="StrongEmphasis"/>
+        </w:rPr>
+        <w:t>Input:</w:t>
+      </w:r>
+      <w:r>
+        <w:rPr/>
+        <w:t xml:space="preserve"> head = [1], pos = -1</w:t>
+      </w:r>
+    </w:p>
+    <w:p>
+      <w:pPr>
+        <w:pStyle w:val="PreformattedText"/>
+        <w:pBdr/>
+        <w:rPr>
+          <w:b/>
+          <w:b/>
+          <w:bCs/>
+        </w:rPr>
+      </w:pPr>
+      <w:r>
+        <w:rPr>
+          <w:rStyle w:val="StrongEmphasis"/>
+        </w:rPr>
+        <w:t>Output:</w:t>
+      </w:r>
+      <w:r>
+        <w:rPr/>
+        <w:t xml:space="preserve"> false</w:t>
+      </w:r>
+    </w:p>
+    <w:p>
+      <w:pPr>
+        <w:pStyle w:val="PreformattedText"/>
+        <w:pBdr/>
+        <w:spacing w:before="0" w:after="283"/>
+        <w:rPr>
+          <w:b/>
+          <w:b/>
+          <w:bCs/>
+        </w:rPr>
+      </w:pPr>
+      <w:r>
+        <w:rPr>
+          <w:rStyle w:val="StrongEmphasis"/>
+        </w:rPr>
+        <w:t>Explanation:</w:t>
+      </w:r>
+      <w:r>
+        <w:rPr/>
+        <w:t xml:space="preserve"> There is no cycle in the linked list.</w:t>
+      </w:r>
+    </w:p>
+    <w:p>
+      <w:pPr>
+        <w:pStyle w:val="TextBody"/>
+        <w:pBdr/>
+        <w:rPr>
+          <w:b/>
+          <w:b/>
+          <w:bCs/>
+        </w:rPr>
+      </w:pPr>
+      <w:r>
+        <w:rPr/>
+        <w:t> </w:t>
+      </w:r>
+    </w:p>
+    <w:p>
+      <w:pPr>
+        <w:pStyle w:val="TextBody"/>
+        <w:pBdr/>
+        <w:rPr>
+          <w:b/>
+          <w:b/>
+          <w:bCs/>
+        </w:rPr>
+      </w:pPr>
+      <w:r>
+        <w:rPr>
+          <w:rStyle w:val="StrongEmphasis"/>
+        </w:rPr>
+        <w:t>Constraints:</w:t>
+      </w:r>
+    </w:p>
+    <w:p>
+      <w:pPr>
+        <w:pStyle w:val="TextBody"/>
+        <w:numPr>
+          <w:ilvl w:val="0"/>
+          <w:numId w:val="11"/>
+        </w:numPr>
+        <w:pBdr/>
+        <w:tabs>
+          <w:tab w:val="clear" w:pos="709"/>
+          <w:tab w:val="left" w:pos="0" w:leader="none"/>
+        </w:tabs>
+        <w:spacing w:before="0" w:after="0"/>
+        <w:ind w:left="709" w:hanging="283"/>
+        <w:rPr>
+          <w:b/>
+          <w:b/>
+          <w:bCs/>
+        </w:rPr>
+      </w:pPr>
+      <w:r>
+        <w:rPr/>
+        <w:t>The number of the nodes in the list is in the range </w:t>
+      </w:r>
+      <w:r>
+        <w:rPr>
+          <w:rStyle w:val="SourceText"/>
+        </w:rPr>
+        <w:t>[0, 10</w:t>
+      </w:r>
+      <w:r>
+        <w:rPr>
+          <w:rStyle w:val="SourceText"/>
+        </w:rPr>
+        <w:t>4</w:t>
+      </w:r>
+      <w:r>
+        <w:rPr>
+          <w:rStyle w:val="SourceText"/>
+        </w:rPr>
+        <w:t>]</w:t>
+      </w:r>
+      <w:r>
+        <w:rPr/>
+        <w:t>.</w:t>
+      </w:r>
+    </w:p>
+    <w:p>
+      <w:pPr>
+        <w:pStyle w:val="TextBody"/>
+        <w:numPr>
+          <w:ilvl w:val="0"/>
+          <w:numId w:val="11"/>
+        </w:numPr>
+        <w:pBdr/>
+        <w:tabs>
+          <w:tab w:val="clear" w:pos="709"/>
+          <w:tab w:val="left" w:pos="0" w:leader="none"/>
+        </w:tabs>
+        <w:spacing w:before="0" w:after="0"/>
+        <w:ind w:left="709" w:hanging="283"/>
+        <w:rPr>
+          <w:b/>
+          <w:b/>
+          <w:bCs/>
+        </w:rPr>
+      </w:pPr>
+      <w:r>
+        <w:rPr>
+          <w:rStyle w:val="SourceText"/>
+        </w:rPr>
+        <w:t>-10</w:t>
+      </w:r>
+      <w:r>
+        <w:rPr>
+          <w:rStyle w:val="SourceText"/>
+        </w:rPr>
+        <w:t>5</w:t>
+      </w:r>
+      <w:r>
+        <w:rPr>
+          <w:rStyle w:val="SourceText"/>
+        </w:rPr>
+        <w:t xml:space="preserve"> &lt;= Node.val &lt;= 10</w:t>
+      </w:r>
+      <w:r>
+        <w:rPr>
+          <w:rStyle w:val="SourceText"/>
+        </w:rPr>
+        <w:t>5</w:t>
+      </w:r>
+    </w:p>
+    <w:p>
+      <w:pPr>
+        <w:pStyle w:val="TextBody"/>
+        <w:numPr>
+          <w:ilvl w:val="0"/>
+          <w:numId w:val="11"/>
+        </w:numPr>
+        <w:pBdr/>
+        <w:tabs>
+          <w:tab w:val="clear" w:pos="709"/>
+          <w:tab w:val="left" w:pos="0" w:leader="none"/>
+        </w:tabs>
+        <w:ind w:left="709" w:hanging="283"/>
+        <w:rPr>
+          <w:b/>
+          <w:b/>
+          <w:bCs/>
+        </w:rPr>
+      </w:pPr>
+      <w:r>
+        <w:rPr>
+          <w:rStyle w:val="SourceText"/>
+        </w:rPr>
+        <w:t>pos</w:t>
+      </w:r>
+      <w:r>
+        <w:rPr/>
+        <w:t> is </w:t>
+      </w:r>
+      <w:r>
+        <w:rPr>
+          <w:rStyle w:val="SourceText"/>
+        </w:rPr>
+        <w:t>-1</w:t>
+      </w:r>
+      <w:r>
+        <w:rPr/>
+        <w:t> or a </w:t>
+      </w:r>
+      <w:r>
+        <w:rPr>
+          <w:rStyle w:val="StrongEmphasis"/>
+        </w:rPr>
+        <w:t>valid index</w:t>
+      </w:r>
+      <w:r>
+        <w:rPr/>
+        <w:t> in the linked-list.</w:t>
+      </w:r>
+    </w:p>
+    <w:p>
+      <w:pPr>
+        <w:pStyle w:val="TextBody"/>
+        <w:pBdr/>
+        <w:rPr>
+          <w:b/>
+          <w:b/>
+          <w:bCs/>
+        </w:rPr>
+      </w:pPr>
+      <w:r>
+        <w:rPr/>
+        <w:t> </w:t>
+      </w:r>
+    </w:p>
+    <w:p>
+      <w:pPr>
+        <w:pStyle w:val="TextBody"/>
+        <w:pBdr/>
+        <w:spacing w:before="0" w:after="140"/>
+        <w:rPr>
+          <w:b/>
+          <w:b/>
+          <w:bCs/>
+        </w:rPr>
+      </w:pPr>
+      <w:r>
+        <w:rPr>
+          <w:rStyle w:val="StrongEmphasis"/>
+        </w:rPr>
+        <w:t>Follow up:</w:t>
+      </w:r>
+      <w:r>
+        <w:rPr/>
+        <w:t> Can you solve it using </w:t>
+      </w:r>
+      <w:r>
+        <w:rPr>
+          <w:rStyle w:val="SourceText"/>
+        </w:rPr>
+        <w:t>O(1)</w:t>
+      </w:r>
+      <w:r>
+        <w:rPr/>
+        <w:t> (i.e. constant) memory?</w:t>
+      </w:r>
+    </w:p>
     <w:sectPr>
       <w:type w:val="nextPage"/>
       <w:pgSz w:w="11906" w:h="16838"/>
@@ -10190,6 +12619,262 @@
     </w:lvl>
   </w:abstractNum>
   <w:abstractNum w:abstractNumId="11">
+    <w:lvl w:ilvl="0">
+      <w:start w:val="1"/>
+      <w:numFmt w:val="bullet"/>
+      <w:lvlText w:val=""/>
+      <w:lvlJc w:val="left"/>
+      <w:pPr>
+        <w:tabs>
+          <w:tab w:val="num" w:pos="709"/>
+        </w:tabs>
+        <w:ind w:left="709" w:hanging="283"/>
+      </w:pPr>
+      <w:rPr>
+        <w:rFonts w:ascii="Symbol" w:hAnsi="Symbol" w:cs="Symbol" w:hint="default"/>
+      </w:rPr>
+    </w:lvl>
+    <w:lvl w:ilvl="1">
+      <w:start w:val="1"/>
+      <w:numFmt w:val="bullet"/>
+      <w:lvlText w:val=""/>
+      <w:lvlJc w:val="left"/>
+      <w:pPr>
+        <w:tabs>
+          <w:tab w:val="num" w:pos="1418"/>
+        </w:tabs>
+        <w:ind w:left="1418" w:hanging="283"/>
+      </w:pPr>
+      <w:rPr>
+        <w:rFonts w:ascii="Symbol" w:hAnsi="Symbol" w:cs="Symbol" w:hint="default"/>
+      </w:rPr>
+    </w:lvl>
+    <w:lvl w:ilvl="2">
+      <w:start w:val="1"/>
+      <w:numFmt w:val="bullet"/>
+      <w:lvlText w:val=""/>
+      <w:lvlJc w:val="left"/>
+      <w:pPr>
+        <w:tabs>
+          <w:tab w:val="num" w:pos="2127"/>
+        </w:tabs>
+        <w:ind w:left="2127" w:hanging="283"/>
+      </w:pPr>
+      <w:rPr>
+        <w:rFonts w:ascii="Symbol" w:hAnsi="Symbol" w:cs="Symbol" w:hint="default"/>
+      </w:rPr>
+    </w:lvl>
+    <w:lvl w:ilvl="3">
+      <w:start w:val="1"/>
+      <w:numFmt w:val="bullet"/>
+      <w:lvlText w:val=""/>
+      <w:lvlJc w:val="left"/>
+      <w:pPr>
+        <w:tabs>
+          <w:tab w:val="num" w:pos="2836"/>
+        </w:tabs>
+        <w:ind w:left="2836" w:hanging="283"/>
+      </w:pPr>
+      <w:rPr>
+        <w:rFonts w:ascii="Symbol" w:hAnsi="Symbol" w:cs="Symbol" w:hint="default"/>
+      </w:rPr>
+    </w:lvl>
+    <w:lvl w:ilvl="4">
+      <w:start w:val="1"/>
+      <w:numFmt w:val="bullet"/>
+      <w:lvlText w:val=""/>
+      <w:lvlJc w:val="left"/>
+      <w:pPr>
+        <w:tabs>
+          <w:tab w:val="num" w:pos="3545"/>
+        </w:tabs>
+        <w:ind w:left="3545" w:hanging="283"/>
+      </w:pPr>
+      <w:rPr>
+        <w:rFonts w:ascii="Symbol" w:hAnsi="Symbol" w:cs="Symbol" w:hint="default"/>
+      </w:rPr>
+    </w:lvl>
+    <w:lvl w:ilvl="5">
+      <w:start w:val="1"/>
+      <w:numFmt w:val="bullet"/>
+      <w:lvlText w:val=""/>
+      <w:lvlJc w:val="left"/>
+      <w:pPr>
+        <w:tabs>
+          <w:tab w:val="num" w:pos="4254"/>
+        </w:tabs>
+        <w:ind w:left="4254" w:hanging="283"/>
+      </w:pPr>
+      <w:rPr>
+        <w:rFonts w:ascii="Symbol" w:hAnsi="Symbol" w:cs="Symbol" w:hint="default"/>
+      </w:rPr>
+    </w:lvl>
+    <w:lvl w:ilvl="6">
+      <w:start w:val="1"/>
+      <w:numFmt w:val="bullet"/>
+      <w:lvlText w:val=""/>
+      <w:lvlJc w:val="left"/>
+      <w:pPr>
+        <w:tabs>
+          <w:tab w:val="num" w:pos="4963"/>
+        </w:tabs>
+        <w:ind w:left="4963" w:hanging="283"/>
+      </w:pPr>
+      <w:rPr>
+        <w:rFonts w:ascii="Symbol" w:hAnsi="Symbol" w:cs="Symbol" w:hint="default"/>
+      </w:rPr>
+    </w:lvl>
+    <w:lvl w:ilvl="7">
+      <w:start w:val="1"/>
+      <w:numFmt w:val="bullet"/>
+      <w:lvlText w:val=""/>
+      <w:lvlJc w:val="left"/>
+      <w:pPr>
+        <w:tabs>
+          <w:tab w:val="num" w:pos="5672"/>
+        </w:tabs>
+        <w:ind w:left="5672" w:hanging="283"/>
+      </w:pPr>
+      <w:rPr>
+        <w:rFonts w:ascii="Symbol" w:hAnsi="Symbol" w:cs="Symbol" w:hint="default"/>
+      </w:rPr>
+    </w:lvl>
+    <w:lvl w:ilvl="8">
+      <w:start w:val="1"/>
+      <w:numFmt w:val="bullet"/>
+      <w:lvlText w:val=""/>
+      <w:lvlJc w:val="left"/>
+      <w:pPr>
+        <w:tabs>
+          <w:tab w:val="num" w:pos="6381"/>
+        </w:tabs>
+        <w:ind w:left="6381" w:hanging="283"/>
+      </w:pPr>
+      <w:rPr>
+        <w:rFonts w:ascii="Symbol" w:hAnsi="Symbol" w:cs="Symbol" w:hint="default"/>
+      </w:rPr>
+    </w:lvl>
+  </w:abstractNum>
+  <w:abstractNum w:abstractNumId="12">
+    <w:lvl w:ilvl="0">
+      <w:start w:val="1"/>
+      <w:numFmt w:val="decimal"/>
+      <w:lvlText w:val="%1."/>
+      <w:lvlJc w:val="left"/>
+      <w:pPr>
+        <w:tabs>
+          <w:tab w:val="num" w:pos="709"/>
+        </w:tabs>
+        <w:ind w:left="709" w:hanging="283"/>
+      </w:pPr>
+      <w:rPr/>
+    </w:lvl>
+    <w:lvl w:ilvl="1">
+      <w:start w:val="1"/>
+      <w:numFmt w:val="decimal"/>
+      <w:lvlText w:val="%2."/>
+      <w:lvlJc w:val="left"/>
+      <w:pPr>
+        <w:tabs>
+          <w:tab w:val="num" w:pos="1418"/>
+        </w:tabs>
+        <w:ind w:left="1418" w:hanging="283"/>
+      </w:pPr>
+      <w:rPr/>
+    </w:lvl>
+    <w:lvl w:ilvl="2">
+      <w:start w:val="1"/>
+      <w:numFmt w:val="decimal"/>
+      <w:lvlText w:val="%3."/>
+      <w:lvlJc w:val="left"/>
+      <w:pPr>
+        <w:tabs>
+          <w:tab w:val="num" w:pos="2127"/>
+        </w:tabs>
+        <w:ind w:left="2127" w:hanging="283"/>
+      </w:pPr>
+      <w:rPr/>
+    </w:lvl>
+    <w:lvl w:ilvl="3">
+      <w:start w:val="1"/>
+      <w:numFmt w:val="decimal"/>
+      <w:lvlText w:val="%4."/>
+      <w:lvlJc w:val="left"/>
+      <w:pPr>
+        <w:tabs>
+          <w:tab w:val="num" w:pos="2836"/>
+        </w:tabs>
+        <w:ind w:left="2836" w:hanging="283"/>
+      </w:pPr>
+      <w:rPr/>
+    </w:lvl>
+    <w:lvl w:ilvl="4">
+      <w:start w:val="1"/>
+      <w:numFmt w:val="decimal"/>
+      <w:lvlText w:val="%5."/>
+      <w:lvlJc w:val="left"/>
+      <w:pPr>
+        <w:tabs>
+          <w:tab w:val="num" w:pos="3545"/>
+        </w:tabs>
+        <w:ind w:left="3545" w:hanging="283"/>
+      </w:pPr>
+      <w:rPr/>
+    </w:lvl>
+    <w:lvl w:ilvl="5">
+      <w:start w:val="1"/>
+      <w:numFmt w:val="decimal"/>
+      <w:lvlText w:val="%6."/>
+      <w:lvlJc w:val="left"/>
+      <w:pPr>
+        <w:tabs>
+          <w:tab w:val="num" w:pos="4254"/>
+        </w:tabs>
+        <w:ind w:left="4254" w:hanging="283"/>
+      </w:pPr>
+      <w:rPr/>
+    </w:lvl>
+    <w:lvl w:ilvl="6">
+      <w:start w:val="1"/>
+      <w:numFmt w:val="decimal"/>
+      <w:lvlText w:val="%7."/>
+      <w:lvlJc w:val="left"/>
+      <w:pPr>
+        <w:tabs>
+          <w:tab w:val="num" w:pos="4963"/>
+        </w:tabs>
+        <w:ind w:left="4963" w:hanging="283"/>
+      </w:pPr>
+      <w:rPr/>
+    </w:lvl>
+    <w:lvl w:ilvl="7">
+      <w:start w:val="1"/>
+      <w:numFmt w:val="decimal"/>
+      <w:lvlText w:val="%8."/>
+      <w:lvlJc w:val="left"/>
+      <w:pPr>
+        <w:tabs>
+          <w:tab w:val="num" w:pos="5672"/>
+        </w:tabs>
+        <w:ind w:left="5672" w:hanging="283"/>
+      </w:pPr>
+      <w:rPr/>
+    </w:lvl>
+    <w:lvl w:ilvl="8">
+      <w:start w:val="1"/>
+      <w:numFmt w:val="decimal"/>
+      <w:lvlText w:val="%9."/>
+      <w:lvlJc w:val="left"/>
+      <w:pPr>
+        <w:tabs>
+          <w:tab w:val="num" w:pos="6381"/>
+        </w:tabs>
+        <w:ind w:left="6381" w:hanging="283"/>
+      </w:pPr>
+      <w:rPr/>
+    </w:lvl>
+  </w:abstractNum>
+  <w:abstractNum w:abstractNumId="13">
     <w:lvl w:ilvl="0">
       <w:start w:val="1"/>
       <w:numFmt w:val="none"/>
@@ -10340,6 +13025,12 @@
   </w:num>
   <w:num w:numId="11">
     <w:abstractNumId w:val="11"/>
+  </w:num>
+  <w:num w:numId="12">
+    <w:abstractNumId w:val="12"/>
+  </w:num>
+  <w:num w:numId="13">
+    <w:abstractNumId w:val="13"/>
   </w:num>
 </w:numbering>
 </file>
@@ -10417,6 +13108,11 @@
       <w:color w:val="000080"/>
       <w:u w:val="single"/>
     </w:rPr>
+  </w:style>
+  <w:style w:type="character" w:styleId="NumberingSymbols">
+    <w:name w:val="Numbering Symbols"/>
+    <w:qFormat/>
+    <w:rPr/>
   </w:style>
   <w:style w:type="paragraph" w:styleId="Heading">
     <w:name w:val="Heading"/>

</xml_diff>

<commit_message>
Added the solution for the question Implement Queue Using Stacks
</commit_message>
<xml_diff>
--- a/Grind75_Questions.docx
+++ b/Grind75_Questions.docx
@@ -875,105 +875,7 @@
           <w:spacing w:val="0"/>
           <w:sz w:val="21"/>
         </w:rPr>
-        <w:t>2</w:t>
-      </w:r>
-      <w:r>
-        <w:rPr>
-          <w:rFonts w:ascii="apple-system;BlinkMacSystemFont;Segoe UI;Helvetica;Arial;sans-serif;Apple Color Emoji;Segoe UI Emoji;Segoe UI Symbol" w:hAnsi="apple-system;BlinkMacSystemFont;Segoe UI;Helvetica;Arial;sans-serif;Apple Color Emoji;Segoe UI Emoji;Segoe UI Symbol"/>
-          <w:b/>
-          <w:bCs/>
-          <w:i w:val="false"/>
-          <w:caps w:val="false"/>
-          <w:smallCaps w:val="false"/>
-          <w:color w:val="262626"/>
-          <w:spacing w:val="0"/>
-          <w:sz w:val="21"/>
-        </w:rPr>
-        <w:t xml:space="preserve">. </w:t>
-      </w:r>
-      <w:r>
-        <w:rPr>
-          <w:rFonts w:ascii="apple-system;BlinkMacSystemFont;Segoe UI;Helvetica;Arial;sans-serif;Apple Color Emoji;Segoe UI Emoji;Segoe UI Symbol" w:hAnsi="apple-system;BlinkMacSystemFont;Segoe UI;Helvetica;Arial;sans-serif;Apple Color Emoji;Segoe UI Emoji;Segoe UI Symbol"/>
-          <w:b/>
-          <w:bCs/>
-          <w:i w:val="false"/>
-          <w:caps w:val="false"/>
-          <w:smallCaps w:val="false"/>
-          <w:color w:val="262626"/>
-          <w:spacing w:val="0"/>
-          <w:sz w:val="21"/>
-        </w:rPr>
-        <w:t xml:space="preserve">Valid Parantheses </w:t>
-      </w:r>
-      <w:r>
-        <w:rPr>
-          <w:rFonts w:ascii="apple-system;BlinkMacSystemFont;Segoe UI;Helvetica;Arial;sans-serif;Apple Color Emoji;Segoe UI Emoji;Segoe UI Symbol" w:hAnsi="apple-system;BlinkMacSystemFont;Segoe UI;Helvetica;Arial;sans-serif;Apple Color Emoji;Segoe UI Emoji;Segoe UI Symbol"/>
-          <w:b/>
-          <w:bCs/>
-          <w:i w:val="false"/>
-          <w:caps w:val="false"/>
-          <w:smallCaps w:val="false"/>
-          <w:color w:val="262626"/>
-          <w:spacing w:val="0"/>
-          <w:sz w:val="21"/>
-        </w:rPr>
-        <w:t>(</w:t>
-      </w:r>
-      <w:r>
-        <w:rPr>
-          <w:rFonts w:ascii="apple-system;BlinkMacSystemFont;Segoe UI;Helvetica;Arial;sans-serif;Apple Color Emoji;Segoe UI Emoji;Segoe UI Symbol" w:hAnsi="apple-system;BlinkMacSystemFont;Segoe UI;Helvetica;Arial;sans-serif;Apple Color Emoji;Segoe UI Emoji;Segoe UI Symbol"/>
-          <w:b/>
-          <w:bCs/>
-          <w:i w:val="false"/>
-          <w:caps w:val="false"/>
-          <w:smallCaps w:val="false"/>
-          <w:color w:val="262626"/>
-          <w:spacing w:val="0"/>
-          <w:sz w:val="21"/>
-        </w:rPr>
-        <w:t>20</w:t>
-      </w:r>
-      <w:r>
-        <w:rPr>
-          <w:rFonts w:ascii="apple-system;BlinkMacSystemFont;Segoe UI;Helvetica;Arial;sans-serif;Apple Color Emoji;Segoe UI Emoji;Segoe UI Symbol" w:hAnsi="apple-system;BlinkMacSystemFont;Segoe UI;Helvetica;Arial;sans-serif;Apple Color Emoji;Segoe UI Emoji;Segoe UI Symbol"/>
-          <w:b/>
-          <w:bCs/>
-          <w:i w:val="false"/>
-          <w:caps w:val="false"/>
-          <w:smallCaps w:val="false"/>
-          <w:color w:val="262626"/>
-          <w:spacing w:val="0"/>
-          <w:sz w:val="21"/>
-        </w:rPr>
-        <w:t xml:space="preserve"> in L</w:t>
-      </w:r>
-      <w:r>
-        <w:rPr>
-          <w:rFonts w:ascii="apple-system;BlinkMacSystemFont;Segoe UI;Helvetica;Arial;sans-serif;Apple Color Emoji;Segoe UI Emoji;Segoe UI Symbol" w:hAnsi="apple-system;BlinkMacSystemFont;Segoe UI;Helvetica;Arial;sans-serif;Apple Color Emoji;Segoe UI Emoji;Segoe UI Symbol"/>
-          <w:b/>
-          <w:bCs/>
-          <w:i w:val="false"/>
-          <w:caps w:val="false"/>
-          <w:smallCaps w:val="false"/>
-          <w:color w:val="262626"/>
-          <w:spacing w:val="0"/>
-          <w:sz w:val="21"/>
-        </w:rPr>
-        <w:t>C</w:t>
-      </w:r>
-      <w:r>
-        <w:rPr>
-          <w:rFonts w:ascii="apple-system;BlinkMacSystemFont;Segoe UI;Helvetica;Arial;sans-serif;Apple Color Emoji;Segoe UI Emoji;Segoe UI Symbol" w:hAnsi="apple-system;BlinkMacSystemFont;Segoe UI;Helvetica;Arial;sans-serif;Apple Color Emoji;Segoe UI Emoji;Segoe UI Symbol"/>
-          <w:b/>
-          <w:bCs/>
-          <w:i w:val="false"/>
-          <w:caps w:val="false"/>
-          <w:smallCaps w:val="false"/>
-          <w:color w:val="262626"/>
-          <w:spacing w:val="0"/>
-          <w:sz w:val="21"/>
-        </w:rPr>
-        <w:t>)</w:t>
+        <w:t>2. Valid Parantheses (20 in LC)</w:t>
       </w:r>
     </w:p>
     <w:p>
@@ -1235,7 +1137,6 @@
     <w:p>
       <w:pPr>
         <w:pStyle w:val="TextBody"/>
-        <w:pBdr/>
         <w:rPr>
           <w:rFonts w:ascii="apple-system;BlinkMacSystemFont;Segoe UI;Helvetica;Arial;sans-serif;Apple Color Emoji;Segoe UI Emoji;Segoe UI Symbol" w:hAnsi="apple-system;BlinkMacSystemFont;Segoe UI;Helvetica;Arial;sans-serif;Apple Color Emoji;Segoe UI Emoji;Segoe UI Symbol"/>
           <w:b w:val="false"/>
@@ -1261,7 +1162,6 @@
           <w:ilvl w:val="0"/>
           <w:numId w:val="12"/>
         </w:numPr>
-        <w:pBdr/>
         <w:tabs>
           <w:tab w:val="clear" w:pos="709"/>
           <w:tab w:val="left" w:pos="0" w:leader="none"/>
@@ -1293,7 +1193,6 @@
           <w:ilvl w:val="0"/>
           <w:numId w:val="12"/>
         </w:numPr>
-        <w:pBdr/>
         <w:tabs>
           <w:tab w:val="clear" w:pos="709"/>
           <w:tab w:val="left" w:pos="0" w:leader="none"/>
@@ -1325,7 +1224,6 @@
           <w:ilvl w:val="0"/>
           <w:numId w:val="12"/>
         </w:numPr>
-        <w:pBdr/>
         <w:tabs>
           <w:tab w:val="clear" w:pos="709"/>
           <w:tab w:val="left" w:pos="0" w:leader="none"/>
@@ -2229,37 +2127,76 @@
       </w:pPr>
       <w:r>
         <w:rPr>
-          <w:b/>
-          <w:bCs/>
-        </w:rPr>
-      </w:r>
-    </w:p>
-    <w:p>
-      <w:pPr>
-        <w:pStyle w:val="TextBody"/>
-        <w:widowControl/>
-        <w:bidi w:val="0"/>
-        <w:ind w:left="0" w:right="0" w:hanging="0"/>
-        <w:jc w:val="left"/>
-        <w:rPr>
-          <w:b/>
-          <w:b/>
-          <w:bCs/>
-        </w:rPr>
-      </w:pPr>
-      <w:r>
-        <w:rPr>
-          <w:rFonts w:ascii="apple-system;BlinkMacSystemFont;Segoe UI;Helvetica;Arial;sans-serif;Apple Color Emoji;Segoe UI Emoji;Segoe UI Symbol" w:hAnsi="apple-system;BlinkMacSystemFont;Segoe UI;Helvetica;Arial;sans-serif;Apple Color Emoji;Segoe UI Emoji;Segoe UI Symbol"/>
-          <w:b/>
-          <w:bCs/>
-          <w:i w:val="false"/>
-          <w:caps w:val="false"/>
-          <w:smallCaps w:val="false"/>
-          <w:color w:val="262626"/>
-          <w:spacing w:val="0"/>
-          <w:sz w:val="21"/>
-        </w:rPr>
-        <w:t>2. Merge Two Sorted List (21 in LC)</w:t>
+          <w:rFonts w:ascii="apple-system;BlinkMacSystemFont;Segoe UI;Helvetica;Arial;sans-serif;Apple Color Emoji;Segoe UI Emoji;Segoe UI Symbol" w:hAnsi="apple-system;BlinkMacSystemFont;Segoe UI;Helvetica;Arial;sans-serif;Apple Color Emoji;Segoe UI Emoji;Segoe UI Symbol"/>
+          <w:b w:val="false"/>
+          <w:i w:val="false"/>
+          <w:caps w:val="false"/>
+          <w:smallCaps w:val="false"/>
+          <w:color w:val="262626"/>
+          <w:spacing w:val="0"/>
+          <w:sz w:val="21"/>
+        </w:rPr>
+      </w:r>
+    </w:p>
+    <w:p>
+      <w:pPr>
+        <w:pStyle w:val="TextBody"/>
+        <w:widowControl/>
+        <w:bidi w:val="0"/>
+        <w:ind w:left="0" w:right="0" w:hanging="0"/>
+        <w:jc w:val="left"/>
+        <w:rPr>
+          <w:rFonts w:ascii="apple-system;BlinkMacSystemFont;Segoe UI;Helvetica;Arial;sans-serif;Apple Color Emoji;Segoe UI Emoji;Segoe UI Symbol" w:hAnsi="apple-system;BlinkMacSystemFont;Segoe UI;Helvetica;Arial;sans-serif;Apple Color Emoji;Segoe UI Emoji;Segoe UI Symbol"/>
+          <w:b w:val="false"/>
+          <w:b w:val="false"/>
+          <w:i w:val="false"/>
+          <w:i w:val="false"/>
+          <w:caps w:val="false"/>
+          <w:smallCaps w:val="false"/>
+          <w:color w:val="262626"/>
+          <w:spacing w:val="0"/>
+          <w:sz w:val="21"/>
+        </w:rPr>
+      </w:pPr>
+      <w:r>
+        <w:rPr>
+          <w:rFonts w:ascii="apple-system;BlinkMacSystemFont;Segoe UI;Helvetica;Arial;sans-serif;Apple Color Emoji;Segoe UI Emoji;Segoe UI Symbol" w:hAnsi="apple-system;BlinkMacSystemFont;Segoe UI;Helvetica;Arial;sans-serif;Apple Color Emoji;Segoe UI Emoji;Segoe UI Symbol"/>
+          <w:b w:val="false"/>
+          <w:i w:val="false"/>
+          <w:caps w:val="false"/>
+          <w:smallCaps w:val="false"/>
+          <w:color w:val="262626"/>
+          <w:spacing w:val="0"/>
+          <w:sz w:val="21"/>
+        </w:rPr>
+      </w:r>
+    </w:p>
+    <w:p>
+      <w:pPr>
+        <w:pStyle w:val="TextBody"/>
+        <w:widowControl/>
+        <w:bidi w:val="0"/>
+        <w:ind w:left="0" w:right="0" w:hanging="0"/>
+        <w:jc w:val="left"/>
+        <w:rPr>
+          <w:b/>
+          <w:b/>
+          <w:bCs/>
+        </w:rPr>
+      </w:pPr>
+      <w:r>
+        <w:rPr>
+          <w:rFonts w:ascii="apple-system;BlinkMacSystemFont;Segoe UI;Helvetica;Arial;sans-serif;Apple Color Emoji;Segoe UI Emoji;Segoe UI Symbol" w:hAnsi="apple-system;BlinkMacSystemFont;Segoe UI;Helvetica;Arial;sans-serif;Apple Color Emoji;Segoe UI Emoji;Segoe UI Symbol"/>
+          <w:b/>
+          <w:bCs/>
+          <w:i w:val="false"/>
+          <w:caps w:val="false"/>
+          <w:smallCaps w:val="false"/>
+          <w:color w:val="262626"/>
+          <w:spacing w:val="0"/>
+          <w:sz w:val="21"/>
+        </w:rPr>
+        <w:t>3. Merge Two Sorted List (21 in LC)</w:t>
       </w:r>
     </w:p>
     <w:p>
@@ -3006,7 +2943,7 @@
           <w:spacing w:val="0"/>
           <w:sz w:val="21"/>
         </w:rPr>
-        <w:t>3. B</w:t>
+        <w:t>4. B</w:t>
       </w:r>
       <w:r>
         <w:rPr>
@@ -3993,7 +3930,7 @@
           <w:spacing w:val="0"/>
           <w:sz w:val="21"/>
         </w:rPr>
-        <w:t>4. Valid Palindrome (125 in LC)</w:t>
+        <w:t>5. Valid Palindrome (125 in LC)</w:t>
       </w:r>
     </w:p>
     <w:p>
@@ -5028,7 +4965,7 @@
           <w:b/>
           <w:bCs/>
         </w:rPr>
-        <w:t>5. Invert Binary Tree (226 in LC)</w:t>
+        <w:t>6. Invert Binary Tree (226 in LC)</w:t>
       </w:r>
     </w:p>
     <w:p>
@@ -5686,7 +5623,7 @@
           <w:b/>
           <w:bCs/>
         </w:rPr>
-        <w:t>6. Valid Anagram (242 in LC)</w:t>
+        <w:t>7. Valid Anagram (242 in LC)</w:t>
       </w:r>
     </w:p>
     <w:p>
@@ -6392,7 +6329,7 @@
           <w:b/>
           <w:bCs/>
         </w:rPr>
-        <w:t>7. Binary Search (704 in LC)</w:t>
+        <w:t>8. Binary Search (704 in LC)</w:t>
       </w:r>
     </w:p>
     <w:p>
@@ -7155,7 +7092,7 @@
           <w:b/>
           <w:bCs/>
         </w:rPr>
-        <w:t>8. Flood Fill (733 in LC)</w:t>
+        <w:t>9. Flood Fill (733 in LC)</w:t>
       </w:r>
     </w:p>
     <w:p>
@@ -7717,7 +7654,7 @@
           <w:b/>
           <w:bCs/>
         </w:rPr>
-        <w:t>9. Lowest Common Ancestor of a Binary Search Tree (235 in LC)</w:t>
+        <w:t>10. Lowest Common Ancestor of a Binary Search Tree (235 in LC)</w:t>
       </w:r>
     </w:p>
     <w:p>
@@ -9346,7 +9283,7 @@
           <w:b/>
           <w:bCs/>
         </w:rPr>
-        <w:t>10. Balanced Binary Tree (110 in LC)</w:t>
+        <w:t>11. Balanced Binary Tree (110 in LC)</w:t>
       </w:r>
     </w:p>
     <w:p>
@@ -10186,7 +10123,10 @@
         </w:rPr>
       </w:pPr>
       <w:r>
-        <w:rPr/>
+        <w:rPr>
+          <w:b/>
+          <w:bCs/>
+        </w:rPr>
       </w:r>
     </w:p>
     <w:p>
@@ -10204,7 +10144,10 @@
         </w:rPr>
       </w:pPr>
       <w:r>
-        <w:rPr/>
+        <w:rPr>
+          <w:b/>
+          <w:bCs/>
+        </w:rPr>
       </w:r>
     </w:p>
     <w:p>
@@ -10222,7 +10165,10 @@
         </w:rPr>
       </w:pPr>
       <w:r>
-        <w:rPr/>
+        <w:rPr>
+          <w:b/>
+          <w:bCs/>
+        </w:rPr>
       </w:r>
     </w:p>
     <w:p>
@@ -10240,7 +10186,10 @@
         </w:rPr>
       </w:pPr>
       <w:r>
-        <w:rPr/>
+        <w:rPr>
+          <w:b/>
+          <w:bCs/>
+        </w:rPr>
       </w:r>
     </w:p>
     <w:p>
@@ -10262,7 +10211,7 @@
           <w:b/>
           <w:bCs/>
         </w:rPr>
-        <w:t>11. Linked List Cycle (141 in LC)</w:t>
+        <w:t>12. Linked List Cycle (141 in LC)</w:t>
       </w:r>
     </w:p>
     <w:p>
@@ -10305,7 +10254,6 @@
     <w:p>
       <w:pPr>
         <w:pStyle w:val="TextBody"/>
-        <w:pBdr/>
         <w:rPr>
           <w:b/>
           <w:b/>
@@ -10372,7 +10320,6 @@
     <w:p>
       <w:pPr>
         <w:pStyle w:val="TextBody"/>
-        <w:pBdr/>
         <w:rPr>
           <w:b/>
           <w:b/>
@@ -10446,7 +10393,10 @@
         </w:rPr>
       </w:pPr>
       <w:r>
-        <w:rPr/>
+        <w:rPr>
+          <w:b/>
+          <w:bCs/>
+        </w:rPr>
         <w:drawing>
           <wp:anchor behindDoc="0" distT="0" distB="0" distL="0" distR="0" simplePos="0" locked="0" layoutInCell="0" allowOverlap="1" relativeHeight="10">
             <wp:simplePos x="0" y="0"/>
@@ -10509,7 +10459,10 @@
         </w:rPr>
       </w:pPr>
       <w:r>
-        <w:rPr/>
+        <w:rPr>
+          <w:b/>
+          <w:bCs/>
+        </w:rPr>
       </w:r>
     </w:p>
     <w:p>
@@ -10527,7 +10480,10 @@
         </w:rPr>
       </w:pPr>
       <w:r>
-        <w:rPr/>
+        <w:rPr>
+          <w:b/>
+          <w:bCs/>
+        </w:rPr>
       </w:r>
     </w:p>
     <w:p>
@@ -10545,7 +10501,10 @@
         </w:rPr>
       </w:pPr>
       <w:r>
-        <w:rPr/>
+        <w:rPr>
+          <w:b/>
+          <w:bCs/>
+        </w:rPr>
       </w:r>
     </w:p>
     <w:p>
@@ -10588,7 +10547,6 @@
     <w:p>
       <w:pPr>
         <w:pStyle w:val="PreformattedText"/>
-        <w:pBdr/>
         <w:rPr>
           <w:b/>
           <w:b/>
@@ -10609,7 +10567,6 @@
     <w:p>
       <w:pPr>
         <w:pStyle w:val="PreformattedText"/>
-        <w:pBdr/>
         <w:spacing w:before="0" w:after="283"/>
         <w:rPr>
           <w:b/>
@@ -10659,7 +10616,10 @@
         </w:rPr>
       </w:pPr>
       <w:r>
-        <w:rPr/>
+        <w:rPr>
+          <w:b/>
+          <w:bCs/>
+        </w:rPr>
         <w:drawing>
           <wp:anchor behindDoc="0" distT="0" distB="0" distL="0" distR="0" simplePos="0" locked="0" layoutInCell="0" allowOverlap="1" relativeHeight="11">
             <wp:simplePos x="0" y="0"/>
@@ -10710,77 +10670,86 @@
     <w:p>
       <w:pPr>
         <w:pStyle w:val="PreformattedText"/>
-        <w:pBdr/>
-        <w:rPr>
-          <w:b/>
-          <w:b/>
-          <w:bCs/>
-        </w:rPr>
-      </w:pPr>
-      <w:r>
-        <w:rPr/>
-      </w:r>
-    </w:p>
-    <w:p>
-      <w:pPr>
-        <w:pStyle w:val="PreformattedText"/>
-        <w:pBdr/>
-        <w:rPr>
-          <w:b/>
-          <w:b/>
-          <w:bCs/>
-        </w:rPr>
-      </w:pPr>
-      <w:r>
-        <w:rPr/>
-      </w:r>
-    </w:p>
-    <w:p>
-      <w:pPr>
-        <w:pStyle w:val="PreformattedText"/>
-        <w:pBdr/>
-        <w:rPr>
-          <w:b/>
-          <w:b/>
-          <w:bCs/>
-        </w:rPr>
-      </w:pPr>
-      <w:r>
-        <w:rPr/>
-      </w:r>
-    </w:p>
-    <w:p>
-      <w:pPr>
-        <w:pStyle w:val="PreformattedText"/>
-        <w:pBdr/>
-        <w:rPr>
-          <w:b/>
-          <w:b/>
-          <w:bCs/>
-        </w:rPr>
-      </w:pPr>
-      <w:r>
-        <w:rPr/>
-      </w:r>
-    </w:p>
-    <w:p>
-      <w:pPr>
-        <w:pStyle w:val="PreformattedText"/>
-        <w:pBdr/>
-        <w:rPr>
-          <w:b/>
-          <w:b/>
-          <w:bCs/>
-        </w:rPr>
-      </w:pPr>
-      <w:r>
-        <w:rPr/>
-      </w:r>
-    </w:p>
-    <w:p>
-      <w:pPr>
-        <w:pStyle w:val="PreformattedText"/>
-        <w:pBdr/>
+        <w:rPr>
+          <w:b/>
+          <w:b/>
+          <w:bCs/>
+        </w:rPr>
+      </w:pPr>
+      <w:r>
+        <w:rPr>
+          <w:b/>
+          <w:bCs/>
+        </w:rPr>
+      </w:r>
+    </w:p>
+    <w:p>
+      <w:pPr>
+        <w:pStyle w:val="PreformattedText"/>
+        <w:rPr>
+          <w:b/>
+          <w:b/>
+          <w:bCs/>
+        </w:rPr>
+      </w:pPr>
+      <w:r>
+        <w:rPr>
+          <w:b/>
+          <w:bCs/>
+        </w:rPr>
+      </w:r>
+    </w:p>
+    <w:p>
+      <w:pPr>
+        <w:pStyle w:val="PreformattedText"/>
+        <w:rPr>
+          <w:b/>
+          <w:b/>
+          <w:bCs/>
+        </w:rPr>
+      </w:pPr>
+      <w:r>
+        <w:rPr>
+          <w:b/>
+          <w:bCs/>
+        </w:rPr>
+      </w:r>
+    </w:p>
+    <w:p>
+      <w:pPr>
+        <w:pStyle w:val="PreformattedText"/>
+        <w:rPr>
+          <w:b/>
+          <w:b/>
+          <w:bCs/>
+        </w:rPr>
+      </w:pPr>
+      <w:r>
+        <w:rPr>
+          <w:b/>
+          <w:bCs/>
+        </w:rPr>
+      </w:r>
+    </w:p>
+    <w:p>
+      <w:pPr>
+        <w:pStyle w:val="PreformattedText"/>
+        <w:rPr>
+          <w:b/>
+          <w:b/>
+          <w:bCs/>
+        </w:rPr>
+      </w:pPr>
+      <w:r>
+        <w:rPr>
+          <w:b/>
+          <w:bCs/>
+        </w:rPr>
+      </w:r>
+    </w:p>
+    <w:p>
+      <w:pPr>
+        <w:pStyle w:val="PreformattedText"/>
         <w:rPr>
           <w:b/>
           <w:b/>
@@ -10801,7 +10770,6 @@
     <w:p>
       <w:pPr>
         <w:pStyle w:val="PreformattedText"/>
-        <w:pBdr/>
         <w:rPr>
           <w:b/>
           <w:b/>
@@ -10822,7 +10790,6 @@
     <w:p>
       <w:pPr>
         <w:pStyle w:val="PreformattedText"/>
-        <w:pBdr/>
         <w:spacing w:before="0" w:after="283"/>
         <w:rPr>
           <w:b/>
@@ -10872,7 +10839,10 @@
         </w:rPr>
       </w:pPr>
       <w:r>
-        <w:rPr/>
+        <w:rPr>
+          <w:b/>
+          <w:bCs/>
+        </w:rPr>
         <w:drawing>
           <wp:anchor behindDoc="0" distT="0" distB="0" distL="0" distR="0" simplePos="0" locked="0" layoutInCell="0" allowOverlap="1" relativeHeight="12">
             <wp:simplePos x="0" y="0"/>
@@ -10923,35 +10893,38 @@
     <w:p>
       <w:pPr>
         <w:pStyle w:val="PreformattedText"/>
-        <w:pBdr/>
-        <w:rPr>
-          <w:b/>
-          <w:b/>
-          <w:bCs/>
-        </w:rPr>
-      </w:pPr>
-      <w:r>
-        <w:rPr/>
-      </w:r>
-    </w:p>
-    <w:p>
-      <w:pPr>
-        <w:pStyle w:val="PreformattedText"/>
-        <w:pBdr/>
-        <w:rPr>
-          <w:b/>
-          <w:b/>
-          <w:bCs/>
-        </w:rPr>
-      </w:pPr>
-      <w:r>
-        <w:rPr/>
-      </w:r>
-    </w:p>
-    <w:p>
-      <w:pPr>
-        <w:pStyle w:val="PreformattedText"/>
-        <w:pBdr/>
+        <w:rPr>
+          <w:b/>
+          <w:b/>
+          <w:bCs/>
+        </w:rPr>
+      </w:pPr>
+      <w:r>
+        <w:rPr>
+          <w:b/>
+          <w:bCs/>
+        </w:rPr>
+      </w:r>
+    </w:p>
+    <w:p>
+      <w:pPr>
+        <w:pStyle w:val="PreformattedText"/>
+        <w:rPr>
+          <w:b/>
+          <w:b/>
+          <w:bCs/>
+        </w:rPr>
+      </w:pPr>
+      <w:r>
+        <w:rPr>
+          <w:b/>
+          <w:bCs/>
+        </w:rPr>
+      </w:r>
+    </w:p>
+    <w:p>
+      <w:pPr>
+        <w:pStyle w:val="PreformattedText"/>
         <w:rPr>
           <w:b/>
           <w:b/>
@@ -10972,7 +10945,6 @@
     <w:p>
       <w:pPr>
         <w:pStyle w:val="PreformattedText"/>
-        <w:pBdr/>
         <w:rPr>
           <w:b/>
           <w:b/>
@@ -10993,7 +10965,6 @@
     <w:p>
       <w:pPr>
         <w:pStyle w:val="PreformattedText"/>
-        <w:pBdr/>
         <w:spacing w:before="0" w:after="283"/>
         <w:rPr>
           <w:b/>
@@ -11015,7 +10986,6 @@
     <w:p>
       <w:pPr>
         <w:pStyle w:val="TextBody"/>
-        <w:pBdr/>
         <w:rPr>
           <w:b/>
           <w:b/>
@@ -11030,7 +11000,6 @@
     <w:p>
       <w:pPr>
         <w:pStyle w:val="TextBody"/>
-        <w:pBdr/>
         <w:rPr>
           <w:b/>
           <w:b/>
@@ -11051,7 +11020,6 @@
           <w:ilvl w:val="0"/>
           <w:numId w:val="11"/>
         </w:numPr>
-        <w:pBdr/>
         <w:tabs>
           <w:tab w:val="clear" w:pos="709"/>
           <w:tab w:val="left" w:pos="0" w:leader="none"/>
@@ -11072,19 +11040,7 @@
         <w:rPr>
           <w:rStyle w:val="SourceText"/>
         </w:rPr>
-        <w:t>[0, 10</w:t>
-      </w:r>
-      <w:r>
-        <w:rPr>
-          <w:rStyle w:val="SourceText"/>
-        </w:rPr>
-        <w:t>4</w:t>
-      </w:r>
-      <w:r>
-        <w:rPr>
-          <w:rStyle w:val="SourceText"/>
-        </w:rPr>
-        <w:t>]</w:t>
+        <w:t>[0, 104]</w:t>
       </w:r>
       <w:r>
         <w:rPr/>
@@ -11098,7 +11054,6 @@
           <w:ilvl w:val="0"/>
           <w:numId w:val="11"/>
         </w:numPr>
-        <w:pBdr/>
         <w:tabs>
           <w:tab w:val="clear" w:pos="709"/>
           <w:tab w:val="left" w:pos="0" w:leader="none"/>
@@ -11115,25 +11070,7 @@
         <w:rPr>
           <w:rStyle w:val="SourceText"/>
         </w:rPr>
-        <w:t>-10</w:t>
-      </w:r>
-      <w:r>
-        <w:rPr>
-          <w:rStyle w:val="SourceText"/>
-        </w:rPr>
-        <w:t>5</w:t>
-      </w:r>
-      <w:r>
-        <w:rPr>
-          <w:rStyle w:val="SourceText"/>
-        </w:rPr>
-        <w:t xml:space="preserve"> &lt;= Node.val &lt;= 10</w:t>
-      </w:r>
-      <w:r>
-        <w:rPr>
-          <w:rStyle w:val="SourceText"/>
-        </w:rPr>
-        <w:t>5</w:t>
+        <w:t>-105 &lt;= Node.val &lt;= 105</w:t>
       </w:r>
     </w:p>
     <w:p>
@@ -11143,7 +11080,6 @@
           <w:ilvl w:val="0"/>
           <w:numId w:val="11"/>
         </w:numPr>
-        <w:pBdr/>
         <w:tabs>
           <w:tab w:val="clear" w:pos="709"/>
           <w:tab w:val="left" w:pos="0" w:leader="none"/>
@@ -11189,12 +11125,415 @@
     <w:p>
       <w:pPr>
         <w:pStyle w:val="TextBody"/>
+        <w:rPr>
+          <w:b/>
+          <w:b/>
+          <w:bCs/>
+        </w:rPr>
+      </w:pPr>
+      <w:r>
+        <w:rPr/>
+        <w:t> </w:t>
+      </w:r>
+    </w:p>
+    <w:p>
+      <w:pPr>
+        <w:pStyle w:val="TextBody"/>
+        <w:spacing w:before="0" w:after="140"/>
+        <w:rPr>
+          <w:b/>
+          <w:b/>
+          <w:bCs/>
+        </w:rPr>
+      </w:pPr>
+      <w:r>
+        <w:rPr>
+          <w:rStyle w:val="StrongEmphasis"/>
+        </w:rPr>
+        <w:t>Follow up:</w:t>
+      </w:r>
+      <w:r>
+        <w:rPr/>
+        <w:t> Can you solve it using </w:t>
+      </w:r>
+      <w:r>
+        <w:rPr>
+          <w:rStyle w:val="SourceText"/>
+        </w:rPr>
+        <w:t>O(1)</w:t>
+      </w:r>
+      <w:r>
+        <w:rPr/>
+        <w:t> (i.e. constant) memory?</w:t>
+      </w:r>
+    </w:p>
+    <w:p>
+      <w:pPr>
+        <w:pStyle w:val="TextBody"/>
+        <w:spacing w:before="0" w:after="140"/>
+        <w:rPr>
+          <w:b/>
+          <w:b/>
+          <w:bCs/>
+        </w:rPr>
+      </w:pPr>
+      <w:r>
+        <w:rPr/>
+      </w:r>
+    </w:p>
+    <w:p>
+      <w:pPr>
+        <w:pStyle w:val="TextBody"/>
+        <w:spacing w:before="0" w:after="140"/>
+        <w:rPr>
+          <w:b/>
+          <w:b/>
+          <w:bCs/>
+        </w:rPr>
+      </w:pPr>
+      <w:r>
+        <w:rPr>
+          <w:b/>
+          <w:bCs/>
+        </w:rPr>
+        <w:t>13. Implement Queue using Stacks</w:t>
+      </w:r>
+    </w:p>
+    <w:p>
+      <w:pPr>
+        <w:pStyle w:val="TextBody"/>
+        <w:spacing w:before="0" w:after="140"/>
+        <w:rPr>
+          <w:b/>
+          <w:b/>
+          <w:bCs/>
+        </w:rPr>
+      </w:pPr>
+      <w:r>
+        <w:rPr>
+          <w:b w:val="false"/>
+          <w:bCs w:val="false"/>
+        </w:rPr>
+        <w:t>Implement a first in first out (FIFO) queue using only two stacks. The implemented queue should support all the functions of a normal queue (</w:t>
+      </w:r>
+      <w:r>
+        <w:rPr>
+          <w:rStyle w:val="SourceText"/>
+          <w:b w:val="false"/>
+          <w:bCs w:val="false"/>
+        </w:rPr>
+        <w:t>push</w:t>
+      </w:r>
+      <w:r>
+        <w:rPr>
+          <w:b w:val="false"/>
+          <w:bCs w:val="false"/>
+        </w:rPr>
+        <w:t>, </w:t>
+      </w:r>
+      <w:r>
+        <w:rPr>
+          <w:rStyle w:val="SourceText"/>
+          <w:b w:val="false"/>
+          <w:bCs w:val="false"/>
+        </w:rPr>
+        <w:t>peek</w:t>
+      </w:r>
+      <w:r>
+        <w:rPr>
+          <w:b w:val="false"/>
+          <w:bCs w:val="false"/>
+        </w:rPr>
+        <w:t>, </w:t>
+      </w:r>
+      <w:r>
+        <w:rPr>
+          <w:rStyle w:val="SourceText"/>
+          <w:b w:val="false"/>
+          <w:bCs w:val="false"/>
+        </w:rPr>
+        <w:t>pop</w:t>
+      </w:r>
+      <w:r>
+        <w:rPr>
+          <w:b w:val="false"/>
+          <w:bCs w:val="false"/>
+        </w:rPr>
+        <w:t>, and </w:t>
+      </w:r>
+      <w:r>
+        <w:rPr>
+          <w:rStyle w:val="SourceText"/>
+          <w:b w:val="false"/>
+          <w:bCs w:val="false"/>
+        </w:rPr>
+        <w:t>empty</w:t>
+      </w:r>
+      <w:r>
+        <w:rPr>
+          <w:b w:val="false"/>
+          <w:bCs w:val="false"/>
+        </w:rPr>
+        <w:t>).</w:t>
+      </w:r>
+    </w:p>
+    <w:p>
+      <w:pPr>
+        <w:pStyle w:val="TextBody"/>
         <w:pBdr/>
-        <w:rPr>
-          <w:b/>
-          <w:b/>
-          <w:bCs/>
-        </w:rPr>
+        <w:rPr/>
+      </w:pPr>
+      <w:r>
+        <w:rPr/>
+        <w:t>Implement the </w:t>
+      </w:r>
+      <w:r>
+        <w:rPr>
+          <w:rStyle w:val="SourceText"/>
+        </w:rPr>
+        <w:t>MyQueue</w:t>
+      </w:r>
+      <w:r>
+        <w:rPr/>
+        <w:t> class:</w:t>
+      </w:r>
+    </w:p>
+    <w:p>
+      <w:pPr>
+        <w:pStyle w:val="TextBody"/>
+        <w:numPr>
+          <w:ilvl w:val="0"/>
+          <w:numId w:val="13"/>
+        </w:numPr>
+        <w:pBdr/>
+        <w:tabs>
+          <w:tab w:val="clear" w:pos="709"/>
+          <w:tab w:val="left" w:pos="0" w:leader="none"/>
+        </w:tabs>
+        <w:spacing w:before="0" w:after="0"/>
+        <w:ind w:left="709" w:hanging="283"/>
+        <w:rPr/>
+      </w:pPr>
+      <w:r>
+        <w:rPr>
+          <w:rStyle w:val="SourceText"/>
+        </w:rPr>
+        <w:t>void push(int x)</w:t>
+      </w:r>
+      <w:r>
+        <w:rPr/>
+        <w:t> Pushes element x to the back of the queue.</w:t>
+      </w:r>
+    </w:p>
+    <w:p>
+      <w:pPr>
+        <w:pStyle w:val="TextBody"/>
+        <w:numPr>
+          <w:ilvl w:val="0"/>
+          <w:numId w:val="13"/>
+        </w:numPr>
+        <w:pBdr/>
+        <w:tabs>
+          <w:tab w:val="clear" w:pos="709"/>
+          <w:tab w:val="left" w:pos="0" w:leader="none"/>
+        </w:tabs>
+        <w:spacing w:before="0" w:after="0"/>
+        <w:ind w:left="709" w:hanging="283"/>
+        <w:rPr/>
+      </w:pPr>
+      <w:r>
+        <w:rPr>
+          <w:rStyle w:val="SourceText"/>
+        </w:rPr>
+        <w:t>int pop()</w:t>
+      </w:r>
+      <w:r>
+        <w:rPr/>
+        <w:t> Removes the element from the front of the queue and returns it.</w:t>
+      </w:r>
+    </w:p>
+    <w:p>
+      <w:pPr>
+        <w:pStyle w:val="TextBody"/>
+        <w:numPr>
+          <w:ilvl w:val="0"/>
+          <w:numId w:val="13"/>
+        </w:numPr>
+        <w:pBdr/>
+        <w:tabs>
+          <w:tab w:val="clear" w:pos="709"/>
+          <w:tab w:val="left" w:pos="0" w:leader="none"/>
+        </w:tabs>
+        <w:spacing w:before="0" w:after="0"/>
+        <w:ind w:left="709" w:hanging="283"/>
+        <w:rPr/>
+      </w:pPr>
+      <w:r>
+        <w:rPr>
+          <w:rStyle w:val="SourceText"/>
+        </w:rPr>
+        <w:t>int peek()</w:t>
+      </w:r>
+      <w:r>
+        <w:rPr/>
+        <w:t> Returns the element at the front of the queue.</w:t>
+      </w:r>
+    </w:p>
+    <w:p>
+      <w:pPr>
+        <w:pStyle w:val="TextBody"/>
+        <w:numPr>
+          <w:ilvl w:val="0"/>
+          <w:numId w:val="13"/>
+        </w:numPr>
+        <w:pBdr/>
+        <w:tabs>
+          <w:tab w:val="clear" w:pos="709"/>
+          <w:tab w:val="left" w:pos="0" w:leader="none"/>
+        </w:tabs>
+        <w:ind w:left="709" w:hanging="283"/>
+        <w:rPr/>
+      </w:pPr>
+      <w:r>
+        <w:rPr>
+          <w:rStyle w:val="SourceText"/>
+        </w:rPr>
+        <w:t>boolean empty()</w:t>
+      </w:r>
+      <w:r>
+        <w:rPr/>
+        <w:t> Returns </w:t>
+      </w:r>
+      <w:r>
+        <w:rPr>
+          <w:rStyle w:val="SourceText"/>
+        </w:rPr>
+        <w:t>true</w:t>
+      </w:r>
+      <w:r>
+        <w:rPr/>
+        <w:t> if the queue is empty, </w:t>
+      </w:r>
+      <w:r>
+        <w:rPr>
+          <w:rStyle w:val="SourceText"/>
+        </w:rPr>
+        <w:t>false</w:t>
+      </w:r>
+      <w:r>
+        <w:rPr/>
+        <w:t> otherwise.</w:t>
+      </w:r>
+    </w:p>
+    <w:p>
+      <w:pPr>
+        <w:pStyle w:val="TextBody"/>
+        <w:pBdr/>
+        <w:rPr/>
+      </w:pPr>
+      <w:r>
+        <w:rPr>
+          <w:rStyle w:val="StrongEmphasis"/>
+        </w:rPr>
+        <w:t>Notes:</w:t>
+      </w:r>
+    </w:p>
+    <w:p>
+      <w:pPr>
+        <w:pStyle w:val="TextBody"/>
+        <w:numPr>
+          <w:ilvl w:val="0"/>
+          <w:numId w:val="14"/>
+        </w:numPr>
+        <w:pBdr/>
+        <w:tabs>
+          <w:tab w:val="clear" w:pos="709"/>
+          <w:tab w:val="left" w:pos="0" w:leader="none"/>
+        </w:tabs>
+        <w:spacing w:before="0" w:after="0"/>
+        <w:ind w:left="709" w:hanging="283"/>
+        <w:rPr/>
+      </w:pPr>
+      <w:r>
+        <w:rPr/>
+        <w:t>You must use </w:t>
+      </w:r>
+      <w:r>
+        <w:rPr>
+          <w:rStyle w:val="StrongEmphasis"/>
+        </w:rPr>
+        <w:t>only</w:t>
+      </w:r>
+      <w:r>
+        <w:rPr/>
+        <w:t> standard operations of a stack, which means only </w:t>
+      </w:r>
+      <w:r>
+        <w:rPr>
+          <w:rStyle w:val="SourceText"/>
+        </w:rPr>
+        <w:t>push to top</w:t>
+      </w:r>
+      <w:r>
+        <w:rPr/>
+        <w:t>, </w:t>
+      </w:r>
+      <w:r>
+        <w:rPr>
+          <w:rStyle w:val="SourceText"/>
+        </w:rPr>
+        <w:t>peek/pop from top</w:t>
+      </w:r>
+      <w:r>
+        <w:rPr/>
+        <w:t>, </w:t>
+      </w:r>
+      <w:r>
+        <w:rPr>
+          <w:rStyle w:val="SourceText"/>
+        </w:rPr>
+        <w:t>size</w:t>
+      </w:r>
+      <w:r>
+        <w:rPr/>
+        <w:t>, and </w:t>
+      </w:r>
+      <w:r>
+        <w:rPr>
+          <w:rStyle w:val="SourceText"/>
+        </w:rPr>
+        <w:t>is empty</w:t>
+      </w:r>
+      <w:r>
+        <w:rPr/>
+        <w:t> operations are valid.</w:t>
+      </w:r>
+    </w:p>
+    <w:p>
+      <w:pPr>
+        <w:pStyle w:val="TextBody"/>
+        <w:numPr>
+          <w:ilvl w:val="0"/>
+          <w:numId w:val="14"/>
+        </w:numPr>
+        <w:pBdr/>
+        <w:tabs>
+          <w:tab w:val="clear" w:pos="709"/>
+          <w:tab w:val="left" w:pos="0" w:leader="none"/>
+        </w:tabs>
+        <w:ind w:left="709" w:hanging="283"/>
+        <w:rPr/>
+      </w:pPr>
+      <w:r>
+        <w:rPr/>
+        <w:t>Depending on your language, the stack may not be supported natively. You may simulate a stack using a list or deque (double-ended queue) as long as you use only a stack's standard operations.</w:t>
+      </w:r>
+    </w:p>
+    <w:p>
+      <w:pPr>
+        <w:pStyle w:val="TextBody"/>
+        <w:pBdr/>
+        <w:rPr/>
       </w:pPr>
       <w:r>
         <w:rPr/>
@@ -11205,6 +11544,398 @@
       <w:pPr>
         <w:pStyle w:val="TextBody"/>
         <w:pBdr/>
+        <w:rPr/>
+      </w:pPr>
+      <w:r>
+        <w:rPr>
+          <w:rStyle w:val="StrongEmphasis"/>
+        </w:rPr>
+        <w:t>Example 1:</w:t>
+      </w:r>
+    </w:p>
+    <w:p>
+      <w:pPr>
+        <w:pStyle w:val="PreformattedText"/>
+        <w:pBdr/>
+        <w:rPr/>
+      </w:pPr>
+      <w:r>
+        <w:rPr>
+          <w:rStyle w:val="StrongEmphasis"/>
+        </w:rPr>
+        <w:t>Input</w:t>
+      </w:r>
+    </w:p>
+    <w:p>
+      <w:pPr>
+        <w:pStyle w:val="PreformattedText"/>
+        <w:pBdr/>
+        <w:rPr/>
+      </w:pPr>
+      <w:r>
+        <w:rPr/>
+        <w:t>["MyQueue", "push", "push", "peek", "pop", "empty"]</w:t>
+      </w:r>
+    </w:p>
+    <w:p>
+      <w:pPr>
+        <w:pStyle w:val="PreformattedText"/>
+        <w:pBdr/>
+        <w:rPr/>
+      </w:pPr>
+      <w:r>
+        <w:rPr/>
+        <w:t>[[], [1], [2], [], [], []]</w:t>
+      </w:r>
+    </w:p>
+    <w:p>
+      <w:pPr>
+        <w:pStyle w:val="PreformattedText"/>
+        <w:pBdr/>
+        <w:rPr/>
+      </w:pPr>
+      <w:r>
+        <w:rPr>
+          <w:rStyle w:val="StrongEmphasis"/>
+        </w:rPr>
+        <w:t>Output</w:t>
+      </w:r>
+    </w:p>
+    <w:p>
+      <w:pPr>
+        <w:pStyle w:val="PreformattedText"/>
+        <w:pBdr/>
+        <w:rPr/>
+      </w:pPr>
+      <w:r>
+        <w:rPr/>
+        <w:t>[null, null, null, 1, 1, false]</w:t>
+      </w:r>
+    </w:p>
+    <w:p>
+      <w:pPr>
+        <w:pStyle w:val="PreformattedText"/>
+        <w:pBdr/>
+        <w:rPr/>
+      </w:pPr>
+      <w:r>
+        <w:rPr/>
+      </w:r>
+    </w:p>
+    <w:p>
+      <w:pPr>
+        <w:pStyle w:val="PreformattedText"/>
+        <w:pBdr/>
+        <w:rPr/>
+      </w:pPr>
+      <w:r>
+        <w:rPr>
+          <w:rStyle w:val="StrongEmphasis"/>
+        </w:rPr>
+        <w:t>Explanation</w:t>
+      </w:r>
+    </w:p>
+    <w:p>
+      <w:pPr>
+        <w:pStyle w:val="PreformattedText"/>
+        <w:pBdr/>
+        <w:rPr/>
+      </w:pPr>
+      <w:r>
+        <w:rPr/>
+        <w:t>MyQueue myQueue = new MyQueue();</w:t>
+      </w:r>
+    </w:p>
+    <w:p>
+      <w:pPr>
+        <w:pStyle w:val="PreformattedText"/>
+        <w:pBdr/>
+        <w:rPr/>
+      </w:pPr>
+      <w:r>
+        <w:rPr/>
+        <w:t>myQueue.push(1); // queue is: [1]</w:t>
+      </w:r>
+    </w:p>
+    <w:p>
+      <w:pPr>
+        <w:pStyle w:val="PreformattedText"/>
+        <w:pBdr/>
+        <w:rPr/>
+      </w:pPr>
+      <w:r>
+        <w:rPr/>
+        <w:t>myQueue.push(2); // queue is: [1, 2] (leftmost is front of the queue)</w:t>
+      </w:r>
+    </w:p>
+    <w:p>
+      <w:pPr>
+        <w:pStyle w:val="PreformattedText"/>
+        <w:pBdr/>
+        <w:rPr/>
+      </w:pPr>
+      <w:r>
+        <w:rPr/>
+        <w:t>myQueue.peek(); // return 1</w:t>
+      </w:r>
+    </w:p>
+    <w:p>
+      <w:pPr>
+        <w:pStyle w:val="PreformattedText"/>
+        <w:pBdr/>
+        <w:rPr/>
+      </w:pPr>
+      <w:r>
+        <w:rPr/>
+        <w:t>myQueue.pop(); // return 1, queue is [2]</w:t>
+      </w:r>
+    </w:p>
+    <w:p>
+      <w:pPr>
+        <w:pStyle w:val="PreformattedText"/>
+        <w:pBdr/>
+        <w:spacing w:before="0" w:after="283"/>
+        <w:rPr/>
+      </w:pPr>
+      <w:r>
+        <w:rPr/>
+        <w:t>myQueue.empty(); // return false</w:t>
+      </w:r>
+    </w:p>
+    <w:p>
+      <w:pPr>
+        <w:pStyle w:val="TextBody"/>
+        <w:pBdr/>
+        <w:rPr/>
+      </w:pPr>
+      <w:r>
+        <w:rPr/>
+        <w:t> </w:t>
+      </w:r>
+    </w:p>
+    <w:p>
+      <w:pPr>
+        <w:pStyle w:val="TextBody"/>
+        <w:pBdr/>
+        <w:rPr/>
+      </w:pPr>
+      <w:r>
+        <w:rPr>
+          <w:rStyle w:val="StrongEmphasis"/>
+        </w:rPr>
+        <w:t>Constraints:</w:t>
+      </w:r>
+    </w:p>
+    <w:p>
+      <w:pPr>
+        <w:pStyle w:val="TextBody"/>
+        <w:numPr>
+          <w:ilvl w:val="0"/>
+          <w:numId w:val="15"/>
+        </w:numPr>
+        <w:pBdr/>
+        <w:tabs>
+          <w:tab w:val="clear" w:pos="709"/>
+          <w:tab w:val="left" w:pos="0" w:leader="none"/>
+        </w:tabs>
+        <w:spacing w:before="0" w:after="0"/>
+        <w:ind w:left="709" w:hanging="283"/>
+        <w:rPr/>
+      </w:pPr>
+      <w:r>
+        <w:rPr>
+          <w:rStyle w:val="SourceText"/>
+        </w:rPr>
+        <w:t>1 &lt;= x &lt;= 9</w:t>
+      </w:r>
+    </w:p>
+    <w:p>
+      <w:pPr>
+        <w:pStyle w:val="TextBody"/>
+        <w:numPr>
+          <w:ilvl w:val="0"/>
+          <w:numId w:val="15"/>
+        </w:numPr>
+        <w:pBdr/>
+        <w:tabs>
+          <w:tab w:val="clear" w:pos="709"/>
+          <w:tab w:val="left" w:pos="0" w:leader="none"/>
+        </w:tabs>
+        <w:spacing w:before="0" w:after="0"/>
+        <w:ind w:left="709" w:hanging="283"/>
+        <w:rPr/>
+      </w:pPr>
+      <w:r>
+        <w:rPr/>
+        <w:t>At most </w:t>
+      </w:r>
+      <w:r>
+        <w:rPr>
+          <w:rStyle w:val="SourceText"/>
+        </w:rPr>
+        <w:t>100</w:t>
+      </w:r>
+      <w:r>
+        <w:rPr/>
+        <w:t> calls will be made to </w:t>
+      </w:r>
+      <w:r>
+        <w:rPr>
+          <w:rStyle w:val="SourceText"/>
+        </w:rPr>
+        <w:t>push</w:t>
+      </w:r>
+      <w:r>
+        <w:rPr/>
+        <w:t>, </w:t>
+      </w:r>
+      <w:r>
+        <w:rPr>
+          <w:rStyle w:val="SourceText"/>
+        </w:rPr>
+        <w:t>pop</w:t>
+      </w:r>
+      <w:r>
+        <w:rPr/>
+        <w:t>, </w:t>
+      </w:r>
+      <w:r>
+        <w:rPr>
+          <w:rStyle w:val="SourceText"/>
+        </w:rPr>
+        <w:t>peek</w:t>
+      </w:r>
+      <w:r>
+        <w:rPr/>
+        <w:t>, and </w:t>
+      </w:r>
+      <w:r>
+        <w:rPr>
+          <w:rStyle w:val="SourceText"/>
+        </w:rPr>
+        <w:t>empty</w:t>
+      </w:r>
+      <w:r>
+        <w:rPr/>
+        <w:t>.</w:t>
+      </w:r>
+    </w:p>
+    <w:p>
+      <w:pPr>
+        <w:pStyle w:val="TextBody"/>
+        <w:numPr>
+          <w:ilvl w:val="0"/>
+          <w:numId w:val="15"/>
+        </w:numPr>
+        <w:pBdr/>
+        <w:tabs>
+          <w:tab w:val="clear" w:pos="709"/>
+          <w:tab w:val="left" w:pos="0" w:leader="none"/>
+        </w:tabs>
+        <w:ind w:left="709" w:hanging="283"/>
+        <w:rPr/>
+      </w:pPr>
+      <w:r>
+        <w:rPr/>
+        <w:t>All the calls to </w:t>
+      </w:r>
+      <w:r>
+        <w:rPr>
+          <w:rStyle w:val="SourceText"/>
+        </w:rPr>
+        <w:t>pop</w:t>
+      </w:r>
+      <w:r>
+        <w:rPr/>
+        <w:t> and </w:t>
+      </w:r>
+      <w:r>
+        <w:rPr>
+          <w:rStyle w:val="SourceText"/>
+        </w:rPr>
+        <w:t>peek</w:t>
+      </w:r>
+      <w:r>
+        <w:rPr/>
+        <w:t> are valid.</w:t>
+      </w:r>
+    </w:p>
+    <w:p>
+      <w:pPr>
+        <w:pStyle w:val="TextBody"/>
+        <w:pBdr/>
+        <w:rPr/>
+      </w:pPr>
+      <w:r>
+        <w:rPr/>
+        <w:t> </w:t>
+      </w:r>
+    </w:p>
+    <w:p>
+      <w:pPr>
+        <w:pStyle w:val="TextBody"/>
+        <w:pBdr/>
+        <w:rPr/>
+      </w:pPr>
+      <w:r>
+        <w:rPr>
+          <w:rStyle w:val="StrongEmphasis"/>
+        </w:rPr>
+        <w:t>Follow-up:</w:t>
+      </w:r>
+      <w:r>
+        <w:rPr/>
+        <w:t> Can you implement the queue such that each operation is </w:t>
+      </w:r>
+      <w:hyperlink r:id="rId14" w:tgtFrame="_blank">
+        <w:r>
+          <w:rPr>
+            <w:rStyle w:val="InternetLink"/>
+            <w:b/>
+            <w:b/>
+            <w:bCs/>
+          </w:rPr>
+          <w:t>amortized</w:t>
+        </w:r>
+      </w:hyperlink>
+      <w:r>
+        <w:rPr/>
+        <w:t> </w:t>
+      </w:r>
+      <w:r>
+        <w:rPr>
+          <w:rStyle w:val="SourceText"/>
+        </w:rPr>
+        <w:t>O(1)</w:t>
+      </w:r>
+      <w:r>
+        <w:rPr/>
+        <w:t> time complexity? In other words, performing </w:t>
+      </w:r>
+      <w:r>
+        <w:rPr>
+          <w:rStyle w:val="SourceText"/>
+        </w:rPr>
+        <w:t>n</w:t>
+      </w:r>
+      <w:r>
+        <w:rPr/>
+        <w:t> operations will take overall </w:t>
+      </w:r>
+      <w:r>
+        <w:rPr>
+          <w:rStyle w:val="SourceText"/>
+        </w:rPr>
+        <w:t>O(n)</w:t>
+      </w:r>
+      <w:r>
+        <w:rPr/>
+        <w:t> time even if one of those operations may take longer.</w:t>
+      </w:r>
+    </w:p>
+    <w:p>
+      <w:pPr>
+        <w:pStyle w:val="TextBody"/>
         <w:spacing w:before="0" w:after="140"/>
         <w:rPr>
           <w:b/>
@@ -11214,23 +11945,9 @@
       </w:pPr>
       <w:r>
         <w:rPr>
-          <w:rStyle w:val="StrongEmphasis"/>
-        </w:rPr>
-        <w:t>Follow up:</w:t>
-      </w:r>
-      <w:r>
-        <w:rPr/>
-        <w:t> Can you solve it using </w:t>
-      </w:r>
-      <w:r>
-        <w:rPr>
-          <w:rStyle w:val="SourceText"/>
-        </w:rPr>
-        <w:t>O(1)</w:t>
-      </w:r>
-      <w:r>
-        <w:rPr/>
-        <w:t> (i.e. constant) memory?</w:t>
+          <w:b/>
+          <w:bCs/>
+        </w:rPr>
       </w:r>
     </w:p>
     <w:sectPr>
@@ -12875,6 +13592,417 @@
     </w:lvl>
   </w:abstractNum>
   <w:abstractNum w:abstractNumId="13">
+    <w:lvl w:ilvl="0">
+      <w:start w:val="1"/>
+      <w:numFmt w:val="bullet"/>
+      <w:lvlText w:val=""/>
+      <w:lvlJc w:val="left"/>
+      <w:pPr>
+        <w:tabs>
+          <w:tab w:val="num" w:pos="709"/>
+        </w:tabs>
+        <w:ind w:left="709" w:hanging="283"/>
+      </w:pPr>
+      <w:rPr>
+        <w:rFonts w:ascii="Symbol" w:hAnsi="Symbol" w:cs="Symbol" w:hint="default"/>
+      </w:rPr>
+    </w:lvl>
+    <w:lvl w:ilvl="1">
+      <w:start w:val="1"/>
+      <w:numFmt w:val="bullet"/>
+      <w:lvlText w:val=""/>
+      <w:lvlJc w:val="left"/>
+      <w:pPr>
+        <w:tabs>
+          <w:tab w:val="num" w:pos="1418"/>
+        </w:tabs>
+        <w:ind w:left="1418" w:hanging="283"/>
+      </w:pPr>
+      <w:rPr>
+        <w:rFonts w:ascii="Symbol" w:hAnsi="Symbol" w:cs="Symbol" w:hint="default"/>
+      </w:rPr>
+    </w:lvl>
+    <w:lvl w:ilvl="2">
+      <w:start w:val="1"/>
+      <w:numFmt w:val="bullet"/>
+      <w:lvlText w:val=""/>
+      <w:lvlJc w:val="left"/>
+      <w:pPr>
+        <w:tabs>
+          <w:tab w:val="num" w:pos="2127"/>
+        </w:tabs>
+        <w:ind w:left="2127" w:hanging="283"/>
+      </w:pPr>
+      <w:rPr>
+        <w:rFonts w:ascii="Symbol" w:hAnsi="Symbol" w:cs="Symbol" w:hint="default"/>
+      </w:rPr>
+    </w:lvl>
+    <w:lvl w:ilvl="3">
+      <w:start w:val="1"/>
+      <w:numFmt w:val="bullet"/>
+      <w:lvlText w:val=""/>
+      <w:lvlJc w:val="left"/>
+      <w:pPr>
+        <w:tabs>
+          <w:tab w:val="num" w:pos="2836"/>
+        </w:tabs>
+        <w:ind w:left="2836" w:hanging="283"/>
+      </w:pPr>
+      <w:rPr>
+        <w:rFonts w:ascii="Symbol" w:hAnsi="Symbol" w:cs="Symbol" w:hint="default"/>
+      </w:rPr>
+    </w:lvl>
+    <w:lvl w:ilvl="4">
+      <w:start w:val="1"/>
+      <w:numFmt w:val="bullet"/>
+      <w:lvlText w:val=""/>
+      <w:lvlJc w:val="left"/>
+      <w:pPr>
+        <w:tabs>
+          <w:tab w:val="num" w:pos="3545"/>
+        </w:tabs>
+        <w:ind w:left="3545" w:hanging="283"/>
+      </w:pPr>
+      <w:rPr>
+        <w:rFonts w:ascii="Symbol" w:hAnsi="Symbol" w:cs="Symbol" w:hint="default"/>
+      </w:rPr>
+    </w:lvl>
+    <w:lvl w:ilvl="5">
+      <w:start w:val="1"/>
+      <w:numFmt w:val="bullet"/>
+      <w:lvlText w:val=""/>
+      <w:lvlJc w:val="left"/>
+      <w:pPr>
+        <w:tabs>
+          <w:tab w:val="num" w:pos="4254"/>
+        </w:tabs>
+        <w:ind w:left="4254" w:hanging="283"/>
+      </w:pPr>
+      <w:rPr>
+        <w:rFonts w:ascii="Symbol" w:hAnsi="Symbol" w:cs="Symbol" w:hint="default"/>
+      </w:rPr>
+    </w:lvl>
+    <w:lvl w:ilvl="6">
+      <w:start w:val="1"/>
+      <w:numFmt w:val="bullet"/>
+      <w:lvlText w:val=""/>
+      <w:lvlJc w:val="left"/>
+      <w:pPr>
+        <w:tabs>
+          <w:tab w:val="num" w:pos="4963"/>
+        </w:tabs>
+        <w:ind w:left="4963" w:hanging="283"/>
+      </w:pPr>
+      <w:rPr>
+        <w:rFonts w:ascii="Symbol" w:hAnsi="Symbol" w:cs="Symbol" w:hint="default"/>
+      </w:rPr>
+    </w:lvl>
+    <w:lvl w:ilvl="7">
+      <w:start w:val="1"/>
+      <w:numFmt w:val="bullet"/>
+      <w:lvlText w:val=""/>
+      <w:lvlJc w:val="left"/>
+      <w:pPr>
+        <w:tabs>
+          <w:tab w:val="num" w:pos="5672"/>
+        </w:tabs>
+        <w:ind w:left="5672" w:hanging="283"/>
+      </w:pPr>
+      <w:rPr>
+        <w:rFonts w:ascii="Symbol" w:hAnsi="Symbol" w:cs="Symbol" w:hint="default"/>
+      </w:rPr>
+    </w:lvl>
+    <w:lvl w:ilvl="8">
+      <w:start w:val="1"/>
+      <w:numFmt w:val="bullet"/>
+      <w:lvlText w:val=""/>
+      <w:lvlJc w:val="left"/>
+      <w:pPr>
+        <w:tabs>
+          <w:tab w:val="num" w:pos="6381"/>
+        </w:tabs>
+        <w:ind w:left="6381" w:hanging="283"/>
+      </w:pPr>
+      <w:rPr>
+        <w:rFonts w:ascii="Symbol" w:hAnsi="Symbol" w:cs="Symbol" w:hint="default"/>
+      </w:rPr>
+    </w:lvl>
+  </w:abstractNum>
+  <w:abstractNum w:abstractNumId="14">
+    <w:lvl w:ilvl="0">
+      <w:start w:val="1"/>
+      <w:numFmt w:val="bullet"/>
+      <w:lvlText w:val=""/>
+      <w:lvlJc w:val="left"/>
+      <w:pPr>
+        <w:tabs>
+          <w:tab w:val="num" w:pos="709"/>
+        </w:tabs>
+        <w:ind w:left="709" w:hanging="283"/>
+      </w:pPr>
+      <w:rPr>
+        <w:rFonts w:ascii="Symbol" w:hAnsi="Symbol" w:cs="Symbol" w:hint="default"/>
+      </w:rPr>
+    </w:lvl>
+    <w:lvl w:ilvl="1">
+      <w:start w:val="1"/>
+      <w:numFmt w:val="bullet"/>
+      <w:lvlText w:val=""/>
+      <w:lvlJc w:val="left"/>
+      <w:pPr>
+        <w:tabs>
+          <w:tab w:val="num" w:pos="1418"/>
+        </w:tabs>
+        <w:ind w:left="1418" w:hanging="283"/>
+      </w:pPr>
+      <w:rPr>
+        <w:rFonts w:ascii="Symbol" w:hAnsi="Symbol" w:cs="Symbol" w:hint="default"/>
+      </w:rPr>
+    </w:lvl>
+    <w:lvl w:ilvl="2">
+      <w:start w:val="1"/>
+      <w:numFmt w:val="bullet"/>
+      <w:lvlText w:val=""/>
+      <w:lvlJc w:val="left"/>
+      <w:pPr>
+        <w:tabs>
+          <w:tab w:val="num" w:pos="2127"/>
+        </w:tabs>
+        <w:ind w:left="2127" w:hanging="283"/>
+      </w:pPr>
+      <w:rPr>
+        <w:rFonts w:ascii="Symbol" w:hAnsi="Symbol" w:cs="Symbol" w:hint="default"/>
+      </w:rPr>
+    </w:lvl>
+    <w:lvl w:ilvl="3">
+      <w:start w:val="1"/>
+      <w:numFmt w:val="bullet"/>
+      <w:lvlText w:val=""/>
+      <w:lvlJc w:val="left"/>
+      <w:pPr>
+        <w:tabs>
+          <w:tab w:val="num" w:pos="2836"/>
+        </w:tabs>
+        <w:ind w:left="2836" w:hanging="283"/>
+      </w:pPr>
+      <w:rPr>
+        <w:rFonts w:ascii="Symbol" w:hAnsi="Symbol" w:cs="Symbol" w:hint="default"/>
+      </w:rPr>
+    </w:lvl>
+    <w:lvl w:ilvl="4">
+      <w:start w:val="1"/>
+      <w:numFmt w:val="bullet"/>
+      <w:lvlText w:val=""/>
+      <w:lvlJc w:val="left"/>
+      <w:pPr>
+        <w:tabs>
+          <w:tab w:val="num" w:pos="3545"/>
+        </w:tabs>
+        <w:ind w:left="3545" w:hanging="283"/>
+      </w:pPr>
+      <w:rPr>
+        <w:rFonts w:ascii="Symbol" w:hAnsi="Symbol" w:cs="Symbol" w:hint="default"/>
+      </w:rPr>
+    </w:lvl>
+    <w:lvl w:ilvl="5">
+      <w:start w:val="1"/>
+      <w:numFmt w:val="bullet"/>
+      <w:lvlText w:val=""/>
+      <w:lvlJc w:val="left"/>
+      <w:pPr>
+        <w:tabs>
+          <w:tab w:val="num" w:pos="4254"/>
+        </w:tabs>
+        <w:ind w:left="4254" w:hanging="283"/>
+      </w:pPr>
+      <w:rPr>
+        <w:rFonts w:ascii="Symbol" w:hAnsi="Symbol" w:cs="Symbol" w:hint="default"/>
+      </w:rPr>
+    </w:lvl>
+    <w:lvl w:ilvl="6">
+      <w:start w:val="1"/>
+      <w:numFmt w:val="bullet"/>
+      <w:lvlText w:val=""/>
+      <w:lvlJc w:val="left"/>
+      <w:pPr>
+        <w:tabs>
+          <w:tab w:val="num" w:pos="4963"/>
+        </w:tabs>
+        <w:ind w:left="4963" w:hanging="283"/>
+      </w:pPr>
+      <w:rPr>
+        <w:rFonts w:ascii="Symbol" w:hAnsi="Symbol" w:cs="Symbol" w:hint="default"/>
+      </w:rPr>
+    </w:lvl>
+    <w:lvl w:ilvl="7">
+      <w:start w:val="1"/>
+      <w:numFmt w:val="bullet"/>
+      <w:lvlText w:val=""/>
+      <w:lvlJc w:val="left"/>
+      <w:pPr>
+        <w:tabs>
+          <w:tab w:val="num" w:pos="5672"/>
+        </w:tabs>
+        <w:ind w:left="5672" w:hanging="283"/>
+      </w:pPr>
+      <w:rPr>
+        <w:rFonts w:ascii="Symbol" w:hAnsi="Symbol" w:cs="Symbol" w:hint="default"/>
+      </w:rPr>
+    </w:lvl>
+    <w:lvl w:ilvl="8">
+      <w:start w:val="1"/>
+      <w:numFmt w:val="bullet"/>
+      <w:lvlText w:val=""/>
+      <w:lvlJc w:val="left"/>
+      <w:pPr>
+        <w:tabs>
+          <w:tab w:val="num" w:pos="6381"/>
+        </w:tabs>
+        <w:ind w:left="6381" w:hanging="283"/>
+      </w:pPr>
+      <w:rPr>
+        <w:rFonts w:ascii="Symbol" w:hAnsi="Symbol" w:cs="Symbol" w:hint="default"/>
+      </w:rPr>
+    </w:lvl>
+  </w:abstractNum>
+  <w:abstractNum w:abstractNumId="15">
+    <w:lvl w:ilvl="0">
+      <w:start w:val="1"/>
+      <w:numFmt w:val="bullet"/>
+      <w:lvlText w:val=""/>
+      <w:lvlJc w:val="left"/>
+      <w:pPr>
+        <w:tabs>
+          <w:tab w:val="num" w:pos="709"/>
+        </w:tabs>
+        <w:ind w:left="709" w:hanging="283"/>
+      </w:pPr>
+      <w:rPr>
+        <w:rFonts w:ascii="Symbol" w:hAnsi="Symbol" w:cs="Symbol" w:hint="default"/>
+      </w:rPr>
+    </w:lvl>
+    <w:lvl w:ilvl="1">
+      <w:start w:val="1"/>
+      <w:numFmt w:val="bullet"/>
+      <w:lvlText w:val=""/>
+      <w:lvlJc w:val="left"/>
+      <w:pPr>
+        <w:tabs>
+          <w:tab w:val="num" w:pos="1418"/>
+        </w:tabs>
+        <w:ind w:left="1418" w:hanging="283"/>
+      </w:pPr>
+      <w:rPr>
+        <w:rFonts w:ascii="Symbol" w:hAnsi="Symbol" w:cs="Symbol" w:hint="default"/>
+      </w:rPr>
+    </w:lvl>
+    <w:lvl w:ilvl="2">
+      <w:start w:val="1"/>
+      <w:numFmt w:val="bullet"/>
+      <w:lvlText w:val=""/>
+      <w:lvlJc w:val="left"/>
+      <w:pPr>
+        <w:tabs>
+          <w:tab w:val="num" w:pos="2127"/>
+        </w:tabs>
+        <w:ind w:left="2127" w:hanging="283"/>
+      </w:pPr>
+      <w:rPr>
+        <w:rFonts w:ascii="Symbol" w:hAnsi="Symbol" w:cs="Symbol" w:hint="default"/>
+      </w:rPr>
+    </w:lvl>
+    <w:lvl w:ilvl="3">
+      <w:start w:val="1"/>
+      <w:numFmt w:val="bullet"/>
+      <w:lvlText w:val=""/>
+      <w:lvlJc w:val="left"/>
+      <w:pPr>
+        <w:tabs>
+          <w:tab w:val="num" w:pos="2836"/>
+        </w:tabs>
+        <w:ind w:left="2836" w:hanging="283"/>
+      </w:pPr>
+      <w:rPr>
+        <w:rFonts w:ascii="Symbol" w:hAnsi="Symbol" w:cs="Symbol" w:hint="default"/>
+      </w:rPr>
+    </w:lvl>
+    <w:lvl w:ilvl="4">
+      <w:start w:val="1"/>
+      <w:numFmt w:val="bullet"/>
+      <w:lvlText w:val=""/>
+      <w:lvlJc w:val="left"/>
+      <w:pPr>
+        <w:tabs>
+          <w:tab w:val="num" w:pos="3545"/>
+        </w:tabs>
+        <w:ind w:left="3545" w:hanging="283"/>
+      </w:pPr>
+      <w:rPr>
+        <w:rFonts w:ascii="Symbol" w:hAnsi="Symbol" w:cs="Symbol" w:hint="default"/>
+      </w:rPr>
+    </w:lvl>
+    <w:lvl w:ilvl="5">
+      <w:start w:val="1"/>
+      <w:numFmt w:val="bullet"/>
+      <w:lvlText w:val=""/>
+      <w:lvlJc w:val="left"/>
+      <w:pPr>
+        <w:tabs>
+          <w:tab w:val="num" w:pos="4254"/>
+        </w:tabs>
+        <w:ind w:left="4254" w:hanging="283"/>
+      </w:pPr>
+      <w:rPr>
+        <w:rFonts w:ascii="Symbol" w:hAnsi="Symbol" w:cs="Symbol" w:hint="default"/>
+      </w:rPr>
+    </w:lvl>
+    <w:lvl w:ilvl="6">
+      <w:start w:val="1"/>
+      <w:numFmt w:val="bullet"/>
+      <w:lvlText w:val=""/>
+      <w:lvlJc w:val="left"/>
+      <w:pPr>
+        <w:tabs>
+          <w:tab w:val="num" w:pos="4963"/>
+        </w:tabs>
+        <w:ind w:left="4963" w:hanging="283"/>
+      </w:pPr>
+      <w:rPr>
+        <w:rFonts w:ascii="Symbol" w:hAnsi="Symbol" w:cs="Symbol" w:hint="default"/>
+      </w:rPr>
+    </w:lvl>
+    <w:lvl w:ilvl="7">
+      <w:start w:val="1"/>
+      <w:numFmt w:val="bullet"/>
+      <w:lvlText w:val=""/>
+      <w:lvlJc w:val="left"/>
+      <w:pPr>
+        <w:tabs>
+          <w:tab w:val="num" w:pos="5672"/>
+        </w:tabs>
+        <w:ind w:left="5672" w:hanging="283"/>
+      </w:pPr>
+      <w:rPr>
+        <w:rFonts w:ascii="Symbol" w:hAnsi="Symbol" w:cs="Symbol" w:hint="default"/>
+      </w:rPr>
+    </w:lvl>
+    <w:lvl w:ilvl="8">
+      <w:start w:val="1"/>
+      <w:numFmt w:val="bullet"/>
+      <w:lvlText w:val=""/>
+      <w:lvlJc w:val="left"/>
+      <w:pPr>
+        <w:tabs>
+          <w:tab w:val="num" w:pos="6381"/>
+        </w:tabs>
+        <w:ind w:left="6381" w:hanging="283"/>
+      </w:pPr>
+      <w:rPr>
+        <w:rFonts w:ascii="Symbol" w:hAnsi="Symbol" w:cs="Symbol" w:hint="default"/>
+      </w:rPr>
+    </w:lvl>
+  </w:abstractNum>
+  <w:abstractNum w:abstractNumId="16">
     <w:lvl w:ilvl="0">
       <w:start w:val="1"/>
       <w:numFmt w:val="none"/>
@@ -13031,6 +14159,15 @@
   </w:num>
   <w:num w:numId="13">
     <w:abstractNumId w:val="13"/>
+  </w:num>
+  <w:num w:numId="14">
+    <w:abstractNumId w:val="14"/>
+  </w:num>
+  <w:num w:numId="15">
+    <w:abstractNumId w:val="15"/>
+  </w:num>
+  <w:num w:numId="16">
+    <w:abstractNumId w:val="16"/>
   </w:num>
 </w:numbering>
 </file>

</xml_diff>

<commit_message>
Added the solution for First Bad Version question
</commit_message>
<xml_diff>
--- a/Grind75_Questions.docx
+++ b/Grind75_Questions.docx
@@ -11178,7 +11178,10 @@
         </w:rPr>
       </w:pPr>
       <w:r>
-        <w:rPr/>
+        <w:rPr>
+          <w:b/>
+          <w:bCs/>
+        </w:rPr>
       </w:r>
     </w:p>
     <w:p>
@@ -11280,7 +11283,6 @@
     <w:p>
       <w:pPr>
         <w:pStyle w:val="TextBody"/>
-        <w:pBdr/>
         <w:rPr/>
       </w:pPr>
       <w:r>
@@ -11305,7 +11307,6 @@
           <w:ilvl w:val="0"/>
           <w:numId w:val="13"/>
         </w:numPr>
-        <w:pBdr/>
         <w:tabs>
           <w:tab w:val="clear" w:pos="709"/>
           <w:tab w:val="left" w:pos="0" w:leader="none"/>
@@ -11332,7 +11333,6 @@
           <w:ilvl w:val="0"/>
           <w:numId w:val="13"/>
         </w:numPr>
-        <w:pBdr/>
         <w:tabs>
           <w:tab w:val="clear" w:pos="709"/>
           <w:tab w:val="left" w:pos="0" w:leader="none"/>
@@ -11359,7 +11359,6 @@
           <w:ilvl w:val="0"/>
           <w:numId w:val="13"/>
         </w:numPr>
-        <w:pBdr/>
         <w:tabs>
           <w:tab w:val="clear" w:pos="709"/>
           <w:tab w:val="left" w:pos="0" w:leader="none"/>
@@ -11386,7 +11385,6 @@
           <w:ilvl w:val="0"/>
           <w:numId w:val="13"/>
         </w:numPr>
-        <w:pBdr/>
         <w:tabs>
           <w:tab w:val="clear" w:pos="709"/>
           <w:tab w:val="left" w:pos="0" w:leader="none"/>
@@ -11428,7 +11426,6 @@
     <w:p>
       <w:pPr>
         <w:pStyle w:val="TextBody"/>
-        <w:pBdr/>
         <w:rPr/>
       </w:pPr>
       <w:r>
@@ -11445,7 +11442,6 @@
           <w:ilvl w:val="0"/>
           <w:numId w:val="14"/>
         </w:numPr>
-        <w:pBdr/>
         <w:tabs>
           <w:tab w:val="clear" w:pos="709"/>
           <w:tab w:val="left" w:pos="0" w:leader="none"/>
@@ -11516,7 +11512,6 @@
           <w:ilvl w:val="0"/>
           <w:numId w:val="14"/>
         </w:numPr>
-        <w:pBdr/>
         <w:tabs>
           <w:tab w:val="clear" w:pos="709"/>
           <w:tab w:val="left" w:pos="0" w:leader="none"/>
@@ -11532,7 +11527,6 @@
     <w:p>
       <w:pPr>
         <w:pStyle w:val="TextBody"/>
-        <w:pBdr/>
         <w:rPr/>
       </w:pPr>
       <w:r>
@@ -11543,7 +11537,6 @@
     <w:p>
       <w:pPr>
         <w:pStyle w:val="TextBody"/>
-        <w:pBdr/>
         <w:rPr/>
       </w:pPr>
       <w:r>
@@ -11556,7 +11549,6 @@
     <w:p>
       <w:pPr>
         <w:pStyle w:val="PreformattedText"/>
-        <w:pBdr/>
         <w:rPr/>
       </w:pPr>
       <w:r>
@@ -11569,7 +11561,6 @@
     <w:p>
       <w:pPr>
         <w:pStyle w:val="PreformattedText"/>
-        <w:pBdr/>
         <w:rPr/>
       </w:pPr>
       <w:r>
@@ -11580,7 +11571,6 @@
     <w:p>
       <w:pPr>
         <w:pStyle w:val="PreformattedText"/>
-        <w:pBdr/>
         <w:rPr/>
       </w:pPr>
       <w:r>
@@ -11591,7 +11581,6 @@
     <w:p>
       <w:pPr>
         <w:pStyle w:val="PreformattedText"/>
-        <w:pBdr/>
         <w:rPr/>
       </w:pPr>
       <w:r>
@@ -11604,7 +11593,6 @@
     <w:p>
       <w:pPr>
         <w:pStyle w:val="PreformattedText"/>
-        <w:pBdr/>
         <w:rPr/>
       </w:pPr>
       <w:r>
@@ -11615,17 +11603,15 @@
     <w:p>
       <w:pPr>
         <w:pStyle w:val="PreformattedText"/>
-        <w:pBdr/>
-        <w:rPr/>
-      </w:pPr>
-      <w:r>
-        <w:rPr/>
-      </w:r>
-    </w:p>
-    <w:p>
-      <w:pPr>
-        <w:pStyle w:val="PreformattedText"/>
-        <w:pBdr/>
+        <w:rPr/>
+      </w:pPr>
+      <w:r>
+        <w:rPr/>
+      </w:r>
+    </w:p>
+    <w:p>
+      <w:pPr>
+        <w:pStyle w:val="PreformattedText"/>
         <w:rPr/>
       </w:pPr>
       <w:r>
@@ -11638,7 +11624,6 @@
     <w:p>
       <w:pPr>
         <w:pStyle w:val="PreformattedText"/>
-        <w:pBdr/>
         <w:rPr/>
       </w:pPr>
       <w:r>
@@ -11649,7 +11634,6 @@
     <w:p>
       <w:pPr>
         <w:pStyle w:val="PreformattedText"/>
-        <w:pBdr/>
         <w:rPr/>
       </w:pPr>
       <w:r>
@@ -11660,7 +11644,6 @@
     <w:p>
       <w:pPr>
         <w:pStyle w:val="PreformattedText"/>
-        <w:pBdr/>
         <w:rPr/>
       </w:pPr>
       <w:r>
@@ -11671,7 +11654,6 @@
     <w:p>
       <w:pPr>
         <w:pStyle w:val="PreformattedText"/>
-        <w:pBdr/>
         <w:rPr/>
       </w:pPr>
       <w:r>
@@ -11682,7 +11664,6 @@
     <w:p>
       <w:pPr>
         <w:pStyle w:val="PreformattedText"/>
-        <w:pBdr/>
         <w:rPr/>
       </w:pPr>
       <w:r>
@@ -11693,7 +11674,6 @@
     <w:p>
       <w:pPr>
         <w:pStyle w:val="PreformattedText"/>
-        <w:pBdr/>
         <w:spacing w:before="0" w:after="283"/>
         <w:rPr/>
       </w:pPr>
@@ -11705,7 +11685,6 @@
     <w:p>
       <w:pPr>
         <w:pStyle w:val="TextBody"/>
-        <w:pBdr/>
         <w:rPr/>
       </w:pPr>
       <w:r>
@@ -11716,7 +11695,6 @@
     <w:p>
       <w:pPr>
         <w:pStyle w:val="TextBody"/>
-        <w:pBdr/>
         <w:rPr/>
       </w:pPr>
       <w:r>
@@ -11733,7 +11711,6 @@
           <w:ilvl w:val="0"/>
           <w:numId w:val="15"/>
         </w:numPr>
-        <w:pBdr/>
         <w:tabs>
           <w:tab w:val="clear" w:pos="709"/>
           <w:tab w:val="left" w:pos="0" w:leader="none"/>
@@ -11756,7 +11733,6 @@
           <w:ilvl w:val="0"/>
           <w:numId w:val="15"/>
         </w:numPr>
-        <w:pBdr/>
         <w:tabs>
           <w:tab w:val="clear" w:pos="709"/>
           <w:tab w:val="left" w:pos="0" w:leader="none"/>
@@ -11827,7 +11803,6 @@
           <w:ilvl w:val="0"/>
           <w:numId w:val="15"/>
         </w:numPr>
-        <w:pBdr/>
         <w:tabs>
           <w:tab w:val="clear" w:pos="709"/>
           <w:tab w:val="left" w:pos="0" w:leader="none"/>
@@ -11863,7 +11838,6 @@
     <w:p>
       <w:pPr>
         <w:pStyle w:val="TextBody"/>
-        <w:pBdr/>
         <w:rPr/>
       </w:pPr>
       <w:r>
@@ -11874,7 +11848,6 @@
     <w:p>
       <w:pPr>
         <w:pStyle w:val="TextBody"/>
-        <w:pBdr/>
         <w:rPr/>
       </w:pPr>
       <w:r>
@@ -11891,7 +11864,6 @@
         <w:r>
           <w:rPr>
             <w:rStyle w:val="InternetLink"/>
-            <w:b/>
             <w:b/>
             <w:bCs/>
           </w:rPr>
@@ -11931,6 +11903,354 @@
       <w:r>
         <w:rPr/>
         <w:t> time even if one of those operations may take longer.</w:t>
+      </w:r>
+    </w:p>
+    <w:p>
+      <w:pPr>
+        <w:pStyle w:val="TextBody"/>
+        <w:spacing w:before="0" w:after="140"/>
+        <w:rPr>
+          <w:b/>
+          <w:b/>
+          <w:bCs/>
+        </w:rPr>
+      </w:pPr>
+      <w:r>
+        <w:rPr/>
+      </w:r>
+    </w:p>
+    <w:p>
+      <w:pPr>
+        <w:pStyle w:val="TextBody"/>
+        <w:spacing w:before="0" w:after="140"/>
+        <w:rPr>
+          <w:b/>
+          <w:b/>
+          <w:bCs/>
+        </w:rPr>
+      </w:pPr>
+      <w:r>
+        <w:rPr/>
+      </w:r>
+    </w:p>
+    <w:p>
+      <w:pPr>
+        <w:pStyle w:val="TextBody"/>
+        <w:spacing w:before="0" w:after="140"/>
+        <w:rPr>
+          <w:b/>
+          <w:b/>
+          <w:bCs/>
+        </w:rPr>
+      </w:pPr>
+      <w:r>
+        <w:rPr>
+          <w:b/>
+          <w:bCs/>
+        </w:rPr>
+        <w:t>14. First Bad Version</w:t>
+      </w:r>
+    </w:p>
+    <w:p>
+      <w:pPr>
+        <w:pStyle w:val="TextBody"/>
+        <w:spacing w:before="0" w:after="140"/>
+        <w:rPr>
+          <w:b w:val="false"/>
+          <w:b w:val="false"/>
+          <w:bCs w:val="false"/>
+        </w:rPr>
+      </w:pPr>
+      <w:r>
+        <w:rPr>
+          <w:b w:val="false"/>
+          <w:bCs w:val="false"/>
+        </w:rPr>
+        <w:t>You are a product manager and currently leading a team to develop a new product. Unfortunately, the latest version of your product fails the quality check. Since each version is developed based on the previous version, all the versions after a bad version are also bad.</w:t>
+      </w:r>
+    </w:p>
+    <w:p>
+      <w:pPr>
+        <w:pStyle w:val="TextBody"/>
+        <w:pBdr/>
+        <w:rPr/>
+      </w:pPr>
+      <w:r>
+        <w:rPr/>
+        <w:t>Suppose you have </w:t>
+      </w:r>
+      <w:r>
+        <w:rPr>
+          <w:rStyle w:val="SourceText"/>
+        </w:rPr>
+        <w:t>n</w:t>
+      </w:r>
+      <w:r>
+        <w:rPr/>
+        <w:t> versions </w:t>
+      </w:r>
+      <w:r>
+        <w:rPr>
+          <w:rStyle w:val="SourceText"/>
+        </w:rPr>
+        <w:t>[1, 2, ..., n]</w:t>
+      </w:r>
+      <w:r>
+        <w:rPr/>
+        <w:t> and you want to find out the first bad one, which causes all the following ones to be bad.</w:t>
+      </w:r>
+    </w:p>
+    <w:p>
+      <w:pPr>
+        <w:pStyle w:val="TextBody"/>
+        <w:pBdr/>
+        <w:rPr/>
+      </w:pPr>
+      <w:r>
+        <w:rPr/>
+        <w:t>You are given an API </w:t>
+      </w:r>
+      <w:r>
+        <w:rPr>
+          <w:rStyle w:val="SourceText"/>
+        </w:rPr>
+        <w:t>bool isBadVersion(version)</w:t>
+      </w:r>
+      <w:r>
+        <w:rPr/>
+        <w:t> which returns whether </w:t>
+      </w:r>
+      <w:r>
+        <w:rPr>
+          <w:rStyle w:val="SourceText"/>
+        </w:rPr>
+        <w:t>version</w:t>
+      </w:r>
+      <w:r>
+        <w:rPr/>
+        <w:t> is bad. Implement a function to find the first bad version. You should minimize the number of calls to the API.</w:t>
+      </w:r>
+    </w:p>
+    <w:p>
+      <w:pPr>
+        <w:pStyle w:val="TextBody"/>
+        <w:pBdr/>
+        <w:rPr/>
+      </w:pPr>
+      <w:r>
+        <w:rPr/>
+        <w:t> </w:t>
+      </w:r>
+    </w:p>
+    <w:p>
+      <w:pPr>
+        <w:pStyle w:val="TextBody"/>
+        <w:pBdr/>
+        <w:rPr/>
+      </w:pPr>
+      <w:r>
+        <w:rPr>
+          <w:rStyle w:val="StrongEmphasis"/>
+        </w:rPr>
+        <w:t>Example 1:</w:t>
+      </w:r>
+    </w:p>
+    <w:p>
+      <w:pPr>
+        <w:pStyle w:val="PreformattedText"/>
+        <w:pBdr/>
+        <w:rPr/>
+      </w:pPr>
+      <w:r>
+        <w:rPr>
+          <w:rStyle w:val="StrongEmphasis"/>
+        </w:rPr>
+        <w:t>Input:</w:t>
+      </w:r>
+      <w:r>
+        <w:rPr/>
+        <w:t xml:space="preserve"> n = 5, bad = 4</w:t>
+      </w:r>
+    </w:p>
+    <w:p>
+      <w:pPr>
+        <w:pStyle w:val="PreformattedText"/>
+        <w:pBdr/>
+        <w:rPr/>
+      </w:pPr>
+      <w:r>
+        <w:rPr>
+          <w:rStyle w:val="StrongEmphasis"/>
+        </w:rPr>
+        <w:t>Output:</w:t>
+      </w:r>
+      <w:r>
+        <w:rPr/>
+        <w:t xml:space="preserve"> 4</w:t>
+      </w:r>
+    </w:p>
+    <w:p>
+      <w:pPr>
+        <w:pStyle w:val="PreformattedText"/>
+        <w:pBdr/>
+        <w:rPr/>
+      </w:pPr>
+      <w:r>
+        <w:rPr>
+          <w:rStyle w:val="StrongEmphasis"/>
+        </w:rPr>
+        <w:t>Explanation:</w:t>
+      </w:r>
+    </w:p>
+    <w:p>
+      <w:pPr>
+        <w:pStyle w:val="PreformattedText"/>
+        <w:pBdr/>
+        <w:rPr/>
+      </w:pPr>
+      <w:r>
+        <w:rPr/>
+        <w:t>call isBadVersion(3) -&gt; false</w:t>
+      </w:r>
+    </w:p>
+    <w:p>
+      <w:pPr>
+        <w:pStyle w:val="PreformattedText"/>
+        <w:pBdr/>
+        <w:rPr/>
+      </w:pPr>
+      <w:r>
+        <w:rPr/>
+        <w:t>call isBadVersion(5) -&gt; true</w:t>
+      </w:r>
+    </w:p>
+    <w:p>
+      <w:pPr>
+        <w:pStyle w:val="PreformattedText"/>
+        <w:pBdr/>
+        <w:rPr/>
+      </w:pPr>
+      <w:r>
+        <w:rPr/>
+        <w:t>call isBadVersion(4) -&gt; true</w:t>
+      </w:r>
+    </w:p>
+    <w:p>
+      <w:pPr>
+        <w:pStyle w:val="PreformattedText"/>
+        <w:pBdr/>
+        <w:spacing w:before="0" w:after="283"/>
+        <w:rPr/>
+      </w:pPr>
+      <w:r>
+        <w:rPr/>
+        <w:t>Then 4 is the first bad version.</w:t>
+      </w:r>
+    </w:p>
+    <w:p>
+      <w:pPr>
+        <w:pStyle w:val="TextBody"/>
+        <w:pBdr/>
+        <w:rPr/>
+      </w:pPr>
+      <w:r>
+        <w:rPr>
+          <w:rStyle w:val="StrongEmphasis"/>
+        </w:rPr>
+        <w:t>Example 2:</w:t>
+      </w:r>
+    </w:p>
+    <w:p>
+      <w:pPr>
+        <w:pStyle w:val="PreformattedText"/>
+        <w:pBdr/>
+        <w:rPr/>
+      </w:pPr>
+      <w:r>
+        <w:rPr>
+          <w:rStyle w:val="StrongEmphasis"/>
+        </w:rPr>
+        <w:t>Input:</w:t>
+      </w:r>
+      <w:r>
+        <w:rPr/>
+        <w:t xml:space="preserve"> n = 1, bad = 1</w:t>
+      </w:r>
+    </w:p>
+    <w:p>
+      <w:pPr>
+        <w:pStyle w:val="PreformattedText"/>
+        <w:pBdr/>
+        <w:spacing w:before="0" w:after="283"/>
+        <w:rPr/>
+      </w:pPr>
+      <w:r>
+        <w:rPr>
+          <w:rStyle w:val="StrongEmphasis"/>
+        </w:rPr>
+        <w:t>Output:</w:t>
+      </w:r>
+      <w:r>
+        <w:rPr/>
+        <w:t xml:space="preserve"> 1</w:t>
+      </w:r>
+    </w:p>
+    <w:p>
+      <w:pPr>
+        <w:pStyle w:val="TextBody"/>
+        <w:pBdr/>
+        <w:rPr/>
+      </w:pPr>
+      <w:r>
+        <w:rPr/>
+        <w:t> </w:t>
+      </w:r>
+    </w:p>
+    <w:p>
+      <w:pPr>
+        <w:pStyle w:val="TextBody"/>
+        <w:pBdr/>
+        <w:rPr/>
+      </w:pPr>
+      <w:r>
+        <w:rPr>
+          <w:rStyle w:val="StrongEmphasis"/>
+        </w:rPr>
+        <w:t>Constraints:</w:t>
+      </w:r>
+    </w:p>
+    <w:p>
+      <w:pPr>
+        <w:pStyle w:val="TextBody"/>
+        <w:numPr>
+          <w:ilvl w:val="0"/>
+          <w:numId w:val="16"/>
+        </w:numPr>
+        <w:pBdr/>
+        <w:tabs>
+          <w:tab w:val="clear" w:pos="709"/>
+          <w:tab w:val="left" w:pos="0" w:leader="none"/>
+        </w:tabs>
+        <w:ind w:left="709" w:hanging="283"/>
+        <w:rPr/>
+      </w:pPr>
+      <w:r>
+        <w:rPr>
+          <w:rStyle w:val="SourceText"/>
+        </w:rPr>
+        <w:t>1 &lt;= bad &lt;= n &lt;= 2</w:t>
+      </w:r>
+      <w:r>
+        <w:rPr>
+          <w:rStyle w:val="SourceText"/>
+        </w:rPr>
+        <w:t>31</w:t>
+      </w:r>
+      <w:r>
+        <w:rPr>
+          <w:rStyle w:val="SourceText"/>
+        </w:rPr>
+        <w:t xml:space="preserve"> - 1</w:t>
       </w:r>
     </w:p>
     <w:p>
@@ -14003,6 +14323,143 @@
     </w:lvl>
   </w:abstractNum>
   <w:abstractNum w:abstractNumId="16">
+    <w:lvl w:ilvl="0">
+      <w:start w:val="1"/>
+      <w:numFmt w:val="bullet"/>
+      <w:lvlText w:val=""/>
+      <w:lvlJc w:val="left"/>
+      <w:pPr>
+        <w:tabs>
+          <w:tab w:val="num" w:pos="709"/>
+        </w:tabs>
+        <w:ind w:left="709" w:hanging="283"/>
+      </w:pPr>
+      <w:rPr>
+        <w:rFonts w:ascii="Symbol" w:hAnsi="Symbol" w:cs="Symbol" w:hint="default"/>
+      </w:rPr>
+    </w:lvl>
+    <w:lvl w:ilvl="1">
+      <w:start w:val="1"/>
+      <w:numFmt w:val="bullet"/>
+      <w:lvlText w:val=""/>
+      <w:lvlJc w:val="left"/>
+      <w:pPr>
+        <w:tabs>
+          <w:tab w:val="num" w:pos="1418"/>
+        </w:tabs>
+        <w:ind w:left="1418" w:hanging="283"/>
+      </w:pPr>
+      <w:rPr>
+        <w:rFonts w:ascii="Symbol" w:hAnsi="Symbol" w:cs="Symbol" w:hint="default"/>
+      </w:rPr>
+    </w:lvl>
+    <w:lvl w:ilvl="2">
+      <w:start w:val="1"/>
+      <w:numFmt w:val="bullet"/>
+      <w:lvlText w:val=""/>
+      <w:lvlJc w:val="left"/>
+      <w:pPr>
+        <w:tabs>
+          <w:tab w:val="num" w:pos="2127"/>
+        </w:tabs>
+        <w:ind w:left="2127" w:hanging="283"/>
+      </w:pPr>
+      <w:rPr>
+        <w:rFonts w:ascii="Symbol" w:hAnsi="Symbol" w:cs="Symbol" w:hint="default"/>
+      </w:rPr>
+    </w:lvl>
+    <w:lvl w:ilvl="3">
+      <w:start w:val="1"/>
+      <w:numFmt w:val="bullet"/>
+      <w:lvlText w:val=""/>
+      <w:lvlJc w:val="left"/>
+      <w:pPr>
+        <w:tabs>
+          <w:tab w:val="num" w:pos="2836"/>
+        </w:tabs>
+        <w:ind w:left="2836" w:hanging="283"/>
+      </w:pPr>
+      <w:rPr>
+        <w:rFonts w:ascii="Symbol" w:hAnsi="Symbol" w:cs="Symbol" w:hint="default"/>
+      </w:rPr>
+    </w:lvl>
+    <w:lvl w:ilvl="4">
+      <w:start w:val="1"/>
+      <w:numFmt w:val="bullet"/>
+      <w:lvlText w:val=""/>
+      <w:lvlJc w:val="left"/>
+      <w:pPr>
+        <w:tabs>
+          <w:tab w:val="num" w:pos="3545"/>
+        </w:tabs>
+        <w:ind w:left="3545" w:hanging="283"/>
+      </w:pPr>
+      <w:rPr>
+        <w:rFonts w:ascii="Symbol" w:hAnsi="Symbol" w:cs="Symbol" w:hint="default"/>
+      </w:rPr>
+    </w:lvl>
+    <w:lvl w:ilvl="5">
+      <w:start w:val="1"/>
+      <w:numFmt w:val="bullet"/>
+      <w:lvlText w:val=""/>
+      <w:lvlJc w:val="left"/>
+      <w:pPr>
+        <w:tabs>
+          <w:tab w:val="num" w:pos="4254"/>
+        </w:tabs>
+        <w:ind w:left="4254" w:hanging="283"/>
+      </w:pPr>
+      <w:rPr>
+        <w:rFonts w:ascii="Symbol" w:hAnsi="Symbol" w:cs="Symbol" w:hint="default"/>
+      </w:rPr>
+    </w:lvl>
+    <w:lvl w:ilvl="6">
+      <w:start w:val="1"/>
+      <w:numFmt w:val="bullet"/>
+      <w:lvlText w:val=""/>
+      <w:lvlJc w:val="left"/>
+      <w:pPr>
+        <w:tabs>
+          <w:tab w:val="num" w:pos="4963"/>
+        </w:tabs>
+        <w:ind w:left="4963" w:hanging="283"/>
+      </w:pPr>
+      <w:rPr>
+        <w:rFonts w:ascii="Symbol" w:hAnsi="Symbol" w:cs="Symbol" w:hint="default"/>
+      </w:rPr>
+    </w:lvl>
+    <w:lvl w:ilvl="7">
+      <w:start w:val="1"/>
+      <w:numFmt w:val="bullet"/>
+      <w:lvlText w:val=""/>
+      <w:lvlJc w:val="left"/>
+      <w:pPr>
+        <w:tabs>
+          <w:tab w:val="num" w:pos="5672"/>
+        </w:tabs>
+        <w:ind w:left="5672" w:hanging="283"/>
+      </w:pPr>
+      <w:rPr>
+        <w:rFonts w:ascii="Symbol" w:hAnsi="Symbol" w:cs="Symbol" w:hint="default"/>
+      </w:rPr>
+    </w:lvl>
+    <w:lvl w:ilvl="8">
+      <w:start w:val="1"/>
+      <w:numFmt w:val="bullet"/>
+      <w:lvlText w:val=""/>
+      <w:lvlJc w:val="left"/>
+      <w:pPr>
+        <w:tabs>
+          <w:tab w:val="num" w:pos="6381"/>
+        </w:tabs>
+        <w:ind w:left="6381" w:hanging="283"/>
+      </w:pPr>
+      <w:rPr>
+        <w:rFonts w:ascii="Symbol" w:hAnsi="Symbol" w:cs="Symbol" w:hint="default"/>
+      </w:rPr>
+    </w:lvl>
+  </w:abstractNum>
+  <w:abstractNum w:abstractNumId="17">
     <w:lvl w:ilvl="0">
       <w:start w:val="1"/>
       <w:numFmt w:val="none"/>
@@ -14168,6 +14625,9 @@
   </w:num>
   <w:num w:numId="16">
     <w:abstractNumId w:val="16"/>
+  </w:num>
+  <w:num w:numId="17">
+    <w:abstractNumId w:val="17"/>
   </w:num>
 </w:numbering>
 </file>

</xml_diff>

<commit_message>
Added the solution for Ransom Note question
</commit_message>
<xml_diff>
--- a/Grind75_Questions.docx
+++ b/Grind75_Questions.docx
@@ -11916,7 +11916,10 @@
         </w:rPr>
       </w:pPr>
       <w:r>
-        <w:rPr/>
+        <w:rPr>
+          <w:b/>
+          <w:bCs/>
+        </w:rPr>
       </w:r>
     </w:p>
     <w:p>
@@ -11930,7 +11933,10 @@
         </w:rPr>
       </w:pPr>
       <w:r>
-        <w:rPr/>
+        <w:rPr>
+          <w:b/>
+          <w:bCs/>
+        </w:rPr>
       </w:r>
     </w:p>
     <w:p>
@@ -11972,7 +11978,6 @@
     <w:p>
       <w:pPr>
         <w:pStyle w:val="TextBody"/>
-        <w:pBdr/>
         <w:rPr/>
       </w:pPr>
       <w:r>
@@ -12003,7 +12008,6 @@
     <w:p>
       <w:pPr>
         <w:pStyle w:val="TextBody"/>
-        <w:pBdr/>
         <w:rPr/>
       </w:pPr>
       <w:r>
@@ -12034,7 +12038,6 @@
     <w:p>
       <w:pPr>
         <w:pStyle w:val="TextBody"/>
-        <w:pBdr/>
         <w:rPr/>
       </w:pPr>
       <w:r>
@@ -12045,7 +12048,6 @@
     <w:p>
       <w:pPr>
         <w:pStyle w:val="TextBody"/>
-        <w:pBdr/>
         <w:rPr/>
       </w:pPr>
       <w:r>
@@ -12058,7 +12060,6 @@
     <w:p>
       <w:pPr>
         <w:pStyle w:val="PreformattedText"/>
-        <w:pBdr/>
         <w:rPr/>
       </w:pPr>
       <w:r>
@@ -12075,7 +12076,6 @@
     <w:p>
       <w:pPr>
         <w:pStyle w:val="PreformattedText"/>
-        <w:pBdr/>
         <w:rPr/>
       </w:pPr>
       <w:r>
@@ -12092,7 +12092,6 @@
     <w:p>
       <w:pPr>
         <w:pStyle w:val="PreformattedText"/>
-        <w:pBdr/>
         <w:rPr/>
       </w:pPr>
       <w:r>
@@ -12105,7 +12104,6 @@
     <w:p>
       <w:pPr>
         <w:pStyle w:val="PreformattedText"/>
-        <w:pBdr/>
         <w:rPr/>
       </w:pPr>
       <w:r>
@@ -12116,7 +12114,6 @@
     <w:p>
       <w:pPr>
         <w:pStyle w:val="PreformattedText"/>
-        <w:pBdr/>
         <w:rPr/>
       </w:pPr>
       <w:r>
@@ -12127,7 +12124,6 @@
     <w:p>
       <w:pPr>
         <w:pStyle w:val="PreformattedText"/>
-        <w:pBdr/>
         <w:rPr/>
       </w:pPr>
       <w:r>
@@ -12138,7 +12134,6 @@
     <w:p>
       <w:pPr>
         <w:pStyle w:val="PreformattedText"/>
-        <w:pBdr/>
         <w:spacing w:before="0" w:after="283"/>
         <w:rPr/>
       </w:pPr>
@@ -12150,7 +12145,6 @@
     <w:p>
       <w:pPr>
         <w:pStyle w:val="TextBody"/>
-        <w:pBdr/>
         <w:rPr/>
       </w:pPr>
       <w:r>
@@ -12163,7 +12157,6 @@
     <w:p>
       <w:pPr>
         <w:pStyle w:val="PreformattedText"/>
-        <w:pBdr/>
         <w:rPr/>
       </w:pPr>
       <w:r>
@@ -12180,7 +12173,6 @@
     <w:p>
       <w:pPr>
         <w:pStyle w:val="PreformattedText"/>
-        <w:pBdr/>
         <w:spacing w:before="0" w:after="283"/>
         <w:rPr/>
       </w:pPr>
@@ -12198,7 +12190,6 @@
     <w:p>
       <w:pPr>
         <w:pStyle w:val="TextBody"/>
-        <w:pBdr/>
         <w:rPr/>
       </w:pPr>
       <w:r>
@@ -12209,7 +12200,6 @@
     <w:p>
       <w:pPr>
         <w:pStyle w:val="TextBody"/>
-        <w:pBdr/>
         <w:rPr/>
       </w:pPr>
       <w:r>
@@ -12226,7 +12216,6 @@
           <w:ilvl w:val="0"/>
           <w:numId w:val="16"/>
         </w:numPr>
-        <w:pBdr/>
         <w:tabs>
           <w:tab w:val="clear" w:pos="709"/>
           <w:tab w:val="left" w:pos="0" w:leader="none"/>
@@ -12238,19 +12227,429 @@
         <w:rPr>
           <w:rStyle w:val="SourceText"/>
         </w:rPr>
-        <w:t>1 &lt;= bad &lt;= n &lt;= 2</w:t>
+        <w:t>1 &lt;= bad &lt;= n &lt;= 231 - 1</w:t>
+      </w:r>
+    </w:p>
+    <w:p>
+      <w:pPr>
+        <w:pStyle w:val="TextBody"/>
+        <w:spacing w:before="0" w:after="140"/>
+        <w:rPr>
+          <w:b/>
+          <w:b/>
+          <w:bCs/>
+        </w:rPr>
+      </w:pPr>
+      <w:r>
+        <w:rPr>
+          <w:b/>
+          <w:bCs/>
+        </w:rPr>
+      </w:r>
+    </w:p>
+    <w:p>
+      <w:pPr>
+        <w:pStyle w:val="TextBody"/>
+        <w:spacing w:before="0" w:after="140"/>
+        <w:rPr>
+          <w:b/>
+          <w:b/>
+          <w:bCs/>
+        </w:rPr>
+      </w:pPr>
+      <w:r>
+        <w:rPr>
+          <w:b/>
+          <w:bCs/>
+        </w:rPr>
+      </w:r>
+    </w:p>
+    <w:p>
+      <w:pPr>
+        <w:pStyle w:val="TextBody"/>
+        <w:spacing w:before="0" w:after="140"/>
+        <w:rPr>
+          <w:b/>
+          <w:b/>
+          <w:bCs/>
+        </w:rPr>
+      </w:pPr>
+      <w:r>
+        <w:rPr>
+          <w:b/>
+          <w:bCs/>
+        </w:rPr>
+      </w:r>
+    </w:p>
+    <w:p>
+      <w:pPr>
+        <w:pStyle w:val="TextBody"/>
+        <w:spacing w:before="0" w:after="140"/>
+        <w:rPr>
+          <w:b/>
+          <w:b/>
+          <w:bCs/>
+        </w:rPr>
+      </w:pPr>
+      <w:r>
+        <w:rPr>
+          <w:b/>
+          <w:bCs/>
+        </w:rPr>
+      </w:r>
+    </w:p>
+    <w:p>
+      <w:pPr>
+        <w:pStyle w:val="TextBody"/>
+        <w:spacing w:before="0" w:after="140"/>
+        <w:rPr>
+          <w:b/>
+          <w:b/>
+          <w:bCs/>
+        </w:rPr>
+      </w:pPr>
+      <w:r>
+        <w:rPr>
+          <w:b/>
+          <w:bCs/>
+        </w:rPr>
+      </w:r>
+    </w:p>
+    <w:p>
+      <w:pPr>
+        <w:pStyle w:val="TextBody"/>
+        <w:spacing w:before="0" w:after="140"/>
+        <w:rPr>
+          <w:b/>
+          <w:b/>
+          <w:bCs/>
+        </w:rPr>
+      </w:pPr>
+      <w:r>
+        <w:rPr>
+          <w:b/>
+          <w:bCs/>
+        </w:rPr>
+      </w:r>
+    </w:p>
+    <w:p>
+      <w:pPr>
+        <w:pStyle w:val="TextBody"/>
+        <w:spacing w:before="0" w:after="140"/>
+        <w:rPr>
+          <w:b/>
+          <w:b/>
+          <w:bCs/>
+        </w:rPr>
+      </w:pPr>
+      <w:r>
+        <w:rPr>
+          <w:b/>
+          <w:bCs/>
+        </w:rPr>
+      </w:r>
+    </w:p>
+    <w:p>
+      <w:pPr>
+        <w:pStyle w:val="TextBody"/>
+        <w:spacing w:before="0" w:after="140"/>
+        <w:rPr>
+          <w:b/>
+          <w:b/>
+          <w:bCs/>
+        </w:rPr>
+      </w:pPr>
+      <w:r>
+        <w:rPr>
+          <w:b/>
+          <w:bCs/>
+        </w:rPr>
+      </w:r>
+    </w:p>
+    <w:p>
+      <w:pPr>
+        <w:pStyle w:val="TextBody"/>
+        <w:spacing w:before="0" w:after="140"/>
+        <w:rPr>
+          <w:b/>
+          <w:b/>
+          <w:bCs/>
+        </w:rPr>
+      </w:pPr>
+      <w:r>
+        <w:rPr>
+          <w:b/>
+          <w:bCs/>
+        </w:rPr>
+      </w:r>
+    </w:p>
+    <w:p>
+      <w:pPr>
+        <w:pStyle w:val="TextBody"/>
+        <w:spacing w:before="0" w:after="140"/>
+        <w:rPr>
+          <w:b/>
+          <w:b/>
+          <w:bCs/>
+        </w:rPr>
+      </w:pPr>
+      <w:r>
+        <w:rPr>
+          <w:b/>
+          <w:bCs/>
+        </w:rPr>
+      </w:r>
+    </w:p>
+    <w:p>
+      <w:pPr>
+        <w:pStyle w:val="TextBody"/>
+        <w:spacing w:before="0" w:after="140"/>
+        <w:rPr>
+          <w:b/>
+          <w:b/>
+          <w:bCs/>
+        </w:rPr>
+      </w:pPr>
+      <w:r>
+        <w:rPr>
+          <w:b/>
+          <w:bCs/>
+        </w:rPr>
+      </w:r>
+    </w:p>
+    <w:p>
+      <w:pPr>
+        <w:pStyle w:val="TextBody"/>
+        <w:spacing w:before="0" w:after="140"/>
+        <w:rPr>
+          <w:b/>
+          <w:b/>
+          <w:bCs/>
+        </w:rPr>
+      </w:pPr>
+      <w:r>
+        <w:rPr>
+          <w:b/>
+          <w:bCs/>
+        </w:rPr>
+      </w:r>
+    </w:p>
+    <w:p>
+      <w:pPr>
+        <w:pStyle w:val="TextBody"/>
+        <w:spacing w:before="0" w:after="140"/>
+        <w:rPr>
+          <w:b/>
+          <w:b/>
+          <w:bCs/>
+        </w:rPr>
+      </w:pPr>
+      <w:r>
+        <w:rPr>
+          <w:b/>
+          <w:bCs/>
+        </w:rPr>
+      </w:r>
+    </w:p>
+    <w:p>
+      <w:pPr>
+        <w:pStyle w:val="TextBody"/>
+        <w:spacing w:before="0" w:after="140"/>
+        <w:rPr>
+          <w:b/>
+          <w:b/>
+          <w:bCs/>
+        </w:rPr>
+      </w:pPr>
+      <w:r>
+        <w:rPr>
+          <w:b/>
+          <w:bCs/>
+        </w:rPr>
+      </w:r>
+    </w:p>
+    <w:p>
+      <w:pPr>
+        <w:pStyle w:val="TextBody"/>
+        <w:spacing w:before="0" w:after="140"/>
+        <w:rPr>
+          <w:b/>
+          <w:b/>
+          <w:bCs/>
+        </w:rPr>
+      </w:pPr>
+      <w:r>
+        <w:rPr>
+          <w:b/>
+          <w:bCs/>
+        </w:rPr>
+        <w:t>15. Ransom Note</w:t>
+      </w:r>
+    </w:p>
+    <w:p>
+      <w:pPr>
+        <w:pStyle w:val="TextBody"/>
+        <w:spacing w:before="0" w:after="140"/>
+        <w:rPr>
+          <w:b/>
+          <w:b/>
+          <w:bCs/>
+        </w:rPr>
+      </w:pPr>
+      <w:r>
+        <w:rPr>
+          <w:b/>
+          <w:bCs/>
+        </w:rPr>
+      </w:r>
+    </w:p>
+    <w:p>
+      <w:pPr>
+        <w:pStyle w:val="TextBody"/>
+        <w:spacing w:before="0" w:after="140"/>
+        <w:rPr/>
+      </w:pPr>
+      <w:r>
+        <w:rPr>
+          <w:b w:val="false"/>
+          <w:bCs w:val="false"/>
+        </w:rPr>
+        <w:t>Given two strings </w:t>
       </w:r>
       <w:r>
         <w:rPr>
           <w:rStyle w:val="SourceText"/>
-        </w:rPr>
-        <w:t>31</w:t>
+          <w:b w:val="false"/>
+          <w:bCs w:val="false"/>
+        </w:rPr>
+        <w:t>ransomNote</w:t>
+      </w:r>
+      <w:r>
+        <w:rPr>
+          <w:b w:val="false"/>
+          <w:bCs w:val="false"/>
+        </w:rPr>
+        <w:t> and </w:t>
       </w:r>
       <w:r>
         <w:rPr>
           <w:rStyle w:val="SourceText"/>
-        </w:rPr>
-        <w:t xml:space="preserve"> - 1</w:t>
+          <w:b w:val="false"/>
+          <w:bCs w:val="false"/>
+        </w:rPr>
+        <w:t>magazine</w:t>
+      </w:r>
+      <w:r>
+        <w:rPr>
+          <w:b w:val="false"/>
+          <w:bCs w:val="false"/>
+        </w:rPr>
+        <w:t>, return </w:t>
+      </w:r>
+      <w:r>
+        <w:rPr>
+          <w:rStyle w:val="SourceText"/>
+          <w:b w:val="false"/>
+          <w:bCs w:val="false"/>
+        </w:rPr>
+        <w:t>true</w:t>
+      </w:r>
+      <w:r>
+        <w:rPr>
+          <w:rStyle w:val="Emphasis"/>
+          <w:b w:val="false"/>
+          <w:bCs w:val="false"/>
+        </w:rPr>
+        <w:t> if </w:t>
+      </w:r>
+      <w:r>
+        <w:rPr>
+          <w:rStyle w:val="SourceText"/>
+          <w:b w:val="false"/>
+          <w:bCs w:val="false"/>
+        </w:rPr>
+        <w:t>ransomNote</w:t>
+      </w:r>
+      <w:r>
+        <w:rPr>
+          <w:rStyle w:val="Emphasis"/>
+          <w:b w:val="false"/>
+          <w:bCs w:val="false"/>
+        </w:rPr>
+        <w:t> can be constructed by using the letters from </w:t>
+      </w:r>
+      <w:r>
+        <w:rPr>
+          <w:rStyle w:val="SourceText"/>
+          <w:b w:val="false"/>
+          <w:bCs w:val="false"/>
+        </w:rPr>
+        <w:t>magazine</w:t>
+      </w:r>
+      <w:r>
+        <w:rPr>
+          <w:rStyle w:val="Emphasis"/>
+          <w:b w:val="false"/>
+          <w:bCs w:val="false"/>
+        </w:rPr>
+        <w:t> and </w:t>
+      </w:r>
+      <w:r>
+        <w:rPr>
+          <w:rStyle w:val="SourceText"/>
+          <w:b w:val="false"/>
+          <w:bCs w:val="false"/>
+        </w:rPr>
+        <w:t>false</w:t>
+      </w:r>
+      <w:r>
+        <w:rPr>
+          <w:rStyle w:val="Emphasis"/>
+          <w:b w:val="false"/>
+          <w:bCs w:val="false"/>
+        </w:rPr>
+        <w:t> otherwise</w:t>
+      </w:r>
+      <w:r>
+        <w:rPr>
+          <w:b w:val="false"/>
+          <w:bCs w:val="false"/>
+        </w:rPr>
+        <w:t>.</w:t>
+      </w:r>
+    </w:p>
+    <w:p>
+      <w:pPr>
+        <w:pStyle w:val="TextBody"/>
+        <w:rPr>
+          <w:b/>
+          <w:b/>
+          <w:bCs/>
+        </w:rPr>
+      </w:pPr>
+      <w:r>
+        <w:rPr/>
+        <w:t>Each letter in </w:t>
+      </w:r>
+      <w:r>
+        <w:rPr>
+          <w:rStyle w:val="SourceText"/>
+        </w:rPr>
+        <w:t>magazine</w:t>
+      </w:r>
+      <w:r>
+        <w:rPr/>
+        <w:t> can only be used once in </w:t>
+      </w:r>
+      <w:r>
+        <w:rPr>
+          <w:rStyle w:val="SourceText"/>
+        </w:rPr>
+        <w:t>ransomNote</w:t>
+      </w:r>
+      <w:r>
+        <w:rPr/>
+        <w:t>.</w:t>
       </w:r>
     </w:p>
     <w:p>
@@ -12265,9 +12664,910 @@
       </w:pPr>
       <w:r>
         <w:rPr>
-          <w:b/>
-          <w:bCs/>
-        </w:rPr>
+          <w:rStyle w:val="StrongEmphasis"/>
+        </w:rPr>
+        <w:t>Example 1:</w:t>
+      </w:r>
+    </w:p>
+    <w:p>
+      <w:pPr>
+        <w:pStyle w:val="PreformattedText"/>
+        <w:rPr>
+          <w:b/>
+          <w:b/>
+          <w:bCs/>
+        </w:rPr>
+      </w:pPr>
+      <w:r>
+        <w:rPr>
+          <w:rStyle w:val="StrongEmphasis"/>
+        </w:rPr>
+        <w:t>Input:</w:t>
+      </w:r>
+      <w:r>
+        <w:rPr/>
+        <w:t xml:space="preserve"> ransomNote = "a", magazine = "b"</w:t>
+      </w:r>
+    </w:p>
+    <w:p>
+      <w:pPr>
+        <w:pStyle w:val="PreformattedText"/>
+        <w:spacing w:before="0" w:after="283"/>
+        <w:rPr>
+          <w:b/>
+          <w:b/>
+          <w:bCs/>
+        </w:rPr>
+      </w:pPr>
+      <w:r>
+        <w:rPr>
+          <w:rStyle w:val="StrongEmphasis"/>
+        </w:rPr>
+        <w:t>Output:</w:t>
+      </w:r>
+      <w:r>
+        <w:rPr/>
+        <w:t xml:space="preserve"> false</w:t>
+      </w:r>
+    </w:p>
+    <w:p>
+      <w:pPr>
+        <w:pStyle w:val="TextBody"/>
+        <w:rPr>
+          <w:b/>
+          <w:b/>
+          <w:bCs/>
+        </w:rPr>
+      </w:pPr>
+      <w:r>
+        <w:rPr>
+          <w:rStyle w:val="StrongEmphasis"/>
+        </w:rPr>
+        <w:t>Example 2:</w:t>
+      </w:r>
+    </w:p>
+    <w:p>
+      <w:pPr>
+        <w:pStyle w:val="PreformattedText"/>
+        <w:rPr>
+          <w:b/>
+          <w:b/>
+          <w:bCs/>
+        </w:rPr>
+      </w:pPr>
+      <w:r>
+        <w:rPr>
+          <w:rStyle w:val="StrongEmphasis"/>
+        </w:rPr>
+        <w:t>Input:</w:t>
+      </w:r>
+      <w:r>
+        <w:rPr/>
+        <w:t xml:space="preserve"> ransomNote = "aa", magazine = "ab"</w:t>
+      </w:r>
+    </w:p>
+    <w:p>
+      <w:pPr>
+        <w:pStyle w:val="PreformattedText"/>
+        <w:spacing w:before="0" w:after="283"/>
+        <w:rPr>
+          <w:b/>
+          <w:b/>
+          <w:bCs/>
+        </w:rPr>
+      </w:pPr>
+      <w:r>
+        <w:rPr>
+          <w:rStyle w:val="StrongEmphasis"/>
+        </w:rPr>
+        <w:t>Output:</w:t>
+      </w:r>
+      <w:r>
+        <w:rPr/>
+        <w:t xml:space="preserve"> false</w:t>
+      </w:r>
+    </w:p>
+    <w:p>
+      <w:pPr>
+        <w:pStyle w:val="TextBody"/>
+        <w:rPr>
+          <w:b/>
+          <w:b/>
+          <w:bCs/>
+        </w:rPr>
+      </w:pPr>
+      <w:r>
+        <w:rPr>
+          <w:rStyle w:val="StrongEmphasis"/>
+        </w:rPr>
+        <w:t>Example 3:</w:t>
+      </w:r>
+    </w:p>
+    <w:p>
+      <w:pPr>
+        <w:pStyle w:val="PreformattedText"/>
+        <w:rPr>
+          <w:b/>
+          <w:b/>
+          <w:bCs/>
+        </w:rPr>
+      </w:pPr>
+      <w:r>
+        <w:rPr>
+          <w:rStyle w:val="StrongEmphasis"/>
+        </w:rPr>
+        <w:t>Input:</w:t>
+      </w:r>
+      <w:r>
+        <w:rPr/>
+        <w:t xml:space="preserve"> ransomNote = "aa", magazine = "aab"</w:t>
+      </w:r>
+    </w:p>
+    <w:p>
+      <w:pPr>
+        <w:pStyle w:val="PreformattedText"/>
+        <w:spacing w:before="0" w:after="283"/>
+        <w:rPr>
+          <w:b/>
+          <w:b/>
+          <w:bCs/>
+        </w:rPr>
+      </w:pPr>
+      <w:r>
+        <w:rPr>
+          <w:rStyle w:val="StrongEmphasis"/>
+        </w:rPr>
+        <w:t>Output:</w:t>
+      </w:r>
+      <w:r>
+        <w:rPr/>
+        <w:t xml:space="preserve"> true</w:t>
+      </w:r>
+    </w:p>
+    <w:p>
+      <w:pPr>
+        <w:pStyle w:val="TextBody"/>
+        <w:rPr>
+          <w:b/>
+          <w:b/>
+          <w:bCs/>
+        </w:rPr>
+      </w:pPr>
+      <w:r>
+        <w:rPr/>
+        <w:t> </w:t>
+      </w:r>
+    </w:p>
+    <w:p>
+      <w:pPr>
+        <w:pStyle w:val="TextBody"/>
+        <w:rPr>
+          <w:b/>
+          <w:b/>
+          <w:bCs/>
+        </w:rPr>
+      </w:pPr>
+      <w:r>
+        <w:rPr>
+          <w:rStyle w:val="StrongEmphasis"/>
+        </w:rPr>
+        <w:t>Constraints:</w:t>
+      </w:r>
+    </w:p>
+    <w:p>
+      <w:pPr>
+        <w:pStyle w:val="TextBody"/>
+        <w:numPr>
+          <w:ilvl w:val="0"/>
+          <w:numId w:val="17"/>
+        </w:numPr>
+        <w:tabs>
+          <w:tab w:val="clear" w:pos="709"/>
+          <w:tab w:val="left" w:pos="0" w:leader="none"/>
+        </w:tabs>
+        <w:spacing w:before="0" w:after="0"/>
+        <w:ind w:left="709" w:hanging="283"/>
+        <w:rPr>
+          <w:b/>
+          <w:b/>
+          <w:bCs/>
+        </w:rPr>
+      </w:pPr>
+      <w:r>
+        <w:rPr>
+          <w:rStyle w:val="SourceText"/>
+        </w:rPr>
+        <w:t>1 &lt;= ransomNote.length, magazine.length &lt;= 105</w:t>
+      </w:r>
+    </w:p>
+    <w:p>
+      <w:pPr>
+        <w:pStyle w:val="TextBody"/>
+        <w:numPr>
+          <w:ilvl w:val="0"/>
+          <w:numId w:val="17"/>
+        </w:numPr>
+        <w:tabs>
+          <w:tab w:val="clear" w:pos="709"/>
+          <w:tab w:val="left" w:pos="0" w:leader="none"/>
+        </w:tabs>
+        <w:ind w:left="709" w:hanging="283"/>
+        <w:rPr>
+          <w:b/>
+          <w:b/>
+          <w:bCs/>
+        </w:rPr>
+      </w:pPr>
+      <w:r>
+        <w:rPr>
+          <w:rStyle w:val="SourceText"/>
+        </w:rPr>
+        <w:t>ransomNote</w:t>
+      </w:r>
+      <w:r>
+        <w:rPr/>
+        <w:t> and </w:t>
+      </w:r>
+      <w:r>
+        <w:rPr>
+          <w:rStyle w:val="SourceText"/>
+        </w:rPr>
+        <w:t>magazine</w:t>
+      </w:r>
+      <w:r>
+        <w:rPr/>
+        <w:t> consist of lowercase English letters.</w:t>
+      </w:r>
+    </w:p>
+    <w:p>
+      <w:pPr>
+        <w:pStyle w:val="TextBody"/>
+        <w:spacing w:before="0" w:after="140"/>
+        <w:rPr>
+          <w:b/>
+          <w:b/>
+          <w:bCs/>
+        </w:rPr>
+      </w:pPr>
+      <w:r>
+        <w:rPr/>
+      </w:r>
+    </w:p>
+    <w:p>
+      <w:pPr>
+        <w:pStyle w:val="TextBody"/>
+        <w:spacing w:before="0" w:after="140"/>
+        <w:rPr>
+          <w:b/>
+          <w:b/>
+          <w:bCs/>
+        </w:rPr>
+      </w:pPr>
+      <w:r>
+        <w:rPr/>
+      </w:r>
+    </w:p>
+    <w:p>
+      <w:pPr>
+        <w:pStyle w:val="TextBody"/>
+        <w:spacing w:before="0" w:after="140"/>
+        <w:rPr>
+          <w:b/>
+          <w:b/>
+          <w:bCs/>
+        </w:rPr>
+      </w:pPr>
+      <w:r>
+        <w:rPr/>
+      </w:r>
+    </w:p>
+    <w:p>
+      <w:pPr>
+        <w:pStyle w:val="TextBody"/>
+        <w:spacing w:before="0" w:after="140"/>
+        <w:rPr>
+          <w:b/>
+          <w:b/>
+          <w:bCs/>
+        </w:rPr>
+      </w:pPr>
+      <w:r>
+        <w:rPr/>
+      </w:r>
+    </w:p>
+    <w:p>
+      <w:pPr>
+        <w:pStyle w:val="TextBody"/>
+        <w:spacing w:before="0" w:after="140"/>
+        <w:rPr>
+          <w:b/>
+          <w:b/>
+          <w:bCs/>
+        </w:rPr>
+      </w:pPr>
+      <w:r>
+        <w:rPr/>
+      </w:r>
+    </w:p>
+    <w:p>
+      <w:pPr>
+        <w:pStyle w:val="TextBody"/>
+        <w:spacing w:before="0" w:after="140"/>
+        <w:rPr>
+          <w:b/>
+          <w:b/>
+          <w:bCs/>
+        </w:rPr>
+      </w:pPr>
+      <w:r>
+        <w:rPr/>
+      </w:r>
+    </w:p>
+    <w:p>
+      <w:pPr>
+        <w:pStyle w:val="TextBody"/>
+        <w:spacing w:before="0" w:after="140"/>
+        <w:rPr>
+          <w:b/>
+          <w:b/>
+          <w:bCs/>
+        </w:rPr>
+      </w:pPr>
+      <w:r>
+        <w:rPr/>
+      </w:r>
+    </w:p>
+    <w:p>
+      <w:pPr>
+        <w:pStyle w:val="TextBody"/>
+        <w:spacing w:before="0" w:after="140"/>
+        <w:rPr>
+          <w:b/>
+          <w:b/>
+          <w:bCs/>
+        </w:rPr>
+      </w:pPr>
+      <w:r>
+        <w:rPr/>
+      </w:r>
+    </w:p>
+    <w:p>
+      <w:pPr>
+        <w:pStyle w:val="TextBody"/>
+        <w:spacing w:before="0" w:after="140"/>
+        <w:rPr>
+          <w:b/>
+          <w:b/>
+          <w:bCs/>
+        </w:rPr>
+      </w:pPr>
+      <w:r>
+        <w:rPr/>
+      </w:r>
+    </w:p>
+    <w:p>
+      <w:pPr>
+        <w:pStyle w:val="TextBody"/>
+        <w:spacing w:before="0" w:after="140"/>
+        <w:rPr>
+          <w:b/>
+          <w:b/>
+          <w:bCs/>
+        </w:rPr>
+      </w:pPr>
+      <w:r>
+        <w:rPr/>
+      </w:r>
+    </w:p>
+    <w:p>
+      <w:pPr>
+        <w:pStyle w:val="TextBody"/>
+        <w:spacing w:before="0" w:after="140"/>
+        <w:rPr>
+          <w:b/>
+          <w:b/>
+          <w:bCs/>
+        </w:rPr>
+      </w:pPr>
+      <w:r>
+        <w:rPr/>
+      </w:r>
+    </w:p>
+    <w:p>
+      <w:pPr>
+        <w:pStyle w:val="TextBody"/>
+        <w:spacing w:before="0" w:after="140"/>
+        <w:rPr>
+          <w:b/>
+          <w:b/>
+          <w:bCs/>
+        </w:rPr>
+      </w:pPr>
+      <w:r>
+        <w:rPr/>
+      </w:r>
+    </w:p>
+    <w:p>
+      <w:pPr>
+        <w:pStyle w:val="TextBody"/>
+        <w:spacing w:before="0" w:after="140"/>
+        <w:rPr>
+          <w:b/>
+          <w:b/>
+          <w:bCs/>
+        </w:rPr>
+      </w:pPr>
+      <w:r>
+        <w:rPr/>
+      </w:r>
+    </w:p>
+    <w:p>
+      <w:pPr>
+        <w:pStyle w:val="TextBody"/>
+        <w:spacing w:before="0" w:after="140"/>
+        <w:rPr>
+          <w:b/>
+          <w:b/>
+          <w:bCs/>
+        </w:rPr>
+      </w:pPr>
+      <w:r>
+        <w:rPr/>
+      </w:r>
+    </w:p>
+    <w:p>
+      <w:pPr>
+        <w:pStyle w:val="TextBody"/>
+        <w:spacing w:before="0" w:after="140"/>
+        <w:rPr>
+          <w:b/>
+          <w:b/>
+          <w:bCs/>
+        </w:rPr>
+      </w:pPr>
+      <w:r>
+        <w:rPr/>
+      </w:r>
+    </w:p>
+    <w:p>
+      <w:pPr>
+        <w:pStyle w:val="TextBody"/>
+        <w:spacing w:before="0" w:after="140"/>
+        <w:rPr>
+          <w:b/>
+          <w:b/>
+          <w:bCs/>
+        </w:rPr>
+      </w:pPr>
+      <w:r>
+        <w:rPr>
+          <w:b/>
+          <w:bCs/>
+        </w:rPr>
+        <w:t>1</w:t>
+      </w:r>
+      <w:r>
+        <w:rPr>
+          <w:b/>
+          <w:bCs/>
+        </w:rPr>
+        <w:t>6</w:t>
+      </w:r>
+      <w:r>
+        <w:rPr>
+          <w:b/>
+          <w:bCs/>
+        </w:rPr>
+        <w:t xml:space="preserve">. </w:t>
+      </w:r>
+      <w:r>
+        <w:rPr>
+          <w:b/>
+          <w:bCs/>
+        </w:rPr>
+        <w:t>Climbing Stairs</w:t>
+      </w:r>
+    </w:p>
+    <w:p>
+      <w:pPr>
+        <w:pStyle w:val="TextBody"/>
+        <w:spacing w:before="0" w:after="140"/>
+        <w:rPr>
+          <w:b/>
+          <w:b/>
+          <w:bCs/>
+        </w:rPr>
+      </w:pPr>
+      <w:r>
+        <w:rPr/>
+      </w:r>
+    </w:p>
+    <w:p>
+      <w:pPr>
+        <w:pStyle w:val="TextBody"/>
+        <w:spacing w:before="0" w:after="140"/>
+        <w:rPr/>
+      </w:pPr>
+      <w:r>
+        <w:rPr>
+          <w:b w:val="false"/>
+          <w:bCs w:val="false"/>
+        </w:rPr>
+        <w:t>You are climbing a staircase. It takes </w:t>
+      </w:r>
+      <w:r>
+        <w:rPr>
+          <w:rStyle w:val="SourceText"/>
+          <w:b w:val="false"/>
+          <w:bCs w:val="false"/>
+        </w:rPr>
+        <w:t>n</w:t>
+      </w:r>
+      <w:r>
+        <w:rPr>
+          <w:b w:val="false"/>
+          <w:bCs w:val="false"/>
+        </w:rPr>
+        <w:t> steps to reach the top.</w:t>
+      </w:r>
+    </w:p>
+    <w:p>
+      <w:pPr>
+        <w:pStyle w:val="TextBody"/>
+        <w:pBdr/>
+        <w:rPr>
+          <w:b/>
+          <w:b/>
+          <w:bCs/>
+        </w:rPr>
+      </w:pPr>
+      <w:r>
+        <w:rPr/>
+        <w:t>Each time you can either climb </w:t>
+      </w:r>
+      <w:r>
+        <w:rPr>
+          <w:rStyle w:val="SourceText"/>
+        </w:rPr>
+        <w:t>1</w:t>
+      </w:r>
+      <w:r>
+        <w:rPr/>
+        <w:t> or </w:t>
+      </w:r>
+      <w:r>
+        <w:rPr>
+          <w:rStyle w:val="SourceText"/>
+        </w:rPr>
+        <w:t>2</w:t>
+      </w:r>
+      <w:r>
+        <w:rPr/>
+        <w:t> steps. In how many distinct ways can you climb to the top?</w:t>
+      </w:r>
+    </w:p>
+    <w:p>
+      <w:pPr>
+        <w:pStyle w:val="TextBody"/>
+        <w:pBdr/>
+        <w:rPr>
+          <w:b/>
+          <w:b/>
+          <w:bCs/>
+        </w:rPr>
+      </w:pPr>
+      <w:r>
+        <w:rPr/>
+        <w:t> </w:t>
+      </w:r>
+    </w:p>
+    <w:p>
+      <w:pPr>
+        <w:pStyle w:val="TextBody"/>
+        <w:pBdr/>
+        <w:rPr>
+          <w:b/>
+          <w:b/>
+          <w:bCs/>
+        </w:rPr>
+      </w:pPr>
+      <w:r>
+        <w:rPr>
+          <w:rStyle w:val="StrongEmphasis"/>
+        </w:rPr>
+        <w:t>Example 1:</w:t>
+      </w:r>
+    </w:p>
+    <w:p>
+      <w:pPr>
+        <w:pStyle w:val="PreformattedText"/>
+        <w:pBdr/>
+        <w:rPr>
+          <w:b/>
+          <w:b/>
+          <w:bCs/>
+        </w:rPr>
+      </w:pPr>
+      <w:r>
+        <w:rPr>
+          <w:rStyle w:val="StrongEmphasis"/>
+        </w:rPr>
+        <w:t>Input:</w:t>
+      </w:r>
+      <w:r>
+        <w:rPr/>
+        <w:t xml:space="preserve"> n = 2</w:t>
+      </w:r>
+    </w:p>
+    <w:p>
+      <w:pPr>
+        <w:pStyle w:val="PreformattedText"/>
+        <w:pBdr/>
+        <w:rPr>
+          <w:b/>
+          <w:b/>
+          <w:bCs/>
+        </w:rPr>
+      </w:pPr>
+      <w:r>
+        <w:rPr>
+          <w:rStyle w:val="StrongEmphasis"/>
+        </w:rPr>
+        <w:t>Output:</w:t>
+      </w:r>
+      <w:r>
+        <w:rPr/>
+        <w:t xml:space="preserve"> 2</w:t>
+      </w:r>
+    </w:p>
+    <w:p>
+      <w:pPr>
+        <w:pStyle w:val="PreformattedText"/>
+        <w:pBdr/>
+        <w:rPr>
+          <w:b/>
+          <w:b/>
+          <w:bCs/>
+        </w:rPr>
+      </w:pPr>
+      <w:r>
+        <w:rPr>
+          <w:rStyle w:val="StrongEmphasis"/>
+        </w:rPr>
+        <w:t>Explanation:</w:t>
+      </w:r>
+      <w:r>
+        <w:rPr/>
+        <w:t xml:space="preserve"> There are two ways to climb to the top.</w:t>
+      </w:r>
+    </w:p>
+    <w:p>
+      <w:pPr>
+        <w:pStyle w:val="PreformattedText"/>
+        <w:pBdr/>
+        <w:rPr>
+          <w:b/>
+          <w:b/>
+          <w:bCs/>
+        </w:rPr>
+      </w:pPr>
+      <w:r>
+        <w:rPr/>
+        <w:t>1. 1 step + 1 step</w:t>
+      </w:r>
+    </w:p>
+    <w:p>
+      <w:pPr>
+        <w:pStyle w:val="PreformattedText"/>
+        <w:pBdr/>
+        <w:spacing w:before="0" w:after="283"/>
+        <w:rPr>
+          <w:b/>
+          <w:b/>
+          <w:bCs/>
+        </w:rPr>
+      </w:pPr>
+      <w:r>
+        <w:rPr/>
+        <w:t>2. 2 steps</w:t>
+      </w:r>
+    </w:p>
+    <w:p>
+      <w:pPr>
+        <w:pStyle w:val="TextBody"/>
+        <w:pBdr/>
+        <w:rPr>
+          <w:b/>
+          <w:b/>
+          <w:bCs/>
+        </w:rPr>
+      </w:pPr>
+      <w:r>
+        <w:rPr>
+          <w:rStyle w:val="StrongEmphasis"/>
+        </w:rPr>
+        <w:t>Example 2:</w:t>
+      </w:r>
+    </w:p>
+    <w:p>
+      <w:pPr>
+        <w:pStyle w:val="PreformattedText"/>
+        <w:pBdr/>
+        <w:rPr>
+          <w:b/>
+          <w:b/>
+          <w:bCs/>
+        </w:rPr>
+      </w:pPr>
+      <w:r>
+        <w:rPr>
+          <w:rStyle w:val="StrongEmphasis"/>
+        </w:rPr>
+        <w:t>Input:</w:t>
+      </w:r>
+      <w:r>
+        <w:rPr/>
+        <w:t xml:space="preserve"> n = 3</w:t>
+      </w:r>
+    </w:p>
+    <w:p>
+      <w:pPr>
+        <w:pStyle w:val="PreformattedText"/>
+        <w:pBdr/>
+        <w:rPr>
+          <w:b/>
+          <w:b/>
+          <w:bCs/>
+        </w:rPr>
+      </w:pPr>
+      <w:r>
+        <w:rPr>
+          <w:rStyle w:val="StrongEmphasis"/>
+        </w:rPr>
+        <w:t>Output:</w:t>
+      </w:r>
+      <w:r>
+        <w:rPr/>
+        <w:t xml:space="preserve"> 3</w:t>
+      </w:r>
+    </w:p>
+    <w:p>
+      <w:pPr>
+        <w:pStyle w:val="PreformattedText"/>
+        <w:pBdr/>
+        <w:rPr>
+          <w:b/>
+          <w:b/>
+          <w:bCs/>
+        </w:rPr>
+      </w:pPr>
+      <w:r>
+        <w:rPr>
+          <w:rStyle w:val="StrongEmphasis"/>
+        </w:rPr>
+        <w:t>Explanation:</w:t>
+      </w:r>
+      <w:r>
+        <w:rPr/>
+        <w:t xml:space="preserve"> There are three ways to climb to the top.</w:t>
+      </w:r>
+    </w:p>
+    <w:p>
+      <w:pPr>
+        <w:pStyle w:val="PreformattedText"/>
+        <w:pBdr/>
+        <w:rPr>
+          <w:b/>
+          <w:b/>
+          <w:bCs/>
+        </w:rPr>
+      </w:pPr>
+      <w:r>
+        <w:rPr/>
+        <w:t>1. 1 step + 1 step + 1 step</w:t>
+      </w:r>
+    </w:p>
+    <w:p>
+      <w:pPr>
+        <w:pStyle w:val="PreformattedText"/>
+        <w:pBdr/>
+        <w:rPr>
+          <w:b/>
+          <w:b/>
+          <w:bCs/>
+        </w:rPr>
+      </w:pPr>
+      <w:r>
+        <w:rPr/>
+        <w:t>2. 1 step + 2 steps</w:t>
+      </w:r>
+    </w:p>
+    <w:p>
+      <w:pPr>
+        <w:pStyle w:val="PreformattedText"/>
+        <w:pBdr/>
+        <w:spacing w:before="0" w:after="283"/>
+        <w:rPr>
+          <w:b/>
+          <w:b/>
+          <w:bCs/>
+        </w:rPr>
+      </w:pPr>
+      <w:r>
+        <w:rPr/>
+        <w:t>3. 2 steps + 1 step</w:t>
+      </w:r>
+    </w:p>
+    <w:p>
+      <w:pPr>
+        <w:pStyle w:val="TextBody"/>
+        <w:pBdr/>
+        <w:rPr>
+          <w:b/>
+          <w:b/>
+          <w:bCs/>
+        </w:rPr>
+      </w:pPr>
+      <w:r>
+        <w:rPr/>
+        <w:t> </w:t>
+      </w:r>
+    </w:p>
+    <w:p>
+      <w:pPr>
+        <w:pStyle w:val="TextBody"/>
+        <w:pBdr/>
+        <w:rPr>
+          <w:b/>
+          <w:b/>
+          <w:bCs/>
+        </w:rPr>
+      </w:pPr>
+      <w:r>
+        <w:rPr>
+          <w:rStyle w:val="StrongEmphasis"/>
+        </w:rPr>
+        <w:t>Constraints:</w:t>
+      </w:r>
+    </w:p>
+    <w:p>
+      <w:pPr>
+        <w:pStyle w:val="TextBody"/>
+        <w:numPr>
+          <w:ilvl w:val="0"/>
+          <w:numId w:val="18"/>
+        </w:numPr>
+        <w:pBdr/>
+        <w:tabs>
+          <w:tab w:val="clear" w:pos="709"/>
+          <w:tab w:val="left" w:pos="0" w:leader="none"/>
+        </w:tabs>
+        <w:ind w:left="709" w:hanging="283"/>
+        <w:rPr>
+          <w:b/>
+          <w:b/>
+          <w:bCs/>
+        </w:rPr>
+      </w:pPr>
+      <w:r>
+        <w:rPr>
+          <w:rStyle w:val="SourceText"/>
+        </w:rPr>
+        <w:t>1 &lt;= n &lt;= 45</w:t>
+      </w:r>
+    </w:p>
+    <w:p>
+      <w:pPr>
+        <w:pStyle w:val="TextBody"/>
+        <w:spacing w:before="0" w:after="140"/>
+        <w:rPr>
+          <w:b/>
+          <w:b/>
+          <w:bCs/>
+        </w:rPr>
+      </w:pPr>
+      <w:r>
+        <w:rPr/>
       </w:r>
     </w:p>
     <w:sectPr>
@@ -14460,6 +15760,280 @@
     </w:lvl>
   </w:abstractNum>
   <w:abstractNum w:abstractNumId="17">
+    <w:lvl w:ilvl="0">
+      <w:start w:val="1"/>
+      <w:numFmt w:val="bullet"/>
+      <w:lvlText w:val=""/>
+      <w:lvlJc w:val="left"/>
+      <w:pPr>
+        <w:tabs>
+          <w:tab w:val="num" w:pos="709"/>
+        </w:tabs>
+        <w:ind w:left="709" w:hanging="283"/>
+      </w:pPr>
+      <w:rPr>
+        <w:rFonts w:ascii="Symbol" w:hAnsi="Symbol" w:cs="Symbol" w:hint="default"/>
+      </w:rPr>
+    </w:lvl>
+    <w:lvl w:ilvl="1">
+      <w:start w:val="1"/>
+      <w:numFmt w:val="bullet"/>
+      <w:lvlText w:val=""/>
+      <w:lvlJc w:val="left"/>
+      <w:pPr>
+        <w:tabs>
+          <w:tab w:val="num" w:pos="1418"/>
+        </w:tabs>
+        <w:ind w:left="1418" w:hanging="283"/>
+      </w:pPr>
+      <w:rPr>
+        <w:rFonts w:ascii="Symbol" w:hAnsi="Symbol" w:cs="Symbol" w:hint="default"/>
+      </w:rPr>
+    </w:lvl>
+    <w:lvl w:ilvl="2">
+      <w:start w:val="1"/>
+      <w:numFmt w:val="bullet"/>
+      <w:lvlText w:val=""/>
+      <w:lvlJc w:val="left"/>
+      <w:pPr>
+        <w:tabs>
+          <w:tab w:val="num" w:pos="2127"/>
+        </w:tabs>
+        <w:ind w:left="2127" w:hanging="283"/>
+      </w:pPr>
+      <w:rPr>
+        <w:rFonts w:ascii="Symbol" w:hAnsi="Symbol" w:cs="Symbol" w:hint="default"/>
+      </w:rPr>
+    </w:lvl>
+    <w:lvl w:ilvl="3">
+      <w:start w:val="1"/>
+      <w:numFmt w:val="bullet"/>
+      <w:lvlText w:val=""/>
+      <w:lvlJc w:val="left"/>
+      <w:pPr>
+        <w:tabs>
+          <w:tab w:val="num" w:pos="2836"/>
+        </w:tabs>
+        <w:ind w:left="2836" w:hanging="283"/>
+      </w:pPr>
+      <w:rPr>
+        <w:rFonts w:ascii="Symbol" w:hAnsi="Symbol" w:cs="Symbol" w:hint="default"/>
+      </w:rPr>
+    </w:lvl>
+    <w:lvl w:ilvl="4">
+      <w:start w:val="1"/>
+      <w:numFmt w:val="bullet"/>
+      <w:lvlText w:val=""/>
+      <w:lvlJc w:val="left"/>
+      <w:pPr>
+        <w:tabs>
+          <w:tab w:val="num" w:pos="3545"/>
+        </w:tabs>
+        <w:ind w:left="3545" w:hanging="283"/>
+      </w:pPr>
+      <w:rPr>
+        <w:rFonts w:ascii="Symbol" w:hAnsi="Symbol" w:cs="Symbol" w:hint="default"/>
+      </w:rPr>
+    </w:lvl>
+    <w:lvl w:ilvl="5">
+      <w:start w:val="1"/>
+      <w:numFmt w:val="bullet"/>
+      <w:lvlText w:val=""/>
+      <w:lvlJc w:val="left"/>
+      <w:pPr>
+        <w:tabs>
+          <w:tab w:val="num" w:pos="4254"/>
+        </w:tabs>
+        <w:ind w:left="4254" w:hanging="283"/>
+      </w:pPr>
+      <w:rPr>
+        <w:rFonts w:ascii="Symbol" w:hAnsi="Symbol" w:cs="Symbol" w:hint="default"/>
+      </w:rPr>
+    </w:lvl>
+    <w:lvl w:ilvl="6">
+      <w:start w:val="1"/>
+      <w:numFmt w:val="bullet"/>
+      <w:lvlText w:val=""/>
+      <w:lvlJc w:val="left"/>
+      <w:pPr>
+        <w:tabs>
+          <w:tab w:val="num" w:pos="4963"/>
+        </w:tabs>
+        <w:ind w:left="4963" w:hanging="283"/>
+      </w:pPr>
+      <w:rPr>
+        <w:rFonts w:ascii="Symbol" w:hAnsi="Symbol" w:cs="Symbol" w:hint="default"/>
+      </w:rPr>
+    </w:lvl>
+    <w:lvl w:ilvl="7">
+      <w:start w:val="1"/>
+      <w:numFmt w:val="bullet"/>
+      <w:lvlText w:val=""/>
+      <w:lvlJc w:val="left"/>
+      <w:pPr>
+        <w:tabs>
+          <w:tab w:val="num" w:pos="5672"/>
+        </w:tabs>
+        <w:ind w:left="5672" w:hanging="283"/>
+      </w:pPr>
+      <w:rPr>
+        <w:rFonts w:ascii="Symbol" w:hAnsi="Symbol" w:cs="Symbol" w:hint="default"/>
+      </w:rPr>
+    </w:lvl>
+    <w:lvl w:ilvl="8">
+      <w:start w:val="1"/>
+      <w:numFmt w:val="bullet"/>
+      <w:lvlText w:val=""/>
+      <w:lvlJc w:val="left"/>
+      <w:pPr>
+        <w:tabs>
+          <w:tab w:val="num" w:pos="6381"/>
+        </w:tabs>
+        <w:ind w:left="6381" w:hanging="283"/>
+      </w:pPr>
+      <w:rPr>
+        <w:rFonts w:ascii="Symbol" w:hAnsi="Symbol" w:cs="Symbol" w:hint="default"/>
+      </w:rPr>
+    </w:lvl>
+  </w:abstractNum>
+  <w:abstractNum w:abstractNumId="18">
+    <w:lvl w:ilvl="0">
+      <w:start w:val="1"/>
+      <w:numFmt w:val="bullet"/>
+      <w:lvlText w:val=""/>
+      <w:lvlJc w:val="left"/>
+      <w:pPr>
+        <w:tabs>
+          <w:tab w:val="num" w:pos="709"/>
+        </w:tabs>
+        <w:ind w:left="709" w:hanging="283"/>
+      </w:pPr>
+      <w:rPr>
+        <w:rFonts w:ascii="Symbol" w:hAnsi="Symbol" w:cs="Symbol" w:hint="default"/>
+      </w:rPr>
+    </w:lvl>
+    <w:lvl w:ilvl="1">
+      <w:start w:val="1"/>
+      <w:numFmt w:val="bullet"/>
+      <w:lvlText w:val=""/>
+      <w:lvlJc w:val="left"/>
+      <w:pPr>
+        <w:tabs>
+          <w:tab w:val="num" w:pos="1418"/>
+        </w:tabs>
+        <w:ind w:left="1418" w:hanging="283"/>
+      </w:pPr>
+      <w:rPr>
+        <w:rFonts w:ascii="Symbol" w:hAnsi="Symbol" w:cs="Symbol" w:hint="default"/>
+      </w:rPr>
+    </w:lvl>
+    <w:lvl w:ilvl="2">
+      <w:start w:val="1"/>
+      <w:numFmt w:val="bullet"/>
+      <w:lvlText w:val=""/>
+      <w:lvlJc w:val="left"/>
+      <w:pPr>
+        <w:tabs>
+          <w:tab w:val="num" w:pos="2127"/>
+        </w:tabs>
+        <w:ind w:left="2127" w:hanging="283"/>
+      </w:pPr>
+      <w:rPr>
+        <w:rFonts w:ascii="Symbol" w:hAnsi="Symbol" w:cs="Symbol" w:hint="default"/>
+      </w:rPr>
+    </w:lvl>
+    <w:lvl w:ilvl="3">
+      <w:start w:val="1"/>
+      <w:numFmt w:val="bullet"/>
+      <w:lvlText w:val=""/>
+      <w:lvlJc w:val="left"/>
+      <w:pPr>
+        <w:tabs>
+          <w:tab w:val="num" w:pos="2836"/>
+        </w:tabs>
+        <w:ind w:left="2836" w:hanging="283"/>
+      </w:pPr>
+      <w:rPr>
+        <w:rFonts w:ascii="Symbol" w:hAnsi="Symbol" w:cs="Symbol" w:hint="default"/>
+      </w:rPr>
+    </w:lvl>
+    <w:lvl w:ilvl="4">
+      <w:start w:val="1"/>
+      <w:numFmt w:val="bullet"/>
+      <w:lvlText w:val=""/>
+      <w:lvlJc w:val="left"/>
+      <w:pPr>
+        <w:tabs>
+          <w:tab w:val="num" w:pos="3545"/>
+        </w:tabs>
+        <w:ind w:left="3545" w:hanging="283"/>
+      </w:pPr>
+      <w:rPr>
+        <w:rFonts w:ascii="Symbol" w:hAnsi="Symbol" w:cs="Symbol" w:hint="default"/>
+      </w:rPr>
+    </w:lvl>
+    <w:lvl w:ilvl="5">
+      <w:start w:val="1"/>
+      <w:numFmt w:val="bullet"/>
+      <w:lvlText w:val=""/>
+      <w:lvlJc w:val="left"/>
+      <w:pPr>
+        <w:tabs>
+          <w:tab w:val="num" w:pos="4254"/>
+        </w:tabs>
+        <w:ind w:left="4254" w:hanging="283"/>
+      </w:pPr>
+      <w:rPr>
+        <w:rFonts w:ascii="Symbol" w:hAnsi="Symbol" w:cs="Symbol" w:hint="default"/>
+      </w:rPr>
+    </w:lvl>
+    <w:lvl w:ilvl="6">
+      <w:start w:val="1"/>
+      <w:numFmt w:val="bullet"/>
+      <w:lvlText w:val=""/>
+      <w:lvlJc w:val="left"/>
+      <w:pPr>
+        <w:tabs>
+          <w:tab w:val="num" w:pos="4963"/>
+        </w:tabs>
+        <w:ind w:left="4963" w:hanging="283"/>
+      </w:pPr>
+      <w:rPr>
+        <w:rFonts w:ascii="Symbol" w:hAnsi="Symbol" w:cs="Symbol" w:hint="default"/>
+      </w:rPr>
+    </w:lvl>
+    <w:lvl w:ilvl="7">
+      <w:start w:val="1"/>
+      <w:numFmt w:val="bullet"/>
+      <w:lvlText w:val=""/>
+      <w:lvlJc w:val="left"/>
+      <w:pPr>
+        <w:tabs>
+          <w:tab w:val="num" w:pos="5672"/>
+        </w:tabs>
+        <w:ind w:left="5672" w:hanging="283"/>
+      </w:pPr>
+      <w:rPr>
+        <w:rFonts w:ascii="Symbol" w:hAnsi="Symbol" w:cs="Symbol" w:hint="default"/>
+      </w:rPr>
+    </w:lvl>
+    <w:lvl w:ilvl="8">
+      <w:start w:val="1"/>
+      <w:numFmt w:val="bullet"/>
+      <w:lvlText w:val=""/>
+      <w:lvlJc w:val="left"/>
+      <w:pPr>
+        <w:tabs>
+          <w:tab w:val="num" w:pos="6381"/>
+        </w:tabs>
+        <w:ind w:left="6381" w:hanging="283"/>
+      </w:pPr>
+      <w:rPr>
+        <w:rFonts w:ascii="Symbol" w:hAnsi="Symbol" w:cs="Symbol" w:hint="default"/>
+      </w:rPr>
+    </w:lvl>
+  </w:abstractNum>
+  <w:abstractNum w:abstractNumId="19">
     <w:lvl w:ilvl="0">
       <w:start w:val="1"/>
       <w:numFmt w:val="none"/>
@@ -14628,6 +16202,12 @@
   </w:num>
   <w:num w:numId="17">
     <w:abstractNumId w:val="17"/>
+  </w:num>
+  <w:num w:numId="18">
+    <w:abstractNumId w:val="18"/>
+  </w:num>
+  <w:num w:numId="19">
+    <w:abstractNumId w:val="19"/>
   </w:num>
 </w:numbering>
 </file>

</xml_diff>

<commit_message>
Added solutions for Longest Palindrome and Climbing Stairs Questions
</commit_message>
<xml_diff>
--- a/Grind75_Questions.docx
+++ b/Grind75_Questions.docx
@@ -11199,7 +11199,14 @@
           <w:b/>
           <w:bCs/>
         </w:rPr>
-        <w:t>13. Implement Queue using Stacks</w:t>
+        <w:t xml:space="preserve">13. Implement Queue using Stacks </w:t>
+      </w:r>
+      <w:r>
+        <w:rPr>
+          <w:b/>
+          <w:bCs/>
+        </w:rPr>
+        <w:t>(232 in LC)</w:t>
       </w:r>
     </w:p>
     <w:p>
@@ -11954,7 +11961,14 @@
           <w:b/>
           <w:bCs/>
         </w:rPr>
-        <w:t>14. First Bad Version</w:t>
+        <w:t xml:space="preserve">14. First Bad Version </w:t>
+      </w:r>
+      <w:r>
+        <w:rPr>
+          <w:b/>
+          <w:bCs/>
+        </w:rPr>
+        <w:t>(278 in LC)</w:t>
       </w:r>
     </w:p>
     <w:p>
@@ -12483,24 +12497,14 @@
           <w:b/>
           <w:bCs/>
         </w:rPr>
-        <w:t>15. Ransom Note</w:t>
-      </w:r>
-    </w:p>
-    <w:p>
-      <w:pPr>
-        <w:pStyle w:val="TextBody"/>
-        <w:spacing w:before="0" w:after="140"/>
-        <w:rPr>
-          <w:b/>
-          <w:b/>
-          <w:bCs/>
-        </w:rPr>
-      </w:pPr>
-      <w:r>
-        <w:rPr>
-          <w:b/>
-          <w:bCs/>
-        </w:rPr>
+        <w:t xml:space="preserve">15. Ransom Note </w:t>
+      </w:r>
+      <w:r>
+        <w:rPr>
+          <w:b/>
+          <w:bCs/>
+        </w:rPr>
+        <w:t>(383 in LC)</w:t>
       </w:r>
     </w:p>
     <w:p>
@@ -12930,7 +12934,10 @@
         </w:rPr>
       </w:pPr>
       <w:r>
-        <w:rPr/>
+        <w:rPr>
+          <w:b/>
+          <w:bCs/>
+        </w:rPr>
       </w:r>
     </w:p>
     <w:p>
@@ -12944,7 +12951,10 @@
         </w:rPr>
       </w:pPr>
       <w:r>
-        <w:rPr/>
+        <w:rPr>
+          <w:b/>
+          <w:bCs/>
+        </w:rPr>
       </w:r>
     </w:p>
     <w:p>
@@ -12958,7 +12968,10 @@
         </w:rPr>
       </w:pPr>
       <w:r>
-        <w:rPr/>
+        <w:rPr>
+          <w:b/>
+          <w:bCs/>
+        </w:rPr>
       </w:r>
     </w:p>
     <w:p>
@@ -12972,7 +12985,10 @@
         </w:rPr>
       </w:pPr>
       <w:r>
-        <w:rPr/>
+        <w:rPr>
+          <w:b/>
+          <w:bCs/>
+        </w:rPr>
       </w:r>
     </w:p>
     <w:p>
@@ -12986,7 +13002,10 @@
         </w:rPr>
       </w:pPr>
       <w:r>
-        <w:rPr/>
+        <w:rPr>
+          <w:b/>
+          <w:bCs/>
+        </w:rPr>
       </w:r>
     </w:p>
     <w:p>
@@ -13000,7 +13019,10 @@
         </w:rPr>
       </w:pPr>
       <w:r>
-        <w:rPr/>
+        <w:rPr>
+          <w:b/>
+          <w:bCs/>
+        </w:rPr>
       </w:r>
     </w:p>
     <w:p>
@@ -13014,7 +13036,10 @@
         </w:rPr>
       </w:pPr>
       <w:r>
-        <w:rPr/>
+        <w:rPr>
+          <w:b/>
+          <w:bCs/>
+        </w:rPr>
       </w:r>
     </w:p>
     <w:p>
@@ -13028,7 +13053,10 @@
         </w:rPr>
       </w:pPr>
       <w:r>
-        <w:rPr/>
+        <w:rPr>
+          <w:b/>
+          <w:bCs/>
+        </w:rPr>
       </w:r>
     </w:p>
     <w:p>
@@ -13042,7 +13070,10 @@
         </w:rPr>
       </w:pPr>
       <w:r>
-        <w:rPr/>
+        <w:rPr>
+          <w:b/>
+          <w:bCs/>
+        </w:rPr>
       </w:r>
     </w:p>
     <w:p>
@@ -13056,7 +13087,10 @@
         </w:rPr>
       </w:pPr>
       <w:r>
-        <w:rPr/>
+        <w:rPr>
+          <w:b/>
+          <w:bCs/>
+        </w:rPr>
       </w:r>
     </w:p>
     <w:p>
@@ -13070,7 +13104,10 @@
         </w:rPr>
       </w:pPr>
       <w:r>
-        <w:rPr/>
+        <w:rPr>
+          <w:b/>
+          <w:bCs/>
+        </w:rPr>
       </w:r>
     </w:p>
     <w:p>
@@ -13084,7 +13121,10 @@
         </w:rPr>
       </w:pPr>
       <w:r>
-        <w:rPr/>
+        <w:rPr>
+          <w:b/>
+          <w:bCs/>
+        </w:rPr>
       </w:r>
     </w:p>
     <w:p>
@@ -13098,7 +13138,10 @@
         </w:rPr>
       </w:pPr>
       <w:r>
-        <w:rPr/>
+        <w:rPr>
+          <w:b/>
+          <w:bCs/>
+        </w:rPr>
       </w:r>
     </w:p>
     <w:p>
@@ -13112,7 +13155,10 @@
         </w:rPr>
       </w:pPr>
       <w:r>
-        <w:rPr/>
+        <w:rPr>
+          <w:b/>
+          <w:bCs/>
+        </w:rPr>
       </w:r>
     </w:p>
     <w:p>
@@ -13126,7 +13172,10 @@
         </w:rPr>
       </w:pPr>
       <w:r>
-        <w:rPr/>
+        <w:rPr>
+          <w:b/>
+          <w:bCs/>
+        </w:rPr>
       </w:r>
     </w:p>
     <w:p>
@@ -13144,100 +13193,71 @@
           <w:b/>
           <w:bCs/>
         </w:rPr>
+        <w:t xml:space="preserve">16. Climbing Stairs </w:t>
+      </w:r>
+      <w:r>
+        <w:rPr>
+          <w:b/>
+          <w:bCs/>
+        </w:rPr>
+        <w:t>(70 in LC)</w:t>
+      </w:r>
+    </w:p>
+    <w:p>
+      <w:pPr>
+        <w:pStyle w:val="TextBody"/>
+        <w:spacing w:before="0" w:after="140"/>
+        <w:rPr/>
+      </w:pPr>
+      <w:r>
+        <w:rPr>
+          <w:b w:val="false"/>
+          <w:bCs w:val="false"/>
+        </w:rPr>
+        <w:t>You are climbing a staircase. It takes </w:t>
+      </w:r>
+      <w:r>
+        <w:rPr>
+          <w:rStyle w:val="SourceText"/>
+          <w:b w:val="false"/>
+          <w:bCs w:val="false"/>
+        </w:rPr>
+        <w:t>n</w:t>
+      </w:r>
+      <w:r>
+        <w:rPr>
+          <w:b w:val="false"/>
+          <w:bCs w:val="false"/>
+        </w:rPr>
+        <w:t> steps to reach the top.</w:t>
+      </w:r>
+    </w:p>
+    <w:p>
+      <w:pPr>
+        <w:pStyle w:val="TextBody"/>
+        <w:rPr>
+          <w:b/>
+          <w:b/>
+          <w:bCs/>
+        </w:rPr>
+      </w:pPr>
+      <w:r>
+        <w:rPr/>
+        <w:t>Each time you can either climb </w:t>
+      </w:r>
+      <w:r>
+        <w:rPr>
+          <w:rStyle w:val="SourceText"/>
+        </w:rPr>
         <w:t>1</w:t>
       </w:r>
       <w:r>
-        <w:rPr>
-          <w:b/>
-          <w:bCs/>
-        </w:rPr>
-        <w:t>6</w:t>
-      </w:r>
-      <w:r>
-        <w:rPr>
-          <w:b/>
-          <w:bCs/>
-        </w:rPr>
-        <w:t xml:space="preserve">. </w:t>
-      </w:r>
-      <w:r>
-        <w:rPr>
-          <w:b/>
-          <w:bCs/>
-        </w:rPr>
-        <w:t>Climbing Stairs</w:t>
-      </w:r>
-    </w:p>
-    <w:p>
-      <w:pPr>
-        <w:pStyle w:val="TextBody"/>
-        <w:spacing w:before="0" w:after="140"/>
-        <w:rPr>
-          <w:b/>
-          <w:b/>
-          <w:bCs/>
-        </w:rPr>
-      </w:pPr>
-      <w:r>
-        <w:rPr/>
-      </w:r>
-    </w:p>
-    <w:p>
-      <w:pPr>
-        <w:pStyle w:val="TextBody"/>
-        <w:spacing w:before="0" w:after="140"/>
-        <w:rPr/>
-      </w:pPr>
-      <w:r>
-        <w:rPr>
-          <w:b w:val="false"/>
-          <w:bCs w:val="false"/>
-        </w:rPr>
-        <w:t>You are climbing a staircase. It takes </w:t>
+        <w:rPr/>
+        <w:t> or </w:t>
       </w:r>
       <w:r>
         <w:rPr>
           <w:rStyle w:val="SourceText"/>
-          <w:b w:val="false"/>
-          <w:bCs w:val="false"/>
-        </w:rPr>
-        <w:t>n</w:t>
-      </w:r>
-      <w:r>
-        <w:rPr>
-          <w:b w:val="false"/>
-          <w:bCs w:val="false"/>
-        </w:rPr>
-        <w:t> steps to reach the top.</w:t>
-      </w:r>
-    </w:p>
-    <w:p>
-      <w:pPr>
-        <w:pStyle w:val="TextBody"/>
-        <w:pBdr/>
-        <w:rPr>
-          <w:b/>
-          <w:b/>
-          <w:bCs/>
-        </w:rPr>
-      </w:pPr>
-      <w:r>
-        <w:rPr/>
-        <w:t>Each time you can either climb </w:t>
-      </w:r>
-      <w:r>
-        <w:rPr>
-          <w:rStyle w:val="SourceText"/>
-        </w:rPr>
-        <w:t>1</w:t>
-      </w:r>
-      <w:r>
-        <w:rPr/>
-        <w:t> or </w:t>
-      </w:r>
-      <w:r>
-        <w:rPr>
-          <w:rStyle w:val="SourceText"/>
         </w:rPr>
         <w:t>2</w:t>
       </w:r>
@@ -13249,7 +13269,6 @@
     <w:p>
       <w:pPr>
         <w:pStyle w:val="TextBody"/>
-        <w:pBdr/>
         <w:rPr>
           <w:b/>
           <w:b/>
@@ -13264,7 +13283,6 @@
     <w:p>
       <w:pPr>
         <w:pStyle w:val="TextBody"/>
-        <w:pBdr/>
         <w:rPr>
           <w:b/>
           <w:b/>
@@ -13281,7 +13299,6 @@
     <w:p>
       <w:pPr>
         <w:pStyle w:val="PreformattedText"/>
-        <w:pBdr/>
         <w:rPr>
           <w:b/>
           <w:b/>
@@ -13302,7 +13319,6 @@
     <w:p>
       <w:pPr>
         <w:pStyle w:val="PreformattedText"/>
-        <w:pBdr/>
         <w:rPr>
           <w:b/>
           <w:b/>
@@ -13323,7 +13339,6 @@
     <w:p>
       <w:pPr>
         <w:pStyle w:val="PreformattedText"/>
-        <w:pBdr/>
         <w:rPr>
           <w:b/>
           <w:b/>
@@ -13344,7 +13359,6 @@
     <w:p>
       <w:pPr>
         <w:pStyle w:val="PreformattedText"/>
-        <w:pBdr/>
         <w:rPr>
           <w:b/>
           <w:b/>
@@ -13359,7 +13373,6 @@
     <w:p>
       <w:pPr>
         <w:pStyle w:val="PreformattedText"/>
-        <w:pBdr/>
         <w:spacing w:before="0" w:after="283"/>
         <w:rPr>
           <w:b/>
@@ -13375,7 +13388,6 @@
     <w:p>
       <w:pPr>
         <w:pStyle w:val="TextBody"/>
-        <w:pBdr/>
         <w:rPr>
           <w:b/>
           <w:b/>
@@ -13392,7 +13404,6 @@
     <w:p>
       <w:pPr>
         <w:pStyle w:val="PreformattedText"/>
-        <w:pBdr/>
         <w:rPr>
           <w:b/>
           <w:b/>
@@ -13413,7 +13424,6 @@
     <w:p>
       <w:pPr>
         <w:pStyle w:val="PreformattedText"/>
-        <w:pBdr/>
         <w:rPr>
           <w:b/>
           <w:b/>
@@ -13434,7 +13444,6 @@
     <w:p>
       <w:pPr>
         <w:pStyle w:val="PreformattedText"/>
-        <w:pBdr/>
         <w:rPr>
           <w:b/>
           <w:b/>
@@ -13455,7 +13464,6 @@
     <w:p>
       <w:pPr>
         <w:pStyle w:val="PreformattedText"/>
-        <w:pBdr/>
         <w:rPr>
           <w:b/>
           <w:b/>
@@ -13470,7 +13478,6 @@
     <w:p>
       <w:pPr>
         <w:pStyle w:val="PreformattedText"/>
-        <w:pBdr/>
         <w:rPr>
           <w:b/>
           <w:b/>
@@ -13485,7 +13492,6 @@
     <w:p>
       <w:pPr>
         <w:pStyle w:val="PreformattedText"/>
-        <w:pBdr/>
         <w:spacing w:before="0" w:after="283"/>
         <w:rPr>
           <w:b/>
@@ -13501,7 +13507,6 @@
     <w:p>
       <w:pPr>
         <w:pStyle w:val="TextBody"/>
-        <w:pBdr/>
         <w:rPr>
           <w:b/>
           <w:b/>
@@ -13516,7 +13521,6 @@
     <w:p>
       <w:pPr>
         <w:pStyle w:val="TextBody"/>
-        <w:pBdr/>
         <w:rPr>
           <w:b/>
           <w:b/>
@@ -13537,7 +13541,6 @@
           <w:ilvl w:val="0"/>
           <w:numId w:val="18"/>
         </w:numPr>
-        <w:pBdr/>
         <w:tabs>
           <w:tab w:val="clear" w:pos="709"/>
           <w:tab w:val="left" w:pos="0" w:leader="none"/>
@@ -13554,6 +13557,646 @@
           <w:rStyle w:val="SourceText"/>
         </w:rPr>
         <w:t>1 &lt;= n &lt;= 45</w:t>
+      </w:r>
+    </w:p>
+    <w:p>
+      <w:pPr>
+        <w:pStyle w:val="TextBody"/>
+        <w:spacing w:before="0" w:after="140"/>
+        <w:rPr>
+          <w:b/>
+          <w:b/>
+          <w:bCs/>
+        </w:rPr>
+      </w:pPr>
+      <w:r>
+        <w:rPr/>
+      </w:r>
+    </w:p>
+    <w:p>
+      <w:pPr>
+        <w:pStyle w:val="TextBody"/>
+        <w:spacing w:before="0" w:after="140"/>
+        <w:rPr>
+          <w:b/>
+          <w:b/>
+          <w:bCs/>
+        </w:rPr>
+      </w:pPr>
+      <w:r>
+        <w:rPr/>
+      </w:r>
+    </w:p>
+    <w:p>
+      <w:pPr>
+        <w:pStyle w:val="TextBody"/>
+        <w:spacing w:before="0" w:after="140"/>
+        <w:rPr>
+          <w:b/>
+          <w:b/>
+          <w:bCs/>
+        </w:rPr>
+      </w:pPr>
+      <w:r>
+        <w:rPr/>
+      </w:r>
+    </w:p>
+    <w:p>
+      <w:pPr>
+        <w:pStyle w:val="TextBody"/>
+        <w:spacing w:before="0" w:after="140"/>
+        <w:rPr>
+          <w:b/>
+          <w:b/>
+          <w:bCs/>
+        </w:rPr>
+      </w:pPr>
+      <w:r>
+        <w:rPr/>
+      </w:r>
+    </w:p>
+    <w:p>
+      <w:pPr>
+        <w:pStyle w:val="TextBody"/>
+        <w:spacing w:before="0" w:after="140"/>
+        <w:rPr>
+          <w:b/>
+          <w:b/>
+          <w:bCs/>
+        </w:rPr>
+      </w:pPr>
+      <w:r>
+        <w:rPr/>
+      </w:r>
+    </w:p>
+    <w:p>
+      <w:pPr>
+        <w:pStyle w:val="TextBody"/>
+        <w:spacing w:before="0" w:after="140"/>
+        <w:rPr>
+          <w:b/>
+          <w:b/>
+          <w:bCs/>
+        </w:rPr>
+      </w:pPr>
+      <w:r>
+        <w:rPr/>
+      </w:r>
+    </w:p>
+    <w:p>
+      <w:pPr>
+        <w:pStyle w:val="TextBody"/>
+        <w:spacing w:before="0" w:after="140"/>
+        <w:rPr>
+          <w:b/>
+          <w:b/>
+          <w:bCs/>
+        </w:rPr>
+      </w:pPr>
+      <w:r>
+        <w:rPr/>
+      </w:r>
+    </w:p>
+    <w:p>
+      <w:pPr>
+        <w:pStyle w:val="TextBody"/>
+        <w:spacing w:before="0" w:after="140"/>
+        <w:rPr>
+          <w:b/>
+          <w:b/>
+          <w:bCs/>
+        </w:rPr>
+      </w:pPr>
+      <w:r>
+        <w:rPr/>
+      </w:r>
+    </w:p>
+    <w:p>
+      <w:pPr>
+        <w:pStyle w:val="TextBody"/>
+        <w:spacing w:before="0" w:after="140"/>
+        <w:rPr>
+          <w:b/>
+          <w:b/>
+          <w:bCs/>
+        </w:rPr>
+      </w:pPr>
+      <w:r>
+        <w:rPr/>
+      </w:r>
+    </w:p>
+    <w:p>
+      <w:pPr>
+        <w:pStyle w:val="TextBody"/>
+        <w:spacing w:before="0" w:after="140"/>
+        <w:rPr>
+          <w:b/>
+          <w:b/>
+          <w:bCs/>
+        </w:rPr>
+      </w:pPr>
+      <w:r>
+        <w:rPr/>
+      </w:r>
+    </w:p>
+    <w:p>
+      <w:pPr>
+        <w:pStyle w:val="TextBody"/>
+        <w:spacing w:before="0" w:after="140"/>
+        <w:rPr>
+          <w:b/>
+          <w:b/>
+          <w:bCs/>
+        </w:rPr>
+      </w:pPr>
+      <w:r>
+        <w:rPr/>
+      </w:r>
+    </w:p>
+    <w:p>
+      <w:pPr>
+        <w:pStyle w:val="TextBody"/>
+        <w:spacing w:before="0" w:after="140"/>
+        <w:rPr>
+          <w:b/>
+          <w:b/>
+          <w:bCs/>
+        </w:rPr>
+      </w:pPr>
+      <w:r>
+        <w:rPr/>
+      </w:r>
+    </w:p>
+    <w:p>
+      <w:pPr>
+        <w:pStyle w:val="TextBody"/>
+        <w:spacing w:before="0" w:after="140"/>
+        <w:rPr>
+          <w:b/>
+          <w:b/>
+          <w:bCs/>
+        </w:rPr>
+      </w:pPr>
+      <w:r>
+        <w:rPr/>
+      </w:r>
+    </w:p>
+    <w:p>
+      <w:pPr>
+        <w:pStyle w:val="TextBody"/>
+        <w:spacing w:before="0" w:after="140"/>
+        <w:rPr>
+          <w:b/>
+          <w:b/>
+          <w:bCs/>
+        </w:rPr>
+      </w:pPr>
+      <w:r>
+        <w:rPr/>
+      </w:r>
+    </w:p>
+    <w:p>
+      <w:pPr>
+        <w:pStyle w:val="TextBody"/>
+        <w:spacing w:before="0" w:after="140"/>
+        <w:rPr>
+          <w:b/>
+          <w:b/>
+          <w:bCs/>
+        </w:rPr>
+      </w:pPr>
+      <w:r>
+        <w:rPr/>
+      </w:r>
+    </w:p>
+    <w:p>
+      <w:pPr>
+        <w:pStyle w:val="TextBody"/>
+        <w:spacing w:before="0" w:after="140"/>
+        <w:rPr>
+          <w:b/>
+          <w:b/>
+          <w:bCs/>
+        </w:rPr>
+      </w:pPr>
+      <w:r>
+        <w:rPr/>
+      </w:r>
+    </w:p>
+    <w:p>
+      <w:pPr>
+        <w:pStyle w:val="TextBody"/>
+        <w:spacing w:before="0" w:after="140"/>
+        <w:rPr>
+          <w:b/>
+          <w:b/>
+          <w:bCs/>
+        </w:rPr>
+      </w:pPr>
+      <w:r>
+        <w:rPr>
+          <w:b/>
+          <w:bCs/>
+        </w:rPr>
+        <w:t>1</w:t>
+      </w:r>
+      <w:r>
+        <w:rPr>
+          <w:b/>
+          <w:bCs/>
+        </w:rPr>
+        <w:t>7</w:t>
+      </w:r>
+      <w:r>
+        <w:rPr>
+          <w:b/>
+          <w:bCs/>
+        </w:rPr>
+        <w:t xml:space="preserve">. </w:t>
+      </w:r>
+      <w:r>
+        <w:rPr>
+          <w:b/>
+          <w:bCs/>
+        </w:rPr>
+        <w:t>Longest Palindrome</w:t>
+      </w:r>
+      <w:r>
+        <w:rPr>
+          <w:b/>
+          <w:bCs/>
+        </w:rPr>
+        <w:t xml:space="preserve"> </w:t>
+      </w:r>
+      <w:r>
+        <w:rPr>
+          <w:b/>
+          <w:bCs/>
+        </w:rPr>
+        <w:t>(409 in LC)</w:t>
+      </w:r>
+    </w:p>
+    <w:p>
+      <w:pPr>
+        <w:pStyle w:val="TextBody"/>
+        <w:spacing w:before="0" w:after="140"/>
+        <w:rPr/>
+      </w:pPr>
+      <w:r>
+        <w:rPr>
+          <w:b w:val="false"/>
+          <w:bCs w:val="false"/>
+        </w:rPr>
+        <w:t>Given a string </w:t>
+      </w:r>
+      <w:r>
+        <w:rPr>
+          <w:rStyle w:val="SourceText"/>
+          <w:b w:val="false"/>
+          <w:bCs w:val="false"/>
+        </w:rPr>
+        <w:t>s</w:t>
+      </w:r>
+      <w:r>
+        <w:rPr>
+          <w:b w:val="false"/>
+          <w:bCs w:val="false"/>
+        </w:rPr>
+        <w:t> which consists of lowercase or uppercase letters, return </w:t>
+      </w:r>
+      <w:r>
+        <w:rPr>
+          <w:rStyle w:val="Emphasis"/>
+          <w:b w:val="false"/>
+          <w:bCs w:val="false"/>
+        </w:rPr>
+        <w:t>the length of the </w:t>
+      </w:r>
+      <w:r>
+        <w:rPr>
+          <w:rStyle w:val="StrongEmphasis"/>
+          <w:b w:val="false"/>
+          <w:bCs w:val="false"/>
+        </w:rPr>
+        <w:t>longest palindrome</w:t>
+      </w:r>
+      <w:r>
+        <w:rPr>
+          <w:b w:val="false"/>
+          <w:bCs w:val="false"/>
+        </w:rPr>
+        <w:t> that can be built with those letters.</w:t>
+      </w:r>
+    </w:p>
+    <w:p>
+      <w:pPr>
+        <w:pStyle w:val="TextBody"/>
+        <w:pBdr/>
+        <w:rPr>
+          <w:b/>
+          <w:b/>
+          <w:bCs/>
+        </w:rPr>
+      </w:pPr>
+      <w:r>
+        <w:rPr/>
+        <w:t>Letters are </w:t>
+      </w:r>
+      <w:r>
+        <w:rPr>
+          <w:rStyle w:val="StrongEmphasis"/>
+        </w:rPr>
+        <w:t>case sensitive</w:t>
+      </w:r>
+      <w:r>
+        <w:rPr/>
+        <w:t>, for example, </w:t>
+      </w:r>
+      <w:r>
+        <w:rPr>
+          <w:rStyle w:val="SourceText"/>
+        </w:rPr>
+        <w:t>"Aa"</w:t>
+      </w:r>
+      <w:r>
+        <w:rPr/>
+        <w:t> is not considered a palindrome here.</w:t>
+      </w:r>
+    </w:p>
+    <w:p>
+      <w:pPr>
+        <w:pStyle w:val="TextBody"/>
+        <w:pBdr/>
+        <w:rPr>
+          <w:b/>
+          <w:b/>
+          <w:bCs/>
+        </w:rPr>
+      </w:pPr>
+      <w:r>
+        <w:rPr/>
+        <w:t> </w:t>
+      </w:r>
+    </w:p>
+    <w:p>
+      <w:pPr>
+        <w:pStyle w:val="TextBody"/>
+        <w:pBdr/>
+        <w:rPr>
+          <w:b/>
+          <w:b/>
+          <w:bCs/>
+        </w:rPr>
+      </w:pPr>
+      <w:r>
+        <w:rPr>
+          <w:rStyle w:val="StrongEmphasis"/>
+        </w:rPr>
+        <w:t>Example 1:</w:t>
+      </w:r>
+    </w:p>
+    <w:p>
+      <w:pPr>
+        <w:pStyle w:val="PreformattedText"/>
+        <w:pBdr/>
+        <w:rPr>
+          <w:b/>
+          <w:b/>
+          <w:bCs/>
+        </w:rPr>
+      </w:pPr>
+      <w:r>
+        <w:rPr>
+          <w:rStyle w:val="StrongEmphasis"/>
+        </w:rPr>
+        <w:t>Input:</w:t>
+      </w:r>
+      <w:r>
+        <w:rPr/>
+        <w:t xml:space="preserve"> s = "abccccdd"</w:t>
+      </w:r>
+    </w:p>
+    <w:p>
+      <w:pPr>
+        <w:pStyle w:val="PreformattedText"/>
+        <w:pBdr/>
+        <w:rPr>
+          <w:b/>
+          <w:b/>
+          <w:bCs/>
+        </w:rPr>
+      </w:pPr>
+      <w:r>
+        <w:rPr>
+          <w:rStyle w:val="StrongEmphasis"/>
+        </w:rPr>
+        <w:t>Output:</w:t>
+      </w:r>
+      <w:r>
+        <w:rPr/>
+        <w:t xml:space="preserve"> 7</w:t>
+      </w:r>
+    </w:p>
+    <w:p>
+      <w:pPr>
+        <w:pStyle w:val="PreformattedText"/>
+        <w:pBdr/>
+        <w:spacing w:before="0" w:after="283"/>
+        <w:rPr>
+          <w:b/>
+          <w:b/>
+          <w:bCs/>
+        </w:rPr>
+      </w:pPr>
+      <w:r>
+        <w:rPr>
+          <w:rStyle w:val="StrongEmphasis"/>
+        </w:rPr>
+        <w:t>Explanation:</w:t>
+      </w:r>
+      <w:r>
+        <w:rPr/>
+        <w:t xml:space="preserve"> One longest palindrome that can be built is "dccaccd", whose length is 7.</w:t>
+      </w:r>
+    </w:p>
+    <w:p>
+      <w:pPr>
+        <w:pStyle w:val="TextBody"/>
+        <w:pBdr/>
+        <w:rPr>
+          <w:b/>
+          <w:b/>
+          <w:bCs/>
+        </w:rPr>
+      </w:pPr>
+      <w:r>
+        <w:rPr>
+          <w:rStyle w:val="StrongEmphasis"/>
+        </w:rPr>
+        <w:t>Example 2:</w:t>
+      </w:r>
+    </w:p>
+    <w:p>
+      <w:pPr>
+        <w:pStyle w:val="PreformattedText"/>
+        <w:pBdr/>
+        <w:rPr>
+          <w:b/>
+          <w:b/>
+          <w:bCs/>
+        </w:rPr>
+      </w:pPr>
+      <w:r>
+        <w:rPr>
+          <w:rStyle w:val="StrongEmphasis"/>
+        </w:rPr>
+        <w:t>Input:</w:t>
+      </w:r>
+      <w:r>
+        <w:rPr/>
+        <w:t xml:space="preserve"> s = "a"</w:t>
+      </w:r>
+    </w:p>
+    <w:p>
+      <w:pPr>
+        <w:pStyle w:val="PreformattedText"/>
+        <w:pBdr/>
+        <w:rPr>
+          <w:b/>
+          <w:b/>
+          <w:bCs/>
+        </w:rPr>
+      </w:pPr>
+      <w:r>
+        <w:rPr>
+          <w:rStyle w:val="StrongEmphasis"/>
+        </w:rPr>
+        <w:t>Output:</w:t>
+      </w:r>
+      <w:r>
+        <w:rPr/>
+        <w:t xml:space="preserve"> 1</w:t>
+      </w:r>
+    </w:p>
+    <w:p>
+      <w:pPr>
+        <w:pStyle w:val="PreformattedText"/>
+        <w:pBdr/>
+        <w:spacing w:before="0" w:after="283"/>
+        <w:rPr>
+          <w:b/>
+          <w:b/>
+          <w:bCs/>
+        </w:rPr>
+      </w:pPr>
+      <w:r>
+        <w:rPr>
+          <w:rStyle w:val="StrongEmphasis"/>
+        </w:rPr>
+        <w:t>Explanation:</w:t>
+      </w:r>
+      <w:r>
+        <w:rPr/>
+        <w:t xml:space="preserve"> The longest palindrome that can be built is "a", whose length is 1.</w:t>
+      </w:r>
+    </w:p>
+    <w:p>
+      <w:pPr>
+        <w:pStyle w:val="TextBody"/>
+        <w:pBdr/>
+        <w:rPr>
+          <w:b/>
+          <w:b/>
+          <w:bCs/>
+        </w:rPr>
+      </w:pPr>
+      <w:r>
+        <w:rPr/>
+        <w:t> </w:t>
+      </w:r>
+    </w:p>
+    <w:p>
+      <w:pPr>
+        <w:pStyle w:val="TextBody"/>
+        <w:pBdr/>
+        <w:rPr>
+          <w:b/>
+          <w:b/>
+          <w:bCs/>
+        </w:rPr>
+      </w:pPr>
+      <w:r>
+        <w:rPr>
+          <w:rStyle w:val="StrongEmphasis"/>
+        </w:rPr>
+        <w:t>Constraints:</w:t>
+      </w:r>
+    </w:p>
+    <w:p>
+      <w:pPr>
+        <w:pStyle w:val="TextBody"/>
+        <w:numPr>
+          <w:ilvl w:val="0"/>
+          <w:numId w:val="19"/>
+        </w:numPr>
+        <w:pBdr/>
+        <w:tabs>
+          <w:tab w:val="clear" w:pos="709"/>
+          <w:tab w:val="left" w:pos="0" w:leader="none"/>
+        </w:tabs>
+        <w:spacing w:before="0" w:after="0"/>
+        <w:ind w:left="709" w:hanging="283"/>
+        <w:rPr>
+          <w:b/>
+          <w:b/>
+          <w:bCs/>
+        </w:rPr>
+      </w:pPr>
+      <w:r>
+        <w:rPr>
+          <w:rStyle w:val="SourceText"/>
+        </w:rPr>
+        <w:t>1 &lt;= s.length &lt;= 2000</w:t>
+      </w:r>
+    </w:p>
+    <w:p>
+      <w:pPr>
+        <w:pStyle w:val="TextBody"/>
+        <w:numPr>
+          <w:ilvl w:val="0"/>
+          <w:numId w:val="19"/>
+        </w:numPr>
+        <w:pBdr/>
+        <w:tabs>
+          <w:tab w:val="clear" w:pos="709"/>
+          <w:tab w:val="left" w:pos="0" w:leader="none"/>
+        </w:tabs>
+        <w:ind w:left="709" w:hanging="283"/>
+        <w:rPr>
+          <w:b/>
+          <w:b/>
+          <w:bCs/>
+        </w:rPr>
+      </w:pPr>
+      <w:r>
+        <w:rPr>
+          <w:rStyle w:val="SourceText"/>
+        </w:rPr>
+        <w:t>s</w:t>
+      </w:r>
+      <w:r>
+        <w:rPr/>
+        <w:t> consists of lowercase </w:t>
+      </w:r>
+      <w:r>
+        <w:rPr>
+          <w:rStyle w:val="StrongEmphasis"/>
+        </w:rPr>
+        <w:t>and/or</w:t>
+      </w:r>
+      <w:r>
+        <w:rPr/>
+        <w:t> uppercase English letters only.</w:t>
       </w:r>
     </w:p>
     <w:p>
@@ -16034,6 +16677,143 @@
     </w:lvl>
   </w:abstractNum>
   <w:abstractNum w:abstractNumId="19">
+    <w:lvl w:ilvl="0">
+      <w:start w:val="1"/>
+      <w:numFmt w:val="bullet"/>
+      <w:lvlText w:val=""/>
+      <w:lvlJc w:val="left"/>
+      <w:pPr>
+        <w:tabs>
+          <w:tab w:val="num" w:pos="709"/>
+        </w:tabs>
+        <w:ind w:left="709" w:hanging="283"/>
+      </w:pPr>
+      <w:rPr>
+        <w:rFonts w:ascii="Symbol" w:hAnsi="Symbol" w:cs="Symbol" w:hint="default"/>
+      </w:rPr>
+    </w:lvl>
+    <w:lvl w:ilvl="1">
+      <w:start w:val="1"/>
+      <w:numFmt w:val="bullet"/>
+      <w:lvlText w:val=""/>
+      <w:lvlJc w:val="left"/>
+      <w:pPr>
+        <w:tabs>
+          <w:tab w:val="num" w:pos="1418"/>
+        </w:tabs>
+        <w:ind w:left="1418" w:hanging="283"/>
+      </w:pPr>
+      <w:rPr>
+        <w:rFonts w:ascii="Symbol" w:hAnsi="Symbol" w:cs="Symbol" w:hint="default"/>
+      </w:rPr>
+    </w:lvl>
+    <w:lvl w:ilvl="2">
+      <w:start w:val="1"/>
+      <w:numFmt w:val="bullet"/>
+      <w:lvlText w:val=""/>
+      <w:lvlJc w:val="left"/>
+      <w:pPr>
+        <w:tabs>
+          <w:tab w:val="num" w:pos="2127"/>
+        </w:tabs>
+        <w:ind w:left="2127" w:hanging="283"/>
+      </w:pPr>
+      <w:rPr>
+        <w:rFonts w:ascii="Symbol" w:hAnsi="Symbol" w:cs="Symbol" w:hint="default"/>
+      </w:rPr>
+    </w:lvl>
+    <w:lvl w:ilvl="3">
+      <w:start w:val="1"/>
+      <w:numFmt w:val="bullet"/>
+      <w:lvlText w:val=""/>
+      <w:lvlJc w:val="left"/>
+      <w:pPr>
+        <w:tabs>
+          <w:tab w:val="num" w:pos="2836"/>
+        </w:tabs>
+        <w:ind w:left="2836" w:hanging="283"/>
+      </w:pPr>
+      <w:rPr>
+        <w:rFonts w:ascii="Symbol" w:hAnsi="Symbol" w:cs="Symbol" w:hint="default"/>
+      </w:rPr>
+    </w:lvl>
+    <w:lvl w:ilvl="4">
+      <w:start w:val="1"/>
+      <w:numFmt w:val="bullet"/>
+      <w:lvlText w:val=""/>
+      <w:lvlJc w:val="left"/>
+      <w:pPr>
+        <w:tabs>
+          <w:tab w:val="num" w:pos="3545"/>
+        </w:tabs>
+        <w:ind w:left="3545" w:hanging="283"/>
+      </w:pPr>
+      <w:rPr>
+        <w:rFonts w:ascii="Symbol" w:hAnsi="Symbol" w:cs="Symbol" w:hint="default"/>
+      </w:rPr>
+    </w:lvl>
+    <w:lvl w:ilvl="5">
+      <w:start w:val="1"/>
+      <w:numFmt w:val="bullet"/>
+      <w:lvlText w:val=""/>
+      <w:lvlJc w:val="left"/>
+      <w:pPr>
+        <w:tabs>
+          <w:tab w:val="num" w:pos="4254"/>
+        </w:tabs>
+        <w:ind w:left="4254" w:hanging="283"/>
+      </w:pPr>
+      <w:rPr>
+        <w:rFonts w:ascii="Symbol" w:hAnsi="Symbol" w:cs="Symbol" w:hint="default"/>
+      </w:rPr>
+    </w:lvl>
+    <w:lvl w:ilvl="6">
+      <w:start w:val="1"/>
+      <w:numFmt w:val="bullet"/>
+      <w:lvlText w:val=""/>
+      <w:lvlJc w:val="left"/>
+      <w:pPr>
+        <w:tabs>
+          <w:tab w:val="num" w:pos="4963"/>
+        </w:tabs>
+        <w:ind w:left="4963" w:hanging="283"/>
+      </w:pPr>
+      <w:rPr>
+        <w:rFonts w:ascii="Symbol" w:hAnsi="Symbol" w:cs="Symbol" w:hint="default"/>
+      </w:rPr>
+    </w:lvl>
+    <w:lvl w:ilvl="7">
+      <w:start w:val="1"/>
+      <w:numFmt w:val="bullet"/>
+      <w:lvlText w:val=""/>
+      <w:lvlJc w:val="left"/>
+      <w:pPr>
+        <w:tabs>
+          <w:tab w:val="num" w:pos="5672"/>
+        </w:tabs>
+        <w:ind w:left="5672" w:hanging="283"/>
+      </w:pPr>
+      <w:rPr>
+        <w:rFonts w:ascii="Symbol" w:hAnsi="Symbol" w:cs="Symbol" w:hint="default"/>
+      </w:rPr>
+    </w:lvl>
+    <w:lvl w:ilvl="8">
+      <w:start w:val="1"/>
+      <w:numFmt w:val="bullet"/>
+      <w:lvlText w:val=""/>
+      <w:lvlJc w:val="left"/>
+      <w:pPr>
+        <w:tabs>
+          <w:tab w:val="num" w:pos="6381"/>
+        </w:tabs>
+        <w:ind w:left="6381" w:hanging="283"/>
+      </w:pPr>
+      <w:rPr>
+        <w:rFonts w:ascii="Symbol" w:hAnsi="Symbol" w:cs="Symbol" w:hint="default"/>
+      </w:rPr>
+    </w:lvl>
+  </w:abstractNum>
+  <w:abstractNum w:abstractNumId="20">
     <w:lvl w:ilvl="0">
       <w:start w:val="1"/>
       <w:numFmt w:val="none"/>
@@ -16208,6 +16988,9 @@
   </w:num>
   <w:num w:numId="19">
     <w:abstractNumId w:val="19"/>
+  </w:num>
+  <w:num w:numId="20">
+    <w:abstractNumId w:val="20"/>
   </w:num>
 </w:numbering>
 </file>

</xml_diff>

<commit_message>
Added solutions for Reverse Linked List and Majority Element questions
</commit_message>
<xml_diff>
--- a/Grind75_Questions.docx
+++ b/Grind75_Questions.docx
@@ -11199,14 +11199,7 @@
           <w:b/>
           <w:bCs/>
         </w:rPr>
-        <w:t xml:space="preserve">13. Implement Queue using Stacks </w:t>
-      </w:r>
-      <w:r>
-        <w:rPr>
-          <w:b/>
-          <w:bCs/>
-        </w:rPr>
-        <w:t>(232 in LC)</w:t>
+        <w:t>13. Implement Queue using Stacks (232 in LC)</w:t>
       </w:r>
     </w:p>
     <w:p>
@@ -11961,14 +11954,7 @@
           <w:b/>
           <w:bCs/>
         </w:rPr>
-        <w:t xml:space="preserve">14. First Bad Version </w:t>
-      </w:r>
-      <w:r>
-        <w:rPr>
-          <w:b/>
-          <w:bCs/>
-        </w:rPr>
-        <w:t>(278 in LC)</w:t>
+        <w:t>14. First Bad Version (278 in LC)</w:t>
       </w:r>
     </w:p>
     <w:p>
@@ -12497,14 +12483,7 @@
           <w:b/>
           <w:bCs/>
         </w:rPr>
-        <w:t xml:space="preserve">15. Ransom Note </w:t>
-      </w:r>
-      <w:r>
-        <w:rPr>
-          <w:b/>
-          <w:bCs/>
-        </w:rPr>
-        <w:t>(383 in LC)</w:t>
+        <w:t>15. Ransom Note (383 in LC)</w:t>
       </w:r>
     </w:p>
     <w:p>
@@ -13193,14 +13172,7 @@
           <w:b/>
           <w:bCs/>
         </w:rPr>
-        <w:t xml:space="preserve">16. Climbing Stairs </w:t>
-      </w:r>
-      <w:r>
-        <w:rPr>
-          <w:b/>
-          <w:bCs/>
-        </w:rPr>
-        <w:t>(70 in LC)</w:t>
+        <w:t>16. Climbing Stairs (70 in LC)</w:t>
       </w:r>
     </w:p>
     <w:p>
@@ -13570,7 +13542,10 @@
         </w:rPr>
       </w:pPr>
       <w:r>
-        <w:rPr/>
+        <w:rPr>
+          <w:b/>
+          <w:bCs/>
+        </w:rPr>
       </w:r>
     </w:p>
     <w:p>
@@ -13584,7 +13559,10 @@
         </w:rPr>
       </w:pPr>
       <w:r>
-        <w:rPr/>
+        <w:rPr>
+          <w:b/>
+          <w:bCs/>
+        </w:rPr>
       </w:r>
     </w:p>
     <w:p>
@@ -13598,7 +13576,10 @@
         </w:rPr>
       </w:pPr>
       <w:r>
-        <w:rPr/>
+        <w:rPr>
+          <w:b/>
+          <w:bCs/>
+        </w:rPr>
       </w:r>
     </w:p>
     <w:p>
@@ -13612,7 +13593,10 @@
         </w:rPr>
       </w:pPr>
       <w:r>
-        <w:rPr/>
+        <w:rPr>
+          <w:b/>
+          <w:bCs/>
+        </w:rPr>
       </w:r>
     </w:p>
     <w:p>
@@ -13626,7 +13610,10 @@
         </w:rPr>
       </w:pPr>
       <w:r>
-        <w:rPr/>
+        <w:rPr>
+          <w:b/>
+          <w:bCs/>
+        </w:rPr>
       </w:r>
     </w:p>
     <w:p>
@@ -13640,7 +13627,10 @@
         </w:rPr>
       </w:pPr>
       <w:r>
-        <w:rPr/>
+        <w:rPr>
+          <w:b/>
+          <w:bCs/>
+        </w:rPr>
       </w:r>
     </w:p>
     <w:p>
@@ -13654,7 +13644,10 @@
         </w:rPr>
       </w:pPr>
       <w:r>
-        <w:rPr/>
+        <w:rPr>
+          <w:b/>
+          <w:bCs/>
+        </w:rPr>
       </w:r>
     </w:p>
     <w:p>
@@ -13668,7 +13661,10 @@
         </w:rPr>
       </w:pPr>
       <w:r>
-        <w:rPr/>
+        <w:rPr>
+          <w:b/>
+          <w:bCs/>
+        </w:rPr>
       </w:r>
     </w:p>
     <w:p>
@@ -13682,7 +13678,10 @@
         </w:rPr>
       </w:pPr>
       <w:r>
-        <w:rPr/>
+        <w:rPr>
+          <w:b/>
+          <w:bCs/>
+        </w:rPr>
       </w:r>
     </w:p>
     <w:p>
@@ -13696,7 +13695,10 @@
         </w:rPr>
       </w:pPr>
       <w:r>
-        <w:rPr/>
+        <w:rPr>
+          <w:b/>
+          <w:bCs/>
+        </w:rPr>
       </w:r>
     </w:p>
     <w:p>
@@ -13710,7 +13712,10 @@
         </w:rPr>
       </w:pPr>
       <w:r>
-        <w:rPr/>
+        <w:rPr>
+          <w:b/>
+          <w:bCs/>
+        </w:rPr>
       </w:r>
     </w:p>
     <w:p>
@@ -13724,7 +13729,10 @@
         </w:rPr>
       </w:pPr>
       <w:r>
-        <w:rPr/>
+        <w:rPr>
+          <w:b/>
+          <w:bCs/>
+        </w:rPr>
       </w:r>
     </w:p>
     <w:p>
@@ -13738,7 +13746,10 @@
         </w:rPr>
       </w:pPr>
       <w:r>
-        <w:rPr/>
+        <w:rPr>
+          <w:b/>
+          <w:bCs/>
+        </w:rPr>
       </w:r>
     </w:p>
     <w:p>
@@ -13752,7 +13763,10 @@
         </w:rPr>
       </w:pPr>
       <w:r>
-        <w:rPr/>
+        <w:rPr>
+          <w:b/>
+          <w:bCs/>
+        </w:rPr>
       </w:r>
     </w:p>
     <w:p>
@@ -13766,7 +13780,10 @@
         </w:rPr>
       </w:pPr>
       <w:r>
-        <w:rPr/>
+        <w:rPr>
+          <w:b/>
+          <w:bCs/>
+        </w:rPr>
       </w:r>
     </w:p>
     <w:p>
@@ -13780,7 +13797,10 @@
         </w:rPr>
       </w:pPr>
       <w:r>
-        <w:rPr/>
+        <w:rPr>
+          <w:b/>
+          <w:bCs/>
+        </w:rPr>
       </w:r>
     </w:p>
     <w:p>
@@ -13798,42 +13818,7 @@
           <w:b/>
           <w:bCs/>
         </w:rPr>
-        <w:t>1</w:t>
-      </w:r>
-      <w:r>
-        <w:rPr>
-          <w:b/>
-          <w:bCs/>
-        </w:rPr>
-        <w:t>7</w:t>
-      </w:r>
-      <w:r>
-        <w:rPr>
-          <w:b/>
-          <w:bCs/>
-        </w:rPr>
-        <w:t xml:space="preserve">. </w:t>
-      </w:r>
-      <w:r>
-        <w:rPr>
-          <w:b/>
-          <w:bCs/>
-        </w:rPr>
-        <w:t>Longest Palindrome</w:t>
-      </w:r>
-      <w:r>
-        <w:rPr>
-          <w:b/>
-          <w:bCs/>
-        </w:rPr>
-        <w:t xml:space="preserve"> </w:t>
-      </w:r>
-      <w:r>
-        <w:rPr>
-          <w:b/>
-          <w:bCs/>
-        </w:rPr>
-        <w:t>(409 in LC)</w:t>
+        <w:t>17. Longest Palindrome (409 in LC)</w:t>
       </w:r>
     </w:p>
     <w:p>
@@ -13891,7 +13876,6 @@
     <w:p>
       <w:pPr>
         <w:pStyle w:val="TextBody"/>
-        <w:pBdr/>
         <w:rPr>
           <w:b/>
           <w:b/>
@@ -13926,7 +13910,6 @@
     <w:p>
       <w:pPr>
         <w:pStyle w:val="TextBody"/>
-        <w:pBdr/>
         <w:rPr>
           <w:b/>
           <w:b/>
@@ -13941,7 +13924,6 @@
     <w:p>
       <w:pPr>
         <w:pStyle w:val="TextBody"/>
-        <w:pBdr/>
         <w:rPr>
           <w:b/>
           <w:b/>
@@ -13958,7 +13940,6 @@
     <w:p>
       <w:pPr>
         <w:pStyle w:val="PreformattedText"/>
-        <w:pBdr/>
         <w:rPr>
           <w:b/>
           <w:b/>
@@ -13979,7 +13960,6 @@
     <w:p>
       <w:pPr>
         <w:pStyle w:val="PreformattedText"/>
-        <w:pBdr/>
         <w:rPr>
           <w:b/>
           <w:b/>
@@ -14000,7 +13980,6 @@
     <w:p>
       <w:pPr>
         <w:pStyle w:val="PreformattedText"/>
-        <w:pBdr/>
         <w:spacing w:before="0" w:after="283"/>
         <w:rPr>
           <w:b/>
@@ -14022,7 +14001,6 @@
     <w:p>
       <w:pPr>
         <w:pStyle w:val="TextBody"/>
-        <w:pBdr/>
         <w:rPr>
           <w:b/>
           <w:b/>
@@ -14039,7 +14017,6 @@
     <w:p>
       <w:pPr>
         <w:pStyle w:val="PreformattedText"/>
-        <w:pBdr/>
         <w:rPr>
           <w:b/>
           <w:b/>
@@ -14060,7 +14037,6 @@
     <w:p>
       <w:pPr>
         <w:pStyle w:val="PreformattedText"/>
-        <w:pBdr/>
         <w:rPr>
           <w:b/>
           <w:b/>
@@ -14081,7 +14057,6 @@
     <w:p>
       <w:pPr>
         <w:pStyle w:val="PreformattedText"/>
-        <w:pBdr/>
         <w:spacing w:before="0" w:after="283"/>
         <w:rPr>
           <w:b/>
@@ -14103,7 +14078,6 @@
     <w:p>
       <w:pPr>
         <w:pStyle w:val="TextBody"/>
-        <w:pBdr/>
         <w:rPr>
           <w:b/>
           <w:b/>
@@ -14118,7 +14092,6 @@
     <w:p>
       <w:pPr>
         <w:pStyle w:val="TextBody"/>
-        <w:pBdr/>
         <w:rPr>
           <w:b/>
           <w:b/>
@@ -14139,7 +14112,6 @@
           <w:ilvl w:val="0"/>
           <w:numId w:val="19"/>
         </w:numPr>
-        <w:pBdr/>
         <w:tabs>
           <w:tab w:val="clear" w:pos="709"/>
           <w:tab w:val="left" w:pos="0" w:leader="none"/>
@@ -14166,7 +14138,6 @@
           <w:ilvl w:val="0"/>
           <w:numId w:val="19"/>
         </w:numPr>
-        <w:pBdr/>
         <w:tabs>
           <w:tab w:val="clear" w:pos="709"/>
           <w:tab w:val="left" w:pos="0" w:leader="none"/>
@@ -14211,6 +14182,1238 @@
       </w:pPr>
       <w:r>
         <w:rPr/>
+      </w:r>
+    </w:p>
+    <w:p>
+      <w:pPr>
+        <w:pStyle w:val="TextBody"/>
+        <w:spacing w:before="0" w:after="140"/>
+        <w:rPr>
+          <w:b/>
+          <w:b/>
+          <w:bCs/>
+        </w:rPr>
+      </w:pPr>
+      <w:r>
+        <w:rPr/>
+      </w:r>
+    </w:p>
+    <w:p>
+      <w:pPr>
+        <w:pStyle w:val="TextBody"/>
+        <w:spacing w:before="0" w:after="140"/>
+        <w:rPr>
+          <w:b/>
+          <w:b/>
+          <w:bCs/>
+        </w:rPr>
+      </w:pPr>
+      <w:r>
+        <w:rPr/>
+      </w:r>
+    </w:p>
+    <w:p>
+      <w:pPr>
+        <w:pStyle w:val="TextBody"/>
+        <w:spacing w:before="0" w:after="140"/>
+        <w:rPr>
+          <w:b/>
+          <w:b/>
+          <w:bCs/>
+        </w:rPr>
+      </w:pPr>
+      <w:r>
+        <w:rPr/>
+      </w:r>
+    </w:p>
+    <w:p>
+      <w:pPr>
+        <w:pStyle w:val="TextBody"/>
+        <w:spacing w:before="0" w:after="140"/>
+        <w:rPr>
+          <w:b/>
+          <w:b/>
+          <w:bCs/>
+        </w:rPr>
+      </w:pPr>
+      <w:r>
+        <w:rPr/>
+      </w:r>
+    </w:p>
+    <w:p>
+      <w:pPr>
+        <w:pStyle w:val="TextBody"/>
+        <w:spacing w:before="0" w:after="140"/>
+        <w:rPr>
+          <w:b/>
+          <w:b/>
+          <w:bCs/>
+        </w:rPr>
+      </w:pPr>
+      <w:r>
+        <w:rPr/>
+      </w:r>
+    </w:p>
+    <w:p>
+      <w:pPr>
+        <w:pStyle w:val="TextBody"/>
+        <w:spacing w:before="0" w:after="140"/>
+        <w:rPr>
+          <w:b/>
+          <w:b/>
+          <w:bCs/>
+        </w:rPr>
+      </w:pPr>
+      <w:r>
+        <w:rPr/>
+      </w:r>
+    </w:p>
+    <w:p>
+      <w:pPr>
+        <w:pStyle w:val="TextBody"/>
+        <w:spacing w:before="0" w:after="140"/>
+        <w:rPr>
+          <w:b/>
+          <w:b/>
+          <w:bCs/>
+        </w:rPr>
+      </w:pPr>
+      <w:r>
+        <w:rPr/>
+      </w:r>
+    </w:p>
+    <w:p>
+      <w:pPr>
+        <w:pStyle w:val="TextBody"/>
+        <w:spacing w:before="0" w:after="140"/>
+        <w:rPr>
+          <w:b/>
+          <w:b/>
+          <w:bCs/>
+        </w:rPr>
+      </w:pPr>
+      <w:r>
+        <w:rPr/>
+      </w:r>
+    </w:p>
+    <w:p>
+      <w:pPr>
+        <w:pStyle w:val="TextBody"/>
+        <w:spacing w:before="0" w:after="140"/>
+        <w:rPr>
+          <w:b/>
+          <w:b/>
+          <w:bCs/>
+        </w:rPr>
+      </w:pPr>
+      <w:r>
+        <w:rPr/>
+      </w:r>
+    </w:p>
+    <w:p>
+      <w:pPr>
+        <w:pStyle w:val="TextBody"/>
+        <w:spacing w:before="0" w:after="140"/>
+        <w:rPr>
+          <w:b/>
+          <w:b/>
+          <w:bCs/>
+        </w:rPr>
+      </w:pPr>
+      <w:r>
+        <w:rPr/>
+      </w:r>
+    </w:p>
+    <w:p>
+      <w:pPr>
+        <w:pStyle w:val="TextBody"/>
+        <w:spacing w:before="0" w:after="140"/>
+        <w:rPr>
+          <w:b/>
+          <w:b/>
+          <w:bCs/>
+        </w:rPr>
+      </w:pPr>
+      <w:r>
+        <w:rPr/>
+      </w:r>
+    </w:p>
+    <w:p>
+      <w:pPr>
+        <w:pStyle w:val="TextBody"/>
+        <w:spacing w:before="0" w:after="140"/>
+        <w:rPr>
+          <w:b/>
+          <w:b/>
+          <w:bCs/>
+        </w:rPr>
+      </w:pPr>
+      <w:r>
+        <w:rPr/>
+      </w:r>
+    </w:p>
+    <w:p>
+      <w:pPr>
+        <w:pStyle w:val="TextBody"/>
+        <w:spacing w:before="0" w:after="140"/>
+        <w:rPr>
+          <w:b/>
+          <w:b/>
+          <w:bCs/>
+        </w:rPr>
+      </w:pPr>
+      <w:r>
+        <w:rPr/>
+      </w:r>
+    </w:p>
+    <w:p>
+      <w:pPr>
+        <w:pStyle w:val="TextBody"/>
+        <w:spacing w:before="0" w:after="140"/>
+        <w:rPr>
+          <w:b/>
+          <w:b/>
+          <w:bCs/>
+        </w:rPr>
+      </w:pPr>
+      <w:r>
+        <w:rPr/>
+      </w:r>
+    </w:p>
+    <w:p>
+      <w:pPr>
+        <w:pStyle w:val="TextBody"/>
+        <w:spacing w:before="0" w:after="140"/>
+        <w:rPr>
+          <w:b/>
+          <w:b/>
+          <w:bCs/>
+        </w:rPr>
+      </w:pPr>
+      <w:r>
+        <w:rPr/>
+      </w:r>
+    </w:p>
+    <w:p>
+      <w:pPr>
+        <w:pStyle w:val="TextBody"/>
+        <w:spacing w:before="0" w:after="140"/>
+        <w:rPr>
+          <w:b/>
+          <w:b/>
+          <w:bCs/>
+        </w:rPr>
+      </w:pPr>
+      <w:r>
+        <w:rPr/>
+      </w:r>
+    </w:p>
+    <w:p>
+      <w:pPr>
+        <w:pStyle w:val="TextBody"/>
+        <w:spacing w:before="0" w:after="140"/>
+        <w:rPr>
+          <w:b/>
+          <w:b/>
+          <w:bCs/>
+        </w:rPr>
+      </w:pPr>
+      <w:r>
+        <w:rPr>
+          <w:b/>
+          <w:bCs/>
+        </w:rPr>
+        <w:t>18. Reverse Linked List (206 in LC)</w:t>
+      </w:r>
+    </w:p>
+    <w:p>
+      <w:pPr>
+        <w:pStyle w:val="TextBody"/>
+        <w:spacing w:before="0" w:after="140"/>
+        <w:rPr>
+          <w:b/>
+          <w:b/>
+          <w:bCs/>
+        </w:rPr>
+      </w:pPr>
+      <w:r>
+        <w:rPr>
+          <w:b w:val="false"/>
+          <w:bCs w:val="false"/>
+        </w:rPr>
+        <w:t>Given the </w:t>
+      </w:r>
+      <w:r>
+        <w:rPr>
+          <w:rStyle w:val="SourceText"/>
+          <w:b w:val="false"/>
+          <w:bCs w:val="false"/>
+        </w:rPr>
+        <w:t>head</w:t>
+      </w:r>
+      <w:r>
+        <w:rPr>
+          <w:b w:val="false"/>
+          <w:bCs w:val="false"/>
+        </w:rPr>
+        <w:t> of a singly linked list, reverse the list, and return </w:t>
+      </w:r>
+      <w:r>
+        <w:rPr>
+          <w:rStyle w:val="Emphasis"/>
+          <w:b w:val="false"/>
+          <w:bCs w:val="false"/>
+        </w:rPr>
+        <w:t>the reversed list</w:t>
+      </w:r>
+      <w:r>
+        <w:rPr>
+          <w:b w:val="false"/>
+          <w:bCs w:val="false"/>
+        </w:rPr>
+        <w:t>.</w:t>
+      </w:r>
+    </w:p>
+    <w:p>
+      <w:pPr>
+        <w:pStyle w:val="TextBody"/>
+        <w:pBdr/>
+        <w:rPr/>
+      </w:pPr>
+      <w:r>
+        <w:rPr>
+          <w:rStyle w:val="StrongEmphasis"/>
+        </w:rPr>
+        <w:t>Example 1:</w:t>
+      </w:r>
+    </w:p>
+    <w:p>
+      <w:pPr>
+        <w:pStyle w:val="TextBody"/>
+        <w:pBdr/>
+        <w:rPr>
+          <w:rStyle w:val="StrongEmphasis"/>
+        </w:rPr>
+      </w:pPr>
+      <w:r>
+        <w:rPr/>
+      </w:r>
+    </w:p>
+    <w:p>
+      <w:pPr>
+        <w:pStyle w:val="TextBody"/>
+        <w:pBdr/>
+        <w:rPr/>
+      </w:pPr>
+      <w:r>
+        <w:drawing>
+          <wp:anchor behindDoc="0" distT="0" distB="0" distL="0" distR="0" simplePos="0" locked="0" layoutInCell="0" allowOverlap="1" relativeHeight="13">
+            <wp:simplePos x="0" y="0"/>
+            <wp:positionH relativeFrom="column">
+              <wp:posOffset>3175</wp:posOffset>
+            </wp:positionH>
+            <wp:positionV relativeFrom="paragraph">
+              <wp:posOffset>-60325</wp:posOffset>
+            </wp:positionV>
+            <wp:extent cx="3428365" cy="1404620"/>
+            <wp:effectExtent l="0" t="0" r="0" b="0"/>
+            <wp:wrapSquare wrapText="largest"/>
+            <wp:docPr id="12" name="Image12" descr=""/>
+            <wp:cNvGraphicFramePr>
+              <a:graphicFrameLocks xmlns:a="http://schemas.openxmlformats.org/drawingml/2006/main" noChangeAspect="1"/>
+            </wp:cNvGraphicFramePr>
+            <a:graphic xmlns:a="http://schemas.openxmlformats.org/drawingml/2006/main">
+              <a:graphicData uri="http://schemas.openxmlformats.org/drawingml/2006/picture">
+                <pic:pic xmlns:pic="http://schemas.openxmlformats.org/drawingml/2006/picture">
+                  <pic:nvPicPr>
+                    <pic:cNvPr id="12" name="Image12" descr=""/>
+                    <pic:cNvPicPr>
+                      <a:picLocks noChangeAspect="1" noChangeArrowheads="1"/>
+                    </pic:cNvPicPr>
+                  </pic:nvPicPr>
+                  <pic:blipFill>
+                    <a:blip r:embed="rId15"/>
+                    <a:stretch>
+                      <a:fillRect/>
+                    </a:stretch>
+                  </pic:blipFill>
+                  <pic:spPr bwMode="auto">
+                    <a:xfrm>
+                      <a:off x="0" y="0"/>
+                      <a:ext cx="3428365" cy="1404620"/>
+                    </a:xfrm>
+                    <a:prstGeom prst="rect">
+                      <a:avLst/>
+                    </a:prstGeom>
+                  </pic:spPr>
+                </pic:pic>
+              </a:graphicData>
+            </a:graphic>
+          </wp:anchor>
+        </w:drawing>
+      </w:r>
+      <w:r>
+        <w:rPr>
+          <w:rStyle w:val="StrongEmphasis"/>
+        </w:rPr>
+        <w:t xml:space="preserve"> </w:t>
+      </w:r>
+    </w:p>
+    <w:p>
+      <w:pPr>
+        <w:pStyle w:val="TextBody"/>
+        <w:pBdr/>
+        <w:rPr>
+          <w:rStyle w:val="StrongEmphasis"/>
+        </w:rPr>
+      </w:pPr>
+      <w:r>
+        <w:rPr/>
+      </w:r>
+    </w:p>
+    <w:p>
+      <w:pPr>
+        <w:pStyle w:val="TextBody"/>
+        <w:pBdr/>
+        <w:rPr>
+          <w:rStyle w:val="StrongEmphasis"/>
+        </w:rPr>
+      </w:pPr>
+      <w:r>
+        <w:rPr/>
+      </w:r>
+    </w:p>
+    <w:p>
+      <w:pPr>
+        <w:pStyle w:val="TextBody"/>
+        <w:pBdr/>
+        <w:rPr>
+          <w:rStyle w:val="StrongEmphasis"/>
+        </w:rPr>
+      </w:pPr>
+      <w:r>
+        <w:rPr/>
+      </w:r>
+    </w:p>
+    <w:p>
+      <w:pPr>
+        <w:pStyle w:val="TextBody"/>
+        <w:pBdr/>
+        <w:rPr>
+          <w:rStyle w:val="StrongEmphasis"/>
+        </w:rPr>
+      </w:pPr>
+      <w:r>
+        <w:rPr/>
+      </w:r>
+    </w:p>
+    <w:p>
+      <w:pPr>
+        <w:pStyle w:val="PreformattedText"/>
+        <w:pBdr/>
+        <w:rPr/>
+      </w:pPr>
+      <w:r>
+        <w:rPr>
+          <w:rStyle w:val="StrongEmphasis"/>
+        </w:rPr>
+        <w:t>Input:</w:t>
+      </w:r>
+      <w:r>
+        <w:rPr>
+          <w:rStyle w:val="StrongEmphasis"/>
+        </w:rPr>
+        <w:t xml:space="preserve"> head = [1,2,3,4,5]</w:t>
+      </w:r>
+    </w:p>
+    <w:p>
+      <w:pPr>
+        <w:pStyle w:val="PreformattedText"/>
+        <w:pBdr/>
+        <w:spacing w:before="0" w:after="283"/>
+        <w:rPr/>
+      </w:pPr>
+      <w:r>
+        <w:rPr>
+          <w:rStyle w:val="StrongEmphasis"/>
+        </w:rPr>
+        <w:t>Output:</w:t>
+      </w:r>
+      <w:r>
+        <w:rPr/>
+        <w:t xml:space="preserve"> [5,4,3,2,1]</w:t>
+      </w:r>
+    </w:p>
+    <w:p>
+      <w:pPr>
+        <w:pStyle w:val="PreformattedText"/>
+        <w:pBdr/>
+        <w:spacing w:before="0" w:after="283"/>
+        <w:rPr/>
+      </w:pPr>
+      <w:r>
+        <w:drawing>
+          <wp:anchor behindDoc="0" distT="0" distB="0" distL="0" distR="0" simplePos="0" locked="0" layoutInCell="0" allowOverlap="1" relativeHeight="14">
+            <wp:simplePos x="0" y="0"/>
+            <wp:positionH relativeFrom="column">
+              <wp:posOffset>-82550</wp:posOffset>
+            </wp:positionH>
+            <wp:positionV relativeFrom="paragraph">
+              <wp:posOffset>310515</wp:posOffset>
+            </wp:positionV>
+            <wp:extent cx="1298575" cy="1583690"/>
+            <wp:effectExtent l="0" t="0" r="0" b="0"/>
+            <wp:wrapSquare wrapText="largest"/>
+            <wp:docPr id="13" name="Image13" descr=""/>
+            <wp:cNvGraphicFramePr>
+              <a:graphicFrameLocks xmlns:a="http://schemas.openxmlformats.org/drawingml/2006/main" noChangeAspect="1"/>
+            </wp:cNvGraphicFramePr>
+            <a:graphic xmlns:a="http://schemas.openxmlformats.org/drawingml/2006/main">
+              <a:graphicData uri="http://schemas.openxmlformats.org/drawingml/2006/picture">
+                <pic:pic xmlns:pic="http://schemas.openxmlformats.org/drawingml/2006/picture">
+                  <pic:nvPicPr>
+                    <pic:cNvPr id="13" name="Image13" descr=""/>
+                    <pic:cNvPicPr>
+                      <a:picLocks noChangeAspect="1" noChangeArrowheads="1"/>
+                    </pic:cNvPicPr>
+                  </pic:nvPicPr>
+                  <pic:blipFill>
+                    <a:blip r:embed="rId16"/>
+                    <a:stretch>
+                      <a:fillRect/>
+                    </a:stretch>
+                  </pic:blipFill>
+                  <pic:spPr bwMode="auto">
+                    <a:xfrm>
+                      <a:off x="0" y="0"/>
+                      <a:ext cx="1298575" cy="1583690"/>
+                    </a:xfrm>
+                    <a:prstGeom prst="rect">
+                      <a:avLst/>
+                    </a:prstGeom>
+                  </pic:spPr>
+                </pic:pic>
+              </a:graphicData>
+            </a:graphic>
+          </wp:anchor>
+        </w:drawing>
+      </w:r>
+      <w:r>
+        <w:rPr>
+          <w:rStyle w:val="StrongEmphasis"/>
+        </w:rPr>
+        <w:t>Example 2:</w:t>
+      </w:r>
+    </w:p>
+    <w:p>
+      <w:pPr>
+        <w:pStyle w:val="PreformattedText"/>
+        <w:pBdr/>
+        <w:spacing w:before="0" w:after="283"/>
+        <w:rPr>
+          <w:rStyle w:val="StrongEmphasis"/>
+        </w:rPr>
+      </w:pPr>
+      <w:r>
+        <w:rPr/>
+      </w:r>
+    </w:p>
+    <w:p>
+      <w:pPr>
+        <w:pStyle w:val="PreformattedText"/>
+        <w:pBdr/>
+        <w:spacing w:before="0" w:after="283"/>
+        <w:rPr>
+          <w:rStyle w:val="StrongEmphasis"/>
+        </w:rPr>
+      </w:pPr>
+      <w:r>
+        <w:rPr/>
+      </w:r>
+    </w:p>
+    <w:p>
+      <w:pPr>
+        <w:pStyle w:val="PreformattedText"/>
+        <w:pBdr/>
+        <w:spacing w:before="0" w:after="283"/>
+        <w:rPr>
+          <w:rStyle w:val="StrongEmphasis"/>
+        </w:rPr>
+      </w:pPr>
+      <w:r>
+        <w:rPr/>
+      </w:r>
+    </w:p>
+    <w:p>
+      <w:pPr>
+        <w:pStyle w:val="PreformattedText"/>
+        <w:pBdr/>
+        <w:spacing w:before="0" w:after="283"/>
+        <w:rPr>
+          <w:rStyle w:val="StrongEmphasis"/>
+        </w:rPr>
+      </w:pPr>
+      <w:r>
+        <w:rPr/>
+      </w:r>
+    </w:p>
+    <w:p>
+      <w:pPr>
+        <w:pStyle w:val="PreformattedText"/>
+        <w:pBdr/>
+        <w:spacing w:before="0" w:after="283"/>
+        <w:rPr>
+          <w:rStyle w:val="StrongEmphasis"/>
+        </w:rPr>
+      </w:pPr>
+      <w:r>
+        <w:rPr/>
+      </w:r>
+    </w:p>
+    <w:p>
+      <w:pPr>
+        <w:pStyle w:val="PreformattedText"/>
+        <w:pBdr/>
+        <w:spacing w:before="0" w:after="283"/>
+        <w:rPr>
+          <w:rStyle w:val="StrongEmphasis"/>
+        </w:rPr>
+      </w:pPr>
+      <w:r>
+        <w:rPr/>
+      </w:r>
+    </w:p>
+    <w:p>
+      <w:pPr>
+        <w:pStyle w:val="PreformattedText"/>
+        <w:pBdr/>
+        <w:spacing w:before="0" w:after="283"/>
+        <w:rPr/>
+      </w:pPr>
+      <w:r>
+        <w:rPr>
+          <w:rStyle w:val="StrongEmphasis"/>
+        </w:rPr>
+        <w:t>Input:</w:t>
+      </w:r>
+      <w:r>
+        <w:rPr>
+          <w:rStyle w:val="StrongEmphasis"/>
+        </w:rPr>
+        <w:t xml:space="preserve"> </w:t>
+      </w:r>
+      <w:r>
+        <w:rPr>
+          <w:rStyle w:val="StrongEmphasis"/>
+          <w:b w:val="false"/>
+          <w:bCs w:val="false"/>
+        </w:rPr>
+        <w:t>head = [1,2]</w:t>
+      </w:r>
+    </w:p>
+    <w:p>
+      <w:pPr>
+        <w:pStyle w:val="PreformattedText"/>
+        <w:pBdr/>
+        <w:spacing w:before="0" w:after="283"/>
+        <w:rPr/>
+      </w:pPr>
+      <w:r>
+        <w:rPr>
+          <w:rStyle w:val="StrongEmphasis"/>
+        </w:rPr>
+        <w:t>Output:</w:t>
+      </w:r>
+      <w:r>
+        <w:rPr/>
+        <w:t xml:space="preserve"> [2,1]</w:t>
+      </w:r>
+    </w:p>
+    <w:p>
+      <w:pPr>
+        <w:pStyle w:val="TextBody"/>
+        <w:pBdr/>
+        <w:rPr/>
+      </w:pPr>
+      <w:r>
+        <w:rPr>
+          <w:rStyle w:val="StrongEmphasis"/>
+        </w:rPr>
+        <w:t>Example 3:</w:t>
+      </w:r>
+    </w:p>
+    <w:p>
+      <w:pPr>
+        <w:pStyle w:val="PreformattedText"/>
+        <w:pBdr/>
+        <w:rPr/>
+      </w:pPr>
+      <w:r>
+        <w:rPr>
+          <w:rStyle w:val="StrongEmphasis"/>
+        </w:rPr>
+        <w:t>Input:</w:t>
+      </w:r>
+      <w:r>
+        <w:rPr/>
+        <w:t xml:space="preserve"> head = []</w:t>
+      </w:r>
+    </w:p>
+    <w:p>
+      <w:pPr>
+        <w:pStyle w:val="PreformattedText"/>
+        <w:pBdr/>
+        <w:spacing w:before="0" w:after="283"/>
+        <w:rPr/>
+      </w:pPr>
+      <w:r>
+        <w:rPr>
+          <w:rStyle w:val="StrongEmphasis"/>
+        </w:rPr>
+        <w:t>Output:</w:t>
+      </w:r>
+      <w:r>
+        <w:rPr/>
+        <w:t xml:space="preserve"> []</w:t>
+      </w:r>
+    </w:p>
+    <w:p>
+      <w:pPr>
+        <w:pStyle w:val="TextBody"/>
+        <w:pBdr/>
+        <w:spacing w:before="0" w:after="283"/>
+        <w:rPr/>
+      </w:pPr>
+      <w:r>
+        <w:rPr>
+          <w:rStyle w:val="StrongEmphasis"/>
+        </w:rPr>
+        <w:t>Constraints:</w:t>
+      </w:r>
+    </w:p>
+    <w:p>
+      <w:pPr>
+        <w:pStyle w:val="TextBody"/>
+        <w:numPr>
+          <w:ilvl w:val="0"/>
+          <w:numId w:val="20"/>
+        </w:numPr>
+        <w:pBdr/>
+        <w:tabs>
+          <w:tab w:val="clear" w:pos="709"/>
+          <w:tab w:val="left" w:pos="0" w:leader="none"/>
+        </w:tabs>
+        <w:spacing w:before="0" w:after="0"/>
+        <w:ind w:left="709" w:hanging="283"/>
+        <w:rPr/>
+      </w:pPr>
+      <w:r>
+        <w:rPr/>
+        <w:t>The number of nodes in the list is the range </w:t>
+      </w:r>
+      <w:r>
+        <w:rPr>
+          <w:rStyle w:val="SourceText"/>
+        </w:rPr>
+        <w:t>[0, 5000]</w:t>
+      </w:r>
+      <w:r>
+        <w:rPr/>
+        <w:t>.</w:t>
+      </w:r>
+    </w:p>
+    <w:p>
+      <w:pPr>
+        <w:pStyle w:val="TextBody"/>
+        <w:numPr>
+          <w:ilvl w:val="0"/>
+          <w:numId w:val="20"/>
+        </w:numPr>
+        <w:pBdr/>
+        <w:tabs>
+          <w:tab w:val="clear" w:pos="709"/>
+          <w:tab w:val="left" w:pos="0" w:leader="none"/>
+        </w:tabs>
+        <w:ind w:left="709" w:hanging="283"/>
+        <w:rPr/>
+      </w:pPr>
+      <w:r>
+        <w:rPr>
+          <w:rStyle w:val="SourceText"/>
+        </w:rPr>
+        <w:t>-5000 &lt;= Node.val &lt;= 5000</w:t>
+      </w:r>
+    </w:p>
+    <w:p>
+      <w:pPr>
+        <w:pStyle w:val="PreformattedText"/>
+        <w:pBdr/>
+        <w:spacing w:before="0" w:after="283"/>
+        <w:rPr>
+          <w:rStyle w:val="StrongEmphasis"/>
+        </w:rPr>
+      </w:pPr>
+      <w:r>
+        <w:rPr/>
+      </w:r>
+    </w:p>
+    <w:p>
+      <w:pPr>
+        <w:pStyle w:val="PreformattedText"/>
+        <w:pBdr/>
+        <w:spacing w:before="0" w:after="283"/>
+        <w:rPr>
+          <w:rStyle w:val="StrongEmphasis"/>
+        </w:rPr>
+      </w:pPr>
+      <w:r>
+        <w:rPr/>
+      </w:r>
+    </w:p>
+    <w:p>
+      <w:pPr>
+        <w:pStyle w:val="PreformattedText"/>
+        <w:pBdr/>
+        <w:spacing w:before="0" w:after="283"/>
+        <w:rPr>
+          <w:rStyle w:val="StrongEmphasis"/>
+        </w:rPr>
+      </w:pPr>
+      <w:r>
+        <w:rPr/>
+      </w:r>
+    </w:p>
+    <w:p>
+      <w:pPr>
+        <w:pStyle w:val="PreformattedText"/>
+        <w:pBdr/>
+        <w:spacing w:before="0" w:after="283"/>
+        <w:rPr>
+          <w:rStyle w:val="StrongEmphasis"/>
+        </w:rPr>
+      </w:pPr>
+      <w:r>
+        <w:rPr/>
+      </w:r>
+    </w:p>
+    <w:p>
+      <w:pPr>
+        <w:pStyle w:val="PreformattedText"/>
+        <w:pBdr/>
+        <w:spacing w:before="0" w:after="283"/>
+        <w:rPr>
+          <w:rStyle w:val="StrongEmphasis"/>
+        </w:rPr>
+      </w:pPr>
+      <w:r>
+        <w:rPr/>
+      </w:r>
+    </w:p>
+    <w:p>
+      <w:pPr>
+        <w:pStyle w:val="TextBody"/>
+        <w:pBdr/>
+        <w:spacing w:before="0" w:after="140"/>
+        <w:rPr>
+          <w:b/>
+          <w:b/>
+          <w:bCs/>
+        </w:rPr>
+      </w:pPr>
+      <w:r>
+        <w:rPr>
+          <w:rStyle w:val="StrongEmphasis"/>
+          <w:b/>
+          <w:bCs/>
+        </w:rPr>
+        <w:t>19. Majority Element (169 in LC)</w:t>
+      </w:r>
+    </w:p>
+    <w:p>
+      <w:pPr>
+        <w:pStyle w:val="TextBody"/>
+        <w:pBdr/>
+        <w:spacing w:before="0" w:after="140"/>
+        <w:rPr>
+          <w:b/>
+          <w:b/>
+          <w:bCs/>
+        </w:rPr>
+      </w:pPr>
+      <w:r>
+        <w:rPr>
+          <w:rStyle w:val="StrongEmphasis"/>
+          <w:b w:val="false"/>
+          <w:bCs w:val="false"/>
+        </w:rPr>
+        <w:t>Given an array </w:t>
+      </w:r>
+      <w:r>
+        <w:rPr>
+          <w:rStyle w:val="SourceText"/>
+          <w:b w:val="false"/>
+          <w:bCs w:val="false"/>
+        </w:rPr>
+        <w:t>nums</w:t>
+      </w:r>
+      <w:r>
+        <w:rPr>
+          <w:rStyle w:val="StrongEmphasis"/>
+          <w:b w:val="false"/>
+          <w:bCs w:val="false"/>
+        </w:rPr>
+        <w:t> of size </w:t>
+      </w:r>
+      <w:r>
+        <w:rPr>
+          <w:rStyle w:val="SourceText"/>
+          <w:b w:val="false"/>
+          <w:bCs w:val="false"/>
+        </w:rPr>
+        <w:t>n</w:t>
+      </w:r>
+      <w:r>
+        <w:rPr>
+          <w:rStyle w:val="StrongEmphasis"/>
+          <w:b w:val="false"/>
+          <w:bCs w:val="false"/>
+        </w:rPr>
+        <w:t>, return </w:t>
+      </w:r>
+      <w:r>
+        <w:rPr>
+          <w:rStyle w:val="Emphasis"/>
+          <w:b w:val="false"/>
+          <w:bCs w:val="false"/>
+        </w:rPr>
+        <w:t>the majority element</w:t>
+      </w:r>
+      <w:r>
+        <w:rPr>
+          <w:rStyle w:val="StrongEmphasis"/>
+          <w:b w:val="false"/>
+          <w:bCs w:val="false"/>
+        </w:rPr>
+        <w:t>.</w:t>
+      </w:r>
+    </w:p>
+    <w:p>
+      <w:pPr>
+        <w:pStyle w:val="TextBody"/>
+        <w:pBdr/>
+        <w:rPr/>
+      </w:pPr>
+      <w:r>
+        <w:rPr/>
+        <w:t>The majority element is the element that appears more than </w:t>
+      </w:r>
+      <w:r>
+        <w:rPr>
+          <w:rStyle w:val="SourceText"/>
+        </w:rPr>
+        <w:t>⌊n / 2⌋</w:t>
+      </w:r>
+      <w:r>
+        <w:rPr/>
+        <w:t> times. You may assume that the majority element always exists in the array.</w:t>
+      </w:r>
+    </w:p>
+    <w:p>
+      <w:pPr>
+        <w:pStyle w:val="TextBody"/>
+        <w:pBdr/>
+        <w:spacing w:before="0" w:after="140"/>
+        <w:rPr>
+          <w:b/>
+          <w:b/>
+          <w:bCs/>
+        </w:rPr>
+      </w:pPr>
+      <w:r>
+        <w:rPr>
+          <w:rStyle w:val="StrongEmphasis"/>
+        </w:rPr>
+        <w:t>Example 1:</w:t>
+      </w:r>
+    </w:p>
+    <w:p>
+      <w:pPr>
+        <w:pStyle w:val="PreformattedText"/>
+        <w:pBdr/>
+        <w:rPr/>
+      </w:pPr>
+      <w:r>
+        <w:rPr>
+          <w:rStyle w:val="StrongEmphasis"/>
+        </w:rPr>
+        <w:t>Input:</w:t>
+      </w:r>
+      <w:r>
+        <w:rPr/>
+        <w:t xml:space="preserve"> nums = [3,2,3]</w:t>
+      </w:r>
+    </w:p>
+    <w:p>
+      <w:pPr>
+        <w:pStyle w:val="PreformattedText"/>
+        <w:pBdr/>
+        <w:spacing w:before="0" w:after="283"/>
+        <w:rPr/>
+      </w:pPr>
+      <w:r>
+        <w:rPr>
+          <w:rStyle w:val="StrongEmphasis"/>
+        </w:rPr>
+        <w:t>Output:</w:t>
+      </w:r>
+      <w:r>
+        <w:rPr/>
+        <w:t xml:space="preserve"> 3</w:t>
+      </w:r>
+    </w:p>
+    <w:p>
+      <w:pPr>
+        <w:pStyle w:val="TextBody"/>
+        <w:pBdr/>
+        <w:rPr/>
+      </w:pPr>
+      <w:r>
+        <w:rPr>
+          <w:rStyle w:val="StrongEmphasis"/>
+        </w:rPr>
+        <w:t>Example 2:</w:t>
+      </w:r>
+    </w:p>
+    <w:p>
+      <w:pPr>
+        <w:pStyle w:val="PreformattedText"/>
+        <w:pBdr/>
+        <w:rPr/>
+      </w:pPr>
+      <w:r>
+        <w:rPr>
+          <w:rStyle w:val="StrongEmphasis"/>
+        </w:rPr>
+        <w:t>Input:</w:t>
+      </w:r>
+      <w:r>
+        <w:rPr/>
+        <w:t xml:space="preserve"> nums = [2,2,1,1,1,2,2]</w:t>
+      </w:r>
+    </w:p>
+    <w:p>
+      <w:pPr>
+        <w:pStyle w:val="PreformattedText"/>
+        <w:pBdr/>
+        <w:spacing w:before="0" w:after="283"/>
+        <w:rPr/>
+      </w:pPr>
+      <w:r>
+        <w:rPr>
+          <w:rStyle w:val="StrongEmphasis"/>
+        </w:rPr>
+        <w:t>Output:</w:t>
+      </w:r>
+      <w:r>
+        <w:rPr/>
+        <w:t xml:space="preserve"> 2</w:t>
+      </w:r>
+    </w:p>
+    <w:p>
+      <w:pPr>
+        <w:pStyle w:val="TextBody"/>
+        <w:pBdr/>
+        <w:rPr/>
+      </w:pPr>
+      <w:r>
+        <w:rPr/>
+        <w:t> </w:t>
+      </w:r>
+    </w:p>
+    <w:p>
+      <w:pPr>
+        <w:pStyle w:val="TextBody"/>
+        <w:pBdr/>
+        <w:rPr/>
+      </w:pPr>
+      <w:r>
+        <w:rPr>
+          <w:rStyle w:val="StrongEmphasis"/>
+        </w:rPr>
+        <w:t>Constraints:</w:t>
+      </w:r>
+    </w:p>
+    <w:p>
+      <w:pPr>
+        <w:pStyle w:val="TextBody"/>
+        <w:numPr>
+          <w:ilvl w:val="0"/>
+          <w:numId w:val="21"/>
+        </w:numPr>
+        <w:pBdr/>
+        <w:tabs>
+          <w:tab w:val="clear" w:pos="709"/>
+          <w:tab w:val="left" w:pos="0" w:leader="none"/>
+        </w:tabs>
+        <w:spacing w:before="0" w:after="0"/>
+        <w:ind w:left="709" w:hanging="283"/>
+        <w:rPr/>
+      </w:pPr>
+      <w:r>
+        <w:rPr>
+          <w:rStyle w:val="SourceText"/>
+        </w:rPr>
+        <w:t>n == nums.length</w:t>
+      </w:r>
+    </w:p>
+    <w:p>
+      <w:pPr>
+        <w:pStyle w:val="TextBody"/>
+        <w:numPr>
+          <w:ilvl w:val="0"/>
+          <w:numId w:val="21"/>
+        </w:numPr>
+        <w:pBdr/>
+        <w:tabs>
+          <w:tab w:val="clear" w:pos="709"/>
+          <w:tab w:val="left" w:pos="0" w:leader="none"/>
+        </w:tabs>
+        <w:spacing w:before="0" w:after="0"/>
+        <w:ind w:left="709" w:hanging="283"/>
+        <w:rPr/>
+      </w:pPr>
+      <w:r>
+        <w:rPr>
+          <w:rStyle w:val="SourceText"/>
+        </w:rPr>
+        <w:t>1 &lt;= n &lt;= 5 * 10</w:t>
+      </w:r>
+      <w:r>
+        <w:rPr>
+          <w:rStyle w:val="SourceText"/>
+        </w:rPr>
+        <w:t>4</w:t>
+      </w:r>
+    </w:p>
+    <w:p>
+      <w:pPr>
+        <w:pStyle w:val="TextBody"/>
+        <w:numPr>
+          <w:ilvl w:val="0"/>
+          <w:numId w:val="21"/>
+        </w:numPr>
+        <w:pBdr/>
+        <w:tabs>
+          <w:tab w:val="clear" w:pos="709"/>
+          <w:tab w:val="left" w:pos="0" w:leader="none"/>
+        </w:tabs>
+        <w:ind w:left="709" w:hanging="283"/>
+        <w:rPr/>
+      </w:pPr>
+      <w:r>
+        <w:rPr>
+          <w:rStyle w:val="SourceText"/>
+        </w:rPr>
+        <w:t>-10</w:t>
+      </w:r>
+      <w:r>
+        <w:rPr>
+          <w:rStyle w:val="SourceText"/>
+        </w:rPr>
+        <w:t>9</w:t>
+      </w:r>
+      <w:r>
+        <w:rPr>
+          <w:rStyle w:val="SourceText"/>
+        </w:rPr>
+        <w:t xml:space="preserve"> &lt;= nums[i] &lt;= 10</w:t>
+      </w:r>
+      <w:r>
+        <w:rPr>
+          <w:rStyle w:val="SourceText"/>
+        </w:rPr>
+        <w:t>9</w:t>
+      </w:r>
+    </w:p>
+    <w:p>
+      <w:pPr>
+        <w:pStyle w:val="TextBody"/>
+        <w:pBdr/>
+        <w:rPr/>
+      </w:pPr>
+      <w:r>
+        <w:rPr/>
+        <w:t> </w:t>
+      </w:r>
+    </w:p>
+    <w:p>
+      <w:pPr>
+        <w:pStyle w:val="TextBody"/>
+        <w:widowControl/>
+        <w:spacing w:before="0" w:after="140"/>
+        <w:ind w:left="0" w:right="0" w:hanging="0"/>
+        <w:rPr>
+          <w:rStyle w:val="StrongEmphasis"/>
+          <w:b/>
+          <w:b/>
+          <w:bCs/>
+        </w:rPr>
+      </w:pPr>
+      <w:r>
+        <w:rPr>
+          <w:rStyle w:val="StrongEmphasis"/>
+        </w:rPr>
+        <w:t>Follow-up:</w:t>
+      </w:r>
+      <w:r>
+        <w:rPr>
+          <w:caps w:val="false"/>
+          <w:smallCaps w:val="false"/>
+          <w:color w:val="262626"/>
+          <w:spacing w:val="0"/>
+        </w:rPr>
+        <w:t> </w:t>
+      </w:r>
+      <w:r>
+        <w:rPr>
+          <w:rFonts w:ascii="apple-system;BlinkMacSystemFont;Segoe UI;Helvetica;Arial;sans-serif;Apple Color Emoji;Segoe UI Emoji;Segoe UI Symbol" w:hAnsi="apple-system;BlinkMacSystemFont;Segoe UI;Helvetica;Arial;sans-serif;Apple Color Emoji;Segoe UI Emoji;Segoe UI Symbol"/>
+          <w:b w:val="false"/>
+          <w:i w:val="false"/>
+          <w:caps w:val="false"/>
+          <w:smallCaps w:val="false"/>
+          <w:color w:val="262626"/>
+          <w:spacing w:val="0"/>
+          <w:sz w:val="21"/>
+        </w:rPr>
+        <w:t>Could you solve the problem in linear time and in </w:t>
+      </w:r>
+      <w:r>
+        <w:rPr>
+          <w:rStyle w:val="SourceText"/>
+        </w:rPr>
+        <w:t>O(1)</w:t>
+      </w:r>
+      <w:r>
+        <w:rPr>
+          <w:caps w:val="false"/>
+          <w:smallCaps w:val="false"/>
+          <w:color w:val="262626"/>
+          <w:spacing w:val="0"/>
+        </w:rPr>
+        <w:t> </w:t>
+      </w:r>
+      <w:r>
+        <w:rPr>
+          <w:rFonts w:ascii="apple-system;BlinkMacSystemFont;Segoe UI;Helvetica;Arial;sans-serif;Apple Color Emoji;Segoe UI Emoji;Segoe UI Symbol" w:hAnsi="apple-system;BlinkMacSystemFont;Segoe UI;Helvetica;Arial;sans-serif;Apple Color Emoji;Segoe UI Emoji;Segoe UI Symbol"/>
+          <w:b w:val="false"/>
+          <w:i w:val="false"/>
+          <w:caps w:val="false"/>
+          <w:smallCaps w:val="false"/>
+          <w:color w:val="262626"/>
+          <w:spacing w:val="0"/>
+          <w:sz w:val="21"/>
+        </w:rPr>
+        <w:t>space?</w:t>
       </w:r>
     </w:p>
     <w:sectPr>
@@ -16814,6 +18017,280 @@
     </w:lvl>
   </w:abstractNum>
   <w:abstractNum w:abstractNumId="20">
+    <w:lvl w:ilvl="0">
+      <w:start w:val="1"/>
+      <w:numFmt w:val="bullet"/>
+      <w:lvlText w:val=""/>
+      <w:lvlJc w:val="left"/>
+      <w:pPr>
+        <w:tabs>
+          <w:tab w:val="num" w:pos="709"/>
+        </w:tabs>
+        <w:ind w:left="709" w:hanging="283"/>
+      </w:pPr>
+      <w:rPr>
+        <w:rFonts w:ascii="Symbol" w:hAnsi="Symbol" w:cs="Symbol" w:hint="default"/>
+      </w:rPr>
+    </w:lvl>
+    <w:lvl w:ilvl="1">
+      <w:start w:val="1"/>
+      <w:numFmt w:val="bullet"/>
+      <w:lvlText w:val=""/>
+      <w:lvlJc w:val="left"/>
+      <w:pPr>
+        <w:tabs>
+          <w:tab w:val="num" w:pos="1418"/>
+        </w:tabs>
+        <w:ind w:left="1418" w:hanging="283"/>
+      </w:pPr>
+      <w:rPr>
+        <w:rFonts w:ascii="Symbol" w:hAnsi="Symbol" w:cs="Symbol" w:hint="default"/>
+      </w:rPr>
+    </w:lvl>
+    <w:lvl w:ilvl="2">
+      <w:start w:val="1"/>
+      <w:numFmt w:val="bullet"/>
+      <w:lvlText w:val=""/>
+      <w:lvlJc w:val="left"/>
+      <w:pPr>
+        <w:tabs>
+          <w:tab w:val="num" w:pos="2127"/>
+        </w:tabs>
+        <w:ind w:left="2127" w:hanging="283"/>
+      </w:pPr>
+      <w:rPr>
+        <w:rFonts w:ascii="Symbol" w:hAnsi="Symbol" w:cs="Symbol" w:hint="default"/>
+      </w:rPr>
+    </w:lvl>
+    <w:lvl w:ilvl="3">
+      <w:start w:val="1"/>
+      <w:numFmt w:val="bullet"/>
+      <w:lvlText w:val=""/>
+      <w:lvlJc w:val="left"/>
+      <w:pPr>
+        <w:tabs>
+          <w:tab w:val="num" w:pos="2836"/>
+        </w:tabs>
+        <w:ind w:left="2836" w:hanging="283"/>
+      </w:pPr>
+      <w:rPr>
+        <w:rFonts w:ascii="Symbol" w:hAnsi="Symbol" w:cs="Symbol" w:hint="default"/>
+      </w:rPr>
+    </w:lvl>
+    <w:lvl w:ilvl="4">
+      <w:start w:val="1"/>
+      <w:numFmt w:val="bullet"/>
+      <w:lvlText w:val=""/>
+      <w:lvlJc w:val="left"/>
+      <w:pPr>
+        <w:tabs>
+          <w:tab w:val="num" w:pos="3545"/>
+        </w:tabs>
+        <w:ind w:left="3545" w:hanging="283"/>
+      </w:pPr>
+      <w:rPr>
+        <w:rFonts w:ascii="Symbol" w:hAnsi="Symbol" w:cs="Symbol" w:hint="default"/>
+      </w:rPr>
+    </w:lvl>
+    <w:lvl w:ilvl="5">
+      <w:start w:val="1"/>
+      <w:numFmt w:val="bullet"/>
+      <w:lvlText w:val=""/>
+      <w:lvlJc w:val="left"/>
+      <w:pPr>
+        <w:tabs>
+          <w:tab w:val="num" w:pos="4254"/>
+        </w:tabs>
+        <w:ind w:left="4254" w:hanging="283"/>
+      </w:pPr>
+      <w:rPr>
+        <w:rFonts w:ascii="Symbol" w:hAnsi="Symbol" w:cs="Symbol" w:hint="default"/>
+      </w:rPr>
+    </w:lvl>
+    <w:lvl w:ilvl="6">
+      <w:start w:val="1"/>
+      <w:numFmt w:val="bullet"/>
+      <w:lvlText w:val=""/>
+      <w:lvlJc w:val="left"/>
+      <w:pPr>
+        <w:tabs>
+          <w:tab w:val="num" w:pos="4963"/>
+        </w:tabs>
+        <w:ind w:left="4963" w:hanging="283"/>
+      </w:pPr>
+      <w:rPr>
+        <w:rFonts w:ascii="Symbol" w:hAnsi="Symbol" w:cs="Symbol" w:hint="default"/>
+      </w:rPr>
+    </w:lvl>
+    <w:lvl w:ilvl="7">
+      <w:start w:val="1"/>
+      <w:numFmt w:val="bullet"/>
+      <w:lvlText w:val=""/>
+      <w:lvlJc w:val="left"/>
+      <w:pPr>
+        <w:tabs>
+          <w:tab w:val="num" w:pos="5672"/>
+        </w:tabs>
+        <w:ind w:left="5672" w:hanging="283"/>
+      </w:pPr>
+      <w:rPr>
+        <w:rFonts w:ascii="Symbol" w:hAnsi="Symbol" w:cs="Symbol" w:hint="default"/>
+      </w:rPr>
+    </w:lvl>
+    <w:lvl w:ilvl="8">
+      <w:start w:val="1"/>
+      <w:numFmt w:val="bullet"/>
+      <w:lvlText w:val=""/>
+      <w:lvlJc w:val="left"/>
+      <w:pPr>
+        <w:tabs>
+          <w:tab w:val="num" w:pos="6381"/>
+        </w:tabs>
+        <w:ind w:left="6381" w:hanging="283"/>
+      </w:pPr>
+      <w:rPr>
+        <w:rFonts w:ascii="Symbol" w:hAnsi="Symbol" w:cs="Symbol" w:hint="default"/>
+      </w:rPr>
+    </w:lvl>
+  </w:abstractNum>
+  <w:abstractNum w:abstractNumId="21">
+    <w:lvl w:ilvl="0">
+      <w:start w:val="1"/>
+      <w:numFmt w:val="bullet"/>
+      <w:lvlText w:val=""/>
+      <w:lvlJc w:val="left"/>
+      <w:pPr>
+        <w:tabs>
+          <w:tab w:val="num" w:pos="709"/>
+        </w:tabs>
+        <w:ind w:left="709" w:hanging="283"/>
+      </w:pPr>
+      <w:rPr>
+        <w:rFonts w:ascii="Symbol" w:hAnsi="Symbol" w:cs="Symbol" w:hint="default"/>
+      </w:rPr>
+    </w:lvl>
+    <w:lvl w:ilvl="1">
+      <w:start w:val="1"/>
+      <w:numFmt w:val="bullet"/>
+      <w:lvlText w:val=""/>
+      <w:lvlJc w:val="left"/>
+      <w:pPr>
+        <w:tabs>
+          <w:tab w:val="num" w:pos="1418"/>
+        </w:tabs>
+        <w:ind w:left="1418" w:hanging="283"/>
+      </w:pPr>
+      <w:rPr>
+        <w:rFonts w:ascii="Symbol" w:hAnsi="Symbol" w:cs="Symbol" w:hint="default"/>
+      </w:rPr>
+    </w:lvl>
+    <w:lvl w:ilvl="2">
+      <w:start w:val="1"/>
+      <w:numFmt w:val="bullet"/>
+      <w:lvlText w:val=""/>
+      <w:lvlJc w:val="left"/>
+      <w:pPr>
+        <w:tabs>
+          <w:tab w:val="num" w:pos="2127"/>
+        </w:tabs>
+        <w:ind w:left="2127" w:hanging="283"/>
+      </w:pPr>
+      <w:rPr>
+        <w:rFonts w:ascii="Symbol" w:hAnsi="Symbol" w:cs="Symbol" w:hint="default"/>
+      </w:rPr>
+    </w:lvl>
+    <w:lvl w:ilvl="3">
+      <w:start w:val="1"/>
+      <w:numFmt w:val="bullet"/>
+      <w:lvlText w:val=""/>
+      <w:lvlJc w:val="left"/>
+      <w:pPr>
+        <w:tabs>
+          <w:tab w:val="num" w:pos="2836"/>
+        </w:tabs>
+        <w:ind w:left="2836" w:hanging="283"/>
+      </w:pPr>
+      <w:rPr>
+        <w:rFonts w:ascii="Symbol" w:hAnsi="Symbol" w:cs="Symbol" w:hint="default"/>
+      </w:rPr>
+    </w:lvl>
+    <w:lvl w:ilvl="4">
+      <w:start w:val="1"/>
+      <w:numFmt w:val="bullet"/>
+      <w:lvlText w:val=""/>
+      <w:lvlJc w:val="left"/>
+      <w:pPr>
+        <w:tabs>
+          <w:tab w:val="num" w:pos="3545"/>
+        </w:tabs>
+        <w:ind w:left="3545" w:hanging="283"/>
+      </w:pPr>
+      <w:rPr>
+        <w:rFonts w:ascii="Symbol" w:hAnsi="Symbol" w:cs="Symbol" w:hint="default"/>
+      </w:rPr>
+    </w:lvl>
+    <w:lvl w:ilvl="5">
+      <w:start w:val="1"/>
+      <w:numFmt w:val="bullet"/>
+      <w:lvlText w:val=""/>
+      <w:lvlJc w:val="left"/>
+      <w:pPr>
+        <w:tabs>
+          <w:tab w:val="num" w:pos="4254"/>
+        </w:tabs>
+        <w:ind w:left="4254" w:hanging="283"/>
+      </w:pPr>
+      <w:rPr>
+        <w:rFonts w:ascii="Symbol" w:hAnsi="Symbol" w:cs="Symbol" w:hint="default"/>
+      </w:rPr>
+    </w:lvl>
+    <w:lvl w:ilvl="6">
+      <w:start w:val="1"/>
+      <w:numFmt w:val="bullet"/>
+      <w:lvlText w:val=""/>
+      <w:lvlJc w:val="left"/>
+      <w:pPr>
+        <w:tabs>
+          <w:tab w:val="num" w:pos="4963"/>
+        </w:tabs>
+        <w:ind w:left="4963" w:hanging="283"/>
+      </w:pPr>
+      <w:rPr>
+        <w:rFonts w:ascii="Symbol" w:hAnsi="Symbol" w:cs="Symbol" w:hint="default"/>
+      </w:rPr>
+    </w:lvl>
+    <w:lvl w:ilvl="7">
+      <w:start w:val="1"/>
+      <w:numFmt w:val="bullet"/>
+      <w:lvlText w:val=""/>
+      <w:lvlJc w:val="left"/>
+      <w:pPr>
+        <w:tabs>
+          <w:tab w:val="num" w:pos="5672"/>
+        </w:tabs>
+        <w:ind w:left="5672" w:hanging="283"/>
+      </w:pPr>
+      <w:rPr>
+        <w:rFonts w:ascii="Symbol" w:hAnsi="Symbol" w:cs="Symbol" w:hint="default"/>
+      </w:rPr>
+    </w:lvl>
+    <w:lvl w:ilvl="8">
+      <w:start w:val="1"/>
+      <w:numFmt w:val="bullet"/>
+      <w:lvlText w:val=""/>
+      <w:lvlJc w:val="left"/>
+      <w:pPr>
+        <w:tabs>
+          <w:tab w:val="num" w:pos="6381"/>
+        </w:tabs>
+        <w:ind w:left="6381" w:hanging="283"/>
+      </w:pPr>
+      <w:rPr>
+        <w:rFonts w:ascii="Symbol" w:hAnsi="Symbol" w:cs="Symbol" w:hint="default"/>
+      </w:rPr>
+    </w:lvl>
+  </w:abstractNum>
+  <w:abstractNum w:abstractNumId="22">
     <w:lvl w:ilvl="0">
       <w:start w:val="1"/>
       <w:numFmt w:val="none"/>
@@ -16991,6 +18468,12 @@
   </w:num>
   <w:num w:numId="20">
     <w:abstractNumId w:val="20"/>
+  </w:num>
+  <w:num w:numId="21">
+    <w:abstractNumId w:val="21"/>
+  </w:num>
+  <w:num w:numId="22">
+    <w:abstractNumId w:val="22"/>
   </w:num>
 </w:numbering>
 </file>

</xml_diff>

<commit_message>
Added the solutions for Add Binary and Diameter of Binary Tree questions
</commit_message>
<xml_diff>
--- a/Grind75_Questions.docx
+++ b/Grind75_Questions.docx
@@ -14181,231 +14181,282 @@
         </w:rPr>
       </w:pPr>
       <w:r>
-        <w:rPr/>
-      </w:r>
-    </w:p>
-    <w:p>
-      <w:pPr>
-        <w:pStyle w:val="TextBody"/>
-        <w:spacing w:before="0" w:after="140"/>
-        <w:rPr>
-          <w:b/>
-          <w:b/>
-          <w:bCs/>
-        </w:rPr>
-      </w:pPr>
-      <w:r>
-        <w:rPr/>
-      </w:r>
-    </w:p>
-    <w:p>
-      <w:pPr>
-        <w:pStyle w:val="TextBody"/>
-        <w:spacing w:before="0" w:after="140"/>
-        <w:rPr>
-          <w:b/>
-          <w:b/>
-          <w:bCs/>
-        </w:rPr>
-      </w:pPr>
-      <w:r>
-        <w:rPr/>
-      </w:r>
-    </w:p>
-    <w:p>
-      <w:pPr>
-        <w:pStyle w:val="TextBody"/>
-        <w:spacing w:before="0" w:after="140"/>
-        <w:rPr>
-          <w:b/>
-          <w:b/>
-          <w:bCs/>
-        </w:rPr>
-      </w:pPr>
-      <w:r>
-        <w:rPr/>
-      </w:r>
-    </w:p>
-    <w:p>
-      <w:pPr>
-        <w:pStyle w:val="TextBody"/>
-        <w:spacing w:before="0" w:after="140"/>
-        <w:rPr>
-          <w:b/>
-          <w:b/>
-          <w:bCs/>
-        </w:rPr>
-      </w:pPr>
-      <w:r>
-        <w:rPr/>
-      </w:r>
-    </w:p>
-    <w:p>
-      <w:pPr>
-        <w:pStyle w:val="TextBody"/>
-        <w:spacing w:before="0" w:after="140"/>
-        <w:rPr>
-          <w:b/>
-          <w:b/>
-          <w:bCs/>
-        </w:rPr>
-      </w:pPr>
-      <w:r>
-        <w:rPr/>
-      </w:r>
-    </w:p>
-    <w:p>
-      <w:pPr>
-        <w:pStyle w:val="TextBody"/>
-        <w:spacing w:before="0" w:after="140"/>
-        <w:rPr>
-          <w:b/>
-          <w:b/>
-          <w:bCs/>
-        </w:rPr>
-      </w:pPr>
-      <w:r>
-        <w:rPr/>
-      </w:r>
-    </w:p>
-    <w:p>
-      <w:pPr>
-        <w:pStyle w:val="TextBody"/>
-        <w:spacing w:before="0" w:after="140"/>
-        <w:rPr>
-          <w:b/>
-          <w:b/>
-          <w:bCs/>
-        </w:rPr>
-      </w:pPr>
-      <w:r>
-        <w:rPr/>
-      </w:r>
-    </w:p>
-    <w:p>
-      <w:pPr>
-        <w:pStyle w:val="TextBody"/>
-        <w:spacing w:before="0" w:after="140"/>
-        <w:rPr>
-          <w:b/>
-          <w:b/>
-          <w:bCs/>
-        </w:rPr>
-      </w:pPr>
-      <w:r>
-        <w:rPr/>
-      </w:r>
-    </w:p>
-    <w:p>
-      <w:pPr>
-        <w:pStyle w:val="TextBody"/>
-        <w:spacing w:before="0" w:after="140"/>
-        <w:rPr>
-          <w:b/>
-          <w:b/>
-          <w:bCs/>
-        </w:rPr>
-      </w:pPr>
-      <w:r>
-        <w:rPr/>
-      </w:r>
-    </w:p>
-    <w:p>
-      <w:pPr>
-        <w:pStyle w:val="TextBody"/>
-        <w:spacing w:before="0" w:after="140"/>
-        <w:rPr>
-          <w:b/>
-          <w:b/>
-          <w:bCs/>
-        </w:rPr>
-      </w:pPr>
-      <w:r>
-        <w:rPr/>
-      </w:r>
-    </w:p>
-    <w:p>
-      <w:pPr>
-        <w:pStyle w:val="TextBody"/>
-        <w:spacing w:before="0" w:after="140"/>
-        <w:rPr>
-          <w:b/>
-          <w:b/>
-          <w:bCs/>
-        </w:rPr>
-      </w:pPr>
-      <w:r>
-        <w:rPr/>
-      </w:r>
-    </w:p>
-    <w:p>
-      <w:pPr>
-        <w:pStyle w:val="TextBody"/>
-        <w:spacing w:before="0" w:after="140"/>
-        <w:rPr>
-          <w:b/>
-          <w:b/>
-          <w:bCs/>
-        </w:rPr>
-      </w:pPr>
-      <w:r>
-        <w:rPr/>
-      </w:r>
-    </w:p>
-    <w:p>
-      <w:pPr>
-        <w:pStyle w:val="TextBody"/>
-        <w:spacing w:before="0" w:after="140"/>
-        <w:rPr>
-          <w:b/>
-          <w:b/>
-          <w:bCs/>
-        </w:rPr>
-      </w:pPr>
-      <w:r>
-        <w:rPr/>
-      </w:r>
-    </w:p>
-    <w:p>
-      <w:pPr>
-        <w:pStyle w:val="TextBody"/>
-        <w:spacing w:before="0" w:after="140"/>
-        <w:rPr>
-          <w:b/>
-          <w:b/>
-          <w:bCs/>
-        </w:rPr>
-      </w:pPr>
-      <w:r>
-        <w:rPr/>
-      </w:r>
-    </w:p>
-    <w:p>
-      <w:pPr>
-        <w:pStyle w:val="TextBody"/>
-        <w:spacing w:before="0" w:after="140"/>
-        <w:rPr>
-          <w:b/>
-          <w:b/>
-          <w:bCs/>
-        </w:rPr>
-      </w:pPr>
-      <w:r>
-        <w:rPr/>
-      </w:r>
-    </w:p>
-    <w:p>
-      <w:pPr>
-        <w:pStyle w:val="TextBody"/>
-        <w:spacing w:before="0" w:after="140"/>
-        <w:rPr>
-          <w:b/>
-          <w:b/>
-          <w:bCs/>
-        </w:rPr>
-      </w:pPr>
-      <w:r>
-        <w:rPr/>
+        <w:rPr>
+          <w:b/>
+          <w:bCs/>
+        </w:rPr>
+      </w:r>
+    </w:p>
+    <w:p>
+      <w:pPr>
+        <w:pStyle w:val="TextBody"/>
+        <w:spacing w:before="0" w:after="140"/>
+        <w:rPr>
+          <w:b/>
+          <w:b/>
+          <w:bCs/>
+        </w:rPr>
+      </w:pPr>
+      <w:r>
+        <w:rPr>
+          <w:b/>
+          <w:bCs/>
+        </w:rPr>
+      </w:r>
+    </w:p>
+    <w:p>
+      <w:pPr>
+        <w:pStyle w:val="TextBody"/>
+        <w:spacing w:before="0" w:after="140"/>
+        <w:rPr>
+          <w:b/>
+          <w:b/>
+          <w:bCs/>
+        </w:rPr>
+      </w:pPr>
+      <w:r>
+        <w:rPr>
+          <w:b/>
+          <w:bCs/>
+        </w:rPr>
+      </w:r>
+    </w:p>
+    <w:p>
+      <w:pPr>
+        <w:pStyle w:val="TextBody"/>
+        <w:spacing w:before="0" w:after="140"/>
+        <w:rPr>
+          <w:b/>
+          <w:b/>
+          <w:bCs/>
+        </w:rPr>
+      </w:pPr>
+      <w:r>
+        <w:rPr>
+          <w:b/>
+          <w:bCs/>
+        </w:rPr>
+      </w:r>
+    </w:p>
+    <w:p>
+      <w:pPr>
+        <w:pStyle w:val="TextBody"/>
+        <w:spacing w:before="0" w:after="140"/>
+        <w:rPr>
+          <w:b/>
+          <w:b/>
+          <w:bCs/>
+        </w:rPr>
+      </w:pPr>
+      <w:r>
+        <w:rPr>
+          <w:b/>
+          <w:bCs/>
+        </w:rPr>
+      </w:r>
+    </w:p>
+    <w:p>
+      <w:pPr>
+        <w:pStyle w:val="TextBody"/>
+        <w:spacing w:before="0" w:after="140"/>
+        <w:rPr>
+          <w:b/>
+          <w:b/>
+          <w:bCs/>
+        </w:rPr>
+      </w:pPr>
+      <w:r>
+        <w:rPr>
+          <w:b/>
+          <w:bCs/>
+        </w:rPr>
+      </w:r>
+    </w:p>
+    <w:p>
+      <w:pPr>
+        <w:pStyle w:val="TextBody"/>
+        <w:spacing w:before="0" w:after="140"/>
+        <w:rPr>
+          <w:b/>
+          <w:b/>
+          <w:bCs/>
+        </w:rPr>
+      </w:pPr>
+      <w:r>
+        <w:rPr>
+          <w:b/>
+          <w:bCs/>
+        </w:rPr>
+      </w:r>
+    </w:p>
+    <w:p>
+      <w:pPr>
+        <w:pStyle w:val="TextBody"/>
+        <w:spacing w:before="0" w:after="140"/>
+        <w:rPr>
+          <w:b/>
+          <w:b/>
+          <w:bCs/>
+        </w:rPr>
+      </w:pPr>
+      <w:r>
+        <w:rPr>
+          <w:b/>
+          <w:bCs/>
+        </w:rPr>
+      </w:r>
+    </w:p>
+    <w:p>
+      <w:pPr>
+        <w:pStyle w:val="TextBody"/>
+        <w:spacing w:before="0" w:after="140"/>
+        <w:rPr>
+          <w:b/>
+          <w:b/>
+          <w:bCs/>
+        </w:rPr>
+      </w:pPr>
+      <w:r>
+        <w:rPr>
+          <w:b/>
+          <w:bCs/>
+        </w:rPr>
+      </w:r>
+    </w:p>
+    <w:p>
+      <w:pPr>
+        <w:pStyle w:val="TextBody"/>
+        <w:spacing w:before="0" w:after="140"/>
+        <w:rPr>
+          <w:b/>
+          <w:b/>
+          <w:bCs/>
+        </w:rPr>
+      </w:pPr>
+      <w:r>
+        <w:rPr>
+          <w:b/>
+          <w:bCs/>
+        </w:rPr>
+      </w:r>
+    </w:p>
+    <w:p>
+      <w:pPr>
+        <w:pStyle w:val="TextBody"/>
+        <w:spacing w:before="0" w:after="140"/>
+        <w:rPr>
+          <w:b/>
+          <w:b/>
+          <w:bCs/>
+        </w:rPr>
+      </w:pPr>
+      <w:r>
+        <w:rPr>
+          <w:b/>
+          <w:bCs/>
+        </w:rPr>
+      </w:r>
+    </w:p>
+    <w:p>
+      <w:pPr>
+        <w:pStyle w:val="TextBody"/>
+        <w:spacing w:before="0" w:after="140"/>
+        <w:rPr>
+          <w:b/>
+          <w:b/>
+          <w:bCs/>
+        </w:rPr>
+      </w:pPr>
+      <w:r>
+        <w:rPr>
+          <w:b/>
+          <w:bCs/>
+        </w:rPr>
+      </w:r>
+    </w:p>
+    <w:p>
+      <w:pPr>
+        <w:pStyle w:val="TextBody"/>
+        <w:spacing w:before="0" w:after="140"/>
+        <w:rPr>
+          <w:b/>
+          <w:b/>
+          <w:bCs/>
+        </w:rPr>
+      </w:pPr>
+      <w:r>
+        <w:rPr>
+          <w:b/>
+          <w:bCs/>
+        </w:rPr>
+      </w:r>
+    </w:p>
+    <w:p>
+      <w:pPr>
+        <w:pStyle w:val="TextBody"/>
+        <w:spacing w:before="0" w:after="140"/>
+        <w:rPr>
+          <w:b/>
+          <w:b/>
+          <w:bCs/>
+        </w:rPr>
+      </w:pPr>
+      <w:r>
+        <w:rPr>
+          <w:b/>
+          <w:bCs/>
+        </w:rPr>
+      </w:r>
+    </w:p>
+    <w:p>
+      <w:pPr>
+        <w:pStyle w:val="TextBody"/>
+        <w:spacing w:before="0" w:after="140"/>
+        <w:rPr>
+          <w:b/>
+          <w:b/>
+          <w:bCs/>
+        </w:rPr>
+      </w:pPr>
+      <w:r>
+        <w:rPr>
+          <w:b/>
+          <w:bCs/>
+        </w:rPr>
+      </w:r>
+    </w:p>
+    <w:p>
+      <w:pPr>
+        <w:pStyle w:val="TextBody"/>
+        <w:spacing w:before="0" w:after="140"/>
+        <w:rPr>
+          <w:b/>
+          <w:b/>
+          <w:bCs/>
+        </w:rPr>
+      </w:pPr>
+      <w:r>
+        <w:rPr>
+          <w:b/>
+          <w:bCs/>
+        </w:rPr>
+      </w:r>
+    </w:p>
+    <w:p>
+      <w:pPr>
+        <w:pStyle w:val="TextBody"/>
+        <w:spacing w:before="0" w:after="140"/>
+        <w:rPr>
+          <w:b/>
+          <w:b/>
+          <w:bCs/>
+        </w:rPr>
+      </w:pPr>
+      <w:r>
+        <w:rPr>
+          <w:b/>
+          <w:bCs/>
+        </w:rPr>
       </w:r>
     </w:p>
     <w:p>
@@ -14477,7 +14528,6 @@
     <w:p>
       <w:pPr>
         <w:pStyle w:val="TextBody"/>
-        <w:pBdr/>
         <w:rPr/>
       </w:pPr>
       <w:r>
@@ -14490,19 +14540,17 @@
     <w:p>
       <w:pPr>
         <w:pStyle w:val="TextBody"/>
-        <w:pBdr/>
-        <w:rPr>
-          <w:rStyle w:val="StrongEmphasis"/>
-        </w:rPr>
-      </w:pPr>
-      <w:r>
-        <w:rPr/>
-      </w:r>
-    </w:p>
-    <w:p>
-      <w:pPr>
-        <w:pStyle w:val="TextBody"/>
-        <w:pBdr/>
+        <w:rPr>
+          <w:rStyle w:val="StrongEmphasis"/>
+        </w:rPr>
+      </w:pPr>
+      <w:r>
+        <w:rPr/>
+      </w:r>
+    </w:p>
+    <w:p>
+      <w:pPr>
+        <w:pStyle w:val="TextBody"/>
         <w:rPr/>
       </w:pPr>
       <w:r>
@@ -14562,74 +14610,62 @@
     <w:p>
       <w:pPr>
         <w:pStyle w:val="TextBody"/>
-        <w:pBdr/>
-        <w:rPr>
-          <w:rStyle w:val="StrongEmphasis"/>
-        </w:rPr>
-      </w:pPr>
-      <w:r>
-        <w:rPr/>
-      </w:r>
-    </w:p>
-    <w:p>
-      <w:pPr>
-        <w:pStyle w:val="TextBody"/>
-        <w:pBdr/>
-        <w:rPr>
-          <w:rStyle w:val="StrongEmphasis"/>
-        </w:rPr>
-      </w:pPr>
-      <w:r>
-        <w:rPr/>
-      </w:r>
-    </w:p>
-    <w:p>
-      <w:pPr>
-        <w:pStyle w:val="TextBody"/>
-        <w:pBdr/>
-        <w:rPr>
-          <w:rStyle w:val="StrongEmphasis"/>
-        </w:rPr>
-      </w:pPr>
-      <w:r>
-        <w:rPr/>
-      </w:r>
-    </w:p>
-    <w:p>
-      <w:pPr>
-        <w:pStyle w:val="TextBody"/>
-        <w:pBdr/>
-        <w:rPr>
-          <w:rStyle w:val="StrongEmphasis"/>
-        </w:rPr>
-      </w:pPr>
-      <w:r>
-        <w:rPr/>
-      </w:r>
-    </w:p>
-    <w:p>
-      <w:pPr>
-        <w:pStyle w:val="PreformattedText"/>
-        <w:pBdr/>
-        <w:rPr/>
-      </w:pPr>
-      <w:r>
-        <w:rPr>
-          <w:rStyle w:val="StrongEmphasis"/>
-        </w:rPr>
-        <w:t>Input:</w:t>
-      </w:r>
-      <w:r>
-        <w:rPr>
-          <w:rStyle w:val="StrongEmphasis"/>
-        </w:rPr>
-        <w:t xml:space="preserve"> head = [1,2,3,4,5]</w:t>
-      </w:r>
-    </w:p>
-    <w:p>
-      <w:pPr>
-        <w:pStyle w:val="PreformattedText"/>
-        <w:pBdr/>
+        <w:rPr>
+          <w:rStyle w:val="StrongEmphasis"/>
+        </w:rPr>
+      </w:pPr>
+      <w:r>
+        <w:rPr/>
+      </w:r>
+    </w:p>
+    <w:p>
+      <w:pPr>
+        <w:pStyle w:val="TextBody"/>
+        <w:rPr>
+          <w:rStyle w:val="StrongEmphasis"/>
+        </w:rPr>
+      </w:pPr>
+      <w:r>
+        <w:rPr/>
+      </w:r>
+    </w:p>
+    <w:p>
+      <w:pPr>
+        <w:pStyle w:val="TextBody"/>
+        <w:rPr>
+          <w:rStyle w:val="StrongEmphasis"/>
+        </w:rPr>
+      </w:pPr>
+      <w:r>
+        <w:rPr/>
+      </w:r>
+    </w:p>
+    <w:p>
+      <w:pPr>
+        <w:pStyle w:val="TextBody"/>
+        <w:rPr>
+          <w:rStyle w:val="StrongEmphasis"/>
+        </w:rPr>
+      </w:pPr>
+      <w:r>
+        <w:rPr/>
+      </w:r>
+    </w:p>
+    <w:p>
+      <w:pPr>
+        <w:pStyle w:val="PreformattedText"/>
+        <w:rPr/>
+      </w:pPr>
+      <w:r>
+        <w:rPr>
+          <w:rStyle w:val="StrongEmphasis"/>
+        </w:rPr>
+        <w:t>Input: head = [1,2,3,4,5]</w:t>
+      </w:r>
+    </w:p>
+    <w:p>
+      <w:pPr>
+        <w:pStyle w:val="PreformattedText"/>
         <w:spacing w:before="0" w:after="283"/>
         <w:rPr/>
       </w:pPr>
@@ -14647,7 +14683,6 @@
     <w:p>
       <w:pPr>
         <w:pStyle w:val="PreformattedText"/>
-        <w:pBdr/>
         <w:spacing w:before="0" w:after="283"/>
         <w:rPr/>
       </w:pPr>
@@ -14708,7 +14743,6 @@
     <w:p>
       <w:pPr>
         <w:pStyle w:val="PreformattedText"/>
-        <w:pBdr/>
         <w:spacing w:before="0" w:after="283"/>
         <w:rPr>
           <w:rStyle w:val="StrongEmphasis"/>
@@ -14721,7 +14755,6 @@
     <w:p>
       <w:pPr>
         <w:pStyle w:val="PreformattedText"/>
-        <w:pBdr/>
         <w:spacing w:before="0" w:after="283"/>
         <w:rPr>
           <w:rStyle w:val="StrongEmphasis"/>
@@ -14734,7 +14767,6 @@
     <w:p>
       <w:pPr>
         <w:pStyle w:val="PreformattedText"/>
-        <w:pBdr/>
         <w:spacing w:before="0" w:after="283"/>
         <w:rPr>
           <w:rStyle w:val="StrongEmphasis"/>
@@ -14747,7 +14779,6 @@
     <w:p>
       <w:pPr>
         <w:pStyle w:val="PreformattedText"/>
-        <w:pBdr/>
         <w:spacing w:before="0" w:after="283"/>
         <w:rPr>
           <w:rStyle w:val="StrongEmphasis"/>
@@ -14760,7 +14791,6 @@
     <w:p>
       <w:pPr>
         <w:pStyle w:val="PreformattedText"/>
-        <w:pBdr/>
         <w:spacing w:before="0" w:after="283"/>
         <w:rPr>
           <w:rStyle w:val="StrongEmphasis"/>
@@ -14773,7 +14803,6 @@
     <w:p>
       <w:pPr>
         <w:pStyle w:val="PreformattedText"/>
-        <w:pBdr/>
         <w:spacing w:before="0" w:after="283"/>
         <w:rPr>
           <w:rStyle w:val="StrongEmphasis"/>
@@ -14786,7 +14815,6 @@
     <w:p>
       <w:pPr>
         <w:pStyle w:val="PreformattedText"/>
-        <w:pBdr/>
         <w:spacing w:before="0" w:after="283"/>
         <w:rPr/>
       </w:pPr>
@@ -14794,27 +14822,65 @@
         <w:rPr>
           <w:rStyle w:val="StrongEmphasis"/>
         </w:rPr>
+        <w:t xml:space="preserve">Input: </w:t>
+      </w:r>
+      <w:r>
+        <w:rPr>
+          <w:rStyle w:val="StrongEmphasis"/>
+          <w:b w:val="false"/>
+          <w:bCs w:val="false"/>
+        </w:rPr>
+        <w:t>head = [1,2]</w:t>
+      </w:r>
+    </w:p>
+    <w:p>
+      <w:pPr>
+        <w:pStyle w:val="PreformattedText"/>
+        <w:spacing w:before="0" w:after="283"/>
+        <w:rPr/>
+      </w:pPr>
+      <w:r>
+        <w:rPr>
+          <w:rStyle w:val="StrongEmphasis"/>
+        </w:rPr>
+        <w:t>Output:</w:t>
+      </w:r>
+      <w:r>
+        <w:rPr/>
+        <w:t xml:space="preserve"> [2,1]</w:t>
+      </w:r>
+    </w:p>
+    <w:p>
+      <w:pPr>
+        <w:pStyle w:val="TextBody"/>
+        <w:rPr/>
+      </w:pPr>
+      <w:r>
+        <w:rPr>
+          <w:rStyle w:val="StrongEmphasis"/>
+        </w:rPr>
+        <w:t>Example 3:</w:t>
+      </w:r>
+    </w:p>
+    <w:p>
+      <w:pPr>
+        <w:pStyle w:val="PreformattedText"/>
+        <w:rPr/>
+      </w:pPr>
+      <w:r>
+        <w:rPr>
+          <w:rStyle w:val="StrongEmphasis"/>
+        </w:rPr>
         <w:t>Input:</w:t>
       </w:r>
       <w:r>
-        <w:rPr>
-          <w:rStyle w:val="StrongEmphasis"/>
-        </w:rPr>
-        <w:t xml:space="preserve"> </w:t>
-      </w:r>
-      <w:r>
-        <w:rPr>
-          <w:rStyle w:val="StrongEmphasis"/>
-          <w:b w:val="false"/>
-          <w:bCs w:val="false"/>
-        </w:rPr>
-        <w:t>head = [1,2]</w:t>
-      </w:r>
-    </w:p>
-    <w:p>
-      <w:pPr>
-        <w:pStyle w:val="PreformattedText"/>
-        <w:pBdr/>
+        <w:rPr/>
+        <w:t xml:space="preserve"> head = []</w:t>
+      </w:r>
+    </w:p>
+    <w:p>
+      <w:pPr>
+        <w:pStyle w:val="PreformattedText"/>
         <w:spacing w:before="0" w:after="283"/>
         <w:rPr/>
       </w:pPr>
@@ -14826,61 +14892,12 @@
       </w:r>
       <w:r>
         <w:rPr/>
-        <w:t xml:space="preserve"> [2,1]</w:t>
-      </w:r>
-    </w:p>
-    <w:p>
-      <w:pPr>
-        <w:pStyle w:val="TextBody"/>
-        <w:pBdr/>
-        <w:rPr/>
-      </w:pPr>
-      <w:r>
-        <w:rPr>
-          <w:rStyle w:val="StrongEmphasis"/>
-        </w:rPr>
-        <w:t>Example 3:</w:t>
-      </w:r>
-    </w:p>
-    <w:p>
-      <w:pPr>
-        <w:pStyle w:val="PreformattedText"/>
-        <w:pBdr/>
-        <w:rPr/>
-      </w:pPr>
-      <w:r>
-        <w:rPr>
-          <w:rStyle w:val="StrongEmphasis"/>
-        </w:rPr>
-        <w:t>Input:</w:t>
-      </w:r>
-      <w:r>
-        <w:rPr/>
-        <w:t xml:space="preserve"> head = []</w:t>
-      </w:r>
-    </w:p>
-    <w:p>
-      <w:pPr>
-        <w:pStyle w:val="PreformattedText"/>
-        <w:pBdr/>
-        <w:spacing w:before="0" w:after="283"/>
-        <w:rPr/>
-      </w:pPr>
-      <w:r>
-        <w:rPr>
-          <w:rStyle w:val="StrongEmphasis"/>
-        </w:rPr>
-        <w:t>Output:</w:t>
-      </w:r>
-      <w:r>
-        <w:rPr/>
         <w:t xml:space="preserve"> []</w:t>
       </w:r>
     </w:p>
     <w:p>
       <w:pPr>
         <w:pStyle w:val="TextBody"/>
-        <w:pBdr/>
         <w:spacing w:before="0" w:after="283"/>
         <w:rPr/>
       </w:pPr>
@@ -14898,7 +14915,6 @@
           <w:ilvl w:val="0"/>
           <w:numId w:val="20"/>
         </w:numPr>
-        <w:pBdr/>
         <w:tabs>
           <w:tab w:val="clear" w:pos="709"/>
           <w:tab w:val="left" w:pos="0" w:leader="none"/>
@@ -14929,7 +14945,6 @@
           <w:ilvl w:val="0"/>
           <w:numId w:val="20"/>
         </w:numPr>
-        <w:pBdr/>
         <w:tabs>
           <w:tab w:val="clear" w:pos="709"/>
           <w:tab w:val="left" w:pos="0" w:leader="none"/>
@@ -14947,7 +14962,6 @@
     <w:p>
       <w:pPr>
         <w:pStyle w:val="PreformattedText"/>
-        <w:pBdr/>
         <w:spacing w:before="0" w:after="283"/>
         <w:rPr>
           <w:rStyle w:val="StrongEmphasis"/>
@@ -14960,7 +14974,6 @@
     <w:p>
       <w:pPr>
         <w:pStyle w:val="PreformattedText"/>
-        <w:pBdr/>
         <w:spacing w:before="0" w:after="283"/>
         <w:rPr>
           <w:rStyle w:val="StrongEmphasis"/>
@@ -14973,7 +14986,6 @@
     <w:p>
       <w:pPr>
         <w:pStyle w:val="PreformattedText"/>
-        <w:pBdr/>
         <w:spacing w:before="0" w:after="283"/>
         <w:rPr>
           <w:rStyle w:val="StrongEmphasis"/>
@@ -14986,7 +14998,6 @@
     <w:p>
       <w:pPr>
         <w:pStyle w:val="PreformattedText"/>
-        <w:pBdr/>
         <w:spacing w:before="0" w:after="283"/>
         <w:rPr>
           <w:rStyle w:val="StrongEmphasis"/>
@@ -14999,7 +15010,6 @@
     <w:p>
       <w:pPr>
         <w:pStyle w:val="PreformattedText"/>
-        <w:pBdr/>
         <w:spacing w:before="0" w:after="283"/>
         <w:rPr>
           <w:rStyle w:val="StrongEmphasis"/>
@@ -15012,7 +15022,6 @@
     <w:p>
       <w:pPr>
         <w:pStyle w:val="TextBody"/>
-        <w:pBdr/>
         <w:spacing w:before="0" w:after="140"/>
         <w:rPr>
           <w:b/>
@@ -15032,7 +15041,6 @@
     <w:p>
       <w:pPr>
         <w:pStyle w:val="TextBody"/>
-        <w:pBdr/>
         <w:spacing w:before="0" w:after="140"/>
         <w:rPr>
           <w:b/>
@@ -15100,7 +15108,6 @@
     <w:p>
       <w:pPr>
         <w:pStyle w:val="TextBody"/>
-        <w:pBdr/>
         <w:rPr/>
       </w:pPr>
       <w:r>
@@ -15121,7 +15128,6 @@
     <w:p>
       <w:pPr>
         <w:pStyle w:val="TextBody"/>
-        <w:pBdr/>
         <w:spacing w:before="0" w:after="140"/>
         <w:rPr>
           <w:b/>
@@ -15139,7 +15145,6 @@
     <w:p>
       <w:pPr>
         <w:pStyle w:val="PreformattedText"/>
-        <w:pBdr/>
         <w:rPr/>
       </w:pPr>
       <w:r>
@@ -15156,7 +15161,6 @@
     <w:p>
       <w:pPr>
         <w:pStyle w:val="PreformattedText"/>
-        <w:pBdr/>
         <w:spacing w:before="0" w:after="283"/>
         <w:rPr/>
       </w:pPr>
@@ -15174,7 +15178,6 @@
     <w:p>
       <w:pPr>
         <w:pStyle w:val="TextBody"/>
-        <w:pBdr/>
         <w:rPr/>
       </w:pPr>
       <w:r>
@@ -15187,7 +15190,6 @@
     <w:p>
       <w:pPr>
         <w:pStyle w:val="PreformattedText"/>
-        <w:pBdr/>
         <w:rPr/>
       </w:pPr>
       <w:r>
@@ -15204,7 +15206,6 @@
     <w:p>
       <w:pPr>
         <w:pStyle w:val="PreformattedText"/>
-        <w:pBdr/>
         <w:spacing w:before="0" w:after="283"/>
         <w:rPr/>
       </w:pPr>
@@ -15222,7 +15223,6 @@
     <w:p>
       <w:pPr>
         <w:pStyle w:val="TextBody"/>
-        <w:pBdr/>
         <w:rPr/>
       </w:pPr>
       <w:r>
@@ -15233,7 +15233,6 @@
     <w:p>
       <w:pPr>
         <w:pStyle w:val="TextBody"/>
-        <w:pBdr/>
         <w:rPr/>
       </w:pPr>
       <w:r>
@@ -15250,7 +15249,6 @@
           <w:ilvl w:val="0"/>
           <w:numId w:val="21"/>
         </w:numPr>
-        <w:pBdr/>
         <w:tabs>
           <w:tab w:val="clear" w:pos="709"/>
           <w:tab w:val="left" w:pos="0" w:leader="none"/>
@@ -15273,7 +15271,6 @@
           <w:ilvl w:val="0"/>
           <w:numId w:val="21"/>
         </w:numPr>
-        <w:pBdr/>
         <w:tabs>
           <w:tab w:val="clear" w:pos="709"/>
           <w:tab w:val="left" w:pos="0" w:leader="none"/>
@@ -15286,13 +15283,7 @@
         <w:rPr>
           <w:rStyle w:val="SourceText"/>
         </w:rPr>
-        <w:t>1 &lt;= n &lt;= 5 * 10</w:t>
-      </w:r>
-      <w:r>
-        <w:rPr>
-          <w:rStyle w:val="SourceText"/>
-        </w:rPr>
-        <w:t>4</w:t>
+        <w:t>1 &lt;= n &lt;= 5 * 104</w:t>
       </w:r>
     </w:p>
     <w:p>
@@ -15302,7 +15293,6 @@
           <w:ilvl w:val="0"/>
           <w:numId w:val="21"/>
         </w:numPr>
-        <w:pBdr/>
         <w:tabs>
           <w:tab w:val="clear" w:pos="709"/>
           <w:tab w:val="left" w:pos="0" w:leader="none"/>
@@ -15314,25 +15304,457 @@
         <w:rPr>
           <w:rStyle w:val="SourceText"/>
         </w:rPr>
-        <w:t>-10</w:t>
+        <w:t>-109 &lt;= nums[i] &lt;= 109</w:t>
+      </w:r>
+    </w:p>
+    <w:p>
+      <w:pPr>
+        <w:pStyle w:val="TextBody"/>
+        <w:rPr/>
+      </w:pPr>
+      <w:r>
+        <w:rPr/>
+        <w:t> </w:t>
+      </w:r>
+    </w:p>
+    <w:p>
+      <w:pPr>
+        <w:pStyle w:val="TextBody"/>
+        <w:widowControl/>
+        <w:spacing w:before="0" w:after="140"/>
+        <w:ind w:left="0" w:right="0" w:hanging="0"/>
+        <w:rPr>
+          <w:rStyle w:val="StrongEmphasis"/>
+          <w:b/>
+          <w:b/>
+          <w:bCs/>
+        </w:rPr>
+      </w:pPr>
+      <w:r>
+        <w:rPr>
+          <w:rStyle w:val="StrongEmphasis"/>
+        </w:rPr>
+        <w:t>Follow-up:</w:t>
+      </w:r>
+      <w:r>
+        <w:rPr>
+          <w:caps w:val="false"/>
+          <w:smallCaps w:val="false"/>
+          <w:color w:val="262626"/>
+          <w:spacing w:val="0"/>
+        </w:rPr>
+        <w:t> </w:t>
+      </w:r>
+      <w:r>
+        <w:rPr>
+          <w:rFonts w:ascii="apple-system;BlinkMacSystemFont;Segoe UI;Helvetica;Arial;sans-serif;Apple Color Emoji;Segoe UI Emoji;Segoe UI Symbol" w:hAnsi="apple-system;BlinkMacSystemFont;Segoe UI;Helvetica;Arial;sans-serif;Apple Color Emoji;Segoe UI Emoji;Segoe UI Symbol"/>
+          <w:b w:val="false"/>
+          <w:i w:val="false"/>
+          <w:caps w:val="false"/>
+          <w:smallCaps w:val="false"/>
+          <w:color w:val="262626"/>
+          <w:spacing w:val="0"/>
+          <w:sz w:val="21"/>
+        </w:rPr>
+        <w:t>Could you solve the problem in linear time and in </w:t>
       </w:r>
       <w:r>
         <w:rPr>
           <w:rStyle w:val="SourceText"/>
         </w:rPr>
-        <w:t>9</w:t>
+        <w:t>O(1)</w:t>
+      </w:r>
+      <w:r>
+        <w:rPr>
+          <w:caps w:val="false"/>
+          <w:smallCaps w:val="false"/>
+          <w:color w:val="262626"/>
+          <w:spacing w:val="0"/>
+        </w:rPr>
+        <w:t> </w:t>
+      </w:r>
+      <w:r>
+        <w:rPr>
+          <w:rFonts w:ascii="apple-system;BlinkMacSystemFont;Segoe UI;Helvetica;Arial;sans-serif;Apple Color Emoji;Segoe UI Emoji;Segoe UI Symbol" w:hAnsi="apple-system;BlinkMacSystemFont;Segoe UI;Helvetica;Arial;sans-serif;Apple Color Emoji;Segoe UI Emoji;Segoe UI Symbol"/>
+          <w:b w:val="false"/>
+          <w:i w:val="false"/>
+          <w:caps w:val="false"/>
+          <w:smallCaps w:val="false"/>
+          <w:color w:val="262626"/>
+          <w:spacing w:val="0"/>
+          <w:sz w:val="21"/>
+        </w:rPr>
+        <w:t>space?</w:t>
+      </w:r>
+    </w:p>
+    <w:p>
+      <w:pPr>
+        <w:pStyle w:val="TextBody"/>
+        <w:widowControl/>
+        <w:spacing w:before="0" w:after="140"/>
+        <w:ind w:left="0" w:right="0" w:hanging="0"/>
+        <w:rPr>
+          <w:rStyle w:val="StrongEmphasis"/>
+          <w:b/>
+          <w:b/>
+          <w:bCs/>
+        </w:rPr>
+      </w:pPr>
+      <w:r>
+        <w:rPr/>
+      </w:r>
+    </w:p>
+    <w:p>
+      <w:pPr>
+        <w:pStyle w:val="TextBody"/>
+        <w:widowControl/>
+        <w:spacing w:before="0" w:after="140"/>
+        <w:ind w:left="0" w:right="0" w:hanging="0"/>
+        <w:rPr>
+          <w:rStyle w:val="StrongEmphasis"/>
+          <w:b/>
+          <w:b/>
+          <w:bCs/>
+        </w:rPr>
+      </w:pPr>
+      <w:r>
+        <w:rPr/>
+      </w:r>
+    </w:p>
+    <w:p>
+      <w:pPr>
+        <w:pStyle w:val="TextBody"/>
+        <w:widowControl/>
+        <w:spacing w:before="0" w:after="140"/>
+        <w:ind w:left="0" w:right="0" w:hanging="0"/>
+        <w:rPr>
+          <w:rStyle w:val="StrongEmphasis"/>
+          <w:b/>
+          <w:b/>
+          <w:bCs/>
+        </w:rPr>
+      </w:pPr>
+      <w:r>
+        <w:rPr/>
+      </w:r>
+    </w:p>
+    <w:p>
+      <w:pPr>
+        <w:pStyle w:val="TextBody"/>
+        <w:widowControl/>
+        <w:spacing w:before="0" w:after="140"/>
+        <w:ind w:left="0" w:right="0" w:hanging="0"/>
+        <w:rPr>
+          <w:rStyle w:val="StrongEmphasis"/>
+          <w:b/>
+          <w:b/>
+          <w:bCs/>
+        </w:rPr>
+      </w:pPr>
+      <w:r>
+        <w:rPr/>
+      </w:r>
+    </w:p>
+    <w:p>
+      <w:pPr>
+        <w:pStyle w:val="TextBody"/>
+        <w:widowControl/>
+        <w:spacing w:before="0" w:after="140"/>
+        <w:ind w:left="0" w:right="0" w:hanging="0"/>
+        <w:rPr>
+          <w:rStyle w:val="StrongEmphasis"/>
+          <w:b/>
+          <w:b/>
+          <w:bCs/>
+        </w:rPr>
+      </w:pPr>
+      <w:r>
+        <w:rPr/>
+      </w:r>
+    </w:p>
+    <w:p>
+      <w:pPr>
+        <w:pStyle w:val="TextBody"/>
+        <w:widowControl/>
+        <w:spacing w:before="0" w:after="140"/>
+        <w:ind w:left="0" w:right="0" w:hanging="0"/>
+        <w:rPr>
+          <w:rStyle w:val="StrongEmphasis"/>
+          <w:b/>
+          <w:b/>
+          <w:bCs/>
+        </w:rPr>
+      </w:pPr>
+      <w:r>
+        <w:rPr/>
+      </w:r>
+    </w:p>
+    <w:p>
+      <w:pPr>
+        <w:pStyle w:val="TextBody"/>
+        <w:widowControl/>
+        <w:spacing w:before="0" w:after="140"/>
+        <w:ind w:left="0" w:right="0" w:hanging="0"/>
+        <w:rPr>
+          <w:rStyle w:val="StrongEmphasis"/>
+          <w:b/>
+          <w:b/>
+          <w:bCs/>
+        </w:rPr>
+      </w:pPr>
+      <w:r>
+        <w:rPr/>
+      </w:r>
+    </w:p>
+    <w:p>
+      <w:pPr>
+        <w:pStyle w:val="TextBody"/>
+        <w:widowControl/>
+        <w:spacing w:before="0" w:after="140"/>
+        <w:ind w:left="0" w:right="0" w:hanging="0"/>
+        <w:rPr>
+          <w:rStyle w:val="StrongEmphasis"/>
+          <w:b/>
+          <w:b/>
+          <w:bCs/>
+        </w:rPr>
+      </w:pPr>
+      <w:r>
+        <w:rPr/>
+      </w:r>
+    </w:p>
+    <w:p>
+      <w:pPr>
+        <w:pStyle w:val="TextBody"/>
+        <w:widowControl/>
+        <w:spacing w:before="0" w:after="140"/>
+        <w:ind w:left="0" w:right="0" w:hanging="0"/>
+        <w:rPr>
+          <w:rStyle w:val="StrongEmphasis"/>
+          <w:b/>
+          <w:b/>
+          <w:bCs/>
+        </w:rPr>
+      </w:pPr>
+      <w:r>
+        <w:rPr/>
+      </w:r>
+    </w:p>
+    <w:p>
+      <w:pPr>
+        <w:pStyle w:val="TextBody"/>
+        <w:widowControl/>
+        <w:spacing w:before="0" w:after="140"/>
+        <w:ind w:left="0" w:right="0" w:hanging="0"/>
+        <w:rPr>
+          <w:rStyle w:val="StrongEmphasis"/>
+          <w:b/>
+          <w:b/>
+          <w:bCs/>
+        </w:rPr>
+      </w:pPr>
+      <w:r>
+        <w:rPr/>
+      </w:r>
+    </w:p>
+    <w:p>
+      <w:pPr>
+        <w:pStyle w:val="TextBody"/>
+        <w:widowControl/>
+        <w:spacing w:before="0" w:after="140"/>
+        <w:ind w:left="0" w:right="0" w:hanging="0"/>
+        <w:rPr>
+          <w:rStyle w:val="StrongEmphasis"/>
+          <w:b/>
+          <w:b/>
+          <w:bCs/>
+        </w:rPr>
+      </w:pPr>
+      <w:r>
+        <w:rPr/>
+      </w:r>
+    </w:p>
+    <w:p>
+      <w:pPr>
+        <w:pStyle w:val="TextBody"/>
+        <w:widowControl/>
+        <w:spacing w:before="0" w:after="140"/>
+        <w:ind w:left="0" w:right="0" w:hanging="0"/>
+        <w:rPr>
+          <w:rStyle w:val="StrongEmphasis"/>
+          <w:b/>
+          <w:b/>
+          <w:bCs/>
+        </w:rPr>
+      </w:pPr>
+      <w:r>
+        <w:rPr/>
+      </w:r>
+    </w:p>
+    <w:p>
+      <w:pPr>
+        <w:pStyle w:val="TextBody"/>
+        <w:widowControl/>
+        <w:spacing w:before="0" w:after="140"/>
+        <w:ind w:left="0" w:right="0" w:hanging="0"/>
+        <w:rPr>
+          <w:rStyle w:val="StrongEmphasis"/>
+          <w:b/>
+          <w:b/>
+          <w:bCs/>
+        </w:rPr>
+      </w:pPr>
+      <w:r>
+        <w:rPr/>
+      </w:r>
+    </w:p>
+    <w:p>
+      <w:pPr>
+        <w:pStyle w:val="TextBody"/>
+        <w:widowControl/>
+        <w:spacing w:before="0" w:after="140"/>
+        <w:ind w:left="0" w:right="0" w:hanging="0"/>
+        <w:rPr>
+          <w:rStyle w:val="StrongEmphasis"/>
+          <w:b/>
+          <w:b/>
+          <w:bCs/>
+        </w:rPr>
+      </w:pPr>
+      <w:r>
+        <w:rPr/>
+      </w:r>
+    </w:p>
+    <w:p>
+      <w:pPr>
+        <w:pStyle w:val="TextBody"/>
+        <w:widowControl/>
+        <w:spacing w:before="0" w:after="140"/>
+        <w:ind w:left="0" w:right="0" w:hanging="0"/>
+        <w:rPr>
+          <w:rStyle w:val="StrongEmphasis"/>
+          <w:b/>
+          <w:b/>
+          <w:bCs/>
+        </w:rPr>
+      </w:pPr>
+      <w:r>
+        <w:rPr/>
+      </w:r>
+    </w:p>
+    <w:p>
+      <w:pPr>
+        <w:pStyle w:val="TextBody"/>
+        <w:widowControl/>
+        <w:spacing w:before="0" w:after="140"/>
+        <w:ind w:left="0" w:right="0" w:hanging="0"/>
+        <w:rPr>
+          <w:rStyle w:val="StrongEmphasis"/>
+          <w:b/>
+          <w:b/>
+          <w:bCs/>
+        </w:rPr>
+      </w:pPr>
+      <w:r>
+        <w:rPr/>
+      </w:r>
+    </w:p>
+    <w:p>
+      <w:pPr>
+        <w:pStyle w:val="TextBody"/>
+        <w:widowControl/>
+        <w:spacing w:before="0" w:after="140"/>
+        <w:ind w:left="0" w:right="0" w:hanging="0"/>
+        <w:rPr>
+          <w:rStyle w:val="StrongEmphasis"/>
+          <w:b/>
+          <w:b/>
+          <w:bCs/>
+        </w:rPr>
+      </w:pPr>
+      <w:r>
+        <w:rPr/>
+      </w:r>
+    </w:p>
+    <w:p>
+      <w:pPr>
+        <w:pStyle w:val="TextBody"/>
+        <w:widowControl/>
+        <w:spacing w:before="0" w:after="140"/>
+        <w:ind w:left="0" w:right="0" w:hanging="0"/>
+        <w:rPr>
+          <w:b/>
+          <w:b/>
+          <w:bCs/>
+        </w:rPr>
+      </w:pPr>
+      <w:r>
+        <w:rPr>
+          <w:b/>
+          <w:bCs/>
+        </w:rPr>
+        <w:t>20. Add Binary (67 in LC)</w:t>
+      </w:r>
+    </w:p>
+    <w:p>
+      <w:pPr>
+        <w:pStyle w:val="TextBody"/>
+        <w:widowControl/>
+        <w:spacing w:before="0" w:after="140"/>
+        <w:ind w:left="0" w:right="0" w:hanging="0"/>
+        <w:rPr/>
+      </w:pPr>
+      <w:r>
+        <w:rPr>
+          <w:b w:val="false"/>
+          <w:bCs w:val="false"/>
+        </w:rPr>
+        <w:t>Given two binary strings </w:t>
       </w:r>
       <w:r>
         <w:rPr>
           <w:rStyle w:val="SourceText"/>
-        </w:rPr>
-        <w:t xml:space="preserve"> &lt;= nums[i] &lt;= 10</w:t>
+          <w:b w:val="false"/>
+          <w:bCs w:val="false"/>
+        </w:rPr>
+        <w:t>a</w:t>
+      </w:r>
+      <w:r>
+        <w:rPr>
+          <w:b w:val="false"/>
+          <w:bCs w:val="false"/>
+        </w:rPr>
+        <w:t> and </w:t>
       </w:r>
       <w:r>
         <w:rPr>
           <w:rStyle w:val="SourceText"/>
-        </w:rPr>
-        <w:t>9</w:t>
+          <w:b w:val="false"/>
+          <w:bCs w:val="false"/>
+        </w:rPr>
+        <w:t>b</w:t>
+      </w:r>
+      <w:r>
+        <w:rPr>
+          <w:b w:val="false"/>
+          <w:bCs w:val="false"/>
+        </w:rPr>
+        <w:t>, return </w:t>
+      </w:r>
+      <w:r>
+        <w:rPr>
+          <w:rStyle w:val="Emphasis"/>
+          <w:b w:val="false"/>
+          <w:bCs w:val="false"/>
+        </w:rPr>
+        <w:t>their sum as a binary string</w:t>
+      </w:r>
+      <w:r>
+        <w:rPr>
+          <w:b w:val="false"/>
+          <w:bCs w:val="false"/>
+        </w:rPr>
+        <w:t>.</w:t>
       </w:r>
     </w:p>
     <w:p>
@@ -15342,6 +15764,102 @@
         <w:rPr/>
       </w:pPr>
       <w:r>
+        <w:rPr>
+          <w:rStyle w:val="StrongEmphasis"/>
+        </w:rPr>
+        <w:t>Example 1:</w:t>
+      </w:r>
+    </w:p>
+    <w:p>
+      <w:pPr>
+        <w:pStyle w:val="PreformattedText"/>
+        <w:pBdr/>
+        <w:rPr/>
+      </w:pPr>
+      <w:r>
+        <w:rPr>
+          <w:rStyle w:val="StrongEmphasis"/>
+        </w:rPr>
+        <w:t>Input:</w:t>
+      </w:r>
+      <w:r>
+        <w:rPr/>
+        <w:t xml:space="preserve"> a = "11", b = "1"</w:t>
+      </w:r>
+    </w:p>
+    <w:p>
+      <w:pPr>
+        <w:pStyle w:val="PreformattedText"/>
+        <w:pBdr/>
+        <w:spacing w:before="0" w:after="283"/>
+        <w:rPr/>
+      </w:pPr>
+      <w:r>
+        <w:rPr>
+          <w:rStyle w:val="StrongEmphasis"/>
+        </w:rPr>
+        <w:t>Output:</w:t>
+      </w:r>
+      <w:r>
+        <w:rPr/>
+        <w:t xml:space="preserve"> "100"</w:t>
+      </w:r>
+    </w:p>
+    <w:p>
+      <w:pPr>
+        <w:pStyle w:val="TextBody"/>
+        <w:pBdr/>
+        <w:rPr/>
+      </w:pPr>
+      <w:r>
+        <w:rPr>
+          <w:rStyle w:val="StrongEmphasis"/>
+        </w:rPr>
+        <w:t>Example 2:</w:t>
+      </w:r>
+    </w:p>
+    <w:p>
+      <w:pPr>
+        <w:pStyle w:val="PreformattedText"/>
+        <w:pBdr/>
+        <w:rPr/>
+      </w:pPr>
+      <w:r>
+        <w:rPr>
+          <w:rStyle w:val="StrongEmphasis"/>
+        </w:rPr>
+        <w:t>Input:</w:t>
+      </w:r>
+      <w:r>
+        <w:rPr/>
+        <w:t xml:space="preserve"> a = "1010", b = "1011"</w:t>
+      </w:r>
+    </w:p>
+    <w:p>
+      <w:pPr>
+        <w:pStyle w:val="PreformattedText"/>
+        <w:pBdr/>
+        <w:spacing w:before="0" w:after="283"/>
+        <w:rPr/>
+      </w:pPr>
+      <w:r>
+        <w:rPr>
+          <w:rStyle w:val="StrongEmphasis"/>
+        </w:rPr>
+        <w:t>Output:</w:t>
+      </w:r>
+      <w:r>
+        <w:rPr/>
+        <w:t xml:space="preserve"> "10101"</w:t>
+      </w:r>
+    </w:p>
+    <w:p>
+      <w:pPr>
+        <w:pStyle w:val="TextBody"/>
+        <w:pBdr/>
+        <w:rPr/>
+      </w:pPr>
+      <w:r>
         <w:rPr/>
         <w:t> </w:t>
       </w:r>
@@ -15349,71 +15867,1107 @@
     <w:p>
       <w:pPr>
         <w:pStyle w:val="TextBody"/>
-        <w:widowControl/>
-        <w:spacing w:before="0" w:after="140"/>
-        <w:ind w:left="0" w:right="0" w:hanging="0"/>
-        <w:rPr>
-          <w:rStyle w:val="StrongEmphasis"/>
-          <w:b/>
-          <w:b/>
-          <w:bCs/>
-        </w:rPr>
-      </w:pPr>
-      <w:r>
-        <w:rPr>
-          <w:rStyle w:val="StrongEmphasis"/>
-        </w:rPr>
-        <w:t>Follow-up:</w:t>
-      </w:r>
-      <w:r>
-        <w:rPr>
-          <w:caps w:val="false"/>
-          <w:smallCaps w:val="false"/>
-          <w:color w:val="262626"/>
-          <w:spacing w:val="0"/>
-        </w:rPr>
+        <w:pBdr/>
+        <w:rPr/>
+      </w:pPr>
+      <w:r>
+        <w:rPr>
+          <w:rStyle w:val="StrongEmphasis"/>
+        </w:rPr>
+        <w:t>Constraints:</w:t>
+      </w:r>
+    </w:p>
+    <w:p>
+      <w:pPr>
+        <w:pStyle w:val="TextBody"/>
+        <w:numPr>
+          <w:ilvl w:val="0"/>
+          <w:numId w:val="22"/>
+        </w:numPr>
+        <w:pBdr/>
+        <w:tabs>
+          <w:tab w:val="clear" w:pos="709"/>
+          <w:tab w:val="left" w:pos="0" w:leader="none"/>
+        </w:tabs>
+        <w:spacing w:before="0" w:after="0"/>
+        <w:ind w:left="709" w:hanging="283"/>
+        <w:rPr/>
+      </w:pPr>
+      <w:r>
+        <w:rPr>
+          <w:rStyle w:val="SourceText"/>
+        </w:rPr>
+        <w:t>1 &lt;= a.length, b.length &lt;= 10</w:t>
+      </w:r>
+      <w:r>
+        <w:rPr>
+          <w:rStyle w:val="SourceText"/>
+        </w:rPr>
+        <w:t>4</w:t>
+      </w:r>
+    </w:p>
+    <w:p>
+      <w:pPr>
+        <w:pStyle w:val="TextBody"/>
+        <w:numPr>
+          <w:ilvl w:val="0"/>
+          <w:numId w:val="22"/>
+        </w:numPr>
+        <w:pBdr/>
+        <w:tabs>
+          <w:tab w:val="clear" w:pos="709"/>
+          <w:tab w:val="left" w:pos="0" w:leader="none"/>
+        </w:tabs>
+        <w:spacing w:before="0" w:after="0"/>
+        <w:ind w:left="709" w:hanging="283"/>
+        <w:rPr/>
+      </w:pPr>
+      <w:r>
+        <w:rPr>
+          <w:rStyle w:val="SourceText"/>
+        </w:rPr>
+        <w:t>a</w:t>
+      </w:r>
+      <w:r>
+        <w:rPr/>
+        <w:t> and </w:t>
+      </w:r>
+      <w:r>
+        <w:rPr>
+          <w:rStyle w:val="SourceText"/>
+        </w:rPr>
+        <w:t>b</w:t>
+      </w:r>
+      <w:r>
+        <w:rPr/>
+        <w:t> consist only of </w:t>
+      </w:r>
+      <w:r>
+        <w:rPr>
+          <w:rStyle w:val="SourceText"/>
+        </w:rPr>
+        <w:t>'0'</w:t>
+      </w:r>
+      <w:r>
+        <w:rPr/>
+        <w:t> or </w:t>
+      </w:r>
+      <w:r>
+        <w:rPr>
+          <w:rStyle w:val="SourceText"/>
+        </w:rPr>
+        <w:t>'1'</w:t>
+      </w:r>
+      <w:r>
+        <w:rPr/>
+        <w:t> characters.</w:t>
+      </w:r>
+    </w:p>
+    <w:p>
+      <w:pPr>
+        <w:pStyle w:val="TextBody"/>
+        <w:numPr>
+          <w:ilvl w:val="0"/>
+          <w:numId w:val="22"/>
+        </w:numPr>
+        <w:pBdr/>
+        <w:tabs>
+          <w:tab w:val="clear" w:pos="709"/>
+          <w:tab w:val="left" w:pos="0" w:leader="none"/>
+        </w:tabs>
+        <w:ind w:left="709" w:hanging="283"/>
+        <w:rPr/>
+      </w:pPr>
+      <w:r>
+        <w:rPr/>
+        <w:t>Each string does not contain leading zeros except for the zero itself.</w:t>
+      </w:r>
+    </w:p>
+    <w:p>
+      <w:pPr>
+        <w:pStyle w:val="TextBody"/>
+        <w:widowControl/>
+        <w:spacing w:before="0" w:after="140"/>
+        <w:ind w:left="0" w:right="0" w:hanging="0"/>
+        <w:rPr>
+          <w:b/>
+          <w:b/>
+          <w:bCs/>
+        </w:rPr>
+      </w:pPr>
+      <w:r>
+        <w:rPr>
+          <w:b/>
+          <w:bCs/>
+        </w:rPr>
+      </w:r>
+    </w:p>
+    <w:p>
+      <w:pPr>
+        <w:pStyle w:val="TextBody"/>
+        <w:widowControl/>
+        <w:spacing w:before="0" w:after="140"/>
+        <w:ind w:left="0" w:right="0" w:hanging="0"/>
+        <w:rPr>
+          <w:b/>
+          <w:b/>
+          <w:bCs/>
+        </w:rPr>
+      </w:pPr>
+      <w:r>
+        <w:rPr>
+          <w:b/>
+          <w:bCs/>
+        </w:rPr>
+      </w:r>
+    </w:p>
+    <w:p>
+      <w:pPr>
+        <w:pStyle w:val="TextBody"/>
+        <w:widowControl/>
+        <w:spacing w:before="0" w:after="140"/>
+        <w:ind w:left="0" w:right="0" w:hanging="0"/>
+        <w:rPr>
+          <w:b/>
+          <w:b/>
+          <w:bCs/>
+        </w:rPr>
+      </w:pPr>
+      <w:r>
+        <w:rPr>
+          <w:b/>
+          <w:bCs/>
+        </w:rPr>
+      </w:r>
+    </w:p>
+    <w:p>
+      <w:pPr>
+        <w:pStyle w:val="TextBody"/>
+        <w:widowControl/>
+        <w:spacing w:before="0" w:after="140"/>
+        <w:ind w:left="0" w:right="0" w:hanging="0"/>
+        <w:rPr>
+          <w:b/>
+          <w:b/>
+          <w:bCs/>
+        </w:rPr>
+      </w:pPr>
+      <w:r>
+        <w:rPr>
+          <w:b/>
+          <w:bCs/>
+        </w:rPr>
+      </w:r>
+    </w:p>
+    <w:p>
+      <w:pPr>
+        <w:pStyle w:val="TextBody"/>
+        <w:widowControl/>
+        <w:spacing w:before="0" w:after="140"/>
+        <w:ind w:left="0" w:right="0" w:hanging="0"/>
+        <w:rPr>
+          <w:b/>
+          <w:b/>
+          <w:bCs/>
+        </w:rPr>
+      </w:pPr>
+      <w:r>
+        <w:rPr>
+          <w:b/>
+          <w:bCs/>
+        </w:rPr>
+      </w:r>
+    </w:p>
+    <w:p>
+      <w:pPr>
+        <w:pStyle w:val="TextBody"/>
+        <w:widowControl/>
+        <w:spacing w:before="0" w:after="140"/>
+        <w:ind w:left="0" w:right="0" w:hanging="0"/>
+        <w:rPr>
+          <w:b/>
+          <w:b/>
+          <w:bCs/>
+        </w:rPr>
+      </w:pPr>
+      <w:r>
+        <w:rPr>
+          <w:b/>
+          <w:bCs/>
+        </w:rPr>
+      </w:r>
+    </w:p>
+    <w:p>
+      <w:pPr>
+        <w:pStyle w:val="TextBody"/>
+        <w:widowControl/>
+        <w:spacing w:before="0" w:after="140"/>
+        <w:ind w:left="0" w:right="0" w:hanging="0"/>
+        <w:rPr>
+          <w:b/>
+          <w:b/>
+          <w:bCs/>
+        </w:rPr>
+      </w:pPr>
+      <w:r>
+        <w:rPr>
+          <w:b/>
+          <w:bCs/>
+        </w:rPr>
+      </w:r>
+    </w:p>
+    <w:p>
+      <w:pPr>
+        <w:pStyle w:val="TextBody"/>
+        <w:widowControl/>
+        <w:spacing w:before="0" w:after="140"/>
+        <w:ind w:left="0" w:right="0" w:hanging="0"/>
+        <w:rPr>
+          <w:b/>
+          <w:b/>
+          <w:bCs/>
+        </w:rPr>
+      </w:pPr>
+      <w:r>
+        <w:rPr>
+          <w:b/>
+          <w:bCs/>
+        </w:rPr>
+      </w:r>
+    </w:p>
+    <w:p>
+      <w:pPr>
+        <w:pStyle w:val="TextBody"/>
+        <w:widowControl/>
+        <w:spacing w:before="0" w:after="140"/>
+        <w:ind w:left="0" w:right="0" w:hanging="0"/>
+        <w:rPr>
+          <w:b/>
+          <w:b/>
+          <w:bCs/>
+        </w:rPr>
+      </w:pPr>
+      <w:r>
+        <w:rPr>
+          <w:b/>
+          <w:bCs/>
+        </w:rPr>
+      </w:r>
+    </w:p>
+    <w:p>
+      <w:pPr>
+        <w:pStyle w:val="TextBody"/>
+        <w:widowControl/>
+        <w:spacing w:before="0" w:after="140"/>
+        <w:ind w:left="0" w:right="0" w:hanging="0"/>
+        <w:rPr>
+          <w:b/>
+          <w:b/>
+          <w:bCs/>
+        </w:rPr>
+      </w:pPr>
+      <w:r>
+        <w:rPr>
+          <w:b/>
+          <w:bCs/>
+        </w:rPr>
+      </w:r>
+    </w:p>
+    <w:p>
+      <w:pPr>
+        <w:pStyle w:val="TextBody"/>
+        <w:widowControl/>
+        <w:spacing w:before="0" w:after="140"/>
+        <w:ind w:left="0" w:right="0" w:hanging="0"/>
+        <w:rPr>
+          <w:b/>
+          <w:b/>
+          <w:bCs/>
+        </w:rPr>
+      </w:pPr>
+      <w:r>
+        <w:rPr>
+          <w:b/>
+          <w:bCs/>
+        </w:rPr>
+      </w:r>
+    </w:p>
+    <w:p>
+      <w:pPr>
+        <w:pStyle w:val="TextBody"/>
+        <w:widowControl/>
+        <w:spacing w:before="0" w:after="140"/>
+        <w:ind w:left="0" w:right="0" w:hanging="0"/>
+        <w:rPr>
+          <w:b/>
+          <w:b/>
+          <w:bCs/>
+        </w:rPr>
+      </w:pPr>
+      <w:r>
+        <w:rPr>
+          <w:b/>
+          <w:bCs/>
+        </w:rPr>
+      </w:r>
+    </w:p>
+    <w:p>
+      <w:pPr>
+        <w:pStyle w:val="TextBody"/>
+        <w:widowControl/>
+        <w:spacing w:before="0" w:after="140"/>
+        <w:ind w:left="0" w:right="0" w:hanging="0"/>
+        <w:rPr>
+          <w:b/>
+          <w:b/>
+          <w:bCs/>
+        </w:rPr>
+      </w:pPr>
+      <w:r>
+        <w:rPr>
+          <w:b/>
+          <w:bCs/>
+        </w:rPr>
+      </w:r>
+    </w:p>
+    <w:p>
+      <w:pPr>
+        <w:pStyle w:val="TextBody"/>
+        <w:widowControl/>
+        <w:spacing w:before="0" w:after="140"/>
+        <w:ind w:left="0" w:right="0" w:hanging="0"/>
+        <w:rPr>
+          <w:b/>
+          <w:b/>
+          <w:bCs/>
+        </w:rPr>
+      </w:pPr>
+      <w:r>
+        <w:rPr>
+          <w:b/>
+          <w:bCs/>
+        </w:rPr>
+      </w:r>
+    </w:p>
+    <w:p>
+      <w:pPr>
+        <w:pStyle w:val="TextBody"/>
+        <w:widowControl/>
+        <w:spacing w:before="0" w:after="140"/>
+        <w:ind w:left="0" w:right="0" w:hanging="0"/>
+        <w:rPr>
+          <w:b/>
+          <w:b/>
+          <w:bCs/>
+        </w:rPr>
+      </w:pPr>
+      <w:r>
+        <w:rPr>
+          <w:b/>
+          <w:bCs/>
+        </w:rPr>
+      </w:r>
+    </w:p>
+    <w:p>
+      <w:pPr>
+        <w:pStyle w:val="TextBody"/>
+        <w:widowControl/>
+        <w:spacing w:before="0" w:after="140"/>
+        <w:ind w:left="0" w:right="0" w:hanging="0"/>
+        <w:rPr>
+          <w:b/>
+          <w:b/>
+          <w:bCs/>
+        </w:rPr>
+      </w:pPr>
+      <w:r>
+        <w:rPr>
+          <w:b/>
+          <w:bCs/>
+        </w:rPr>
+      </w:r>
+    </w:p>
+    <w:p>
+      <w:pPr>
+        <w:pStyle w:val="TextBody"/>
+        <w:widowControl/>
+        <w:spacing w:before="0" w:after="140"/>
+        <w:ind w:left="0" w:right="0" w:hanging="0"/>
+        <w:rPr>
+          <w:b/>
+          <w:b/>
+          <w:bCs/>
+        </w:rPr>
+      </w:pPr>
+      <w:r>
+        <w:rPr>
+          <w:b/>
+          <w:bCs/>
+        </w:rPr>
+      </w:r>
+    </w:p>
+    <w:p>
+      <w:pPr>
+        <w:pStyle w:val="TextBody"/>
+        <w:widowControl/>
+        <w:spacing w:before="0" w:after="140"/>
+        <w:ind w:left="0" w:right="0" w:hanging="0"/>
+        <w:rPr>
+          <w:b/>
+          <w:b/>
+          <w:bCs/>
+        </w:rPr>
+      </w:pPr>
+      <w:r>
+        <w:rPr>
+          <w:b/>
+          <w:bCs/>
+        </w:rPr>
+      </w:r>
+    </w:p>
+    <w:p>
+      <w:pPr>
+        <w:pStyle w:val="TextBody"/>
+        <w:widowControl/>
+        <w:spacing w:before="0" w:after="140"/>
+        <w:ind w:left="0" w:right="0" w:hanging="0"/>
+        <w:rPr>
+          <w:b/>
+          <w:b/>
+          <w:bCs/>
+        </w:rPr>
+      </w:pPr>
+      <w:r>
+        <w:rPr>
+          <w:b/>
+          <w:bCs/>
+        </w:rPr>
+      </w:r>
+    </w:p>
+    <w:p>
+      <w:pPr>
+        <w:pStyle w:val="TextBody"/>
+        <w:widowControl/>
+        <w:spacing w:before="0" w:after="140"/>
+        <w:ind w:left="0" w:right="0" w:hanging="0"/>
+        <w:rPr>
+          <w:b/>
+          <w:b/>
+          <w:bCs/>
+        </w:rPr>
+      </w:pPr>
+      <w:r>
+        <w:rPr>
+          <w:b/>
+          <w:bCs/>
+        </w:rPr>
+      </w:r>
+    </w:p>
+    <w:p>
+      <w:pPr>
+        <w:pStyle w:val="TextBody"/>
+        <w:widowControl/>
+        <w:spacing w:before="0" w:after="140"/>
+        <w:ind w:left="0" w:right="0" w:hanging="0"/>
+        <w:rPr>
+          <w:b/>
+          <w:b/>
+          <w:bCs/>
+        </w:rPr>
+      </w:pPr>
+      <w:r>
+        <w:rPr>
+          <w:b/>
+          <w:bCs/>
+        </w:rPr>
+        <w:t>21. Diameter of Binary Tree (543 in LC)</w:t>
+      </w:r>
+    </w:p>
+    <w:p>
+      <w:pPr>
+        <w:pStyle w:val="TextBody"/>
+        <w:widowControl/>
+        <w:spacing w:before="0" w:after="140"/>
+        <w:ind w:left="0" w:right="0" w:hanging="0"/>
+        <w:rPr>
+          <w:b/>
+          <w:b/>
+          <w:bCs/>
+        </w:rPr>
+      </w:pPr>
+      <w:r>
+        <w:rPr>
+          <w:b w:val="false"/>
+          <w:bCs w:val="false"/>
+        </w:rPr>
+        <w:t>Given the </w:t>
+      </w:r>
+      <w:r>
+        <w:rPr>
+          <w:rStyle w:val="SourceText"/>
+          <w:b w:val="false"/>
+          <w:bCs w:val="false"/>
+        </w:rPr>
+        <w:t>root</w:t>
+      </w:r>
+      <w:r>
+        <w:rPr>
+          <w:b w:val="false"/>
+          <w:bCs w:val="false"/>
+        </w:rPr>
+        <w:t> of a binary tree, return </w:t>
+      </w:r>
+      <w:r>
+        <w:rPr>
+          <w:rStyle w:val="Emphasis"/>
+          <w:b w:val="false"/>
+          <w:bCs w:val="false"/>
+        </w:rPr>
+        <w:t>the length of the </w:t>
+      </w:r>
+      <w:r>
+        <w:rPr>
+          <w:rStyle w:val="StrongEmphasis"/>
+          <w:b w:val="false"/>
+          <w:bCs w:val="false"/>
+        </w:rPr>
+        <w:t>diameter</w:t>
+      </w:r>
+      <w:r>
+        <w:rPr>
+          <w:rStyle w:val="Emphasis"/>
+          <w:b w:val="false"/>
+          <w:bCs w:val="false"/>
+        </w:rPr>
+        <w:t> of the tree</w:t>
+      </w:r>
+      <w:r>
+        <w:rPr>
+          <w:b w:val="false"/>
+          <w:bCs w:val="false"/>
+        </w:rPr>
+        <w:t>.</w:t>
+      </w:r>
+    </w:p>
+    <w:p>
+      <w:pPr>
+        <w:pStyle w:val="TextBody"/>
+        <w:pBdr/>
+        <w:rPr/>
+      </w:pPr>
+      <w:r>
+        <w:rPr/>
+        <w:t>The </w:t>
+      </w:r>
+      <w:r>
+        <w:rPr>
+          <w:rStyle w:val="StrongEmphasis"/>
+        </w:rPr>
+        <w:t>diameter</w:t>
+      </w:r>
+      <w:r>
+        <w:rPr/>
+        <w:t> of a binary tree is the </w:t>
+      </w:r>
+      <w:r>
+        <w:rPr>
+          <w:rStyle w:val="StrongEmphasis"/>
+        </w:rPr>
+        <w:t>length</w:t>
+      </w:r>
+      <w:r>
+        <w:rPr/>
+        <w:t> of the longest path between any two nodes in a tree. This path may or may not pass through the </w:t>
+      </w:r>
+      <w:r>
+        <w:rPr>
+          <w:rStyle w:val="SourceText"/>
+        </w:rPr>
+        <w:t>root</w:t>
+      </w:r>
+      <w:r>
+        <w:rPr/>
+        <w:t>.</w:t>
+      </w:r>
+    </w:p>
+    <w:p>
+      <w:pPr>
+        <w:pStyle w:val="TextBody"/>
+        <w:pBdr/>
+        <w:rPr/>
+      </w:pPr>
+      <w:r>
+        <w:rPr/>
+        <w:t>The </w:t>
+      </w:r>
+      <w:r>
+        <w:rPr>
+          <w:rStyle w:val="StrongEmphasis"/>
+        </w:rPr>
+        <w:t>length</w:t>
+      </w:r>
+      <w:r>
+        <w:rPr/>
+        <w:t> of a path between two nodes is represented by the number of edges between them.</w:t>
+      </w:r>
+    </w:p>
+    <w:p>
+      <w:pPr>
+        <w:pStyle w:val="TextBody"/>
+        <w:widowControl/>
+        <w:spacing w:before="0" w:after="140"/>
+        <w:ind w:left="0" w:right="0" w:hanging="0"/>
+        <w:rPr>
+          <w:b/>
+          <w:b/>
+          <w:bCs/>
+        </w:rPr>
+      </w:pPr>
+      <w:r>
+        <w:rPr>
+          <w:b/>
+          <w:bCs/>
+        </w:rPr>
+      </w:r>
+    </w:p>
+    <w:p>
+      <w:pPr>
+        <w:pStyle w:val="TextBody"/>
+        <w:widowControl/>
+        <w:spacing w:before="0" w:after="140"/>
+        <w:ind w:left="0" w:right="0" w:hanging="0"/>
+        <w:rPr>
+          <w:b/>
+          <w:b/>
+          <w:bCs/>
+        </w:rPr>
+      </w:pPr>
+      <w:r>
+        <w:rPr>
+          <w:rStyle w:val="StrongEmphasis"/>
+        </w:rPr>
+        <w:t>Example 1:</w:t>
+      </w:r>
+    </w:p>
+    <w:p>
+      <w:pPr>
+        <w:pStyle w:val="TextBody"/>
+        <w:widowControl/>
+        <w:spacing w:before="0" w:after="140"/>
+        <w:ind w:left="0" w:right="0" w:hanging="0"/>
+        <w:rPr>
+          <w:b/>
+          <w:b/>
+          <w:bCs/>
+        </w:rPr>
+      </w:pPr>
+      <w:r>
+        <w:rPr>
+          <w:b/>
+          <w:bCs/>
+        </w:rPr>
+        <w:drawing>
+          <wp:anchor behindDoc="0" distT="0" distB="0" distL="0" distR="0" simplePos="0" locked="0" layoutInCell="0" allowOverlap="1" relativeHeight="15">
+            <wp:simplePos x="0" y="0"/>
+            <wp:positionH relativeFrom="column">
+              <wp:posOffset>55245</wp:posOffset>
+            </wp:positionH>
+            <wp:positionV relativeFrom="paragraph">
+              <wp:posOffset>90170</wp:posOffset>
+            </wp:positionV>
+            <wp:extent cx="1671955" cy="1729105"/>
+            <wp:effectExtent l="0" t="0" r="0" b="0"/>
+            <wp:wrapSquare wrapText="largest"/>
+            <wp:docPr id="14" name="Image14" descr=""/>
+            <wp:cNvGraphicFramePr>
+              <a:graphicFrameLocks xmlns:a="http://schemas.openxmlformats.org/drawingml/2006/main" noChangeAspect="1"/>
+            </wp:cNvGraphicFramePr>
+            <a:graphic xmlns:a="http://schemas.openxmlformats.org/drawingml/2006/main">
+              <a:graphicData uri="http://schemas.openxmlformats.org/drawingml/2006/picture">
+                <pic:pic xmlns:pic="http://schemas.openxmlformats.org/drawingml/2006/picture">
+                  <pic:nvPicPr>
+                    <pic:cNvPr id="14" name="Image14" descr=""/>
+                    <pic:cNvPicPr>
+                      <a:picLocks noChangeAspect="1" noChangeArrowheads="1"/>
+                    </pic:cNvPicPr>
+                  </pic:nvPicPr>
+                  <pic:blipFill>
+                    <a:blip r:embed="rId17"/>
+                    <a:stretch>
+                      <a:fillRect/>
+                    </a:stretch>
+                  </pic:blipFill>
+                  <pic:spPr bwMode="auto">
+                    <a:xfrm>
+                      <a:off x="0" y="0"/>
+                      <a:ext cx="1671955" cy="1729105"/>
+                    </a:xfrm>
+                    <a:prstGeom prst="rect">
+                      <a:avLst/>
+                    </a:prstGeom>
+                  </pic:spPr>
+                </pic:pic>
+              </a:graphicData>
+            </a:graphic>
+          </wp:anchor>
+        </w:drawing>
+      </w:r>
+    </w:p>
+    <w:p>
+      <w:pPr>
+        <w:pStyle w:val="TextBody"/>
+        <w:widowControl/>
+        <w:spacing w:before="0" w:after="140"/>
+        <w:ind w:left="0" w:right="0" w:hanging="0"/>
+        <w:rPr>
+          <w:b/>
+          <w:b/>
+          <w:bCs/>
+        </w:rPr>
+      </w:pPr>
+      <w:r>
+        <w:rPr>
+          <w:b/>
+          <w:bCs/>
+        </w:rPr>
+      </w:r>
+    </w:p>
+    <w:p>
+      <w:pPr>
+        <w:pStyle w:val="TextBody"/>
+        <w:widowControl/>
+        <w:spacing w:before="0" w:after="140"/>
+        <w:ind w:left="0" w:right="0" w:hanging="0"/>
+        <w:rPr>
+          <w:b/>
+          <w:b/>
+          <w:bCs/>
+        </w:rPr>
+      </w:pPr>
+      <w:r>
+        <w:rPr>
+          <w:b/>
+          <w:bCs/>
+        </w:rPr>
+      </w:r>
+    </w:p>
+    <w:p>
+      <w:pPr>
+        <w:pStyle w:val="TextBody"/>
+        <w:widowControl/>
+        <w:spacing w:before="0" w:after="140"/>
+        <w:ind w:left="0" w:right="0" w:hanging="0"/>
+        <w:rPr>
+          <w:b/>
+          <w:b/>
+          <w:bCs/>
+        </w:rPr>
+      </w:pPr>
+      <w:r>
+        <w:rPr>
+          <w:b/>
+          <w:bCs/>
+        </w:rPr>
+      </w:r>
+    </w:p>
+    <w:p>
+      <w:pPr>
+        <w:pStyle w:val="TextBody"/>
+        <w:widowControl/>
+        <w:spacing w:before="0" w:after="140"/>
+        <w:ind w:left="0" w:right="0" w:hanging="0"/>
+        <w:rPr>
+          <w:b/>
+          <w:b/>
+          <w:bCs/>
+        </w:rPr>
+      </w:pPr>
+      <w:r>
+        <w:rPr>
+          <w:b/>
+          <w:bCs/>
+        </w:rPr>
+      </w:r>
+    </w:p>
+    <w:p>
+      <w:pPr>
+        <w:pStyle w:val="TextBody"/>
+        <w:widowControl/>
+        <w:spacing w:before="0" w:after="140"/>
+        <w:ind w:left="0" w:right="0" w:hanging="0"/>
+        <w:rPr>
+          <w:b/>
+          <w:b/>
+          <w:bCs/>
+        </w:rPr>
+      </w:pPr>
+      <w:r>
+        <w:rPr>
+          <w:b/>
+          <w:bCs/>
+        </w:rPr>
+      </w:r>
+    </w:p>
+    <w:p>
+      <w:pPr>
+        <w:pStyle w:val="TextBody"/>
+        <w:widowControl/>
+        <w:spacing w:before="0" w:after="140"/>
+        <w:ind w:left="0" w:right="0" w:hanging="0"/>
+        <w:rPr>
+          <w:b/>
+          <w:b/>
+          <w:bCs/>
+        </w:rPr>
+      </w:pPr>
+      <w:r>
+        <w:rPr>
+          <w:b/>
+          <w:bCs/>
+        </w:rPr>
+      </w:r>
+    </w:p>
+    <w:p>
+      <w:pPr>
+        <w:pStyle w:val="PreformattedText"/>
+        <w:widowControl/>
+        <w:spacing w:before="0" w:after="140"/>
+        <w:ind w:left="0" w:right="0" w:hanging="0"/>
+        <w:rPr>
+          <w:b/>
+          <w:b/>
+          <w:bCs/>
+        </w:rPr>
+      </w:pPr>
+      <w:r>
+        <w:rPr>
+          <w:rStyle w:val="StrongEmphasis"/>
+        </w:rPr>
+        <w:t>Input:</w:t>
+      </w:r>
+      <w:r>
+        <w:rPr>
+          <w:b/>
+          <w:bCs/>
+        </w:rPr>
+        <w:t xml:space="preserve"> </w:t>
+      </w:r>
+      <w:r>
+        <w:rPr>
+          <w:b w:val="false"/>
+          <w:bCs w:val="false"/>
+        </w:rPr>
+        <w:t>root = [1,2,3,4,5]</w:t>
+      </w:r>
+    </w:p>
+    <w:p>
+      <w:pPr>
+        <w:pStyle w:val="PreformattedText"/>
+        <w:pBdr/>
+        <w:rPr/>
+      </w:pPr>
+      <w:r>
+        <w:rPr>
+          <w:rStyle w:val="StrongEmphasis"/>
+        </w:rPr>
+        <w:t>Output:</w:t>
+      </w:r>
+      <w:r>
+        <w:rPr/>
+        <w:t xml:space="preserve"> 3</w:t>
+      </w:r>
+    </w:p>
+    <w:p>
+      <w:pPr>
+        <w:pStyle w:val="PreformattedText"/>
+        <w:pBdr/>
+        <w:spacing w:before="0" w:after="283"/>
+        <w:rPr/>
+      </w:pPr>
+      <w:r>
+        <w:rPr>
+          <w:rStyle w:val="StrongEmphasis"/>
+        </w:rPr>
+        <w:t>Explanation:</w:t>
+      </w:r>
+      <w:r>
+        <w:rPr/>
+        <w:t xml:space="preserve"> 3 is the length of the path [4,2,1,3] or [5,2,1,3].</w:t>
+      </w:r>
+    </w:p>
+    <w:p>
+      <w:pPr>
+        <w:pStyle w:val="TextBody"/>
+        <w:pBdr/>
+        <w:rPr/>
+      </w:pPr>
+      <w:r>
+        <w:rPr>
+          <w:rStyle w:val="StrongEmphasis"/>
+        </w:rPr>
+        <w:t>Example 2:</w:t>
+      </w:r>
+    </w:p>
+    <w:p>
+      <w:pPr>
+        <w:pStyle w:val="PreformattedText"/>
+        <w:pBdr/>
+        <w:rPr/>
+      </w:pPr>
+      <w:r>
+        <w:rPr>
+          <w:rStyle w:val="StrongEmphasis"/>
+        </w:rPr>
+        <w:t>Input:</w:t>
+      </w:r>
+      <w:r>
+        <w:rPr/>
+        <w:t xml:space="preserve"> root = [1,2]</w:t>
+      </w:r>
+    </w:p>
+    <w:p>
+      <w:pPr>
+        <w:pStyle w:val="PreformattedText"/>
+        <w:pBdr/>
+        <w:spacing w:before="0" w:after="283"/>
+        <w:rPr/>
+      </w:pPr>
+      <w:r>
+        <w:rPr>
+          <w:rStyle w:val="StrongEmphasis"/>
+        </w:rPr>
+        <w:t>Output:</w:t>
+      </w:r>
+      <w:r>
+        <w:rPr/>
+        <w:t xml:space="preserve"> 1</w:t>
+      </w:r>
+    </w:p>
+    <w:p>
+      <w:pPr>
+        <w:pStyle w:val="TextBody"/>
+        <w:pBdr/>
+        <w:rPr/>
+      </w:pPr>
+      <w:r>
+        <w:rPr/>
         <w:t> </w:t>
       </w:r>
-      <w:r>
-        <w:rPr>
-          <w:rFonts w:ascii="apple-system;BlinkMacSystemFont;Segoe UI;Helvetica;Arial;sans-serif;Apple Color Emoji;Segoe UI Emoji;Segoe UI Symbol" w:hAnsi="apple-system;BlinkMacSystemFont;Segoe UI;Helvetica;Arial;sans-serif;Apple Color Emoji;Segoe UI Emoji;Segoe UI Symbol"/>
-          <w:b w:val="false"/>
-          <w:i w:val="false"/>
-          <w:caps w:val="false"/>
-          <w:smallCaps w:val="false"/>
-          <w:color w:val="262626"/>
-          <w:spacing w:val="0"/>
-          <w:sz w:val="21"/>
-        </w:rPr>
-        <w:t>Could you solve the problem in linear time and in </w:t>
+    </w:p>
+    <w:p>
+      <w:pPr>
+        <w:pStyle w:val="TextBody"/>
+        <w:pBdr/>
+        <w:rPr/>
+      </w:pPr>
+      <w:r>
+        <w:rPr>
+          <w:rStyle w:val="StrongEmphasis"/>
+        </w:rPr>
+        <w:t>Constraints:</w:t>
+      </w:r>
+    </w:p>
+    <w:p>
+      <w:pPr>
+        <w:pStyle w:val="TextBody"/>
+        <w:numPr>
+          <w:ilvl w:val="0"/>
+          <w:numId w:val="23"/>
+        </w:numPr>
+        <w:pBdr/>
+        <w:tabs>
+          <w:tab w:val="clear" w:pos="709"/>
+          <w:tab w:val="left" w:pos="0" w:leader="none"/>
+        </w:tabs>
+        <w:spacing w:before="0" w:after="0"/>
+        <w:ind w:left="709" w:hanging="283"/>
+        <w:rPr/>
+      </w:pPr>
+      <w:r>
+        <w:rPr/>
+        <w:t>The number of nodes in the tree is in the range </w:t>
       </w:r>
       <w:r>
         <w:rPr>
           <w:rStyle w:val="SourceText"/>
         </w:rPr>
-        <w:t>O(1)</w:t>
-      </w:r>
-      <w:r>
-        <w:rPr>
-          <w:caps w:val="false"/>
-          <w:smallCaps w:val="false"/>
-          <w:color w:val="262626"/>
-          <w:spacing w:val="0"/>
-        </w:rPr>
-        <w:t> </w:t>
-      </w:r>
-      <w:r>
-        <w:rPr>
-          <w:rFonts w:ascii="apple-system;BlinkMacSystemFont;Segoe UI;Helvetica;Arial;sans-serif;Apple Color Emoji;Segoe UI Emoji;Segoe UI Symbol" w:hAnsi="apple-system;BlinkMacSystemFont;Segoe UI;Helvetica;Arial;sans-serif;Apple Color Emoji;Segoe UI Emoji;Segoe UI Symbol"/>
-          <w:b w:val="false"/>
-          <w:i w:val="false"/>
-          <w:caps w:val="false"/>
-          <w:smallCaps w:val="false"/>
-          <w:color w:val="262626"/>
-          <w:spacing w:val="0"/>
-          <w:sz w:val="21"/>
-        </w:rPr>
-        <w:t>space?</w:t>
+        <w:t>[1, 10</w:t>
+      </w:r>
+      <w:r>
+        <w:rPr>
+          <w:rStyle w:val="SourceText"/>
+        </w:rPr>
+        <w:t>4</w:t>
+      </w:r>
+      <w:r>
+        <w:rPr>
+          <w:rStyle w:val="SourceText"/>
+        </w:rPr>
+        <w:t>]</w:t>
+      </w:r>
+      <w:r>
+        <w:rPr/>
+        <w:t>.</w:t>
+      </w:r>
+    </w:p>
+    <w:p>
+      <w:pPr>
+        <w:pStyle w:val="TextBody"/>
+        <w:numPr>
+          <w:ilvl w:val="0"/>
+          <w:numId w:val="23"/>
+        </w:numPr>
+        <w:pBdr/>
+        <w:tabs>
+          <w:tab w:val="clear" w:pos="709"/>
+          <w:tab w:val="left" w:pos="0" w:leader="none"/>
+        </w:tabs>
+        <w:ind w:left="709" w:hanging="283"/>
+        <w:rPr/>
+      </w:pPr>
+      <w:r>
+        <w:rPr>
+          <w:rStyle w:val="SourceText"/>
+        </w:rPr>
+        <w:t>-100 &lt;= Node.val &lt;= 100</w:t>
+      </w:r>
+    </w:p>
+    <w:p>
+      <w:pPr>
+        <w:pStyle w:val="TextBody"/>
+        <w:widowControl/>
+        <w:spacing w:before="0" w:after="140"/>
+        <w:ind w:left="0" w:right="0" w:hanging="0"/>
+        <w:rPr>
+          <w:b/>
+          <w:b/>
+          <w:bCs/>
+        </w:rPr>
+      </w:pPr>
+      <w:r>
+        <w:rPr>
+          <w:b/>
+          <w:bCs/>
+        </w:rPr>
+      </w:r>
+    </w:p>
+    <w:p>
+      <w:pPr>
+        <w:pStyle w:val="TextBody"/>
+        <w:widowControl/>
+        <w:spacing w:before="0" w:after="140"/>
+        <w:ind w:left="0" w:right="0" w:hanging="0"/>
+        <w:rPr>
+          <w:b/>
+          <w:b/>
+          <w:bCs/>
+        </w:rPr>
+      </w:pPr>
+      <w:r>
+        <w:rPr>
+          <w:b/>
+          <w:bCs/>
+        </w:rPr>
       </w:r>
     </w:p>
     <w:sectPr>
@@ -18291,6 +19845,280 @@
     </w:lvl>
   </w:abstractNum>
   <w:abstractNum w:abstractNumId="22">
+    <w:lvl w:ilvl="0">
+      <w:start w:val="1"/>
+      <w:numFmt w:val="bullet"/>
+      <w:lvlText w:val=""/>
+      <w:lvlJc w:val="left"/>
+      <w:pPr>
+        <w:tabs>
+          <w:tab w:val="num" w:pos="709"/>
+        </w:tabs>
+        <w:ind w:left="709" w:hanging="283"/>
+      </w:pPr>
+      <w:rPr>
+        <w:rFonts w:ascii="Symbol" w:hAnsi="Symbol" w:cs="Symbol" w:hint="default"/>
+      </w:rPr>
+    </w:lvl>
+    <w:lvl w:ilvl="1">
+      <w:start w:val="1"/>
+      <w:numFmt w:val="bullet"/>
+      <w:lvlText w:val=""/>
+      <w:lvlJc w:val="left"/>
+      <w:pPr>
+        <w:tabs>
+          <w:tab w:val="num" w:pos="1418"/>
+        </w:tabs>
+        <w:ind w:left="1418" w:hanging="283"/>
+      </w:pPr>
+      <w:rPr>
+        <w:rFonts w:ascii="Symbol" w:hAnsi="Symbol" w:cs="Symbol" w:hint="default"/>
+      </w:rPr>
+    </w:lvl>
+    <w:lvl w:ilvl="2">
+      <w:start w:val="1"/>
+      <w:numFmt w:val="bullet"/>
+      <w:lvlText w:val=""/>
+      <w:lvlJc w:val="left"/>
+      <w:pPr>
+        <w:tabs>
+          <w:tab w:val="num" w:pos="2127"/>
+        </w:tabs>
+        <w:ind w:left="2127" w:hanging="283"/>
+      </w:pPr>
+      <w:rPr>
+        <w:rFonts w:ascii="Symbol" w:hAnsi="Symbol" w:cs="Symbol" w:hint="default"/>
+      </w:rPr>
+    </w:lvl>
+    <w:lvl w:ilvl="3">
+      <w:start w:val="1"/>
+      <w:numFmt w:val="bullet"/>
+      <w:lvlText w:val=""/>
+      <w:lvlJc w:val="left"/>
+      <w:pPr>
+        <w:tabs>
+          <w:tab w:val="num" w:pos="2836"/>
+        </w:tabs>
+        <w:ind w:left="2836" w:hanging="283"/>
+      </w:pPr>
+      <w:rPr>
+        <w:rFonts w:ascii="Symbol" w:hAnsi="Symbol" w:cs="Symbol" w:hint="default"/>
+      </w:rPr>
+    </w:lvl>
+    <w:lvl w:ilvl="4">
+      <w:start w:val="1"/>
+      <w:numFmt w:val="bullet"/>
+      <w:lvlText w:val=""/>
+      <w:lvlJc w:val="left"/>
+      <w:pPr>
+        <w:tabs>
+          <w:tab w:val="num" w:pos="3545"/>
+        </w:tabs>
+        <w:ind w:left="3545" w:hanging="283"/>
+      </w:pPr>
+      <w:rPr>
+        <w:rFonts w:ascii="Symbol" w:hAnsi="Symbol" w:cs="Symbol" w:hint="default"/>
+      </w:rPr>
+    </w:lvl>
+    <w:lvl w:ilvl="5">
+      <w:start w:val="1"/>
+      <w:numFmt w:val="bullet"/>
+      <w:lvlText w:val=""/>
+      <w:lvlJc w:val="left"/>
+      <w:pPr>
+        <w:tabs>
+          <w:tab w:val="num" w:pos="4254"/>
+        </w:tabs>
+        <w:ind w:left="4254" w:hanging="283"/>
+      </w:pPr>
+      <w:rPr>
+        <w:rFonts w:ascii="Symbol" w:hAnsi="Symbol" w:cs="Symbol" w:hint="default"/>
+      </w:rPr>
+    </w:lvl>
+    <w:lvl w:ilvl="6">
+      <w:start w:val="1"/>
+      <w:numFmt w:val="bullet"/>
+      <w:lvlText w:val=""/>
+      <w:lvlJc w:val="left"/>
+      <w:pPr>
+        <w:tabs>
+          <w:tab w:val="num" w:pos="4963"/>
+        </w:tabs>
+        <w:ind w:left="4963" w:hanging="283"/>
+      </w:pPr>
+      <w:rPr>
+        <w:rFonts w:ascii="Symbol" w:hAnsi="Symbol" w:cs="Symbol" w:hint="default"/>
+      </w:rPr>
+    </w:lvl>
+    <w:lvl w:ilvl="7">
+      <w:start w:val="1"/>
+      <w:numFmt w:val="bullet"/>
+      <w:lvlText w:val=""/>
+      <w:lvlJc w:val="left"/>
+      <w:pPr>
+        <w:tabs>
+          <w:tab w:val="num" w:pos="5672"/>
+        </w:tabs>
+        <w:ind w:left="5672" w:hanging="283"/>
+      </w:pPr>
+      <w:rPr>
+        <w:rFonts w:ascii="Symbol" w:hAnsi="Symbol" w:cs="Symbol" w:hint="default"/>
+      </w:rPr>
+    </w:lvl>
+    <w:lvl w:ilvl="8">
+      <w:start w:val="1"/>
+      <w:numFmt w:val="bullet"/>
+      <w:lvlText w:val=""/>
+      <w:lvlJc w:val="left"/>
+      <w:pPr>
+        <w:tabs>
+          <w:tab w:val="num" w:pos="6381"/>
+        </w:tabs>
+        <w:ind w:left="6381" w:hanging="283"/>
+      </w:pPr>
+      <w:rPr>
+        <w:rFonts w:ascii="Symbol" w:hAnsi="Symbol" w:cs="Symbol" w:hint="default"/>
+      </w:rPr>
+    </w:lvl>
+  </w:abstractNum>
+  <w:abstractNum w:abstractNumId="23">
+    <w:lvl w:ilvl="0">
+      <w:start w:val="1"/>
+      <w:numFmt w:val="bullet"/>
+      <w:lvlText w:val=""/>
+      <w:lvlJc w:val="left"/>
+      <w:pPr>
+        <w:tabs>
+          <w:tab w:val="num" w:pos="709"/>
+        </w:tabs>
+        <w:ind w:left="709" w:hanging="283"/>
+      </w:pPr>
+      <w:rPr>
+        <w:rFonts w:ascii="Symbol" w:hAnsi="Symbol" w:cs="Symbol" w:hint="default"/>
+      </w:rPr>
+    </w:lvl>
+    <w:lvl w:ilvl="1">
+      <w:start w:val="1"/>
+      <w:numFmt w:val="bullet"/>
+      <w:lvlText w:val=""/>
+      <w:lvlJc w:val="left"/>
+      <w:pPr>
+        <w:tabs>
+          <w:tab w:val="num" w:pos="1418"/>
+        </w:tabs>
+        <w:ind w:left="1418" w:hanging="283"/>
+      </w:pPr>
+      <w:rPr>
+        <w:rFonts w:ascii="Symbol" w:hAnsi="Symbol" w:cs="Symbol" w:hint="default"/>
+      </w:rPr>
+    </w:lvl>
+    <w:lvl w:ilvl="2">
+      <w:start w:val="1"/>
+      <w:numFmt w:val="bullet"/>
+      <w:lvlText w:val=""/>
+      <w:lvlJc w:val="left"/>
+      <w:pPr>
+        <w:tabs>
+          <w:tab w:val="num" w:pos="2127"/>
+        </w:tabs>
+        <w:ind w:left="2127" w:hanging="283"/>
+      </w:pPr>
+      <w:rPr>
+        <w:rFonts w:ascii="Symbol" w:hAnsi="Symbol" w:cs="Symbol" w:hint="default"/>
+      </w:rPr>
+    </w:lvl>
+    <w:lvl w:ilvl="3">
+      <w:start w:val="1"/>
+      <w:numFmt w:val="bullet"/>
+      <w:lvlText w:val=""/>
+      <w:lvlJc w:val="left"/>
+      <w:pPr>
+        <w:tabs>
+          <w:tab w:val="num" w:pos="2836"/>
+        </w:tabs>
+        <w:ind w:left="2836" w:hanging="283"/>
+      </w:pPr>
+      <w:rPr>
+        <w:rFonts w:ascii="Symbol" w:hAnsi="Symbol" w:cs="Symbol" w:hint="default"/>
+      </w:rPr>
+    </w:lvl>
+    <w:lvl w:ilvl="4">
+      <w:start w:val="1"/>
+      <w:numFmt w:val="bullet"/>
+      <w:lvlText w:val=""/>
+      <w:lvlJc w:val="left"/>
+      <w:pPr>
+        <w:tabs>
+          <w:tab w:val="num" w:pos="3545"/>
+        </w:tabs>
+        <w:ind w:left="3545" w:hanging="283"/>
+      </w:pPr>
+      <w:rPr>
+        <w:rFonts w:ascii="Symbol" w:hAnsi="Symbol" w:cs="Symbol" w:hint="default"/>
+      </w:rPr>
+    </w:lvl>
+    <w:lvl w:ilvl="5">
+      <w:start w:val="1"/>
+      <w:numFmt w:val="bullet"/>
+      <w:lvlText w:val=""/>
+      <w:lvlJc w:val="left"/>
+      <w:pPr>
+        <w:tabs>
+          <w:tab w:val="num" w:pos="4254"/>
+        </w:tabs>
+        <w:ind w:left="4254" w:hanging="283"/>
+      </w:pPr>
+      <w:rPr>
+        <w:rFonts w:ascii="Symbol" w:hAnsi="Symbol" w:cs="Symbol" w:hint="default"/>
+      </w:rPr>
+    </w:lvl>
+    <w:lvl w:ilvl="6">
+      <w:start w:val="1"/>
+      <w:numFmt w:val="bullet"/>
+      <w:lvlText w:val=""/>
+      <w:lvlJc w:val="left"/>
+      <w:pPr>
+        <w:tabs>
+          <w:tab w:val="num" w:pos="4963"/>
+        </w:tabs>
+        <w:ind w:left="4963" w:hanging="283"/>
+      </w:pPr>
+      <w:rPr>
+        <w:rFonts w:ascii="Symbol" w:hAnsi="Symbol" w:cs="Symbol" w:hint="default"/>
+      </w:rPr>
+    </w:lvl>
+    <w:lvl w:ilvl="7">
+      <w:start w:val="1"/>
+      <w:numFmt w:val="bullet"/>
+      <w:lvlText w:val=""/>
+      <w:lvlJc w:val="left"/>
+      <w:pPr>
+        <w:tabs>
+          <w:tab w:val="num" w:pos="5672"/>
+        </w:tabs>
+        <w:ind w:left="5672" w:hanging="283"/>
+      </w:pPr>
+      <w:rPr>
+        <w:rFonts w:ascii="Symbol" w:hAnsi="Symbol" w:cs="Symbol" w:hint="default"/>
+      </w:rPr>
+    </w:lvl>
+    <w:lvl w:ilvl="8">
+      <w:start w:val="1"/>
+      <w:numFmt w:val="bullet"/>
+      <w:lvlText w:val=""/>
+      <w:lvlJc w:val="left"/>
+      <w:pPr>
+        <w:tabs>
+          <w:tab w:val="num" w:pos="6381"/>
+        </w:tabs>
+        <w:ind w:left="6381" w:hanging="283"/>
+      </w:pPr>
+      <w:rPr>
+        <w:rFonts w:ascii="Symbol" w:hAnsi="Symbol" w:cs="Symbol" w:hint="default"/>
+      </w:rPr>
+    </w:lvl>
+  </w:abstractNum>
+  <w:abstractNum w:abstractNumId="24">
     <w:lvl w:ilvl="0">
       <w:start w:val="1"/>
       <w:numFmt w:val="none"/>
@@ -18474,6 +20302,12 @@
   </w:num>
   <w:num w:numId="22">
     <w:abstractNumId w:val="22"/>
+  </w:num>
+  <w:num w:numId="23">
+    <w:abstractNumId w:val="23"/>
+  </w:num>
+  <w:num w:numId="24">
+    <w:abstractNumId w:val="24"/>
   </w:num>
 </w:numbering>
 </file>

</xml_diff>

<commit_message>
Added the solution for the Middle of Linked List question
</commit_message>
<xml_diff>
--- a/Grind75_Questions.docx
+++ b/Grind75_Questions.docx
@@ -15401,279 +15401,330 @@
         </w:rPr>
       </w:pPr>
       <w:r>
-        <w:rPr/>
-      </w:r>
-    </w:p>
-    <w:p>
-      <w:pPr>
-        <w:pStyle w:val="TextBody"/>
-        <w:widowControl/>
-        <w:spacing w:before="0" w:after="140"/>
-        <w:ind w:left="0" w:right="0" w:hanging="0"/>
-        <w:rPr>
-          <w:rStyle w:val="StrongEmphasis"/>
-          <w:b/>
-          <w:b/>
-          <w:bCs/>
-        </w:rPr>
-      </w:pPr>
-      <w:r>
-        <w:rPr/>
-      </w:r>
-    </w:p>
-    <w:p>
-      <w:pPr>
-        <w:pStyle w:val="TextBody"/>
-        <w:widowControl/>
-        <w:spacing w:before="0" w:after="140"/>
-        <w:ind w:left="0" w:right="0" w:hanging="0"/>
-        <w:rPr>
-          <w:rStyle w:val="StrongEmphasis"/>
-          <w:b/>
-          <w:b/>
-          <w:bCs/>
-        </w:rPr>
-      </w:pPr>
-      <w:r>
-        <w:rPr/>
-      </w:r>
-    </w:p>
-    <w:p>
-      <w:pPr>
-        <w:pStyle w:val="TextBody"/>
-        <w:widowControl/>
-        <w:spacing w:before="0" w:after="140"/>
-        <w:ind w:left="0" w:right="0" w:hanging="0"/>
-        <w:rPr>
-          <w:rStyle w:val="StrongEmphasis"/>
-          <w:b/>
-          <w:b/>
-          <w:bCs/>
-        </w:rPr>
-      </w:pPr>
-      <w:r>
-        <w:rPr/>
-      </w:r>
-    </w:p>
-    <w:p>
-      <w:pPr>
-        <w:pStyle w:val="TextBody"/>
-        <w:widowControl/>
-        <w:spacing w:before="0" w:after="140"/>
-        <w:ind w:left="0" w:right="0" w:hanging="0"/>
-        <w:rPr>
-          <w:rStyle w:val="StrongEmphasis"/>
-          <w:b/>
-          <w:b/>
-          <w:bCs/>
-        </w:rPr>
-      </w:pPr>
-      <w:r>
-        <w:rPr/>
-      </w:r>
-    </w:p>
-    <w:p>
-      <w:pPr>
-        <w:pStyle w:val="TextBody"/>
-        <w:widowControl/>
-        <w:spacing w:before="0" w:after="140"/>
-        <w:ind w:left="0" w:right="0" w:hanging="0"/>
-        <w:rPr>
-          <w:rStyle w:val="StrongEmphasis"/>
-          <w:b/>
-          <w:b/>
-          <w:bCs/>
-        </w:rPr>
-      </w:pPr>
-      <w:r>
-        <w:rPr/>
-      </w:r>
-    </w:p>
-    <w:p>
-      <w:pPr>
-        <w:pStyle w:val="TextBody"/>
-        <w:widowControl/>
-        <w:spacing w:before="0" w:after="140"/>
-        <w:ind w:left="0" w:right="0" w:hanging="0"/>
-        <w:rPr>
-          <w:rStyle w:val="StrongEmphasis"/>
-          <w:b/>
-          <w:b/>
-          <w:bCs/>
-        </w:rPr>
-      </w:pPr>
-      <w:r>
-        <w:rPr/>
-      </w:r>
-    </w:p>
-    <w:p>
-      <w:pPr>
-        <w:pStyle w:val="TextBody"/>
-        <w:widowControl/>
-        <w:spacing w:before="0" w:after="140"/>
-        <w:ind w:left="0" w:right="0" w:hanging="0"/>
-        <w:rPr>
-          <w:rStyle w:val="StrongEmphasis"/>
-          <w:b/>
-          <w:b/>
-          <w:bCs/>
-        </w:rPr>
-      </w:pPr>
-      <w:r>
-        <w:rPr/>
-      </w:r>
-    </w:p>
-    <w:p>
-      <w:pPr>
-        <w:pStyle w:val="TextBody"/>
-        <w:widowControl/>
-        <w:spacing w:before="0" w:after="140"/>
-        <w:ind w:left="0" w:right="0" w:hanging="0"/>
-        <w:rPr>
-          <w:rStyle w:val="StrongEmphasis"/>
-          <w:b/>
-          <w:b/>
-          <w:bCs/>
-        </w:rPr>
-      </w:pPr>
-      <w:r>
-        <w:rPr/>
-      </w:r>
-    </w:p>
-    <w:p>
-      <w:pPr>
-        <w:pStyle w:val="TextBody"/>
-        <w:widowControl/>
-        <w:spacing w:before="0" w:after="140"/>
-        <w:ind w:left="0" w:right="0" w:hanging="0"/>
-        <w:rPr>
-          <w:rStyle w:val="StrongEmphasis"/>
-          <w:b/>
-          <w:b/>
-          <w:bCs/>
-        </w:rPr>
-      </w:pPr>
-      <w:r>
-        <w:rPr/>
-      </w:r>
-    </w:p>
-    <w:p>
-      <w:pPr>
-        <w:pStyle w:val="TextBody"/>
-        <w:widowControl/>
-        <w:spacing w:before="0" w:after="140"/>
-        <w:ind w:left="0" w:right="0" w:hanging="0"/>
-        <w:rPr>
-          <w:rStyle w:val="StrongEmphasis"/>
-          <w:b/>
-          <w:b/>
-          <w:bCs/>
-        </w:rPr>
-      </w:pPr>
-      <w:r>
-        <w:rPr/>
-      </w:r>
-    </w:p>
-    <w:p>
-      <w:pPr>
-        <w:pStyle w:val="TextBody"/>
-        <w:widowControl/>
-        <w:spacing w:before="0" w:after="140"/>
-        <w:ind w:left="0" w:right="0" w:hanging="0"/>
-        <w:rPr>
-          <w:rStyle w:val="StrongEmphasis"/>
-          <w:b/>
-          <w:b/>
-          <w:bCs/>
-        </w:rPr>
-      </w:pPr>
-      <w:r>
-        <w:rPr/>
-      </w:r>
-    </w:p>
-    <w:p>
-      <w:pPr>
-        <w:pStyle w:val="TextBody"/>
-        <w:widowControl/>
-        <w:spacing w:before="0" w:after="140"/>
-        <w:ind w:left="0" w:right="0" w:hanging="0"/>
-        <w:rPr>
-          <w:rStyle w:val="StrongEmphasis"/>
-          <w:b/>
-          <w:b/>
-          <w:bCs/>
-        </w:rPr>
-      </w:pPr>
-      <w:r>
-        <w:rPr/>
-      </w:r>
-    </w:p>
-    <w:p>
-      <w:pPr>
-        <w:pStyle w:val="TextBody"/>
-        <w:widowControl/>
-        <w:spacing w:before="0" w:after="140"/>
-        <w:ind w:left="0" w:right="0" w:hanging="0"/>
-        <w:rPr>
-          <w:rStyle w:val="StrongEmphasis"/>
-          <w:b/>
-          <w:b/>
-          <w:bCs/>
-        </w:rPr>
-      </w:pPr>
-      <w:r>
-        <w:rPr/>
-      </w:r>
-    </w:p>
-    <w:p>
-      <w:pPr>
-        <w:pStyle w:val="TextBody"/>
-        <w:widowControl/>
-        <w:spacing w:before="0" w:after="140"/>
-        <w:ind w:left="0" w:right="0" w:hanging="0"/>
-        <w:rPr>
-          <w:rStyle w:val="StrongEmphasis"/>
-          <w:b/>
-          <w:b/>
-          <w:bCs/>
-        </w:rPr>
-      </w:pPr>
-      <w:r>
-        <w:rPr/>
-      </w:r>
-    </w:p>
-    <w:p>
-      <w:pPr>
-        <w:pStyle w:val="TextBody"/>
-        <w:widowControl/>
-        <w:spacing w:before="0" w:after="140"/>
-        <w:ind w:left="0" w:right="0" w:hanging="0"/>
-        <w:rPr>
-          <w:rStyle w:val="StrongEmphasis"/>
-          <w:b/>
-          <w:b/>
-          <w:bCs/>
-        </w:rPr>
-      </w:pPr>
-      <w:r>
-        <w:rPr/>
-      </w:r>
-    </w:p>
-    <w:p>
-      <w:pPr>
-        <w:pStyle w:val="TextBody"/>
-        <w:widowControl/>
-        <w:spacing w:before="0" w:after="140"/>
-        <w:ind w:left="0" w:right="0" w:hanging="0"/>
-        <w:rPr>
-          <w:rStyle w:val="StrongEmphasis"/>
-          <w:b/>
-          <w:b/>
-          <w:bCs/>
-        </w:rPr>
-      </w:pPr>
-      <w:r>
-        <w:rPr/>
+        <w:rPr>
+          <w:b/>
+          <w:bCs/>
+        </w:rPr>
+      </w:r>
+    </w:p>
+    <w:p>
+      <w:pPr>
+        <w:pStyle w:val="TextBody"/>
+        <w:widowControl/>
+        <w:spacing w:before="0" w:after="140"/>
+        <w:ind w:left="0" w:right="0" w:hanging="0"/>
+        <w:rPr>
+          <w:rStyle w:val="StrongEmphasis"/>
+          <w:b/>
+          <w:b/>
+          <w:bCs/>
+        </w:rPr>
+      </w:pPr>
+      <w:r>
+        <w:rPr>
+          <w:b/>
+          <w:bCs/>
+        </w:rPr>
+      </w:r>
+    </w:p>
+    <w:p>
+      <w:pPr>
+        <w:pStyle w:val="TextBody"/>
+        <w:widowControl/>
+        <w:spacing w:before="0" w:after="140"/>
+        <w:ind w:left="0" w:right="0" w:hanging="0"/>
+        <w:rPr>
+          <w:rStyle w:val="StrongEmphasis"/>
+          <w:b/>
+          <w:b/>
+          <w:bCs/>
+        </w:rPr>
+      </w:pPr>
+      <w:r>
+        <w:rPr>
+          <w:b/>
+          <w:bCs/>
+        </w:rPr>
+      </w:r>
+    </w:p>
+    <w:p>
+      <w:pPr>
+        <w:pStyle w:val="TextBody"/>
+        <w:widowControl/>
+        <w:spacing w:before="0" w:after="140"/>
+        <w:ind w:left="0" w:right="0" w:hanging="0"/>
+        <w:rPr>
+          <w:rStyle w:val="StrongEmphasis"/>
+          <w:b/>
+          <w:b/>
+          <w:bCs/>
+        </w:rPr>
+      </w:pPr>
+      <w:r>
+        <w:rPr>
+          <w:b/>
+          <w:bCs/>
+        </w:rPr>
+      </w:r>
+    </w:p>
+    <w:p>
+      <w:pPr>
+        <w:pStyle w:val="TextBody"/>
+        <w:widowControl/>
+        <w:spacing w:before="0" w:after="140"/>
+        <w:ind w:left="0" w:right="0" w:hanging="0"/>
+        <w:rPr>
+          <w:rStyle w:val="StrongEmphasis"/>
+          <w:b/>
+          <w:b/>
+          <w:bCs/>
+        </w:rPr>
+      </w:pPr>
+      <w:r>
+        <w:rPr>
+          <w:b/>
+          <w:bCs/>
+        </w:rPr>
+      </w:r>
+    </w:p>
+    <w:p>
+      <w:pPr>
+        <w:pStyle w:val="TextBody"/>
+        <w:widowControl/>
+        <w:spacing w:before="0" w:after="140"/>
+        <w:ind w:left="0" w:right="0" w:hanging="0"/>
+        <w:rPr>
+          <w:rStyle w:val="StrongEmphasis"/>
+          <w:b/>
+          <w:b/>
+          <w:bCs/>
+        </w:rPr>
+      </w:pPr>
+      <w:r>
+        <w:rPr>
+          <w:b/>
+          <w:bCs/>
+        </w:rPr>
+      </w:r>
+    </w:p>
+    <w:p>
+      <w:pPr>
+        <w:pStyle w:val="TextBody"/>
+        <w:widowControl/>
+        <w:spacing w:before="0" w:after="140"/>
+        <w:ind w:left="0" w:right="0" w:hanging="0"/>
+        <w:rPr>
+          <w:rStyle w:val="StrongEmphasis"/>
+          <w:b/>
+          <w:b/>
+          <w:bCs/>
+        </w:rPr>
+      </w:pPr>
+      <w:r>
+        <w:rPr>
+          <w:b/>
+          <w:bCs/>
+        </w:rPr>
+      </w:r>
+    </w:p>
+    <w:p>
+      <w:pPr>
+        <w:pStyle w:val="TextBody"/>
+        <w:widowControl/>
+        <w:spacing w:before="0" w:after="140"/>
+        <w:ind w:left="0" w:right="0" w:hanging="0"/>
+        <w:rPr>
+          <w:rStyle w:val="StrongEmphasis"/>
+          <w:b/>
+          <w:b/>
+          <w:bCs/>
+        </w:rPr>
+      </w:pPr>
+      <w:r>
+        <w:rPr>
+          <w:b/>
+          <w:bCs/>
+        </w:rPr>
+      </w:r>
+    </w:p>
+    <w:p>
+      <w:pPr>
+        <w:pStyle w:val="TextBody"/>
+        <w:widowControl/>
+        <w:spacing w:before="0" w:after="140"/>
+        <w:ind w:left="0" w:right="0" w:hanging="0"/>
+        <w:rPr>
+          <w:rStyle w:val="StrongEmphasis"/>
+          <w:b/>
+          <w:b/>
+          <w:bCs/>
+        </w:rPr>
+      </w:pPr>
+      <w:r>
+        <w:rPr>
+          <w:b/>
+          <w:bCs/>
+        </w:rPr>
+      </w:r>
+    </w:p>
+    <w:p>
+      <w:pPr>
+        <w:pStyle w:val="TextBody"/>
+        <w:widowControl/>
+        <w:spacing w:before="0" w:after="140"/>
+        <w:ind w:left="0" w:right="0" w:hanging="0"/>
+        <w:rPr>
+          <w:rStyle w:val="StrongEmphasis"/>
+          <w:b/>
+          <w:b/>
+          <w:bCs/>
+        </w:rPr>
+      </w:pPr>
+      <w:r>
+        <w:rPr>
+          <w:b/>
+          <w:bCs/>
+        </w:rPr>
+      </w:r>
+    </w:p>
+    <w:p>
+      <w:pPr>
+        <w:pStyle w:val="TextBody"/>
+        <w:widowControl/>
+        <w:spacing w:before="0" w:after="140"/>
+        <w:ind w:left="0" w:right="0" w:hanging="0"/>
+        <w:rPr>
+          <w:rStyle w:val="StrongEmphasis"/>
+          <w:b/>
+          <w:b/>
+          <w:bCs/>
+        </w:rPr>
+      </w:pPr>
+      <w:r>
+        <w:rPr>
+          <w:b/>
+          <w:bCs/>
+        </w:rPr>
+      </w:r>
+    </w:p>
+    <w:p>
+      <w:pPr>
+        <w:pStyle w:val="TextBody"/>
+        <w:widowControl/>
+        <w:spacing w:before="0" w:after="140"/>
+        <w:ind w:left="0" w:right="0" w:hanging="0"/>
+        <w:rPr>
+          <w:rStyle w:val="StrongEmphasis"/>
+          <w:b/>
+          <w:b/>
+          <w:bCs/>
+        </w:rPr>
+      </w:pPr>
+      <w:r>
+        <w:rPr>
+          <w:b/>
+          <w:bCs/>
+        </w:rPr>
+      </w:r>
+    </w:p>
+    <w:p>
+      <w:pPr>
+        <w:pStyle w:val="TextBody"/>
+        <w:widowControl/>
+        <w:spacing w:before="0" w:after="140"/>
+        <w:ind w:left="0" w:right="0" w:hanging="0"/>
+        <w:rPr>
+          <w:rStyle w:val="StrongEmphasis"/>
+          <w:b/>
+          <w:b/>
+          <w:bCs/>
+        </w:rPr>
+      </w:pPr>
+      <w:r>
+        <w:rPr>
+          <w:b/>
+          <w:bCs/>
+        </w:rPr>
+      </w:r>
+    </w:p>
+    <w:p>
+      <w:pPr>
+        <w:pStyle w:val="TextBody"/>
+        <w:widowControl/>
+        <w:spacing w:before="0" w:after="140"/>
+        <w:ind w:left="0" w:right="0" w:hanging="0"/>
+        <w:rPr>
+          <w:rStyle w:val="StrongEmphasis"/>
+          <w:b/>
+          <w:b/>
+          <w:bCs/>
+        </w:rPr>
+      </w:pPr>
+      <w:r>
+        <w:rPr>
+          <w:b/>
+          <w:bCs/>
+        </w:rPr>
+      </w:r>
+    </w:p>
+    <w:p>
+      <w:pPr>
+        <w:pStyle w:val="TextBody"/>
+        <w:widowControl/>
+        <w:spacing w:before="0" w:after="140"/>
+        <w:ind w:left="0" w:right="0" w:hanging="0"/>
+        <w:rPr>
+          <w:rStyle w:val="StrongEmphasis"/>
+          <w:b/>
+          <w:b/>
+          <w:bCs/>
+        </w:rPr>
+      </w:pPr>
+      <w:r>
+        <w:rPr>
+          <w:b/>
+          <w:bCs/>
+        </w:rPr>
+      </w:r>
+    </w:p>
+    <w:p>
+      <w:pPr>
+        <w:pStyle w:val="TextBody"/>
+        <w:widowControl/>
+        <w:spacing w:before="0" w:after="140"/>
+        <w:ind w:left="0" w:right="0" w:hanging="0"/>
+        <w:rPr>
+          <w:rStyle w:val="StrongEmphasis"/>
+          <w:b/>
+          <w:b/>
+          <w:bCs/>
+        </w:rPr>
+      </w:pPr>
+      <w:r>
+        <w:rPr>
+          <w:b/>
+          <w:bCs/>
+        </w:rPr>
+      </w:r>
+    </w:p>
+    <w:p>
+      <w:pPr>
+        <w:pStyle w:val="TextBody"/>
+        <w:widowControl/>
+        <w:spacing w:before="0" w:after="140"/>
+        <w:ind w:left="0" w:right="0" w:hanging="0"/>
+        <w:rPr>
+          <w:rStyle w:val="StrongEmphasis"/>
+          <w:b/>
+          <w:b/>
+          <w:bCs/>
+        </w:rPr>
+      </w:pPr>
+      <w:r>
+        <w:rPr>
+          <w:b/>
+          <w:bCs/>
+        </w:rPr>
       </w:r>
     </w:p>
     <w:p>
@@ -15760,7 +15811,6 @@
     <w:p>
       <w:pPr>
         <w:pStyle w:val="TextBody"/>
-        <w:pBdr/>
         <w:rPr/>
       </w:pPr>
       <w:r>
@@ -15773,7 +15823,6 @@
     <w:p>
       <w:pPr>
         <w:pStyle w:val="PreformattedText"/>
-        <w:pBdr/>
         <w:rPr/>
       </w:pPr>
       <w:r>
@@ -15790,7 +15839,6 @@
     <w:p>
       <w:pPr>
         <w:pStyle w:val="PreformattedText"/>
-        <w:pBdr/>
         <w:spacing w:before="0" w:after="283"/>
         <w:rPr/>
       </w:pPr>
@@ -15808,7 +15856,6 @@
     <w:p>
       <w:pPr>
         <w:pStyle w:val="TextBody"/>
-        <w:pBdr/>
         <w:rPr/>
       </w:pPr>
       <w:r>
@@ -15821,7 +15868,6 @@
     <w:p>
       <w:pPr>
         <w:pStyle w:val="PreformattedText"/>
-        <w:pBdr/>
         <w:rPr/>
       </w:pPr>
       <w:r>
@@ -15838,7 +15884,6 @@
     <w:p>
       <w:pPr>
         <w:pStyle w:val="PreformattedText"/>
-        <w:pBdr/>
         <w:spacing w:before="0" w:after="283"/>
         <w:rPr/>
       </w:pPr>
@@ -15856,7 +15901,6 @@
     <w:p>
       <w:pPr>
         <w:pStyle w:val="TextBody"/>
-        <w:pBdr/>
         <w:rPr/>
       </w:pPr>
       <w:r>
@@ -15867,7 +15911,6 @@
     <w:p>
       <w:pPr>
         <w:pStyle w:val="TextBody"/>
-        <w:pBdr/>
         <w:rPr/>
       </w:pPr>
       <w:r>
@@ -15884,7 +15927,6 @@
           <w:ilvl w:val="0"/>
           <w:numId w:val="22"/>
         </w:numPr>
-        <w:pBdr/>
         <w:tabs>
           <w:tab w:val="clear" w:pos="709"/>
           <w:tab w:val="left" w:pos="0" w:leader="none"/>
@@ -15897,13 +15939,7 @@
         <w:rPr>
           <w:rStyle w:val="SourceText"/>
         </w:rPr>
-        <w:t>1 &lt;= a.length, b.length &lt;= 10</w:t>
-      </w:r>
-      <w:r>
-        <w:rPr>
-          <w:rStyle w:val="SourceText"/>
-        </w:rPr>
-        <w:t>4</w:t>
+        <w:t>1 &lt;= a.length, b.length &lt;= 104</w:t>
       </w:r>
     </w:p>
     <w:p>
@@ -15913,7 +15949,6 @@
           <w:ilvl w:val="0"/>
           <w:numId w:val="22"/>
         </w:numPr>
-        <w:pBdr/>
         <w:tabs>
           <w:tab w:val="clear" w:pos="709"/>
           <w:tab w:val="left" w:pos="0" w:leader="none"/>
@@ -15970,7 +16005,6 @@
           <w:ilvl w:val="0"/>
           <w:numId w:val="22"/>
         </w:numPr>
-        <w:pBdr/>
         <w:tabs>
           <w:tab w:val="clear" w:pos="709"/>
           <w:tab w:val="left" w:pos="0" w:leader="none"/>
@@ -16452,7 +16486,6 @@
     <w:p>
       <w:pPr>
         <w:pStyle w:val="TextBody"/>
-        <w:pBdr/>
         <w:rPr/>
       </w:pPr>
       <w:r>
@@ -16493,7 +16526,6 @@
     <w:p>
       <w:pPr>
         <w:pStyle w:val="TextBody"/>
-        <w:pBdr/>
         <w:rPr/>
       </w:pPr>
       <w:r>
@@ -16763,7 +16795,6 @@
     <w:p>
       <w:pPr>
         <w:pStyle w:val="PreformattedText"/>
-        <w:pBdr/>
         <w:rPr/>
       </w:pPr>
       <w:r>
@@ -16780,7 +16811,6 @@
     <w:p>
       <w:pPr>
         <w:pStyle w:val="PreformattedText"/>
-        <w:pBdr/>
         <w:spacing w:before="0" w:after="283"/>
         <w:rPr/>
       </w:pPr>
@@ -16798,7 +16828,6 @@
     <w:p>
       <w:pPr>
         <w:pStyle w:val="TextBody"/>
-        <w:pBdr/>
         <w:rPr/>
       </w:pPr>
       <w:r>
@@ -16811,7 +16840,6 @@
     <w:p>
       <w:pPr>
         <w:pStyle w:val="PreformattedText"/>
-        <w:pBdr/>
         <w:rPr/>
       </w:pPr>
       <w:r>
@@ -16828,7 +16856,6 @@
     <w:p>
       <w:pPr>
         <w:pStyle w:val="PreformattedText"/>
-        <w:pBdr/>
         <w:spacing w:before="0" w:after="283"/>
         <w:rPr/>
       </w:pPr>
@@ -16846,7 +16873,6 @@
     <w:p>
       <w:pPr>
         <w:pStyle w:val="TextBody"/>
-        <w:pBdr/>
         <w:rPr/>
       </w:pPr>
       <w:r>
@@ -16857,7 +16883,6 @@
     <w:p>
       <w:pPr>
         <w:pStyle w:val="TextBody"/>
-        <w:pBdr/>
         <w:rPr/>
       </w:pPr>
       <w:r>
@@ -16874,7 +16899,6 @@
           <w:ilvl w:val="0"/>
           <w:numId w:val="23"/>
         </w:numPr>
-        <w:pBdr/>
         <w:tabs>
           <w:tab w:val="clear" w:pos="709"/>
           <w:tab w:val="left" w:pos="0" w:leader="none"/>
@@ -16891,19 +16915,7 @@
         <w:rPr>
           <w:rStyle w:val="SourceText"/>
         </w:rPr>
-        <w:t>[1, 10</w:t>
-      </w:r>
-      <w:r>
-        <w:rPr>
-          <w:rStyle w:val="SourceText"/>
-        </w:rPr>
-        <w:t>4</w:t>
-      </w:r>
-      <w:r>
-        <w:rPr>
-          <w:rStyle w:val="SourceText"/>
-        </w:rPr>
-        <w:t>]</w:t>
+        <w:t>[1, 104]</w:t>
       </w:r>
       <w:r>
         <w:rPr/>
@@ -16917,7 +16929,6 @@
           <w:ilvl w:val="0"/>
           <w:numId w:val="23"/>
         </w:numPr>
-        <w:pBdr/>
         <w:tabs>
           <w:tab w:val="clear" w:pos="709"/>
           <w:tab w:val="left" w:pos="0" w:leader="none"/>
@@ -16949,6 +16960,637 @@
           <w:b/>
           <w:bCs/>
         </w:rPr>
+      </w:r>
+    </w:p>
+    <w:p>
+      <w:pPr>
+        <w:pStyle w:val="TextBody"/>
+        <w:widowControl/>
+        <w:spacing w:before="0" w:after="140"/>
+        <w:ind w:left="0" w:right="0" w:hanging="0"/>
+        <w:rPr>
+          <w:b/>
+          <w:b/>
+          <w:bCs/>
+        </w:rPr>
+      </w:pPr>
+      <w:r>
+        <w:rPr/>
+      </w:r>
+    </w:p>
+    <w:p>
+      <w:pPr>
+        <w:pStyle w:val="TextBody"/>
+        <w:widowControl/>
+        <w:spacing w:before="0" w:after="140"/>
+        <w:ind w:left="0" w:right="0" w:hanging="0"/>
+        <w:rPr>
+          <w:b/>
+          <w:b/>
+          <w:bCs/>
+        </w:rPr>
+      </w:pPr>
+      <w:r>
+        <w:rPr/>
+      </w:r>
+    </w:p>
+    <w:p>
+      <w:pPr>
+        <w:pStyle w:val="TextBody"/>
+        <w:widowControl/>
+        <w:spacing w:before="0" w:after="140"/>
+        <w:ind w:left="0" w:right="0" w:hanging="0"/>
+        <w:rPr>
+          <w:b/>
+          <w:b/>
+          <w:bCs/>
+        </w:rPr>
+      </w:pPr>
+      <w:r>
+        <w:rPr/>
+      </w:r>
+    </w:p>
+    <w:p>
+      <w:pPr>
+        <w:pStyle w:val="TextBody"/>
+        <w:widowControl/>
+        <w:spacing w:before="0" w:after="140"/>
+        <w:ind w:left="0" w:right="0" w:hanging="0"/>
+        <w:rPr>
+          <w:b/>
+          <w:b/>
+          <w:bCs/>
+        </w:rPr>
+      </w:pPr>
+      <w:r>
+        <w:rPr/>
+      </w:r>
+    </w:p>
+    <w:p>
+      <w:pPr>
+        <w:pStyle w:val="TextBody"/>
+        <w:widowControl/>
+        <w:spacing w:before="0" w:after="140"/>
+        <w:ind w:left="0" w:right="0" w:hanging="0"/>
+        <w:rPr>
+          <w:b/>
+          <w:b/>
+          <w:bCs/>
+        </w:rPr>
+      </w:pPr>
+      <w:r>
+        <w:rPr/>
+      </w:r>
+    </w:p>
+    <w:p>
+      <w:pPr>
+        <w:pStyle w:val="TextBody"/>
+        <w:widowControl/>
+        <w:spacing w:before="0" w:after="140"/>
+        <w:ind w:left="0" w:right="0" w:hanging="0"/>
+        <w:rPr>
+          <w:b/>
+          <w:b/>
+          <w:bCs/>
+        </w:rPr>
+      </w:pPr>
+      <w:r>
+        <w:rPr/>
+      </w:r>
+    </w:p>
+    <w:p>
+      <w:pPr>
+        <w:pStyle w:val="TextBody"/>
+        <w:widowControl/>
+        <w:spacing w:before="0" w:after="140"/>
+        <w:ind w:left="0" w:right="0" w:hanging="0"/>
+        <w:rPr>
+          <w:b/>
+          <w:b/>
+          <w:bCs/>
+        </w:rPr>
+      </w:pPr>
+      <w:r>
+        <w:rPr/>
+      </w:r>
+    </w:p>
+    <w:p>
+      <w:pPr>
+        <w:pStyle w:val="TextBody"/>
+        <w:widowControl/>
+        <w:spacing w:before="0" w:after="140"/>
+        <w:ind w:left="0" w:right="0" w:hanging="0"/>
+        <w:rPr>
+          <w:b/>
+          <w:b/>
+          <w:bCs/>
+        </w:rPr>
+      </w:pPr>
+      <w:r>
+        <w:rPr/>
+      </w:r>
+    </w:p>
+    <w:p>
+      <w:pPr>
+        <w:pStyle w:val="TextBody"/>
+        <w:widowControl/>
+        <w:spacing w:before="0" w:after="140"/>
+        <w:ind w:left="0" w:right="0" w:hanging="0"/>
+        <w:rPr>
+          <w:b/>
+          <w:b/>
+          <w:bCs/>
+        </w:rPr>
+      </w:pPr>
+      <w:r>
+        <w:rPr>
+          <w:b/>
+          <w:bCs/>
+        </w:rPr>
+        <w:t>22. Middle of the Linked List (876 in LC)</w:t>
+      </w:r>
+    </w:p>
+    <w:p>
+      <w:pPr>
+        <w:pStyle w:val="TextBody"/>
+        <w:widowControl/>
+        <w:spacing w:before="0" w:after="140"/>
+        <w:ind w:left="0" w:right="0" w:hanging="0"/>
+        <w:rPr>
+          <w:b/>
+          <w:b/>
+          <w:bCs/>
+        </w:rPr>
+      </w:pPr>
+      <w:r>
+        <w:rPr>
+          <w:b/>
+          <w:bCs/>
+        </w:rPr>
+      </w:r>
+    </w:p>
+    <w:p>
+      <w:pPr>
+        <w:pStyle w:val="TextBody"/>
+        <w:widowControl/>
+        <w:spacing w:before="0" w:after="140"/>
+        <w:ind w:left="0" w:right="0" w:hanging="0"/>
+        <w:rPr>
+          <w:b/>
+          <w:b/>
+          <w:bCs/>
+        </w:rPr>
+      </w:pPr>
+      <w:r>
+        <w:rPr>
+          <w:b w:val="false"/>
+          <w:bCs w:val="false"/>
+        </w:rPr>
+        <w:t>Given the </w:t>
+      </w:r>
+      <w:r>
+        <w:rPr>
+          <w:rStyle w:val="SourceText"/>
+          <w:b w:val="false"/>
+          <w:bCs w:val="false"/>
+        </w:rPr>
+        <w:t>head</w:t>
+      </w:r>
+      <w:r>
+        <w:rPr>
+          <w:b w:val="false"/>
+          <w:bCs w:val="false"/>
+        </w:rPr>
+        <w:t> of a singly linked list, return </w:t>
+      </w:r>
+      <w:r>
+        <w:rPr>
+          <w:rStyle w:val="Emphasis"/>
+          <w:b w:val="false"/>
+          <w:bCs w:val="false"/>
+        </w:rPr>
+        <w:t>the middle node of the linked list</w:t>
+      </w:r>
+      <w:r>
+        <w:rPr>
+          <w:b w:val="false"/>
+          <w:bCs w:val="false"/>
+        </w:rPr>
+        <w:t>.</w:t>
+      </w:r>
+    </w:p>
+    <w:p>
+      <w:pPr>
+        <w:pStyle w:val="TextBody"/>
+        <w:pBdr/>
+        <w:rPr/>
+      </w:pPr>
+      <w:r>
+        <w:rPr/>
+        <w:t>If there are two middle nodes, return </w:t>
+      </w:r>
+      <w:r>
+        <w:rPr>
+          <w:rStyle w:val="StrongEmphasis"/>
+        </w:rPr>
+        <w:t>the second middle</w:t>
+      </w:r>
+      <w:r>
+        <w:rPr/>
+        <w:t> node.</w:t>
+      </w:r>
+    </w:p>
+    <w:p>
+      <w:pPr>
+        <w:pStyle w:val="TextBody"/>
+        <w:pBdr/>
+        <w:rPr/>
+      </w:pPr>
+      <w:r>
+        <w:rPr>
+          <w:rStyle w:val="StrongEmphasis"/>
+        </w:rPr>
+        <w:t>Example 1:</w:t>
+      </w:r>
+    </w:p>
+    <w:p>
+      <w:pPr>
+        <w:pStyle w:val="TextBody"/>
+        <w:pBdr/>
+        <w:rPr>
+          <w:rStyle w:val="StrongEmphasis"/>
+        </w:rPr>
+      </w:pPr>
+      <w:r>
+        <w:rPr/>
+      </w:r>
+    </w:p>
+    <w:p>
+      <w:pPr>
+        <w:pStyle w:val="TextBody"/>
+        <w:rPr/>
+      </w:pPr>
+      <w:r>
+        <w:rPr/>
+        <w:drawing>
+          <wp:anchor behindDoc="0" distT="0" distB="0" distL="0" distR="0" simplePos="0" locked="0" layoutInCell="0" allowOverlap="1" relativeHeight="16">
+            <wp:simplePos x="0" y="0"/>
+            <wp:positionH relativeFrom="column">
+              <wp:posOffset>18415</wp:posOffset>
+            </wp:positionH>
+            <wp:positionV relativeFrom="paragraph">
+              <wp:posOffset>-90170</wp:posOffset>
+            </wp:positionV>
+            <wp:extent cx="3606800" cy="431165"/>
+            <wp:effectExtent l="0" t="0" r="0" b="0"/>
+            <wp:wrapSquare wrapText="largest"/>
+            <wp:docPr id="15" name="Image15" descr=""/>
+            <wp:cNvGraphicFramePr>
+              <a:graphicFrameLocks xmlns:a="http://schemas.openxmlformats.org/drawingml/2006/main" noChangeAspect="1"/>
+            </wp:cNvGraphicFramePr>
+            <a:graphic xmlns:a="http://schemas.openxmlformats.org/drawingml/2006/main">
+              <a:graphicData uri="http://schemas.openxmlformats.org/drawingml/2006/picture">
+                <pic:pic xmlns:pic="http://schemas.openxmlformats.org/drawingml/2006/picture">
+                  <pic:nvPicPr>
+                    <pic:cNvPr id="15" name="Image15" descr=""/>
+                    <pic:cNvPicPr>
+                      <a:picLocks noChangeAspect="1" noChangeArrowheads="1"/>
+                    </pic:cNvPicPr>
+                  </pic:nvPicPr>
+                  <pic:blipFill>
+                    <a:blip r:embed="rId18"/>
+                    <a:stretch>
+                      <a:fillRect/>
+                    </a:stretch>
+                  </pic:blipFill>
+                  <pic:spPr bwMode="auto">
+                    <a:xfrm>
+                      <a:off x="0" y="0"/>
+                      <a:ext cx="3606800" cy="431165"/>
+                    </a:xfrm>
+                    <a:prstGeom prst="rect">
+                      <a:avLst/>
+                    </a:prstGeom>
+                  </pic:spPr>
+                </pic:pic>
+              </a:graphicData>
+            </a:graphic>
+          </wp:anchor>
+        </w:drawing>
+      </w:r>
+    </w:p>
+    <w:p>
+      <w:pPr>
+        <w:pStyle w:val="PreformattedText"/>
+        <w:pBdr/>
+        <w:rPr>
+          <w:rStyle w:val="StrongEmphasis"/>
+        </w:rPr>
+      </w:pPr>
+      <w:r>
+        <w:rPr/>
+      </w:r>
+    </w:p>
+    <w:p>
+      <w:pPr>
+        <w:pStyle w:val="PreformattedText"/>
+        <w:pBdr/>
+        <w:rPr>
+          <w:rStyle w:val="StrongEmphasis"/>
+        </w:rPr>
+      </w:pPr>
+      <w:r>
+        <w:rPr/>
+      </w:r>
+    </w:p>
+    <w:p>
+      <w:pPr>
+        <w:pStyle w:val="PreformattedText"/>
+        <w:pBdr/>
+        <w:rPr/>
+      </w:pPr>
+      <w:r>
+        <w:rPr>
+          <w:rStyle w:val="StrongEmphasis"/>
+        </w:rPr>
+        <w:t>Input:</w:t>
+      </w:r>
+      <w:r>
+        <w:rPr/>
+        <w:t xml:space="preserve"> head = [1,2,3,4,5]</w:t>
+      </w:r>
+    </w:p>
+    <w:p>
+      <w:pPr>
+        <w:pStyle w:val="PreformattedText"/>
+        <w:pBdr/>
+        <w:rPr/>
+      </w:pPr>
+      <w:r>
+        <w:rPr>
+          <w:rStyle w:val="StrongEmphasis"/>
+        </w:rPr>
+        <w:t>Output:</w:t>
+      </w:r>
+      <w:r>
+        <w:rPr/>
+        <w:t xml:space="preserve"> [3,4,5]</w:t>
+      </w:r>
+    </w:p>
+    <w:p>
+      <w:pPr>
+        <w:pStyle w:val="PreformattedText"/>
+        <w:pBdr/>
+        <w:spacing w:before="0" w:after="283"/>
+        <w:rPr/>
+      </w:pPr>
+      <w:r>
+        <w:rPr>
+          <w:rStyle w:val="StrongEmphasis"/>
+        </w:rPr>
+        <w:t>Explanation:</w:t>
+      </w:r>
+      <w:r>
+        <w:rPr/>
+        <w:t xml:space="preserve"> The middle node of the list is node 3.</w:t>
+      </w:r>
+    </w:p>
+    <w:p>
+      <w:pPr>
+        <w:pStyle w:val="TextBody"/>
+        <w:pBdr/>
+        <w:rPr/>
+      </w:pPr>
+      <w:r>
+        <w:rPr>
+          <w:rStyle w:val="StrongEmphasis"/>
+        </w:rPr>
+        <w:t>Example 2:</w:t>
+      </w:r>
+    </w:p>
+    <w:p>
+      <w:pPr>
+        <w:pStyle w:val="TextBody"/>
+        <w:pBdr/>
+        <w:rPr>
+          <w:rStyle w:val="StrongEmphasis"/>
+        </w:rPr>
+      </w:pPr>
+      <w:r>
+        <w:rPr/>
+      </w:r>
+    </w:p>
+    <w:p>
+      <w:pPr>
+        <w:pStyle w:val="TextBody"/>
+        <w:rPr/>
+      </w:pPr>
+      <w:r>
+        <w:rPr/>
+        <w:drawing>
+          <wp:anchor behindDoc="0" distT="0" distB="0" distL="0" distR="0" simplePos="0" locked="0" layoutInCell="0" allowOverlap="1" relativeHeight="17">
+            <wp:simplePos x="0" y="0"/>
+            <wp:positionH relativeFrom="column">
+              <wp:posOffset>6985</wp:posOffset>
+            </wp:positionH>
+            <wp:positionV relativeFrom="paragraph">
+              <wp:posOffset>-59690</wp:posOffset>
+            </wp:positionV>
+            <wp:extent cx="4963795" cy="485775"/>
+            <wp:effectExtent l="0" t="0" r="0" b="0"/>
+            <wp:wrapSquare wrapText="largest"/>
+            <wp:docPr id="16" name="Image16" descr=""/>
+            <wp:cNvGraphicFramePr>
+              <a:graphicFrameLocks xmlns:a="http://schemas.openxmlformats.org/drawingml/2006/main" noChangeAspect="1"/>
+            </wp:cNvGraphicFramePr>
+            <a:graphic xmlns:a="http://schemas.openxmlformats.org/drawingml/2006/main">
+              <a:graphicData uri="http://schemas.openxmlformats.org/drawingml/2006/picture">
+                <pic:pic xmlns:pic="http://schemas.openxmlformats.org/drawingml/2006/picture">
+                  <pic:nvPicPr>
+                    <pic:cNvPr id="16" name="Image16" descr=""/>
+                    <pic:cNvPicPr>
+                      <a:picLocks noChangeAspect="1" noChangeArrowheads="1"/>
+                    </pic:cNvPicPr>
+                  </pic:nvPicPr>
+                  <pic:blipFill>
+                    <a:blip r:embed="rId19"/>
+                    <a:stretch>
+                      <a:fillRect/>
+                    </a:stretch>
+                  </pic:blipFill>
+                  <pic:spPr bwMode="auto">
+                    <a:xfrm>
+                      <a:off x="0" y="0"/>
+                      <a:ext cx="4963795" cy="485775"/>
+                    </a:xfrm>
+                    <a:prstGeom prst="rect">
+                      <a:avLst/>
+                    </a:prstGeom>
+                  </pic:spPr>
+                </pic:pic>
+              </a:graphicData>
+            </a:graphic>
+          </wp:anchor>
+        </w:drawing>
+      </w:r>
+    </w:p>
+    <w:p>
+      <w:pPr>
+        <w:pStyle w:val="TextBody"/>
+        <w:rPr/>
+      </w:pPr>
+      <w:r>
+        <w:rPr/>
+      </w:r>
+    </w:p>
+    <w:p>
+      <w:pPr>
+        <w:pStyle w:val="PreformattedText"/>
+        <w:pBdr/>
+        <w:rPr/>
+      </w:pPr>
+      <w:r>
+        <w:rPr>
+          <w:rStyle w:val="StrongEmphasis"/>
+        </w:rPr>
+        <w:t>Input:</w:t>
+      </w:r>
+      <w:r>
+        <w:rPr/>
+        <w:t xml:space="preserve"> head = [1,2,3,4,5,6]</w:t>
+      </w:r>
+    </w:p>
+    <w:p>
+      <w:pPr>
+        <w:pStyle w:val="PreformattedText"/>
+        <w:pBdr/>
+        <w:rPr/>
+      </w:pPr>
+      <w:r>
+        <w:rPr>
+          <w:rStyle w:val="StrongEmphasis"/>
+        </w:rPr>
+        <w:t>Output:</w:t>
+      </w:r>
+      <w:r>
+        <w:rPr/>
+        <w:t xml:space="preserve"> [4,5,6]</w:t>
+      </w:r>
+    </w:p>
+    <w:p>
+      <w:pPr>
+        <w:pStyle w:val="PreformattedText"/>
+        <w:pBdr/>
+        <w:spacing w:before="0" w:after="283"/>
+        <w:rPr/>
+      </w:pPr>
+      <w:r>
+        <w:rPr>
+          <w:rStyle w:val="StrongEmphasis"/>
+        </w:rPr>
+        <w:t>Explanation:</w:t>
+      </w:r>
+      <w:r>
+        <w:rPr/>
+        <w:t xml:space="preserve"> Since the list has two middle nodes with values 3 and 4, we return the second one.</w:t>
+      </w:r>
+    </w:p>
+    <w:p>
+      <w:pPr>
+        <w:pStyle w:val="TextBody"/>
+        <w:pBdr/>
+        <w:rPr/>
+      </w:pPr>
+      <w:r>
+        <w:rPr>
+          <w:rStyle w:val="StrongEmphasis"/>
+        </w:rPr>
+        <w:t>Co</w:t>
+      </w:r>
+      <w:r>
+        <w:rPr>
+          <w:rStyle w:val="StrongEmphasis"/>
+        </w:rPr>
+        <w:t>n</w:t>
+      </w:r>
+      <w:r>
+        <w:rPr>
+          <w:rStyle w:val="StrongEmphasis"/>
+        </w:rPr>
+        <w:t>straints:</w:t>
+      </w:r>
+    </w:p>
+    <w:p>
+      <w:pPr>
+        <w:pStyle w:val="TextBody"/>
+        <w:numPr>
+          <w:ilvl w:val="0"/>
+          <w:numId w:val="24"/>
+        </w:numPr>
+        <w:pBdr/>
+        <w:tabs>
+          <w:tab w:val="clear" w:pos="709"/>
+          <w:tab w:val="left" w:pos="0" w:leader="none"/>
+        </w:tabs>
+        <w:spacing w:before="0" w:after="0"/>
+        <w:ind w:left="709" w:hanging="283"/>
+        <w:rPr/>
+      </w:pPr>
+      <w:r>
+        <w:rPr/>
+        <w:t>The number of nodes in the list is in the range </w:t>
+      </w:r>
+      <w:r>
+        <w:rPr>
+          <w:rStyle w:val="SourceText"/>
+        </w:rPr>
+        <w:t>[1, 100]</w:t>
+      </w:r>
+      <w:r>
+        <w:rPr/>
+        <w:t>.</w:t>
+      </w:r>
+    </w:p>
+    <w:p>
+      <w:pPr>
+        <w:pStyle w:val="TextBody"/>
+        <w:numPr>
+          <w:ilvl w:val="0"/>
+          <w:numId w:val="24"/>
+        </w:numPr>
+        <w:pBdr/>
+        <w:tabs>
+          <w:tab w:val="clear" w:pos="709"/>
+          <w:tab w:val="left" w:pos="0" w:leader="none"/>
+        </w:tabs>
+        <w:ind w:left="709" w:hanging="283"/>
+        <w:rPr/>
+      </w:pPr>
+      <w:r>
+        <w:rPr>
+          <w:rStyle w:val="SourceText"/>
+        </w:rPr>
+        <w:t>1 &lt;= Node.val &lt;= 100</w:t>
+      </w:r>
+    </w:p>
+    <w:p>
+      <w:pPr>
+        <w:pStyle w:val="TextBody"/>
+        <w:pBdr/>
+        <w:rPr/>
+      </w:pPr>
+      <w:r>
+        <w:rPr/>
+      </w:r>
+    </w:p>
+    <w:p>
+      <w:pPr>
+        <w:pStyle w:val="TextBody"/>
+        <w:pBdr/>
+        <w:rPr/>
+      </w:pPr>
+      <w:r>
+        <w:rPr/>
       </w:r>
     </w:p>
     <w:p>
@@ -20119,6 +20761,143 @@
     </w:lvl>
   </w:abstractNum>
   <w:abstractNum w:abstractNumId="24">
+    <w:lvl w:ilvl="0">
+      <w:start w:val="1"/>
+      <w:numFmt w:val="bullet"/>
+      <w:lvlText w:val=""/>
+      <w:lvlJc w:val="left"/>
+      <w:pPr>
+        <w:tabs>
+          <w:tab w:val="num" w:pos="709"/>
+        </w:tabs>
+        <w:ind w:left="709" w:hanging="283"/>
+      </w:pPr>
+      <w:rPr>
+        <w:rFonts w:ascii="Symbol" w:hAnsi="Symbol" w:cs="Symbol" w:hint="default"/>
+      </w:rPr>
+    </w:lvl>
+    <w:lvl w:ilvl="1">
+      <w:start w:val="1"/>
+      <w:numFmt w:val="bullet"/>
+      <w:lvlText w:val=""/>
+      <w:lvlJc w:val="left"/>
+      <w:pPr>
+        <w:tabs>
+          <w:tab w:val="num" w:pos="1418"/>
+        </w:tabs>
+        <w:ind w:left="1418" w:hanging="283"/>
+      </w:pPr>
+      <w:rPr>
+        <w:rFonts w:ascii="Symbol" w:hAnsi="Symbol" w:cs="Symbol" w:hint="default"/>
+      </w:rPr>
+    </w:lvl>
+    <w:lvl w:ilvl="2">
+      <w:start w:val="1"/>
+      <w:numFmt w:val="bullet"/>
+      <w:lvlText w:val=""/>
+      <w:lvlJc w:val="left"/>
+      <w:pPr>
+        <w:tabs>
+          <w:tab w:val="num" w:pos="2127"/>
+        </w:tabs>
+        <w:ind w:left="2127" w:hanging="283"/>
+      </w:pPr>
+      <w:rPr>
+        <w:rFonts w:ascii="Symbol" w:hAnsi="Symbol" w:cs="Symbol" w:hint="default"/>
+      </w:rPr>
+    </w:lvl>
+    <w:lvl w:ilvl="3">
+      <w:start w:val="1"/>
+      <w:numFmt w:val="bullet"/>
+      <w:lvlText w:val=""/>
+      <w:lvlJc w:val="left"/>
+      <w:pPr>
+        <w:tabs>
+          <w:tab w:val="num" w:pos="2836"/>
+        </w:tabs>
+        <w:ind w:left="2836" w:hanging="283"/>
+      </w:pPr>
+      <w:rPr>
+        <w:rFonts w:ascii="Symbol" w:hAnsi="Symbol" w:cs="Symbol" w:hint="default"/>
+      </w:rPr>
+    </w:lvl>
+    <w:lvl w:ilvl="4">
+      <w:start w:val="1"/>
+      <w:numFmt w:val="bullet"/>
+      <w:lvlText w:val=""/>
+      <w:lvlJc w:val="left"/>
+      <w:pPr>
+        <w:tabs>
+          <w:tab w:val="num" w:pos="3545"/>
+        </w:tabs>
+        <w:ind w:left="3545" w:hanging="283"/>
+      </w:pPr>
+      <w:rPr>
+        <w:rFonts w:ascii="Symbol" w:hAnsi="Symbol" w:cs="Symbol" w:hint="default"/>
+      </w:rPr>
+    </w:lvl>
+    <w:lvl w:ilvl="5">
+      <w:start w:val="1"/>
+      <w:numFmt w:val="bullet"/>
+      <w:lvlText w:val=""/>
+      <w:lvlJc w:val="left"/>
+      <w:pPr>
+        <w:tabs>
+          <w:tab w:val="num" w:pos="4254"/>
+        </w:tabs>
+        <w:ind w:left="4254" w:hanging="283"/>
+      </w:pPr>
+      <w:rPr>
+        <w:rFonts w:ascii="Symbol" w:hAnsi="Symbol" w:cs="Symbol" w:hint="default"/>
+      </w:rPr>
+    </w:lvl>
+    <w:lvl w:ilvl="6">
+      <w:start w:val="1"/>
+      <w:numFmt w:val="bullet"/>
+      <w:lvlText w:val=""/>
+      <w:lvlJc w:val="left"/>
+      <w:pPr>
+        <w:tabs>
+          <w:tab w:val="num" w:pos="4963"/>
+        </w:tabs>
+        <w:ind w:left="4963" w:hanging="283"/>
+      </w:pPr>
+      <w:rPr>
+        <w:rFonts w:ascii="Symbol" w:hAnsi="Symbol" w:cs="Symbol" w:hint="default"/>
+      </w:rPr>
+    </w:lvl>
+    <w:lvl w:ilvl="7">
+      <w:start w:val="1"/>
+      <w:numFmt w:val="bullet"/>
+      <w:lvlText w:val=""/>
+      <w:lvlJc w:val="left"/>
+      <w:pPr>
+        <w:tabs>
+          <w:tab w:val="num" w:pos="5672"/>
+        </w:tabs>
+        <w:ind w:left="5672" w:hanging="283"/>
+      </w:pPr>
+      <w:rPr>
+        <w:rFonts w:ascii="Symbol" w:hAnsi="Symbol" w:cs="Symbol" w:hint="default"/>
+      </w:rPr>
+    </w:lvl>
+    <w:lvl w:ilvl="8">
+      <w:start w:val="1"/>
+      <w:numFmt w:val="bullet"/>
+      <w:lvlText w:val=""/>
+      <w:lvlJc w:val="left"/>
+      <w:pPr>
+        <w:tabs>
+          <w:tab w:val="num" w:pos="6381"/>
+        </w:tabs>
+        <w:ind w:left="6381" w:hanging="283"/>
+      </w:pPr>
+      <w:rPr>
+        <w:rFonts w:ascii="Symbol" w:hAnsi="Symbol" w:cs="Symbol" w:hint="default"/>
+      </w:rPr>
+    </w:lvl>
+  </w:abstractNum>
+  <w:abstractNum w:abstractNumId="25">
     <w:lvl w:ilvl="0">
       <w:start w:val="1"/>
       <w:numFmt w:val="none"/>
@@ -20308,6 +21087,9 @@
   </w:num>
   <w:num w:numId="24">
     <w:abstractNumId w:val="24"/>
+  </w:num>
+  <w:num w:numId="25">
+    <w:abstractNumId w:val="25"/>
   </w:num>
 </w:numbering>
 </file>

</xml_diff>

<commit_message>
Added solutions for Maximum Depth of Binary Tree question
</commit_message>
<xml_diff>
--- a/Grind75_Questions.docx
+++ b/Grind75_Questions.docx
@@ -16975,119 +16975,143 @@
         </w:rPr>
       </w:pPr>
       <w:r>
-        <w:rPr/>
-      </w:r>
-    </w:p>
-    <w:p>
-      <w:pPr>
-        <w:pStyle w:val="TextBody"/>
-        <w:widowControl/>
-        <w:spacing w:before="0" w:after="140"/>
-        <w:ind w:left="0" w:right="0" w:hanging="0"/>
-        <w:rPr>
-          <w:b/>
-          <w:b/>
-          <w:bCs/>
-        </w:rPr>
-      </w:pPr>
-      <w:r>
-        <w:rPr/>
-      </w:r>
-    </w:p>
-    <w:p>
-      <w:pPr>
-        <w:pStyle w:val="TextBody"/>
-        <w:widowControl/>
-        <w:spacing w:before="0" w:after="140"/>
-        <w:ind w:left="0" w:right="0" w:hanging="0"/>
-        <w:rPr>
-          <w:b/>
-          <w:b/>
-          <w:bCs/>
-        </w:rPr>
-      </w:pPr>
-      <w:r>
-        <w:rPr/>
-      </w:r>
-    </w:p>
-    <w:p>
-      <w:pPr>
-        <w:pStyle w:val="TextBody"/>
-        <w:widowControl/>
-        <w:spacing w:before="0" w:after="140"/>
-        <w:ind w:left="0" w:right="0" w:hanging="0"/>
-        <w:rPr>
-          <w:b/>
-          <w:b/>
-          <w:bCs/>
-        </w:rPr>
-      </w:pPr>
-      <w:r>
-        <w:rPr/>
-      </w:r>
-    </w:p>
-    <w:p>
-      <w:pPr>
-        <w:pStyle w:val="TextBody"/>
-        <w:widowControl/>
-        <w:spacing w:before="0" w:after="140"/>
-        <w:ind w:left="0" w:right="0" w:hanging="0"/>
-        <w:rPr>
-          <w:b/>
-          <w:b/>
-          <w:bCs/>
-        </w:rPr>
-      </w:pPr>
-      <w:r>
-        <w:rPr/>
-      </w:r>
-    </w:p>
-    <w:p>
-      <w:pPr>
-        <w:pStyle w:val="TextBody"/>
-        <w:widowControl/>
-        <w:spacing w:before="0" w:after="140"/>
-        <w:ind w:left="0" w:right="0" w:hanging="0"/>
-        <w:rPr>
-          <w:b/>
-          <w:b/>
-          <w:bCs/>
-        </w:rPr>
-      </w:pPr>
-      <w:r>
-        <w:rPr/>
-      </w:r>
-    </w:p>
-    <w:p>
-      <w:pPr>
-        <w:pStyle w:val="TextBody"/>
-        <w:widowControl/>
-        <w:spacing w:before="0" w:after="140"/>
-        <w:ind w:left="0" w:right="0" w:hanging="0"/>
-        <w:rPr>
-          <w:b/>
-          <w:b/>
-          <w:bCs/>
-        </w:rPr>
-      </w:pPr>
-      <w:r>
-        <w:rPr/>
-      </w:r>
-    </w:p>
-    <w:p>
-      <w:pPr>
-        <w:pStyle w:val="TextBody"/>
-        <w:widowControl/>
-        <w:spacing w:before="0" w:after="140"/>
-        <w:ind w:left="0" w:right="0" w:hanging="0"/>
-        <w:rPr>
-          <w:b/>
-          <w:b/>
-          <w:bCs/>
-        </w:rPr>
-      </w:pPr>
-      <w:r>
-        <w:rPr/>
+        <w:rPr>
+          <w:b/>
+          <w:bCs/>
+        </w:rPr>
+      </w:r>
+    </w:p>
+    <w:p>
+      <w:pPr>
+        <w:pStyle w:val="TextBody"/>
+        <w:widowControl/>
+        <w:spacing w:before="0" w:after="140"/>
+        <w:ind w:left="0" w:right="0" w:hanging="0"/>
+        <w:rPr>
+          <w:b/>
+          <w:b/>
+          <w:bCs/>
+        </w:rPr>
+      </w:pPr>
+      <w:r>
+        <w:rPr>
+          <w:b/>
+          <w:bCs/>
+        </w:rPr>
+      </w:r>
+    </w:p>
+    <w:p>
+      <w:pPr>
+        <w:pStyle w:val="TextBody"/>
+        <w:widowControl/>
+        <w:spacing w:before="0" w:after="140"/>
+        <w:ind w:left="0" w:right="0" w:hanging="0"/>
+        <w:rPr>
+          <w:b/>
+          <w:b/>
+          <w:bCs/>
+        </w:rPr>
+      </w:pPr>
+      <w:r>
+        <w:rPr>
+          <w:b/>
+          <w:bCs/>
+        </w:rPr>
+      </w:r>
+    </w:p>
+    <w:p>
+      <w:pPr>
+        <w:pStyle w:val="TextBody"/>
+        <w:widowControl/>
+        <w:spacing w:before="0" w:after="140"/>
+        <w:ind w:left="0" w:right="0" w:hanging="0"/>
+        <w:rPr>
+          <w:b/>
+          <w:b/>
+          <w:bCs/>
+        </w:rPr>
+      </w:pPr>
+      <w:r>
+        <w:rPr>
+          <w:b/>
+          <w:bCs/>
+        </w:rPr>
+      </w:r>
+    </w:p>
+    <w:p>
+      <w:pPr>
+        <w:pStyle w:val="TextBody"/>
+        <w:widowControl/>
+        <w:spacing w:before="0" w:after="140"/>
+        <w:ind w:left="0" w:right="0" w:hanging="0"/>
+        <w:rPr>
+          <w:b/>
+          <w:b/>
+          <w:bCs/>
+        </w:rPr>
+      </w:pPr>
+      <w:r>
+        <w:rPr>
+          <w:b/>
+          <w:bCs/>
+        </w:rPr>
+      </w:r>
+    </w:p>
+    <w:p>
+      <w:pPr>
+        <w:pStyle w:val="TextBody"/>
+        <w:widowControl/>
+        <w:spacing w:before="0" w:after="140"/>
+        <w:ind w:left="0" w:right="0" w:hanging="0"/>
+        <w:rPr>
+          <w:b/>
+          <w:b/>
+          <w:bCs/>
+        </w:rPr>
+      </w:pPr>
+      <w:r>
+        <w:rPr>
+          <w:b/>
+          <w:bCs/>
+        </w:rPr>
+      </w:r>
+    </w:p>
+    <w:p>
+      <w:pPr>
+        <w:pStyle w:val="TextBody"/>
+        <w:widowControl/>
+        <w:spacing w:before="0" w:after="140"/>
+        <w:ind w:left="0" w:right="0" w:hanging="0"/>
+        <w:rPr>
+          <w:b/>
+          <w:b/>
+          <w:bCs/>
+        </w:rPr>
+      </w:pPr>
+      <w:r>
+        <w:rPr>
+          <w:b/>
+          <w:bCs/>
+        </w:rPr>
+      </w:r>
+    </w:p>
+    <w:p>
+      <w:pPr>
+        <w:pStyle w:val="TextBody"/>
+        <w:widowControl/>
+        <w:spacing w:before="0" w:after="140"/>
+        <w:ind w:left="0" w:right="0" w:hanging="0"/>
+        <w:rPr>
+          <w:b/>
+          <w:b/>
+          <w:bCs/>
+        </w:rPr>
+      </w:pPr>
+      <w:r>
+        <w:rPr>
+          <w:b/>
+          <w:bCs/>
+        </w:rPr>
       </w:r>
     </w:p>
     <w:p>
@@ -17124,25 +17148,6 @@
       </w:pPr>
       <w:r>
         <w:rPr>
-          <w:b/>
-          <w:bCs/>
-        </w:rPr>
-      </w:r>
-    </w:p>
-    <w:p>
-      <w:pPr>
-        <w:pStyle w:val="TextBody"/>
-        <w:widowControl/>
-        <w:spacing w:before="0" w:after="140"/>
-        <w:ind w:left="0" w:right="0" w:hanging="0"/>
-        <w:rPr>
-          <w:b/>
-          <w:b/>
-          <w:bCs/>
-        </w:rPr>
-      </w:pPr>
-      <w:r>
-        <w:rPr>
           <w:b w:val="false"/>
           <w:bCs w:val="false"/>
         </w:rPr>
@@ -17182,7 +17187,6 @@
     <w:p>
       <w:pPr>
         <w:pStyle w:val="TextBody"/>
-        <w:pBdr/>
         <w:rPr/>
       </w:pPr>
       <w:r>
@@ -17203,7 +17207,6 @@
     <w:p>
       <w:pPr>
         <w:pStyle w:val="TextBody"/>
-        <w:pBdr/>
         <w:rPr/>
       </w:pPr>
       <w:r>
@@ -17216,7 +17219,6 @@
     <w:p>
       <w:pPr>
         <w:pStyle w:val="TextBody"/>
-        <w:pBdr/>
         <w:rPr>
           <w:rStyle w:val="StrongEmphasis"/>
         </w:rPr>
@@ -17282,31 +17284,28 @@
     <w:p>
       <w:pPr>
         <w:pStyle w:val="PreformattedText"/>
-        <w:pBdr/>
-        <w:rPr>
-          <w:rStyle w:val="StrongEmphasis"/>
-        </w:rPr>
-      </w:pPr>
-      <w:r>
-        <w:rPr/>
-      </w:r>
-    </w:p>
-    <w:p>
-      <w:pPr>
-        <w:pStyle w:val="PreformattedText"/>
-        <w:pBdr/>
-        <w:rPr>
-          <w:rStyle w:val="StrongEmphasis"/>
-        </w:rPr>
-      </w:pPr>
-      <w:r>
-        <w:rPr/>
-      </w:r>
-    </w:p>
-    <w:p>
-      <w:pPr>
-        <w:pStyle w:val="PreformattedText"/>
-        <w:pBdr/>
+        <w:rPr>
+          <w:rStyle w:val="StrongEmphasis"/>
+        </w:rPr>
+      </w:pPr>
+      <w:r>
+        <w:rPr/>
+      </w:r>
+    </w:p>
+    <w:p>
+      <w:pPr>
+        <w:pStyle w:val="PreformattedText"/>
+        <w:rPr>
+          <w:rStyle w:val="StrongEmphasis"/>
+        </w:rPr>
+      </w:pPr>
+      <w:r>
+        <w:rPr/>
+      </w:r>
+    </w:p>
+    <w:p>
+      <w:pPr>
+        <w:pStyle w:val="PreformattedText"/>
         <w:rPr/>
       </w:pPr>
       <w:r>
@@ -17323,7 +17322,6 @@
     <w:p>
       <w:pPr>
         <w:pStyle w:val="PreformattedText"/>
-        <w:pBdr/>
         <w:rPr/>
       </w:pPr>
       <w:r>
@@ -17340,7 +17338,6 @@
     <w:p>
       <w:pPr>
         <w:pStyle w:val="PreformattedText"/>
-        <w:pBdr/>
         <w:spacing w:before="0" w:after="283"/>
         <w:rPr/>
       </w:pPr>
@@ -17358,7 +17355,6 @@
     <w:p>
       <w:pPr>
         <w:pStyle w:val="TextBody"/>
-        <w:pBdr/>
         <w:rPr/>
       </w:pPr>
       <w:r>
@@ -17371,7 +17367,6 @@
     <w:p>
       <w:pPr>
         <w:pStyle w:val="TextBody"/>
-        <w:pBdr/>
         <w:rPr>
           <w:rStyle w:val="StrongEmphasis"/>
         </w:rPr>
@@ -17446,7 +17441,6 @@
     <w:p>
       <w:pPr>
         <w:pStyle w:val="PreformattedText"/>
-        <w:pBdr/>
         <w:rPr/>
       </w:pPr>
       <w:r>
@@ -17463,7 +17457,6 @@
     <w:p>
       <w:pPr>
         <w:pStyle w:val="PreformattedText"/>
-        <w:pBdr/>
         <w:rPr/>
       </w:pPr>
       <w:r>
@@ -17480,7 +17473,6 @@
     <w:p>
       <w:pPr>
         <w:pStyle w:val="PreformattedText"/>
-        <w:pBdr/>
         <w:spacing w:before="0" w:after="283"/>
         <w:rPr/>
       </w:pPr>
@@ -17498,26 +17490,13 @@
     <w:p>
       <w:pPr>
         <w:pStyle w:val="TextBody"/>
-        <w:pBdr/>
-        <w:rPr/>
-      </w:pPr>
-      <w:r>
-        <w:rPr>
-          <w:rStyle w:val="StrongEmphasis"/>
-        </w:rPr>
-        <w:t>Co</w:t>
-      </w:r>
-      <w:r>
-        <w:rPr>
-          <w:rStyle w:val="StrongEmphasis"/>
-        </w:rPr>
-        <w:t>n</w:t>
-      </w:r>
-      <w:r>
-        <w:rPr>
-          <w:rStyle w:val="StrongEmphasis"/>
-        </w:rPr>
-        <w:t>straints:</w:t>
+        <w:rPr/>
+      </w:pPr>
+      <w:r>
+        <w:rPr>
+          <w:rStyle w:val="StrongEmphasis"/>
+        </w:rPr>
+        <w:t>Constraints:</w:t>
       </w:r>
     </w:p>
     <w:p>
@@ -17527,7 +17506,6 @@
           <w:ilvl w:val="0"/>
           <w:numId w:val="24"/>
         </w:numPr>
-        <w:pBdr/>
         <w:tabs>
           <w:tab w:val="clear" w:pos="709"/>
           <w:tab w:val="left" w:pos="0" w:leader="none"/>
@@ -17558,7 +17536,6 @@
           <w:ilvl w:val="0"/>
           <w:numId w:val="24"/>
         </w:numPr>
-        <w:pBdr/>
         <w:tabs>
           <w:tab w:val="clear" w:pos="709"/>
           <w:tab w:val="left" w:pos="0" w:leader="none"/>
@@ -17576,40 +17553,752 @@
     <w:p>
       <w:pPr>
         <w:pStyle w:val="TextBody"/>
+        <w:rPr/>
+      </w:pPr>
+      <w:r>
+        <w:rPr/>
+      </w:r>
+    </w:p>
+    <w:p>
+      <w:pPr>
+        <w:pStyle w:val="TextBody"/>
+        <w:rPr/>
+      </w:pPr>
+      <w:r>
+        <w:rPr/>
+      </w:r>
+    </w:p>
+    <w:p>
+      <w:pPr>
+        <w:pStyle w:val="TextBody"/>
+        <w:widowControl/>
+        <w:spacing w:before="0" w:after="140"/>
+        <w:ind w:left="0" w:right="0" w:hanging="0"/>
+        <w:rPr>
+          <w:b/>
+          <w:b/>
+          <w:bCs/>
+        </w:rPr>
+      </w:pPr>
+      <w:r>
+        <w:rPr/>
+      </w:r>
+    </w:p>
+    <w:p>
+      <w:pPr>
+        <w:pStyle w:val="TextBody"/>
+        <w:widowControl/>
+        <w:spacing w:before="0" w:after="140"/>
+        <w:ind w:left="0" w:right="0" w:hanging="0"/>
+        <w:rPr>
+          <w:b/>
+          <w:b/>
+          <w:bCs/>
+        </w:rPr>
+      </w:pPr>
+      <w:r>
+        <w:rPr/>
+      </w:r>
+    </w:p>
+    <w:p>
+      <w:pPr>
+        <w:pStyle w:val="TextBody"/>
+        <w:widowControl/>
+        <w:spacing w:before="0" w:after="140"/>
+        <w:ind w:left="0" w:right="0" w:hanging="0"/>
+        <w:rPr>
+          <w:b/>
+          <w:b/>
+          <w:bCs/>
+        </w:rPr>
+      </w:pPr>
+      <w:r>
+        <w:rPr/>
+      </w:r>
+    </w:p>
+    <w:p>
+      <w:pPr>
+        <w:pStyle w:val="TextBody"/>
+        <w:widowControl/>
+        <w:spacing w:before="0" w:after="140"/>
+        <w:ind w:left="0" w:right="0" w:hanging="0"/>
+        <w:rPr>
+          <w:b/>
+          <w:b/>
+          <w:bCs/>
+        </w:rPr>
+      </w:pPr>
+      <w:r>
+        <w:rPr/>
+      </w:r>
+    </w:p>
+    <w:p>
+      <w:pPr>
+        <w:pStyle w:val="TextBody"/>
+        <w:widowControl/>
+        <w:spacing w:before="0" w:after="140"/>
+        <w:ind w:left="0" w:right="0" w:hanging="0"/>
+        <w:rPr>
+          <w:b/>
+          <w:b/>
+          <w:bCs/>
+        </w:rPr>
+      </w:pPr>
+      <w:r>
+        <w:rPr/>
+      </w:r>
+    </w:p>
+    <w:p>
+      <w:pPr>
+        <w:pStyle w:val="TextBody"/>
+        <w:widowControl/>
+        <w:spacing w:before="0" w:after="140"/>
+        <w:ind w:left="0" w:right="0" w:hanging="0"/>
+        <w:rPr>
+          <w:b/>
+          <w:b/>
+          <w:bCs/>
+        </w:rPr>
+      </w:pPr>
+      <w:r>
+        <w:rPr/>
+      </w:r>
+    </w:p>
+    <w:p>
+      <w:pPr>
+        <w:pStyle w:val="TextBody"/>
+        <w:widowControl/>
+        <w:spacing w:before="0" w:after="140"/>
+        <w:ind w:left="0" w:right="0" w:hanging="0"/>
+        <w:rPr>
+          <w:b/>
+          <w:b/>
+          <w:bCs/>
+        </w:rPr>
+      </w:pPr>
+      <w:r>
+        <w:rPr/>
+      </w:r>
+    </w:p>
+    <w:p>
+      <w:pPr>
+        <w:pStyle w:val="TextBody"/>
+        <w:widowControl/>
+        <w:spacing w:before="0" w:after="140"/>
+        <w:ind w:left="0" w:right="0" w:hanging="0"/>
+        <w:rPr>
+          <w:b/>
+          <w:b/>
+          <w:bCs/>
+        </w:rPr>
+      </w:pPr>
+      <w:r>
+        <w:rPr/>
+      </w:r>
+    </w:p>
+    <w:p>
+      <w:pPr>
+        <w:pStyle w:val="TextBody"/>
+        <w:widowControl/>
+        <w:spacing w:before="0" w:after="140"/>
+        <w:ind w:left="0" w:right="0" w:hanging="0"/>
+        <w:rPr>
+          <w:b/>
+          <w:b/>
+          <w:bCs/>
+        </w:rPr>
+      </w:pPr>
+      <w:r>
+        <w:rPr/>
+      </w:r>
+    </w:p>
+    <w:p>
+      <w:pPr>
+        <w:pStyle w:val="TextBody"/>
+        <w:widowControl/>
+        <w:spacing w:before="0" w:after="140"/>
+        <w:ind w:left="0" w:right="0" w:hanging="0"/>
+        <w:rPr>
+          <w:b/>
+          <w:b/>
+          <w:bCs/>
+        </w:rPr>
+      </w:pPr>
+      <w:r>
+        <w:rPr/>
+      </w:r>
+    </w:p>
+    <w:p>
+      <w:pPr>
+        <w:pStyle w:val="TextBody"/>
+        <w:widowControl/>
+        <w:spacing w:before="0" w:after="140"/>
+        <w:ind w:left="0" w:right="0" w:hanging="0"/>
+        <w:rPr>
+          <w:b/>
+          <w:b/>
+          <w:bCs/>
+        </w:rPr>
+      </w:pPr>
+      <w:r>
+        <w:rPr/>
+      </w:r>
+    </w:p>
+    <w:p>
+      <w:pPr>
+        <w:pStyle w:val="TextBody"/>
+        <w:widowControl/>
+        <w:spacing w:before="0" w:after="140"/>
+        <w:ind w:left="0" w:right="0" w:hanging="0"/>
+        <w:rPr>
+          <w:b/>
+          <w:b/>
+          <w:bCs/>
+        </w:rPr>
+      </w:pPr>
+      <w:r>
+        <w:rPr>
+          <w:b/>
+          <w:bCs/>
+        </w:rPr>
+        <w:t>2</w:t>
+      </w:r>
+      <w:r>
+        <w:rPr>
+          <w:b/>
+          <w:bCs/>
+        </w:rPr>
+        <w:t>3</w:t>
+      </w:r>
+      <w:r>
+        <w:rPr>
+          <w:b/>
+          <w:bCs/>
+        </w:rPr>
+        <w:t xml:space="preserve">. </w:t>
+      </w:r>
+      <w:r>
+        <w:rPr>
+          <w:b/>
+          <w:bCs/>
+        </w:rPr>
+        <w:t>Maximum Depth of Binary Tree</w:t>
+      </w:r>
+      <w:r>
+        <w:rPr>
+          <w:b/>
+          <w:bCs/>
+        </w:rPr>
+        <w:t xml:space="preserve"> (</w:t>
+      </w:r>
+      <w:r>
+        <w:rPr>
+          <w:b/>
+          <w:bCs/>
+        </w:rPr>
+        <w:t>104</w:t>
+      </w:r>
+      <w:r>
+        <w:rPr>
+          <w:b/>
+          <w:bCs/>
+        </w:rPr>
+        <w:t xml:space="preserve"> in LC)</w:t>
+      </w:r>
+    </w:p>
+    <w:p>
+      <w:pPr>
+        <w:pStyle w:val="TextBody"/>
+        <w:widowControl/>
+        <w:spacing w:before="0" w:after="140"/>
+        <w:ind w:left="0" w:right="0" w:hanging="0"/>
+        <w:rPr/>
+      </w:pPr>
+      <w:r>
+        <w:rPr>
+          <w:b w:val="false"/>
+          <w:bCs w:val="false"/>
+        </w:rPr>
+        <w:t>Given the </w:t>
+      </w:r>
+      <w:r>
+        <w:rPr>
+          <w:rStyle w:val="SourceText"/>
+          <w:b w:val="false"/>
+          <w:bCs w:val="false"/>
+        </w:rPr>
+        <w:t>root</w:t>
+      </w:r>
+      <w:r>
+        <w:rPr>
+          <w:b w:val="false"/>
+          <w:bCs w:val="false"/>
+        </w:rPr>
+        <w:t> of a binary tree, return </w:t>
+      </w:r>
+      <w:r>
+        <w:rPr>
+          <w:rStyle w:val="Emphasis"/>
+          <w:b w:val="false"/>
+          <w:bCs w:val="false"/>
+        </w:rPr>
+        <w:t>its maximum depth</w:t>
+      </w:r>
+      <w:r>
+        <w:rPr>
+          <w:b w:val="false"/>
+          <w:bCs w:val="false"/>
+        </w:rPr>
+        <w:t>.</w:t>
+      </w:r>
+    </w:p>
+    <w:p>
+      <w:pPr>
+        <w:pStyle w:val="TextBody"/>
         <w:pBdr/>
-        <w:rPr/>
-      </w:pPr>
-      <w:r>
-        <w:rPr/>
+        <w:rPr>
+          <w:b/>
+          <w:b/>
+          <w:bCs/>
+        </w:rPr>
+      </w:pPr>
+      <w:r>
+        <w:rPr/>
+        <w:t>A binary tree's </w:t>
+      </w:r>
+      <w:r>
+        <w:rPr>
+          <w:rStyle w:val="StrongEmphasis"/>
+        </w:rPr>
+        <w:t>maximum depth</w:t>
+      </w:r>
+      <w:r>
+        <w:rPr/>
+        <w:t> is the number of nodes along the longest path from the root node down to the farthest leaf node.</w:t>
       </w:r>
     </w:p>
     <w:p>
       <w:pPr>
         <w:pStyle w:val="TextBody"/>
         <w:pBdr/>
-        <w:rPr/>
-      </w:pPr>
-      <w:r>
-        <w:rPr/>
-      </w:r>
-    </w:p>
-    <w:p>
-      <w:pPr>
-        <w:pStyle w:val="TextBody"/>
-        <w:widowControl/>
-        <w:spacing w:before="0" w:after="140"/>
-        <w:ind w:left="0" w:right="0" w:hanging="0"/>
-        <w:rPr>
-          <w:b/>
-          <w:b/>
-          <w:bCs/>
-        </w:rPr>
-      </w:pPr>
-      <w:r>
-        <w:rPr>
-          <w:b/>
-          <w:bCs/>
-        </w:rPr>
+        <w:rPr>
+          <w:b/>
+          <w:b/>
+          <w:bCs/>
+        </w:rPr>
+      </w:pPr>
+      <w:r>
+        <w:rPr>
+          <w:rStyle w:val="StrongEmphasis"/>
+        </w:rPr>
+        <w:t>Example 1:</w:t>
+      </w:r>
+    </w:p>
+    <w:p>
+      <w:pPr>
+        <w:pStyle w:val="TextBody"/>
+        <w:rPr>
+          <w:b/>
+          <w:b/>
+          <w:bCs/>
+        </w:rPr>
+      </w:pPr>
+      <w:r>
+        <w:rPr/>
+        <w:drawing>
+          <wp:anchor behindDoc="0" distT="0" distB="0" distL="0" distR="0" simplePos="0" locked="0" layoutInCell="0" allowOverlap="1" relativeHeight="18">
+            <wp:simplePos x="0" y="0"/>
+            <wp:positionH relativeFrom="column">
+              <wp:posOffset>-90170</wp:posOffset>
+            </wp:positionH>
+            <wp:positionV relativeFrom="paragraph">
+              <wp:posOffset>-59690</wp:posOffset>
+            </wp:positionV>
+            <wp:extent cx="2268220" cy="1569720"/>
+            <wp:effectExtent l="0" t="0" r="0" b="0"/>
+            <wp:wrapSquare wrapText="largest"/>
+            <wp:docPr id="17" name="Image17" descr=""/>
+            <wp:cNvGraphicFramePr>
+              <a:graphicFrameLocks xmlns:a="http://schemas.openxmlformats.org/drawingml/2006/main" noChangeAspect="1"/>
+            </wp:cNvGraphicFramePr>
+            <a:graphic xmlns:a="http://schemas.openxmlformats.org/drawingml/2006/main">
+              <a:graphicData uri="http://schemas.openxmlformats.org/drawingml/2006/picture">
+                <pic:pic xmlns:pic="http://schemas.openxmlformats.org/drawingml/2006/picture">
+                  <pic:nvPicPr>
+                    <pic:cNvPr id="17" name="Image17" descr=""/>
+                    <pic:cNvPicPr>
+                      <a:picLocks noChangeAspect="1" noChangeArrowheads="1"/>
+                    </pic:cNvPicPr>
+                  </pic:nvPicPr>
+                  <pic:blipFill>
+                    <a:blip r:embed="rId20"/>
+                    <a:stretch>
+                      <a:fillRect/>
+                    </a:stretch>
+                  </pic:blipFill>
+                  <pic:spPr bwMode="auto">
+                    <a:xfrm>
+                      <a:off x="0" y="0"/>
+                      <a:ext cx="2268220" cy="1569720"/>
+                    </a:xfrm>
+                    <a:prstGeom prst="rect">
+                      <a:avLst/>
+                    </a:prstGeom>
+                  </pic:spPr>
+                </pic:pic>
+              </a:graphicData>
+            </a:graphic>
+          </wp:anchor>
+        </w:drawing>
+      </w:r>
+    </w:p>
+    <w:p>
+      <w:pPr>
+        <w:pStyle w:val="PreformattedText"/>
+        <w:pBdr/>
+        <w:rPr>
+          <w:b/>
+          <w:b/>
+          <w:bCs/>
+        </w:rPr>
+      </w:pPr>
+      <w:r>
+        <w:rPr/>
+      </w:r>
+    </w:p>
+    <w:p>
+      <w:pPr>
+        <w:pStyle w:val="PreformattedText"/>
+        <w:pBdr/>
+        <w:rPr>
+          <w:b/>
+          <w:b/>
+          <w:bCs/>
+        </w:rPr>
+      </w:pPr>
+      <w:r>
+        <w:rPr/>
+      </w:r>
+    </w:p>
+    <w:p>
+      <w:pPr>
+        <w:pStyle w:val="PreformattedText"/>
+        <w:pBdr/>
+        <w:rPr>
+          <w:b/>
+          <w:b/>
+          <w:bCs/>
+        </w:rPr>
+      </w:pPr>
+      <w:r>
+        <w:rPr/>
+      </w:r>
+    </w:p>
+    <w:p>
+      <w:pPr>
+        <w:pStyle w:val="PreformattedText"/>
+        <w:pBdr/>
+        <w:rPr>
+          <w:b/>
+          <w:b/>
+          <w:bCs/>
+        </w:rPr>
+      </w:pPr>
+      <w:r>
+        <w:rPr/>
+      </w:r>
+    </w:p>
+    <w:p>
+      <w:pPr>
+        <w:pStyle w:val="PreformattedText"/>
+        <w:pBdr/>
+        <w:rPr>
+          <w:b/>
+          <w:b/>
+          <w:bCs/>
+        </w:rPr>
+      </w:pPr>
+      <w:r>
+        <w:rPr/>
+      </w:r>
+    </w:p>
+    <w:p>
+      <w:pPr>
+        <w:pStyle w:val="PreformattedText"/>
+        <w:pBdr/>
+        <w:rPr>
+          <w:b/>
+          <w:b/>
+          <w:bCs/>
+        </w:rPr>
+      </w:pPr>
+      <w:r>
+        <w:rPr/>
+      </w:r>
+    </w:p>
+    <w:p>
+      <w:pPr>
+        <w:pStyle w:val="PreformattedText"/>
+        <w:pBdr/>
+        <w:rPr>
+          <w:b/>
+          <w:b/>
+          <w:bCs/>
+        </w:rPr>
+      </w:pPr>
+      <w:r>
+        <w:rPr/>
+      </w:r>
+    </w:p>
+    <w:p>
+      <w:pPr>
+        <w:pStyle w:val="PreformattedText"/>
+        <w:pBdr/>
+        <w:rPr>
+          <w:b/>
+          <w:b/>
+          <w:bCs/>
+        </w:rPr>
+      </w:pPr>
+      <w:r>
+        <w:rPr/>
+      </w:r>
+    </w:p>
+    <w:p>
+      <w:pPr>
+        <w:pStyle w:val="PreformattedText"/>
+        <w:pBdr/>
+        <w:rPr>
+          <w:b/>
+          <w:b/>
+          <w:bCs/>
+        </w:rPr>
+      </w:pPr>
+      <w:r>
+        <w:rPr/>
+      </w:r>
+    </w:p>
+    <w:p>
+      <w:pPr>
+        <w:pStyle w:val="PreformattedText"/>
+        <w:pBdr/>
+        <w:rPr>
+          <w:b/>
+          <w:b/>
+          <w:bCs/>
+        </w:rPr>
+      </w:pPr>
+      <w:r>
+        <w:rPr/>
+      </w:r>
+    </w:p>
+    <w:p>
+      <w:pPr>
+        <w:pStyle w:val="PreformattedText"/>
+        <w:pBdr/>
+        <w:rPr>
+          <w:b/>
+          <w:b/>
+          <w:bCs/>
+        </w:rPr>
+      </w:pPr>
+      <w:r>
+        <w:rPr>
+          <w:rStyle w:val="StrongEmphasis"/>
+        </w:rPr>
+        <w:t>Input:</w:t>
+      </w:r>
+      <w:r>
+        <w:rPr/>
+        <w:t xml:space="preserve"> root = [3,9,20,null,null,15,7]</w:t>
+      </w:r>
+    </w:p>
+    <w:p>
+      <w:pPr>
+        <w:pStyle w:val="PreformattedText"/>
+        <w:pBdr/>
+        <w:spacing w:before="0" w:after="283"/>
+        <w:rPr>
+          <w:b/>
+          <w:b/>
+          <w:bCs/>
+        </w:rPr>
+      </w:pPr>
+      <w:r>
+        <w:rPr>
+          <w:rStyle w:val="StrongEmphasis"/>
+        </w:rPr>
+        <w:t>Output:</w:t>
+      </w:r>
+      <w:r>
+        <w:rPr/>
+        <w:t xml:space="preserve"> 3</w:t>
+      </w:r>
+    </w:p>
+    <w:p>
+      <w:pPr>
+        <w:pStyle w:val="TextBody"/>
+        <w:pBdr/>
+        <w:rPr>
+          <w:b/>
+          <w:b/>
+          <w:bCs/>
+        </w:rPr>
+      </w:pPr>
+      <w:r>
+        <w:rPr>
+          <w:rStyle w:val="StrongEmphasis"/>
+        </w:rPr>
+        <w:t>Example 2:</w:t>
+      </w:r>
+    </w:p>
+    <w:p>
+      <w:pPr>
+        <w:pStyle w:val="PreformattedText"/>
+        <w:pBdr/>
+        <w:rPr>
+          <w:b/>
+          <w:b/>
+          <w:bCs/>
+        </w:rPr>
+      </w:pPr>
+      <w:r>
+        <w:rPr>
+          <w:rStyle w:val="StrongEmphasis"/>
+        </w:rPr>
+        <w:t>Input:</w:t>
+      </w:r>
+      <w:r>
+        <w:rPr/>
+        <w:t xml:space="preserve"> root = [1,null,2]</w:t>
+      </w:r>
+    </w:p>
+    <w:p>
+      <w:pPr>
+        <w:pStyle w:val="PreformattedText"/>
+        <w:pBdr/>
+        <w:spacing w:before="0" w:after="283"/>
+        <w:rPr>
+          <w:b/>
+          <w:b/>
+          <w:bCs/>
+        </w:rPr>
+      </w:pPr>
+      <w:r>
+        <w:rPr>
+          <w:rStyle w:val="StrongEmphasis"/>
+        </w:rPr>
+        <w:t>Output:</w:t>
+      </w:r>
+      <w:r>
+        <w:rPr/>
+        <w:t xml:space="preserve"> 2</w:t>
+      </w:r>
+    </w:p>
+    <w:p>
+      <w:pPr>
+        <w:pStyle w:val="TextBody"/>
+        <w:pBdr/>
+        <w:rPr>
+          <w:b/>
+          <w:b/>
+          <w:bCs/>
+        </w:rPr>
+      </w:pPr>
+      <w:r>
+        <w:rPr/>
+        <w:t> </w:t>
+      </w:r>
+    </w:p>
+    <w:p>
+      <w:pPr>
+        <w:pStyle w:val="TextBody"/>
+        <w:pBdr/>
+        <w:rPr>
+          <w:b/>
+          <w:b/>
+          <w:bCs/>
+        </w:rPr>
+      </w:pPr>
+      <w:r>
+        <w:rPr>
+          <w:rStyle w:val="StrongEmphasis"/>
+        </w:rPr>
+        <w:t>Constraints:</w:t>
+      </w:r>
+    </w:p>
+    <w:p>
+      <w:pPr>
+        <w:pStyle w:val="TextBody"/>
+        <w:numPr>
+          <w:ilvl w:val="0"/>
+          <w:numId w:val="25"/>
+        </w:numPr>
+        <w:pBdr/>
+        <w:tabs>
+          <w:tab w:val="clear" w:pos="709"/>
+          <w:tab w:val="left" w:pos="0" w:leader="none"/>
+        </w:tabs>
+        <w:spacing w:before="0" w:after="0"/>
+        <w:ind w:left="709" w:hanging="283"/>
+        <w:rPr>
+          <w:b/>
+          <w:b/>
+          <w:bCs/>
+        </w:rPr>
+      </w:pPr>
+      <w:r>
+        <w:rPr/>
+        <w:t>The number of nodes in the tree is in the range </w:t>
+      </w:r>
+      <w:r>
+        <w:rPr>
+          <w:rStyle w:val="SourceText"/>
+        </w:rPr>
+        <w:t>[0, 10</w:t>
+      </w:r>
+      <w:r>
+        <w:rPr>
+          <w:rStyle w:val="SourceText"/>
+        </w:rPr>
+        <w:t>4</w:t>
+      </w:r>
+      <w:r>
+        <w:rPr>
+          <w:rStyle w:val="SourceText"/>
+        </w:rPr>
+        <w:t>]</w:t>
+      </w:r>
+      <w:r>
+        <w:rPr/>
+        <w:t>.</w:t>
+      </w:r>
+    </w:p>
+    <w:p>
+      <w:pPr>
+        <w:pStyle w:val="TextBody"/>
+        <w:numPr>
+          <w:ilvl w:val="0"/>
+          <w:numId w:val="25"/>
+        </w:numPr>
+        <w:pBdr/>
+        <w:tabs>
+          <w:tab w:val="clear" w:pos="709"/>
+          <w:tab w:val="left" w:pos="0" w:leader="none"/>
+        </w:tabs>
+        <w:spacing w:before="0" w:after="140"/>
+        <w:ind w:left="709" w:hanging="283"/>
+        <w:rPr>
+          <w:b/>
+          <w:b/>
+          <w:bCs/>
+        </w:rPr>
+      </w:pPr>
+      <w:r>
+        <w:rPr>
+          <w:rStyle w:val="SourceText"/>
+        </w:rPr>
+        <w:t>-100 &lt;= Node.val &lt;= 100</w:t>
       </w:r>
     </w:p>
     <w:sectPr>
@@ -20898,6 +21587,143 @@
     </w:lvl>
   </w:abstractNum>
   <w:abstractNum w:abstractNumId="25">
+    <w:lvl w:ilvl="0">
+      <w:start w:val="1"/>
+      <w:numFmt w:val="bullet"/>
+      <w:lvlText w:val=""/>
+      <w:lvlJc w:val="left"/>
+      <w:pPr>
+        <w:tabs>
+          <w:tab w:val="num" w:pos="709"/>
+        </w:tabs>
+        <w:ind w:left="709" w:hanging="283"/>
+      </w:pPr>
+      <w:rPr>
+        <w:rFonts w:ascii="Symbol" w:hAnsi="Symbol" w:cs="Symbol" w:hint="default"/>
+      </w:rPr>
+    </w:lvl>
+    <w:lvl w:ilvl="1">
+      <w:start w:val="1"/>
+      <w:numFmt w:val="bullet"/>
+      <w:lvlText w:val=""/>
+      <w:lvlJc w:val="left"/>
+      <w:pPr>
+        <w:tabs>
+          <w:tab w:val="num" w:pos="1418"/>
+        </w:tabs>
+        <w:ind w:left="1418" w:hanging="283"/>
+      </w:pPr>
+      <w:rPr>
+        <w:rFonts w:ascii="Symbol" w:hAnsi="Symbol" w:cs="Symbol" w:hint="default"/>
+      </w:rPr>
+    </w:lvl>
+    <w:lvl w:ilvl="2">
+      <w:start w:val="1"/>
+      <w:numFmt w:val="bullet"/>
+      <w:lvlText w:val=""/>
+      <w:lvlJc w:val="left"/>
+      <w:pPr>
+        <w:tabs>
+          <w:tab w:val="num" w:pos="2127"/>
+        </w:tabs>
+        <w:ind w:left="2127" w:hanging="283"/>
+      </w:pPr>
+      <w:rPr>
+        <w:rFonts w:ascii="Symbol" w:hAnsi="Symbol" w:cs="Symbol" w:hint="default"/>
+      </w:rPr>
+    </w:lvl>
+    <w:lvl w:ilvl="3">
+      <w:start w:val="1"/>
+      <w:numFmt w:val="bullet"/>
+      <w:lvlText w:val=""/>
+      <w:lvlJc w:val="left"/>
+      <w:pPr>
+        <w:tabs>
+          <w:tab w:val="num" w:pos="2836"/>
+        </w:tabs>
+        <w:ind w:left="2836" w:hanging="283"/>
+      </w:pPr>
+      <w:rPr>
+        <w:rFonts w:ascii="Symbol" w:hAnsi="Symbol" w:cs="Symbol" w:hint="default"/>
+      </w:rPr>
+    </w:lvl>
+    <w:lvl w:ilvl="4">
+      <w:start w:val="1"/>
+      <w:numFmt w:val="bullet"/>
+      <w:lvlText w:val=""/>
+      <w:lvlJc w:val="left"/>
+      <w:pPr>
+        <w:tabs>
+          <w:tab w:val="num" w:pos="3545"/>
+        </w:tabs>
+        <w:ind w:left="3545" w:hanging="283"/>
+      </w:pPr>
+      <w:rPr>
+        <w:rFonts w:ascii="Symbol" w:hAnsi="Symbol" w:cs="Symbol" w:hint="default"/>
+      </w:rPr>
+    </w:lvl>
+    <w:lvl w:ilvl="5">
+      <w:start w:val="1"/>
+      <w:numFmt w:val="bullet"/>
+      <w:lvlText w:val=""/>
+      <w:lvlJc w:val="left"/>
+      <w:pPr>
+        <w:tabs>
+          <w:tab w:val="num" w:pos="4254"/>
+        </w:tabs>
+        <w:ind w:left="4254" w:hanging="283"/>
+      </w:pPr>
+      <w:rPr>
+        <w:rFonts w:ascii="Symbol" w:hAnsi="Symbol" w:cs="Symbol" w:hint="default"/>
+      </w:rPr>
+    </w:lvl>
+    <w:lvl w:ilvl="6">
+      <w:start w:val="1"/>
+      <w:numFmt w:val="bullet"/>
+      <w:lvlText w:val=""/>
+      <w:lvlJc w:val="left"/>
+      <w:pPr>
+        <w:tabs>
+          <w:tab w:val="num" w:pos="4963"/>
+        </w:tabs>
+        <w:ind w:left="4963" w:hanging="283"/>
+      </w:pPr>
+      <w:rPr>
+        <w:rFonts w:ascii="Symbol" w:hAnsi="Symbol" w:cs="Symbol" w:hint="default"/>
+      </w:rPr>
+    </w:lvl>
+    <w:lvl w:ilvl="7">
+      <w:start w:val="1"/>
+      <w:numFmt w:val="bullet"/>
+      <w:lvlText w:val=""/>
+      <w:lvlJc w:val="left"/>
+      <w:pPr>
+        <w:tabs>
+          <w:tab w:val="num" w:pos="5672"/>
+        </w:tabs>
+        <w:ind w:left="5672" w:hanging="283"/>
+      </w:pPr>
+      <w:rPr>
+        <w:rFonts w:ascii="Symbol" w:hAnsi="Symbol" w:cs="Symbol" w:hint="default"/>
+      </w:rPr>
+    </w:lvl>
+    <w:lvl w:ilvl="8">
+      <w:start w:val="1"/>
+      <w:numFmt w:val="bullet"/>
+      <w:lvlText w:val=""/>
+      <w:lvlJc w:val="left"/>
+      <w:pPr>
+        <w:tabs>
+          <w:tab w:val="num" w:pos="6381"/>
+        </w:tabs>
+        <w:ind w:left="6381" w:hanging="283"/>
+      </w:pPr>
+      <w:rPr>
+        <w:rFonts w:ascii="Symbol" w:hAnsi="Symbol" w:cs="Symbol" w:hint="default"/>
+      </w:rPr>
+    </w:lvl>
+  </w:abstractNum>
+  <w:abstractNum w:abstractNumId="26">
     <w:lvl w:ilvl="0">
       <w:start w:val="1"/>
       <w:numFmt w:val="none"/>
@@ -21090,6 +21916,9 @@
   </w:num>
   <w:num w:numId="25">
     <w:abstractNumId w:val="25"/>
+  </w:num>
+  <w:num w:numId="26">
+    <w:abstractNumId w:val="26"/>
   </w:num>
 </w:numbering>
 </file>

</xml_diff>

<commit_message>
Added the sloution for the Contains Duplicate question
</commit_message>
<xml_diff>
--- a/Grind75_Questions.docx
+++ b/Grind75_Questions.docx
@@ -17581,229 +17581,220 @@
         </w:rPr>
       </w:pPr>
       <w:r>
-        <w:rPr/>
-      </w:r>
-    </w:p>
-    <w:p>
-      <w:pPr>
-        <w:pStyle w:val="TextBody"/>
-        <w:widowControl/>
-        <w:spacing w:before="0" w:after="140"/>
-        <w:ind w:left="0" w:right="0" w:hanging="0"/>
-        <w:rPr>
-          <w:b/>
-          <w:b/>
-          <w:bCs/>
-        </w:rPr>
-      </w:pPr>
-      <w:r>
-        <w:rPr/>
-      </w:r>
-    </w:p>
-    <w:p>
-      <w:pPr>
-        <w:pStyle w:val="TextBody"/>
-        <w:widowControl/>
-        <w:spacing w:before="0" w:after="140"/>
-        <w:ind w:left="0" w:right="0" w:hanging="0"/>
-        <w:rPr>
-          <w:b/>
-          <w:b/>
-          <w:bCs/>
-        </w:rPr>
-      </w:pPr>
-      <w:r>
-        <w:rPr/>
-      </w:r>
-    </w:p>
-    <w:p>
-      <w:pPr>
-        <w:pStyle w:val="TextBody"/>
-        <w:widowControl/>
-        <w:spacing w:before="0" w:after="140"/>
-        <w:ind w:left="0" w:right="0" w:hanging="0"/>
-        <w:rPr>
-          <w:b/>
-          <w:b/>
-          <w:bCs/>
-        </w:rPr>
-      </w:pPr>
-      <w:r>
-        <w:rPr/>
-      </w:r>
-    </w:p>
-    <w:p>
-      <w:pPr>
-        <w:pStyle w:val="TextBody"/>
-        <w:widowControl/>
-        <w:spacing w:before="0" w:after="140"/>
-        <w:ind w:left="0" w:right="0" w:hanging="0"/>
-        <w:rPr>
-          <w:b/>
-          <w:b/>
-          <w:bCs/>
-        </w:rPr>
-      </w:pPr>
-      <w:r>
-        <w:rPr/>
-      </w:r>
-    </w:p>
-    <w:p>
-      <w:pPr>
-        <w:pStyle w:val="TextBody"/>
-        <w:widowControl/>
-        <w:spacing w:before="0" w:after="140"/>
-        <w:ind w:left="0" w:right="0" w:hanging="0"/>
-        <w:rPr>
-          <w:b/>
-          <w:b/>
-          <w:bCs/>
-        </w:rPr>
-      </w:pPr>
-      <w:r>
-        <w:rPr/>
-      </w:r>
-    </w:p>
-    <w:p>
-      <w:pPr>
-        <w:pStyle w:val="TextBody"/>
-        <w:widowControl/>
-        <w:spacing w:before="0" w:after="140"/>
-        <w:ind w:left="0" w:right="0" w:hanging="0"/>
-        <w:rPr>
-          <w:b/>
-          <w:b/>
-          <w:bCs/>
-        </w:rPr>
-      </w:pPr>
-      <w:r>
-        <w:rPr/>
-      </w:r>
-    </w:p>
-    <w:p>
-      <w:pPr>
-        <w:pStyle w:val="TextBody"/>
-        <w:widowControl/>
-        <w:spacing w:before="0" w:after="140"/>
-        <w:ind w:left="0" w:right="0" w:hanging="0"/>
-        <w:rPr>
-          <w:b/>
-          <w:b/>
-          <w:bCs/>
-        </w:rPr>
-      </w:pPr>
-      <w:r>
-        <w:rPr/>
-      </w:r>
-    </w:p>
-    <w:p>
-      <w:pPr>
-        <w:pStyle w:val="TextBody"/>
-        <w:widowControl/>
-        <w:spacing w:before="0" w:after="140"/>
-        <w:ind w:left="0" w:right="0" w:hanging="0"/>
-        <w:rPr>
-          <w:b/>
-          <w:b/>
-          <w:bCs/>
-        </w:rPr>
-      </w:pPr>
-      <w:r>
-        <w:rPr/>
-      </w:r>
-    </w:p>
-    <w:p>
-      <w:pPr>
-        <w:pStyle w:val="TextBody"/>
-        <w:widowControl/>
-        <w:spacing w:before="0" w:after="140"/>
-        <w:ind w:left="0" w:right="0" w:hanging="0"/>
-        <w:rPr>
-          <w:b/>
-          <w:b/>
-          <w:bCs/>
-        </w:rPr>
-      </w:pPr>
-      <w:r>
-        <w:rPr/>
-      </w:r>
-    </w:p>
-    <w:p>
-      <w:pPr>
-        <w:pStyle w:val="TextBody"/>
-        <w:widowControl/>
-        <w:spacing w:before="0" w:after="140"/>
-        <w:ind w:left="0" w:right="0" w:hanging="0"/>
-        <w:rPr>
-          <w:b/>
-          <w:b/>
-          <w:bCs/>
-        </w:rPr>
-      </w:pPr>
-      <w:r>
-        <w:rPr/>
-      </w:r>
-    </w:p>
-    <w:p>
-      <w:pPr>
-        <w:pStyle w:val="TextBody"/>
-        <w:widowControl/>
-        <w:spacing w:before="0" w:after="140"/>
-        <w:ind w:left="0" w:right="0" w:hanging="0"/>
-        <w:rPr>
-          <w:b/>
-          <w:b/>
-          <w:bCs/>
-        </w:rPr>
-      </w:pPr>
-      <w:r>
-        <w:rPr>
-          <w:b/>
-          <w:bCs/>
-        </w:rPr>
-        <w:t>2</w:t>
-      </w:r>
-      <w:r>
-        <w:rPr>
-          <w:b/>
-          <w:bCs/>
-        </w:rPr>
-        <w:t>3</w:t>
-      </w:r>
-      <w:r>
-        <w:rPr>
-          <w:b/>
-          <w:bCs/>
-        </w:rPr>
-        <w:t xml:space="preserve">. </w:t>
-      </w:r>
-      <w:r>
-        <w:rPr>
-          <w:b/>
-          <w:bCs/>
-        </w:rPr>
-        <w:t>Maximum Depth of Binary Tree</w:t>
-      </w:r>
-      <w:r>
-        <w:rPr>
-          <w:b/>
-          <w:bCs/>
-        </w:rPr>
-        <w:t xml:space="preserve"> (</w:t>
-      </w:r>
-      <w:r>
-        <w:rPr>
-          <w:b/>
-          <w:bCs/>
-        </w:rPr>
-        <w:t>104</w:t>
-      </w:r>
-      <w:r>
-        <w:rPr>
-          <w:b/>
-          <w:bCs/>
-        </w:rPr>
-        <w:t xml:space="preserve"> in LC)</w:t>
+        <w:rPr>
+          <w:b/>
+          <w:bCs/>
+        </w:rPr>
+      </w:r>
+    </w:p>
+    <w:p>
+      <w:pPr>
+        <w:pStyle w:val="TextBody"/>
+        <w:widowControl/>
+        <w:spacing w:before="0" w:after="140"/>
+        <w:ind w:left="0" w:right="0" w:hanging="0"/>
+        <w:rPr>
+          <w:b/>
+          <w:b/>
+          <w:bCs/>
+        </w:rPr>
+      </w:pPr>
+      <w:r>
+        <w:rPr>
+          <w:b/>
+          <w:bCs/>
+        </w:rPr>
+      </w:r>
+    </w:p>
+    <w:p>
+      <w:pPr>
+        <w:pStyle w:val="TextBody"/>
+        <w:widowControl/>
+        <w:spacing w:before="0" w:after="140"/>
+        <w:ind w:left="0" w:right="0" w:hanging="0"/>
+        <w:rPr>
+          <w:b/>
+          <w:b/>
+          <w:bCs/>
+        </w:rPr>
+      </w:pPr>
+      <w:r>
+        <w:rPr>
+          <w:b/>
+          <w:bCs/>
+        </w:rPr>
+      </w:r>
+    </w:p>
+    <w:p>
+      <w:pPr>
+        <w:pStyle w:val="TextBody"/>
+        <w:widowControl/>
+        <w:spacing w:before="0" w:after="140"/>
+        <w:ind w:left="0" w:right="0" w:hanging="0"/>
+        <w:rPr>
+          <w:b/>
+          <w:b/>
+          <w:bCs/>
+        </w:rPr>
+      </w:pPr>
+      <w:r>
+        <w:rPr>
+          <w:b/>
+          <w:bCs/>
+        </w:rPr>
+      </w:r>
+    </w:p>
+    <w:p>
+      <w:pPr>
+        <w:pStyle w:val="TextBody"/>
+        <w:widowControl/>
+        <w:spacing w:before="0" w:after="140"/>
+        <w:ind w:left="0" w:right="0" w:hanging="0"/>
+        <w:rPr>
+          <w:b/>
+          <w:b/>
+          <w:bCs/>
+        </w:rPr>
+      </w:pPr>
+      <w:r>
+        <w:rPr>
+          <w:b/>
+          <w:bCs/>
+        </w:rPr>
+      </w:r>
+    </w:p>
+    <w:p>
+      <w:pPr>
+        <w:pStyle w:val="TextBody"/>
+        <w:widowControl/>
+        <w:spacing w:before="0" w:after="140"/>
+        <w:ind w:left="0" w:right="0" w:hanging="0"/>
+        <w:rPr>
+          <w:b/>
+          <w:b/>
+          <w:bCs/>
+        </w:rPr>
+      </w:pPr>
+      <w:r>
+        <w:rPr>
+          <w:b/>
+          <w:bCs/>
+        </w:rPr>
+      </w:r>
+    </w:p>
+    <w:p>
+      <w:pPr>
+        <w:pStyle w:val="TextBody"/>
+        <w:widowControl/>
+        <w:spacing w:before="0" w:after="140"/>
+        <w:ind w:left="0" w:right="0" w:hanging="0"/>
+        <w:rPr>
+          <w:b/>
+          <w:b/>
+          <w:bCs/>
+        </w:rPr>
+      </w:pPr>
+      <w:r>
+        <w:rPr>
+          <w:b/>
+          <w:bCs/>
+        </w:rPr>
+      </w:r>
+    </w:p>
+    <w:p>
+      <w:pPr>
+        <w:pStyle w:val="TextBody"/>
+        <w:widowControl/>
+        <w:spacing w:before="0" w:after="140"/>
+        <w:ind w:left="0" w:right="0" w:hanging="0"/>
+        <w:rPr>
+          <w:b/>
+          <w:b/>
+          <w:bCs/>
+        </w:rPr>
+      </w:pPr>
+      <w:r>
+        <w:rPr>
+          <w:b/>
+          <w:bCs/>
+        </w:rPr>
+      </w:r>
+    </w:p>
+    <w:p>
+      <w:pPr>
+        <w:pStyle w:val="TextBody"/>
+        <w:widowControl/>
+        <w:spacing w:before="0" w:after="140"/>
+        <w:ind w:left="0" w:right="0" w:hanging="0"/>
+        <w:rPr>
+          <w:b/>
+          <w:b/>
+          <w:bCs/>
+        </w:rPr>
+      </w:pPr>
+      <w:r>
+        <w:rPr>
+          <w:b/>
+          <w:bCs/>
+        </w:rPr>
+      </w:r>
+    </w:p>
+    <w:p>
+      <w:pPr>
+        <w:pStyle w:val="TextBody"/>
+        <w:widowControl/>
+        <w:spacing w:before="0" w:after="140"/>
+        <w:ind w:left="0" w:right="0" w:hanging="0"/>
+        <w:rPr>
+          <w:b/>
+          <w:b/>
+          <w:bCs/>
+        </w:rPr>
+      </w:pPr>
+      <w:r>
+        <w:rPr>
+          <w:b/>
+          <w:bCs/>
+        </w:rPr>
+      </w:r>
+    </w:p>
+    <w:p>
+      <w:pPr>
+        <w:pStyle w:val="TextBody"/>
+        <w:widowControl/>
+        <w:spacing w:before="0" w:after="140"/>
+        <w:ind w:left="0" w:right="0" w:hanging="0"/>
+        <w:rPr>
+          <w:b/>
+          <w:b/>
+          <w:bCs/>
+        </w:rPr>
+      </w:pPr>
+      <w:r>
+        <w:rPr>
+          <w:b/>
+          <w:bCs/>
+        </w:rPr>
+      </w:r>
+    </w:p>
+    <w:p>
+      <w:pPr>
+        <w:pStyle w:val="TextBody"/>
+        <w:widowControl/>
+        <w:spacing w:before="0" w:after="140"/>
+        <w:ind w:left="0" w:right="0" w:hanging="0"/>
+        <w:rPr>
+          <w:b/>
+          <w:b/>
+          <w:bCs/>
+        </w:rPr>
+      </w:pPr>
+      <w:r>
+        <w:rPr>
+          <w:b/>
+          <w:bCs/>
+        </w:rPr>
+        <w:t>23. Maximum Depth of Binary Tree (104 in LC)</w:t>
       </w:r>
     </w:p>
     <w:p>
@@ -17855,7 +17846,6 @@
     <w:p>
       <w:pPr>
         <w:pStyle w:val="TextBody"/>
-        <w:pBdr/>
         <w:rPr>
           <w:b/>
           <w:b/>
@@ -17880,7 +17870,6 @@
     <w:p>
       <w:pPr>
         <w:pStyle w:val="TextBody"/>
-        <w:pBdr/>
         <w:rPr>
           <w:b/>
           <w:b/>
@@ -17904,7 +17893,10 @@
         </w:rPr>
       </w:pPr>
       <w:r>
-        <w:rPr/>
+        <w:rPr>
+          <w:b/>
+          <w:bCs/>
+        </w:rPr>
         <w:drawing>
           <wp:anchor behindDoc="0" distT="0" distB="0" distL="0" distR="0" simplePos="0" locked="0" layoutInCell="0" allowOverlap="1" relativeHeight="18">
             <wp:simplePos x="0" y="0"/>
@@ -17955,147 +17947,166 @@
     <w:p>
       <w:pPr>
         <w:pStyle w:val="PreformattedText"/>
-        <w:pBdr/>
-        <w:rPr>
-          <w:b/>
-          <w:b/>
-          <w:bCs/>
-        </w:rPr>
-      </w:pPr>
-      <w:r>
-        <w:rPr/>
-      </w:r>
-    </w:p>
-    <w:p>
-      <w:pPr>
-        <w:pStyle w:val="PreformattedText"/>
-        <w:pBdr/>
-        <w:rPr>
-          <w:b/>
-          <w:b/>
-          <w:bCs/>
-        </w:rPr>
-      </w:pPr>
-      <w:r>
-        <w:rPr/>
-      </w:r>
-    </w:p>
-    <w:p>
-      <w:pPr>
-        <w:pStyle w:val="PreformattedText"/>
-        <w:pBdr/>
-        <w:rPr>
-          <w:b/>
-          <w:b/>
-          <w:bCs/>
-        </w:rPr>
-      </w:pPr>
-      <w:r>
-        <w:rPr/>
-      </w:r>
-    </w:p>
-    <w:p>
-      <w:pPr>
-        <w:pStyle w:val="PreformattedText"/>
-        <w:pBdr/>
-        <w:rPr>
-          <w:b/>
-          <w:b/>
-          <w:bCs/>
-        </w:rPr>
-      </w:pPr>
-      <w:r>
-        <w:rPr/>
-      </w:r>
-    </w:p>
-    <w:p>
-      <w:pPr>
-        <w:pStyle w:val="PreformattedText"/>
-        <w:pBdr/>
-        <w:rPr>
-          <w:b/>
-          <w:b/>
-          <w:bCs/>
-        </w:rPr>
-      </w:pPr>
-      <w:r>
-        <w:rPr/>
-      </w:r>
-    </w:p>
-    <w:p>
-      <w:pPr>
-        <w:pStyle w:val="PreformattedText"/>
-        <w:pBdr/>
-        <w:rPr>
-          <w:b/>
-          <w:b/>
-          <w:bCs/>
-        </w:rPr>
-      </w:pPr>
-      <w:r>
-        <w:rPr/>
-      </w:r>
-    </w:p>
-    <w:p>
-      <w:pPr>
-        <w:pStyle w:val="PreformattedText"/>
-        <w:pBdr/>
-        <w:rPr>
-          <w:b/>
-          <w:b/>
-          <w:bCs/>
-        </w:rPr>
-      </w:pPr>
-      <w:r>
-        <w:rPr/>
-      </w:r>
-    </w:p>
-    <w:p>
-      <w:pPr>
-        <w:pStyle w:val="PreformattedText"/>
-        <w:pBdr/>
-        <w:rPr>
-          <w:b/>
-          <w:b/>
-          <w:bCs/>
-        </w:rPr>
-      </w:pPr>
-      <w:r>
-        <w:rPr/>
-      </w:r>
-    </w:p>
-    <w:p>
-      <w:pPr>
-        <w:pStyle w:val="PreformattedText"/>
-        <w:pBdr/>
-        <w:rPr>
-          <w:b/>
-          <w:b/>
-          <w:bCs/>
-        </w:rPr>
-      </w:pPr>
-      <w:r>
-        <w:rPr/>
-      </w:r>
-    </w:p>
-    <w:p>
-      <w:pPr>
-        <w:pStyle w:val="PreformattedText"/>
-        <w:pBdr/>
-        <w:rPr>
-          <w:b/>
-          <w:b/>
-          <w:bCs/>
-        </w:rPr>
-      </w:pPr>
-      <w:r>
-        <w:rPr/>
-      </w:r>
-    </w:p>
-    <w:p>
-      <w:pPr>
-        <w:pStyle w:val="PreformattedText"/>
-        <w:pBdr/>
+        <w:rPr>
+          <w:b/>
+          <w:b/>
+          <w:bCs/>
+        </w:rPr>
+      </w:pPr>
+      <w:r>
+        <w:rPr>
+          <w:b/>
+          <w:bCs/>
+        </w:rPr>
+      </w:r>
+    </w:p>
+    <w:p>
+      <w:pPr>
+        <w:pStyle w:val="PreformattedText"/>
+        <w:rPr>
+          <w:b/>
+          <w:b/>
+          <w:bCs/>
+        </w:rPr>
+      </w:pPr>
+      <w:r>
+        <w:rPr>
+          <w:b/>
+          <w:bCs/>
+        </w:rPr>
+      </w:r>
+    </w:p>
+    <w:p>
+      <w:pPr>
+        <w:pStyle w:val="PreformattedText"/>
+        <w:rPr>
+          <w:b/>
+          <w:b/>
+          <w:bCs/>
+        </w:rPr>
+      </w:pPr>
+      <w:r>
+        <w:rPr>
+          <w:b/>
+          <w:bCs/>
+        </w:rPr>
+      </w:r>
+    </w:p>
+    <w:p>
+      <w:pPr>
+        <w:pStyle w:val="PreformattedText"/>
+        <w:rPr>
+          <w:b/>
+          <w:b/>
+          <w:bCs/>
+        </w:rPr>
+      </w:pPr>
+      <w:r>
+        <w:rPr>
+          <w:b/>
+          <w:bCs/>
+        </w:rPr>
+      </w:r>
+    </w:p>
+    <w:p>
+      <w:pPr>
+        <w:pStyle w:val="PreformattedText"/>
+        <w:rPr>
+          <w:b/>
+          <w:b/>
+          <w:bCs/>
+        </w:rPr>
+      </w:pPr>
+      <w:r>
+        <w:rPr>
+          <w:b/>
+          <w:bCs/>
+        </w:rPr>
+      </w:r>
+    </w:p>
+    <w:p>
+      <w:pPr>
+        <w:pStyle w:val="PreformattedText"/>
+        <w:rPr>
+          <w:b/>
+          <w:b/>
+          <w:bCs/>
+        </w:rPr>
+      </w:pPr>
+      <w:r>
+        <w:rPr>
+          <w:b/>
+          <w:bCs/>
+        </w:rPr>
+      </w:r>
+    </w:p>
+    <w:p>
+      <w:pPr>
+        <w:pStyle w:val="PreformattedText"/>
+        <w:rPr>
+          <w:b/>
+          <w:b/>
+          <w:bCs/>
+        </w:rPr>
+      </w:pPr>
+      <w:r>
+        <w:rPr>
+          <w:b/>
+          <w:bCs/>
+        </w:rPr>
+      </w:r>
+    </w:p>
+    <w:p>
+      <w:pPr>
+        <w:pStyle w:val="PreformattedText"/>
+        <w:rPr>
+          <w:b/>
+          <w:b/>
+          <w:bCs/>
+        </w:rPr>
+      </w:pPr>
+      <w:r>
+        <w:rPr>
+          <w:b/>
+          <w:bCs/>
+        </w:rPr>
+      </w:r>
+    </w:p>
+    <w:p>
+      <w:pPr>
+        <w:pStyle w:val="PreformattedText"/>
+        <w:rPr>
+          <w:b/>
+          <w:b/>
+          <w:bCs/>
+        </w:rPr>
+      </w:pPr>
+      <w:r>
+        <w:rPr>
+          <w:b/>
+          <w:bCs/>
+        </w:rPr>
+      </w:r>
+    </w:p>
+    <w:p>
+      <w:pPr>
+        <w:pStyle w:val="PreformattedText"/>
+        <w:rPr>
+          <w:b/>
+          <w:b/>
+          <w:bCs/>
+        </w:rPr>
+      </w:pPr>
+      <w:r>
+        <w:rPr>
+          <w:b/>
+          <w:bCs/>
+        </w:rPr>
+      </w:r>
+    </w:p>
+    <w:p>
+      <w:pPr>
+        <w:pStyle w:val="PreformattedText"/>
         <w:rPr>
           <w:b/>
           <w:b/>
@@ -18116,7 +18127,6 @@
     <w:p>
       <w:pPr>
         <w:pStyle w:val="PreformattedText"/>
-        <w:pBdr/>
         <w:spacing w:before="0" w:after="283"/>
         <w:rPr>
           <w:b/>
@@ -18138,7 +18148,6 @@
     <w:p>
       <w:pPr>
         <w:pStyle w:val="TextBody"/>
-        <w:pBdr/>
         <w:rPr>
           <w:b/>
           <w:b/>
@@ -18155,7 +18164,6 @@
     <w:p>
       <w:pPr>
         <w:pStyle w:val="PreformattedText"/>
-        <w:pBdr/>
         <w:rPr>
           <w:b/>
           <w:b/>
@@ -18176,7 +18184,6 @@
     <w:p>
       <w:pPr>
         <w:pStyle w:val="PreformattedText"/>
-        <w:pBdr/>
         <w:spacing w:before="0" w:after="283"/>
         <w:rPr>
           <w:b/>
@@ -18198,7 +18205,6 @@
     <w:p>
       <w:pPr>
         <w:pStyle w:val="TextBody"/>
-        <w:pBdr/>
         <w:rPr>
           <w:b/>
           <w:b/>
@@ -18213,7 +18219,6 @@
     <w:p>
       <w:pPr>
         <w:pStyle w:val="TextBody"/>
-        <w:pBdr/>
         <w:rPr>
           <w:b/>
           <w:b/>
@@ -18234,7 +18239,6 @@
           <w:ilvl w:val="0"/>
           <w:numId w:val="25"/>
         </w:numPr>
-        <w:pBdr/>
         <w:tabs>
           <w:tab w:val="clear" w:pos="709"/>
           <w:tab w:val="left" w:pos="0" w:leader="none"/>
@@ -18255,19 +18259,7 @@
         <w:rPr>
           <w:rStyle w:val="SourceText"/>
         </w:rPr>
-        <w:t>[0, 10</w:t>
-      </w:r>
-      <w:r>
-        <w:rPr>
-          <w:rStyle w:val="SourceText"/>
-        </w:rPr>
-        <w:t>4</w:t>
-      </w:r>
-      <w:r>
-        <w:rPr>
-          <w:rStyle w:val="SourceText"/>
-        </w:rPr>
-        <w:t>]</w:t>
+        <w:t>[0, 104]</w:t>
       </w:r>
       <w:r>
         <w:rPr/>
@@ -18281,7 +18273,6 @@
           <w:ilvl w:val="0"/>
           <w:numId w:val="25"/>
         </w:numPr>
-        <w:pBdr/>
         <w:tabs>
           <w:tab w:val="clear" w:pos="709"/>
           <w:tab w:val="left" w:pos="0" w:leader="none"/>
@@ -18299,6 +18290,624 @@
           <w:rStyle w:val="SourceText"/>
         </w:rPr>
         <w:t>-100 &lt;= Node.val &lt;= 100</w:t>
+      </w:r>
+    </w:p>
+    <w:p>
+      <w:pPr>
+        <w:pStyle w:val="TextBody"/>
+        <w:tabs>
+          <w:tab w:val="clear" w:pos="709"/>
+          <w:tab w:val="left" w:pos="0" w:leader="none"/>
+        </w:tabs>
+        <w:spacing w:before="0" w:after="140"/>
+        <w:ind w:left="709" w:hanging="283"/>
+        <w:rPr>
+          <w:b/>
+          <w:b/>
+          <w:bCs/>
+        </w:rPr>
+      </w:pPr>
+      <w:r>
+        <w:rPr/>
+      </w:r>
+    </w:p>
+    <w:p>
+      <w:pPr>
+        <w:pStyle w:val="TextBody"/>
+        <w:tabs>
+          <w:tab w:val="clear" w:pos="709"/>
+          <w:tab w:val="left" w:pos="0" w:leader="none"/>
+        </w:tabs>
+        <w:spacing w:before="0" w:after="140"/>
+        <w:ind w:left="709" w:hanging="283"/>
+        <w:rPr>
+          <w:b/>
+          <w:b/>
+          <w:bCs/>
+        </w:rPr>
+      </w:pPr>
+      <w:r>
+        <w:rPr/>
+      </w:r>
+    </w:p>
+    <w:p>
+      <w:pPr>
+        <w:pStyle w:val="TextBody"/>
+        <w:tabs>
+          <w:tab w:val="clear" w:pos="709"/>
+          <w:tab w:val="left" w:pos="0" w:leader="none"/>
+        </w:tabs>
+        <w:spacing w:before="0" w:after="140"/>
+        <w:ind w:left="709" w:hanging="283"/>
+        <w:rPr>
+          <w:b/>
+          <w:b/>
+          <w:bCs/>
+        </w:rPr>
+      </w:pPr>
+      <w:r>
+        <w:rPr/>
+      </w:r>
+    </w:p>
+    <w:p>
+      <w:pPr>
+        <w:pStyle w:val="TextBody"/>
+        <w:tabs>
+          <w:tab w:val="clear" w:pos="709"/>
+          <w:tab w:val="left" w:pos="0" w:leader="none"/>
+        </w:tabs>
+        <w:spacing w:before="0" w:after="140"/>
+        <w:ind w:left="709" w:hanging="283"/>
+        <w:rPr>
+          <w:b/>
+          <w:b/>
+          <w:bCs/>
+        </w:rPr>
+      </w:pPr>
+      <w:r>
+        <w:rPr/>
+      </w:r>
+    </w:p>
+    <w:p>
+      <w:pPr>
+        <w:pStyle w:val="TextBody"/>
+        <w:tabs>
+          <w:tab w:val="clear" w:pos="709"/>
+          <w:tab w:val="left" w:pos="0" w:leader="none"/>
+        </w:tabs>
+        <w:spacing w:before="0" w:after="140"/>
+        <w:ind w:left="709" w:hanging="283"/>
+        <w:rPr>
+          <w:b/>
+          <w:b/>
+          <w:bCs/>
+        </w:rPr>
+      </w:pPr>
+      <w:r>
+        <w:rPr/>
+      </w:r>
+    </w:p>
+    <w:p>
+      <w:pPr>
+        <w:pStyle w:val="TextBody"/>
+        <w:tabs>
+          <w:tab w:val="clear" w:pos="709"/>
+          <w:tab w:val="left" w:pos="0" w:leader="none"/>
+        </w:tabs>
+        <w:spacing w:before="0" w:after="140"/>
+        <w:ind w:left="709" w:hanging="283"/>
+        <w:rPr>
+          <w:b/>
+          <w:b/>
+          <w:bCs/>
+        </w:rPr>
+      </w:pPr>
+      <w:r>
+        <w:rPr/>
+      </w:r>
+    </w:p>
+    <w:p>
+      <w:pPr>
+        <w:pStyle w:val="TextBody"/>
+        <w:tabs>
+          <w:tab w:val="clear" w:pos="709"/>
+          <w:tab w:val="left" w:pos="0" w:leader="none"/>
+        </w:tabs>
+        <w:spacing w:before="0" w:after="140"/>
+        <w:ind w:left="709" w:hanging="283"/>
+        <w:rPr>
+          <w:b/>
+          <w:b/>
+          <w:bCs/>
+        </w:rPr>
+      </w:pPr>
+      <w:r>
+        <w:rPr/>
+      </w:r>
+    </w:p>
+    <w:p>
+      <w:pPr>
+        <w:pStyle w:val="TextBody"/>
+        <w:tabs>
+          <w:tab w:val="clear" w:pos="709"/>
+          <w:tab w:val="left" w:pos="0" w:leader="none"/>
+        </w:tabs>
+        <w:spacing w:before="0" w:after="140"/>
+        <w:ind w:left="709" w:hanging="283"/>
+        <w:rPr>
+          <w:b/>
+          <w:b/>
+          <w:bCs/>
+        </w:rPr>
+      </w:pPr>
+      <w:r>
+        <w:rPr/>
+      </w:r>
+    </w:p>
+    <w:p>
+      <w:pPr>
+        <w:pStyle w:val="TextBody"/>
+        <w:tabs>
+          <w:tab w:val="clear" w:pos="709"/>
+          <w:tab w:val="left" w:pos="0" w:leader="none"/>
+        </w:tabs>
+        <w:spacing w:before="0" w:after="140"/>
+        <w:ind w:left="709" w:hanging="283"/>
+        <w:rPr>
+          <w:b/>
+          <w:b/>
+          <w:bCs/>
+        </w:rPr>
+      </w:pPr>
+      <w:r>
+        <w:rPr/>
+      </w:r>
+    </w:p>
+    <w:p>
+      <w:pPr>
+        <w:pStyle w:val="TextBody"/>
+        <w:tabs>
+          <w:tab w:val="clear" w:pos="709"/>
+          <w:tab w:val="left" w:pos="0" w:leader="none"/>
+        </w:tabs>
+        <w:spacing w:before="0" w:after="140"/>
+        <w:ind w:left="709" w:hanging="283"/>
+        <w:rPr>
+          <w:b/>
+          <w:b/>
+          <w:bCs/>
+        </w:rPr>
+      </w:pPr>
+      <w:r>
+        <w:rPr/>
+      </w:r>
+    </w:p>
+    <w:p>
+      <w:pPr>
+        <w:pStyle w:val="TextBody"/>
+        <w:tabs>
+          <w:tab w:val="clear" w:pos="709"/>
+          <w:tab w:val="left" w:pos="0" w:leader="none"/>
+        </w:tabs>
+        <w:spacing w:before="0" w:after="140"/>
+        <w:ind w:left="709" w:hanging="283"/>
+        <w:rPr>
+          <w:b/>
+          <w:b/>
+          <w:bCs/>
+        </w:rPr>
+      </w:pPr>
+      <w:r>
+        <w:rPr/>
+      </w:r>
+    </w:p>
+    <w:p>
+      <w:pPr>
+        <w:pStyle w:val="TextBody"/>
+        <w:tabs>
+          <w:tab w:val="clear" w:pos="709"/>
+          <w:tab w:val="left" w:pos="0" w:leader="none"/>
+        </w:tabs>
+        <w:spacing w:before="0" w:after="140"/>
+        <w:ind w:left="709" w:hanging="283"/>
+        <w:rPr>
+          <w:b/>
+          <w:b/>
+          <w:bCs/>
+        </w:rPr>
+      </w:pPr>
+      <w:r>
+        <w:rPr/>
+      </w:r>
+    </w:p>
+    <w:p>
+      <w:pPr>
+        <w:pStyle w:val="TextBody"/>
+        <w:tabs>
+          <w:tab w:val="clear" w:pos="709"/>
+          <w:tab w:val="left" w:pos="0" w:leader="none"/>
+        </w:tabs>
+        <w:spacing w:before="0" w:after="140"/>
+        <w:ind w:hanging="0"/>
+        <w:rPr>
+          <w:rStyle w:val="SourceText"/>
+          <w:b/>
+          <w:b/>
+          <w:bCs/>
+        </w:rPr>
+      </w:pPr>
+      <w:r>
+        <w:rPr/>
+      </w:r>
+    </w:p>
+    <w:p>
+      <w:pPr>
+        <w:pStyle w:val="TextBody"/>
+        <w:tabs>
+          <w:tab w:val="clear" w:pos="709"/>
+          <w:tab w:val="left" w:pos="0" w:leader="none"/>
+        </w:tabs>
+        <w:spacing w:before="0" w:after="140"/>
+        <w:ind w:hanging="0"/>
+        <w:rPr/>
+      </w:pPr>
+      <w:r>
+        <w:rPr>
+          <w:b/>
+          <w:bCs/>
+        </w:rPr>
+        <w:t>24. Contains Duplicate (217 in LC)</w:t>
+      </w:r>
+    </w:p>
+    <w:p>
+      <w:pPr>
+        <w:pStyle w:val="TextBody"/>
+        <w:tabs>
+          <w:tab w:val="clear" w:pos="709"/>
+          <w:tab w:val="left" w:pos="0" w:leader="none"/>
+        </w:tabs>
+        <w:spacing w:before="0" w:after="140"/>
+        <w:ind w:hanging="0"/>
+        <w:rPr>
+          <w:b w:val="false"/>
+          <w:b w:val="false"/>
+          <w:bCs w:val="false"/>
+        </w:rPr>
+      </w:pPr>
+      <w:r>
+        <w:rPr>
+          <w:b w:val="false"/>
+          <w:bCs w:val="false"/>
+        </w:rPr>
+        <w:t>Given an integer array </w:t>
+      </w:r>
+      <w:r>
+        <w:rPr>
+          <w:rStyle w:val="SourceText"/>
+          <w:b w:val="false"/>
+          <w:bCs w:val="false"/>
+        </w:rPr>
+        <w:t>nums</w:t>
+      </w:r>
+      <w:r>
+        <w:rPr>
+          <w:b w:val="false"/>
+          <w:bCs w:val="false"/>
+        </w:rPr>
+        <w:t>, return </w:t>
+      </w:r>
+      <w:r>
+        <w:rPr>
+          <w:rStyle w:val="SourceText"/>
+          <w:b w:val="false"/>
+          <w:bCs w:val="false"/>
+        </w:rPr>
+        <w:t>true</w:t>
+      </w:r>
+      <w:r>
+        <w:rPr>
+          <w:b w:val="false"/>
+          <w:bCs w:val="false"/>
+        </w:rPr>
+        <w:t> if any value appears </w:t>
+      </w:r>
+      <w:r>
+        <w:rPr>
+          <w:rStyle w:val="StrongEmphasis"/>
+        </w:rPr>
+        <w:t>at least twice</w:t>
+      </w:r>
+      <w:r>
+        <w:rPr>
+          <w:b w:val="false"/>
+          <w:bCs w:val="false"/>
+        </w:rPr>
+        <w:t> in the array, and return </w:t>
+      </w:r>
+      <w:r>
+        <w:rPr>
+          <w:rStyle w:val="SourceText"/>
+          <w:b w:val="false"/>
+          <w:bCs w:val="false"/>
+        </w:rPr>
+        <w:t>false</w:t>
+      </w:r>
+      <w:r>
+        <w:rPr>
+          <w:b w:val="false"/>
+          <w:bCs w:val="false"/>
+        </w:rPr>
+        <w:t> if every element is distinct.</w:t>
+      </w:r>
+    </w:p>
+    <w:p>
+      <w:pPr>
+        <w:pStyle w:val="TextBody"/>
+        <w:pBdr/>
+        <w:rPr/>
+      </w:pPr>
+      <w:r>
+        <w:rPr/>
+        <w:t> </w:t>
+      </w:r>
+    </w:p>
+    <w:p>
+      <w:pPr>
+        <w:pStyle w:val="TextBody"/>
+        <w:pBdr/>
+        <w:rPr/>
+      </w:pPr>
+      <w:r>
+        <w:rPr>
+          <w:rStyle w:val="StrongEmphasis"/>
+        </w:rPr>
+        <w:t>Example 1:</w:t>
+      </w:r>
+    </w:p>
+    <w:p>
+      <w:pPr>
+        <w:pStyle w:val="PreformattedText"/>
+        <w:pBdr/>
+        <w:rPr/>
+      </w:pPr>
+      <w:r>
+        <w:rPr>
+          <w:rStyle w:val="StrongEmphasis"/>
+        </w:rPr>
+        <w:t>Input:</w:t>
+      </w:r>
+      <w:r>
+        <w:rPr/>
+        <w:t xml:space="preserve"> nums = [1,2,3,1]</w:t>
+      </w:r>
+    </w:p>
+    <w:p>
+      <w:pPr>
+        <w:pStyle w:val="PreformattedText"/>
+        <w:pBdr/>
+        <w:spacing w:before="0" w:after="283"/>
+        <w:rPr/>
+      </w:pPr>
+      <w:r>
+        <w:rPr>
+          <w:rStyle w:val="StrongEmphasis"/>
+        </w:rPr>
+        <w:t>Output:</w:t>
+      </w:r>
+      <w:r>
+        <w:rPr/>
+        <w:t xml:space="preserve"> true</w:t>
+      </w:r>
+    </w:p>
+    <w:p>
+      <w:pPr>
+        <w:pStyle w:val="TextBody"/>
+        <w:pBdr/>
+        <w:rPr/>
+      </w:pPr>
+      <w:r>
+        <w:rPr>
+          <w:rStyle w:val="StrongEmphasis"/>
+        </w:rPr>
+        <w:t>Example 2:</w:t>
+      </w:r>
+    </w:p>
+    <w:p>
+      <w:pPr>
+        <w:pStyle w:val="PreformattedText"/>
+        <w:pBdr/>
+        <w:rPr/>
+      </w:pPr>
+      <w:r>
+        <w:rPr>
+          <w:rStyle w:val="StrongEmphasis"/>
+        </w:rPr>
+        <w:t>Input:</w:t>
+      </w:r>
+      <w:r>
+        <w:rPr/>
+        <w:t xml:space="preserve"> nums = [1,2,3,4]</w:t>
+      </w:r>
+    </w:p>
+    <w:p>
+      <w:pPr>
+        <w:pStyle w:val="PreformattedText"/>
+        <w:pBdr/>
+        <w:spacing w:before="0" w:after="283"/>
+        <w:rPr/>
+      </w:pPr>
+      <w:r>
+        <w:rPr>
+          <w:rStyle w:val="StrongEmphasis"/>
+        </w:rPr>
+        <w:t>Output:</w:t>
+      </w:r>
+      <w:r>
+        <w:rPr/>
+        <w:t xml:space="preserve"> false</w:t>
+      </w:r>
+    </w:p>
+    <w:p>
+      <w:pPr>
+        <w:pStyle w:val="TextBody"/>
+        <w:pBdr/>
+        <w:rPr/>
+      </w:pPr>
+      <w:r>
+        <w:rPr>
+          <w:rStyle w:val="StrongEmphasis"/>
+        </w:rPr>
+        <w:t>Example 3:</w:t>
+      </w:r>
+    </w:p>
+    <w:p>
+      <w:pPr>
+        <w:pStyle w:val="PreformattedText"/>
+        <w:pBdr/>
+        <w:rPr/>
+      </w:pPr>
+      <w:r>
+        <w:rPr>
+          <w:rStyle w:val="StrongEmphasis"/>
+        </w:rPr>
+        <w:t>Input:</w:t>
+      </w:r>
+      <w:r>
+        <w:rPr/>
+        <w:t xml:space="preserve"> nums = [1,1,1,3,3,4,3,2,4,2]</w:t>
+      </w:r>
+    </w:p>
+    <w:p>
+      <w:pPr>
+        <w:pStyle w:val="PreformattedText"/>
+        <w:pBdr/>
+        <w:spacing w:before="0" w:after="283"/>
+        <w:rPr/>
+      </w:pPr>
+      <w:r>
+        <w:rPr>
+          <w:rStyle w:val="StrongEmphasis"/>
+        </w:rPr>
+        <w:t>Output:</w:t>
+      </w:r>
+      <w:r>
+        <w:rPr/>
+        <w:t xml:space="preserve"> true</w:t>
+      </w:r>
+    </w:p>
+    <w:p>
+      <w:pPr>
+        <w:pStyle w:val="TextBody"/>
+        <w:pBdr/>
+        <w:rPr/>
+      </w:pPr>
+      <w:r>
+        <w:rPr/>
+        <w:t> </w:t>
+      </w:r>
+    </w:p>
+    <w:p>
+      <w:pPr>
+        <w:pStyle w:val="TextBody"/>
+        <w:pBdr/>
+        <w:rPr/>
+      </w:pPr>
+      <w:r>
+        <w:rPr>
+          <w:rStyle w:val="StrongEmphasis"/>
+        </w:rPr>
+        <w:t>Constraints:</w:t>
+      </w:r>
+    </w:p>
+    <w:p>
+      <w:pPr>
+        <w:pStyle w:val="TextBody"/>
+        <w:numPr>
+          <w:ilvl w:val="0"/>
+          <w:numId w:val="26"/>
+        </w:numPr>
+        <w:pBdr/>
+        <w:tabs>
+          <w:tab w:val="clear" w:pos="709"/>
+          <w:tab w:val="left" w:pos="0" w:leader="none"/>
+        </w:tabs>
+        <w:spacing w:before="0" w:after="0"/>
+        <w:ind w:left="709" w:hanging="283"/>
+        <w:rPr/>
+      </w:pPr>
+      <w:r>
+        <w:rPr>
+          <w:rStyle w:val="SourceText"/>
+        </w:rPr>
+        <w:t>1 &lt;= nums.length &lt;= 10</w:t>
+      </w:r>
+      <w:r>
+        <w:rPr>
+          <w:rStyle w:val="SourceText"/>
+        </w:rPr>
+        <w:t>5</w:t>
+      </w:r>
+    </w:p>
+    <w:p>
+      <w:pPr>
+        <w:pStyle w:val="TextBody"/>
+        <w:numPr>
+          <w:ilvl w:val="0"/>
+          <w:numId w:val="26"/>
+        </w:numPr>
+        <w:pBdr/>
+        <w:tabs>
+          <w:tab w:val="clear" w:pos="709"/>
+          <w:tab w:val="left" w:pos="0" w:leader="none"/>
+        </w:tabs>
+        <w:ind w:left="709" w:hanging="283"/>
+        <w:rPr/>
+      </w:pPr>
+      <w:r>
+        <w:rPr>
+          <w:rStyle w:val="SourceText"/>
+        </w:rPr>
+        <w:t>-10</w:t>
+      </w:r>
+      <w:r>
+        <w:rPr>
+          <w:rStyle w:val="SourceText"/>
+        </w:rPr>
+        <w:t>9</w:t>
+      </w:r>
+      <w:r>
+        <w:rPr>
+          <w:rStyle w:val="SourceText"/>
+        </w:rPr>
+        <w:t xml:space="preserve"> &lt;= nums[i] &lt;= 10</w:t>
+      </w:r>
+      <w:r>
+        <w:rPr>
+          <w:rStyle w:val="SourceText"/>
+        </w:rPr>
+        <w:t>9</w:t>
+      </w:r>
+    </w:p>
+    <w:p>
+      <w:pPr>
+        <w:pStyle w:val="TextBody"/>
+        <w:tabs>
+          <w:tab w:val="clear" w:pos="709"/>
+          <w:tab w:val="left" w:pos="0" w:leader="none"/>
+        </w:tabs>
+        <w:spacing w:before="0" w:after="140"/>
+        <w:ind w:left="709" w:hanging="283"/>
+        <w:rPr>
+          <w:b w:val="false"/>
+          <w:b w:val="false"/>
+          <w:bCs w:val="false"/>
+        </w:rPr>
+      </w:pPr>
+      <w:r>
+        <w:rPr>
+          <w:b w:val="false"/>
+          <w:bCs w:val="false"/>
+        </w:rPr>
       </w:r>
     </w:p>
     <w:sectPr>
@@ -21724,6 +22333,143 @@
     </w:lvl>
   </w:abstractNum>
   <w:abstractNum w:abstractNumId="26">
+    <w:lvl w:ilvl="0">
+      <w:start w:val="1"/>
+      <w:numFmt w:val="bullet"/>
+      <w:lvlText w:val=""/>
+      <w:lvlJc w:val="left"/>
+      <w:pPr>
+        <w:tabs>
+          <w:tab w:val="num" w:pos="709"/>
+        </w:tabs>
+        <w:ind w:left="709" w:hanging="283"/>
+      </w:pPr>
+      <w:rPr>
+        <w:rFonts w:ascii="Symbol" w:hAnsi="Symbol" w:cs="Symbol" w:hint="default"/>
+      </w:rPr>
+    </w:lvl>
+    <w:lvl w:ilvl="1">
+      <w:start w:val="1"/>
+      <w:numFmt w:val="bullet"/>
+      <w:lvlText w:val=""/>
+      <w:lvlJc w:val="left"/>
+      <w:pPr>
+        <w:tabs>
+          <w:tab w:val="num" w:pos="1418"/>
+        </w:tabs>
+        <w:ind w:left="1418" w:hanging="283"/>
+      </w:pPr>
+      <w:rPr>
+        <w:rFonts w:ascii="Symbol" w:hAnsi="Symbol" w:cs="Symbol" w:hint="default"/>
+      </w:rPr>
+    </w:lvl>
+    <w:lvl w:ilvl="2">
+      <w:start w:val="1"/>
+      <w:numFmt w:val="bullet"/>
+      <w:lvlText w:val=""/>
+      <w:lvlJc w:val="left"/>
+      <w:pPr>
+        <w:tabs>
+          <w:tab w:val="num" w:pos="2127"/>
+        </w:tabs>
+        <w:ind w:left="2127" w:hanging="283"/>
+      </w:pPr>
+      <w:rPr>
+        <w:rFonts w:ascii="Symbol" w:hAnsi="Symbol" w:cs="Symbol" w:hint="default"/>
+      </w:rPr>
+    </w:lvl>
+    <w:lvl w:ilvl="3">
+      <w:start w:val="1"/>
+      <w:numFmt w:val="bullet"/>
+      <w:lvlText w:val=""/>
+      <w:lvlJc w:val="left"/>
+      <w:pPr>
+        <w:tabs>
+          <w:tab w:val="num" w:pos="2836"/>
+        </w:tabs>
+        <w:ind w:left="2836" w:hanging="283"/>
+      </w:pPr>
+      <w:rPr>
+        <w:rFonts w:ascii="Symbol" w:hAnsi="Symbol" w:cs="Symbol" w:hint="default"/>
+      </w:rPr>
+    </w:lvl>
+    <w:lvl w:ilvl="4">
+      <w:start w:val="1"/>
+      <w:numFmt w:val="bullet"/>
+      <w:lvlText w:val=""/>
+      <w:lvlJc w:val="left"/>
+      <w:pPr>
+        <w:tabs>
+          <w:tab w:val="num" w:pos="3545"/>
+        </w:tabs>
+        <w:ind w:left="3545" w:hanging="283"/>
+      </w:pPr>
+      <w:rPr>
+        <w:rFonts w:ascii="Symbol" w:hAnsi="Symbol" w:cs="Symbol" w:hint="default"/>
+      </w:rPr>
+    </w:lvl>
+    <w:lvl w:ilvl="5">
+      <w:start w:val="1"/>
+      <w:numFmt w:val="bullet"/>
+      <w:lvlText w:val=""/>
+      <w:lvlJc w:val="left"/>
+      <w:pPr>
+        <w:tabs>
+          <w:tab w:val="num" w:pos="4254"/>
+        </w:tabs>
+        <w:ind w:left="4254" w:hanging="283"/>
+      </w:pPr>
+      <w:rPr>
+        <w:rFonts w:ascii="Symbol" w:hAnsi="Symbol" w:cs="Symbol" w:hint="default"/>
+      </w:rPr>
+    </w:lvl>
+    <w:lvl w:ilvl="6">
+      <w:start w:val="1"/>
+      <w:numFmt w:val="bullet"/>
+      <w:lvlText w:val=""/>
+      <w:lvlJc w:val="left"/>
+      <w:pPr>
+        <w:tabs>
+          <w:tab w:val="num" w:pos="4963"/>
+        </w:tabs>
+        <w:ind w:left="4963" w:hanging="283"/>
+      </w:pPr>
+      <w:rPr>
+        <w:rFonts w:ascii="Symbol" w:hAnsi="Symbol" w:cs="Symbol" w:hint="default"/>
+      </w:rPr>
+    </w:lvl>
+    <w:lvl w:ilvl="7">
+      <w:start w:val="1"/>
+      <w:numFmt w:val="bullet"/>
+      <w:lvlText w:val=""/>
+      <w:lvlJc w:val="left"/>
+      <w:pPr>
+        <w:tabs>
+          <w:tab w:val="num" w:pos="5672"/>
+        </w:tabs>
+        <w:ind w:left="5672" w:hanging="283"/>
+      </w:pPr>
+      <w:rPr>
+        <w:rFonts w:ascii="Symbol" w:hAnsi="Symbol" w:cs="Symbol" w:hint="default"/>
+      </w:rPr>
+    </w:lvl>
+    <w:lvl w:ilvl="8">
+      <w:start w:val="1"/>
+      <w:numFmt w:val="bullet"/>
+      <w:lvlText w:val=""/>
+      <w:lvlJc w:val="left"/>
+      <w:pPr>
+        <w:tabs>
+          <w:tab w:val="num" w:pos="6381"/>
+        </w:tabs>
+        <w:ind w:left="6381" w:hanging="283"/>
+      </w:pPr>
+      <w:rPr>
+        <w:rFonts w:ascii="Symbol" w:hAnsi="Symbol" w:cs="Symbol" w:hint="default"/>
+      </w:rPr>
+    </w:lvl>
+  </w:abstractNum>
+  <w:abstractNum w:abstractNumId="27">
     <w:lvl w:ilvl="0">
       <w:start w:val="1"/>
       <w:numFmt w:val="none"/>
@@ -21919,6 +22665,9 @@
   </w:num>
   <w:num w:numId="26">
     <w:abstractNumId w:val="26"/>
+  </w:num>
+  <w:num w:numId="27">
+    <w:abstractNumId w:val="27"/>
   </w:num>
 </w:numbering>
 </file>

</xml_diff>

<commit_message>
Solutions for Maximum Subarray and Insert Interval are added
</commit_message>
<xml_diff>
--- a/Grind75_Questions.docx
+++ b/Grind75_Questions.docx
@@ -18308,7 +18308,10 @@
         </w:rPr>
       </w:pPr>
       <w:r>
-        <w:rPr/>
+        <w:rPr>
+          <w:b/>
+          <w:bCs/>
+        </w:rPr>
       </w:r>
     </w:p>
     <w:p>
@@ -18327,7 +18330,10 @@
         </w:rPr>
       </w:pPr>
       <w:r>
-        <w:rPr/>
+        <w:rPr>
+          <w:b/>
+          <w:bCs/>
+        </w:rPr>
       </w:r>
     </w:p>
     <w:p>
@@ -18346,7 +18352,10 @@
         </w:rPr>
       </w:pPr>
       <w:r>
-        <w:rPr/>
+        <w:rPr>
+          <w:b/>
+          <w:bCs/>
+        </w:rPr>
       </w:r>
     </w:p>
     <w:p>
@@ -18365,7 +18374,10 @@
         </w:rPr>
       </w:pPr>
       <w:r>
-        <w:rPr/>
+        <w:rPr>
+          <w:b/>
+          <w:bCs/>
+        </w:rPr>
       </w:r>
     </w:p>
     <w:p>
@@ -18384,7 +18396,10 @@
         </w:rPr>
       </w:pPr>
       <w:r>
-        <w:rPr/>
+        <w:rPr>
+          <w:b/>
+          <w:bCs/>
+        </w:rPr>
       </w:r>
     </w:p>
     <w:p>
@@ -18403,7 +18418,10 @@
         </w:rPr>
       </w:pPr>
       <w:r>
-        <w:rPr/>
+        <w:rPr>
+          <w:b/>
+          <w:bCs/>
+        </w:rPr>
       </w:r>
     </w:p>
     <w:p>
@@ -18422,7 +18440,10 @@
         </w:rPr>
       </w:pPr>
       <w:r>
-        <w:rPr/>
+        <w:rPr>
+          <w:b/>
+          <w:bCs/>
+        </w:rPr>
       </w:r>
     </w:p>
     <w:p>
@@ -18441,7 +18462,10 @@
         </w:rPr>
       </w:pPr>
       <w:r>
-        <w:rPr/>
+        <w:rPr>
+          <w:b/>
+          <w:bCs/>
+        </w:rPr>
       </w:r>
     </w:p>
     <w:p>
@@ -18460,7 +18484,10 @@
         </w:rPr>
       </w:pPr>
       <w:r>
-        <w:rPr/>
+        <w:rPr>
+          <w:b/>
+          <w:bCs/>
+        </w:rPr>
       </w:r>
     </w:p>
     <w:p>
@@ -18479,7 +18506,10 @@
         </w:rPr>
       </w:pPr>
       <w:r>
-        <w:rPr/>
+        <w:rPr>
+          <w:b/>
+          <w:bCs/>
+        </w:rPr>
       </w:r>
     </w:p>
     <w:p>
@@ -18498,7 +18528,10 @@
         </w:rPr>
       </w:pPr>
       <w:r>
-        <w:rPr/>
+        <w:rPr>
+          <w:b/>
+          <w:bCs/>
+        </w:rPr>
       </w:r>
     </w:p>
     <w:p>
@@ -18517,7 +18550,10 @@
         </w:rPr>
       </w:pPr>
       <w:r>
-        <w:rPr/>
+        <w:rPr>
+          <w:b/>
+          <w:bCs/>
+        </w:rPr>
       </w:r>
     </w:p>
     <w:p>
@@ -18537,7 +18573,10 @@
         </w:rPr>
       </w:pPr>
       <w:r>
-        <w:rPr/>
+        <w:rPr>
+          <w:b/>
+          <w:bCs/>
+        </w:rPr>
       </w:r>
     </w:p>
     <w:p>
@@ -18643,7 +18682,6 @@
     <w:p>
       <w:pPr>
         <w:pStyle w:val="TextBody"/>
-        <w:pBdr/>
         <w:rPr/>
       </w:pPr>
       <w:r>
@@ -18654,7 +18692,6 @@
     <w:p>
       <w:pPr>
         <w:pStyle w:val="TextBody"/>
-        <w:pBdr/>
         <w:rPr/>
       </w:pPr>
       <w:r>
@@ -18667,7 +18704,6 @@
     <w:p>
       <w:pPr>
         <w:pStyle w:val="PreformattedText"/>
-        <w:pBdr/>
         <w:rPr/>
       </w:pPr>
       <w:r>
@@ -18684,7 +18720,6 @@
     <w:p>
       <w:pPr>
         <w:pStyle w:val="PreformattedText"/>
-        <w:pBdr/>
         <w:spacing w:before="0" w:after="283"/>
         <w:rPr/>
       </w:pPr>
@@ -18702,7 +18737,6 @@
     <w:p>
       <w:pPr>
         <w:pStyle w:val="TextBody"/>
-        <w:pBdr/>
         <w:rPr/>
       </w:pPr>
       <w:r>
@@ -18715,7 +18749,6 @@
     <w:p>
       <w:pPr>
         <w:pStyle w:val="PreformattedText"/>
-        <w:pBdr/>
         <w:rPr/>
       </w:pPr>
       <w:r>
@@ -18732,7 +18765,6 @@
     <w:p>
       <w:pPr>
         <w:pStyle w:val="PreformattedText"/>
-        <w:pBdr/>
         <w:spacing w:before="0" w:after="283"/>
         <w:rPr/>
       </w:pPr>
@@ -18750,7 +18782,6 @@
     <w:p>
       <w:pPr>
         <w:pStyle w:val="TextBody"/>
-        <w:pBdr/>
         <w:rPr/>
       </w:pPr>
       <w:r>
@@ -18763,7 +18794,6 @@
     <w:p>
       <w:pPr>
         <w:pStyle w:val="PreformattedText"/>
-        <w:pBdr/>
         <w:rPr/>
       </w:pPr>
       <w:r>
@@ -18780,7 +18810,6 @@
     <w:p>
       <w:pPr>
         <w:pStyle w:val="PreformattedText"/>
-        <w:pBdr/>
         <w:spacing w:before="0" w:after="283"/>
         <w:rPr/>
       </w:pPr>
@@ -18798,7 +18827,6 @@
     <w:p>
       <w:pPr>
         <w:pStyle w:val="TextBody"/>
-        <w:pBdr/>
         <w:rPr/>
       </w:pPr>
       <w:r>
@@ -18809,7 +18837,6 @@
     <w:p>
       <w:pPr>
         <w:pStyle w:val="TextBody"/>
-        <w:pBdr/>
         <w:rPr/>
       </w:pPr>
       <w:r>
@@ -18826,7 +18853,6 @@
           <w:ilvl w:val="0"/>
           <w:numId w:val="26"/>
         </w:numPr>
-        <w:pBdr/>
         <w:tabs>
           <w:tab w:val="clear" w:pos="709"/>
           <w:tab w:val="left" w:pos="0" w:leader="none"/>
@@ -18839,13 +18865,7 @@
         <w:rPr>
           <w:rStyle w:val="SourceText"/>
         </w:rPr>
-        <w:t>1 &lt;= nums.length &lt;= 10</w:t>
-      </w:r>
-      <w:r>
-        <w:rPr>
-          <w:rStyle w:val="SourceText"/>
-        </w:rPr>
-        <w:t>5</w:t>
+        <w:t>1 &lt;= nums.length &lt;= 105</w:t>
       </w:r>
     </w:p>
     <w:p>
@@ -18855,7 +18875,6 @@
           <w:ilvl w:val="0"/>
           <w:numId w:val="26"/>
         </w:numPr>
-        <w:pBdr/>
         <w:tabs>
           <w:tab w:val="clear" w:pos="709"/>
           <w:tab w:val="left" w:pos="0" w:leader="none"/>
@@ -18867,25 +18886,7 @@
         <w:rPr>
           <w:rStyle w:val="SourceText"/>
         </w:rPr>
-        <w:t>-10</w:t>
-      </w:r>
-      <w:r>
-        <w:rPr>
-          <w:rStyle w:val="SourceText"/>
-        </w:rPr>
-        <w:t>9</w:t>
-      </w:r>
-      <w:r>
-        <w:rPr>
-          <w:rStyle w:val="SourceText"/>
-        </w:rPr>
-        <w:t xml:space="preserve"> &lt;= nums[i] &lt;= 10</w:t>
-      </w:r>
-      <w:r>
-        <w:rPr>
-          <w:rStyle w:val="SourceText"/>
-        </w:rPr>
-        <w:t>9</w:t>
+        <w:t>-109 &lt;= nums[i] &lt;= 109</w:t>
       </w:r>
     </w:p>
     <w:p>
@@ -18907,6 +18908,1667 @@
         <w:rPr>
           <w:b w:val="false"/>
           <w:bCs w:val="false"/>
+        </w:rPr>
+      </w:r>
+    </w:p>
+    <w:p>
+      <w:pPr>
+        <w:pStyle w:val="TextBody"/>
+        <w:tabs>
+          <w:tab w:val="clear" w:pos="709"/>
+          <w:tab w:val="left" w:pos="0" w:leader="none"/>
+        </w:tabs>
+        <w:spacing w:before="0" w:after="140"/>
+        <w:ind w:left="709" w:hanging="283"/>
+        <w:rPr>
+          <w:b w:val="false"/>
+          <w:b w:val="false"/>
+          <w:bCs w:val="false"/>
+        </w:rPr>
+      </w:pPr>
+      <w:r>
+        <w:rPr>
+          <w:b w:val="false"/>
+          <w:bCs w:val="false"/>
+        </w:rPr>
+      </w:r>
+    </w:p>
+    <w:p>
+      <w:pPr>
+        <w:pStyle w:val="TextBody"/>
+        <w:tabs>
+          <w:tab w:val="clear" w:pos="709"/>
+          <w:tab w:val="left" w:pos="0" w:leader="none"/>
+        </w:tabs>
+        <w:spacing w:before="0" w:after="140"/>
+        <w:ind w:left="709" w:hanging="283"/>
+        <w:rPr>
+          <w:b w:val="false"/>
+          <w:b w:val="false"/>
+          <w:bCs w:val="false"/>
+        </w:rPr>
+      </w:pPr>
+      <w:r>
+        <w:rPr>
+          <w:b w:val="false"/>
+          <w:bCs w:val="false"/>
+        </w:rPr>
+      </w:r>
+    </w:p>
+    <w:p>
+      <w:pPr>
+        <w:pStyle w:val="TextBody"/>
+        <w:tabs>
+          <w:tab w:val="clear" w:pos="709"/>
+          <w:tab w:val="left" w:pos="0" w:leader="none"/>
+        </w:tabs>
+        <w:spacing w:before="0" w:after="140"/>
+        <w:ind w:left="709" w:hanging="283"/>
+        <w:rPr>
+          <w:b w:val="false"/>
+          <w:b w:val="false"/>
+          <w:bCs w:val="false"/>
+        </w:rPr>
+      </w:pPr>
+      <w:r>
+        <w:rPr>
+          <w:b w:val="false"/>
+          <w:bCs w:val="false"/>
+        </w:rPr>
+      </w:r>
+    </w:p>
+    <w:p>
+      <w:pPr>
+        <w:pStyle w:val="TextBody"/>
+        <w:tabs>
+          <w:tab w:val="clear" w:pos="709"/>
+          <w:tab w:val="left" w:pos="0" w:leader="none"/>
+        </w:tabs>
+        <w:spacing w:before="0" w:after="140"/>
+        <w:ind w:left="709" w:hanging="283"/>
+        <w:rPr>
+          <w:b w:val="false"/>
+          <w:b w:val="false"/>
+          <w:bCs w:val="false"/>
+        </w:rPr>
+      </w:pPr>
+      <w:r>
+        <w:rPr>
+          <w:b w:val="false"/>
+          <w:bCs w:val="false"/>
+        </w:rPr>
+      </w:r>
+    </w:p>
+    <w:p>
+      <w:pPr>
+        <w:pStyle w:val="TextBody"/>
+        <w:tabs>
+          <w:tab w:val="clear" w:pos="709"/>
+          <w:tab w:val="left" w:pos="0" w:leader="none"/>
+        </w:tabs>
+        <w:spacing w:before="0" w:after="140"/>
+        <w:ind w:left="709" w:hanging="283"/>
+        <w:rPr>
+          <w:b w:val="false"/>
+          <w:b w:val="false"/>
+          <w:bCs w:val="false"/>
+        </w:rPr>
+      </w:pPr>
+      <w:r>
+        <w:rPr>
+          <w:b w:val="false"/>
+          <w:bCs w:val="false"/>
+        </w:rPr>
+      </w:r>
+    </w:p>
+    <w:p>
+      <w:pPr>
+        <w:pStyle w:val="TextBody"/>
+        <w:tabs>
+          <w:tab w:val="clear" w:pos="709"/>
+          <w:tab w:val="left" w:pos="0" w:leader="none"/>
+        </w:tabs>
+        <w:spacing w:before="0" w:after="140"/>
+        <w:ind w:left="709" w:hanging="283"/>
+        <w:rPr>
+          <w:b w:val="false"/>
+          <w:b w:val="false"/>
+          <w:bCs w:val="false"/>
+        </w:rPr>
+      </w:pPr>
+      <w:r>
+        <w:rPr>
+          <w:b w:val="false"/>
+          <w:bCs w:val="false"/>
+        </w:rPr>
+      </w:r>
+    </w:p>
+    <w:p>
+      <w:pPr>
+        <w:pStyle w:val="TextBody"/>
+        <w:tabs>
+          <w:tab w:val="clear" w:pos="709"/>
+          <w:tab w:val="left" w:pos="0" w:leader="none"/>
+        </w:tabs>
+        <w:spacing w:before="0" w:after="140"/>
+        <w:ind w:left="709" w:hanging="283"/>
+        <w:rPr>
+          <w:b w:val="false"/>
+          <w:b w:val="false"/>
+          <w:bCs w:val="false"/>
+        </w:rPr>
+      </w:pPr>
+      <w:r>
+        <w:rPr>
+          <w:b w:val="false"/>
+          <w:bCs w:val="false"/>
+        </w:rPr>
+      </w:r>
+    </w:p>
+    <w:p>
+      <w:pPr>
+        <w:pStyle w:val="TextBody"/>
+        <w:tabs>
+          <w:tab w:val="clear" w:pos="709"/>
+          <w:tab w:val="left" w:pos="0" w:leader="none"/>
+        </w:tabs>
+        <w:spacing w:before="0" w:after="140"/>
+        <w:ind w:left="709" w:hanging="283"/>
+        <w:rPr>
+          <w:b w:val="false"/>
+          <w:b w:val="false"/>
+          <w:bCs w:val="false"/>
+        </w:rPr>
+      </w:pPr>
+      <w:r>
+        <w:rPr>
+          <w:b w:val="false"/>
+          <w:bCs w:val="false"/>
+        </w:rPr>
+      </w:r>
+    </w:p>
+    <w:p>
+      <w:pPr>
+        <w:pStyle w:val="TextBody"/>
+        <w:tabs>
+          <w:tab w:val="clear" w:pos="709"/>
+          <w:tab w:val="left" w:pos="0" w:leader="none"/>
+        </w:tabs>
+        <w:spacing w:before="0" w:after="140"/>
+        <w:ind w:left="709" w:hanging="283"/>
+        <w:rPr>
+          <w:b w:val="false"/>
+          <w:b w:val="false"/>
+          <w:bCs w:val="false"/>
+        </w:rPr>
+      </w:pPr>
+      <w:r>
+        <w:rPr>
+          <w:b w:val="false"/>
+          <w:bCs w:val="false"/>
+        </w:rPr>
+      </w:r>
+    </w:p>
+    <w:p>
+      <w:pPr>
+        <w:pStyle w:val="TextBody"/>
+        <w:tabs>
+          <w:tab w:val="clear" w:pos="709"/>
+          <w:tab w:val="left" w:pos="0" w:leader="none"/>
+        </w:tabs>
+        <w:spacing w:before="0" w:after="140"/>
+        <w:ind w:left="709" w:hanging="283"/>
+        <w:rPr>
+          <w:b w:val="false"/>
+          <w:b w:val="false"/>
+          <w:bCs w:val="false"/>
+        </w:rPr>
+      </w:pPr>
+      <w:r>
+        <w:rPr>
+          <w:b w:val="false"/>
+          <w:bCs w:val="false"/>
+        </w:rPr>
+      </w:r>
+    </w:p>
+    <w:p>
+      <w:pPr>
+        <w:pStyle w:val="TextBody"/>
+        <w:tabs>
+          <w:tab w:val="clear" w:pos="709"/>
+          <w:tab w:val="left" w:pos="0" w:leader="none"/>
+        </w:tabs>
+        <w:spacing w:before="0" w:after="140"/>
+        <w:ind w:left="709" w:hanging="283"/>
+        <w:rPr>
+          <w:b w:val="false"/>
+          <w:b w:val="false"/>
+          <w:bCs w:val="false"/>
+        </w:rPr>
+      </w:pPr>
+      <w:r>
+        <w:rPr>
+          <w:b w:val="false"/>
+          <w:bCs w:val="false"/>
+        </w:rPr>
+      </w:r>
+    </w:p>
+    <w:p>
+      <w:pPr>
+        <w:pStyle w:val="TextBody"/>
+        <w:tabs>
+          <w:tab w:val="clear" w:pos="709"/>
+          <w:tab w:val="left" w:pos="0" w:leader="none"/>
+        </w:tabs>
+        <w:spacing w:before="0" w:after="140"/>
+        <w:ind w:left="709" w:hanging="283"/>
+        <w:rPr>
+          <w:b w:val="false"/>
+          <w:b w:val="false"/>
+          <w:bCs w:val="false"/>
+        </w:rPr>
+      </w:pPr>
+      <w:r>
+        <w:rPr>
+          <w:b w:val="false"/>
+          <w:bCs w:val="false"/>
+        </w:rPr>
+      </w:r>
+    </w:p>
+    <w:p>
+      <w:pPr>
+        <w:pStyle w:val="TextBody"/>
+        <w:tabs>
+          <w:tab w:val="clear" w:pos="709"/>
+          <w:tab w:val="left" w:pos="0" w:leader="none"/>
+        </w:tabs>
+        <w:spacing w:before="0" w:after="140"/>
+        <w:ind w:left="709" w:hanging="283"/>
+        <w:rPr>
+          <w:b w:val="false"/>
+          <w:b w:val="false"/>
+          <w:bCs w:val="false"/>
+        </w:rPr>
+      </w:pPr>
+      <w:r>
+        <w:rPr>
+          <w:b w:val="false"/>
+          <w:bCs w:val="false"/>
+        </w:rPr>
+      </w:r>
+    </w:p>
+    <w:p>
+      <w:pPr>
+        <w:pStyle w:val="TextBody"/>
+        <w:tabs>
+          <w:tab w:val="clear" w:pos="709"/>
+          <w:tab w:val="left" w:pos="0" w:leader="none"/>
+        </w:tabs>
+        <w:spacing w:before="0" w:after="140"/>
+        <w:ind w:left="709" w:hanging="283"/>
+        <w:rPr>
+          <w:b w:val="false"/>
+          <w:b w:val="false"/>
+          <w:bCs w:val="false"/>
+        </w:rPr>
+      </w:pPr>
+      <w:r>
+        <w:rPr>
+          <w:b w:val="false"/>
+          <w:bCs w:val="false"/>
+        </w:rPr>
+      </w:r>
+    </w:p>
+    <w:p>
+      <w:pPr>
+        <w:pStyle w:val="TextBody"/>
+        <w:tabs>
+          <w:tab w:val="clear" w:pos="709"/>
+          <w:tab w:val="left" w:pos="0" w:leader="none"/>
+        </w:tabs>
+        <w:spacing w:before="0" w:after="140"/>
+        <w:ind w:left="709" w:hanging="283"/>
+        <w:rPr>
+          <w:b w:val="false"/>
+          <w:b w:val="false"/>
+          <w:bCs w:val="false"/>
+        </w:rPr>
+      </w:pPr>
+      <w:r>
+        <w:rPr>
+          <w:b w:val="false"/>
+          <w:bCs w:val="false"/>
+        </w:rPr>
+      </w:r>
+    </w:p>
+    <w:p>
+      <w:pPr>
+        <w:pStyle w:val="TextBody"/>
+        <w:tabs>
+          <w:tab w:val="clear" w:pos="709"/>
+          <w:tab w:val="left" w:pos="0" w:leader="none"/>
+        </w:tabs>
+        <w:spacing w:before="0" w:after="140"/>
+        <w:ind w:hanging="0"/>
+        <w:rPr>
+          <w:b/>
+          <w:b/>
+          <w:bCs/>
+        </w:rPr>
+      </w:pPr>
+      <w:r>
+        <w:rPr>
+          <w:b/>
+          <w:bCs/>
+        </w:rPr>
+        <w:t>25. Maximum Subarray (53 in LC)</w:t>
+      </w:r>
+    </w:p>
+    <w:p>
+      <w:pPr>
+        <w:pStyle w:val="TextBody"/>
+        <w:tabs>
+          <w:tab w:val="clear" w:pos="709"/>
+          <w:tab w:val="left" w:pos="0" w:leader="none"/>
+        </w:tabs>
+        <w:spacing w:before="0" w:after="140"/>
+        <w:ind w:hanging="0"/>
+        <w:rPr/>
+      </w:pPr>
+      <w:r>
+        <w:rPr>
+          <w:b w:val="false"/>
+          <w:bCs w:val="false"/>
+        </w:rPr>
+        <w:t>Given an integer array</w:t>
+      </w:r>
+      <w:r>
+        <w:rPr>
+          <w:b/>
+          <w:bCs/>
+        </w:rPr>
+        <w:t> </w:t>
+      </w:r>
+      <w:r>
+        <w:rPr>
+          <w:rStyle w:val="SourceText"/>
+          <w:b/>
+          <w:bCs/>
+        </w:rPr>
+        <w:t>nums</w:t>
+      </w:r>
+      <w:r>
+        <w:rPr>
+          <w:b/>
+          <w:bCs/>
+        </w:rPr>
+        <w:t xml:space="preserve">, </w:t>
+      </w:r>
+      <w:r>
+        <w:rPr>
+          <w:b w:val="false"/>
+          <w:bCs w:val="false"/>
+        </w:rPr>
+        <w:t>find the</w:t>
+      </w:r>
+      <w:r>
+        <w:rPr>
+          <w:b/>
+          <w:bCs/>
+        </w:rPr>
+        <w:t xml:space="preserve"> subarray </w:t>
+      </w:r>
+      <w:r>
+        <w:rPr/>
+        <w:t>with the largest sum, and return </w:t>
+      </w:r>
+      <w:r>
+        <w:rPr>
+          <w:rStyle w:val="Emphasis"/>
+        </w:rPr>
+        <w:t>its sum</w:t>
+      </w:r>
+      <w:r>
+        <w:rPr/>
+        <w:t>.</w:t>
+      </w:r>
+    </w:p>
+    <w:p>
+      <w:pPr>
+        <w:pStyle w:val="TextBody"/>
+        <w:rPr/>
+      </w:pPr>
+      <w:r>
+        <w:rPr>
+          <w:rStyle w:val="StrongEmphasis"/>
+        </w:rPr>
+        <w:t>Example 1:</w:t>
+      </w:r>
+    </w:p>
+    <w:p>
+      <w:pPr>
+        <w:pStyle w:val="PreformattedText"/>
+        <w:rPr/>
+      </w:pPr>
+      <w:r>
+        <w:rPr>
+          <w:rStyle w:val="StrongEmphasis"/>
+        </w:rPr>
+        <w:t>Input:</w:t>
+      </w:r>
+      <w:r>
+        <w:rPr/>
+        <w:t xml:space="preserve"> nums = [-2,1,-3,4,-1,2,1,-5,4]</w:t>
+      </w:r>
+    </w:p>
+    <w:p>
+      <w:pPr>
+        <w:pStyle w:val="PreformattedText"/>
+        <w:rPr/>
+      </w:pPr>
+      <w:r>
+        <w:rPr>
+          <w:rStyle w:val="StrongEmphasis"/>
+        </w:rPr>
+        <w:t>Output:</w:t>
+      </w:r>
+      <w:r>
+        <w:rPr/>
+        <w:t xml:space="preserve"> 6</w:t>
+      </w:r>
+    </w:p>
+    <w:p>
+      <w:pPr>
+        <w:pStyle w:val="PreformattedText"/>
+        <w:spacing w:before="0" w:after="283"/>
+        <w:rPr/>
+      </w:pPr>
+      <w:r>
+        <w:rPr>
+          <w:rStyle w:val="StrongEmphasis"/>
+        </w:rPr>
+        <w:t>Explanation:</w:t>
+      </w:r>
+      <w:r>
+        <w:rPr/>
+        <w:t xml:space="preserve"> The subarray [4,-1,2,1] has the largest sum 6.</w:t>
+      </w:r>
+    </w:p>
+    <w:p>
+      <w:pPr>
+        <w:pStyle w:val="TextBody"/>
+        <w:rPr/>
+      </w:pPr>
+      <w:r>
+        <w:rPr>
+          <w:rStyle w:val="StrongEmphasis"/>
+        </w:rPr>
+        <w:t>Example 2:</w:t>
+      </w:r>
+    </w:p>
+    <w:p>
+      <w:pPr>
+        <w:pStyle w:val="PreformattedText"/>
+        <w:rPr/>
+      </w:pPr>
+      <w:r>
+        <w:rPr>
+          <w:rStyle w:val="StrongEmphasis"/>
+        </w:rPr>
+        <w:t>Input:</w:t>
+      </w:r>
+      <w:r>
+        <w:rPr/>
+        <w:t xml:space="preserve"> nums = [1]</w:t>
+      </w:r>
+    </w:p>
+    <w:p>
+      <w:pPr>
+        <w:pStyle w:val="PreformattedText"/>
+        <w:rPr/>
+      </w:pPr>
+      <w:r>
+        <w:rPr>
+          <w:rStyle w:val="StrongEmphasis"/>
+        </w:rPr>
+        <w:t>Output:</w:t>
+      </w:r>
+      <w:r>
+        <w:rPr/>
+        <w:t xml:space="preserve"> 1</w:t>
+      </w:r>
+    </w:p>
+    <w:p>
+      <w:pPr>
+        <w:pStyle w:val="PreformattedText"/>
+        <w:spacing w:before="0" w:after="283"/>
+        <w:rPr/>
+      </w:pPr>
+      <w:r>
+        <w:rPr>
+          <w:rStyle w:val="StrongEmphasis"/>
+        </w:rPr>
+        <w:t>Explanation:</w:t>
+      </w:r>
+      <w:r>
+        <w:rPr/>
+        <w:t xml:space="preserve"> The subarray [1] has the largest sum 1.</w:t>
+      </w:r>
+    </w:p>
+    <w:p>
+      <w:pPr>
+        <w:pStyle w:val="TextBody"/>
+        <w:rPr/>
+      </w:pPr>
+      <w:r>
+        <w:rPr>
+          <w:rStyle w:val="StrongEmphasis"/>
+        </w:rPr>
+        <w:t>Example 3:</w:t>
+      </w:r>
+    </w:p>
+    <w:p>
+      <w:pPr>
+        <w:pStyle w:val="PreformattedText"/>
+        <w:rPr/>
+      </w:pPr>
+      <w:r>
+        <w:rPr>
+          <w:rStyle w:val="StrongEmphasis"/>
+        </w:rPr>
+        <w:t>Input:</w:t>
+      </w:r>
+      <w:r>
+        <w:rPr/>
+        <w:t xml:space="preserve"> nums = [5,4,-1,7,8]</w:t>
+      </w:r>
+    </w:p>
+    <w:p>
+      <w:pPr>
+        <w:pStyle w:val="PreformattedText"/>
+        <w:rPr/>
+      </w:pPr>
+      <w:r>
+        <w:rPr>
+          <w:rStyle w:val="StrongEmphasis"/>
+        </w:rPr>
+        <w:t>Output:</w:t>
+      </w:r>
+      <w:r>
+        <w:rPr/>
+        <w:t xml:space="preserve"> 23</w:t>
+      </w:r>
+    </w:p>
+    <w:p>
+      <w:pPr>
+        <w:pStyle w:val="PreformattedText"/>
+        <w:spacing w:before="0" w:after="283"/>
+        <w:rPr/>
+      </w:pPr>
+      <w:r>
+        <w:rPr>
+          <w:rStyle w:val="StrongEmphasis"/>
+        </w:rPr>
+        <w:t>Explanation:</w:t>
+      </w:r>
+      <w:r>
+        <w:rPr/>
+        <w:t xml:space="preserve"> The subarray [5,4,-1,7,8] has the largest sum 23.</w:t>
+      </w:r>
+    </w:p>
+    <w:p>
+      <w:pPr>
+        <w:pStyle w:val="TextBody"/>
+        <w:rPr/>
+      </w:pPr>
+      <w:r>
+        <w:rPr/>
+        <w:t> </w:t>
+      </w:r>
+    </w:p>
+    <w:p>
+      <w:pPr>
+        <w:pStyle w:val="TextBody"/>
+        <w:rPr/>
+      </w:pPr>
+      <w:r>
+        <w:rPr>
+          <w:rStyle w:val="StrongEmphasis"/>
+        </w:rPr>
+        <w:t>Constraints:</w:t>
+      </w:r>
+    </w:p>
+    <w:p>
+      <w:pPr>
+        <w:pStyle w:val="TextBody"/>
+        <w:numPr>
+          <w:ilvl w:val="0"/>
+          <w:numId w:val="27"/>
+        </w:numPr>
+        <w:tabs>
+          <w:tab w:val="clear" w:pos="709"/>
+          <w:tab w:val="left" w:pos="0" w:leader="none"/>
+        </w:tabs>
+        <w:spacing w:before="0" w:after="0"/>
+        <w:ind w:left="709" w:hanging="283"/>
+        <w:rPr/>
+      </w:pPr>
+      <w:r>
+        <w:rPr>
+          <w:rStyle w:val="SourceText"/>
+        </w:rPr>
+        <w:t>1 &lt;= nums.length &lt;= 105</w:t>
+      </w:r>
+    </w:p>
+    <w:p>
+      <w:pPr>
+        <w:pStyle w:val="TextBody"/>
+        <w:numPr>
+          <w:ilvl w:val="0"/>
+          <w:numId w:val="27"/>
+        </w:numPr>
+        <w:tabs>
+          <w:tab w:val="clear" w:pos="709"/>
+          <w:tab w:val="left" w:pos="0" w:leader="none"/>
+        </w:tabs>
+        <w:ind w:left="709" w:hanging="283"/>
+        <w:rPr/>
+      </w:pPr>
+      <w:r>
+        <w:rPr>
+          <w:rStyle w:val="SourceText"/>
+        </w:rPr>
+        <w:t>-104 &lt;= nums[i] &lt;= 104</w:t>
+      </w:r>
+    </w:p>
+    <w:p>
+      <w:pPr>
+        <w:pStyle w:val="TextBody"/>
+        <w:rPr/>
+      </w:pPr>
+      <w:r>
+        <w:rPr/>
+        <w:t> </w:t>
+      </w:r>
+    </w:p>
+    <w:p>
+      <w:pPr>
+        <w:pStyle w:val="TextBody"/>
+        <w:rPr/>
+      </w:pPr>
+      <w:r>
+        <w:rPr>
+          <w:rStyle w:val="StrongEmphasis"/>
+        </w:rPr>
+        <w:t>Follow up:</w:t>
+      </w:r>
+      <w:r>
+        <w:rPr/>
+        <w:t> If you have figured out the </w:t>
+      </w:r>
+      <w:r>
+        <w:rPr>
+          <w:rStyle w:val="SourceText"/>
+        </w:rPr>
+        <w:t>O(n)</w:t>
+      </w:r>
+      <w:r>
+        <w:rPr/>
+        <w:t> solution, try coding another solution using the </w:t>
+      </w:r>
+      <w:r>
+        <w:rPr>
+          <w:rStyle w:val="StrongEmphasis"/>
+        </w:rPr>
+        <w:t>divide and conquer</w:t>
+      </w:r>
+      <w:r>
+        <w:rPr/>
+        <w:t> approach, which is more subtle.</w:t>
+      </w:r>
+    </w:p>
+    <w:p>
+      <w:pPr>
+        <w:pStyle w:val="TextBody"/>
+        <w:tabs>
+          <w:tab w:val="clear" w:pos="709"/>
+          <w:tab w:val="left" w:pos="0" w:leader="none"/>
+        </w:tabs>
+        <w:spacing w:before="0" w:after="140"/>
+        <w:ind w:hanging="0"/>
+        <w:rPr>
+          <w:b/>
+          <w:b/>
+          <w:bCs/>
+        </w:rPr>
+      </w:pPr>
+      <w:r>
+        <w:rPr/>
+      </w:r>
+    </w:p>
+    <w:p>
+      <w:pPr>
+        <w:pStyle w:val="TextBody"/>
+        <w:tabs>
+          <w:tab w:val="clear" w:pos="709"/>
+          <w:tab w:val="left" w:pos="0" w:leader="none"/>
+        </w:tabs>
+        <w:spacing w:before="0" w:after="140"/>
+        <w:ind w:hanging="0"/>
+        <w:rPr>
+          <w:b/>
+          <w:b/>
+          <w:bCs/>
+        </w:rPr>
+      </w:pPr>
+      <w:r>
+        <w:rPr/>
+      </w:r>
+    </w:p>
+    <w:p>
+      <w:pPr>
+        <w:pStyle w:val="TextBody"/>
+        <w:tabs>
+          <w:tab w:val="clear" w:pos="709"/>
+          <w:tab w:val="left" w:pos="0" w:leader="none"/>
+        </w:tabs>
+        <w:spacing w:before="0" w:after="140"/>
+        <w:ind w:hanging="0"/>
+        <w:rPr>
+          <w:b/>
+          <w:b/>
+          <w:bCs/>
+        </w:rPr>
+      </w:pPr>
+      <w:r>
+        <w:rPr/>
+      </w:r>
+    </w:p>
+    <w:p>
+      <w:pPr>
+        <w:pStyle w:val="TextBody"/>
+        <w:tabs>
+          <w:tab w:val="clear" w:pos="709"/>
+          <w:tab w:val="left" w:pos="0" w:leader="none"/>
+        </w:tabs>
+        <w:spacing w:before="0" w:after="140"/>
+        <w:ind w:hanging="0"/>
+        <w:rPr>
+          <w:b/>
+          <w:b/>
+          <w:bCs/>
+        </w:rPr>
+      </w:pPr>
+      <w:r>
+        <w:rPr/>
+      </w:r>
+    </w:p>
+    <w:p>
+      <w:pPr>
+        <w:pStyle w:val="TextBody"/>
+        <w:tabs>
+          <w:tab w:val="clear" w:pos="709"/>
+          <w:tab w:val="left" w:pos="0" w:leader="none"/>
+        </w:tabs>
+        <w:spacing w:before="0" w:after="140"/>
+        <w:ind w:hanging="0"/>
+        <w:rPr>
+          <w:b/>
+          <w:b/>
+          <w:bCs/>
+        </w:rPr>
+      </w:pPr>
+      <w:r>
+        <w:rPr/>
+      </w:r>
+    </w:p>
+    <w:p>
+      <w:pPr>
+        <w:pStyle w:val="TextBody"/>
+        <w:tabs>
+          <w:tab w:val="clear" w:pos="709"/>
+          <w:tab w:val="left" w:pos="0" w:leader="none"/>
+        </w:tabs>
+        <w:spacing w:before="0" w:after="140"/>
+        <w:ind w:hanging="0"/>
+        <w:rPr>
+          <w:b/>
+          <w:b/>
+          <w:bCs/>
+        </w:rPr>
+      </w:pPr>
+      <w:r>
+        <w:rPr/>
+      </w:r>
+    </w:p>
+    <w:p>
+      <w:pPr>
+        <w:pStyle w:val="TextBody"/>
+        <w:tabs>
+          <w:tab w:val="clear" w:pos="709"/>
+          <w:tab w:val="left" w:pos="0" w:leader="none"/>
+        </w:tabs>
+        <w:spacing w:before="0" w:after="140"/>
+        <w:ind w:hanging="0"/>
+        <w:rPr>
+          <w:b/>
+          <w:b/>
+          <w:bCs/>
+        </w:rPr>
+      </w:pPr>
+      <w:r>
+        <w:rPr/>
+      </w:r>
+    </w:p>
+    <w:p>
+      <w:pPr>
+        <w:pStyle w:val="TextBody"/>
+        <w:tabs>
+          <w:tab w:val="clear" w:pos="709"/>
+          <w:tab w:val="left" w:pos="0" w:leader="none"/>
+        </w:tabs>
+        <w:spacing w:before="0" w:after="140"/>
+        <w:ind w:hanging="0"/>
+        <w:rPr>
+          <w:b/>
+          <w:b/>
+          <w:bCs/>
+        </w:rPr>
+      </w:pPr>
+      <w:r>
+        <w:rPr/>
+      </w:r>
+    </w:p>
+    <w:p>
+      <w:pPr>
+        <w:pStyle w:val="TextBody"/>
+        <w:tabs>
+          <w:tab w:val="clear" w:pos="709"/>
+          <w:tab w:val="left" w:pos="0" w:leader="none"/>
+        </w:tabs>
+        <w:spacing w:before="0" w:after="140"/>
+        <w:ind w:hanging="0"/>
+        <w:rPr>
+          <w:b/>
+          <w:b/>
+          <w:bCs/>
+        </w:rPr>
+      </w:pPr>
+      <w:r>
+        <w:rPr/>
+      </w:r>
+    </w:p>
+    <w:p>
+      <w:pPr>
+        <w:pStyle w:val="TextBody"/>
+        <w:tabs>
+          <w:tab w:val="clear" w:pos="709"/>
+          <w:tab w:val="left" w:pos="0" w:leader="none"/>
+        </w:tabs>
+        <w:spacing w:before="0" w:after="140"/>
+        <w:ind w:hanging="0"/>
+        <w:rPr>
+          <w:b/>
+          <w:b/>
+          <w:bCs/>
+        </w:rPr>
+      </w:pPr>
+      <w:r>
+        <w:rPr/>
+      </w:r>
+    </w:p>
+    <w:p>
+      <w:pPr>
+        <w:pStyle w:val="TextBody"/>
+        <w:tabs>
+          <w:tab w:val="clear" w:pos="709"/>
+          <w:tab w:val="left" w:pos="0" w:leader="none"/>
+        </w:tabs>
+        <w:spacing w:before="0" w:after="140"/>
+        <w:ind w:hanging="0"/>
+        <w:rPr>
+          <w:b/>
+          <w:b/>
+          <w:bCs/>
+        </w:rPr>
+      </w:pPr>
+      <w:r>
+        <w:rPr/>
+      </w:r>
+    </w:p>
+    <w:p>
+      <w:pPr>
+        <w:pStyle w:val="TextBody"/>
+        <w:tabs>
+          <w:tab w:val="clear" w:pos="709"/>
+          <w:tab w:val="left" w:pos="0" w:leader="none"/>
+        </w:tabs>
+        <w:spacing w:before="0" w:after="140"/>
+        <w:ind w:hanging="0"/>
+        <w:rPr>
+          <w:b/>
+          <w:b/>
+          <w:bCs/>
+        </w:rPr>
+      </w:pPr>
+      <w:r>
+        <w:rPr/>
+      </w:r>
+    </w:p>
+    <w:p>
+      <w:pPr>
+        <w:pStyle w:val="TextBody"/>
+        <w:tabs>
+          <w:tab w:val="clear" w:pos="709"/>
+          <w:tab w:val="left" w:pos="0" w:leader="none"/>
+        </w:tabs>
+        <w:spacing w:before="0" w:after="140"/>
+        <w:ind w:hanging="0"/>
+        <w:rPr>
+          <w:b/>
+          <w:b/>
+          <w:bCs/>
+        </w:rPr>
+      </w:pPr>
+      <w:r>
+        <w:rPr/>
+      </w:r>
+    </w:p>
+    <w:p>
+      <w:pPr>
+        <w:pStyle w:val="TextBody"/>
+        <w:tabs>
+          <w:tab w:val="clear" w:pos="709"/>
+          <w:tab w:val="left" w:pos="0" w:leader="none"/>
+        </w:tabs>
+        <w:spacing w:before="0" w:after="140"/>
+        <w:ind w:hanging="0"/>
+        <w:rPr>
+          <w:b/>
+          <w:b/>
+          <w:bCs/>
+        </w:rPr>
+      </w:pPr>
+      <w:r>
+        <w:rPr/>
+      </w:r>
+    </w:p>
+    <w:p>
+      <w:pPr>
+        <w:pStyle w:val="TextBody"/>
+        <w:tabs>
+          <w:tab w:val="clear" w:pos="709"/>
+          <w:tab w:val="left" w:pos="0" w:leader="none"/>
+        </w:tabs>
+        <w:spacing w:before="0" w:after="140"/>
+        <w:ind w:hanging="0"/>
+        <w:rPr>
+          <w:b/>
+          <w:b/>
+          <w:bCs/>
+        </w:rPr>
+      </w:pPr>
+      <w:r>
+        <w:rPr>
+          <w:b/>
+          <w:bCs/>
+        </w:rPr>
+        <w:t>26. Insert Interval (57 in LC)</w:t>
+      </w:r>
+    </w:p>
+    <w:p>
+      <w:pPr>
+        <w:pStyle w:val="TextBody"/>
+        <w:tabs>
+          <w:tab w:val="clear" w:pos="709"/>
+          <w:tab w:val="left" w:pos="0" w:leader="none"/>
+        </w:tabs>
+        <w:spacing w:before="0" w:after="140"/>
+        <w:ind w:hanging="0"/>
+        <w:rPr>
+          <w:b/>
+          <w:b/>
+          <w:bCs/>
+        </w:rPr>
+      </w:pPr>
+      <w:r>
+        <w:rPr>
+          <w:b/>
+          <w:bCs/>
+        </w:rPr>
+      </w:r>
+    </w:p>
+    <w:p>
+      <w:pPr>
+        <w:pStyle w:val="TextBody"/>
+        <w:tabs>
+          <w:tab w:val="clear" w:pos="709"/>
+          <w:tab w:val="left" w:pos="0" w:leader="none"/>
+        </w:tabs>
+        <w:spacing w:before="0" w:after="140"/>
+        <w:ind w:hanging="0"/>
+        <w:rPr>
+          <w:b/>
+          <w:b/>
+          <w:bCs/>
+        </w:rPr>
+      </w:pPr>
+      <w:r>
+        <w:rPr>
+          <w:b w:val="false"/>
+          <w:bCs w:val="false"/>
+        </w:rPr>
+        <w:t>You are given an array of non-overlapping intervals </w:t>
+      </w:r>
+      <w:r>
+        <w:rPr>
+          <w:rStyle w:val="SourceText"/>
+          <w:b w:val="false"/>
+          <w:bCs w:val="false"/>
+        </w:rPr>
+        <w:t>intervals</w:t>
+      </w:r>
+      <w:r>
+        <w:rPr>
+          <w:b w:val="false"/>
+          <w:bCs w:val="false"/>
+        </w:rPr>
+        <w:t> where </w:t>
+      </w:r>
+      <w:r>
+        <w:rPr>
+          <w:rStyle w:val="SourceText"/>
+          <w:b w:val="false"/>
+          <w:bCs w:val="false"/>
+        </w:rPr>
+        <w:t>intervals[i] = [start</w:t>
+      </w:r>
+      <w:r>
+        <w:rPr>
+          <w:rStyle w:val="SourceText"/>
+          <w:b w:val="false"/>
+          <w:bCs w:val="false"/>
+        </w:rPr>
+        <w:t>i</w:t>
+      </w:r>
+      <w:r>
+        <w:rPr>
+          <w:rStyle w:val="SourceText"/>
+          <w:b w:val="false"/>
+          <w:bCs w:val="false"/>
+        </w:rPr>
+        <w:t>, end</w:t>
+      </w:r>
+      <w:r>
+        <w:rPr>
+          <w:rStyle w:val="SourceText"/>
+          <w:b w:val="false"/>
+          <w:bCs w:val="false"/>
+        </w:rPr>
+        <w:t>i</w:t>
+      </w:r>
+      <w:r>
+        <w:rPr>
+          <w:rStyle w:val="SourceText"/>
+          <w:b w:val="false"/>
+          <w:bCs w:val="false"/>
+        </w:rPr>
+        <w:t>]</w:t>
+      </w:r>
+      <w:r>
+        <w:rPr>
+          <w:b w:val="false"/>
+          <w:bCs w:val="false"/>
+        </w:rPr>
+        <w:t> represent the start and the end of the </w:t>
+      </w:r>
+      <w:r>
+        <w:rPr>
+          <w:rStyle w:val="SourceText"/>
+          <w:b w:val="false"/>
+          <w:bCs w:val="false"/>
+        </w:rPr>
+        <w:t>i</w:t>
+      </w:r>
+      <w:r>
+        <w:rPr>
+          <w:rStyle w:val="SourceText"/>
+          <w:b w:val="false"/>
+          <w:bCs w:val="false"/>
+        </w:rPr>
+        <w:t>th</w:t>
+      </w:r>
+      <w:r>
+        <w:rPr>
+          <w:b w:val="false"/>
+          <w:bCs w:val="false"/>
+        </w:rPr>
+        <w:t> interval and </w:t>
+      </w:r>
+      <w:r>
+        <w:rPr>
+          <w:rStyle w:val="SourceText"/>
+          <w:b w:val="false"/>
+          <w:bCs w:val="false"/>
+        </w:rPr>
+        <w:t>intervals</w:t>
+      </w:r>
+      <w:r>
+        <w:rPr>
+          <w:b w:val="false"/>
+          <w:bCs w:val="false"/>
+        </w:rPr>
+        <w:t> is sorted in ascending order by </w:t>
+      </w:r>
+      <w:r>
+        <w:rPr>
+          <w:rStyle w:val="SourceText"/>
+          <w:b w:val="false"/>
+          <w:bCs w:val="false"/>
+        </w:rPr>
+        <w:t>start</w:t>
+      </w:r>
+      <w:r>
+        <w:rPr>
+          <w:rStyle w:val="SourceText"/>
+          <w:b w:val="false"/>
+          <w:bCs w:val="false"/>
+        </w:rPr>
+        <w:t>i</w:t>
+      </w:r>
+      <w:r>
+        <w:rPr>
+          <w:b w:val="false"/>
+          <w:bCs w:val="false"/>
+        </w:rPr>
+        <w:t>. You are also given an interval </w:t>
+      </w:r>
+      <w:r>
+        <w:rPr>
+          <w:rStyle w:val="SourceText"/>
+          <w:b w:val="false"/>
+          <w:bCs w:val="false"/>
+        </w:rPr>
+        <w:t>newInterval = [start, end]</w:t>
+      </w:r>
+      <w:r>
+        <w:rPr>
+          <w:b w:val="false"/>
+          <w:bCs w:val="false"/>
+        </w:rPr>
+        <w:t> that represents the start and end of another interval.</w:t>
+      </w:r>
+    </w:p>
+    <w:p>
+      <w:pPr>
+        <w:pStyle w:val="TextBody"/>
+        <w:pBdr/>
+        <w:rPr/>
+      </w:pPr>
+      <w:r>
+        <w:rPr/>
+        <w:t>Insert </w:t>
+      </w:r>
+      <w:r>
+        <w:rPr>
+          <w:rStyle w:val="SourceText"/>
+        </w:rPr>
+        <w:t>newInterval</w:t>
+      </w:r>
+      <w:r>
+        <w:rPr/>
+        <w:t> into </w:t>
+      </w:r>
+      <w:r>
+        <w:rPr>
+          <w:rStyle w:val="SourceText"/>
+        </w:rPr>
+        <w:t>intervals</w:t>
+      </w:r>
+      <w:r>
+        <w:rPr/>
+        <w:t> such that </w:t>
+      </w:r>
+      <w:r>
+        <w:rPr>
+          <w:rStyle w:val="SourceText"/>
+        </w:rPr>
+        <w:t>intervals</w:t>
+      </w:r>
+      <w:r>
+        <w:rPr/>
+        <w:t> is still sorted in ascending order by </w:t>
+      </w:r>
+      <w:r>
+        <w:rPr>
+          <w:rStyle w:val="SourceText"/>
+        </w:rPr>
+        <w:t>start</w:t>
+      </w:r>
+      <w:r>
+        <w:rPr>
+          <w:rStyle w:val="SourceText"/>
+        </w:rPr>
+        <w:t>i</w:t>
+      </w:r>
+      <w:r>
+        <w:rPr/>
+        <w:t> and </w:t>
+      </w:r>
+      <w:r>
+        <w:rPr>
+          <w:rStyle w:val="SourceText"/>
+        </w:rPr>
+        <w:t>intervals</w:t>
+      </w:r>
+      <w:r>
+        <w:rPr/>
+        <w:t> still does not have any overlapping intervals (merge overlapping intervals if necessary).</w:t>
+      </w:r>
+    </w:p>
+    <w:p>
+      <w:pPr>
+        <w:pStyle w:val="TextBody"/>
+        <w:pBdr/>
+        <w:rPr/>
+      </w:pPr>
+      <w:r>
+        <w:rPr/>
+        <w:t>Return </w:t>
+      </w:r>
+      <w:r>
+        <w:rPr>
+          <w:rStyle w:val="SourceText"/>
+        </w:rPr>
+        <w:t>intervals</w:t>
+      </w:r>
+      <w:r>
+        <w:rPr>
+          <w:rStyle w:val="Emphasis"/>
+        </w:rPr>
+        <w:t> after the insertion</w:t>
+      </w:r>
+      <w:r>
+        <w:rPr/>
+        <w:t>.</w:t>
+      </w:r>
+    </w:p>
+    <w:p>
+      <w:pPr>
+        <w:pStyle w:val="TextBody"/>
+        <w:pBdr/>
+        <w:rPr/>
+      </w:pPr>
+      <w:r>
+        <w:rPr/>
+        <w:t> </w:t>
+      </w:r>
+    </w:p>
+    <w:p>
+      <w:pPr>
+        <w:pStyle w:val="TextBody"/>
+        <w:pBdr/>
+        <w:rPr/>
+      </w:pPr>
+      <w:r>
+        <w:rPr>
+          <w:rStyle w:val="StrongEmphasis"/>
+        </w:rPr>
+        <w:t>Example 1:</w:t>
+      </w:r>
+    </w:p>
+    <w:p>
+      <w:pPr>
+        <w:pStyle w:val="PreformattedText"/>
+        <w:pBdr/>
+        <w:rPr/>
+      </w:pPr>
+      <w:r>
+        <w:rPr>
+          <w:rStyle w:val="StrongEmphasis"/>
+        </w:rPr>
+        <w:t>Input:</w:t>
+      </w:r>
+      <w:r>
+        <w:rPr/>
+        <w:t xml:space="preserve"> intervals = [[1,3],[6,9]], newInterval = [2,5]</w:t>
+      </w:r>
+    </w:p>
+    <w:p>
+      <w:pPr>
+        <w:pStyle w:val="PreformattedText"/>
+        <w:pBdr/>
+        <w:spacing w:before="0" w:after="283"/>
+        <w:rPr/>
+      </w:pPr>
+      <w:r>
+        <w:rPr>
+          <w:rStyle w:val="StrongEmphasis"/>
+        </w:rPr>
+        <w:t>Output:</w:t>
+      </w:r>
+      <w:r>
+        <w:rPr/>
+        <w:t xml:space="preserve"> [[1,5],[6,9]]</w:t>
+      </w:r>
+    </w:p>
+    <w:p>
+      <w:pPr>
+        <w:pStyle w:val="TextBody"/>
+        <w:pBdr/>
+        <w:rPr/>
+      </w:pPr>
+      <w:r>
+        <w:rPr>
+          <w:rStyle w:val="StrongEmphasis"/>
+        </w:rPr>
+        <w:t>Example 2:</w:t>
+      </w:r>
+    </w:p>
+    <w:p>
+      <w:pPr>
+        <w:pStyle w:val="PreformattedText"/>
+        <w:pBdr/>
+        <w:rPr/>
+      </w:pPr>
+      <w:r>
+        <w:rPr>
+          <w:rStyle w:val="StrongEmphasis"/>
+        </w:rPr>
+        <w:t>Input:</w:t>
+      </w:r>
+      <w:r>
+        <w:rPr/>
+        <w:t xml:space="preserve"> intervals = [[1,2],[3,5],[6,7],[8,10],[12,16]], newInterval = [4,8]</w:t>
+      </w:r>
+    </w:p>
+    <w:p>
+      <w:pPr>
+        <w:pStyle w:val="PreformattedText"/>
+        <w:pBdr/>
+        <w:rPr/>
+      </w:pPr>
+      <w:r>
+        <w:rPr>
+          <w:rStyle w:val="StrongEmphasis"/>
+        </w:rPr>
+        <w:t>Output:</w:t>
+      </w:r>
+      <w:r>
+        <w:rPr/>
+        <w:t xml:space="preserve"> [[1,2],[3,10],[12,16]]</w:t>
+      </w:r>
+    </w:p>
+    <w:p>
+      <w:pPr>
+        <w:pStyle w:val="PreformattedText"/>
+        <w:pBdr/>
+        <w:spacing w:before="0" w:after="283"/>
+        <w:rPr/>
+      </w:pPr>
+      <w:r>
+        <w:rPr>
+          <w:rStyle w:val="StrongEmphasis"/>
+        </w:rPr>
+        <w:t>Explanation:</w:t>
+      </w:r>
+      <w:r>
+        <w:rPr/>
+        <w:t xml:space="preserve"> Because the new interval [4,8] overlaps with [3,5],[6,7],[8,10].</w:t>
+      </w:r>
+    </w:p>
+    <w:p>
+      <w:pPr>
+        <w:pStyle w:val="TextBody"/>
+        <w:pBdr/>
+        <w:rPr/>
+      </w:pPr>
+      <w:r>
+        <w:rPr/>
+        <w:t> </w:t>
+      </w:r>
+    </w:p>
+    <w:p>
+      <w:pPr>
+        <w:pStyle w:val="TextBody"/>
+        <w:pBdr/>
+        <w:rPr/>
+      </w:pPr>
+      <w:r>
+        <w:rPr>
+          <w:rStyle w:val="StrongEmphasis"/>
+        </w:rPr>
+        <w:t>Constraints:</w:t>
+      </w:r>
+    </w:p>
+    <w:p>
+      <w:pPr>
+        <w:pStyle w:val="TextBody"/>
+        <w:numPr>
+          <w:ilvl w:val="0"/>
+          <w:numId w:val="28"/>
+        </w:numPr>
+        <w:pBdr/>
+        <w:tabs>
+          <w:tab w:val="clear" w:pos="709"/>
+          <w:tab w:val="left" w:pos="0" w:leader="none"/>
+        </w:tabs>
+        <w:spacing w:before="0" w:after="0"/>
+        <w:ind w:left="709" w:hanging="283"/>
+        <w:rPr/>
+      </w:pPr>
+      <w:r>
+        <w:rPr>
+          <w:rStyle w:val="SourceText"/>
+        </w:rPr>
+        <w:t>0 &lt;= intervals.length &lt;= 10</w:t>
+      </w:r>
+      <w:r>
+        <w:rPr>
+          <w:rStyle w:val="SourceText"/>
+        </w:rPr>
+        <w:t>4</w:t>
+      </w:r>
+    </w:p>
+    <w:p>
+      <w:pPr>
+        <w:pStyle w:val="TextBody"/>
+        <w:numPr>
+          <w:ilvl w:val="0"/>
+          <w:numId w:val="28"/>
+        </w:numPr>
+        <w:pBdr/>
+        <w:tabs>
+          <w:tab w:val="clear" w:pos="709"/>
+          <w:tab w:val="left" w:pos="0" w:leader="none"/>
+        </w:tabs>
+        <w:spacing w:before="0" w:after="0"/>
+        <w:ind w:left="709" w:hanging="283"/>
+        <w:rPr/>
+      </w:pPr>
+      <w:r>
+        <w:rPr>
+          <w:rStyle w:val="SourceText"/>
+        </w:rPr>
+        <w:t>intervals[i].length == 2</w:t>
+      </w:r>
+    </w:p>
+    <w:p>
+      <w:pPr>
+        <w:pStyle w:val="TextBody"/>
+        <w:numPr>
+          <w:ilvl w:val="0"/>
+          <w:numId w:val="28"/>
+        </w:numPr>
+        <w:pBdr/>
+        <w:tabs>
+          <w:tab w:val="clear" w:pos="709"/>
+          <w:tab w:val="left" w:pos="0" w:leader="none"/>
+        </w:tabs>
+        <w:spacing w:before="0" w:after="0"/>
+        <w:ind w:left="709" w:hanging="283"/>
+        <w:rPr/>
+      </w:pPr>
+      <w:r>
+        <w:rPr>
+          <w:rStyle w:val="SourceText"/>
+        </w:rPr>
+        <w:t>0 &lt;= start</w:t>
+      </w:r>
+      <w:r>
+        <w:rPr>
+          <w:rStyle w:val="SourceText"/>
+        </w:rPr>
+        <w:t>i</w:t>
+      </w:r>
+      <w:r>
+        <w:rPr>
+          <w:rStyle w:val="SourceText"/>
+        </w:rPr>
+        <w:t xml:space="preserve"> &lt;= end</w:t>
+      </w:r>
+      <w:r>
+        <w:rPr>
+          <w:rStyle w:val="SourceText"/>
+        </w:rPr>
+        <w:t>i</w:t>
+      </w:r>
+      <w:r>
+        <w:rPr>
+          <w:rStyle w:val="SourceText"/>
+        </w:rPr>
+        <w:t xml:space="preserve"> &lt;= 10</w:t>
+      </w:r>
+      <w:r>
+        <w:rPr>
+          <w:rStyle w:val="SourceText"/>
+        </w:rPr>
+        <w:t>5</w:t>
+      </w:r>
+    </w:p>
+    <w:p>
+      <w:pPr>
+        <w:pStyle w:val="TextBody"/>
+        <w:numPr>
+          <w:ilvl w:val="0"/>
+          <w:numId w:val="28"/>
+        </w:numPr>
+        <w:pBdr/>
+        <w:tabs>
+          <w:tab w:val="clear" w:pos="709"/>
+          <w:tab w:val="left" w:pos="0" w:leader="none"/>
+        </w:tabs>
+        <w:spacing w:before="0" w:after="0"/>
+        <w:ind w:left="709" w:hanging="283"/>
+        <w:rPr/>
+      </w:pPr>
+      <w:r>
+        <w:rPr>
+          <w:rStyle w:val="SourceText"/>
+        </w:rPr>
+        <w:t>intervals</w:t>
+      </w:r>
+      <w:r>
+        <w:rPr/>
+        <w:t> is sorted by </w:t>
+      </w:r>
+      <w:r>
+        <w:rPr>
+          <w:rStyle w:val="SourceText"/>
+        </w:rPr>
+        <w:t>start</w:t>
+      </w:r>
+      <w:r>
+        <w:rPr>
+          <w:rStyle w:val="SourceText"/>
+        </w:rPr>
+        <w:t>i</w:t>
+      </w:r>
+      <w:r>
+        <w:rPr/>
+        <w:t> in </w:t>
+      </w:r>
+      <w:r>
+        <w:rPr>
+          <w:rStyle w:val="StrongEmphasis"/>
+        </w:rPr>
+        <w:t>ascending</w:t>
+      </w:r>
+      <w:r>
+        <w:rPr/>
+        <w:t> order.</w:t>
+      </w:r>
+    </w:p>
+    <w:p>
+      <w:pPr>
+        <w:pStyle w:val="TextBody"/>
+        <w:numPr>
+          <w:ilvl w:val="0"/>
+          <w:numId w:val="28"/>
+        </w:numPr>
+        <w:pBdr/>
+        <w:tabs>
+          <w:tab w:val="clear" w:pos="709"/>
+          <w:tab w:val="left" w:pos="0" w:leader="none"/>
+        </w:tabs>
+        <w:spacing w:before="0" w:after="0"/>
+        <w:ind w:left="709" w:hanging="283"/>
+        <w:rPr/>
+      </w:pPr>
+      <w:r>
+        <w:rPr>
+          <w:rStyle w:val="SourceText"/>
+        </w:rPr>
+        <w:t>newInterval.length == 2</w:t>
+      </w:r>
+    </w:p>
+    <w:p>
+      <w:pPr>
+        <w:pStyle w:val="TextBody"/>
+        <w:numPr>
+          <w:ilvl w:val="0"/>
+          <w:numId w:val="28"/>
+        </w:numPr>
+        <w:pBdr/>
+        <w:tabs>
+          <w:tab w:val="clear" w:pos="709"/>
+          <w:tab w:val="left" w:pos="0" w:leader="none"/>
+        </w:tabs>
+        <w:ind w:left="709" w:hanging="283"/>
+        <w:rPr/>
+      </w:pPr>
+      <w:r>
+        <w:rPr>
+          <w:rStyle w:val="SourceText"/>
+        </w:rPr>
+        <w:t>0 &lt;= start &lt;= end &lt;= 10</w:t>
+      </w:r>
+      <w:r>
+        <w:rPr>
+          <w:rStyle w:val="SourceText"/>
+        </w:rPr>
+        <w:t>5</w:t>
+      </w:r>
+    </w:p>
+    <w:p>
+      <w:pPr>
+        <w:pStyle w:val="TextBody"/>
+        <w:tabs>
+          <w:tab w:val="clear" w:pos="709"/>
+          <w:tab w:val="left" w:pos="0" w:leader="none"/>
+        </w:tabs>
+        <w:spacing w:before="0" w:after="140"/>
+        <w:ind w:hanging="0"/>
+        <w:rPr>
+          <w:b/>
+          <w:b/>
+          <w:bCs/>
+        </w:rPr>
+      </w:pPr>
+      <w:r>
+        <w:rPr>
+          <w:b/>
+          <w:bCs/>
         </w:rPr>
       </w:r>
     </w:p>
@@ -22470,6 +24132,280 @@
     </w:lvl>
   </w:abstractNum>
   <w:abstractNum w:abstractNumId="27">
+    <w:lvl w:ilvl="0">
+      <w:start w:val="1"/>
+      <w:numFmt w:val="bullet"/>
+      <w:lvlText w:val=""/>
+      <w:lvlJc w:val="left"/>
+      <w:pPr>
+        <w:tabs>
+          <w:tab w:val="num" w:pos="709"/>
+        </w:tabs>
+        <w:ind w:left="709" w:hanging="283"/>
+      </w:pPr>
+      <w:rPr>
+        <w:rFonts w:ascii="Symbol" w:hAnsi="Symbol" w:cs="Symbol" w:hint="default"/>
+      </w:rPr>
+    </w:lvl>
+    <w:lvl w:ilvl="1">
+      <w:start w:val="1"/>
+      <w:numFmt w:val="bullet"/>
+      <w:lvlText w:val=""/>
+      <w:lvlJc w:val="left"/>
+      <w:pPr>
+        <w:tabs>
+          <w:tab w:val="num" w:pos="1418"/>
+        </w:tabs>
+        <w:ind w:left="1418" w:hanging="283"/>
+      </w:pPr>
+      <w:rPr>
+        <w:rFonts w:ascii="Symbol" w:hAnsi="Symbol" w:cs="Symbol" w:hint="default"/>
+      </w:rPr>
+    </w:lvl>
+    <w:lvl w:ilvl="2">
+      <w:start w:val="1"/>
+      <w:numFmt w:val="bullet"/>
+      <w:lvlText w:val=""/>
+      <w:lvlJc w:val="left"/>
+      <w:pPr>
+        <w:tabs>
+          <w:tab w:val="num" w:pos="2127"/>
+        </w:tabs>
+        <w:ind w:left="2127" w:hanging="283"/>
+      </w:pPr>
+      <w:rPr>
+        <w:rFonts w:ascii="Symbol" w:hAnsi="Symbol" w:cs="Symbol" w:hint="default"/>
+      </w:rPr>
+    </w:lvl>
+    <w:lvl w:ilvl="3">
+      <w:start w:val="1"/>
+      <w:numFmt w:val="bullet"/>
+      <w:lvlText w:val=""/>
+      <w:lvlJc w:val="left"/>
+      <w:pPr>
+        <w:tabs>
+          <w:tab w:val="num" w:pos="2836"/>
+        </w:tabs>
+        <w:ind w:left="2836" w:hanging="283"/>
+      </w:pPr>
+      <w:rPr>
+        <w:rFonts w:ascii="Symbol" w:hAnsi="Symbol" w:cs="Symbol" w:hint="default"/>
+      </w:rPr>
+    </w:lvl>
+    <w:lvl w:ilvl="4">
+      <w:start w:val="1"/>
+      <w:numFmt w:val="bullet"/>
+      <w:lvlText w:val=""/>
+      <w:lvlJc w:val="left"/>
+      <w:pPr>
+        <w:tabs>
+          <w:tab w:val="num" w:pos="3545"/>
+        </w:tabs>
+        <w:ind w:left="3545" w:hanging="283"/>
+      </w:pPr>
+      <w:rPr>
+        <w:rFonts w:ascii="Symbol" w:hAnsi="Symbol" w:cs="Symbol" w:hint="default"/>
+      </w:rPr>
+    </w:lvl>
+    <w:lvl w:ilvl="5">
+      <w:start w:val="1"/>
+      <w:numFmt w:val="bullet"/>
+      <w:lvlText w:val=""/>
+      <w:lvlJc w:val="left"/>
+      <w:pPr>
+        <w:tabs>
+          <w:tab w:val="num" w:pos="4254"/>
+        </w:tabs>
+        <w:ind w:left="4254" w:hanging="283"/>
+      </w:pPr>
+      <w:rPr>
+        <w:rFonts w:ascii="Symbol" w:hAnsi="Symbol" w:cs="Symbol" w:hint="default"/>
+      </w:rPr>
+    </w:lvl>
+    <w:lvl w:ilvl="6">
+      <w:start w:val="1"/>
+      <w:numFmt w:val="bullet"/>
+      <w:lvlText w:val=""/>
+      <w:lvlJc w:val="left"/>
+      <w:pPr>
+        <w:tabs>
+          <w:tab w:val="num" w:pos="4963"/>
+        </w:tabs>
+        <w:ind w:left="4963" w:hanging="283"/>
+      </w:pPr>
+      <w:rPr>
+        <w:rFonts w:ascii="Symbol" w:hAnsi="Symbol" w:cs="Symbol" w:hint="default"/>
+      </w:rPr>
+    </w:lvl>
+    <w:lvl w:ilvl="7">
+      <w:start w:val="1"/>
+      <w:numFmt w:val="bullet"/>
+      <w:lvlText w:val=""/>
+      <w:lvlJc w:val="left"/>
+      <w:pPr>
+        <w:tabs>
+          <w:tab w:val="num" w:pos="5672"/>
+        </w:tabs>
+        <w:ind w:left="5672" w:hanging="283"/>
+      </w:pPr>
+      <w:rPr>
+        <w:rFonts w:ascii="Symbol" w:hAnsi="Symbol" w:cs="Symbol" w:hint="default"/>
+      </w:rPr>
+    </w:lvl>
+    <w:lvl w:ilvl="8">
+      <w:start w:val="1"/>
+      <w:numFmt w:val="bullet"/>
+      <w:lvlText w:val=""/>
+      <w:lvlJc w:val="left"/>
+      <w:pPr>
+        <w:tabs>
+          <w:tab w:val="num" w:pos="6381"/>
+        </w:tabs>
+        <w:ind w:left="6381" w:hanging="283"/>
+      </w:pPr>
+      <w:rPr>
+        <w:rFonts w:ascii="Symbol" w:hAnsi="Symbol" w:cs="Symbol" w:hint="default"/>
+      </w:rPr>
+    </w:lvl>
+  </w:abstractNum>
+  <w:abstractNum w:abstractNumId="28">
+    <w:lvl w:ilvl="0">
+      <w:start w:val="1"/>
+      <w:numFmt w:val="bullet"/>
+      <w:lvlText w:val=""/>
+      <w:lvlJc w:val="left"/>
+      <w:pPr>
+        <w:tabs>
+          <w:tab w:val="num" w:pos="709"/>
+        </w:tabs>
+        <w:ind w:left="709" w:hanging="283"/>
+      </w:pPr>
+      <w:rPr>
+        <w:rFonts w:ascii="Symbol" w:hAnsi="Symbol" w:cs="Symbol" w:hint="default"/>
+      </w:rPr>
+    </w:lvl>
+    <w:lvl w:ilvl="1">
+      <w:start w:val="1"/>
+      <w:numFmt w:val="bullet"/>
+      <w:lvlText w:val=""/>
+      <w:lvlJc w:val="left"/>
+      <w:pPr>
+        <w:tabs>
+          <w:tab w:val="num" w:pos="1418"/>
+        </w:tabs>
+        <w:ind w:left="1418" w:hanging="283"/>
+      </w:pPr>
+      <w:rPr>
+        <w:rFonts w:ascii="Symbol" w:hAnsi="Symbol" w:cs="Symbol" w:hint="default"/>
+      </w:rPr>
+    </w:lvl>
+    <w:lvl w:ilvl="2">
+      <w:start w:val="1"/>
+      <w:numFmt w:val="bullet"/>
+      <w:lvlText w:val=""/>
+      <w:lvlJc w:val="left"/>
+      <w:pPr>
+        <w:tabs>
+          <w:tab w:val="num" w:pos="2127"/>
+        </w:tabs>
+        <w:ind w:left="2127" w:hanging="283"/>
+      </w:pPr>
+      <w:rPr>
+        <w:rFonts w:ascii="Symbol" w:hAnsi="Symbol" w:cs="Symbol" w:hint="default"/>
+      </w:rPr>
+    </w:lvl>
+    <w:lvl w:ilvl="3">
+      <w:start w:val="1"/>
+      <w:numFmt w:val="bullet"/>
+      <w:lvlText w:val=""/>
+      <w:lvlJc w:val="left"/>
+      <w:pPr>
+        <w:tabs>
+          <w:tab w:val="num" w:pos="2836"/>
+        </w:tabs>
+        <w:ind w:left="2836" w:hanging="283"/>
+      </w:pPr>
+      <w:rPr>
+        <w:rFonts w:ascii="Symbol" w:hAnsi="Symbol" w:cs="Symbol" w:hint="default"/>
+      </w:rPr>
+    </w:lvl>
+    <w:lvl w:ilvl="4">
+      <w:start w:val="1"/>
+      <w:numFmt w:val="bullet"/>
+      <w:lvlText w:val=""/>
+      <w:lvlJc w:val="left"/>
+      <w:pPr>
+        <w:tabs>
+          <w:tab w:val="num" w:pos="3545"/>
+        </w:tabs>
+        <w:ind w:left="3545" w:hanging="283"/>
+      </w:pPr>
+      <w:rPr>
+        <w:rFonts w:ascii="Symbol" w:hAnsi="Symbol" w:cs="Symbol" w:hint="default"/>
+      </w:rPr>
+    </w:lvl>
+    <w:lvl w:ilvl="5">
+      <w:start w:val="1"/>
+      <w:numFmt w:val="bullet"/>
+      <w:lvlText w:val=""/>
+      <w:lvlJc w:val="left"/>
+      <w:pPr>
+        <w:tabs>
+          <w:tab w:val="num" w:pos="4254"/>
+        </w:tabs>
+        <w:ind w:left="4254" w:hanging="283"/>
+      </w:pPr>
+      <w:rPr>
+        <w:rFonts w:ascii="Symbol" w:hAnsi="Symbol" w:cs="Symbol" w:hint="default"/>
+      </w:rPr>
+    </w:lvl>
+    <w:lvl w:ilvl="6">
+      <w:start w:val="1"/>
+      <w:numFmt w:val="bullet"/>
+      <w:lvlText w:val=""/>
+      <w:lvlJc w:val="left"/>
+      <w:pPr>
+        <w:tabs>
+          <w:tab w:val="num" w:pos="4963"/>
+        </w:tabs>
+        <w:ind w:left="4963" w:hanging="283"/>
+      </w:pPr>
+      <w:rPr>
+        <w:rFonts w:ascii="Symbol" w:hAnsi="Symbol" w:cs="Symbol" w:hint="default"/>
+      </w:rPr>
+    </w:lvl>
+    <w:lvl w:ilvl="7">
+      <w:start w:val="1"/>
+      <w:numFmt w:val="bullet"/>
+      <w:lvlText w:val=""/>
+      <w:lvlJc w:val="left"/>
+      <w:pPr>
+        <w:tabs>
+          <w:tab w:val="num" w:pos="5672"/>
+        </w:tabs>
+        <w:ind w:left="5672" w:hanging="283"/>
+      </w:pPr>
+      <w:rPr>
+        <w:rFonts w:ascii="Symbol" w:hAnsi="Symbol" w:cs="Symbol" w:hint="default"/>
+      </w:rPr>
+    </w:lvl>
+    <w:lvl w:ilvl="8">
+      <w:start w:val="1"/>
+      <w:numFmt w:val="bullet"/>
+      <w:lvlText w:val=""/>
+      <w:lvlJc w:val="left"/>
+      <w:pPr>
+        <w:tabs>
+          <w:tab w:val="num" w:pos="6381"/>
+        </w:tabs>
+        <w:ind w:left="6381" w:hanging="283"/>
+      </w:pPr>
+      <w:rPr>
+        <w:rFonts w:ascii="Symbol" w:hAnsi="Symbol" w:cs="Symbol" w:hint="default"/>
+      </w:rPr>
+    </w:lvl>
+  </w:abstractNum>
+  <w:abstractNum w:abstractNumId="29">
     <w:lvl w:ilvl="0">
       <w:start w:val="1"/>
       <w:numFmt w:val="none"/>
@@ -22668,6 +24604,12 @@
   </w:num>
   <w:num w:numId="27">
     <w:abstractNumId w:val="27"/>
+  </w:num>
+  <w:num w:numId="28">
+    <w:abstractNumId w:val="28"/>
+  </w:num>
+  <w:num w:numId="29">
+    <w:abstractNumId w:val="29"/>
   </w:num>
 </w:numbering>
 </file>

</xml_diff>

<commit_message>
Added the solution for the 01 Matrix question
</commit_message>
<xml_diff>
--- a/Grind75_Questions.docx
+++ b/Grind75_Questions.docx
@@ -19643,7 +19643,10 @@
         </w:rPr>
       </w:pPr>
       <w:r>
-        <w:rPr/>
+        <w:rPr>
+          <w:b/>
+          <w:bCs/>
+        </w:rPr>
       </w:r>
     </w:p>
     <w:p>
@@ -19662,7 +19665,10 @@
         </w:rPr>
       </w:pPr>
       <w:r>
-        <w:rPr/>
+        <w:rPr>
+          <w:b/>
+          <w:bCs/>
+        </w:rPr>
       </w:r>
     </w:p>
     <w:p>
@@ -19681,7 +19687,10 @@
         </w:rPr>
       </w:pPr>
       <w:r>
-        <w:rPr/>
+        <w:rPr>
+          <w:b/>
+          <w:bCs/>
+        </w:rPr>
       </w:r>
     </w:p>
     <w:p>
@@ -19700,7 +19709,10 @@
         </w:rPr>
       </w:pPr>
       <w:r>
-        <w:rPr/>
+        <w:rPr>
+          <w:b/>
+          <w:bCs/>
+        </w:rPr>
       </w:r>
     </w:p>
     <w:p>
@@ -19719,7 +19731,10 @@
         </w:rPr>
       </w:pPr>
       <w:r>
-        <w:rPr/>
+        <w:rPr>
+          <w:b/>
+          <w:bCs/>
+        </w:rPr>
       </w:r>
     </w:p>
     <w:p>
@@ -19738,7 +19753,10 @@
         </w:rPr>
       </w:pPr>
       <w:r>
-        <w:rPr/>
+        <w:rPr>
+          <w:b/>
+          <w:bCs/>
+        </w:rPr>
       </w:r>
     </w:p>
     <w:p>
@@ -19757,7 +19775,10 @@
         </w:rPr>
       </w:pPr>
       <w:r>
-        <w:rPr/>
+        <w:rPr>
+          <w:b/>
+          <w:bCs/>
+        </w:rPr>
       </w:r>
     </w:p>
     <w:p>
@@ -19776,7 +19797,10 @@
         </w:rPr>
       </w:pPr>
       <w:r>
-        <w:rPr/>
+        <w:rPr>
+          <w:b/>
+          <w:bCs/>
+        </w:rPr>
       </w:r>
     </w:p>
     <w:p>
@@ -19795,7 +19819,10 @@
         </w:rPr>
       </w:pPr>
       <w:r>
-        <w:rPr/>
+        <w:rPr>
+          <w:b/>
+          <w:bCs/>
+        </w:rPr>
       </w:r>
     </w:p>
     <w:p>
@@ -19814,7 +19841,10 @@
         </w:rPr>
       </w:pPr>
       <w:r>
-        <w:rPr/>
+        <w:rPr>
+          <w:b/>
+          <w:bCs/>
+        </w:rPr>
       </w:r>
     </w:p>
     <w:p>
@@ -19833,7 +19863,10 @@
         </w:rPr>
       </w:pPr>
       <w:r>
-        <w:rPr/>
+        <w:rPr>
+          <w:b/>
+          <w:bCs/>
+        </w:rPr>
       </w:r>
     </w:p>
     <w:p>
@@ -19852,7 +19885,10 @@
         </w:rPr>
       </w:pPr>
       <w:r>
-        <w:rPr/>
+        <w:rPr>
+          <w:b/>
+          <w:bCs/>
+        </w:rPr>
       </w:r>
     </w:p>
     <w:p>
@@ -19871,7 +19907,10 @@
         </w:rPr>
       </w:pPr>
       <w:r>
-        <w:rPr/>
+        <w:rPr>
+          <w:b/>
+          <w:bCs/>
+        </w:rPr>
       </w:r>
     </w:p>
     <w:p>
@@ -19890,7 +19929,10 @@
         </w:rPr>
       </w:pPr>
       <w:r>
-        <w:rPr/>
+        <w:rPr>
+          <w:b/>
+          <w:bCs/>
+        </w:rPr>
       </w:r>
     </w:p>
     <w:p>
@@ -19981,7 +20023,14 @@
           <w:b w:val="false"/>
           <w:bCs w:val="false"/>
         </w:rPr>
-        <w:t>intervals[i] = [start</w:t>
+        <w:t>intervals[i] = [starti, endi]</w:t>
+      </w:r>
+      <w:r>
+        <w:rPr>
+          <w:b w:val="false"/>
+          <w:bCs w:val="false"/>
+        </w:rPr>
+        <w:t> represent the start and the end of the </w:t>
       </w:r>
       <w:r>
         <w:rPr>
@@ -19989,7 +20038,14 @@
           <w:b w:val="false"/>
           <w:bCs w:val="false"/>
         </w:rPr>
-        <w:t>i</w:t>
+        <w:t>ith</w:t>
+      </w:r>
+      <w:r>
+        <w:rPr>
+          <w:b w:val="false"/>
+          <w:bCs w:val="false"/>
+        </w:rPr>
+        <w:t> interval and </w:t>
       </w:r>
       <w:r>
         <w:rPr>
@@ -19997,7 +20053,14 @@
           <w:b w:val="false"/>
           <w:bCs w:val="false"/>
         </w:rPr>
-        <w:t>, end</w:t>
+        <w:t>intervals</w:t>
+      </w:r>
+      <w:r>
+        <w:rPr>
+          <w:b w:val="false"/>
+          <w:bCs w:val="false"/>
+        </w:rPr>
+        <w:t> is sorted in ascending order by </w:t>
       </w:r>
       <w:r>
         <w:rPr>
@@ -20005,7 +20068,14 @@
           <w:b w:val="false"/>
           <w:bCs w:val="false"/>
         </w:rPr>
-        <w:t>i</w:t>
+        <w:t>starti</w:t>
+      </w:r>
+      <w:r>
+        <w:rPr>
+          <w:b w:val="false"/>
+          <w:bCs w:val="false"/>
+        </w:rPr>
+        <w:t>. You are also given an interval </w:t>
       </w:r>
       <w:r>
         <w:rPr>
@@ -20013,176 +20083,92 @@
           <w:b w:val="false"/>
           <w:bCs w:val="false"/>
         </w:rPr>
-        <w:t>]</w:t>
+        <w:t>newInterval = [start, end]</w:t>
       </w:r>
       <w:r>
         <w:rPr>
           <w:b w:val="false"/>
           <w:bCs w:val="false"/>
         </w:rPr>
-        <w:t> represent the start and the end of the </w:t>
+        <w:t> that represents the start and end of another interval.</w:t>
+      </w:r>
+    </w:p>
+    <w:p>
+      <w:pPr>
+        <w:pStyle w:val="TextBody"/>
+        <w:rPr/>
+      </w:pPr>
+      <w:r>
+        <w:rPr/>
+        <w:t>Insert </w:t>
       </w:r>
       <w:r>
         <w:rPr>
           <w:rStyle w:val="SourceText"/>
-          <w:b w:val="false"/>
-          <w:bCs w:val="false"/>
-        </w:rPr>
-        <w:t>i</w:t>
+        </w:rPr>
+        <w:t>newInterval</w:t>
+      </w:r>
+      <w:r>
+        <w:rPr/>
+        <w:t> into </w:t>
       </w:r>
       <w:r>
         <w:rPr>
           <w:rStyle w:val="SourceText"/>
-          <w:b w:val="false"/>
-          <w:bCs w:val="false"/>
-        </w:rPr>
-        <w:t>th</w:t>
-      </w:r>
-      <w:r>
-        <w:rPr>
-          <w:b w:val="false"/>
-          <w:bCs w:val="false"/>
-        </w:rPr>
-        <w:t> interval and </w:t>
+        </w:rPr>
+        <w:t>intervals</w:t>
+      </w:r>
+      <w:r>
+        <w:rPr/>
+        <w:t> such that </w:t>
       </w:r>
       <w:r>
         <w:rPr>
           <w:rStyle w:val="SourceText"/>
-          <w:b w:val="false"/>
-          <w:bCs w:val="false"/>
         </w:rPr>
         <w:t>intervals</w:t>
       </w:r>
       <w:r>
-        <w:rPr>
-          <w:b w:val="false"/>
-          <w:bCs w:val="false"/>
-        </w:rPr>
-        <w:t> is sorted in ascending order by </w:t>
+        <w:rPr/>
+        <w:t> is still sorted in ascending order by </w:t>
       </w:r>
       <w:r>
         <w:rPr>
           <w:rStyle w:val="SourceText"/>
-          <w:b w:val="false"/>
-          <w:bCs w:val="false"/>
-        </w:rPr>
-        <w:t>start</w:t>
+        </w:rPr>
+        <w:t>starti</w:t>
+      </w:r>
+      <w:r>
+        <w:rPr/>
+        <w:t> and </w:t>
       </w:r>
       <w:r>
         <w:rPr>
           <w:rStyle w:val="SourceText"/>
-          <w:b w:val="false"/>
-          <w:bCs w:val="false"/>
-        </w:rPr>
-        <w:t>i</w:t>
-      </w:r>
-      <w:r>
-        <w:rPr>
-          <w:b w:val="false"/>
-          <w:bCs w:val="false"/>
-        </w:rPr>
-        <w:t>. You are also given an interval </w:t>
+        </w:rPr>
+        <w:t>intervals</w:t>
+      </w:r>
+      <w:r>
+        <w:rPr/>
+        <w:t> still does not have any overlapping intervals (merge overlapping intervals if necessary).</w:t>
+      </w:r>
+    </w:p>
+    <w:p>
+      <w:pPr>
+        <w:pStyle w:val="TextBody"/>
+        <w:rPr/>
+      </w:pPr>
+      <w:r>
+        <w:rPr/>
+        <w:t>Return </w:t>
       </w:r>
       <w:r>
         <w:rPr>
           <w:rStyle w:val="SourceText"/>
-          <w:b w:val="false"/>
-          <w:bCs w:val="false"/>
-        </w:rPr>
-        <w:t>newInterval = [start, end]</w:t>
-      </w:r>
-      <w:r>
-        <w:rPr>
-          <w:b w:val="false"/>
-          <w:bCs w:val="false"/>
-        </w:rPr>
-        <w:t> that represents the start and end of another interval.</w:t>
-      </w:r>
-    </w:p>
-    <w:p>
-      <w:pPr>
-        <w:pStyle w:val="TextBody"/>
-        <w:pBdr/>
-        <w:rPr/>
-      </w:pPr>
-      <w:r>
-        <w:rPr/>
-        <w:t>Insert </w:t>
-      </w:r>
-      <w:r>
-        <w:rPr>
-          <w:rStyle w:val="SourceText"/>
-        </w:rPr>
-        <w:t>newInterval</w:t>
-      </w:r>
-      <w:r>
-        <w:rPr/>
-        <w:t> into </w:t>
-      </w:r>
-      <w:r>
-        <w:rPr>
-          <w:rStyle w:val="SourceText"/>
         </w:rPr>
         <w:t>intervals</w:t>
       </w:r>
       <w:r>
-        <w:rPr/>
-        <w:t> such that </w:t>
-      </w:r>
-      <w:r>
-        <w:rPr>
-          <w:rStyle w:val="SourceText"/>
-        </w:rPr>
-        <w:t>intervals</w:t>
-      </w:r>
-      <w:r>
-        <w:rPr/>
-        <w:t> is still sorted in ascending order by </w:t>
-      </w:r>
-      <w:r>
-        <w:rPr>
-          <w:rStyle w:val="SourceText"/>
-        </w:rPr>
-        <w:t>start</w:t>
-      </w:r>
-      <w:r>
-        <w:rPr>
-          <w:rStyle w:val="SourceText"/>
-        </w:rPr>
-        <w:t>i</w:t>
-      </w:r>
-      <w:r>
-        <w:rPr/>
-        <w:t> and </w:t>
-      </w:r>
-      <w:r>
-        <w:rPr>
-          <w:rStyle w:val="SourceText"/>
-        </w:rPr>
-        <w:t>intervals</w:t>
-      </w:r>
-      <w:r>
-        <w:rPr/>
-        <w:t> still does not have any overlapping intervals (merge overlapping intervals if necessary).</w:t>
-      </w:r>
-    </w:p>
-    <w:p>
-      <w:pPr>
-        <w:pStyle w:val="TextBody"/>
-        <w:pBdr/>
-        <w:rPr/>
-      </w:pPr>
-      <w:r>
-        <w:rPr/>
-        <w:t>Return </w:t>
-      </w:r>
-      <w:r>
-        <w:rPr>
-          <w:rStyle w:val="SourceText"/>
-        </w:rPr>
-        <w:t>intervals</w:t>
-      </w:r>
-      <w:r>
         <w:rPr>
           <w:rStyle w:val="Emphasis"/>
         </w:rPr>
@@ -20196,7 +20182,6 @@
     <w:p>
       <w:pPr>
         <w:pStyle w:val="TextBody"/>
-        <w:pBdr/>
         <w:rPr/>
       </w:pPr>
       <w:r>
@@ -20207,7 +20192,6 @@
     <w:p>
       <w:pPr>
         <w:pStyle w:val="TextBody"/>
-        <w:pBdr/>
         <w:rPr/>
       </w:pPr>
       <w:r>
@@ -20220,7 +20204,6 @@
     <w:p>
       <w:pPr>
         <w:pStyle w:val="PreformattedText"/>
-        <w:pBdr/>
         <w:rPr/>
       </w:pPr>
       <w:r>
@@ -20237,7 +20220,6 @@
     <w:p>
       <w:pPr>
         <w:pStyle w:val="PreformattedText"/>
-        <w:pBdr/>
         <w:spacing w:before="0" w:after="283"/>
         <w:rPr/>
       </w:pPr>
@@ -20255,7 +20237,6 @@
     <w:p>
       <w:pPr>
         <w:pStyle w:val="TextBody"/>
-        <w:pBdr/>
         <w:rPr/>
       </w:pPr>
       <w:r>
@@ -20268,7 +20249,6 @@
     <w:p>
       <w:pPr>
         <w:pStyle w:val="PreformattedText"/>
-        <w:pBdr/>
         <w:rPr/>
       </w:pPr>
       <w:r>
@@ -20285,7 +20265,6 @@
     <w:p>
       <w:pPr>
         <w:pStyle w:val="PreformattedText"/>
-        <w:pBdr/>
         <w:rPr/>
       </w:pPr>
       <w:r>
@@ -20302,7 +20281,6 @@
     <w:p>
       <w:pPr>
         <w:pStyle w:val="PreformattedText"/>
-        <w:pBdr/>
         <w:spacing w:before="0" w:after="283"/>
         <w:rPr/>
       </w:pPr>
@@ -20320,7 +20298,6 @@
     <w:p>
       <w:pPr>
         <w:pStyle w:val="TextBody"/>
-        <w:pBdr/>
         <w:rPr/>
       </w:pPr>
       <w:r>
@@ -20331,7 +20308,6 @@
     <w:p>
       <w:pPr>
         <w:pStyle w:val="TextBody"/>
-        <w:pBdr/>
         <w:rPr/>
       </w:pPr>
       <w:r>
@@ -20348,7 +20324,6 @@
           <w:ilvl w:val="0"/>
           <w:numId w:val="28"/>
         </w:numPr>
-        <w:pBdr/>
         <w:tabs>
           <w:tab w:val="clear" w:pos="709"/>
           <w:tab w:val="left" w:pos="0" w:leader="none"/>
@@ -20361,13 +20336,7 @@
         <w:rPr>
           <w:rStyle w:val="SourceText"/>
         </w:rPr>
-        <w:t>0 &lt;= intervals.length &lt;= 10</w:t>
-      </w:r>
-      <w:r>
-        <w:rPr>
-          <w:rStyle w:val="SourceText"/>
-        </w:rPr>
-        <w:t>4</w:t>
+        <w:t>0 &lt;= intervals.length &lt;= 104</w:t>
       </w:r>
     </w:p>
     <w:p>
@@ -20377,7 +20346,6 @@
           <w:ilvl w:val="0"/>
           <w:numId w:val="28"/>
         </w:numPr>
-        <w:pBdr/>
         <w:tabs>
           <w:tab w:val="clear" w:pos="709"/>
           <w:tab w:val="left" w:pos="0" w:leader="none"/>
@@ -20400,7 +20368,6 @@
           <w:ilvl w:val="0"/>
           <w:numId w:val="28"/>
         </w:numPr>
-        <w:pBdr/>
         <w:tabs>
           <w:tab w:val="clear" w:pos="709"/>
           <w:tab w:val="left" w:pos="0" w:leader="none"/>
@@ -20413,37 +20380,7 @@
         <w:rPr>
           <w:rStyle w:val="SourceText"/>
         </w:rPr>
-        <w:t>0 &lt;= start</w:t>
-      </w:r>
-      <w:r>
-        <w:rPr>
-          <w:rStyle w:val="SourceText"/>
-        </w:rPr>
-        <w:t>i</w:t>
-      </w:r>
-      <w:r>
-        <w:rPr>
-          <w:rStyle w:val="SourceText"/>
-        </w:rPr>
-        <w:t xml:space="preserve"> &lt;= end</w:t>
-      </w:r>
-      <w:r>
-        <w:rPr>
-          <w:rStyle w:val="SourceText"/>
-        </w:rPr>
-        <w:t>i</w:t>
-      </w:r>
-      <w:r>
-        <w:rPr>
-          <w:rStyle w:val="SourceText"/>
-        </w:rPr>
-        <w:t xml:space="preserve"> &lt;= 10</w:t>
-      </w:r>
-      <w:r>
-        <w:rPr>
-          <w:rStyle w:val="SourceText"/>
-        </w:rPr>
-        <w:t>5</w:t>
+        <w:t>0 &lt;= starti &lt;= endi &lt;= 105</w:t>
       </w:r>
     </w:p>
     <w:p>
@@ -20453,7 +20390,6 @@
           <w:ilvl w:val="0"/>
           <w:numId w:val="28"/>
         </w:numPr>
-        <w:pBdr/>
         <w:tabs>
           <w:tab w:val="clear" w:pos="709"/>
           <w:tab w:val="left" w:pos="0" w:leader="none"/>
@@ -20476,13 +20412,7 @@
         <w:rPr>
           <w:rStyle w:val="SourceText"/>
         </w:rPr>
-        <w:t>start</w:t>
-      </w:r>
-      <w:r>
-        <w:rPr>
-          <w:rStyle w:val="SourceText"/>
-        </w:rPr>
-        <w:t>i</w:t>
+        <w:t>starti</w:t>
       </w:r>
       <w:r>
         <w:rPr/>
@@ -20506,7 +20436,6 @@
           <w:ilvl w:val="0"/>
           <w:numId w:val="28"/>
         </w:numPr>
-        <w:pBdr/>
         <w:tabs>
           <w:tab w:val="clear" w:pos="709"/>
           <w:tab w:val="left" w:pos="0" w:leader="none"/>
@@ -20529,7 +20458,6 @@
           <w:ilvl w:val="0"/>
           <w:numId w:val="28"/>
         </w:numPr>
-        <w:pBdr/>
         <w:tabs>
           <w:tab w:val="clear" w:pos="709"/>
           <w:tab w:val="left" w:pos="0" w:leader="none"/>
@@ -20541,13 +20469,7 @@
         <w:rPr>
           <w:rStyle w:val="SourceText"/>
         </w:rPr>
-        <w:t>0 &lt;= start &lt;= end &lt;= 10</w:t>
-      </w:r>
-      <w:r>
-        <w:rPr>
-          <w:rStyle w:val="SourceText"/>
-        </w:rPr>
-        <w:t>5</w:t>
+        <w:t>0 &lt;= start &lt;= end &lt;= 105</w:t>
       </w:r>
     </w:p>
     <w:p>
@@ -20566,9 +20488,1078 @@
         </w:rPr>
       </w:pPr>
       <w:r>
-        <w:rPr>
-          <w:b/>
-          <w:bCs/>
+        <w:rPr/>
+      </w:r>
+    </w:p>
+    <w:p>
+      <w:pPr>
+        <w:pStyle w:val="TextBody"/>
+        <w:tabs>
+          <w:tab w:val="clear" w:pos="709"/>
+          <w:tab w:val="left" w:pos="0" w:leader="none"/>
+        </w:tabs>
+        <w:spacing w:before="0" w:after="140"/>
+        <w:ind w:hanging="0"/>
+        <w:rPr>
+          <w:b/>
+          <w:b/>
+          <w:bCs/>
+        </w:rPr>
+      </w:pPr>
+      <w:r>
+        <w:rPr/>
+      </w:r>
+    </w:p>
+    <w:p>
+      <w:pPr>
+        <w:pStyle w:val="TextBody"/>
+        <w:tabs>
+          <w:tab w:val="clear" w:pos="709"/>
+          <w:tab w:val="left" w:pos="0" w:leader="none"/>
+        </w:tabs>
+        <w:spacing w:before="0" w:after="140"/>
+        <w:ind w:hanging="0"/>
+        <w:rPr>
+          <w:b/>
+          <w:b/>
+          <w:bCs/>
+        </w:rPr>
+      </w:pPr>
+      <w:r>
+        <w:rPr/>
+      </w:r>
+    </w:p>
+    <w:p>
+      <w:pPr>
+        <w:pStyle w:val="TextBody"/>
+        <w:tabs>
+          <w:tab w:val="clear" w:pos="709"/>
+          <w:tab w:val="left" w:pos="0" w:leader="none"/>
+        </w:tabs>
+        <w:spacing w:before="0" w:after="140"/>
+        <w:ind w:hanging="0"/>
+        <w:rPr>
+          <w:b/>
+          <w:b/>
+          <w:bCs/>
+        </w:rPr>
+      </w:pPr>
+      <w:r>
+        <w:rPr/>
+      </w:r>
+    </w:p>
+    <w:p>
+      <w:pPr>
+        <w:pStyle w:val="TextBody"/>
+        <w:tabs>
+          <w:tab w:val="clear" w:pos="709"/>
+          <w:tab w:val="left" w:pos="0" w:leader="none"/>
+        </w:tabs>
+        <w:spacing w:before="0" w:after="140"/>
+        <w:ind w:hanging="0"/>
+        <w:rPr>
+          <w:b/>
+          <w:b/>
+          <w:bCs/>
+        </w:rPr>
+      </w:pPr>
+      <w:r>
+        <w:rPr/>
+      </w:r>
+    </w:p>
+    <w:p>
+      <w:pPr>
+        <w:pStyle w:val="TextBody"/>
+        <w:tabs>
+          <w:tab w:val="clear" w:pos="709"/>
+          <w:tab w:val="left" w:pos="0" w:leader="none"/>
+        </w:tabs>
+        <w:spacing w:before="0" w:after="140"/>
+        <w:ind w:hanging="0"/>
+        <w:rPr>
+          <w:b/>
+          <w:b/>
+          <w:bCs/>
+        </w:rPr>
+      </w:pPr>
+      <w:r>
+        <w:rPr/>
+      </w:r>
+    </w:p>
+    <w:p>
+      <w:pPr>
+        <w:pStyle w:val="TextBody"/>
+        <w:tabs>
+          <w:tab w:val="clear" w:pos="709"/>
+          <w:tab w:val="left" w:pos="0" w:leader="none"/>
+        </w:tabs>
+        <w:spacing w:before="0" w:after="140"/>
+        <w:ind w:hanging="0"/>
+        <w:rPr>
+          <w:b/>
+          <w:b/>
+          <w:bCs/>
+        </w:rPr>
+      </w:pPr>
+      <w:r>
+        <w:rPr/>
+      </w:r>
+    </w:p>
+    <w:p>
+      <w:pPr>
+        <w:pStyle w:val="TextBody"/>
+        <w:tabs>
+          <w:tab w:val="clear" w:pos="709"/>
+          <w:tab w:val="left" w:pos="0" w:leader="none"/>
+        </w:tabs>
+        <w:spacing w:before="0" w:after="140"/>
+        <w:ind w:hanging="0"/>
+        <w:rPr>
+          <w:b/>
+          <w:b/>
+          <w:bCs/>
+        </w:rPr>
+      </w:pPr>
+      <w:r>
+        <w:rPr/>
+      </w:r>
+    </w:p>
+    <w:p>
+      <w:pPr>
+        <w:pStyle w:val="TextBody"/>
+        <w:tabs>
+          <w:tab w:val="clear" w:pos="709"/>
+          <w:tab w:val="left" w:pos="0" w:leader="none"/>
+        </w:tabs>
+        <w:spacing w:before="0" w:after="140"/>
+        <w:ind w:hanging="0"/>
+        <w:rPr>
+          <w:b/>
+          <w:b/>
+          <w:bCs/>
+        </w:rPr>
+      </w:pPr>
+      <w:r>
+        <w:rPr/>
+      </w:r>
+    </w:p>
+    <w:p>
+      <w:pPr>
+        <w:pStyle w:val="TextBody"/>
+        <w:tabs>
+          <w:tab w:val="clear" w:pos="709"/>
+          <w:tab w:val="left" w:pos="0" w:leader="none"/>
+        </w:tabs>
+        <w:spacing w:before="0" w:after="140"/>
+        <w:ind w:hanging="0"/>
+        <w:rPr>
+          <w:b/>
+          <w:b/>
+          <w:bCs/>
+        </w:rPr>
+      </w:pPr>
+      <w:r>
+        <w:rPr/>
+      </w:r>
+    </w:p>
+    <w:p>
+      <w:pPr>
+        <w:pStyle w:val="TextBody"/>
+        <w:tabs>
+          <w:tab w:val="clear" w:pos="709"/>
+          <w:tab w:val="left" w:pos="0" w:leader="none"/>
+        </w:tabs>
+        <w:spacing w:before="0" w:after="140"/>
+        <w:ind w:hanging="0"/>
+        <w:rPr>
+          <w:b/>
+          <w:b/>
+          <w:bCs/>
+        </w:rPr>
+      </w:pPr>
+      <w:r>
+        <w:rPr>
+          <w:b/>
+          <w:bCs/>
+        </w:rPr>
+        <w:t>2</w:t>
+      </w:r>
+      <w:r>
+        <w:rPr>
+          <w:b/>
+          <w:bCs/>
+        </w:rPr>
+        <w:t>7</w:t>
+      </w:r>
+      <w:r>
+        <w:rPr>
+          <w:b/>
+          <w:bCs/>
+        </w:rPr>
+        <w:t xml:space="preserve">. </w:t>
+      </w:r>
+      <w:r>
+        <w:rPr>
+          <w:b/>
+          <w:bCs/>
+        </w:rPr>
+        <w:t>01 Matrix</w:t>
+      </w:r>
+      <w:r>
+        <w:rPr>
+          <w:b/>
+          <w:bCs/>
+        </w:rPr>
+        <w:t xml:space="preserve"> (</w:t>
+      </w:r>
+      <w:r>
+        <w:rPr>
+          <w:b/>
+          <w:bCs/>
+        </w:rPr>
+        <w:t>542</w:t>
+      </w:r>
+      <w:r>
+        <w:rPr>
+          <w:b/>
+          <w:bCs/>
+        </w:rPr>
+        <w:t xml:space="preserve"> in LC)</w:t>
+      </w:r>
+    </w:p>
+    <w:p>
+      <w:pPr>
+        <w:pStyle w:val="TextBody"/>
+        <w:tabs>
+          <w:tab w:val="clear" w:pos="709"/>
+          <w:tab w:val="left" w:pos="0" w:leader="none"/>
+        </w:tabs>
+        <w:spacing w:before="0" w:after="140"/>
+        <w:ind w:hanging="0"/>
+        <w:rPr>
+          <w:b/>
+          <w:b/>
+          <w:bCs/>
+        </w:rPr>
+      </w:pPr>
+      <w:r>
+        <w:rPr>
+          <w:b w:val="false"/>
+          <w:bCs w:val="false"/>
+        </w:rPr>
+        <w:t>Given an </w:t>
+      </w:r>
+      <w:r>
+        <w:rPr>
+          <w:rStyle w:val="SourceText"/>
+          <w:b w:val="false"/>
+          <w:bCs w:val="false"/>
+        </w:rPr>
+        <w:t>m x n</w:t>
+      </w:r>
+      <w:r>
+        <w:rPr>
+          <w:b w:val="false"/>
+          <w:bCs w:val="false"/>
+        </w:rPr>
+        <w:t> binary matrix </w:t>
+      </w:r>
+      <w:r>
+        <w:rPr>
+          <w:rStyle w:val="SourceText"/>
+          <w:b w:val="false"/>
+          <w:bCs w:val="false"/>
+        </w:rPr>
+        <w:t>mat</w:t>
+      </w:r>
+      <w:r>
+        <w:rPr>
+          <w:b w:val="false"/>
+          <w:bCs w:val="false"/>
+        </w:rPr>
+        <w:t>, return </w:t>
+      </w:r>
+      <w:r>
+        <w:rPr>
+          <w:rStyle w:val="Emphasis"/>
+          <w:b w:val="false"/>
+          <w:bCs w:val="false"/>
+        </w:rPr>
+        <w:t>the distance of the nearest </w:t>
+      </w:r>
+      <w:r>
+        <w:rPr>
+          <w:rStyle w:val="SourceText"/>
+          <w:b w:val="false"/>
+          <w:bCs w:val="false"/>
+        </w:rPr>
+        <w:t>0</w:t>
+      </w:r>
+      <w:r>
+        <w:rPr>
+          <w:rStyle w:val="Emphasis"/>
+          <w:b w:val="false"/>
+          <w:bCs w:val="false"/>
+        </w:rPr>
+        <w:t> for each cell</w:t>
+      </w:r>
+      <w:r>
+        <w:rPr>
+          <w:b w:val="false"/>
+          <w:bCs w:val="false"/>
+        </w:rPr>
+        <w:t>.</w:t>
+      </w:r>
+    </w:p>
+    <w:p>
+      <w:pPr>
+        <w:pStyle w:val="TextBody"/>
+        <w:pBdr/>
+        <w:rPr/>
+      </w:pPr>
+      <w:r>
+        <w:rPr/>
+        <w:t>The distance between two adjacent cells is </w:t>
+      </w:r>
+      <w:r>
+        <w:rPr>
+          <w:rStyle w:val="SourceText"/>
+        </w:rPr>
+        <w:t>1</w:t>
+      </w:r>
+      <w:r>
+        <w:rPr/>
+        <w:t>.</w:t>
+      </w:r>
+    </w:p>
+    <w:p>
+      <w:pPr>
+        <w:pStyle w:val="TextBody"/>
+        <w:rPr/>
+      </w:pPr>
+      <w:r>
+        <w:rPr>
+          <w:rStyle w:val="StrongEmphasis"/>
+        </w:rPr>
+        <w:t>Example 1:</w:t>
+      </w:r>
+    </w:p>
+    <w:p>
+      <w:pPr>
+        <w:pStyle w:val="TextBody"/>
+        <w:tabs>
+          <w:tab w:val="clear" w:pos="709"/>
+          <w:tab w:val="left" w:pos="0" w:leader="none"/>
+        </w:tabs>
+        <w:spacing w:before="0" w:after="140"/>
+        <w:ind w:hanging="0"/>
+        <w:rPr>
+          <w:b/>
+          <w:b/>
+          <w:bCs/>
+        </w:rPr>
+      </w:pPr>
+      <w:r>
+        <w:rPr>
+          <w:b/>
+          <w:bCs/>
+        </w:rPr>
+        <w:drawing>
+          <wp:anchor behindDoc="0" distT="0" distB="0" distL="0" distR="0" simplePos="0" locked="0" layoutInCell="0" allowOverlap="1" relativeHeight="19">
+            <wp:simplePos x="0" y="0"/>
+            <wp:positionH relativeFrom="column">
+              <wp:posOffset>30480</wp:posOffset>
+            </wp:positionH>
+            <wp:positionV relativeFrom="paragraph">
+              <wp:posOffset>-71755</wp:posOffset>
+            </wp:positionV>
+            <wp:extent cx="1556385" cy="1556385"/>
+            <wp:effectExtent l="0" t="0" r="0" b="0"/>
+            <wp:wrapSquare wrapText="largest"/>
+            <wp:docPr id="18" name="Image18" descr=""/>
+            <wp:cNvGraphicFramePr>
+              <a:graphicFrameLocks xmlns:a="http://schemas.openxmlformats.org/drawingml/2006/main" noChangeAspect="1"/>
+            </wp:cNvGraphicFramePr>
+            <a:graphic xmlns:a="http://schemas.openxmlformats.org/drawingml/2006/main">
+              <a:graphicData uri="http://schemas.openxmlformats.org/drawingml/2006/picture">
+                <pic:pic xmlns:pic="http://schemas.openxmlformats.org/drawingml/2006/picture">
+                  <pic:nvPicPr>
+                    <pic:cNvPr id="18" name="Image18" descr=""/>
+                    <pic:cNvPicPr>
+                      <a:picLocks noChangeAspect="1" noChangeArrowheads="1"/>
+                    </pic:cNvPicPr>
+                  </pic:nvPicPr>
+                  <pic:blipFill>
+                    <a:blip r:embed="rId21"/>
+                    <a:stretch>
+                      <a:fillRect/>
+                    </a:stretch>
+                  </pic:blipFill>
+                  <pic:spPr bwMode="auto">
+                    <a:xfrm>
+                      <a:off x="0" y="0"/>
+                      <a:ext cx="1556385" cy="1556385"/>
+                    </a:xfrm>
+                    <a:prstGeom prst="rect">
+                      <a:avLst/>
+                    </a:prstGeom>
+                  </pic:spPr>
+                </pic:pic>
+              </a:graphicData>
+            </a:graphic>
+          </wp:anchor>
+        </w:drawing>
+      </w:r>
+    </w:p>
+    <w:p>
+      <w:pPr>
+        <w:pStyle w:val="TextBody"/>
+        <w:tabs>
+          <w:tab w:val="clear" w:pos="709"/>
+          <w:tab w:val="left" w:pos="0" w:leader="none"/>
+        </w:tabs>
+        <w:spacing w:before="0" w:after="140"/>
+        <w:ind w:hanging="0"/>
+        <w:rPr>
+          <w:b/>
+          <w:b/>
+          <w:bCs/>
+        </w:rPr>
+      </w:pPr>
+      <w:r>
+        <w:rPr>
+          <w:b/>
+          <w:bCs/>
+        </w:rPr>
+      </w:r>
+    </w:p>
+    <w:p>
+      <w:pPr>
+        <w:pStyle w:val="TextBody"/>
+        <w:tabs>
+          <w:tab w:val="clear" w:pos="709"/>
+          <w:tab w:val="left" w:pos="0" w:leader="none"/>
+        </w:tabs>
+        <w:spacing w:before="0" w:after="140"/>
+        <w:ind w:hanging="0"/>
+        <w:rPr>
+          <w:b/>
+          <w:b/>
+          <w:bCs/>
+        </w:rPr>
+      </w:pPr>
+      <w:r>
+        <w:rPr>
+          <w:b/>
+          <w:bCs/>
+        </w:rPr>
+      </w:r>
+    </w:p>
+    <w:p>
+      <w:pPr>
+        <w:pStyle w:val="TextBody"/>
+        <w:tabs>
+          <w:tab w:val="clear" w:pos="709"/>
+          <w:tab w:val="left" w:pos="0" w:leader="none"/>
+        </w:tabs>
+        <w:spacing w:before="0" w:after="140"/>
+        <w:ind w:hanging="0"/>
+        <w:rPr>
+          <w:b/>
+          <w:b/>
+          <w:bCs/>
+        </w:rPr>
+      </w:pPr>
+      <w:r>
+        <w:rPr>
+          <w:b/>
+          <w:bCs/>
+        </w:rPr>
+      </w:r>
+    </w:p>
+    <w:p>
+      <w:pPr>
+        <w:pStyle w:val="TextBody"/>
+        <w:tabs>
+          <w:tab w:val="clear" w:pos="709"/>
+          <w:tab w:val="left" w:pos="0" w:leader="none"/>
+        </w:tabs>
+        <w:spacing w:before="0" w:after="140"/>
+        <w:ind w:hanging="0"/>
+        <w:rPr>
+          <w:b/>
+          <w:b/>
+          <w:bCs/>
+        </w:rPr>
+      </w:pPr>
+      <w:r>
+        <w:rPr>
+          <w:b/>
+          <w:bCs/>
+        </w:rPr>
+      </w:r>
+    </w:p>
+    <w:p>
+      <w:pPr>
+        <w:pStyle w:val="TextBody"/>
+        <w:tabs>
+          <w:tab w:val="clear" w:pos="709"/>
+          <w:tab w:val="left" w:pos="0" w:leader="none"/>
+        </w:tabs>
+        <w:spacing w:before="0" w:after="140"/>
+        <w:ind w:hanging="0"/>
+        <w:rPr>
+          <w:b w:val="false"/>
+          <w:b w:val="false"/>
+          <w:bCs w:val="false"/>
+        </w:rPr>
+      </w:pPr>
+      <w:r>
+        <w:rPr>
+          <w:b w:val="false"/>
+          <w:bCs w:val="false"/>
+        </w:rPr>
+      </w:r>
+    </w:p>
+    <w:p>
+      <w:pPr>
+        <w:pStyle w:val="PreformattedText"/>
+        <w:tabs>
+          <w:tab w:val="clear" w:pos="709"/>
+          <w:tab w:val="left" w:pos="0" w:leader="none"/>
+        </w:tabs>
+        <w:spacing w:before="0" w:after="140"/>
+        <w:ind w:hanging="0"/>
+        <w:rPr>
+          <w:b w:val="false"/>
+          <w:b w:val="false"/>
+          <w:bCs w:val="false"/>
+        </w:rPr>
+      </w:pPr>
+      <w:r>
+        <w:rPr>
+          <w:rStyle w:val="StrongEmphasis"/>
+        </w:rPr>
+        <w:t>Input:</w:t>
+      </w:r>
+      <w:r>
+        <w:rPr>
+          <w:b w:val="false"/>
+          <w:bCs w:val="false"/>
+        </w:rPr>
+        <w:t xml:space="preserve"> mat = [[0,0,0],[0,1,0],[0,0,0]]</w:t>
+      </w:r>
+    </w:p>
+    <w:p>
+      <w:pPr>
+        <w:pStyle w:val="PreformattedText"/>
+        <w:pBdr/>
+        <w:spacing w:before="0" w:after="283"/>
+        <w:rPr/>
+      </w:pPr>
+      <w:r>
+        <w:rPr>
+          <w:rStyle w:val="StrongEmphasis"/>
+        </w:rPr>
+        <w:t>Output:</w:t>
+      </w:r>
+      <w:r>
+        <w:rPr/>
+        <w:t xml:space="preserve"> [[0,0,0],[0,1,0],[0,0,0]]</w:t>
+      </w:r>
+    </w:p>
+    <w:p>
+      <w:pPr>
+        <w:pStyle w:val="TextBody"/>
+        <w:tabs>
+          <w:tab w:val="clear" w:pos="709"/>
+          <w:tab w:val="left" w:pos="0" w:leader="none"/>
+        </w:tabs>
+        <w:spacing w:before="0" w:after="140"/>
+        <w:ind w:hanging="0"/>
+        <w:rPr>
+          <w:b w:val="false"/>
+          <w:b w:val="false"/>
+          <w:bCs w:val="false"/>
+        </w:rPr>
+      </w:pPr>
+      <w:r>
+        <w:rPr>
+          <w:rStyle w:val="StrongEmphasis"/>
+        </w:rPr>
+        <w:t>Example 2:</w:t>
+      </w:r>
+    </w:p>
+    <w:p>
+      <w:pPr>
+        <w:pStyle w:val="TextBody"/>
+        <w:tabs>
+          <w:tab w:val="clear" w:pos="709"/>
+          <w:tab w:val="left" w:pos="0" w:leader="none"/>
+        </w:tabs>
+        <w:spacing w:before="0" w:after="140"/>
+        <w:ind w:hanging="0"/>
+        <w:rPr>
+          <w:rStyle w:val="StrongEmphasis"/>
+          <w:b w:val="false"/>
+          <w:b w:val="false"/>
+          <w:bCs w:val="false"/>
+        </w:rPr>
+      </w:pPr>
+      <w:r>
+        <w:rPr>
+          <w:b w:val="false"/>
+          <w:bCs w:val="false"/>
+        </w:rPr>
+        <w:drawing>
+          <wp:anchor behindDoc="0" distT="0" distB="0" distL="0" distR="0" simplePos="0" locked="0" layoutInCell="0" allowOverlap="1" relativeHeight="20">
+            <wp:simplePos x="0" y="0"/>
+            <wp:positionH relativeFrom="column">
+              <wp:posOffset>20955</wp:posOffset>
+            </wp:positionH>
+            <wp:positionV relativeFrom="paragraph">
+              <wp:posOffset>-50800</wp:posOffset>
+            </wp:positionV>
+            <wp:extent cx="1485900" cy="1485900"/>
+            <wp:effectExtent l="0" t="0" r="0" b="0"/>
+            <wp:wrapSquare wrapText="largest"/>
+            <wp:docPr id="19" name="Image19" descr=""/>
+            <wp:cNvGraphicFramePr>
+              <a:graphicFrameLocks xmlns:a="http://schemas.openxmlformats.org/drawingml/2006/main" noChangeAspect="1"/>
+            </wp:cNvGraphicFramePr>
+            <a:graphic xmlns:a="http://schemas.openxmlformats.org/drawingml/2006/main">
+              <a:graphicData uri="http://schemas.openxmlformats.org/drawingml/2006/picture">
+                <pic:pic xmlns:pic="http://schemas.openxmlformats.org/drawingml/2006/picture">
+                  <pic:nvPicPr>
+                    <pic:cNvPr id="19" name="Image19" descr=""/>
+                    <pic:cNvPicPr>
+                      <a:picLocks noChangeAspect="1" noChangeArrowheads="1"/>
+                    </pic:cNvPicPr>
+                  </pic:nvPicPr>
+                  <pic:blipFill>
+                    <a:blip r:embed="rId22"/>
+                    <a:stretch>
+                      <a:fillRect/>
+                    </a:stretch>
+                  </pic:blipFill>
+                  <pic:spPr bwMode="auto">
+                    <a:xfrm>
+                      <a:off x="0" y="0"/>
+                      <a:ext cx="1485900" cy="1485900"/>
+                    </a:xfrm>
+                    <a:prstGeom prst="rect">
+                      <a:avLst/>
+                    </a:prstGeom>
+                  </pic:spPr>
+                </pic:pic>
+              </a:graphicData>
+            </a:graphic>
+          </wp:anchor>
+        </w:drawing>
+      </w:r>
+    </w:p>
+    <w:p>
+      <w:pPr>
+        <w:pStyle w:val="TextBody"/>
+        <w:tabs>
+          <w:tab w:val="clear" w:pos="709"/>
+          <w:tab w:val="left" w:pos="0" w:leader="none"/>
+        </w:tabs>
+        <w:spacing w:before="0" w:after="140"/>
+        <w:ind w:hanging="0"/>
+        <w:rPr>
+          <w:rStyle w:val="StrongEmphasis"/>
+          <w:b w:val="false"/>
+          <w:b w:val="false"/>
+          <w:bCs w:val="false"/>
+        </w:rPr>
+      </w:pPr>
+      <w:r>
+        <w:rPr>
+          <w:b w:val="false"/>
+          <w:bCs w:val="false"/>
+        </w:rPr>
+      </w:r>
+    </w:p>
+    <w:p>
+      <w:pPr>
+        <w:pStyle w:val="TextBody"/>
+        <w:tabs>
+          <w:tab w:val="clear" w:pos="709"/>
+          <w:tab w:val="left" w:pos="0" w:leader="none"/>
+        </w:tabs>
+        <w:spacing w:before="0" w:after="140"/>
+        <w:ind w:hanging="0"/>
+        <w:rPr>
+          <w:rStyle w:val="StrongEmphasis"/>
+          <w:b w:val="false"/>
+          <w:b w:val="false"/>
+          <w:bCs w:val="false"/>
+        </w:rPr>
+      </w:pPr>
+      <w:r>
+        <w:rPr>
+          <w:b w:val="false"/>
+          <w:bCs w:val="false"/>
+        </w:rPr>
+      </w:r>
+    </w:p>
+    <w:p>
+      <w:pPr>
+        <w:pStyle w:val="TextBody"/>
+        <w:tabs>
+          <w:tab w:val="clear" w:pos="709"/>
+          <w:tab w:val="left" w:pos="0" w:leader="none"/>
+        </w:tabs>
+        <w:spacing w:before="0" w:after="140"/>
+        <w:ind w:hanging="0"/>
+        <w:rPr>
+          <w:rStyle w:val="StrongEmphasis"/>
+          <w:b w:val="false"/>
+          <w:b w:val="false"/>
+          <w:bCs w:val="false"/>
+        </w:rPr>
+      </w:pPr>
+      <w:r>
+        <w:rPr>
+          <w:b w:val="false"/>
+          <w:bCs w:val="false"/>
+        </w:rPr>
+      </w:r>
+    </w:p>
+    <w:p>
+      <w:pPr>
+        <w:pStyle w:val="TextBody"/>
+        <w:tabs>
+          <w:tab w:val="clear" w:pos="709"/>
+          <w:tab w:val="left" w:pos="0" w:leader="none"/>
+        </w:tabs>
+        <w:spacing w:before="0" w:after="140"/>
+        <w:ind w:hanging="0"/>
+        <w:rPr>
+          <w:rStyle w:val="StrongEmphasis"/>
+          <w:b w:val="false"/>
+          <w:b w:val="false"/>
+          <w:bCs w:val="false"/>
+        </w:rPr>
+      </w:pPr>
+      <w:r>
+        <w:rPr>
+          <w:b w:val="false"/>
+          <w:bCs w:val="false"/>
+        </w:rPr>
+      </w:r>
+    </w:p>
+    <w:p>
+      <w:pPr>
+        <w:pStyle w:val="TextBody"/>
+        <w:tabs>
+          <w:tab w:val="clear" w:pos="709"/>
+          <w:tab w:val="left" w:pos="0" w:leader="none"/>
+        </w:tabs>
+        <w:spacing w:before="0" w:after="140"/>
+        <w:ind w:hanging="0"/>
+        <w:rPr>
+          <w:rStyle w:val="StrongEmphasis"/>
+          <w:b w:val="false"/>
+          <w:b w:val="false"/>
+          <w:bCs w:val="false"/>
+        </w:rPr>
+      </w:pPr>
+      <w:r>
+        <w:rPr>
+          <w:b w:val="false"/>
+          <w:bCs w:val="false"/>
+        </w:rPr>
+      </w:r>
+    </w:p>
+    <w:p>
+      <w:pPr>
+        <w:pStyle w:val="PreformattedText"/>
+        <w:tabs>
+          <w:tab w:val="clear" w:pos="709"/>
+          <w:tab w:val="left" w:pos="0" w:leader="none"/>
+        </w:tabs>
+        <w:spacing w:before="0" w:after="140"/>
+        <w:ind w:hanging="0"/>
+        <w:rPr>
+          <w:b w:val="false"/>
+          <w:b w:val="false"/>
+          <w:bCs w:val="false"/>
+        </w:rPr>
+      </w:pPr>
+      <w:r>
+        <w:rPr>
+          <w:rStyle w:val="StrongEmphasis"/>
+        </w:rPr>
+        <w:t>Input:</w:t>
+      </w:r>
+      <w:r>
+        <w:rPr>
+          <w:rStyle w:val="StrongEmphasis"/>
+        </w:rPr>
+        <w:t xml:space="preserve"> </w:t>
+      </w:r>
+      <w:r>
+        <w:rPr>
+          <w:rStyle w:val="StrongEmphasis"/>
+          <w:b w:val="false"/>
+          <w:bCs w:val="false"/>
+        </w:rPr>
+        <w:t>mat = [[0,0,0],[0,1,0],[1,1,1]]</w:t>
+      </w:r>
+    </w:p>
+    <w:p>
+      <w:pPr>
+        <w:pStyle w:val="PreformattedText"/>
+        <w:pBdr/>
+        <w:spacing w:before="0" w:after="283"/>
+        <w:rPr/>
+      </w:pPr>
+      <w:r>
+        <w:rPr>
+          <w:rStyle w:val="StrongEmphasis"/>
+        </w:rPr>
+        <w:t>Output:</w:t>
+      </w:r>
+      <w:r>
+        <w:rPr/>
+        <w:t xml:space="preserve"> [[0,0,0],[0,1,0],[1,2,1]]</w:t>
+      </w:r>
+    </w:p>
+    <w:p>
+      <w:pPr>
+        <w:pStyle w:val="TextBody"/>
+        <w:tabs>
+          <w:tab w:val="clear" w:pos="709"/>
+          <w:tab w:val="left" w:pos="0" w:leader="none"/>
+        </w:tabs>
+        <w:spacing w:before="0" w:after="140"/>
+        <w:ind w:hanging="0"/>
+        <w:rPr>
+          <w:b w:val="false"/>
+          <w:b w:val="false"/>
+          <w:bCs w:val="false"/>
+        </w:rPr>
+      </w:pPr>
+      <w:r>
+        <w:rPr>
+          <w:rStyle w:val="StrongEmphasis"/>
+        </w:rPr>
+        <w:t>Constraints:</w:t>
+      </w:r>
+    </w:p>
+    <w:p>
+      <w:pPr>
+        <w:pStyle w:val="TextBody"/>
+        <w:numPr>
+          <w:ilvl w:val="0"/>
+          <w:numId w:val="29"/>
+        </w:numPr>
+        <w:pBdr/>
+        <w:tabs>
+          <w:tab w:val="clear" w:pos="709"/>
+          <w:tab w:val="left" w:pos="0" w:leader="none"/>
+        </w:tabs>
+        <w:spacing w:before="0" w:after="0"/>
+        <w:ind w:left="709" w:hanging="283"/>
+        <w:rPr/>
+      </w:pPr>
+      <w:r>
+        <w:rPr>
+          <w:rStyle w:val="SourceText"/>
+        </w:rPr>
+        <w:t>m == mat.length</w:t>
+      </w:r>
+    </w:p>
+    <w:p>
+      <w:pPr>
+        <w:pStyle w:val="TextBody"/>
+        <w:numPr>
+          <w:ilvl w:val="0"/>
+          <w:numId w:val="29"/>
+        </w:numPr>
+        <w:pBdr/>
+        <w:tabs>
+          <w:tab w:val="clear" w:pos="709"/>
+          <w:tab w:val="left" w:pos="0" w:leader="none"/>
+        </w:tabs>
+        <w:spacing w:before="0" w:after="0"/>
+        <w:ind w:left="709" w:hanging="283"/>
+        <w:rPr/>
+      </w:pPr>
+      <w:r>
+        <w:rPr>
+          <w:rStyle w:val="SourceText"/>
+        </w:rPr>
+        <w:t>n == mat[i].length</w:t>
+      </w:r>
+    </w:p>
+    <w:p>
+      <w:pPr>
+        <w:pStyle w:val="TextBody"/>
+        <w:numPr>
+          <w:ilvl w:val="0"/>
+          <w:numId w:val="29"/>
+        </w:numPr>
+        <w:pBdr/>
+        <w:tabs>
+          <w:tab w:val="clear" w:pos="709"/>
+          <w:tab w:val="left" w:pos="0" w:leader="none"/>
+        </w:tabs>
+        <w:spacing w:before="0" w:after="0"/>
+        <w:ind w:left="709" w:hanging="283"/>
+        <w:rPr/>
+      </w:pPr>
+      <w:r>
+        <w:rPr>
+          <w:rStyle w:val="SourceText"/>
+        </w:rPr>
+        <w:t>1 &lt;= m, n &lt;= 10</w:t>
+      </w:r>
+      <w:r>
+        <w:rPr>
+          <w:rStyle w:val="SourceText"/>
+        </w:rPr>
+        <w:t>4</w:t>
+      </w:r>
+    </w:p>
+    <w:p>
+      <w:pPr>
+        <w:pStyle w:val="TextBody"/>
+        <w:numPr>
+          <w:ilvl w:val="0"/>
+          <w:numId w:val="29"/>
+        </w:numPr>
+        <w:pBdr/>
+        <w:tabs>
+          <w:tab w:val="clear" w:pos="709"/>
+          <w:tab w:val="left" w:pos="0" w:leader="none"/>
+        </w:tabs>
+        <w:spacing w:before="0" w:after="0"/>
+        <w:ind w:left="709" w:hanging="283"/>
+        <w:rPr/>
+      </w:pPr>
+      <w:r>
+        <w:rPr>
+          <w:rStyle w:val="SourceText"/>
+        </w:rPr>
+        <w:t>1 &lt;= m * n &lt;= 10</w:t>
+      </w:r>
+      <w:r>
+        <w:rPr>
+          <w:rStyle w:val="SourceText"/>
+        </w:rPr>
+        <w:t>4</w:t>
+      </w:r>
+    </w:p>
+    <w:p>
+      <w:pPr>
+        <w:pStyle w:val="TextBody"/>
+        <w:numPr>
+          <w:ilvl w:val="0"/>
+          <w:numId w:val="29"/>
+        </w:numPr>
+        <w:pBdr/>
+        <w:tabs>
+          <w:tab w:val="clear" w:pos="709"/>
+          <w:tab w:val="left" w:pos="0" w:leader="none"/>
+        </w:tabs>
+        <w:spacing w:before="0" w:after="0"/>
+        <w:ind w:left="709" w:hanging="283"/>
+        <w:rPr/>
+      </w:pPr>
+      <w:r>
+        <w:rPr>
+          <w:rStyle w:val="SourceText"/>
+        </w:rPr>
+        <w:t>mat[i][j]</w:t>
+      </w:r>
+      <w:r>
+        <w:rPr/>
+        <w:t> is either </w:t>
+      </w:r>
+      <w:r>
+        <w:rPr>
+          <w:rStyle w:val="SourceText"/>
+        </w:rPr>
+        <w:t>0</w:t>
+      </w:r>
+      <w:r>
+        <w:rPr/>
+        <w:t> or </w:t>
+      </w:r>
+      <w:r>
+        <w:rPr>
+          <w:rStyle w:val="SourceText"/>
+        </w:rPr>
+        <w:t>1</w:t>
+      </w:r>
+      <w:r>
+        <w:rPr/>
+        <w:t>.</w:t>
+      </w:r>
+    </w:p>
+    <w:p>
+      <w:pPr>
+        <w:pStyle w:val="TextBody"/>
+        <w:numPr>
+          <w:ilvl w:val="0"/>
+          <w:numId w:val="29"/>
+        </w:numPr>
+        <w:pBdr/>
+        <w:tabs>
+          <w:tab w:val="clear" w:pos="709"/>
+          <w:tab w:val="left" w:pos="0" w:leader="none"/>
+        </w:tabs>
+        <w:ind w:left="709" w:hanging="283"/>
+        <w:rPr/>
+      </w:pPr>
+      <w:r>
+        <w:rPr/>
+        <w:t>There is at least one </w:t>
+      </w:r>
+      <w:r>
+        <w:rPr>
+          <w:rStyle w:val="SourceText"/>
+        </w:rPr>
+        <w:t>0</w:t>
+      </w:r>
+      <w:r>
+        <w:rPr/>
+        <w:t> in </w:t>
+      </w:r>
+      <w:r>
+        <w:rPr>
+          <w:rStyle w:val="SourceText"/>
+        </w:rPr>
+        <w:t>mat</w:t>
+      </w:r>
+      <w:r>
+        <w:rPr/>
+        <w:t>.</w:t>
+      </w:r>
+    </w:p>
+    <w:p>
+      <w:pPr>
+        <w:pStyle w:val="TextBody"/>
+        <w:tabs>
+          <w:tab w:val="clear" w:pos="709"/>
+          <w:tab w:val="left" w:pos="0" w:leader="none"/>
+        </w:tabs>
+        <w:spacing w:before="0" w:after="140"/>
+        <w:ind w:hanging="0"/>
+        <w:rPr>
+          <w:rStyle w:val="StrongEmphasis"/>
+          <w:b w:val="false"/>
+          <w:b w:val="false"/>
+          <w:bCs w:val="false"/>
+        </w:rPr>
+      </w:pPr>
+      <w:r>
+        <w:rPr>
+          <w:b w:val="false"/>
+          <w:bCs w:val="false"/>
         </w:rPr>
       </w:r>
     </w:p>
@@ -24406,6 +25397,143 @@
     </w:lvl>
   </w:abstractNum>
   <w:abstractNum w:abstractNumId="29">
+    <w:lvl w:ilvl="0">
+      <w:start w:val="1"/>
+      <w:numFmt w:val="bullet"/>
+      <w:lvlText w:val=""/>
+      <w:lvlJc w:val="left"/>
+      <w:pPr>
+        <w:tabs>
+          <w:tab w:val="num" w:pos="709"/>
+        </w:tabs>
+        <w:ind w:left="709" w:hanging="283"/>
+      </w:pPr>
+      <w:rPr>
+        <w:rFonts w:ascii="Symbol" w:hAnsi="Symbol" w:cs="Symbol" w:hint="default"/>
+      </w:rPr>
+    </w:lvl>
+    <w:lvl w:ilvl="1">
+      <w:start w:val="1"/>
+      <w:numFmt w:val="bullet"/>
+      <w:lvlText w:val=""/>
+      <w:lvlJc w:val="left"/>
+      <w:pPr>
+        <w:tabs>
+          <w:tab w:val="num" w:pos="1418"/>
+        </w:tabs>
+        <w:ind w:left="1418" w:hanging="283"/>
+      </w:pPr>
+      <w:rPr>
+        <w:rFonts w:ascii="Symbol" w:hAnsi="Symbol" w:cs="Symbol" w:hint="default"/>
+      </w:rPr>
+    </w:lvl>
+    <w:lvl w:ilvl="2">
+      <w:start w:val="1"/>
+      <w:numFmt w:val="bullet"/>
+      <w:lvlText w:val=""/>
+      <w:lvlJc w:val="left"/>
+      <w:pPr>
+        <w:tabs>
+          <w:tab w:val="num" w:pos="2127"/>
+        </w:tabs>
+        <w:ind w:left="2127" w:hanging="283"/>
+      </w:pPr>
+      <w:rPr>
+        <w:rFonts w:ascii="Symbol" w:hAnsi="Symbol" w:cs="Symbol" w:hint="default"/>
+      </w:rPr>
+    </w:lvl>
+    <w:lvl w:ilvl="3">
+      <w:start w:val="1"/>
+      <w:numFmt w:val="bullet"/>
+      <w:lvlText w:val=""/>
+      <w:lvlJc w:val="left"/>
+      <w:pPr>
+        <w:tabs>
+          <w:tab w:val="num" w:pos="2836"/>
+        </w:tabs>
+        <w:ind w:left="2836" w:hanging="283"/>
+      </w:pPr>
+      <w:rPr>
+        <w:rFonts w:ascii="Symbol" w:hAnsi="Symbol" w:cs="Symbol" w:hint="default"/>
+      </w:rPr>
+    </w:lvl>
+    <w:lvl w:ilvl="4">
+      <w:start w:val="1"/>
+      <w:numFmt w:val="bullet"/>
+      <w:lvlText w:val=""/>
+      <w:lvlJc w:val="left"/>
+      <w:pPr>
+        <w:tabs>
+          <w:tab w:val="num" w:pos="3545"/>
+        </w:tabs>
+        <w:ind w:left="3545" w:hanging="283"/>
+      </w:pPr>
+      <w:rPr>
+        <w:rFonts w:ascii="Symbol" w:hAnsi="Symbol" w:cs="Symbol" w:hint="default"/>
+      </w:rPr>
+    </w:lvl>
+    <w:lvl w:ilvl="5">
+      <w:start w:val="1"/>
+      <w:numFmt w:val="bullet"/>
+      <w:lvlText w:val=""/>
+      <w:lvlJc w:val="left"/>
+      <w:pPr>
+        <w:tabs>
+          <w:tab w:val="num" w:pos="4254"/>
+        </w:tabs>
+        <w:ind w:left="4254" w:hanging="283"/>
+      </w:pPr>
+      <w:rPr>
+        <w:rFonts w:ascii="Symbol" w:hAnsi="Symbol" w:cs="Symbol" w:hint="default"/>
+      </w:rPr>
+    </w:lvl>
+    <w:lvl w:ilvl="6">
+      <w:start w:val="1"/>
+      <w:numFmt w:val="bullet"/>
+      <w:lvlText w:val=""/>
+      <w:lvlJc w:val="left"/>
+      <w:pPr>
+        <w:tabs>
+          <w:tab w:val="num" w:pos="4963"/>
+        </w:tabs>
+        <w:ind w:left="4963" w:hanging="283"/>
+      </w:pPr>
+      <w:rPr>
+        <w:rFonts w:ascii="Symbol" w:hAnsi="Symbol" w:cs="Symbol" w:hint="default"/>
+      </w:rPr>
+    </w:lvl>
+    <w:lvl w:ilvl="7">
+      <w:start w:val="1"/>
+      <w:numFmt w:val="bullet"/>
+      <w:lvlText w:val=""/>
+      <w:lvlJc w:val="left"/>
+      <w:pPr>
+        <w:tabs>
+          <w:tab w:val="num" w:pos="5672"/>
+        </w:tabs>
+        <w:ind w:left="5672" w:hanging="283"/>
+      </w:pPr>
+      <w:rPr>
+        <w:rFonts w:ascii="Symbol" w:hAnsi="Symbol" w:cs="Symbol" w:hint="default"/>
+      </w:rPr>
+    </w:lvl>
+    <w:lvl w:ilvl="8">
+      <w:start w:val="1"/>
+      <w:numFmt w:val="bullet"/>
+      <w:lvlText w:val=""/>
+      <w:lvlJc w:val="left"/>
+      <w:pPr>
+        <w:tabs>
+          <w:tab w:val="num" w:pos="6381"/>
+        </w:tabs>
+        <w:ind w:left="6381" w:hanging="283"/>
+      </w:pPr>
+      <w:rPr>
+        <w:rFonts w:ascii="Symbol" w:hAnsi="Symbol" w:cs="Symbol" w:hint="default"/>
+      </w:rPr>
+    </w:lvl>
+  </w:abstractNum>
+  <w:abstractNum w:abstractNumId="30">
     <w:lvl w:ilvl="0">
       <w:start w:val="1"/>
       <w:numFmt w:val="none"/>
@@ -24610,6 +25738,9 @@
   </w:num>
   <w:num w:numId="29">
     <w:abstractNumId w:val="29"/>
+  </w:num>
+  <w:num w:numId="30">
+    <w:abstractNumId w:val="30"/>
   </w:num>
 </w:numbering>
 </file>

</xml_diff>

<commit_message>
Added solution for K Closest Points to Origin and Longest Substring Without Repeating Characters questions
</commit_message>
<xml_diff>
--- a/Grind75_Questions.docx
+++ b/Grind75_Questions.docx
@@ -20488,7 +20488,10 @@
         </w:rPr>
       </w:pPr>
       <w:r>
-        <w:rPr/>
+        <w:rPr>
+          <w:b/>
+          <w:bCs/>
+        </w:rPr>
       </w:r>
     </w:p>
     <w:p>
@@ -20507,7 +20510,10 @@
         </w:rPr>
       </w:pPr>
       <w:r>
-        <w:rPr/>
+        <w:rPr>
+          <w:b/>
+          <w:bCs/>
+        </w:rPr>
       </w:r>
     </w:p>
     <w:p>
@@ -20526,7 +20532,10 @@
         </w:rPr>
       </w:pPr>
       <w:r>
-        <w:rPr/>
+        <w:rPr>
+          <w:b/>
+          <w:bCs/>
+        </w:rPr>
       </w:r>
     </w:p>
     <w:p>
@@ -20545,7 +20554,10 @@
         </w:rPr>
       </w:pPr>
       <w:r>
-        <w:rPr/>
+        <w:rPr>
+          <w:b/>
+          <w:bCs/>
+        </w:rPr>
       </w:r>
     </w:p>
     <w:p>
@@ -20564,7 +20576,10 @@
         </w:rPr>
       </w:pPr>
       <w:r>
-        <w:rPr/>
+        <w:rPr>
+          <w:b/>
+          <w:bCs/>
+        </w:rPr>
       </w:r>
     </w:p>
     <w:p>
@@ -20583,7 +20598,10 @@
         </w:rPr>
       </w:pPr>
       <w:r>
-        <w:rPr/>
+        <w:rPr>
+          <w:b/>
+          <w:bCs/>
+        </w:rPr>
       </w:r>
     </w:p>
     <w:p>
@@ -20602,7 +20620,10 @@
         </w:rPr>
       </w:pPr>
       <w:r>
-        <w:rPr/>
+        <w:rPr>
+          <w:b/>
+          <w:bCs/>
+        </w:rPr>
       </w:r>
     </w:p>
     <w:p>
@@ -20621,7 +20642,10 @@
         </w:rPr>
       </w:pPr>
       <w:r>
-        <w:rPr/>
+        <w:rPr>
+          <w:b/>
+          <w:bCs/>
+        </w:rPr>
       </w:r>
     </w:p>
     <w:p>
@@ -20640,7 +20664,10 @@
         </w:rPr>
       </w:pPr>
       <w:r>
-        <w:rPr/>
+        <w:rPr>
+          <w:b/>
+          <w:bCs/>
+        </w:rPr>
       </w:r>
     </w:p>
     <w:p>
@@ -20659,7 +20686,10 @@
         </w:rPr>
       </w:pPr>
       <w:r>
-        <w:rPr/>
+        <w:rPr>
+          <w:b/>
+          <w:bCs/>
+        </w:rPr>
       </w:r>
     </w:p>
     <w:p>
@@ -20682,49 +20712,7 @@
           <w:b/>
           <w:bCs/>
         </w:rPr>
-        <w:t>2</w:t>
-      </w:r>
-      <w:r>
-        <w:rPr>
-          <w:b/>
-          <w:bCs/>
-        </w:rPr>
-        <w:t>7</w:t>
-      </w:r>
-      <w:r>
-        <w:rPr>
-          <w:b/>
-          <w:bCs/>
-        </w:rPr>
-        <w:t xml:space="preserve">. </w:t>
-      </w:r>
-      <w:r>
-        <w:rPr>
-          <w:b/>
-          <w:bCs/>
-        </w:rPr>
-        <w:t>01 Matrix</w:t>
-      </w:r>
-      <w:r>
-        <w:rPr>
-          <w:b/>
-          <w:bCs/>
-        </w:rPr>
-        <w:t xml:space="preserve"> (</w:t>
-      </w:r>
-      <w:r>
-        <w:rPr>
-          <w:b/>
-          <w:bCs/>
-        </w:rPr>
-        <w:t>542</w:t>
-      </w:r>
-      <w:r>
-        <w:rPr>
-          <w:b/>
-          <w:bCs/>
-        </w:rPr>
-        <w:t xml:space="preserve"> in LC)</w:t>
+        <w:t>27. 01 Matrix (542 in LC)</w:t>
       </w:r>
     </w:p>
     <w:p>
@@ -20814,7 +20802,6 @@
     <w:p>
       <w:pPr>
         <w:pStyle w:val="TextBody"/>
-        <w:pBdr/>
         <w:rPr/>
       </w:pPr>
       <w:r>
@@ -21053,7 +21040,6 @@
     <w:p>
       <w:pPr>
         <w:pStyle w:val="PreformattedText"/>
-        <w:pBdr/>
         <w:spacing w:before="0" w:after="283"/>
         <w:rPr/>
       </w:pPr>
@@ -21292,13 +21278,7 @@
         <w:rPr>
           <w:rStyle w:val="StrongEmphasis"/>
         </w:rPr>
-        <w:t>Input:</w:t>
-      </w:r>
-      <w:r>
-        <w:rPr>
-          <w:rStyle w:val="StrongEmphasis"/>
-        </w:rPr>
-        <w:t xml:space="preserve"> </w:t>
+        <w:t xml:space="preserve">Input: </w:t>
       </w:r>
       <w:r>
         <w:rPr>
@@ -21312,7 +21292,6 @@
     <w:p>
       <w:pPr>
         <w:pStyle w:val="PreformattedText"/>
-        <w:pBdr/>
         <w:spacing w:before="0" w:after="283"/>
         <w:rPr/>
       </w:pPr>
@@ -21356,7 +21335,6 @@
           <w:ilvl w:val="0"/>
           <w:numId w:val="29"/>
         </w:numPr>
-        <w:pBdr/>
         <w:tabs>
           <w:tab w:val="clear" w:pos="709"/>
           <w:tab w:val="left" w:pos="0" w:leader="none"/>
@@ -21379,7 +21357,6 @@
           <w:ilvl w:val="0"/>
           <w:numId w:val="29"/>
         </w:numPr>
-        <w:pBdr/>
         <w:tabs>
           <w:tab w:val="clear" w:pos="709"/>
           <w:tab w:val="left" w:pos="0" w:leader="none"/>
@@ -21402,7 +21379,6 @@
           <w:ilvl w:val="0"/>
           <w:numId w:val="29"/>
         </w:numPr>
-        <w:pBdr/>
         <w:tabs>
           <w:tab w:val="clear" w:pos="709"/>
           <w:tab w:val="left" w:pos="0" w:leader="none"/>
@@ -21415,13 +21391,7 @@
         <w:rPr>
           <w:rStyle w:val="SourceText"/>
         </w:rPr>
-        <w:t>1 &lt;= m, n &lt;= 10</w:t>
-      </w:r>
-      <w:r>
-        <w:rPr>
-          <w:rStyle w:val="SourceText"/>
-        </w:rPr>
-        <w:t>4</w:t>
+        <w:t>1 &lt;= m, n &lt;= 104</w:t>
       </w:r>
     </w:p>
     <w:p>
@@ -21431,7 +21401,6 @@
           <w:ilvl w:val="0"/>
           <w:numId w:val="29"/>
         </w:numPr>
-        <w:pBdr/>
         <w:tabs>
           <w:tab w:val="clear" w:pos="709"/>
           <w:tab w:val="left" w:pos="0" w:leader="none"/>
@@ -21444,13 +21413,7 @@
         <w:rPr>
           <w:rStyle w:val="SourceText"/>
         </w:rPr>
-        <w:t>1 &lt;= m * n &lt;= 10</w:t>
-      </w:r>
-      <w:r>
-        <w:rPr>
-          <w:rStyle w:val="SourceText"/>
-        </w:rPr>
-        <w:t>4</w:t>
+        <w:t>1 &lt;= m * n &lt;= 104</w:t>
       </w:r>
     </w:p>
     <w:p>
@@ -21460,7 +21423,6 @@
           <w:ilvl w:val="0"/>
           <w:numId w:val="29"/>
         </w:numPr>
-        <w:pBdr/>
         <w:tabs>
           <w:tab w:val="clear" w:pos="709"/>
           <w:tab w:val="left" w:pos="0" w:leader="none"/>
@@ -21507,7 +21469,6 @@
           <w:ilvl w:val="0"/>
           <w:numId w:val="29"/>
         </w:numPr>
-        <w:pBdr/>
         <w:tabs>
           <w:tab w:val="clear" w:pos="709"/>
           <w:tab w:val="left" w:pos="0" w:leader="none"/>
@@ -21551,6 +21512,1484 @@
         <w:ind w:hanging="0"/>
         <w:rPr>
           <w:rStyle w:val="StrongEmphasis"/>
+          <w:b w:val="false"/>
+          <w:b w:val="false"/>
+          <w:bCs w:val="false"/>
+        </w:rPr>
+      </w:pPr>
+      <w:r>
+        <w:rPr/>
+      </w:r>
+    </w:p>
+    <w:p>
+      <w:pPr>
+        <w:pStyle w:val="TextBody"/>
+        <w:tabs>
+          <w:tab w:val="clear" w:pos="709"/>
+          <w:tab w:val="left" w:pos="0" w:leader="none"/>
+        </w:tabs>
+        <w:spacing w:before="0" w:after="140"/>
+        <w:ind w:hanging="0"/>
+        <w:rPr>
+          <w:rStyle w:val="StrongEmphasis"/>
+          <w:b w:val="false"/>
+          <w:b w:val="false"/>
+          <w:bCs w:val="false"/>
+        </w:rPr>
+      </w:pPr>
+      <w:r>
+        <w:rPr/>
+      </w:r>
+    </w:p>
+    <w:p>
+      <w:pPr>
+        <w:pStyle w:val="TextBody"/>
+        <w:tabs>
+          <w:tab w:val="clear" w:pos="709"/>
+          <w:tab w:val="left" w:pos="0" w:leader="none"/>
+        </w:tabs>
+        <w:spacing w:before="0" w:after="140"/>
+        <w:ind w:hanging="0"/>
+        <w:rPr>
+          <w:rStyle w:val="StrongEmphasis"/>
+          <w:b w:val="false"/>
+          <w:b w:val="false"/>
+          <w:bCs w:val="false"/>
+        </w:rPr>
+      </w:pPr>
+      <w:r>
+        <w:rPr/>
+      </w:r>
+    </w:p>
+    <w:p>
+      <w:pPr>
+        <w:pStyle w:val="TextBody"/>
+        <w:tabs>
+          <w:tab w:val="clear" w:pos="709"/>
+          <w:tab w:val="left" w:pos="0" w:leader="none"/>
+        </w:tabs>
+        <w:spacing w:before="0" w:after="140"/>
+        <w:ind w:hanging="0"/>
+        <w:rPr>
+          <w:rStyle w:val="StrongEmphasis"/>
+          <w:b w:val="false"/>
+          <w:b w:val="false"/>
+          <w:bCs w:val="false"/>
+        </w:rPr>
+      </w:pPr>
+      <w:r>
+        <w:rPr/>
+      </w:r>
+    </w:p>
+    <w:p>
+      <w:pPr>
+        <w:pStyle w:val="TextBody"/>
+        <w:tabs>
+          <w:tab w:val="clear" w:pos="709"/>
+          <w:tab w:val="left" w:pos="0" w:leader="none"/>
+        </w:tabs>
+        <w:spacing w:before="0" w:after="140"/>
+        <w:ind w:hanging="0"/>
+        <w:rPr>
+          <w:rStyle w:val="StrongEmphasis"/>
+          <w:b w:val="false"/>
+          <w:b w:val="false"/>
+          <w:bCs w:val="false"/>
+        </w:rPr>
+      </w:pPr>
+      <w:r>
+        <w:rPr/>
+      </w:r>
+    </w:p>
+    <w:p>
+      <w:pPr>
+        <w:pStyle w:val="TextBody"/>
+        <w:tabs>
+          <w:tab w:val="clear" w:pos="709"/>
+          <w:tab w:val="left" w:pos="0" w:leader="none"/>
+        </w:tabs>
+        <w:spacing w:before="0" w:after="140"/>
+        <w:ind w:hanging="0"/>
+        <w:rPr>
+          <w:b/>
+          <w:b/>
+          <w:bCs/>
+        </w:rPr>
+      </w:pPr>
+      <w:r>
+        <w:rPr>
+          <w:b/>
+          <w:bCs/>
+        </w:rPr>
+        <w:t>2</w:t>
+      </w:r>
+      <w:r>
+        <w:rPr>
+          <w:b/>
+          <w:bCs/>
+        </w:rPr>
+        <w:t>8</w:t>
+      </w:r>
+      <w:r>
+        <w:rPr>
+          <w:b/>
+          <w:bCs/>
+        </w:rPr>
+        <w:t xml:space="preserve">. </w:t>
+      </w:r>
+      <w:r>
+        <w:rPr>
+          <w:b/>
+          <w:bCs/>
+        </w:rPr>
+        <w:t>K Closest Points to Origin</w:t>
+      </w:r>
+      <w:r>
+        <w:rPr>
+          <w:b/>
+          <w:bCs/>
+        </w:rPr>
+        <w:t xml:space="preserve"> (</w:t>
+      </w:r>
+      <w:r>
+        <w:rPr>
+          <w:b/>
+          <w:bCs/>
+        </w:rPr>
+        <w:t>973</w:t>
+      </w:r>
+      <w:r>
+        <w:rPr>
+          <w:b/>
+          <w:bCs/>
+        </w:rPr>
+        <w:t xml:space="preserve"> in LC)</w:t>
+      </w:r>
+    </w:p>
+    <w:p>
+      <w:pPr>
+        <w:pStyle w:val="TextBody"/>
+        <w:tabs>
+          <w:tab w:val="clear" w:pos="709"/>
+          <w:tab w:val="left" w:pos="0" w:leader="none"/>
+        </w:tabs>
+        <w:spacing w:before="0" w:after="140"/>
+        <w:ind w:hanging="0"/>
+        <w:rPr>
+          <w:b/>
+          <w:b/>
+          <w:bCs/>
+        </w:rPr>
+      </w:pPr>
+      <w:r>
+        <w:rPr/>
+      </w:r>
+    </w:p>
+    <w:p>
+      <w:pPr>
+        <w:pStyle w:val="TextBody"/>
+        <w:tabs>
+          <w:tab w:val="clear" w:pos="709"/>
+          <w:tab w:val="left" w:pos="0" w:leader="none"/>
+        </w:tabs>
+        <w:spacing w:before="0" w:after="140"/>
+        <w:ind w:hanging="0"/>
+        <w:rPr/>
+      </w:pPr>
+      <w:r>
+        <w:rPr>
+          <w:b w:val="false"/>
+          <w:bCs w:val="false"/>
+        </w:rPr>
+        <w:t>Given an array of </w:t>
+      </w:r>
+      <w:r>
+        <w:rPr>
+          <w:rStyle w:val="SourceText"/>
+          <w:b w:val="false"/>
+          <w:bCs w:val="false"/>
+        </w:rPr>
+        <w:t>points</w:t>
+      </w:r>
+      <w:r>
+        <w:rPr>
+          <w:b w:val="false"/>
+          <w:bCs w:val="false"/>
+        </w:rPr>
+        <w:t> where </w:t>
+      </w:r>
+      <w:r>
+        <w:rPr>
+          <w:rStyle w:val="SourceText"/>
+          <w:b w:val="false"/>
+          <w:bCs w:val="false"/>
+        </w:rPr>
+        <w:t>points[i] = [x</w:t>
+      </w:r>
+      <w:r>
+        <w:rPr>
+          <w:rStyle w:val="SourceText"/>
+          <w:b w:val="false"/>
+          <w:bCs w:val="false"/>
+        </w:rPr>
+        <w:t>i</w:t>
+      </w:r>
+      <w:r>
+        <w:rPr>
+          <w:rStyle w:val="SourceText"/>
+          <w:b w:val="false"/>
+          <w:bCs w:val="false"/>
+        </w:rPr>
+        <w:t>, y</w:t>
+      </w:r>
+      <w:r>
+        <w:rPr>
+          <w:rStyle w:val="SourceText"/>
+          <w:b w:val="false"/>
+          <w:bCs w:val="false"/>
+        </w:rPr>
+        <w:t>i</w:t>
+      </w:r>
+      <w:r>
+        <w:rPr>
+          <w:rStyle w:val="SourceText"/>
+          <w:b w:val="false"/>
+          <w:bCs w:val="false"/>
+        </w:rPr>
+        <w:t>]</w:t>
+      </w:r>
+      <w:r>
+        <w:rPr>
+          <w:b w:val="false"/>
+          <w:bCs w:val="false"/>
+        </w:rPr>
+        <w:t> represents a point on the </w:t>
+      </w:r>
+      <w:r>
+        <w:rPr>
+          <w:rStyle w:val="StrongEmphasis"/>
+          <w:b w:val="false"/>
+          <w:bCs w:val="false"/>
+        </w:rPr>
+        <w:t>X-Y</w:t>
+      </w:r>
+      <w:r>
+        <w:rPr>
+          <w:b w:val="false"/>
+          <w:bCs w:val="false"/>
+        </w:rPr>
+        <w:t> plane and an integer </w:t>
+      </w:r>
+      <w:r>
+        <w:rPr>
+          <w:rStyle w:val="SourceText"/>
+          <w:b w:val="false"/>
+          <w:bCs w:val="false"/>
+        </w:rPr>
+        <w:t>k</w:t>
+      </w:r>
+      <w:r>
+        <w:rPr>
+          <w:b w:val="false"/>
+          <w:bCs w:val="false"/>
+        </w:rPr>
+        <w:t>, return the </w:t>
+      </w:r>
+      <w:r>
+        <w:rPr>
+          <w:rStyle w:val="SourceText"/>
+          <w:b w:val="false"/>
+          <w:bCs w:val="false"/>
+        </w:rPr>
+        <w:t>k</w:t>
+      </w:r>
+      <w:r>
+        <w:rPr>
+          <w:b w:val="false"/>
+          <w:bCs w:val="false"/>
+        </w:rPr>
+        <w:t> closest points to the origin </w:t>
+      </w:r>
+      <w:r>
+        <w:rPr>
+          <w:rStyle w:val="SourceText"/>
+          <w:b w:val="false"/>
+          <w:bCs w:val="false"/>
+        </w:rPr>
+        <w:t>(0, 0)</w:t>
+      </w:r>
+      <w:r>
+        <w:rPr>
+          <w:b w:val="false"/>
+          <w:bCs w:val="false"/>
+        </w:rPr>
+        <w:t>.</w:t>
+      </w:r>
+    </w:p>
+    <w:p>
+      <w:pPr>
+        <w:pStyle w:val="TextBody"/>
+        <w:pBdr/>
+        <w:rPr>
+          <w:b/>
+          <w:b/>
+          <w:bCs/>
+        </w:rPr>
+      </w:pPr>
+      <w:r>
+        <w:rPr/>
+        <w:t>The distance between two points on the </w:t>
+      </w:r>
+      <w:r>
+        <w:rPr>
+          <w:rStyle w:val="StrongEmphasis"/>
+        </w:rPr>
+        <w:t>X-Y</w:t>
+      </w:r>
+      <w:r>
+        <w:rPr/>
+        <w:t> plane is the Euclidean distance (i.e., </w:t>
+      </w:r>
+      <w:r>
+        <w:rPr>
+          <w:rStyle w:val="SourceText"/>
+        </w:rPr>
+        <w:t>√(x</w:t>
+      </w:r>
+      <w:r>
+        <w:rPr>
+          <w:rStyle w:val="SourceText"/>
+        </w:rPr>
+        <w:t>1</w:t>
+      </w:r>
+      <w:r>
+        <w:rPr>
+          <w:rStyle w:val="SourceText"/>
+        </w:rPr>
+        <w:t xml:space="preserve"> - x</w:t>
+      </w:r>
+      <w:r>
+        <w:rPr>
+          <w:rStyle w:val="SourceText"/>
+        </w:rPr>
+        <w:t>2</w:t>
+      </w:r>
+      <w:r>
+        <w:rPr>
+          <w:rStyle w:val="SourceText"/>
+        </w:rPr>
+        <w:t>)</w:t>
+      </w:r>
+      <w:r>
+        <w:rPr>
+          <w:rStyle w:val="SourceText"/>
+        </w:rPr>
+        <w:t>2</w:t>
+      </w:r>
+      <w:r>
+        <w:rPr>
+          <w:rStyle w:val="SourceText"/>
+        </w:rPr>
+        <w:t xml:space="preserve"> + (y</w:t>
+      </w:r>
+      <w:r>
+        <w:rPr>
+          <w:rStyle w:val="SourceText"/>
+        </w:rPr>
+        <w:t>1</w:t>
+      </w:r>
+      <w:r>
+        <w:rPr>
+          <w:rStyle w:val="SourceText"/>
+        </w:rPr>
+        <w:t xml:space="preserve"> - y</w:t>
+      </w:r>
+      <w:r>
+        <w:rPr>
+          <w:rStyle w:val="SourceText"/>
+        </w:rPr>
+        <w:t>2</w:t>
+      </w:r>
+      <w:r>
+        <w:rPr>
+          <w:rStyle w:val="SourceText"/>
+        </w:rPr>
+        <w:t>)</w:t>
+      </w:r>
+      <w:r>
+        <w:rPr>
+          <w:rStyle w:val="SourceText"/>
+        </w:rPr>
+        <w:t>2</w:t>
+      </w:r>
+      <w:r>
+        <w:rPr/>
+        <w:t>).</w:t>
+      </w:r>
+    </w:p>
+    <w:p>
+      <w:pPr>
+        <w:pStyle w:val="TextBody"/>
+        <w:pBdr/>
+        <w:rPr>
+          <w:b/>
+          <w:b/>
+          <w:bCs/>
+        </w:rPr>
+      </w:pPr>
+      <w:r>
+        <w:rPr/>
+        <w:t>You may return the answer in </w:t>
+      </w:r>
+      <w:r>
+        <w:rPr>
+          <w:rStyle w:val="StrongEmphasis"/>
+        </w:rPr>
+        <w:t>any order</w:t>
+      </w:r>
+      <w:r>
+        <w:rPr/>
+        <w:t>. The answer is </w:t>
+      </w:r>
+      <w:r>
+        <w:rPr>
+          <w:rStyle w:val="StrongEmphasis"/>
+        </w:rPr>
+        <w:t>guaranteed</w:t>
+      </w:r>
+      <w:r>
+        <w:rPr/>
+        <w:t> to be </w:t>
+      </w:r>
+      <w:r>
+        <w:rPr>
+          <w:rStyle w:val="StrongEmphasis"/>
+        </w:rPr>
+        <w:t>unique</w:t>
+      </w:r>
+      <w:r>
+        <w:rPr/>
+        <w:t> (except for the order that it is in).</w:t>
+      </w:r>
+    </w:p>
+    <w:p>
+      <w:pPr>
+        <w:pStyle w:val="TextBody"/>
+        <w:tabs>
+          <w:tab w:val="clear" w:pos="709"/>
+          <w:tab w:val="left" w:pos="0" w:leader="none"/>
+        </w:tabs>
+        <w:spacing w:before="0" w:after="140"/>
+        <w:ind w:hanging="0"/>
+        <w:rPr>
+          <w:b/>
+          <w:b/>
+          <w:bCs/>
+        </w:rPr>
+      </w:pPr>
+      <w:r>
+        <w:rPr>
+          <w:rStyle w:val="StrongEmphasis"/>
+        </w:rPr>
+        <w:t>Example 1:</w:t>
+      </w:r>
+    </w:p>
+    <w:p>
+      <w:pPr>
+        <w:pStyle w:val="TextBody"/>
+        <w:tabs>
+          <w:tab w:val="clear" w:pos="709"/>
+          <w:tab w:val="left" w:pos="0" w:leader="none"/>
+        </w:tabs>
+        <w:spacing w:before="0" w:after="140"/>
+        <w:ind w:hanging="0"/>
+        <w:rPr>
+          <w:b/>
+          <w:b/>
+          <w:bCs/>
+        </w:rPr>
+      </w:pPr>
+      <w:r>
+        <w:rPr/>
+      </w:r>
+    </w:p>
+    <w:p>
+      <w:pPr>
+        <w:pStyle w:val="TextBody"/>
+        <w:tabs>
+          <w:tab w:val="clear" w:pos="709"/>
+          <w:tab w:val="left" w:pos="0" w:leader="none"/>
+        </w:tabs>
+        <w:spacing w:before="0" w:after="140"/>
+        <w:ind w:hanging="0"/>
+        <w:rPr>
+          <w:b/>
+          <w:b/>
+          <w:bCs/>
+        </w:rPr>
+      </w:pPr>
+      <w:r>
+        <w:drawing>
+          <wp:anchor behindDoc="0" distT="0" distB="0" distL="0" distR="0" simplePos="0" locked="0" layoutInCell="0" allowOverlap="1" relativeHeight="21">
+            <wp:simplePos x="0" y="0"/>
+            <wp:positionH relativeFrom="column">
+              <wp:posOffset>113030</wp:posOffset>
+            </wp:positionH>
+            <wp:positionV relativeFrom="paragraph">
+              <wp:posOffset>635</wp:posOffset>
+            </wp:positionV>
+            <wp:extent cx="2255520" cy="2255520"/>
+            <wp:effectExtent l="0" t="0" r="0" b="0"/>
+            <wp:wrapSquare wrapText="largest"/>
+            <wp:docPr id="20" name="Image20" descr=""/>
+            <wp:cNvGraphicFramePr>
+              <a:graphicFrameLocks xmlns:a="http://schemas.openxmlformats.org/drawingml/2006/main" noChangeAspect="1"/>
+            </wp:cNvGraphicFramePr>
+            <a:graphic xmlns:a="http://schemas.openxmlformats.org/drawingml/2006/main">
+              <a:graphicData uri="http://schemas.openxmlformats.org/drawingml/2006/picture">
+                <pic:pic xmlns:pic="http://schemas.openxmlformats.org/drawingml/2006/picture">
+                  <pic:nvPicPr>
+                    <pic:cNvPr id="20" name="Image20" descr=""/>
+                    <pic:cNvPicPr>
+                      <a:picLocks noChangeAspect="1" noChangeArrowheads="1"/>
+                    </pic:cNvPicPr>
+                  </pic:nvPicPr>
+                  <pic:blipFill>
+                    <a:blip r:embed="rId23"/>
+                    <a:stretch>
+                      <a:fillRect/>
+                    </a:stretch>
+                  </pic:blipFill>
+                  <pic:spPr bwMode="auto">
+                    <a:xfrm>
+                      <a:off x="0" y="0"/>
+                      <a:ext cx="2255520" cy="2255520"/>
+                    </a:xfrm>
+                    <a:prstGeom prst="rect">
+                      <a:avLst/>
+                    </a:prstGeom>
+                  </pic:spPr>
+                </pic:pic>
+              </a:graphicData>
+            </a:graphic>
+          </wp:anchor>
+        </w:drawing>
+      </w:r>
+      <w:r>
+        <w:rPr>
+          <w:rStyle w:val="StrongEmphasis"/>
+          <w:b/>
+          <w:bCs/>
+        </w:rPr>
+        <w:t xml:space="preserve">  </w:t>
+      </w:r>
+    </w:p>
+    <w:p>
+      <w:pPr>
+        <w:pStyle w:val="TextBody"/>
+        <w:tabs>
+          <w:tab w:val="clear" w:pos="709"/>
+          <w:tab w:val="left" w:pos="0" w:leader="none"/>
+        </w:tabs>
+        <w:spacing w:before="0" w:after="140"/>
+        <w:ind w:hanging="0"/>
+        <w:rPr>
+          <w:b/>
+          <w:b/>
+          <w:bCs/>
+        </w:rPr>
+      </w:pPr>
+      <w:r>
+        <w:rPr/>
+      </w:r>
+    </w:p>
+    <w:p>
+      <w:pPr>
+        <w:pStyle w:val="TextBody"/>
+        <w:tabs>
+          <w:tab w:val="clear" w:pos="709"/>
+          <w:tab w:val="left" w:pos="0" w:leader="none"/>
+        </w:tabs>
+        <w:spacing w:before="0" w:after="140"/>
+        <w:ind w:hanging="0"/>
+        <w:rPr>
+          <w:b/>
+          <w:b/>
+          <w:bCs/>
+        </w:rPr>
+      </w:pPr>
+      <w:r>
+        <w:rPr/>
+      </w:r>
+    </w:p>
+    <w:p>
+      <w:pPr>
+        <w:pStyle w:val="TextBody"/>
+        <w:tabs>
+          <w:tab w:val="clear" w:pos="709"/>
+          <w:tab w:val="left" w:pos="0" w:leader="none"/>
+        </w:tabs>
+        <w:spacing w:before="0" w:after="140"/>
+        <w:ind w:hanging="0"/>
+        <w:rPr>
+          <w:b/>
+          <w:b/>
+          <w:bCs/>
+        </w:rPr>
+      </w:pPr>
+      <w:r>
+        <w:rPr/>
+      </w:r>
+    </w:p>
+    <w:p>
+      <w:pPr>
+        <w:pStyle w:val="TextBody"/>
+        <w:tabs>
+          <w:tab w:val="clear" w:pos="709"/>
+          <w:tab w:val="left" w:pos="0" w:leader="none"/>
+        </w:tabs>
+        <w:spacing w:before="0" w:after="140"/>
+        <w:ind w:hanging="0"/>
+        <w:rPr>
+          <w:b/>
+          <w:b/>
+          <w:bCs/>
+        </w:rPr>
+      </w:pPr>
+      <w:r>
+        <w:rPr/>
+      </w:r>
+    </w:p>
+    <w:p>
+      <w:pPr>
+        <w:pStyle w:val="TextBody"/>
+        <w:tabs>
+          <w:tab w:val="clear" w:pos="709"/>
+          <w:tab w:val="left" w:pos="0" w:leader="none"/>
+        </w:tabs>
+        <w:spacing w:before="0" w:after="140"/>
+        <w:ind w:hanging="0"/>
+        <w:rPr>
+          <w:b/>
+          <w:b/>
+          <w:bCs/>
+        </w:rPr>
+      </w:pPr>
+      <w:r>
+        <w:rPr/>
+      </w:r>
+    </w:p>
+    <w:p>
+      <w:pPr>
+        <w:pStyle w:val="TextBody"/>
+        <w:tabs>
+          <w:tab w:val="clear" w:pos="709"/>
+          <w:tab w:val="left" w:pos="0" w:leader="none"/>
+        </w:tabs>
+        <w:spacing w:before="0" w:after="140"/>
+        <w:ind w:hanging="0"/>
+        <w:rPr>
+          <w:b/>
+          <w:b/>
+          <w:bCs/>
+        </w:rPr>
+      </w:pPr>
+      <w:r>
+        <w:rPr/>
+      </w:r>
+    </w:p>
+    <w:p>
+      <w:pPr>
+        <w:pStyle w:val="TextBody"/>
+        <w:tabs>
+          <w:tab w:val="clear" w:pos="709"/>
+          <w:tab w:val="left" w:pos="0" w:leader="none"/>
+        </w:tabs>
+        <w:spacing w:before="0" w:after="140"/>
+        <w:ind w:hanging="0"/>
+        <w:rPr>
+          <w:b/>
+          <w:b/>
+          <w:bCs/>
+        </w:rPr>
+      </w:pPr>
+      <w:r>
+        <w:rPr/>
+      </w:r>
+    </w:p>
+    <w:p>
+      <w:pPr>
+        <w:pStyle w:val="PreformattedText"/>
+        <w:tabs>
+          <w:tab w:val="clear" w:pos="709"/>
+          <w:tab w:val="left" w:pos="0" w:leader="none"/>
+        </w:tabs>
+        <w:spacing w:before="0" w:after="140"/>
+        <w:ind w:hanging="0"/>
+        <w:rPr>
+          <w:b/>
+          <w:b/>
+          <w:bCs/>
+        </w:rPr>
+      </w:pPr>
+      <w:r>
+        <w:rPr>
+          <w:rStyle w:val="StrongEmphasis"/>
+        </w:rPr>
+        <w:t>Input:</w:t>
+      </w:r>
+      <w:r>
+        <w:rPr>
+          <w:rStyle w:val="StrongEmphasis"/>
+          <w:b/>
+          <w:bCs/>
+        </w:rPr>
+        <w:t xml:space="preserve"> </w:t>
+      </w:r>
+      <w:r>
+        <w:rPr>
+          <w:rStyle w:val="StrongEmphasis"/>
+          <w:b w:val="false"/>
+          <w:bCs w:val="false"/>
+        </w:rPr>
+        <w:t>points = [[1,3],[-2,2]], k = 1</w:t>
+      </w:r>
+    </w:p>
+    <w:p>
+      <w:pPr>
+        <w:pStyle w:val="PreformattedText"/>
+        <w:pBdr/>
+        <w:rPr>
+          <w:b/>
+          <w:b/>
+          <w:bCs/>
+        </w:rPr>
+      </w:pPr>
+      <w:r>
+        <w:rPr>
+          <w:rStyle w:val="StrongEmphasis"/>
+        </w:rPr>
+        <w:t>Output:</w:t>
+      </w:r>
+      <w:r>
+        <w:rPr/>
+        <w:t xml:space="preserve"> [[-2,2]]</w:t>
+      </w:r>
+    </w:p>
+    <w:p>
+      <w:pPr>
+        <w:pStyle w:val="PreformattedText"/>
+        <w:pBdr/>
+        <w:rPr>
+          <w:b/>
+          <w:b/>
+          <w:bCs/>
+        </w:rPr>
+      </w:pPr>
+      <w:r>
+        <w:rPr>
+          <w:rStyle w:val="StrongEmphasis"/>
+        </w:rPr>
+        <w:t>Explanation:</w:t>
+      </w:r>
+    </w:p>
+    <w:p>
+      <w:pPr>
+        <w:pStyle w:val="PreformattedText"/>
+        <w:pBdr/>
+        <w:rPr>
+          <w:b/>
+          <w:b/>
+          <w:bCs/>
+        </w:rPr>
+      </w:pPr>
+      <w:r>
+        <w:rPr/>
+        <w:t>The distance between (1, 3) and the origin is sqrt(10).</w:t>
+      </w:r>
+    </w:p>
+    <w:p>
+      <w:pPr>
+        <w:pStyle w:val="PreformattedText"/>
+        <w:pBdr/>
+        <w:rPr>
+          <w:b/>
+          <w:b/>
+          <w:bCs/>
+        </w:rPr>
+      </w:pPr>
+      <w:r>
+        <w:rPr/>
+        <w:t>The distance between (-2, 2) and the origin is sqrt(8).</w:t>
+      </w:r>
+    </w:p>
+    <w:p>
+      <w:pPr>
+        <w:pStyle w:val="PreformattedText"/>
+        <w:pBdr/>
+        <w:rPr>
+          <w:b/>
+          <w:b/>
+          <w:bCs/>
+        </w:rPr>
+      </w:pPr>
+      <w:r>
+        <w:rPr/>
+        <w:t>Since sqrt(8) &lt; sqrt(10), (-2, 2) is closer to the origin.</w:t>
+      </w:r>
+    </w:p>
+    <w:p>
+      <w:pPr>
+        <w:pStyle w:val="PreformattedText"/>
+        <w:pBdr/>
+        <w:spacing w:before="0" w:after="283"/>
+        <w:rPr>
+          <w:b/>
+          <w:b/>
+          <w:bCs/>
+        </w:rPr>
+      </w:pPr>
+      <w:r>
+        <w:rPr/>
+        <w:t>We only want the closest k = 1 points from the origin, so the answer is just [[-2,2]].</w:t>
+      </w:r>
+    </w:p>
+    <w:p>
+      <w:pPr>
+        <w:pStyle w:val="TextBody"/>
+        <w:pBdr/>
+        <w:rPr>
+          <w:b/>
+          <w:b/>
+          <w:bCs/>
+        </w:rPr>
+      </w:pPr>
+      <w:r>
+        <w:rPr>
+          <w:rStyle w:val="StrongEmphasis"/>
+        </w:rPr>
+        <w:t>Example 2:</w:t>
+      </w:r>
+    </w:p>
+    <w:p>
+      <w:pPr>
+        <w:pStyle w:val="PreformattedText"/>
+        <w:pBdr/>
+        <w:rPr>
+          <w:b/>
+          <w:b/>
+          <w:bCs/>
+        </w:rPr>
+      </w:pPr>
+      <w:r>
+        <w:rPr>
+          <w:rStyle w:val="StrongEmphasis"/>
+        </w:rPr>
+        <w:t>Input:</w:t>
+      </w:r>
+      <w:r>
+        <w:rPr/>
+        <w:t xml:space="preserve"> points = [[3,3],[5,-1],[-2,4]], k = 2</w:t>
+      </w:r>
+    </w:p>
+    <w:p>
+      <w:pPr>
+        <w:pStyle w:val="PreformattedText"/>
+        <w:pBdr/>
+        <w:rPr>
+          <w:b/>
+          <w:b/>
+          <w:bCs/>
+        </w:rPr>
+      </w:pPr>
+      <w:r>
+        <w:rPr>
+          <w:rStyle w:val="StrongEmphasis"/>
+        </w:rPr>
+        <w:t>Output:</w:t>
+      </w:r>
+      <w:r>
+        <w:rPr/>
+        <w:t xml:space="preserve"> [[3,3],[-2,4]]</w:t>
+      </w:r>
+    </w:p>
+    <w:p>
+      <w:pPr>
+        <w:pStyle w:val="PreformattedText"/>
+        <w:pBdr/>
+        <w:spacing w:before="0" w:after="283"/>
+        <w:rPr>
+          <w:b/>
+          <w:b/>
+          <w:bCs/>
+        </w:rPr>
+      </w:pPr>
+      <w:r>
+        <w:rPr>
+          <w:rStyle w:val="StrongEmphasis"/>
+        </w:rPr>
+        <w:t>Explanation:</w:t>
+      </w:r>
+      <w:r>
+        <w:rPr/>
+        <w:t xml:space="preserve"> The answer [[-2,4],[3,3]] would also be accepted.</w:t>
+      </w:r>
+    </w:p>
+    <w:p>
+      <w:pPr>
+        <w:pStyle w:val="TextBody"/>
+        <w:pBdr/>
+        <w:rPr>
+          <w:b/>
+          <w:b/>
+          <w:bCs/>
+        </w:rPr>
+      </w:pPr>
+      <w:r>
+        <w:rPr/>
+        <w:t> </w:t>
+      </w:r>
+    </w:p>
+    <w:p>
+      <w:pPr>
+        <w:pStyle w:val="TextBody"/>
+        <w:pBdr/>
+        <w:rPr>
+          <w:b/>
+          <w:b/>
+          <w:bCs/>
+        </w:rPr>
+      </w:pPr>
+      <w:r>
+        <w:rPr>
+          <w:rStyle w:val="StrongEmphasis"/>
+        </w:rPr>
+        <w:t>Constraints:</w:t>
+      </w:r>
+    </w:p>
+    <w:p>
+      <w:pPr>
+        <w:pStyle w:val="TextBody"/>
+        <w:numPr>
+          <w:ilvl w:val="0"/>
+          <w:numId w:val="30"/>
+        </w:numPr>
+        <w:pBdr/>
+        <w:tabs>
+          <w:tab w:val="clear" w:pos="709"/>
+          <w:tab w:val="left" w:pos="0" w:leader="none"/>
+        </w:tabs>
+        <w:spacing w:before="0" w:after="0"/>
+        <w:ind w:left="709" w:hanging="283"/>
+        <w:rPr>
+          <w:b/>
+          <w:b/>
+          <w:bCs/>
+        </w:rPr>
+      </w:pPr>
+      <w:r>
+        <w:rPr>
+          <w:rStyle w:val="SourceText"/>
+        </w:rPr>
+        <w:t>1 &lt;= k &lt;= points.length &lt;= 10</w:t>
+      </w:r>
+      <w:r>
+        <w:rPr>
+          <w:rStyle w:val="SourceText"/>
+        </w:rPr>
+        <w:t>4</w:t>
+      </w:r>
+    </w:p>
+    <w:p>
+      <w:pPr>
+        <w:pStyle w:val="TextBody"/>
+        <w:numPr>
+          <w:ilvl w:val="0"/>
+          <w:numId w:val="30"/>
+        </w:numPr>
+        <w:pBdr/>
+        <w:tabs>
+          <w:tab w:val="clear" w:pos="709"/>
+          <w:tab w:val="left" w:pos="0" w:leader="none"/>
+        </w:tabs>
+        <w:ind w:left="709" w:hanging="283"/>
+        <w:rPr>
+          <w:b/>
+          <w:b/>
+          <w:bCs/>
+        </w:rPr>
+      </w:pPr>
+      <w:r>
+        <w:rPr>
+          <w:rStyle w:val="SourceText"/>
+        </w:rPr>
+        <w:t>-10</w:t>
+      </w:r>
+      <w:r>
+        <w:rPr>
+          <w:rStyle w:val="SourceText"/>
+        </w:rPr>
+        <w:t>4</w:t>
+      </w:r>
+      <w:r>
+        <w:rPr>
+          <w:rStyle w:val="SourceText"/>
+        </w:rPr>
+        <w:t xml:space="preserve"> &lt;= x</w:t>
+      </w:r>
+      <w:r>
+        <w:rPr>
+          <w:rStyle w:val="SourceText"/>
+        </w:rPr>
+        <w:t>i</w:t>
+      </w:r>
+      <w:r>
+        <w:rPr>
+          <w:rStyle w:val="SourceText"/>
+        </w:rPr>
+        <w:t>, y</w:t>
+      </w:r>
+      <w:r>
+        <w:rPr>
+          <w:rStyle w:val="SourceText"/>
+        </w:rPr>
+        <w:t>i</w:t>
+      </w:r>
+      <w:r>
+        <w:rPr>
+          <w:rStyle w:val="SourceText"/>
+        </w:rPr>
+        <w:t xml:space="preserve"> &lt;= 10</w:t>
+      </w:r>
+      <w:r>
+        <w:rPr>
+          <w:rStyle w:val="SourceText"/>
+        </w:rPr>
+        <w:t>4</w:t>
+      </w:r>
+    </w:p>
+    <w:p>
+      <w:pPr>
+        <w:pStyle w:val="TextBody"/>
+        <w:tabs>
+          <w:tab w:val="clear" w:pos="709"/>
+          <w:tab w:val="left" w:pos="0" w:leader="none"/>
+        </w:tabs>
+        <w:spacing w:before="0" w:after="140"/>
+        <w:ind w:hanging="0"/>
+        <w:rPr>
+          <w:b/>
+          <w:b/>
+          <w:bCs/>
+        </w:rPr>
+      </w:pPr>
+      <w:r>
+        <w:rPr/>
+      </w:r>
+    </w:p>
+    <w:p>
+      <w:pPr>
+        <w:pStyle w:val="TextBody"/>
+        <w:tabs>
+          <w:tab w:val="clear" w:pos="709"/>
+          <w:tab w:val="left" w:pos="0" w:leader="none"/>
+        </w:tabs>
+        <w:spacing w:before="0" w:after="140"/>
+        <w:ind w:hanging="0"/>
+        <w:rPr>
+          <w:b/>
+          <w:b/>
+          <w:bCs/>
+        </w:rPr>
+      </w:pPr>
+      <w:r>
+        <w:rPr/>
+      </w:r>
+    </w:p>
+    <w:p>
+      <w:pPr>
+        <w:pStyle w:val="TextBody"/>
+        <w:tabs>
+          <w:tab w:val="clear" w:pos="709"/>
+          <w:tab w:val="left" w:pos="0" w:leader="none"/>
+        </w:tabs>
+        <w:spacing w:before="0" w:after="140"/>
+        <w:ind w:hanging="0"/>
+        <w:rPr>
+          <w:b/>
+          <w:b/>
+          <w:bCs/>
+        </w:rPr>
+      </w:pPr>
+      <w:r>
+        <w:rPr>
+          <w:rStyle w:val="StrongEmphasis"/>
+          <w:b/>
+          <w:bCs/>
+        </w:rPr>
+        <w:t>29. Longest Substring Without Repeating Characters (3 in LC)</w:t>
+      </w:r>
+    </w:p>
+    <w:p>
+      <w:pPr>
+        <w:pStyle w:val="TextBody"/>
+        <w:tabs>
+          <w:tab w:val="clear" w:pos="709"/>
+          <w:tab w:val="left" w:pos="0" w:leader="none"/>
+        </w:tabs>
+        <w:spacing w:before="0" w:after="140"/>
+        <w:ind w:hanging="0"/>
+        <w:rPr>
+          <w:b/>
+          <w:b/>
+          <w:bCs/>
+        </w:rPr>
+      </w:pPr>
+      <w:r>
+        <w:rPr/>
+      </w:r>
+    </w:p>
+    <w:p>
+      <w:pPr>
+        <w:pStyle w:val="Normal"/>
+        <w:tabs>
+          <w:tab w:val="clear" w:pos="709"/>
+          <w:tab w:val="left" w:pos="0" w:leader="none"/>
+        </w:tabs>
+        <w:spacing w:before="0" w:after="140"/>
+        <w:ind w:hanging="0"/>
+        <w:rPr>
+          <w:b w:val="false"/>
+          <w:b w:val="false"/>
+          <w:bCs w:val="false"/>
+        </w:rPr>
+      </w:pPr>
+      <w:r>
+        <w:rPr>
+          <w:b w:val="false"/>
+          <w:bCs w:val="false"/>
+        </w:rPr>
+        <w:t xml:space="preserve">Given a string s, find the length of the </w:t>
+      </w:r>
+      <w:r>
+        <w:rPr>
+          <w:b/>
+          <w:bCs/>
+        </w:rPr>
+        <w:t xml:space="preserve">longest substring </w:t>
+      </w:r>
+      <w:r>
+        <w:rPr>
+          <w:b w:val="false"/>
+          <w:bCs w:val="false"/>
+        </w:rPr>
+        <w:t>withour repeating characters.</w:t>
+      </w:r>
+    </w:p>
+    <w:p>
+      <w:pPr>
+        <w:pStyle w:val="TextBody"/>
+        <w:tabs>
+          <w:tab w:val="clear" w:pos="709"/>
+          <w:tab w:val="left" w:pos="0" w:leader="none"/>
+        </w:tabs>
+        <w:spacing w:before="0" w:after="140"/>
+        <w:ind w:hanging="0"/>
+        <w:rPr>
+          <w:b w:val="false"/>
+          <w:b w:val="false"/>
+          <w:bCs w:val="false"/>
+        </w:rPr>
+      </w:pPr>
+      <w:r>
+        <w:rPr>
+          <w:rStyle w:val="StrongEmphasis"/>
+        </w:rPr>
+        <w:t>Example 1:</w:t>
+      </w:r>
+    </w:p>
+    <w:p>
+      <w:pPr>
+        <w:pStyle w:val="PreformattedText"/>
+        <w:pBdr/>
+        <w:rPr/>
+      </w:pPr>
+      <w:r>
+        <w:rPr>
+          <w:rStyle w:val="StrongEmphasis"/>
+        </w:rPr>
+        <w:t>Input:</w:t>
+      </w:r>
+      <w:r>
+        <w:rPr/>
+        <w:t xml:space="preserve"> s = "abcabcbb"</w:t>
+      </w:r>
+    </w:p>
+    <w:p>
+      <w:pPr>
+        <w:pStyle w:val="PreformattedText"/>
+        <w:pBdr/>
+        <w:rPr/>
+      </w:pPr>
+      <w:r>
+        <w:rPr>
+          <w:rStyle w:val="StrongEmphasis"/>
+        </w:rPr>
+        <w:t>Output:</w:t>
+      </w:r>
+      <w:r>
+        <w:rPr/>
+        <w:t xml:space="preserve"> 3</w:t>
+      </w:r>
+    </w:p>
+    <w:p>
+      <w:pPr>
+        <w:pStyle w:val="PreformattedText"/>
+        <w:pBdr/>
+        <w:spacing w:before="0" w:after="283"/>
+        <w:rPr/>
+      </w:pPr>
+      <w:r>
+        <w:rPr>
+          <w:rStyle w:val="StrongEmphasis"/>
+        </w:rPr>
+        <w:t>Explanation:</w:t>
+      </w:r>
+      <w:r>
+        <w:rPr/>
+        <w:t xml:space="preserve"> The answer is "abc", with the length of 3.</w:t>
+      </w:r>
+    </w:p>
+    <w:p>
+      <w:pPr>
+        <w:pStyle w:val="TextBody"/>
+        <w:pBdr/>
+        <w:rPr/>
+      </w:pPr>
+      <w:r>
+        <w:rPr>
+          <w:rStyle w:val="StrongEmphasis"/>
+        </w:rPr>
+        <w:t>Example 2:</w:t>
+      </w:r>
+    </w:p>
+    <w:p>
+      <w:pPr>
+        <w:pStyle w:val="PreformattedText"/>
+        <w:pBdr/>
+        <w:rPr/>
+      </w:pPr>
+      <w:r>
+        <w:rPr>
+          <w:rStyle w:val="StrongEmphasis"/>
+        </w:rPr>
+        <w:t>Input:</w:t>
+      </w:r>
+      <w:r>
+        <w:rPr/>
+        <w:t xml:space="preserve"> s = "bbbbb"</w:t>
+      </w:r>
+    </w:p>
+    <w:p>
+      <w:pPr>
+        <w:pStyle w:val="PreformattedText"/>
+        <w:pBdr/>
+        <w:rPr/>
+      </w:pPr>
+      <w:r>
+        <w:rPr>
+          <w:rStyle w:val="StrongEmphasis"/>
+        </w:rPr>
+        <w:t>Output:</w:t>
+      </w:r>
+      <w:r>
+        <w:rPr/>
+        <w:t xml:space="preserve"> 1</w:t>
+      </w:r>
+    </w:p>
+    <w:p>
+      <w:pPr>
+        <w:pStyle w:val="PreformattedText"/>
+        <w:pBdr/>
+        <w:spacing w:before="0" w:after="283"/>
+        <w:rPr/>
+      </w:pPr>
+      <w:r>
+        <w:rPr>
+          <w:rStyle w:val="StrongEmphasis"/>
+        </w:rPr>
+        <w:t>Explanation:</w:t>
+      </w:r>
+      <w:r>
+        <w:rPr/>
+        <w:t xml:space="preserve"> The answer is "b", with the length of 1.</w:t>
+      </w:r>
+    </w:p>
+    <w:p>
+      <w:pPr>
+        <w:pStyle w:val="TextBody"/>
+        <w:pBdr/>
+        <w:rPr/>
+      </w:pPr>
+      <w:r>
+        <w:rPr>
+          <w:rStyle w:val="StrongEmphasis"/>
+        </w:rPr>
+        <w:t>Example 3:</w:t>
+      </w:r>
+    </w:p>
+    <w:p>
+      <w:pPr>
+        <w:pStyle w:val="PreformattedText"/>
+        <w:pBdr/>
+        <w:rPr/>
+      </w:pPr>
+      <w:r>
+        <w:rPr>
+          <w:rStyle w:val="StrongEmphasis"/>
+        </w:rPr>
+        <w:t>Input:</w:t>
+      </w:r>
+      <w:r>
+        <w:rPr/>
+        <w:t xml:space="preserve"> s = "pwwkew"</w:t>
+      </w:r>
+    </w:p>
+    <w:p>
+      <w:pPr>
+        <w:pStyle w:val="PreformattedText"/>
+        <w:pBdr/>
+        <w:rPr/>
+      </w:pPr>
+      <w:r>
+        <w:rPr>
+          <w:rStyle w:val="StrongEmphasis"/>
+        </w:rPr>
+        <w:t>Output:</w:t>
+      </w:r>
+      <w:r>
+        <w:rPr/>
+        <w:t xml:space="preserve"> 3</w:t>
+      </w:r>
+    </w:p>
+    <w:p>
+      <w:pPr>
+        <w:pStyle w:val="PreformattedText"/>
+        <w:pBdr/>
+        <w:rPr/>
+      </w:pPr>
+      <w:r>
+        <w:rPr>
+          <w:rStyle w:val="StrongEmphasis"/>
+        </w:rPr>
+        <w:t>Explanation:</w:t>
+      </w:r>
+      <w:r>
+        <w:rPr/>
+        <w:t xml:space="preserve"> The answer is "wke", with the length of 3.</w:t>
+      </w:r>
+    </w:p>
+    <w:p>
+      <w:pPr>
+        <w:pStyle w:val="PreformattedText"/>
+        <w:pBdr/>
+        <w:spacing w:before="0" w:after="283"/>
+        <w:rPr/>
+      </w:pPr>
+      <w:r>
+        <w:rPr/>
+        <w:t>Notice that the answer must be a substring, "pwke" is a subsequence and not a substring.</w:t>
+      </w:r>
+    </w:p>
+    <w:p>
+      <w:pPr>
+        <w:pStyle w:val="TextBody"/>
+        <w:pBdr/>
+        <w:rPr/>
+      </w:pPr>
+      <w:r>
+        <w:rPr/>
+        <w:t> </w:t>
+      </w:r>
+    </w:p>
+    <w:p>
+      <w:pPr>
+        <w:pStyle w:val="TextBody"/>
+        <w:pBdr/>
+        <w:rPr/>
+      </w:pPr>
+      <w:r>
+        <w:rPr>
+          <w:rStyle w:val="StrongEmphasis"/>
+        </w:rPr>
+        <w:t>Constraints:</w:t>
+      </w:r>
+    </w:p>
+    <w:p>
+      <w:pPr>
+        <w:pStyle w:val="TextBody"/>
+        <w:numPr>
+          <w:ilvl w:val="0"/>
+          <w:numId w:val="31"/>
+        </w:numPr>
+        <w:pBdr/>
+        <w:tabs>
+          <w:tab w:val="clear" w:pos="709"/>
+          <w:tab w:val="left" w:pos="0" w:leader="none"/>
+        </w:tabs>
+        <w:spacing w:before="0" w:after="0"/>
+        <w:ind w:left="709" w:hanging="283"/>
+        <w:rPr/>
+      </w:pPr>
+      <w:r>
+        <w:rPr>
+          <w:rStyle w:val="SourceText"/>
+        </w:rPr>
+        <w:t>0 &lt;= s.length &lt;= 5 * 10</w:t>
+      </w:r>
+      <w:r>
+        <w:rPr>
+          <w:rStyle w:val="SourceText"/>
+        </w:rPr>
+        <w:t>4</w:t>
+      </w:r>
+    </w:p>
+    <w:p>
+      <w:pPr>
+        <w:pStyle w:val="TextBody"/>
+        <w:numPr>
+          <w:ilvl w:val="0"/>
+          <w:numId w:val="31"/>
+        </w:numPr>
+        <w:pBdr/>
+        <w:tabs>
+          <w:tab w:val="clear" w:pos="709"/>
+          <w:tab w:val="left" w:pos="0" w:leader="none"/>
+        </w:tabs>
+        <w:ind w:left="709" w:hanging="283"/>
+        <w:rPr/>
+      </w:pPr>
+      <w:r>
+        <w:rPr>
+          <w:rStyle w:val="SourceText"/>
+        </w:rPr>
+        <w:t>s</w:t>
+      </w:r>
+      <w:r>
+        <w:rPr/>
+        <w:t> consists of English letters, digits, symbols and spaces.</w:t>
+      </w:r>
+    </w:p>
+    <w:p>
+      <w:pPr>
+        <w:pStyle w:val="Normal"/>
+        <w:tabs>
+          <w:tab w:val="clear" w:pos="709"/>
+          <w:tab w:val="left" w:pos="0" w:leader="none"/>
+        </w:tabs>
+        <w:spacing w:before="0" w:after="140"/>
+        <w:ind w:hanging="0"/>
+        <w:rPr>
           <w:b w:val="false"/>
           <w:b w:val="false"/>
           <w:bCs w:val="false"/>
@@ -25534,6 +26973,280 @@
     </w:lvl>
   </w:abstractNum>
   <w:abstractNum w:abstractNumId="30">
+    <w:lvl w:ilvl="0">
+      <w:start w:val="1"/>
+      <w:numFmt w:val="bullet"/>
+      <w:lvlText w:val=""/>
+      <w:lvlJc w:val="left"/>
+      <w:pPr>
+        <w:tabs>
+          <w:tab w:val="num" w:pos="709"/>
+        </w:tabs>
+        <w:ind w:left="709" w:hanging="283"/>
+      </w:pPr>
+      <w:rPr>
+        <w:rFonts w:ascii="Symbol" w:hAnsi="Symbol" w:cs="Symbol" w:hint="default"/>
+      </w:rPr>
+    </w:lvl>
+    <w:lvl w:ilvl="1">
+      <w:start w:val="1"/>
+      <w:numFmt w:val="bullet"/>
+      <w:lvlText w:val=""/>
+      <w:lvlJc w:val="left"/>
+      <w:pPr>
+        <w:tabs>
+          <w:tab w:val="num" w:pos="1418"/>
+        </w:tabs>
+        <w:ind w:left="1418" w:hanging="283"/>
+      </w:pPr>
+      <w:rPr>
+        <w:rFonts w:ascii="Symbol" w:hAnsi="Symbol" w:cs="Symbol" w:hint="default"/>
+      </w:rPr>
+    </w:lvl>
+    <w:lvl w:ilvl="2">
+      <w:start w:val="1"/>
+      <w:numFmt w:val="bullet"/>
+      <w:lvlText w:val=""/>
+      <w:lvlJc w:val="left"/>
+      <w:pPr>
+        <w:tabs>
+          <w:tab w:val="num" w:pos="2127"/>
+        </w:tabs>
+        <w:ind w:left="2127" w:hanging="283"/>
+      </w:pPr>
+      <w:rPr>
+        <w:rFonts w:ascii="Symbol" w:hAnsi="Symbol" w:cs="Symbol" w:hint="default"/>
+      </w:rPr>
+    </w:lvl>
+    <w:lvl w:ilvl="3">
+      <w:start w:val="1"/>
+      <w:numFmt w:val="bullet"/>
+      <w:lvlText w:val=""/>
+      <w:lvlJc w:val="left"/>
+      <w:pPr>
+        <w:tabs>
+          <w:tab w:val="num" w:pos="2836"/>
+        </w:tabs>
+        <w:ind w:left="2836" w:hanging="283"/>
+      </w:pPr>
+      <w:rPr>
+        <w:rFonts w:ascii="Symbol" w:hAnsi="Symbol" w:cs="Symbol" w:hint="default"/>
+      </w:rPr>
+    </w:lvl>
+    <w:lvl w:ilvl="4">
+      <w:start w:val="1"/>
+      <w:numFmt w:val="bullet"/>
+      <w:lvlText w:val=""/>
+      <w:lvlJc w:val="left"/>
+      <w:pPr>
+        <w:tabs>
+          <w:tab w:val="num" w:pos="3545"/>
+        </w:tabs>
+        <w:ind w:left="3545" w:hanging="283"/>
+      </w:pPr>
+      <w:rPr>
+        <w:rFonts w:ascii="Symbol" w:hAnsi="Symbol" w:cs="Symbol" w:hint="default"/>
+      </w:rPr>
+    </w:lvl>
+    <w:lvl w:ilvl="5">
+      <w:start w:val="1"/>
+      <w:numFmt w:val="bullet"/>
+      <w:lvlText w:val=""/>
+      <w:lvlJc w:val="left"/>
+      <w:pPr>
+        <w:tabs>
+          <w:tab w:val="num" w:pos="4254"/>
+        </w:tabs>
+        <w:ind w:left="4254" w:hanging="283"/>
+      </w:pPr>
+      <w:rPr>
+        <w:rFonts w:ascii="Symbol" w:hAnsi="Symbol" w:cs="Symbol" w:hint="default"/>
+      </w:rPr>
+    </w:lvl>
+    <w:lvl w:ilvl="6">
+      <w:start w:val="1"/>
+      <w:numFmt w:val="bullet"/>
+      <w:lvlText w:val=""/>
+      <w:lvlJc w:val="left"/>
+      <w:pPr>
+        <w:tabs>
+          <w:tab w:val="num" w:pos="4963"/>
+        </w:tabs>
+        <w:ind w:left="4963" w:hanging="283"/>
+      </w:pPr>
+      <w:rPr>
+        <w:rFonts w:ascii="Symbol" w:hAnsi="Symbol" w:cs="Symbol" w:hint="default"/>
+      </w:rPr>
+    </w:lvl>
+    <w:lvl w:ilvl="7">
+      <w:start w:val="1"/>
+      <w:numFmt w:val="bullet"/>
+      <w:lvlText w:val=""/>
+      <w:lvlJc w:val="left"/>
+      <w:pPr>
+        <w:tabs>
+          <w:tab w:val="num" w:pos="5672"/>
+        </w:tabs>
+        <w:ind w:left="5672" w:hanging="283"/>
+      </w:pPr>
+      <w:rPr>
+        <w:rFonts w:ascii="Symbol" w:hAnsi="Symbol" w:cs="Symbol" w:hint="default"/>
+      </w:rPr>
+    </w:lvl>
+    <w:lvl w:ilvl="8">
+      <w:start w:val="1"/>
+      <w:numFmt w:val="bullet"/>
+      <w:lvlText w:val=""/>
+      <w:lvlJc w:val="left"/>
+      <w:pPr>
+        <w:tabs>
+          <w:tab w:val="num" w:pos="6381"/>
+        </w:tabs>
+        <w:ind w:left="6381" w:hanging="283"/>
+      </w:pPr>
+      <w:rPr>
+        <w:rFonts w:ascii="Symbol" w:hAnsi="Symbol" w:cs="Symbol" w:hint="default"/>
+      </w:rPr>
+    </w:lvl>
+  </w:abstractNum>
+  <w:abstractNum w:abstractNumId="31">
+    <w:lvl w:ilvl="0">
+      <w:start w:val="1"/>
+      <w:numFmt w:val="bullet"/>
+      <w:lvlText w:val=""/>
+      <w:lvlJc w:val="left"/>
+      <w:pPr>
+        <w:tabs>
+          <w:tab w:val="num" w:pos="709"/>
+        </w:tabs>
+        <w:ind w:left="709" w:hanging="283"/>
+      </w:pPr>
+      <w:rPr>
+        <w:rFonts w:ascii="Symbol" w:hAnsi="Symbol" w:cs="Symbol" w:hint="default"/>
+      </w:rPr>
+    </w:lvl>
+    <w:lvl w:ilvl="1">
+      <w:start w:val="1"/>
+      <w:numFmt w:val="bullet"/>
+      <w:lvlText w:val=""/>
+      <w:lvlJc w:val="left"/>
+      <w:pPr>
+        <w:tabs>
+          <w:tab w:val="num" w:pos="1418"/>
+        </w:tabs>
+        <w:ind w:left="1418" w:hanging="283"/>
+      </w:pPr>
+      <w:rPr>
+        <w:rFonts w:ascii="Symbol" w:hAnsi="Symbol" w:cs="Symbol" w:hint="default"/>
+      </w:rPr>
+    </w:lvl>
+    <w:lvl w:ilvl="2">
+      <w:start w:val="1"/>
+      <w:numFmt w:val="bullet"/>
+      <w:lvlText w:val=""/>
+      <w:lvlJc w:val="left"/>
+      <w:pPr>
+        <w:tabs>
+          <w:tab w:val="num" w:pos="2127"/>
+        </w:tabs>
+        <w:ind w:left="2127" w:hanging="283"/>
+      </w:pPr>
+      <w:rPr>
+        <w:rFonts w:ascii="Symbol" w:hAnsi="Symbol" w:cs="Symbol" w:hint="default"/>
+      </w:rPr>
+    </w:lvl>
+    <w:lvl w:ilvl="3">
+      <w:start w:val="1"/>
+      <w:numFmt w:val="bullet"/>
+      <w:lvlText w:val=""/>
+      <w:lvlJc w:val="left"/>
+      <w:pPr>
+        <w:tabs>
+          <w:tab w:val="num" w:pos="2836"/>
+        </w:tabs>
+        <w:ind w:left="2836" w:hanging="283"/>
+      </w:pPr>
+      <w:rPr>
+        <w:rFonts w:ascii="Symbol" w:hAnsi="Symbol" w:cs="Symbol" w:hint="default"/>
+      </w:rPr>
+    </w:lvl>
+    <w:lvl w:ilvl="4">
+      <w:start w:val="1"/>
+      <w:numFmt w:val="bullet"/>
+      <w:lvlText w:val=""/>
+      <w:lvlJc w:val="left"/>
+      <w:pPr>
+        <w:tabs>
+          <w:tab w:val="num" w:pos="3545"/>
+        </w:tabs>
+        <w:ind w:left="3545" w:hanging="283"/>
+      </w:pPr>
+      <w:rPr>
+        <w:rFonts w:ascii="Symbol" w:hAnsi="Symbol" w:cs="Symbol" w:hint="default"/>
+      </w:rPr>
+    </w:lvl>
+    <w:lvl w:ilvl="5">
+      <w:start w:val="1"/>
+      <w:numFmt w:val="bullet"/>
+      <w:lvlText w:val=""/>
+      <w:lvlJc w:val="left"/>
+      <w:pPr>
+        <w:tabs>
+          <w:tab w:val="num" w:pos="4254"/>
+        </w:tabs>
+        <w:ind w:left="4254" w:hanging="283"/>
+      </w:pPr>
+      <w:rPr>
+        <w:rFonts w:ascii="Symbol" w:hAnsi="Symbol" w:cs="Symbol" w:hint="default"/>
+      </w:rPr>
+    </w:lvl>
+    <w:lvl w:ilvl="6">
+      <w:start w:val="1"/>
+      <w:numFmt w:val="bullet"/>
+      <w:lvlText w:val=""/>
+      <w:lvlJc w:val="left"/>
+      <w:pPr>
+        <w:tabs>
+          <w:tab w:val="num" w:pos="4963"/>
+        </w:tabs>
+        <w:ind w:left="4963" w:hanging="283"/>
+      </w:pPr>
+      <w:rPr>
+        <w:rFonts w:ascii="Symbol" w:hAnsi="Symbol" w:cs="Symbol" w:hint="default"/>
+      </w:rPr>
+    </w:lvl>
+    <w:lvl w:ilvl="7">
+      <w:start w:val="1"/>
+      <w:numFmt w:val="bullet"/>
+      <w:lvlText w:val=""/>
+      <w:lvlJc w:val="left"/>
+      <w:pPr>
+        <w:tabs>
+          <w:tab w:val="num" w:pos="5672"/>
+        </w:tabs>
+        <w:ind w:left="5672" w:hanging="283"/>
+      </w:pPr>
+      <w:rPr>
+        <w:rFonts w:ascii="Symbol" w:hAnsi="Symbol" w:cs="Symbol" w:hint="default"/>
+      </w:rPr>
+    </w:lvl>
+    <w:lvl w:ilvl="8">
+      <w:start w:val="1"/>
+      <w:numFmt w:val="bullet"/>
+      <w:lvlText w:val=""/>
+      <w:lvlJc w:val="left"/>
+      <w:pPr>
+        <w:tabs>
+          <w:tab w:val="num" w:pos="6381"/>
+        </w:tabs>
+        <w:ind w:left="6381" w:hanging="283"/>
+      </w:pPr>
+      <w:rPr>
+        <w:rFonts w:ascii="Symbol" w:hAnsi="Symbol" w:cs="Symbol" w:hint="default"/>
+      </w:rPr>
+    </w:lvl>
+  </w:abstractNum>
+  <w:abstractNum w:abstractNumId="32">
     <w:lvl w:ilvl="0">
       <w:start w:val="1"/>
       <w:numFmt w:val="none"/>
@@ -25741,6 +27454,12 @@
   </w:num>
   <w:num w:numId="30">
     <w:abstractNumId w:val="30"/>
+  </w:num>
+  <w:num w:numId="31">
+    <w:abstractNumId w:val="31"/>
+  </w:num>
+  <w:num w:numId="32">
+    <w:abstractNumId w:val="32"/>
   </w:num>
 </w:numbering>
 </file>

</xml_diff>